<commit_message>
working on ceylon stuff
</commit_message>
<xml_diff>
--- a/baka.docx
+++ b/baka.docx
@@ -4410,7 +4410,19 @@
           <w:lang w:val="en-US"/>
         </w:rPr>
         <w:lastRenderedPageBreak/>
-        <w:t>CEYLON</w:t>
+        <w:t xml:space="preserve">Ceylon </w:t>
+      </w:r>
+      <w:r>
+        <w:rPr>
+          <w:lang w:val="ru-RU"/>
+        </w:rPr>
+        <w:t xml:space="preserve">и </w:t>
+      </w:r>
+      <w:r>
+        <w:rPr>
+          <w:lang w:val="en-US"/>
+        </w:rPr>
+        <w:t>JVM</w:t>
       </w:r>
     </w:p>
     <w:p>
@@ -5378,19 +5390,7 @@
         <w:rPr>
           <w:shd w:val="clear" w:color="auto" w:fill="FFFFFF"/>
         </w:rPr>
-        <w:t xml:space="preserve"> - </w:t>
-      </w:r>
-      <w:r>
-        <w:rPr>
-          <w:shd w:val="clear" w:color="auto" w:fill="FFFFFF"/>
-        </w:rPr>
-        <w:t>by adding fields or methods</w:t>
-      </w:r>
-      <w:r>
-        <w:rPr>
-          <w:shd w:val="clear" w:color="auto" w:fill="FFFFFF"/>
-        </w:rPr>
-        <w:t>. С</w:t>
+        <w:t xml:space="preserve"> - by adding fields or methods. С</w:t>
       </w:r>
       <w:r>
         <w:rPr>
@@ -5521,13 +5521,7 @@
         <w:rPr>
           <w:shd w:val="clear" w:color="auto" w:fill="FFFFFF"/>
         </w:rPr>
-        <w:t>. It is radically different from what object-oriented programmers might be used to. In fact, Clojure is a fully functional programming language, and as a result, it is centered on immutable data structures, recursion, and functions.</w:t>
-      </w:r>
-      <w:r>
-        <w:rPr>
-          <w:shd w:val="clear" w:color="auto" w:fill="FFFFFF"/>
-        </w:rPr>
-        <w:t xml:space="preserve"> </w:t>
+        <w:t xml:space="preserve">. It is radically different from what object-oriented programmers might be used to. In fact, Clojure is a fully functional programming language, and as a result, it is centered on immutable data structures, recursion, and functions. </w:t>
       </w:r>
       <w:r>
         <w:rPr>
@@ -5649,7 +5643,7 @@
       <w:r>
         <w:rPr>
           <w:shd w:val="clear" w:color="auto" w:fill="FFFFFF"/>
-          <w:lang w:val="en-US"/>
+          <w:lang w:val="ru-RU"/>
         </w:rPr>
         <w:t xml:space="preserve"> </w:t>
       </w:r>
@@ -5892,16 +5886,7 @@
         </w:rPr>
       </w:pPr>
       <w:r>
-        <w:t>Xtend supports two forms of method invocation: default Java dispatching and multiple dispatching. With multiple dispatching, an overloaded method is selected based on the runtime type of its arguments</w:t>
-      </w:r>
-      <w:r>
-        <w:t>.</w:t>
-      </w:r>
-      <w:r>
-        <w:t xml:space="preserve"> Xtend provides many other popular features available in other languages such as operator overloading and type inference.</w:t>
-      </w:r>
-      <w:r>
-        <w:t xml:space="preserve"> </w:t>
+        <w:t xml:space="preserve">Xtend supports two forms of method invocation: default Java dispatching and multiple dispatching. With multiple dispatching, an overloaded method is selected based on the runtime type of its arguments. Xtend provides many other popular features available in other languages such as operator overloading and type inference. </w:t>
       </w:r>
       <w:r>
         <w:rPr>
@@ -6093,13 +6078,7 @@
         <w:rPr>
           <w:shd w:val="clear" w:color="auto" w:fill="FFFFFF"/>
         </w:rPr>
-        <w:t>is an experimental object-oriented language that IBM developed. It supports feature</w:t>
-      </w:r>
-      <w:r>
-        <w:rPr>
-          <w:shd w:val="clear" w:color="auto" w:fill="FFFFFF"/>
-        </w:rPr>
-        <w:t>s such as first-class functions</w:t>
+        <w:t>is an experimental object-oriented language that IBM developed. It supports features such as first-class functions</w:t>
       </w:r>
       <w:r>
         <w:rPr>
@@ -6112,13 +6091,7 @@
         <w:rPr>
           <w:shd w:val="clear" w:color="auto" w:fill="FFFFFF"/>
         </w:rPr>
-        <w:t xml:space="preserve"> </w:t>
-      </w:r>
-      <w:r>
-        <w:rPr>
-          <w:shd w:val="clear" w:color="auto" w:fill="FFFFFF"/>
-        </w:rPr>
-        <w:t>and is designed to facilitate efficient programming for high-performance parallel computing.</w:t>
+        <w:t xml:space="preserve"> and is designed to facilitate efficient programming for high-performance parallel computing.</w:t>
       </w:r>
       <w:r>
         <w:rPr>
@@ -6141,36 +6114,19 @@
           <w:szCs w:val="18"/>
           <w:shd w:val="clear" w:color="auto" w:fill="FFFFFF"/>
         </w:rPr>
-        <w:t> </w:t>
-      </w:r>
-      <w:r>
-        <w:rPr>
-          <w:rStyle w:val="apple-converted-space"/>
-          <w:rFonts w:ascii="Arial" w:hAnsi="Arial" w:cs="Arial"/>
-          <w:color w:val="000000"/>
-          <w:sz w:val="18"/>
-          <w:szCs w:val="18"/>
+        <w:t> “</w:t>
+      </w:r>
+      <w:r>
+        <w:t>partitioned global address space</w:t>
+      </w:r>
+      <w:r>
+        <w:t>”</w:t>
+      </w:r>
+      <w:r>
+        <w:rPr>
           <w:shd w:val="clear" w:color="auto" w:fill="FFFFFF"/>
         </w:rPr>
-        <w:t>“</w:t>
-      </w:r>
-      <w:r>
-        <w:t>partitioned global address space</w:t>
-      </w:r>
-      <w:r>
-        <w:t>”</w:t>
-      </w:r>
-      <w:r>
-        <w:rPr>
-          <w:shd w:val="clear" w:color="auto" w:fill="FFFFFF"/>
-        </w:rPr>
-        <w:t>. In this model, each process shares a global address space, and slices of this space are allocated as private memory for local data and access. To work with this model, X10 offers specialized built-in language constructs to work with concurrency and distributed execution</w:t>
-      </w:r>
-      <w:r>
-        <w:rPr>
-          <w:shd w:val="clear" w:color="auto" w:fill="FFFFFF"/>
-        </w:rPr>
-        <w:t xml:space="preserve">. </w:t>
+        <w:t xml:space="preserve">. In this model, each process shares a global address space, and slices of this space are allocated as private memory for local data and access. To work with this model, X10 offers specialized built-in language constructs to work with concurrency and distributed execution. </w:t>
       </w:r>
       <w:r>
         <w:rPr>
@@ -6198,16 +6154,7 @@
           <w:shd w:val="clear" w:color="auto" w:fill="FFFFFF"/>
           <w:lang w:val="ru-RU"/>
         </w:rPr>
-        <w:t>сами называют этот язык эксперементальн</w:t>
-      </w:r>
-      <w:bookmarkStart w:id="2" w:name="_GoBack"/>
-      <w:bookmarkEnd w:id="2"/>
-      <w:r>
-        <w:rPr>
-          <w:shd w:val="clear" w:color="auto" w:fill="FFFFFF"/>
-          <w:lang w:val="ru-RU"/>
-        </w:rPr>
-        <w:t xml:space="preserve">ым, использовать его в корпоративных проектах – глупо. Я считаю, что этот язык будут использовать сами </w:t>
+        <w:t xml:space="preserve">сами называют этот язык эксперементальным, использовать его в корпоративных проектах – глупо. Я считаю, что этот язык будут использовать сами </w:t>
       </w:r>
       <w:r>
         <w:rPr>
@@ -6269,635 +6216,1796 @@
     </w:p>
     <w:p>
       <w:pPr>
-        <w:rPr>
-          <w:lang w:val="ru-RU" w:eastAsia="en-US"/>
-        </w:rPr>
-      </w:pPr>
-    </w:p>
-    <w:p>
-      <w:pPr>
         <w:pStyle w:val="NormalarTab"/>
         <w:ind w:firstLine="0"/>
         <w:rPr>
-          <w:lang w:val="ru-RU" w:eastAsia="en-US"/>
+          <w:lang w:val="en-US" w:eastAsia="en-US"/>
         </w:rPr>
       </w:pPr>
     </w:p>
     <w:p>
       <w:pPr>
         <w:pStyle w:val="Heading1"/>
-      </w:pPr>
-      <w:bookmarkStart w:id="3" w:name="_Toc444598144"/>
-      <w:r>
+        <w:rPr>
+          <w:lang w:val="ru-RU"/>
+        </w:rPr>
+      </w:pPr>
+      <w:bookmarkStart w:id="2" w:name="_Toc444598144"/>
+      <w:r>
+        <w:rPr>
+          <w:lang w:val="ru-RU"/>
+        </w:rPr>
         <w:lastRenderedPageBreak/>
-        <w:t>TEKSTA NOFORMĒŠANA</w:t>
-      </w:r>
+        <w:t>Технические аспекты</w:t>
+      </w:r>
+      <w:bookmarkEnd w:id="2"/>
+    </w:p>
+    <w:p>
+      <w:pPr>
+        <w:pStyle w:val="Heading2"/>
+        <w:rPr>
+          <w:lang w:val="ru-RU"/>
+        </w:rPr>
+      </w:pPr>
+      <w:r>
+        <w:rPr>
+          <w:lang w:val="ru-RU"/>
+        </w:rPr>
+        <w:t>Основы</w:t>
+      </w:r>
+    </w:p>
+    <w:p>
+      <w:pPr>
+        <w:pStyle w:val="Heading3"/>
+        <w:rPr>
+          <w:lang w:val="en-US"/>
+        </w:rPr>
+      </w:pPr>
+      <w:r>
+        <w:rPr>
+          <w:lang w:val="en-US"/>
+        </w:rPr>
+        <w:t>Hello Word!</w:t>
+      </w:r>
+    </w:p>
+    <w:p>
+      <w:pPr>
+        <w:rPr>
+          <w:lang w:val="ru-RU" w:eastAsia="en-US"/>
+        </w:rPr>
+      </w:pPr>
+      <w:r>
+        <w:rPr>
+          <w:lang w:val="ru-RU" w:eastAsia="en-US"/>
+        </w:rPr>
+        <w:t xml:space="preserve">По традиции первая программа на новом языке, это приветствие мира. На </w:t>
+      </w:r>
+      <w:r>
+        <w:rPr>
+          <w:lang w:val="en-US" w:eastAsia="en-US"/>
+        </w:rPr>
+        <w:t>Ceylon</w:t>
+      </w:r>
+      <w:r>
+        <w:rPr>
+          <w:lang w:val="ru-RU" w:eastAsia="en-US"/>
+        </w:rPr>
+        <w:t xml:space="preserve"> это выглядит следующим образом.</w:t>
+      </w:r>
+    </w:p>
+    <w:p>
+      <w:pPr>
+        <w:rPr>
+          <w:lang w:val="en-US" w:eastAsia="en-US"/>
+        </w:rPr>
+      </w:pPr>
+    </w:p>
+    <w:p>
+      <w:pPr>
+        <w:rPr>
+          <w:lang w:val="en-US" w:eastAsia="en-US"/>
+        </w:rPr>
+      </w:pPr>
+    </w:p>
+    <w:p>
+      <w:pPr>
+        <w:rPr>
+          <w:lang w:val="en-US" w:eastAsia="en-US"/>
+        </w:rPr>
+      </w:pPr>
+    </w:p>
+    <w:p>
+      <w:pPr>
+        <w:rPr>
+          <w:lang w:val="en-US" w:eastAsia="en-US"/>
+        </w:rPr>
+      </w:pPr>
+    </w:p>
+    <w:p>
+      <w:pPr>
+        <w:rPr>
+          <w:lang w:val="en-US" w:eastAsia="en-US"/>
+        </w:rPr>
+      </w:pPr>
+    </w:p>
+    <w:p>
+      <w:pPr>
+        <w:rPr>
+          <w:lang w:val="ru-RU" w:eastAsia="en-US"/>
+        </w:rPr>
+      </w:pPr>
+      <w:r>
+        <w:rPr>
+          <w:noProof/>
+        </w:rPr>
+        <mc:AlternateContent>
+          <mc:Choice Requires="wps">
+            <w:drawing>
+              <wp:anchor distT="0" distB="0" distL="114300" distR="114300" simplePos="0" relativeHeight="251661312" behindDoc="1" locked="0" layoutInCell="1" allowOverlap="1" wp14:anchorId="5182A51B" wp14:editId="1C04EC4E">
+                <wp:simplePos x="0" y="0"/>
+                <wp:positionH relativeFrom="margin">
+                  <wp:posOffset>1864498</wp:posOffset>
+                </wp:positionH>
+                <wp:positionV relativeFrom="page">
+                  <wp:posOffset>3267986</wp:posOffset>
+                </wp:positionV>
+                <wp:extent cx="1542415" cy="342900"/>
+                <wp:effectExtent l="0" t="0" r="635" b="0"/>
+                <wp:wrapTight wrapText="bothSides">
+                  <wp:wrapPolygon edited="0">
+                    <wp:start x="0" y="0"/>
+                    <wp:lineTo x="0" y="20400"/>
+                    <wp:lineTo x="21342" y="20400"/>
+                    <wp:lineTo x="21342" y="0"/>
+                    <wp:lineTo x="0" y="0"/>
+                  </wp:wrapPolygon>
+                </wp:wrapTight>
+                <wp:docPr id="3" name="Text Box 3"/>
+                <wp:cNvGraphicFramePr/>
+                <a:graphic xmlns:a="http://schemas.openxmlformats.org/drawingml/2006/main">
+                  <a:graphicData uri="http://schemas.microsoft.com/office/word/2010/wordprocessingShape">
+                    <wps:wsp>
+                      <wps:cNvSpPr txBox="1"/>
+                      <wps:spPr>
+                        <a:xfrm>
+                          <a:off x="0" y="0"/>
+                          <a:ext cx="1542415" cy="342900"/>
+                        </a:xfrm>
+                        <a:prstGeom prst="rect">
+                          <a:avLst/>
+                        </a:prstGeom>
+                        <a:solidFill>
+                          <a:prstClr val="white"/>
+                        </a:solidFill>
+                        <a:ln>
+                          <a:noFill/>
+                        </a:ln>
+                      </wps:spPr>
+                      <wps:txbx>
+                        <w:txbxContent>
+                          <w:p>
+                            <w:pPr>
+                              <w:pStyle w:val="Caption"/>
+                              <w:jc w:val="both"/>
+                              <w:rPr>
+                                <w:b/>
+                                <w:noProof/>
+                                <w:lang w:val="en-US"/>
+                              </w:rPr>
+                            </w:pPr>
+                            <w:r>
+                              <w:t>3.1.</w:t>
+                            </w:r>
+                            <w:r>
+                              <w:rPr>
+                                <w:lang w:val="ru-RU"/>
+                              </w:rPr>
+                              <w:t>1</w:t>
+                            </w:r>
+                            <w:r>
+                              <w:t xml:space="preserve"> att. </w:t>
+                            </w:r>
+                            <w:r>
+                              <w:rPr>
+                                <w:b/>
+                                <w:lang w:val="en-US"/>
+                              </w:rPr>
+                              <w:t>Hello World!</w:t>
+                            </w:r>
+                          </w:p>
+                        </w:txbxContent>
+                      </wps:txbx>
+                      <wps:bodyPr rot="0" spcFirstLastPara="0" vertOverflow="overflow" horzOverflow="overflow" vert="horz" wrap="square" lIns="0" tIns="0" rIns="0" bIns="0" numCol="1" spcCol="0" rtlCol="0" fromWordArt="0" anchor="t" anchorCtr="0" forceAA="0" compatLnSpc="1">
+                        <a:prstTxWarp prst="textNoShape">
+                          <a:avLst/>
+                        </a:prstTxWarp>
+                        <a:noAutofit/>
+                      </wps:bodyPr>
+                    </wps:wsp>
+                  </a:graphicData>
+                </a:graphic>
+                <wp14:sizeRelH relativeFrom="margin">
+                  <wp14:pctWidth>0</wp14:pctWidth>
+                </wp14:sizeRelH>
+                <wp14:sizeRelV relativeFrom="margin">
+                  <wp14:pctHeight>0</wp14:pctHeight>
+                </wp14:sizeRelV>
+              </wp:anchor>
+            </w:drawing>
+          </mc:Choice>
+          <mc:Fallback>
+            <w:pict>
+              <v:shapetype w14:anchorId="5182A51B" id="_x0000_t202" coordsize="21600,21600" o:spt="202" path="m,l,21600r21600,l21600,xe">
+                <v:stroke joinstyle="miter"/>
+                <v:path gradientshapeok="t" o:connecttype="rect"/>
+              </v:shapetype>
+              <v:shape id="Text Box 3" o:spid="_x0000_s1026" type="#_x0000_t202" style="position:absolute;left:0;text-align:left;margin-left:146.8pt;margin-top:257.3pt;width:121.45pt;height:27pt;z-index:-251655168;visibility:visible;mso-wrap-style:square;mso-width-percent:0;mso-height-percent:0;mso-wrap-distance-left:9pt;mso-wrap-distance-top:0;mso-wrap-distance-right:9pt;mso-wrap-distance-bottom:0;mso-position-horizontal:absolute;mso-position-horizontal-relative:margin;mso-position-vertical:absolute;mso-position-vertical-relative:page;mso-width-percent:0;mso-height-percent:0;mso-width-relative:margin;mso-height-relative:margin;v-text-anchor:top" o:gfxdata="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" stroked="f">
+                <v:textbox inset="0,0,0,0">
+                  <w:txbxContent>
+                    <w:p>
+                      <w:pPr>
+                        <w:pStyle w:val="Caption"/>
+                        <w:jc w:val="both"/>
+                        <w:rPr>
+                          <w:b/>
+                          <w:noProof/>
+                          <w:lang w:val="en-US"/>
+                        </w:rPr>
+                      </w:pPr>
+                      <w:r>
+                        <w:t>3.1.</w:t>
+                      </w:r>
+                      <w:r>
+                        <w:rPr>
+                          <w:lang w:val="ru-RU"/>
+                        </w:rPr>
+                        <w:t>1</w:t>
+                      </w:r>
+                      <w:r>
+                        <w:t xml:space="preserve"> att. </w:t>
+                      </w:r>
+                      <w:r>
+                        <w:rPr>
+                          <w:b/>
+                          <w:lang w:val="en-US"/>
+                        </w:rPr>
+                        <w:t>Hello World!</w:t>
+                      </w:r>
+                    </w:p>
+                  </w:txbxContent>
+                </v:textbox>
+                <w10:wrap type="tight" anchorx="margin" anchory="page"/>
+              </v:shape>
+            </w:pict>
+          </mc:Fallback>
+        </mc:AlternateContent>
+      </w:r>
+      <w:r>
+        <w:rPr>
+          <w:noProof/>
+          <w:snapToGrid/>
+          <w:lang w:val="en-US" w:eastAsia="en-US" w:bidi="ar-SA"/>
+        </w:rPr>
+        <w:drawing>
+          <wp:anchor distT="0" distB="0" distL="114300" distR="114300" simplePos="0" relativeHeight="251662336" behindDoc="1" locked="0" layoutInCell="1" allowOverlap="1">
+            <wp:simplePos x="0" y="0"/>
+            <wp:positionH relativeFrom="margin">
+              <wp:align>center</wp:align>
+            </wp:positionH>
+            <wp:positionV relativeFrom="page">
+              <wp:posOffset>2742537</wp:posOffset>
+            </wp:positionV>
+            <wp:extent cx="2595880" cy="542925"/>
+            <wp:effectExtent l="0" t="0" r="0" b="9525"/>
+            <wp:wrapTight wrapText="bothSides">
+              <wp:wrapPolygon edited="0">
+                <wp:start x="0" y="0"/>
+                <wp:lineTo x="0" y="21221"/>
+                <wp:lineTo x="21399" y="21221"/>
+                <wp:lineTo x="21399" y="0"/>
+                <wp:lineTo x="0" y="0"/>
+              </wp:wrapPolygon>
+            </wp:wrapTight>
+            <wp:docPr id="2" name="Picture 2"/>
+            <wp:cNvGraphicFramePr>
+              <a:graphicFrameLocks xmlns:a="http://schemas.openxmlformats.org/drawingml/2006/main" noChangeAspect="1"/>
+            </wp:cNvGraphicFramePr>
+            <a:graphic xmlns:a="http://schemas.openxmlformats.org/drawingml/2006/main">
+              <a:graphicData uri="http://schemas.openxmlformats.org/drawingml/2006/picture">
+                <pic:pic xmlns:pic="http://schemas.openxmlformats.org/drawingml/2006/picture">
+                  <pic:nvPicPr>
+                    <pic:cNvPr id="2" name="ceylon hello world.png"/>
+                    <pic:cNvPicPr/>
+                  </pic:nvPicPr>
+                  <pic:blipFill>
+                    <a:blip r:embed="rId16">
+                      <a:extLst>
+                        <a:ext uri="{28A0092B-C50C-407E-A947-70E740481C1C}">
+                          <a14:useLocalDpi xmlns:a14="http://schemas.microsoft.com/office/drawing/2010/main" val="0"/>
+                        </a:ext>
+                      </a:extLst>
+                    </a:blip>
+                    <a:stretch>
+                      <a:fillRect/>
+                    </a:stretch>
+                  </pic:blipFill>
+                  <pic:spPr>
+                    <a:xfrm>
+                      <a:off x="0" y="0"/>
+                      <a:ext cx="2595880" cy="542925"/>
+                    </a:xfrm>
+                    <a:prstGeom prst="rect">
+                      <a:avLst/>
+                    </a:prstGeom>
+                  </pic:spPr>
+                </pic:pic>
+              </a:graphicData>
+            </a:graphic>
+            <wp14:sizeRelH relativeFrom="margin">
+              <wp14:pctWidth>0</wp14:pctWidth>
+            </wp14:sizeRelH>
+          </wp:anchor>
+        </w:drawing>
+      </w:r>
+      <w:r>
+        <w:rPr>
+          <w:lang w:val="ru-RU" w:eastAsia="en-US"/>
+        </w:rPr>
+        <w:t>Как видно на картинке 3.1</w:t>
+      </w:r>
+      <w:r>
+        <w:rPr>
+          <w:lang w:val="ru-RU" w:eastAsia="en-US"/>
+        </w:rPr>
+        <w:t>.1</w:t>
+      </w:r>
+      <w:r>
+        <w:rPr>
+          <w:lang w:val="ru-RU" w:eastAsia="en-US"/>
+        </w:rPr>
+        <w:t xml:space="preserve"> </w:t>
+      </w:r>
+      <w:r>
+        <w:rPr>
+          <w:lang w:val="en-US" w:eastAsia="en-US"/>
+        </w:rPr>
+        <w:t>Ceylon</w:t>
+      </w:r>
+      <w:r>
+        <w:rPr>
+          <w:lang w:val="ru-RU" w:eastAsia="en-US"/>
+        </w:rPr>
+        <w:t xml:space="preserve"> </w:t>
+      </w:r>
+      <w:r>
+        <w:rPr>
+          <w:lang w:val="ru-RU" w:eastAsia="en-US"/>
+        </w:rPr>
+        <w:t xml:space="preserve">отошел от всем привычного класса </w:t>
+      </w:r>
+      <w:r>
+        <w:rPr>
+          <w:lang w:val="en-US" w:eastAsia="en-US"/>
+        </w:rPr>
+        <w:t>Main</w:t>
+      </w:r>
+      <w:r>
+        <w:rPr>
+          <w:lang w:val="ru-RU" w:eastAsia="en-US"/>
+        </w:rPr>
+        <w:t xml:space="preserve"> со статическим </w:t>
+      </w:r>
+      <w:r>
+        <w:rPr>
+          <w:lang w:val="ru-RU" w:eastAsia="en-US"/>
+        </w:rPr>
+        <w:t xml:space="preserve">методом </w:t>
+      </w:r>
+      <w:r>
+        <w:rPr>
+          <w:lang w:val="en-US" w:eastAsia="en-US"/>
+        </w:rPr>
+        <w:t>main</w:t>
+      </w:r>
+      <w:r>
+        <w:rPr>
+          <w:lang w:val="ru-RU" w:eastAsia="en-US"/>
+        </w:rPr>
+        <w:t xml:space="preserve">. </w:t>
+      </w:r>
+      <w:r>
+        <w:rPr>
+          <w:lang w:val="ru-RU" w:eastAsia="en-US"/>
+        </w:rPr>
+        <w:t xml:space="preserve">В </w:t>
+      </w:r>
+      <w:r>
+        <w:rPr>
+          <w:lang w:val="en-US" w:eastAsia="en-US"/>
+        </w:rPr>
+        <w:t>Ceylon</w:t>
+      </w:r>
+      <w:r>
+        <w:rPr>
+          <w:lang w:val="ru-RU" w:eastAsia="en-US"/>
+        </w:rPr>
+        <w:t xml:space="preserve"> </w:t>
+      </w:r>
+      <w:r>
+        <w:rPr>
+          <w:lang w:val="ru-RU" w:eastAsia="en-US"/>
+        </w:rPr>
+        <w:t xml:space="preserve">метод </w:t>
+      </w:r>
+      <w:r>
+        <w:rPr>
+          <w:lang w:val="en-US" w:eastAsia="en-US"/>
+        </w:rPr>
+        <w:t>run</w:t>
+      </w:r>
+      <w:r>
+        <w:rPr>
+          <w:lang w:val="ru-RU" w:eastAsia="en-US"/>
+        </w:rPr>
+        <w:t xml:space="preserve"> </w:t>
+      </w:r>
+      <w:r>
+        <w:rPr>
+          <w:lang w:val="ru-RU" w:eastAsia="en-US"/>
+        </w:rPr>
+        <w:t xml:space="preserve">не принимает никаких параметров, ничего не возвращает и имеет модификатор видимости </w:t>
+      </w:r>
+      <w:r>
+        <w:rPr>
+          <w:lang w:val="en-US" w:eastAsia="en-US"/>
+        </w:rPr>
+        <w:t>shared</w:t>
+      </w:r>
+      <w:r>
+        <w:rPr>
+          <w:lang w:val="ru-RU" w:eastAsia="en-US"/>
+        </w:rPr>
+        <w:t xml:space="preserve">. </w:t>
+      </w:r>
+      <w:r>
+        <w:rPr>
+          <w:lang w:val="en-US" w:eastAsia="en-US"/>
+        </w:rPr>
+        <w:t>Shared</w:t>
+      </w:r>
+      <w:r>
+        <w:rPr>
+          <w:lang w:val="ru-RU" w:eastAsia="en-US"/>
+        </w:rPr>
+        <w:t xml:space="preserve"> </w:t>
+      </w:r>
+      <w:r>
+        <w:rPr>
+          <w:lang w:val="ru-RU" w:eastAsia="en-US"/>
+        </w:rPr>
+        <w:t>значит, что этот метод является публичным и может быть вызван из любой части аппликации.</w:t>
+      </w:r>
+    </w:p>
+    <w:p>
+      <w:pPr>
+        <w:rPr>
+          <w:lang w:val="ru-RU" w:eastAsia="en-US"/>
+        </w:rPr>
+      </w:pPr>
+    </w:p>
+    <w:p>
+      <w:pPr>
+        <w:pStyle w:val="Heading3"/>
+        <w:rPr>
+          <w:lang w:val="ru-RU"/>
+        </w:rPr>
+      </w:pPr>
+      <w:r>
+        <w:rPr>
+          <w:lang w:val="ru-RU"/>
+        </w:rPr>
+        <w:t>Типы</w:t>
+      </w:r>
+    </w:p>
+    <w:p>
+      <w:pPr>
+        <w:rPr>
+          <w:lang w:val="ru-RU" w:eastAsia="en-US"/>
+        </w:rPr>
+      </w:pPr>
+      <w:r>
+        <w:rPr>
+          <w:lang w:val="ru-RU" w:eastAsia="en-US"/>
+        </w:rPr>
+        <w:t xml:space="preserve">В отличие от </w:t>
+      </w:r>
+      <w:r>
+        <w:rPr>
+          <w:lang w:val="en-US" w:eastAsia="en-US"/>
+        </w:rPr>
+        <w:t>Java</w:t>
+      </w:r>
+      <w:r>
+        <w:rPr>
+          <w:lang w:val="ru-RU" w:eastAsia="en-US"/>
+        </w:rPr>
+        <w:t xml:space="preserve"> </w:t>
+      </w:r>
+      <w:r>
+        <w:rPr>
+          <w:lang w:val="ru-RU" w:eastAsia="en-US"/>
+        </w:rPr>
+        <w:t xml:space="preserve">в </w:t>
+      </w:r>
+      <w:r>
+        <w:rPr>
+          <w:lang w:val="en-US" w:eastAsia="en-US"/>
+        </w:rPr>
+        <w:t>Ceylon</w:t>
+      </w:r>
+      <w:r>
+        <w:rPr>
+          <w:lang w:val="ru-RU" w:eastAsia="en-US"/>
+        </w:rPr>
+        <w:t xml:space="preserve">, </w:t>
+      </w:r>
+      <w:r>
+        <w:rPr>
+          <w:lang w:val="ru-RU" w:eastAsia="en-US"/>
+        </w:rPr>
+        <w:t xml:space="preserve">по умолчанию ни один тип не может быть </w:t>
+      </w:r>
+      <w:r>
+        <w:rPr>
+          <w:lang w:val="en-US" w:eastAsia="en-US"/>
+        </w:rPr>
+        <w:t>null</w:t>
+      </w:r>
+      <w:r>
+        <w:rPr>
+          <w:lang w:val="ru-RU" w:eastAsia="en-US"/>
+        </w:rPr>
+        <w:t>.</w:t>
+      </w:r>
+    </w:p>
+    <w:p>
+      <w:pPr>
+        <w:rPr>
+          <w:lang w:val="ru-RU" w:eastAsia="en-US"/>
+        </w:rPr>
+      </w:pPr>
+    </w:p>
+    <w:p>
+      <w:pPr>
+        <w:rPr>
+          <w:lang w:val="ru-RU" w:eastAsia="en-US"/>
+        </w:rPr>
+      </w:pPr>
+    </w:p>
+    <w:p>
+      <w:pPr>
+        <w:rPr>
+          <w:lang w:val="ru-RU" w:eastAsia="en-US"/>
+        </w:rPr>
+      </w:pPr>
+    </w:p>
+    <w:p>
+      <w:pPr>
+        <w:rPr>
+          <w:lang w:val="ru-RU" w:eastAsia="en-US"/>
+        </w:rPr>
+      </w:pPr>
+    </w:p>
+    <w:p>
+      <w:pPr>
+        <w:rPr>
+          <w:lang w:val="ru-RU" w:eastAsia="en-US"/>
+        </w:rPr>
+      </w:pPr>
+    </w:p>
+    <w:p>
+      <w:pPr>
+        <w:rPr>
+          <w:lang w:val="ru-RU" w:eastAsia="en-US"/>
+        </w:rPr>
+      </w:pPr>
+    </w:p>
+    <w:p>
+      <w:pPr>
+        <w:rPr>
+          <w:lang w:val="ru-RU" w:eastAsia="en-US"/>
+        </w:rPr>
+      </w:pPr>
+    </w:p>
+    <w:p>
+      <w:pPr>
+        <w:rPr>
+          <w:lang w:val="ru-RU" w:eastAsia="en-US"/>
+        </w:rPr>
+      </w:pPr>
+    </w:p>
+    <w:p>
+      <w:pPr>
+        <w:rPr>
+          <w:lang w:val="ru-RU" w:eastAsia="en-US"/>
+        </w:rPr>
+      </w:pPr>
+      <w:r>
+        <w:rPr>
+          <w:lang w:val="ru-RU" w:eastAsia="en-US"/>
+        </w:rPr>
+        <w:t xml:space="preserve">Как видно на картинке </w:t>
+      </w:r>
+      <w:r>
+        <w:rPr>
+          <w:noProof/>
+        </w:rPr>
+        <mc:AlternateContent>
+          <mc:Choice Requires="wps">
+            <w:drawing>
+              <wp:anchor distT="0" distB="0" distL="114300" distR="114300" simplePos="0" relativeHeight="251665408" behindDoc="1" locked="0" layoutInCell="1" allowOverlap="1" wp14:anchorId="62DA7593" wp14:editId="71DD78CB">
+                <wp:simplePos x="0" y="0"/>
+                <wp:positionH relativeFrom="margin">
+                  <wp:posOffset>1880401</wp:posOffset>
+                </wp:positionH>
+                <wp:positionV relativeFrom="page">
+                  <wp:posOffset>7752522</wp:posOffset>
+                </wp:positionV>
+                <wp:extent cx="1518285" cy="415290"/>
+                <wp:effectExtent l="0" t="0" r="5715" b="3810"/>
+                <wp:wrapTight wrapText="bothSides">
+                  <wp:wrapPolygon edited="0">
+                    <wp:start x="0" y="0"/>
+                    <wp:lineTo x="0" y="20807"/>
+                    <wp:lineTo x="21410" y="20807"/>
+                    <wp:lineTo x="21410" y="0"/>
+                    <wp:lineTo x="0" y="0"/>
+                  </wp:wrapPolygon>
+                </wp:wrapTight>
+                <wp:docPr id="6" name="Text Box 6"/>
+                <wp:cNvGraphicFramePr/>
+                <a:graphic xmlns:a="http://schemas.openxmlformats.org/drawingml/2006/main">
+                  <a:graphicData uri="http://schemas.microsoft.com/office/word/2010/wordprocessingShape">
+                    <wps:wsp>
+                      <wps:cNvSpPr txBox="1"/>
+                      <wps:spPr>
+                        <a:xfrm>
+                          <a:off x="0" y="0"/>
+                          <a:ext cx="1518285" cy="415290"/>
+                        </a:xfrm>
+                        <a:prstGeom prst="rect">
+                          <a:avLst/>
+                        </a:prstGeom>
+                        <a:solidFill>
+                          <a:prstClr val="white"/>
+                        </a:solidFill>
+                        <a:ln>
+                          <a:noFill/>
+                        </a:ln>
+                      </wps:spPr>
+                      <wps:txbx>
+                        <w:txbxContent>
+                          <w:p>
+                            <w:pPr>
+                              <w:pStyle w:val="Caption"/>
+                              <w:jc w:val="both"/>
+                              <w:rPr>
+                                <w:b/>
+                                <w:noProof/>
+                                <w:lang w:val="ru-RU"/>
+                              </w:rPr>
+                            </w:pPr>
+                            <w:r>
+                              <w:t>3.1.</w:t>
+                            </w:r>
+                            <w:r>
+                              <w:rPr>
+                                <w:lang w:val="ru-RU"/>
+                              </w:rPr>
+                              <w:t>2</w:t>
+                            </w:r>
+                            <w:r>
+                              <w:t xml:space="preserve"> att. </w:t>
+                            </w:r>
+                            <w:r>
+                              <w:t xml:space="preserve"> </w:t>
+                            </w:r>
+                            <w:r>
+                              <w:rPr>
+                                <w:b/>
+                                <w:lang w:val="ru-RU"/>
+                              </w:rPr>
+                              <w:t xml:space="preserve">Не </w:t>
+                            </w:r>
+                            <w:r>
+                              <w:rPr>
+                                <w:b/>
+                                <w:lang w:val="en-US"/>
+                              </w:rPr>
+                              <w:t xml:space="preserve">null </w:t>
+                            </w:r>
+                            <w:r>
+                              <w:rPr>
+                                <w:b/>
+                                <w:lang w:val="ru-RU"/>
+                              </w:rPr>
+                              <w:t>типы</w:t>
+                            </w:r>
+                          </w:p>
+                        </w:txbxContent>
+                      </wps:txbx>
+                      <wps:bodyPr rot="0" spcFirstLastPara="0" vertOverflow="overflow" horzOverflow="overflow" vert="horz" wrap="square" lIns="0" tIns="0" rIns="0" bIns="0" numCol="1" spcCol="0" rtlCol="0" fromWordArt="0" anchor="t" anchorCtr="0" forceAA="0" compatLnSpc="1">
+                        <a:prstTxWarp prst="textNoShape">
+                          <a:avLst/>
+                        </a:prstTxWarp>
+                        <a:spAutoFit/>
+                      </wps:bodyPr>
+                    </wps:wsp>
+                  </a:graphicData>
+                </a:graphic>
+                <wp14:sizeRelH relativeFrom="margin">
+                  <wp14:pctWidth>0</wp14:pctWidth>
+                </wp14:sizeRelH>
+              </wp:anchor>
+            </w:drawing>
+          </mc:Choice>
+          <mc:Fallback>
+            <w:pict>
+              <v:shape w14:anchorId="62DA7593" id="Text Box 6" o:spid="_x0000_s1027" type="#_x0000_t202" style="position:absolute;left:0;text-align:left;margin-left:148.05pt;margin-top:610.45pt;width:119.55pt;height:32.7pt;z-index:-251651072;visibility:visible;mso-wrap-style:square;mso-width-percent:0;mso-wrap-distance-left:9pt;mso-wrap-distance-top:0;mso-wrap-distance-right:9pt;mso-wrap-distance-bottom:0;mso-position-horizontal:absolute;mso-position-horizontal-relative:margin;mso-position-vertical:absolute;mso-position-vertical-relative:page;mso-width-percent:0;mso-width-relative:margin;v-text-anchor:top" o:gfxdata="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" stroked="f">
+                <v:textbox style="mso-fit-shape-to-text:t" inset="0,0,0,0">
+                  <w:txbxContent>
+                    <w:p>
+                      <w:pPr>
+                        <w:pStyle w:val="Caption"/>
+                        <w:jc w:val="both"/>
+                        <w:rPr>
+                          <w:b/>
+                          <w:noProof/>
+                          <w:lang w:val="ru-RU"/>
+                        </w:rPr>
+                      </w:pPr>
+                      <w:r>
+                        <w:t>3.1.</w:t>
+                      </w:r>
+                      <w:r>
+                        <w:rPr>
+                          <w:lang w:val="ru-RU"/>
+                        </w:rPr>
+                        <w:t>2</w:t>
+                      </w:r>
+                      <w:r>
+                        <w:t xml:space="preserve"> att. </w:t>
+                      </w:r>
+                      <w:r>
+                        <w:t xml:space="preserve"> </w:t>
+                      </w:r>
+                      <w:r>
+                        <w:rPr>
+                          <w:b/>
+                          <w:lang w:val="ru-RU"/>
+                        </w:rPr>
+                        <w:t xml:space="preserve">Не </w:t>
+                      </w:r>
+                      <w:r>
+                        <w:rPr>
+                          <w:b/>
+                          <w:lang w:val="en-US"/>
+                        </w:rPr>
+                        <w:t xml:space="preserve">null </w:t>
+                      </w:r>
+                      <w:r>
+                        <w:rPr>
+                          <w:b/>
+                          <w:lang w:val="ru-RU"/>
+                        </w:rPr>
+                        <w:t>типы</w:t>
+                      </w:r>
+                    </w:p>
+                  </w:txbxContent>
+                </v:textbox>
+                <w10:wrap type="tight" anchorx="margin" anchory="page"/>
+              </v:shape>
+            </w:pict>
+          </mc:Fallback>
+        </mc:AlternateContent>
+      </w:r>
+      <w:r>
+        <w:rPr>
+          <w:noProof/>
+          <w:snapToGrid/>
+          <w:lang w:val="en-US" w:eastAsia="en-US" w:bidi="ar-SA"/>
+        </w:rPr>
+        <w:drawing>
+          <wp:anchor distT="0" distB="0" distL="114300" distR="114300" simplePos="0" relativeHeight="251663360" behindDoc="1" locked="0" layoutInCell="1" allowOverlap="1">
+            <wp:simplePos x="0" y="0"/>
+            <wp:positionH relativeFrom="margin">
+              <wp:align>center</wp:align>
+            </wp:positionH>
+            <wp:positionV relativeFrom="page">
+              <wp:posOffset>6177638</wp:posOffset>
+            </wp:positionV>
+            <wp:extent cx="2409190" cy="1504950"/>
+            <wp:effectExtent l="0" t="0" r="0" b="0"/>
+            <wp:wrapTight wrapText="bothSides">
+              <wp:wrapPolygon edited="0">
+                <wp:start x="0" y="0"/>
+                <wp:lineTo x="0" y="21327"/>
+                <wp:lineTo x="21349" y="21327"/>
+                <wp:lineTo x="21349" y="0"/>
+                <wp:lineTo x="0" y="0"/>
+              </wp:wrapPolygon>
+            </wp:wrapTight>
+            <wp:docPr id="5" name="Picture 5"/>
+            <wp:cNvGraphicFramePr>
+              <a:graphicFrameLocks xmlns:a="http://schemas.openxmlformats.org/drawingml/2006/main" noChangeAspect="1"/>
+            </wp:cNvGraphicFramePr>
+            <a:graphic xmlns:a="http://schemas.openxmlformats.org/drawingml/2006/main">
+              <a:graphicData uri="http://schemas.openxmlformats.org/drawingml/2006/picture">
+                <pic:pic xmlns:pic="http://schemas.openxmlformats.org/drawingml/2006/picture">
+                  <pic:nvPicPr>
+                    <pic:cNvPr id="5" name="ceylon not nulls.png"/>
+                    <pic:cNvPicPr/>
+                  </pic:nvPicPr>
+                  <pic:blipFill>
+                    <a:blip r:embed="rId17">
+                      <a:extLst>
+                        <a:ext uri="{28A0092B-C50C-407E-A947-70E740481C1C}">
+                          <a14:useLocalDpi xmlns:a14="http://schemas.microsoft.com/office/drawing/2010/main" val="0"/>
+                        </a:ext>
+                      </a:extLst>
+                    </a:blip>
+                    <a:stretch>
+                      <a:fillRect/>
+                    </a:stretch>
+                  </pic:blipFill>
+                  <pic:spPr>
+                    <a:xfrm>
+                      <a:off x="0" y="0"/>
+                      <a:ext cx="2409190" cy="1504950"/>
+                    </a:xfrm>
+                    <a:prstGeom prst="rect">
+                      <a:avLst/>
+                    </a:prstGeom>
+                  </pic:spPr>
+                </pic:pic>
+              </a:graphicData>
+            </a:graphic>
+          </wp:anchor>
+        </w:drawing>
+      </w:r>
+      <w:r>
+        <w:rPr>
+          <w:lang w:val="ru-RU" w:eastAsia="en-US"/>
+        </w:rPr>
+        <w:t xml:space="preserve">3.1.2 необходимо добавлять знак ? возле типа, что бы в значение этой переменной можно было записать </w:t>
+      </w:r>
+      <w:r>
+        <w:rPr>
+          <w:lang w:val="en-US" w:eastAsia="en-US"/>
+        </w:rPr>
+        <w:t>null</w:t>
+      </w:r>
+      <w:r>
+        <w:rPr>
+          <w:lang w:val="ru-RU" w:eastAsia="en-US"/>
+        </w:rPr>
+        <w:t xml:space="preserve">. </w:t>
+      </w:r>
+      <w:r>
+        <w:rPr>
+          <w:lang w:val="ru-RU" w:eastAsia="en-US"/>
+        </w:rPr>
+        <w:t xml:space="preserve">Это имеет очень большое значение в командой разработке. Ведь когда поле одного класса используется в нескольких десятках классов, очень сложно сразу понять, может ли метод вместо значения получить </w:t>
+      </w:r>
+      <w:r>
+        <w:rPr>
+          <w:lang w:val="en-US" w:eastAsia="en-US"/>
+        </w:rPr>
+        <w:t>null</w:t>
+      </w:r>
+      <w:r>
+        <w:rPr>
+          <w:lang w:val="ru-RU" w:eastAsia="en-US"/>
+        </w:rPr>
+        <w:t xml:space="preserve">. Необходимо ли проверять это значение. А когда метод принимает не одну переменную, а объект с 30 полями. В случае с </w:t>
+      </w:r>
+      <w:r>
+        <w:rPr>
+          <w:lang w:val="en-US" w:eastAsia="en-US"/>
+        </w:rPr>
+        <w:t>Ceylon</w:t>
+      </w:r>
+      <w:r>
+        <w:rPr>
+          <w:lang w:val="ru-RU" w:eastAsia="en-US"/>
+        </w:rPr>
+        <w:t xml:space="preserve">, </w:t>
+      </w:r>
+      <w:r>
+        <w:rPr>
+          <w:lang w:val="en-US" w:eastAsia="en-US"/>
+        </w:rPr>
+        <w:t>IDE</w:t>
+      </w:r>
+      <w:r>
+        <w:rPr>
+          <w:lang w:val="ru-RU" w:eastAsia="en-US"/>
+        </w:rPr>
+        <w:t xml:space="preserve"> </w:t>
+      </w:r>
+      <w:r>
+        <w:rPr>
+          <w:lang w:val="ru-RU" w:eastAsia="en-US"/>
+        </w:rPr>
+        <w:t xml:space="preserve">вам </w:t>
+      </w:r>
+      <w:r>
+        <w:rPr>
+          <w:lang w:val="ru-RU" w:eastAsia="en-US"/>
+        </w:rPr>
+        <w:lastRenderedPageBreak/>
+        <w:t xml:space="preserve">подскажет, если вы собираетесь использовать переменную которая может быть </w:t>
+      </w:r>
+      <w:r>
+        <w:rPr>
+          <w:lang w:val="en-US" w:eastAsia="en-US"/>
+        </w:rPr>
+        <w:t>null</w:t>
+      </w:r>
+      <w:r>
+        <w:rPr>
+          <w:lang w:val="ru-RU" w:eastAsia="en-US"/>
+        </w:rPr>
+        <w:t xml:space="preserve"> </w:t>
+      </w:r>
+      <w:r>
+        <w:rPr>
+          <w:lang w:val="ru-RU" w:eastAsia="en-US"/>
+        </w:rPr>
+        <w:t xml:space="preserve">или нет. Это экономит огромное количество времени. Так же </w:t>
+      </w:r>
+      <w:r>
+        <w:rPr>
+          <w:lang w:val="en-US" w:eastAsia="en-US"/>
+        </w:rPr>
+        <w:t>Ceylon</w:t>
+      </w:r>
+      <w:r>
+        <w:rPr>
+          <w:lang w:val="ru-RU" w:eastAsia="en-US"/>
+        </w:rPr>
+        <w:t xml:space="preserve"> </w:t>
+      </w:r>
+      <w:r>
+        <w:rPr>
+          <w:lang w:val="ru-RU" w:eastAsia="en-US"/>
+        </w:rPr>
+        <w:t xml:space="preserve">имеет вполне стандартные </w:t>
+      </w:r>
+      <w:r>
+        <w:rPr>
+          <w:lang w:val="en-US" w:eastAsia="en-US"/>
+        </w:rPr>
+        <w:t>Class</w:t>
+      </w:r>
+      <w:r>
+        <w:rPr>
+          <w:lang w:val="ru-RU" w:eastAsia="en-US"/>
+        </w:rPr>
+        <w:t>,</w:t>
+      </w:r>
+      <w:r>
+        <w:rPr>
+          <w:lang w:val="en-US" w:eastAsia="en-US"/>
+        </w:rPr>
+        <w:t>Interface</w:t>
+      </w:r>
+      <w:r>
+        <w:rPr>
+          <w:lang w:val="ru-RU" w:eastAsia="en-US"/>
+        </w:rPr>
+        <w:t xml:space="preserve">, </w:t>
+      </w:r>
+      <w:r>
+        <w:rPr>
+          <w:lang w:val="en-US" w:eastAsia="en-US"/>
+        </w:rPr>
+        <w:t>Object</w:t>
+      </w:r>
+      <w:r>
+        <w:rPr>
+          <w:lang w:val="ru-RU" w:eastAsia="en-US"/>
+        </w:rPr>
+        <w:t>.</w:t>
+      </w:r>
+      <w:r>
+        <w:rPr>
+          <w:lang w:val="ru-RU" w:eastAsia="en-US"/>
+        </w:rPr>
+        <w:t xml:space="preserve"> </w:t>
+      </w:r>
+      <w:r>
+        <w:rPr>
+          <w:lang w:val="ru-RU" w:eastAsia="en-US"/>
+        </w:rPr>
+        <w:t xml:space="preserve">Но есть </w:t>
+      </w:r>
+      <w:r>
+        <w:rPr>
+          <w:lang w:val="ru-RU" w:eastAsia="en-US"/>
+        </w:rPr>
+        <w:t>так же дополнительные типы, такие как:</w:t>
+      </w:r>
+    </w:p>
+    <w:p>
+      <w:pPr>
+        <w:pStyle w:val="ListParagraph"/>
+        <w:numPr>
+          <w:ilvl w:val="0"/>
+          <w:numId w:val="19"/>
+        </w:numPr>
+        <w:rPr>
+          <w:lang w:val="ru-RU" w:eastAsia="en-US"/>
+        </w:rPr>
+      </w:pPr>
+      <w:r>
+        <w:rPr>
+          <w:lang w:val="en-US" w:eastAsia="en-US"/>
+        </w:rPr>
+        <w:t>Anything</w:t>
+      </w:r>
+      <w:r>
+        <w:rPr>
+          <w:lang w:val="ru-RU" w:eastAsia="en-US"/>
+        </w:rPr>
+        <w:t>/</w:t>
+      </w:r>
+      <w:r>
+        <w:rPr>
+          <w:lang w:val="en-US" w:eastAsia="en-US"/>
+        </w:rPr>
+        <w:t>Nothing</w:t>
+      </w:r>
+      <w:r>
+        <w:rPr>
+          <w:lang w:val="ru-RU" w:eastAsia="en-US"/>
+        </w:rPr>
+        <w:t xml:space="preserve">  – </w:t>
+      </w:r>
+      <w:r>
+        <w:rPr>
+          <w:lang w:val="ru-RU" w:eastAsia="en-US"/>
+        </w:rPr>
+        <w:t xml:space="preserve">Самый верхний уровень типов. Все типы, объекты и классы могут быть как </w:t>
+      </w:r>
+      <w:r>
+        <w:rPr>
+          <w:lang w:val="en-US" w:eastAsia="en-US"/>
+        </w:rPr>
+        <w:t>Anything</w:t>
+      </w:r>
+      <w:r>
+        <w:rPr>
+          <w:lang w:val="ru-RU" w:eastAsia="en-US"/>
+        </w:rPr>
+        <w:t xml:space="preserve"> </w:t>
+      </w:r>
+      <w:r>
+        <w:rPr>
+          <w:lang w:val="ru-RU" w:eastAsia="en-US"/>
+        </w:rPr>
+        <w:t xml:space="preserve">так и </w:t>
+      </w:r>
+      <w:r>
+        <w:rPr>
+          <w:lang w:val="en-US" w:eastAsia="en-US"/>
+        </w:rPr>
+        <w:t>Nothing</w:t>
+      </w:r>
+      <w:r>
+        <w:rPr>
+          <w:lang w:val="ru-RU" w:eastAsia="en-US"/>
+        </w:rPr>
+        <w:t>.</w:t>
+      </w:r>
+    </w:p>
+    <w:p>
+      <w:pPr>
+        <w:pStyle w:val="ListParagraph"/>
+        <w:numPr>
+          <w:ilvl w:val="0"/>
+          <w:numId w:val="19"/>
+        </w:numPr>
+        <w:rPr>
+          <w:lang w:val="ru-RU" w:eastAsia="en-US"/>
+        </w:rPr>
+      </w:pPr>
+      <w:r>
+        <w:rPr>
+          <w:lang w:val="en-US" w:eastAsia="en-US"/>
+        </w:rPr>
+        <w:t>Null</w:t>
+      </w:r>
+      <w:r>
+        <w:rPr>
+          <w:lang w:val="ru-RU" w:eastAsia="en-US"/>
+        </w:rPr>
+        <w:t xml:space="preserve"> – </w:t>
+      </w:r>
+      <w:r>
+        <w:rPr>
+          <w:lang w:val="ru-RU" w:eastAsia="en-US"/>
+        </w:rPr>
+        <w:t xml:space="preserve">в </w:t>
+      </w:r>
+      <w:r>
+        <w:rPr>
+          <w:lang w:val="en-US" w:eastAsia="en-US"/>
+        </w:rPr>
+        <w:t>Ceylon</w:t>
+      </w:r>
+      <w:r>
+        <w:rPr>
+          <w:lang w:val="ru-RU" w:eastAsia="en-US"/>
+        </w:rPr>
+        <w:t xml:space="preserve">, </w:t>
+      </w:r>
+      <w:r>
+        <w:rPr>
+          <w:lang w:val="en-US" w:eastAsia="en-US"/>
+        </w:rPr>
+        <w:t>Null</w:t>
+      </w:r>
+      <w:r>
+        <w:rPr>
+          <w:lang w:val="ru-RU" w:eastAsia="en-US"/>
+        </w:rPr>
+        <w:t xml:space="preserve"> </w:t>
+      </w:r>
+      <w:r>
+        <w:rPr>
+          <w:lang w:val="ru-RU" w:eastAsia="en-US"/>
+        </w:rPr>
+        <w:t>это отдельный тип, который означает отсутсвие значения.</w:t>
+      </w:r>
+    </w:p>
+    <w:p>
+      <w:pPr>
+        <w:pStyle w:val="ListParagraph"/>
+        <w:numPr>
+          <w:ilvl w:val="0"/>
+          <w:numId w:val="19"/>
+        </w:numPr>
+        <w:rPr>
+          <w:lang w:val="en-US" w:eastAsia="en-US"/>
+        </w:rPr>
+      </w:pPr>
+      <w:r>
+        <w:rPr>
+          <w:lang w:val="en-US" w:eastAsia="en-US"/>
+        </w:rPr>
+        <w:t xml:space="preserve">Basic - </w:t>
+      </w:r>
+      <w:r>
+        <w:t>is the default superclass of classes whose declaration lacks an extends clause.</w:t>
+      </w:r>
+    </w:p>
+    <w:p>
+      <w:pPr>
+        <w:pStyle w:val="ListParagraph"/>
+        <w:numPr>
+          <w:ilvl w:val="0"/>
+          <w:numId w:val="19"/>
+        </w:numPr>
+        <w:rPr>
+          <w:lang w:val="en-US" w:eastAsia="en-US"/>
+        </w:rPr>
+      </w:pPr>
+      <w:r>
+        <w:rPr>
+          <w:lang w:val="en-US"/>
+        </w:rPr>
+        <w:t>Sequence</w:t>
+      </w:r>
+      <w:r>
+        <w:rPr>
+          <w:lang w:val="en-US"/>
+        </w:rPr>
+        <w:t xml:space="preserve"> -</w:t>
+      </w:r>
+      <w:r>
+        <w:t xml:space="preserve"> is the type of non-empty sequences. </w:t>
+      </w:r>
+      <w:r>
+        <w:t xml:space="preserve"> </w:t>
+      </w:r>
+    </w:p>
+    <w:p>
+      <w:pPr>
+        <w:pStyle w:val="ListParagraph"/>
+        <w:numPr>
+          <w:ilvl w:val="0"/>
+          <w:numId w:val="19"/>
+        </w:numPr>
+        <w:rPr>
+          <w:rStyle w:val="apple-converted-space"/>
+          <w:lang w:val="en-US" w:eastAsia="en-US"/>
+        </w:rPr>
+      </w:pPr>
+      <w:r>
+        <w:rPr>
+          <w:lang w:val="en-US"/>
+        </w:rPr>
+        <w:t xml:space="preserve">Sequential - </w:t>
+      </w:r>
+      <w:r>
+        <w:rPr>
+          <w:rStyle w:val="apple-converted-space"/>
+          <w:rFonts w:ascii="Arial" w:hAnsi="Arial" w:cs="Arial"/>
+          <w:color w:val="525252"/>
+          <w:sz w:val="23"/>
+          <w:szCs w:val="23"/>
+          <w:shd w:val="clear" w:color="auto" w:fill="FFFFFF"/>
+        </w:rPr>
+        <w:t> </w:t>
+      </w:r>
+      <w:r>
+        <w:t>is an enumerated type with subtypes </w:t>
+      </w:r>
+      <w:hyperlink r:id="rId18" w:history="1">
+        <w:r>
+          <w:t>Sequence</w:t>
+        </w:r>
+      </w:hyperlink>
+      <w:r>
+        <w:t> and </w:t>
+      </w:r>
+      <w:hyperlink r:id="rId19" w:history="1">
+        <w:r>
+          <w:t>Empty</w:t>
+        </w:r>
+      </w:hyperlink>
+      <w:r>
+        <w:t>.</w:t>
+      </w:r>
+      <w:r>
+        <w:rPr>
+          <w:rStyle w:val="apple-converted-space"/>
+          <w:rFonts w:ascii="Arial" w:hAnsi="Arial" w:cs="Arial"/>
+          <w:color w:val="525252"/>
+          <w:sz w:val="23"/>
+          <w:szCs w:val="23"/>
+          <w:shd w:val="clear" w:color="auto" w:fill="FFFFFF"/>
+        </w:rPr>
+        <w:t> </w:t>
+      </w:r>
+    </w:p>
+    <w:p>
+      <w:pPr>
+        <w:pStyle w:val="ListParagraph"/>
+        <w:numPr>
+          <w:ilvl w:val="0"/>
+          <w:numId w:val="19"/>
+        </w:numPr>
+        <w:rPr>
+          <w:lang w:val="en-US" w:eastAsia="en-US"/>
+        </w:rPr>
+      </w:pPr>
+      <w:r>
+        <w:rPr>
+          <w:rStyle w:val="apple-converted-space"/>
+          <w:lang w:val="en-US" w:eastAsia="en-US"/>
+        </w:rPr>
+        <w:t xml:space="preserve">Empty - </w:t>
+      </w:r>
+      <w:r>
+        <w:t>is the type of a </w:t>
+      </w:r>
+      <w:hyperlink r:id="rId20" w:history="1">
+        <w:r>
+          <w:t>Sequential</w:t>
+        </w:r>
+      </w:hyperlink>
+      <w:r>
+        <w:t> which contains no elements.</w:t>
+      </w:r>
+    </w:p>
+    <w:p>
+      <w:pPr>
+        <w:pStyle w:val="ListParagraph"/>
+        <w:numPr>
+          <w:ilvl w:val="0"/>
+          <w:numId w:val="19"/>
+        </w:numPr>
+        <w:rPr>
+          <w:lang w:val="en-US" w:eastAsia="en-US"/>
+        </w:rPr>
+      </w:pPr>
+      <w:r>
+        <w:t xml:space="preserve">Tuple - </w:t>
+      </w:r>
+      <w:r>
+        <w:t>is a subclass of </w:t>
+      </w:r>
+      <w:r>
+        <w:t xml:space="preserve">non-empty </w:t>
+      </w:r>
+      <w:r>
+        <w:t>Sequence. It differs from Sequence in that it encodes the types of each of its elements individually.</w:t>
+      </w:r>
+    </w:p>
+    <w:p>
+      <w:pPr>
+        <w:ind w:left="360"/>
+        <w:rPr>
+          <w:lang w:val="en-US" w:eastAsia="en-US"/>
+        </w:rPr>
+      </w:pPr>
+    </w:p>
+    <w:p>
+      <w:pPr>
+        <w:pStyle w:val="Heading3"/>
+        <w:rPr>
+          <w:lang w:val="ru-RU"/>
+        </w:rPr>
+      </w:pPr>
+      <w:r>
+        <w:rPr>
+          <w:lang w:val="ru-RU"/>
+        </w:rPr>
+        <w:t>Операторы</w:t>
+      </w:r>
+    </w:p>
+    <w:p>
+      <w:pPr>
+        <w:ind w:left="431"/>
+        <w:rPr>
+          <w:lang w:val="ru-RU" w:eastAsia="en-US"/>
+        </w:rPr>
+      </w:pPr>
+      <w:r>
+        <w:rPr>
+          <w:lang w:val="ru-RU" w:eastAsia="en-US"/>
+        </w:rPr>
+        <w:t xml:space="preserve">Операторы в </w:t>
+      </w:r>
+      <w:r>
+        <w:rPr>
+          <w:lang w:val="en-US" w:eastAsia="en-US"/>
+        </w:rPr>
+        <w:t>Ceylon</w:t>
+      </w:r>
+      <w:r>
+        <w:rPr>
+          <w:lang w:val="ru-RU" w:eastAsia="en-US"/>
+        </w:rPr>
+        <w:t xml:space="preserve"> </w:t>
+      </w:r>
+      <w:r>
+        <w:rPr>
+          <w:lang w:val="ru-RU" w:eastAsia="en-US"/>
+        </w:rPr>
+        <w:t>выглядят вполне стандартно, вряд ли можно придумать что-то кардинально новое. Присутсвтуют всем давно известные операторы такие как:</w:t>
+      </w:r>
+    </w:p>
+    <w:p>
+      <w:pPr>
+        <w:pStyle w:val="ListParagraph"/>
+        <w:numPr>
+          <w:ilvl w:val="0"/>
+          <w:numId w:val="20"/>
+        </w:numPr>
+        <w:rPr>
+          <w:lang w:val="ru-RU" w:eastAsia="en-US"/>
+        </w:rPr>
+      </w:pPr>
+      <w:r>
+        <w:rPr>
+          <w:lang w:val="en-US" w:eastAsia="en-US"/>
+        </w:rPr>
+        <w:t>For</w:t>
+      </w:r>
+      <w:r>
+        <w:rPr>
+          <w:lang w:val="ru-RU" w:eastAsia="en-US"/>
+        </w:rPr>
+        <w:t xml:space="preserve"> – </w:t>
+      </w:r>
+      <w:r>
+        <w:rPr>
+          <w:lang w:val="ru-RU" w:eastAsia="en-US"/>
+        </w:rPr>
+        <w:t xml:space="preserve">стандартный оператор, имеет несколько видов, </w:t>
+      </w:r>
+      <w:r>
+        <w:rPr>
+          <w:lang w:val="en-US" w:eastAsia="en-US"/>
+        </w:rPr>
+        <w:t>for</w:t>
+      </w:r>
+      <w:r>
+        <w:rPr>
+          <w:lang w:val="ru-RU" w:eastAsia="en-US"/>
+        </w:rPr>
+        <w:t xml:space="preserve">, </w:t>
+      </w:r>
+      <w:proofErr w:type="spellStart"/>
+      <w:r>
+        <w:rPr>
+          <w:lang w:val="en-US" w:eastAsia="en-US"/>
+        </w:rPr>
+        <w:t>foreach</w:t>
+      </w:r>
+      <w:proofErr w:type="spellEnd"/>
+      <w:r>
+        <w:rPr>
+          <w:lang w:val="ru-RU" w:eastAsia="en-US"/>
+        </w:rPr>
+        <w:t>.</w:t>
+      </w:r>
+    </w:p>
+    <w:p>
+      <w:pPr>
+        <w:pStyle w:val="ListParagraph"/>
+        <w:numPr>
+          <w:ilvl w:val="0"/>
+          <w:numId w:val="20"/>
+        </w:numPr>
+        <w:rPr>
+          <w:lang w:val="ru-RU" w:eastAsia="en-US"/>
+        </w:rPr>
+      </w:pPr>
+      <w:r>
+        <w:rPr>
+          <w:lang w:val="en-US" w:eastAsia="en-US"/>
+        </w:rPr>
+        <w:t>If</w:t>
+      </w:r>
+      <w:r>
+        <w:rPr>
+          <w:lang w:val="ru-RU" w:eastAsia="en-US"/>
+        </w:rPr>
+        <w:t>/</w:t>
+      </w:r>
+      <w:r>
+        <w:rPr>
+          <w:lang w:val="en-US" w:eastAsia="en-US"/>
+        </w:rPr>
+        <w:t>else</w:t>
+      </w:r>
+      <w:r>
+        <w:rPr>
+          <w:lang w:val="ru-RU" w:eastAsia="en-US"/>
+        </w:rPr>
+        <w:t xml:space="preserve"> – </w:t>
+      </w:r>
+      <w:r>
+        <w:rPr>
+          <w:lang w:val="ru-RU" w:eastAsia="en-US"/>
+        </w:rPr>
+        <w:t xml:space="preserve">так же не измененый оператор </w:t>
+      </w:r>
+      <w:r>
+        <w:rPr>
+          <w:lang w:val="en-US" w:eastAsia="en-US"/>
+        </w:rPr>
+        <w:t>if</w:t>
+      </w:r>
+      <w:r>
+        <w:rPr>
+          <w:lang w:val="ru-RU" w:eastAsia="en-US"/>
+        </w:rPr>
+        <w:t xml:space="preserve">, </w:t>
+      </w:r>
+      <w:r>
+        <w:rPr>
+          <w:lang w:val="ru-RU" w:eastAsia="en-US"/>
+        </w:rPr>
+        <w:t xml:space="preserve">имеет дополнительные проверки на тип, существование и на пустоту, ключевыми словами, </w:t>
+      </w:r>
+      <w:r>
+        <w:rPr>
+          <w:lang w:val="en-US" w:eastAsia="en-US"/>
+        </w:rPr>
+        <w:t>is</w:t>
+      </w:r>
+      <w:r>
+        <w:rPr>
+          <w:lang w:val="ru-RU" w:eastAsia="en-US"/>
+        </w:rPr>
+        <w:t xml:space="preserve"> </w:t>
+      </w:r>
+      <w:r>
+        <w:rPr>
+          <w:lang w:val="ru-RU" w:eastAsia="en-US"/>
+        </w:rPr>
+        <w:t>–</w:t>
+      </w:r>
+      <w:r>
+        <w:rPr>
+          <w:lang w:val="ru-RU" w:eastAsia="en-US"/>
+        </w:rPr>
+        <w:t xml:space="preserve"> </w:t>
+      </w:r>
+      <w:r>
+        <w:rPr>
+          <w:lang w:val="ru-RU" w:eastAsia="en-US"/>
+        </w:rPr>
+        <w:t xml:space="preserve">проверка на тип объекта, </w:t>
+      </w:r>
+      <w:r>
+        <w:rPr>
+          <w:lang w:val="en-US" w:eastAsia="en-US"/>
+        </w:rPr>
+        <w:t>exists</w:t>
+      </w:r>
+      <w:r>
+        <w:rPr>
+          <w:lang w:val="ru-RU" w:eastAsia="en-US"/>
+        </w:rPr>
+        <w:t xml:space="preserve"> – не является ли объект </w:t>
+      </w:r>
+      <w:r>
+        <w:rPr>
+          <w:lang w:val="en-US" w:eastAsia="en-US"/>
+        </w:rPr>
+        <w:t>null</w:t>
+      </w:r>
+      <w:r>
+        <w:rPr>
+          <w:lang w:val="ru-RU" w:eastAsia="en-US"/>
+        </w:rPr>
+        <w:t xml:space="preserve">, </w:t>
+      </w:r>
+      <w:r>
+        <w:rPr>
+          <w:lang w:val="en-US" w:eastAsia="en-US"/>
+        </w:rPr>
+        <w:t>nonempty</w:t>
+      </w:r>
+      <w:r>
+        <w:rPr>
+          <w:lang w:val="ru-RU" w:eastAsia="en-US"/>
+        </w:rPr>
+        <w:t xml:space="preserve"> </w:t>
+      </w:r>
+      <w:r>
+        <w:rPr>
+          <w:lang w:val="ru-RU" w:eastAsia="en-US"/>
+        </w:rPr>
+        <w:t>–</w:t>
+      </w:r>
+      <w:r>
+        <w:rPr>
+          <w:lang w:val="ru-RU" w:eastAsia="en-US"/>
+        </w:rPr>
+        <w:t xml:space="preserve"> </w:t>
+      </w:r>
+      <w:r>
+        <w:rPr>
+          <w:lang w:val="ru-RU" w:eastAsia="en-US"/>
+        </w:rPr>
+        <w:t>проверка на не пустоту коллекции.</w:t>
+      </w:r>
+    </w:p>
+    <w:p>
+      <w:pPr>
+        <w:pStyle w:val="ListParagraph"/>
+        <w:numPr>
+          <w:ilvl w:val="0"/>
+          <w:numId w:val="20"/>
+        </w:numPr>
+        <w:rPr>
+          <w:lang w:val="ru-RU" w:eastAsia="en-US"/>
+        </w:rPr>
+      </w:pPr>
+      <w:r>
+        <w:rPr>
+          <w:lang w:val="en-US" w:eastAsia="en-US"/>
+        </w:rPr>
+        <w:t>Switch</w:t>
+      </w:r>
+      <w:r>
+        <w:rPr>
+          <w:lang w:val="ru-RU" w:eastAsia="en-US"/>
+        </w:rPr>
+        <w:t xml:space="preserve"> – </w:t>
+      </w:r>
+      <w:r>
+        <w:rPr>
+          <w:lang w:val="ru-RU" w:eastAsia="en-US"/>
+        </w:rPr>
+        <w:t xml:space="preserve">никаких значимых модификаций не претерпел, вместо команды </w:t>
+      </w:r>
+      <w:r>
+        <w:rPr>
+          <w:lang w:val="ru-RU" w:eastAsia="en-US"/>
+        </w:rPr>
+        <w:t>“</w:t>
+      </w:r>
+      <w:r>
+        <w:rPr>
+          <w:lang w:val="en-US" w:eastAsia="en-US"/>
+        </w:rPr>
+        <w:t>default</w:t>
+      </w:r>
+      <w:r>
+        <w:rPr>
+          <w:lang w:val="ru-RU" w:eastAsia="en-US"/>
+        </w:rPr>
+        <w:t xml:space="preserve">” </w:t>
+      </w:r>
+      <w:r>
+        <w:rPr>
+          <w:lang w:val="ru-RU" w:eastAsia="en-US"/>
+        </w:rPr>
+        <w:t xml:space="preserve">как в </w:t>
+      </w:r>
+      <w:r>
+        <w:rPr>
+          <w:lang w:val="en-US" w:eastAsia="en-US"/>
+        </w:rPr>
+        <w:t>Java</w:t>
+      </w:r>
+      <w:r>
+        <w:rPr>
+          <w:lang w:val="ru-RU" w:eastAsia="en-US"/>
+        </w:rPr>
+        <w:t>/</w:t>
+      </w:r>
+      <w:r>
+        <w:rPr>
+          <w:lang w:val="en-US" w:eastAsia="en-US"/>
+        </w:rPr>
+        <w:t>C</w:t>
+      </w:r>
+      <w:r>
+        <w:rPr>
+          <w:lang w:val="ru-RU" w:eastAsia="en-US"/>
+        </w:rPr>
+        <w:t xml:space="preserve"> </w:t>
+      </w:r>
+      <w:r>
+        <w:rPr>
+          <w:lang w:val="ru-RU" w:eastAsia="en-US"/>
+        </w:rPr>
+        <w:t xml:space="preserve">языках используется </w:t>
+      </w:r>
+      <w:r>
+        <w:rPr>
+          <w:lang w:val="ru-RU" w:eastAsia="en-US"/>
+        </w:rPr>
+        <w:t>“</w:t>
+      </w:r>
+      <w:r>
+        <w:rPr>
+          <w:lang w:val="en-US" w:eastAsia="en-US"/>
+        </w:rPr>
+        <w:t>else</w:t>
+      </w:r>
+      <w:r>
+        <w:rPr>
+          <w:lang w:val="ru-RU" w:eastAsia="en-US"/>
+        </w:rPr>
+        <w:t xml:space="preserve">”, </w:t>
+      </w:r>
+      <w:r>
+        <w:rPr>
+          <w:lang w:val="ru-RU" w:eastAsia="en-US"/>
+        </w:rPr>
+        <w:t xml:space="preserve">для выбора варианта, который не описан ни одним </w:t>
+      </w:r>
+      <w:r>
+        <w:rPr>
+          <w:lang w:val="ru-RU" w:eastAsia="en-US"/>
+        </w:rPr>
+        <w:t>“</w:t>
+      </w:r>
+      <w:r>
+        <w:rPr>
+          <w:lang w:val="en-US" w:eastAsia="en-US"/>
+        </w:rPr>
+        <w:t>case</w:t>
+      </w:r>
+      <w:r>
+        <w:rPr>
+          <w:lang w:val="ru-RU" w:eastAsia="en-US"/>
+        </w:rPr>
+        <w:t xml:space="preserve">” </w:t>
+      </w:r>
+      <w:r>
+        <w:rPr>
+          <w:lang w:val="ru-RU" w:eastAsia="en-US"/>
+        </w:rPr>
+        <w:t>оператором.</w:t>
+      </w:r>
+    </w:p>
+    <w:p>
+      <w:pPr>
+        <w:pStyle w:val="ListParagraph"/>
+        <w:numPr>
+          <w:ilvl w:val="0"/>
+          <w:numId w:val="20"/>
+        </w:numPr>
+        <w:rPr>
+          <w:lang w:val="ru-RU" w:eastAsia="en-US"/>
+        </w:rPr>
+      </w:pPr>
+      <w:r>
+        <w:rPr>
+          <w:lang w:val="en-US" w:eastAsia="en-US"/>
+        </w:rPr>
+        <w:t>While</w:t>
+      </w:r>
+      <w:r>
+        <w:rPr>
+          <w:lang w:val="ru-RU" w:eastAsia="en-US"/>
+        </w:rPr>
+        <w:t xml:space="preserve"> – </w:t>
+      </w:r>
+      <w:r>
+        <w:rPr>
+          <w:lang w:val="ru-RU" w:eastAsia="en-US"/>
+        </w:rPr>
+        <w:t xml:space="preserve">выглядит и работает как и в популярных предшественниках – </w:t>
+      </w:r>
+      <w:r>
+        <w:rPr>
+          <w:lang w:val="en-US" w:eastAsia="en-US"/>
+        </w:rPr>
+        <w:t>Java</w:t>
+      </w:r>
+      <w:r>
+        <w:rPr>
+          <w:lang w:val="ru-RU" w:eastAsia="en-US"/>
+        </w:rPr>
+        <w:t>/</w:t>
+      </w:r>
+      <w:r>
+        <w:rPr>
+          <w:lang w:val="en-US" w:eastAsia="en-US"/>
+        </w:rPr>
+        <w:t>C</w:t>
+      </w:r>
+    </w:p>
+    <w:p>
+      <w:pPr>
+        <w:pStyle w:val="ListParagraph"/>
+        <w:numPr>
+          <w:ilvl w:val="0"/>
+          <w:numId w:val="20"/>
+        </w:numPr>
+        <w:rPr>
+          <w:lang w:val="ru-RU" w:eastAsia="en-US"/>
+        </w:rPr>
+      </w:pPr>
+      <w:bookmarkStart w:id="3" w:name="_GoBack"/>
       <w:bookmarkEnd w:id="3"/>
     </w:p>
     <w:p>
       <w:pPr>
-        <w:pStyle w:val="NormalarTab"/>
-      </w:pPr>
-      <w:r>
-        <w:t xml:space="preserve">Rakstot tekstu, jālieto fonts </w:t>
-      </w:r>
-      <w:r>
-        <w:rPr>
-          <w:i/>
-        </w:rPr>
-        <w:t>Times New Roman</w:t>
-      </w:r>
-      <w:r>
-        <w:t>,– 12</w:t>
-      </w:r>
-      <w:r>
-        <w:t>. lielums</w:t>
-      </w:r>
-      <w:r>
-        <w:t>, ar 1,5 intervālu starp rindām</w:t>
-      </w:r>
-      <w:r>
-        <w:rPr>
-          <w:rStyle w:val="FootnoteReference"/>
-        </w:rPr>
-        <w:footnoteReference w:id="19"/>
-      </w:r>
-      <w:r>
-        <w:t>. Rindkopas pirmo rindiņu sāk ar atkāpi. Rindkopas kārto bez atstarpēm.</w:t>
-      </w:r>
-      <w:r>
-        <w:t xml:space="preserve"> Darba sadaļas sakārto šādā secībā: </w:t>
-      </w:r>
-    </w:p>
-    <w:p>
-      <w:pPr>
-        <w:pStyle w:val="ListBullet-"/>
-      </w:pPr>
-      <w:r>
-        <w:t xml:space="preserve">titullapa, </w:t>
-      </w:r>
-    </w:p>
-    <w:p>
-      <w:pPr>
-        <w:pStyle w:val="ListBullet-"/>
-      </w:pPr>
-      <w:r>
-        <w:t xml:space="preserve">darba uzdevums, </w:t>
-      </w:r>
-    </w:p>
-    <w:p>
-      <w:pPr>
-        <w:pStyle w:val="ListBullet-"/>
-      </w:pPr>
-      <w:r>
-        <w:t xml:space="preserve">anotācijas (latviešu un angļu valodā), </w:t>
-      </w:r>
-    </w:p>
-    <w:p>
-      <w:pPr>
-        <w:pStyle w:val="ListBullet-"/>
-      </w:pPr>
-      <w:r>
-        <w:t xml:space="preserve">saturs, </w:t>
-      </w:r>
-    </w:p>
-    <w:p>
-      <w:pPr>
-        <w:pStyle w:val="ListBullet-"/>
-      </w:pPr>
-      <w:r>
-        <w:t xml:space="preserve">ievads, </w:t>
-      </w:r>
-    </w:p>
-    <w:p>
-      <w:pPr>
-        <w:pStyle w:val="ListBullet-"/>
-      </w:pPr>
-      <w:r>
-        <w:t xml:space="preserve">darba pamatsadaļas, </w:t>
-      </w:r>
-    </w:p>
-    <w:p>
-      <w:pPr>
-        <w:pStyle w:val="ListBullet-"/>
-      </w:pPr>
-      <w:r>
-        <w:t>rezultāti un secinājumi,</w:t>
-      </w:r>
-    </w:p>
-    <w:p>
-      <w:pPr>
-        <w:pStyle w:val="ListBullet-"/>
-      </w:pPr>
-      <w:r>
-        <w:t xml:space="preserve">izmantotās literatūras saraksts, </w:t>
-      </w:r>
-    </w:p>
-    <w:p>
-      <w:pPr>
-        <w:pStyle w:val="ListBullet-"/>
-      </w:pPr>
-      <w:r>
-        <w:t xml:space="preserve">pielikums(i), </w:t>
-      </w:r>
-    </w:p>
-    <w:p>
-      <w:pPr>
-        <w:pStyle w:val="ListBullet-"/>
-      </w:pPr>
-      <w:r>
-        <w:t>darba novērtējuma lapa.</w:t>
-      </w:r>
-    </w:p>
-    <w:p>
-      <w:pPr>
-        <w:pStyle w:val="NormalarTab"/>
-      </w:pPr>
-      <w:r>
-        <w:t xml:space="preserve">Darba vāku, titullapu un satura rādītāju noformē atbilstoši ITI noslēguma darbu noformēšanas norādījumos dotajiem paraugiem, vai skatoties šī dokumenta </w:t>
-      </w:r>
-      <w:r>
-        <w:rPr>
-          <w:rFonts w:cs="Times New Roman"/>
-        </w:rPr>
-        <w:t>–</w:t>
-      </w:r>
-      <w:r>
-        <w:t xml:space="preserve"> veidnes </w:t>
-      </w:r>
-      <w:r>
-        <w:rPr>
-          <w:rFonts w:cs="Times New Roman"/>
-        </w:rPr>
-        <w:t>–</w:t>
-      </w:r>
-      <w:r>
-        <w:t xml:space="preserve"> attiecīgas daļas.</w:t>
-      </w:r>
-    </w:p>
-    <w:p>
-      <w:pPr>
-        <w:pStyle w:val="Heading2"/>
-      </w:pPr>
-      <w:bookmarkStart w:id="4" w:name="_Toc444598145"/>
-      <w:r>
-        <w:t>Sadaļu numerācija</w:t>
-      </w:r>
-      <w:bookmarkEnd w:id="4"/>
-    </w:p>
-    <w:p>
-      <w:pPr>
-        <w:pStyle w:val="NormalarTab"/>
-      </w:pPr>
-      <w:bookmarkStart w:id="5" w:name="_Toc121243847"/>
-      <w:r>
-        <w:t xml:space="preserve">Darba galvenās sadaļas numurē un piešķirtos numurus raksta pirms sadaļas virsraksta. Nodaļas numurē ar arābu cipariem, piemēram: 1., 2. utt. Apakšnodaļas numurē attiecīgās nodaļas ietvaros ar diviem arābu cipariem, piemēram: 1.2., 2.3. utt. Apakšnodaļas virsraksts un teksts seko uzreiz pēc iepriekšēja teksta tajā pašā lappusē. Ja apakšnodaļa sastāv no vairākiem punktiem, tad tos numurē attiecīgās apakšnodaļas ietvaros ar trim arābu cipariem, piemēram: trešās nodaļas otrās apakšnodaļas punkti tiks numurēti 3.2.1., 3.2.2. utt. </w:t>
-      </w:r>
-    </w:p>
-    <w:p>
-      <w:pPr>
-        <w:pStyle w:val="NormalarTab"/>
-      </w:pPr>
-      <w:r>
-        <w:t xml:space="preserve">Anotācijām, </w:t>
-      </w:r>
-      <w:r>
-        <w:t xml:space="preserve">saturam, </w:t>
-      </w:r>
-      <w:r>
-        <w:t xml:space="preserve">ievadam, secinājumiem un priekšlikumiem, literatūras sarakstam </w:t>
-      </w:r>
-      <w:r>
-        <w:t xml:space="preserve">kārtas </w:t>
-      </w:r>
-      <w:r>
-        <w:rPr>
-          <w:b/>
-        </w:rPr>
-        <w:t>numurus nepiešķir</w:t>
-      </w:r>
-      <w:r>
-        <w:t>.</w:t>
-      </w:r>
-    </w:p>
-    <w:p>
-      <w:pPr>
-        <w:pStyle w:val="ListBullet1"/>
-      </w:pPr>
-      <w:r>
-        <w:t>Ja darba teksta sadaļās paredzēts veidot sarakstus, to apzīmējumam lieto aizzīmi (</w:t>
-      </w:r>
-      <w:r>
-        <w:rPr>
-          <w:i/>
-        </w:rPr>
-        <w:t>bullets</w:t>
-      </w:r>
-      <w:r>
-        <w:t xml:space="preserve">) </w:t>
-      </w:r>
-      <w:r>
-        <w:rPr>
-          <w:rFonts w:cs="Times New Roman"/>
-        </w:rPr>
-        <w:t>•</w:t>
-      </w:r>
-      <w:r>
-        <w:t xml:space="preserve"> </w:t>
-      </w:r>
-      <w:r>
-        <w:rPr>
-          <w:rFonts w:cs="Times New Roman"/>
-        </w:rPr>
-        <w:t>vai ciparus (</w:t>
-      </w:r>
-      <w:r>
-        <w:rPr>
-          <w:rFonts w:cs="Times New Roman"/>
-          <w:i/>
-        </w:rPr>
-        <w:t>numbering</w:t>
-      </w:r>
-      <w:r>
-        <w:rPr>
-          <w:rFonts w:cs="Times New Roman"/>
-        </w:rPr>
-        <w:t xml:space="preserve">). </w:t>
-      </w:r>
-    </w:p>
-    <w:p>
-      <w:pPr>
-        <w:pStyle w:val="ListBullet1"/>
-      </w:pPr>
-      <w:r>
-        <w:rPr>
-          <w:rFonts w:cs="Times New Roman"/>
-        </w:rPr>
-        <w:t xml:space="preserve">Saraksta </w:t>
-      </w:r>
-      <w:r>
-        <w:t xml:space="preserve">punktu numerācijai var izmantot vai nu arābu ciparus ar punktu vai iekavu, </w:t>
-      </w:r>
-      <w:r>
-        <w:lastRenderedPageBreak/>
-        <w:t xml:space="preserve">piemēram: 1., 2. vai 1), 2) utt., vai arī lielos latīņu burtus ar punktu vai mazos burtus ar iekavu, piemēram: A., B. vai a), b) utt. </w:t>
-      </w:r>
-    </w:p>
-    <w:p>
-      <w:pPr>
-        <w:pStyle w:val="ListBullet1"/>
-      </w:pPr>
-      <w:r>
-        <w:t xml:space="preserve">Tekstu aiz punkta sāk ar lielo burtu, bet aiz iekavas </w:t>
-      </w:r>
-      <w:r>
-        <w:rPr>
-          <w:rFonts w:cs="Times New Roman"/>
-        </w:rPr>
-        <w:t>–</w:t>
-      </w:r>
-      <w:r>
-        <w:t xml:space="preserve"> ar mazo burtu.</w:t>
-      </w:r>
-    </w:p>
-    <w:p>
-      <w:pPr>
-        <w:pStyle w:val="Heading2"/>
-      </w:pPr>
-      <w:bookmarkStart w:id="6" w:name="_Toc444598146"/>
-      <w:bookmarkEnd w:id="5"/>
-      <w:r>
-        <w:t>Sadaļu virsraksti</w:t>
-      </w:r>
-      <w:bookmarkEnd w:id="6"/>
-    </w:p>
-    <w:p>
-      <w:pPr>
-        <w:pStyle w:val="NormalarTab"/>
-      </w:pPr>
-      <w:r>
-        <w:t>Darbā var būt izdalītas šādas sadaļas: 1. līmenis – nodaļa, 2. līmenis – apakšnodaļa, 3. līmenis – punkts.</w:t>
-      </w:r>
-    </w:p>
-    <w:p>
-      <w:pPr>
-        <w:pStyle w:val="NormalarTab"/>
-      </w:pPr>
-      <w:r>
-        <w:t xml:space="preserve">Virsraksta attālums no iepriekšēja un turpmākā teksta ir 12 mm. Virsrakstos vārdus pārnest nav atļauts. Virsrakstus nepasvītro, tā beigās punktu neliek. Virsrakstu rakstīšanai ir ieteicams lietot MS Word stilus </w:t>
-      </w:r>
-      <w:r>
-        <w:rPr>
-          <w:i/>
-        </w:rPr>
-        <w:t>Heading 1</w:t>
-      </w:r>
-      <w:r>
-        <w:t xml:space="preserve"> (nodaļām), </w:t>
-      </w:r>
-      <w:r>
-        <w:rPr>
-          <w:i/>
-        </w:rPr>
-        <w:t>Heading 2</w:t>
-      </w:r>
-      <w:r>
-        <w:t xml:space="preserve"> (apakšnodaļām) utt. Tas nodrošina automātisku satura radītāja izveidošanu.</w:t>
-      </w:r>
-    </w:p>
-    <w:p>
-      <w:pPr>
-        <w:pStyle w:val="Heading3"/>
-        <w:widowControl/>
-        <w:tabs>
-          <w:tab w:val="clear" w:pos="1174"/>
-        </w:tabs>
-      </w:pPr>
-      <w:bookmarkStart w:id="7" w:name="_Toc99253362"/>
-      <w:bookmarkStart w:id="8" w:name="_Toc444598147"/>
-      <w:r>
-        <w:t>Nodaļas virsraksts</w:t>
-      </w:r>
-      <w:bookmarkEnd w:id="7"/>
-      <w:bookmarkEnd w:id="8"/>
-    </w:p>
-    <w:p>
-      <w:pPr>
-        <w:pStyle w:val="NormalarTab"/>
-      </w:pPr>
-      <w:r>
-        <w:t>Nodaļu (pirmā līmeņa) virsrakstus raksta ar izceltiem</w:t>
-      </w:r>
-      <w:r>
-        <w:t xml:space="preserve"> </w:t>
-      </w:r>
-      <w:r>
-        <w:rPr>
-          <w:b/>
-          <w:sz w:val="28"/>
-          <w:szCs w:val="28"/>
-        </w:rPr>
-        <w:t>1. LIELAJIEM BURTIEM</w:t>
-      </w:r>
-      <w:r>
-        <w:rPr>
-          <w:b/>
-          <w:sz w:val="28"/>
-        </w:rPr>
-        <w:t xml:space="preserve"> </w:t>
-      </w:r>
-      <w:r>
-        <w:t>(</w:t>
-      </w:r>
-      <w:r>
-        <w:rPr>
-          <w:b/>
-        </w:rPr>
-        <w:t>Bold</w:t>
-      </w:r>
-      <w:r>
-        <w:t>, 14</w:t>
-      </w:r>
-      <w:r>
-        <w:t>. </w:t>
-      </w:r>
-      <w:r>
-        <w:t>lielum</w:t>
-      </w:r>
-      <w:r>
-        <w:t>s</w:t>
-      </w:r>
-      <w:r>
-        <w:t xml:space="preserve">, novietojums </w:t>
-      </w:r>
-      <w:r>
-        <w:t>–</w:t>
-      </w:r>
-      <w:r>
-        <w:t xml:space="preserve"> lapas vidū). Katru nodaļu sāk ar jaunu lappusi. </w:t>
-      </w:r>
-    </w:p>
-    <w:p>
-      <w:pPr>
-        <w:pStyle w:val="Heading3"/>
-        <w:widowControl/>
-        <w:tabs>
-          <w:tab w:val="clear" w:pos="1174"/>
-        </w:tabs>
-      </w:pPr>
-      <w:bookmarkStart w:id="9" w:name="_Toc99253363"/>
-      <w:bookmarkStart w:id="10" w:name="_Toc444598148"/>
-      <w:r>
-        <w:t>Apakšnodaļas virsraksts</w:t>
-      </w:r>
-      <w:bookmarkEnd w:id="9"/>
-      <w:bookmarkEnd w:id="10"/>
-    </w:p>
-    <w:p>
-      <w:pPr>
-        <w:pStyle w:val="NormalarTab"/>
-      </w:pPr>
-      <w:r>
-        <w:t xml:space="preserve">Apakšnodaļu (otrā līmeņa) virsrakstus raksta ar izceltiem </w:t>
-      </w:r>
-      <w:r>
-        <w:rPr>
-          <w:b/>
-          <w:sz w:val="28"/>
-          <w:szCs w:val="28"/>
-        </w:rPr>
-        <w:t xml:space="preserve">1.2. </w:t>
-      </w:r>
-      <w:r>
-        <w:rPr>
-          <w:b/>
-          <w:sz w:val="28"/>
-        </w:rPr>
-        <w:t>Mazajiem burtiem</w:t>
-      </w:r>
-      <w:r>
-        <w:t xml:space="preserve"> un lielo sākuma burtu (</w:t>
-      </w:r>
-      <w:r>
-        <w:rPr>
-          <w:b/>
-        </w:rPr>
-        <w:t>Bold</w:t>
-      </w:r>
-      <w:r>
-        <w:t>, 14</w:t>
-      </w:r>
-      <w:bookmarkStart w:id="11" w:name="OLE_LINK5"/>
-      <w:bookmarkStart w:id="12" w:name="OLE_LINK6"/>
-      <w:r>
-        <w:t>. </w:t>
-      </w:r>
-      <w:r>
-        <w:t>lielum</w:t>
-      </w:r>
-      <w:r>
-        <w:t>s</w:t>
-      </w:r>
-      <w:bookmarkEnd w:id="11"/>
-      <w:bookmarkEnd w:id="12"/>
-      <w:r>
-        <w:t xml:space="preserve">, novietojums – lapas vidū). </w:t>
-      </w:r>
-    </w:p>
-    <w:p>
-      <w:pPr>
-        <w:pStyle w:val="Heading3"/>
-        <w:widowControl/>
-        <w:tabs>
-          <w:tab w:val="clear" w:pos="1174"/>
-        </w:tabs>
-      </w:pPr>
-      <w:bookmarkStart w:id="13" w:name="_Toc99253364"/>
-      <w:bookmarkStart w:id="14" w:name="_Toc444598149"/>
-      <w:r>
-        <w:t>Punktu virsraksts</w:t>
-      </w:r>
-      <w:bookmarkEnd w:id="13"/>
-      <w:bookmarkEnd w:id="14"/>
-    </w:p>
-    <w:p>
-      <w:pPr>
-        <w:pStyle w:val="NormalarTab"/>
-      </w:pPr>
-      <w:r>
-        <w:t xml:space="preserve">Punktu (trešā līmeņa) virsrakstus raksta ar izceltiem </w:t>
-      </w:r>
-      <w:r>
-        <w:rPr>
-          <w:b/>
-          <w:i/>
-        </w:rPr>
-        <w:t xml:space="preserve">1.2.1. </w:t>
-      </w:r>
-      <w:r>
-        <w:rPr>
-          <w:b/>
-          <w:i/>
-          <w:sz w:val="26"/>
-        </w:rPr>
-        <w:t>Mazajiem burtiem</w:t>
-      </w:r>
-      <w:r>
-        <w:t xml:space="preserve"> un lielo sākuma burtu (</w:t>
-      </w:r>
-      <w:r>
-        <w:rPr>
-          <w:b/>
-        </w:rPr>
-        <w:t>Bold</w:t>
-      </w:r>
-      <w:r>
-        <w:t xml:space="preserve">, </w:t>
-      </w:r>
-      <w:r>
-        <w:rPr>
-          <w:i/>
-        </w:rPr>
-        <w:t>Italic</w:t>
-      </w:r>
-      <w:r>
-        <w:t>, 13. </w:t>
-      </w:r>
-      <w:r>
-        <w:t>lielum</w:t>
-      </w:r>
-      <w:r>
-        <w:t xml:space="preserve">s, novietojums – lapas kreisajā malā). </w:t>
-      </w:r>
-    </w:p>
-    <w:p>
-      <w:pPr>
-        <w:pStyle w:val="Heading3"/>
-      </w:pPr>
-      <w:bookmarkStart w:id="15" w:name="_Toc444598150"/>
-      <w:r>
-        <w:t>Apakšpunktu virsraksts</w:t>
-      </w:r>
-      <w:bookmarkEnd w:id="15"/>
-    </w:p>
-    <w:p>
-      <w:pPr>
-        <w:pStyle w:val="NormalarTab"/>
-      </w:pPr>
-      <w:r>
-        <w:t>Ja nepieciešams, teksta strukturizēšanai iespējams izmantot arī 4. līmeņa sadalījumu – apakšpunktus ar nosaukumiem, bet tos nekļauj satura rādītājā.</w:t>
-      </w:r>
-    </w:p>
-    <w:p>
-      <w:pPr>
-        <w:pStyle w:val="NormalarTab"/>
-        <w:rPr>
-          <w:lang w:eastAsia="en-US"/>
-        </w:rPr>
-      </w:pPr>
-      <w:r>
-        <w:t xml:space="preserve">Apakšpunktu (ceturtā līmeņa) virsrakstus raksta ar izceltiem </w:t>
-      </w:r>
-      <w:r>
-        <w:rPr>
-          <w:b/>
-          <w:i/>
-          <w:sz w:val="26"/>
-        </w:rPr>
-        <w:t xml:space="preserve">1.2.1.1. </w:t>
-      </w:r>
-      <w:r>
-        <w:rPr>
-          <w:b/>
-          <w:i/>
-        </w:rPr>
-        <w:t>Ma</w:t>
-      </w:r>
-      <w:r>
-        <w:rPr>
-          <w:b/>
-          <w:i/>
-        </w:rPr>
-        <w:t>zajiem burtiem</w:t>
-      </w:r>
-      <w:r>
-        <w:t xml:space="preserve"> un lielo sākuma burtu (</w:t>
-      </w:r>
-      <w:r>
-        <w:rPr>
-          <w:b/>
-        </w:rPr>
-        <w:t>Bold</w:t>
-      </w:r>
-      <w:r>
-        <w:t xml:space="preserve">, </w:t>
-      </w:r>
-      <w:r>
-        <w:rPr>
-          <w:i/>
-        </w:rPr>
-        <w:t>Italic</w:t>
-      </w:r>
-      <w:r>
-        <w:t>, 12. </w:t>
-      </w:r>
-      <w:r>
-        <w:t>lielum</w:t>
-      </w:r>
-      <w:r>
-        <w:t>s, novietojums – lapas kreisajā malā).</w:t>
-      </w:r>
+        <w:pStyle w:val="Heading4"/>
+        <w:numPr>
+          <w:ilvl w:val="0"/>
+          <w:numId w:val="0"/>
+        </w:numPr>
+        <w:ind w:left="360"/>
+        <w:jc w:val="center"/>
+        <w:rPr>
+          <w:lang w:val="ru-RU"/>
+        </w:rPr>
+      </w:pPr>
     </w:p>
     <w:p>
       <w:pPr>
         <w:pStyle w:val="Heading1"/>
       </w:pPr>
-      <w:bookmarkStart w:id="16" w:name="_Toc444598151"/>
+      <w:bookmarkStart w:id="4" w:name="_Toc444598151"/>
       <w:r>
         <w:lastRenderedPageBreak/>
         <w:t>OBJEKTU IEKļAUšANA TEKSTĀ</w:t>
       </w:r>
-      <w:bookmarkEnd w:id="16"/>
+      <w:bookmarkEnd w:id="4"/>
     </w:p>
     <w:p>
       <w:pPr>
@@ -7080,11 +8188,11 @@
       <w:pPr>
         <w:pStyle w:val="Heading2"/>
       </w:pPr>
-      <w:bookmarkStart w:id="17" w:name="_Toc444598152"/>
+      <w:bookmarkStart w:id="5" w:name="_Toc444598152"/>
       <w:r>
         <w:t>Attēli</w:t>
       </w:r>
-      <w:bookmarkEnd w:id="17"/>
+      <w:bookmarkEnd w:id="5"/>
     </w:p>
     <w:p>
       <w:pPr>
@@ -7166,7 +8274,7 @@
                     </pic:cNvPicPr>
                   </pic:nvPicPr>
                   <pic:blipFill>
-                    <a:blip r:embed="rId16" cstate="print"/>
+                    <a:blip r:embed="rId21" cstate="print"/>
                     <a:srcRect/>
                     <a:stretch>
                       <a:fillRect/>
@@ -7195,8 +8303,8 @@
         </w:drawing>
       </w:r>
     </w:p>
-    <w:bookmarkStart w:id="18" w:name="_Ref125393819"/>
-    <w:bookmarkStart w:id="19" w:name="_Ref122392974"/>
+    <w:bookmarkStart w:id="6" w:name="_Ref125393819"/>
+    <w:bookmarkStart w:id="7" w:name="_Ref122392974"/>
     <w:p>
       <w:pPr>
         <w:pStyle w:val="Captioncentered"/>
@@ -7243,11 +8351,11 @@
         </w:rPr>
         <w:fldChar w:fldCharType="end"/>
       </w:r>
-      <w:bookmarkEnd w:id="18"/>
+      <w:bookmarkEnd w:id="6"/>
       <w:r>
         <w:t xml:space="preserve">. att. </w:t>
       </w:r>
-      <w:bookmarkEnd w:id="19"/>
+      <w:bookmarkEnd w:id="7"/>
       <w:r>
         <w:rPr>
           <w:b/>
@@ -7437,14 +8545,14 @@
       <w:pPr>
         <w:pStyle w:val="Heading2"/>
       </w:pPr>
-      <w:bookmarkStart w:id="20" w:name="_Toc121243850"/>
-      <w:bookmarkStart w:id="21" w:name="_Toc444598153"/>
-      <w:bookmarkStart w:id="22" w:name="_Toc121243849"/>
+      <w:bookmarkStart w:id="8" w:name="_Toc121243850"/>
+      <w:bookmarkStart w:id="9" w:name="_Toc444598153"/>
+      <w:bookmarkStart w:id="10" w:name="_Toc121243849"/>
       <w:r>
         <w:t>Tabulas</w:t>
       </w:r>
-      <w:bookmarkEnd w:id="20"/>
-      <w:bookmarkEnd w:id="21"/>
+      <w:bookmarkEnd w:id="8"/>
+      <w:bookmarkEnd w:id="9"/>
     </w:p>
     <w:p>
       <w:pPr>
@@ -7558,8 +8666,8 @@
         <w:t xml:space="preserve"> tab.).</w:t>
       </w:r>
     </w:p>
-    <w:bookmarkStart w:id="23" w:name="_Ref125394002"/>
-    <w:bookmarkStart w:id="24" w:name="_Ref121243202"/>
+    <w:bookmarkStart w:id="11" w:name="_Ref125394002"/>
+    <w:bookmarkStart w:id="12" w:name="_Ref121243202"/>
     <w:p>
       <w:pPr>
         <w:pStyle w:val="Caption"/>
@@ -7635,14 +8743,14 @@
         </w:rPr>
         <w:fldChar w:fldCharType="end"/>
       </w:r>
-      <w:bookmarkEnd w:id="23"/>
+      <w:bookmarkEnd w:id="11"/>
       <w:r>
         <w:rPr>
           <w:lang w:eastAsia="en-US"/>
         </w:rPr>
         <w:t>. tabula</w:t>
       </w:r>
-      <w:bookmarkEnd w:id="24"/>
+      <w:bookmarkEnd w:id="12"/>
     </w:p>
     <w:p>
       <w:pPr>
@@ -8249,12 +9357,12 @@
       <w:pPr>
         <w:pStyle w:val="Heading2"/>
       </w:pPr>
-      <w:bookmarkStart w:id="25" w:name="_Toc444598154"/>
+      <w:bookmarkStart w:id="13" w:name="_Toc444598154"/>
       <w:r>
         <w:t>Formulas</w:t>
       </w:r>
-      <w:bookmarkEnd w:id="22"/>
-      <w:bookmarkEnd w:id="25"/>
+      <w:bookmarkEnd w:id="10"/>
+      <w:bookmarkEnd w:id="13"/>
     </w:p>
     <w:p>
       <w:pPr>
@@ -8341,9 +9449,9 @@
                   <o:lock v:ext="edit" aspectratio="t"/>
                 </v:shapetype>
                 <v:shape id="_x0000_i1025" type="#_x0000_t75" style="width:63.85pt;height:18.8pt" o:ole="" fillcolor="window">
-                  <v:imagedata r:id="rId17" o:title=""/>
+                  <v:imagedata r:id="rId22" o:title=""/>
                 </v:shape>
-                <o:OLEObject Type="Embed" ProgID="Equation.DSMT4" ShapeID="_x0000_i1025" DrawAspect="Content" ObjectID="_1555527620" r:id="rId18"/>
+                <o:OLEObject Type="Embed" ProgID="Equation.DSMT4" ShapeID="_x0000_i1025" DrawAspect="Content" ObjectID="_1555871253" r:id="rId23"/>
               </w:object>
             </w:r>
             <w:r>
@@ -8360,7 +9468,7 @@
             <w:pPr>
               <w:pStyle w:val="Caption"/>
             </w:pPr>
-            <w:bookmarkStart w:id="26" w:name="_Ref443922749"/>
+            <w:bookmarkStart w:id="14" w:name="_Ref443922749"/>
             <w:r>
               <w:t>(</w:t>
             </w:r>
@@ -8412,7 +9520,7 @@
             <w:r>
               <w:t>)</w:t>
             </w:r>
-            <w:bookmarkEnd w:id="26"/>
+            <w:bookmarkEnd w:id="14"/>
           </w:p>
         </w:tc>
       </w:tr>
@@ -8490,9 +9598,9 @@
               </w:rPr>
               <w:object w:dxaOrig="460" w:dyaOrig="380">
                 <v:shape id="_x0000_i1026" type="#_x0000_t75" style="width:23.15pt;height:18.8pt" o:ole="" fillcolor="window">
-                  <v:imagedata r:id="rId19" o:title=""/>
+                  <v:imagedata r:id="rId24" o:title=""/>
                 </v:shape>
-                <o:OLEObject Type="Embed" ProgID="Equation.3" ShapeID="_x0000_i1026" DrawAspect="Content" ObjectID="_1555527621" r:id="rId20"/>
+                <o:OLEObject Type="Embed" ProgID="Equation.3" ShapeID="_x0000_i1026" DrawAspect="Content" ObjectID="_1555871254" r:id="rId25"/>
               </w:object>
             </w:r>
           </w:p>
@@ -8607,9 +9715,9 @@
               </w:rPr>
               <w:object w:dxaOrig="279" w:dyaOrig="279">
                 <v:shape id="_x0000_i1027" type="#_x0000_t75" style="width:12.5pt;height:12.5pt" o:ole="" fillcolor="window">
-                  <v:imagedata r:id="rId21" o:title=""/>
+                  <v:imagedata r:id="rId26" o:title=""/>
                 </v:shape>
-                <o:OLEObject Type="Embed" ProgID="Equation.3" ShapeID="_x0000_i1027" DrawAspect="Content" ObjectID="_1555527622" r:id="rId22"/>
+                <o:OLEObject Type="Embed" ProgID="Equation.3" ShapeID="_x0000_i1027" DrawAspect="Content" ObjectID="_1555871255" r:id="rId27"/>
               </w:object>
             </w:r>
           </w:p>
@@ -8725,9 +9833,9 @@
               </w:rPr>
               <w:object w:dxaOrig="499" w:dyaOrig="400">
                 <v:shape id="_x0000_i1028" type="#_x0000_t75" style="width:23.8pt;height:19.4pt" o:ole="" fillcolor="window">
-                  <v:imagedata r:id="rId23" o:title=""/>
+                  <v:imagedata r:id="rId28" o:title=""/>
                 </v:shape>
-                <o:OLEObject Type="Embed" ProgID="Equation.3" ShapeID="_x0000_i1028" DrawAspect="Content" ObjectID="_1555527623" r:id="rId24"/>
+                <o:OLEObject Type="Embed" ProgID="Equation.3" ShapeID="_x0000_i1028" DrawAspect="Content" ObjectID="_1555871256" r:id="rId29"/>
               </w:object>
             </w:r>
           </w:p>
@@ -9030,7 +10138,7 @@
           <w:lang w:eastAsia="en-US"/>
         </w:rPr>
       </w:pPr>
-      <w:bookmarkStart w:id="27" w:name="_Toc444598155"/>
+      <w:bookmarkStart w:id="15" w:name="_Toc444598155"/>
       <w:r>
         <w:rPr>
           <w:lang w:eastAsia="en-US"/>
@@ -9038,7 +10146,7 @@
         <w:lastRenderedPageBreak/>
         <w:t>izmantotās literatūras SARAKSTA sakārtoŠANA un atsauces</w:t>
       </w:r>
-      <w:bookmarkEnd w:id="27"/>
+      <w:bookmarkEnd w:id="15"/>
     </w:p>
     <w:p>
       <w:pPr>
@@ -9334,10 +10442,7 @@
         <w:t>. majs.]</w:t>
       </w:r>
       <w:r>
-        <w:t>.</w:t>
-      </w:r>
-      <w:r>
-        <w:t xml:space="preserve"> Available from:</w:t>
+        <w:t>. Available from:</w:t>
       </w:r>
     </w:p>
     <w:p>
@@ -9395,7 +10500,7 @@
         <w:rPr>
           <w:rStyle w:val="FootnoteReference"/>
         </w:rPr>
-        <w:footnoteReference w:id="20"/>
+        <w:footnoteReference w:id="19"/>
       </w:r>
       <w:r>
         <w:t xml:space="preserve">. </w:t>
@@ -9737,7 +10842,7 @@
         <w:rPr>
           <w:rStyle w:val="FootnoteReference"/>
         </w:rPr>
-        <w:footnoteReference w:id="21"/>
+        <w:footnoteReference w:id="20"/>
       </w:r>
       <w:r>
         <w:rPr>
@@ -9846,7 +10951,7 @@
           <w:lang w:eastAsia="en-US"/>
         </w:rPr>
       </w:pPr>
-      <w:bookmarkStart w:id="28" w:name="_Toc444598156"/>
+      <w:bookmarkStart w:id="16" w:name="_Toc444598156"/>
       <w:r>
         <w:rPr>
           <w:lang w:eastAsia="en-US"/>
@@ -9854,7 +10959,7 @@
         <w:lastRenderedPageBreak/>
         <w:t>PIELIKUMI</w:t>
       </w:r>
-      <w:bookmarkEnd w:id="28"/>
+      <w:bookmarkEnd w:id="16"/>
     </w:p>
     <w:p>
       <w:pPr>
@@ -10008,12 +11113,12 @@
       <w:pPr>
         <w:pStyle w:val="Heading1bezNumbering"/>
       </w:pPr>
-      <w:bookmarkStart w:id="29" w:name="_Toc444598157"/>
+      <w:bookmarkStart w:id="17" w:name="_Toc444598157"/>
       <w:r>
         <w:lastRenderedPageBreak/>
         <w:t>rezultāti un SECINĀJUMI</w:t>
       </w:r>
-      <w:bookmarkEnd w:id="29"/>
+      <w:bookmarkEnd w:id="17"/>
     </w:p>
     <w:p>
       <w:pPr>
@@ -10032,7 +11137,7 @@
           <w:lang w:eastAsia="en-US"/>
         </w:rPr>
       </w:pPr>
-      <w:bookmarkStart w:id="30" w:name="_Toc444598158"/>
+      <w:bookmarkStart w:id="18" w:name="_Toc444598158"/>
       <w:r>
         <w:rPr>
           <w:bCs w:val="0"/>
@@ -10041,7 +11146,7 @@
         <w:lastRenderedPageBreak/>
         <w:t>Izmantotās literatūras saraksts</w:t>
       </w:r>
-      <w:bookmarkEnd w:id="30"/>
+      <w:bookmarkEnd w:id="18"/>
     </w:p>
     <w:p>
       <w:pPr>
@@ -10058,14 +11163,14 @@
           <w:lang w:eastAsia="en-US"/>
         </w:rPr>
       </w:pPr>
-      <w:bookmarkStart w:id="31" w:name="_Ref128159988"/>
+      <w:bookmarkStart w:id="19" w:name="_Ref128159988"/>
       <w:r>
         <w:rPr>
           <w:lang w:eastAsia="en-US"/>
         </w:rPr>
         <w:t>Literatūras avots A</w:t>
       </w:r>
-      <w:bookmarkEnd w:id="31"/>
+      <w:bookmarkEnd w:id="19"/>
     </w:p>
     <w:p>
       <w:pPr>
@@ -10104,22 +11209,22 @@
           <w:lang w:eastAsia="en-US"/>
         </w:rPr>
       </w:pPr>
-      <w:bookmarkStart w:id="32" w:name="_Ref125394208"/>
-      <w:bookmarkStart w:id="33" w:name="_Ref128160037"/>
+      <w:bookmarkStart w:id="20" w:name="_Ref125394208"/>
+      <w:bookmarkStart w:id="21" w:name="_Ref128160037"/>
       <w:r>
         <w:rPr>
           <w:lang w:eastAsia="en-US"/>
         </w:rPr>
         <w:t>Žurnāls</w:t>
       </w:r>
-      <w:bookmarkEnd w:id="32"/>
+      <w:bookmarkEnd w:id="20"/>
       <w:r>
         <w:rPr>
           <w:lang w:eastAsia="en-US"/>
         </w:rPr>
         <w:t xml:space="preserve"> C</w:t>
       </w:r>
-      <w:bookmarkEnd w:id="33"/>
+      <w:bookmarkEnd w:id="21"/>
     </w:p>
     <w:p>
       <w:pPr>
@@ -10138,8 +11243,8 @@
           <w:lang w:eastAsia="en-US"/>
         </w:rPr>
         <w:sectPr>
-          <w:footerReference w:type="default" r:id="rId25"/>
-          <w:footerReference w:type="first" r:id="rId26"/>
+          <w:footerReference w:type="default" r:id="rId30"/>
+          <w:footerReference w:type="first" r:id="rId31"/>
           <w:pgSz w:w="11907" w:h="16840" w:code="9"/>
           <w:pgMar w:top="1440" w:right="1797" w:bottom="1440" w:left="1797" w:header="720" w:footer="720" w:gutter="0"/>
           <w:cols w:space="720"/>
@@ -10151,12 +11256,12 @@
       <w:pPr>
         <w:pStyle w:val="Pielikumi"/>
       </w:pPr>
-      <w:bookmarkStart w:id="34" w:name="_Toc444598159"/>
+      <w:bookmarkStart w:id="22" w:name="_Toc444598159"/>
       <w:r>
         <w:lastRenderedPageBreak/>
         <w:t>pielikumi</w:t>
       </w:r>
-      <w:bookmarkEnd w:id="34"/>
+      <w:bookmarkEnd w:id="22"/>
     </w:p>
     <w:p>
       <w:pPr>
@@ -10179,15 +11284,15 @@
       <w:r>
         <w:fldChar w:fldCharType="separate"/>
       </w:r>
-      <w:bookmarkStart w:id="35" w:name="_Ref443917518"/>
-      <w:bookmarkStart w:id="36" w:name="_Toc444598160"/>
+      <w:bookmarkStart w:id="23" w:name="_Ref443917518"/>
+      <w:bookmarkStart w:id="24" w:name="_Toc444598160"/>
       <w:r>
         <w:rPr>
           <w:noProof/>
         </w:rPr>
         <w:t>1</w:t>
       </w:r>
-      <w:bookmarkEnd w:id="35"/>
+      <w:bookmarkEnd w:id="23"/>
       <w:r>
         <w:rPr>
           <w:noProof/>
@@ -10209,7 +11314,7 @@
       <w:r>
         <w:t xml:space="preserve"> Noslēguma darba vāks</w:t>
       </w:r>
-      <w:bookmarkEnd w:id="36"/>
+      <w:bookmarkEnd w:id="24"/>
     </w:p>
     <w:tbl>
       <w:tblPr>
@@ -10376,15 +11481,15 @@
       <w:r>
         <w:fldChar w:fldCharType="separate"/>
       </w:r>
-      <w:bookmarkStart w:id="37" w:name="_Ref442908353"/>
-      <w:bookmarkStart w:id="38" w:name="_Toc444598161"/>
+      <w:bookmarkStart w:id="25" w:name="_Ref442908353"/>
+      <w:bookmarkStart w:id="26" w:name="_Toc444598161"/>
       <w:r>
         <w:rPr>
           <w:noProof/>
         </w:rPr>
         <w:t>2</w:t>
       </w:r>
-      <w:bookmarkEnd w:id="37"/>
+      <w:bookmarkEnd w:id="25"/>
       <w:r>
         <w:rPr>
           <w:noProof/>
@@ -10421,7 +11526,7 @@
       <w:r>
         <w:t xml:space="preserve"> noformēšanas paraugi</w:t>
       </w:r>
-      <w:bookmarkEnd w:id="38"/>
+      <w:bookmarkEnd w:id="26"/>
     </w:p>
     <w:p>
       <w:pPr>
@@ -10448,16 +11553,16 @@
         </w:rPr>
         <w:t xml:space="preserve">noformējums atšķiras no pamatsaturā ievietojamajiem tikai ar „P” burtu, kas liekams attiecīgā </w:t>
       </w:r>
-      <w:bookmarkStart w:id="39" w:name="OLE_LINK3"/>
-      <w:bookmarkStart w:id="40" w:name="OLE_LINK4"/>
+      <w:bookmarkStart w:id="27" w:name="OLE_LINK3"/>
+      <w:bookmarkStart w:id="28" w:name="OLE_LINK4"/>
       <w:r>
         <w:rPr>
           <w:lang w:eastAsia="en-US"/>
         </w:rPr>
         <w:t xml:space="preserve">objekta </w:t>
       </w:r>
-      <w:bookmarkEnd w:id="39"/>
-      <w:bookmarkEnd w:id="40"/>
+      <w:bookmarkEnd w:id="27"/>
+      <w:bookmarkEnd w:id="28"/>
       <w:r>
         <w:rPr>
           <w:lang w:eastAsia="en-US"/>
@@ -10524,7 +11629,7 @@
                     </pic:cNvPicPr>
                   </pic:nvPicPr>
                   <pic:blipFill>
-                    <a:blip r:embed="rId27" cstate="print"/>
+                    <a:blip r:embed="rId32" cstate="print"/>
                     <a:srcRect/>
                     <a:stretch>
                       <a:fillRect/>
@@ -10560,8 +11665,8 @@
           <w:rStyle w:val="CaptionattlamChar"/>
         </w:rPr>
       </w:pPr>
-      <w:bookmarkStart w:id="41" w:name="_Ref128550102"/>
-      <w:bookmarkStart w:id="42" w:name="_Ref128550101"/>
+      <w:bookmarkStart w:id="29" w:name="_Ref128550102"/>
+      <w:bookmarkStart w:id="30" w:name="_Ref128550101"/>
       <w:r>
         <w:t>P</w:t>
       </w:r>
@@ -10607,7 +11712,7 @@
         </w:rPr>
         <w:fldChar w:fldCharType="end"/>
       </w:r>
-      <w:bookmarkEnd w:id="41"/>
+      <w:bookmarkEnd w:id="29"/>
       <w:r>
         <w:t xml:space="preserve">. att. </w:t>
       </w:r>
@@ -10617,7 +11722,7 @@
         </w:rPr>
         <w:t>Attēla nosaukums</w:t>
       </w:r>
-      <w:bookmarkEnd w:id="42"/>
+      <w:bookmarkEnd w:id="30"/>
     </w:p>
     <w:p>
       <w:pPr>
@@ -10649,8 +11754,8 @@
           <w:lang w:eastAsia="en-US"/>
         </w:rPr>
       </w:pPr>
-      <w:bookmarkStart w:id="43" w:name="_Ref128005340"/>
-      <w:bookmarkStart w:id="44" w:name="_Ref129465979"/>
+      <w:bookmarkStart w:id="31" w:name="_Ref128005340"/>
+      <w:bookmarkStart w:id="32" w:name="_Ref129465979"/>
       <w:r>
         <w:rPr>
           <w:lang w:eastAsia="en-US"/>
@@ -10712,14 +11817,14 @@
         </w:rPr>
         <w:fldChar w:fldCharType="end"/>
       </w:r>
-      <w:bookmarkEnd w:id="43"/>
+      <w:bookmarkEnd w:id="31"/>
       <w:r>
         <w:rPr>
           <w:lang w:eastAsia="en-US"/>
         </w:rPr>
         <w:t>. tabula</w:t>
       </w:r>
-      <w:bookmarkEnd w:id="44"/>
+      <w:bookmarkEnd w:id="32"/>
     </w:p>
     <w:p>
       <w:pPr>
@@ -11009,15 +12114,15 @@
       <w:r>
         <w:fldChar w:fldCharType="separate"/>
       </w:r>
-      <w:bookmarkStart w:id="45" w:name="_Ref443932957"/>
-      <w:bookmarkStart w:id="46" w:name="_Toc444598162"/>
+      <w:bookmarkStart w:id="33" w:name="_Ref443932957"/>
+      <w:bookmarkStart w:id="34" w:name="_Toc444598162"/>
       <w:r>
         <w:rPr>
           <w:noProof/>
         </w:rPr>
         <w:t>3</w:t>
       </w:r>
-      <w:bookmarkEnd w:id="45"/>
+      <w:bookmarkEnd w:id="33"/>
       <w:r>
         <w:rPr>
           <w:noProof/>
@@ -11045,7 +12150,7 @@
         </w:rPr>
         <w:t>tsauču noformēšana</w:t>
       </w:r>
-      <w:bookmarkEnd w:id="46"/>
+      <w:bookmarkEnd w:id="34"/>
       <w:r>
         <w:rPr>
           <w:bCs w:val="0"/>
@@ -11367,7 +12472,7 @@
           <w:rStyle w:val="FootnoteReference"/>
           <w:rFonts w:eastAsia="Calibri"/>
         </w:rPr>
-        <w:footnoteReference w:id="22"/>
+        <w:footnoteReference w:id="21"/>
       </w:r>
     </w:p>
     <w:p>
@@ -11433,7 +12538,7 @@
           <w:i/>
           <w:lang w:eastAsia="en-US"/>
         </w:rPr>
-        <w:footnoteReference w:id="23"/>
+        <w:footnoteReference w:id="22"/>
       </w:r>
       <w:r>
         <w:rPr>
@@ -18186,18 +19291,18 @@
       <w:pPr>
         <w:pStyle w:val="VertLapa"/>
       </w:pPr>
-      <w:bookmarkStart w:id="47" w:name="_Ref93472154"/>
-      <w:bookmarkStart w:id="48" w:name="_Toc95713120"/>
-      <w:bookmarkStart w:id="49" w:name="_Ref304204554"/>
-      <w:bookmarkStart w:id="50" w:name="_Toc304216253"/>
+      <w:bookmarkStart w:id="35" w:name="_Ref93472154"/>
+      <w:bookmarkStart w:id="36" w:name="_Toc95713120"/>
+      <w:bookmarkStart w:id="37" w:name="_Ref304204554"/>
+      <w:bookmarkStart w:id="38" w:name="_Toc304216253"/>
       <w:r>
         <w:lastRenderedPageBreak/>
         <w:t>Darba izpildes un novērtējuma lapa</w:t>
       </w:r>
-      <w:bookmarkEnd w:id="47"/>
-      <w:bookmarkEnd w:id="48"/>
-      <w:bookmarkEnd w:id="49"/>
-      <w:bookmarkEnd w:id="50"/>
+      <w:bookmarkEnd w:id="35"/>
+      <w:bookmarkEnd w:id="36"/>
+      <w:bookmarkEnd w:id="37"/>
+      <w:bookmarkEnd w:id="38"/>
     </w:p>
     <w:p>
       <w:r>
@@ -18337,9 +19442,9 @@
       </w:r>
       <w:smartTag w:uri="schemas-tilde-lv/tildestengine" w:element="veidnes">
         <w:smartTagPr>
+          <w:attr w:name="baseform" w:val="protokol|s"/>
+          <w:attr w:name="id" w:val="-1"/>
           <w:attr w:name="text" w:val="protokola"/>
-          <w:attr w:name="id" w:val="-1"/>
-          <w:attr w:name="baseform" w:val="protokol|s"/>
         </w:smartTagPr>
         <w:r>
           <w:t>protokola</w:t>
@@ -18364,7 +19469,7 @@
     </w:p>
     <w:p/>
     <w:sectPr>
-      <w:footerReference w:type="default" r:id="rId28"/>
+      <w:footerReference w:type="default" r:id="rId33"/>
       <w:pgSz w:w="11907" w:h="16840" w:code="9"/>
       <w:pgMar w:top="1440" w:right="1797" w:bottom="1440" w:left="1797" w:header="720" w:footer="720" w:gutter="0"/>
       <w:cols w:space="720"/>
@@ -18489,7 +19594,7 @@
           <w:rPr>
             <w:noProof/>
           </w:rPr>
-          <w:t>24</w:t>
+          <w:t>26</w:t>
         </w:r>
         <w:r>
           <w:rPr>
@@ -18548,7 +19653,7 @@
           <w:rPr>
             <w:noProof/>
           </w:rPr>
-          <w:t>35</w:t>
+          <w:t>36</w:t>
         </w:r>
         <w:r>
           <w:rPr>
@@ -19397,10 +20502,7 @@
         <w:footnoteRef/>
       </w:r>
       <w:r>
-        <w:t xml:space="preserve"> </w:t>
-      </w:r>
-      <w:r>
-        <w:t xml:space="preserve">Persistent collections - </w:t>
+        <w:t xml:space="preserve"> Persistent collections - </w:t>
       </w:r>
       <w:r>
         <w:rPr>
@@ -19447,10 +20549,7 @@
         <w:footnoteRef/>
       </w:r>
       <w:r>
-        <w:t xml:space="preserve"> </w:t>
-      </w:r>
-      <w:r>
-        <w:t xml:space="preserve">Tuple – </w:t>
+        <w:t xml:space="preserve"> Tuple – </w:t>
       </w:r>
       <w:r>
         <w:t>A tuple is a class that can contain a miscellaneous collection of elements</w:t>
@@ -19518,13 +20617,7 @@
         <w:rPr>
           <w:lang w:val="ru-RU"/>
         </w:rPr>
-        <w:t xml:space="preserve"> </w:t>
-      </w:r>
-      <w:r>
-        <w:rPr>
-          <w:lang w:val="ru-RU"/>
-        </w:rPr>
-        <w:t xml:space="preserve">– </w:t>
+        <w:t xml:space="preserve"> – </w:t>
       </w:r>
       <w:r>
         <w:rPr>
@@ -19546,10 +20639,7 @@
         <w:footnoteRef/>
       </w:r>
       <w:r>
-        <w:t xml:space="preserve"> </w:t>
-      </w:r>
-      <w:r>
-        <w:t xml:space="preserve">IDE – Integrated Development Environment </w:t>
+        <w:t xml:space="preserve"> IDE – Integrated Development Environment </w:t>
       </w:r>
       <w:r>
         <w:t>is a </w:t>
@@ -19663,10 +20753,7 @@
         <w:footnoteRef/>
       </w:r>
       <w:r>
-        <w:t xml:space="preserve"> </w:t>
-      </w:r>
-      <w:r>
-        <w:t xml:space="preserve">First-class Functions - </w:t>
+        <w:t xml:space="preserve"> First-class Functions - </w:t>
       </w:r>
       <w:r>
         <w:rPr>
@@ -19699,98 +20786,59 @@
         <w:footnoteRef/>
       </w:r>
       <w:r>
+        <w:t xml:space="preserve"> IBM Watson – </w:t>
+      </w:r>
+      <w:r>
+        <w:rPr>
+          <w:lang w:val="ru-RU"/>
+        </w:rPr>
+        <w:t xml:space="preserve">суперкомпьютер оснащенный вопросно-ответной системой искусственного интеллекта. </w:t>
+      </w:r>
+      <w:r>
+        <w:rPr>
+          <w:lang w:val="ru-RU"/>
+        </w:rPr>
+        <w:t xml:space="preserve">Основная задача </w:t>
+      </w:r>
+      <w:r>
+        <w:rPr>
+          <w:lang w:val="en-US"/>
+        </w:rPr>
+        <w:t>Watson</w:t>
+      </w:r>
+      <w:r>
+        <w:rPr>
+          <w:lang w:val="ru-RU"/>
+        </w:rPr>
+        <w:t xml:space="preserve"> – </w:t>
+      </w:r>
+      <w:r>
+        <w:rPr>
+          <w:lang w:val="ru-RU"/>
+        </w:rPr>
+        <w:t>понимать</w:t>
+      </w:r>
+      <w:r>
+        <w:rPr>
+          <w:lang w:val="ru-RU"/>
+        </w:rPr>
         <w:t xml:space="preserve"> </w:t>
       </w:r>
       <w:r>
-        <w:t xml:space="preserve">IBM Watson – </w:t>
-      </w:r>
-      <w:r>
         <w:rPr>
           <w:lang w:val="ru-RU"/>
         </w:rPr>
-        <w:t xml:space="preserve">суперкомпьютер оснащенный вопросно-ответной системой искусственного интеллекта. Основная задача </w:t>
-      </w:r>
-      <w:r>
-        <w:rPr>
-          <w:lang w:val="en-US"/>
-        </w:rPr>
-        <w:t>Watson</w:t>
+        <w:t xml:space="preserve">вопросы на людском языке, и находить на них </w:t>
       </w:r>
       <w:r>
         <w:rPr>
           <w:lang w:val="ru-RU"/>
         </w:rPr>
-        <w:t xml:space="preserve"> – </w:t>
-      </w:r>
-      <w:r>
-        <w:rPr>
-          <w:lang w:val="ru-RU"/>
-        </w:rPr>
-        <w:t>понимать</w:t>
-      </w:r>
-      <w:r>
-        <w:rPr>
-          <w:lang w:val="ru-RU"/>
-        </w:rPr>
-        <w:t xml:space="preserve"> </w:t>
-      </w:r>
-      <w:r>
-        <w:rPr>
-          <w:lang w:val="ru-RU"/>
-        </w:rPr>
-        <w:t xml:space="preserve">вопросы </w:t>
-      </w:r>
-      <w:r>
-        <w:rPr>
-          <w:lang w:val="ru-RU"/>
-        </w:rPr>
-        <w:t>на людском языке, и находить на них ответы в базе данных.</w:t>
+        <w:t>ответы в базе данных.</w:t>
       </w:r>
     </w:p>
   </w:footnote>
   <w:footnote w:id="19">
-    <w:p>
-      <w:pPr>
-        <w:pStyle w:val="FootnoteText"/>
-        <w:ind w:left="284" w:hanging="284"/>
-      </w:pPr>
-      <w:r>
-        <w:rPr>
-          <w:rStyle w:val="FootnoteReference"/>
-          <w:sz w:val="22"/>
-        </w:rPr>
-        <w:footnoteRef/>
-      </w:r>
-      <w:r>
-        <w:t xml:space="preserve"> </w:t>
-      </w:r>
-      <w:r>
-        <w:tab/>
-      </w:r>
-      <w:r>
-        <w:t>Fonta „</w:t>
-      </w:r>
-      <w:r>
-        <w:rPr>
-          <w:i/>
-        </w:rPr>
-        <w:t>Times New Roman</w:t>
-      </w:r>
-      <w:r>
-        <w:t xml:space="preserve">” pielietošana attiecās ne tikai uz pašu tekstu, bet arī uz visiem elementiem </w:t>
-      </w:r>
-      <w:r>
-        <w:rPr>
-          <w:rFonts w:cs="Times New Roman"/>
-        </w:rPr>
-        <w:t>–</w:t>
-      </w:r>
-      <w:r>
-        <w:t xml:space="preserve"> tabulām, attēliem un formulām.</w:t>
-      </w:r>
-    </w:p>
-  </w:footnote>
-  <w:footnote w:id="20">
     <w:p>
       <w:pPr>
         <w:shd w:val="clear" w:color="auto" w:fill="FFFFFF"/>
@@ -19901,7 +20949,7 @@
       </w:r>
     </w:p>
   </w:footnote>
-  <w:footnote w:id="21">
+  <w:footnote w:id="20">
     <w:p>
       <w:pPr>
         <w:shd w:val="clear" w:color="auto" w:fill="FFFFFF"/>
@@ -19955,7 +21003,7 @@
       </w:r>
     </w:p>
   </w:footnote>
-  <w:footnote w:id="22">
+  <w:footnote w:id="21">
     <w:p>
       <w:pPr>
         <w:pStyle w:val="FootnoteText"/>
@@ -19997,7 +21045,7 @@
       </w:r>
     </w:p>
   </w:footnote>
-  <w:footnote w:id="23">
+  <w:footnote w:id="22">
     <w:p>
       <w:pPr>
         <w:pStyle w:val="FootnoteText"/>
@@ -20869,16 +21917,16 @@
     </w:lvl>
   </w:abstractNum>
   <w:abstractNum w:abstractNumId="7" w15:restartNumberingAfterBreak="0">
-    <w:nsid w:val="39E83981"/>
+    <w:nsid w:val="37AC6D5C"/>
     <w:multiLevelType w:val="hybridMultilevel"/>
-    <w:tmpl w:val="AA561E1E"/>
+    <w:tmpl w:val="862CB528"/>
     <w:lvl w:ilvl="0" w:tplc="04090001">
       <w:start w:val="1"/>
       <w:numFmt w:val="bullet"/>
       <w:lvlText w:val=""/>
       <w:lvlJc w:val="left"/>
       <w:pPr>
-        <w:ind w:left="360" w:hanging="360"/>
+        <w:ind w:left="720" w:hanging="360"/>
       </w:pPr>
       <w:rPr>
         <w:rFonts w:ascii="Symbol" w:hAnsi="Symbol" w:hint="default"/>
@@ -20890,7 +21938,7 @@
       <w:lvlText w:val="o"/>
       <w:lvlJc w:val="left"/>
       <w:pPr>
-        <w:ind w:left="1080" w:hanging="360"/>
+        <w:ind w:left="1440" w:hanging="360"/>
       </w:pPr>
       <w:rPr>
         <w:rFonts w:ascii="Courier New" w:hAnsi="Courier New" w:cs="Courier New" w:hint="default"/>
@@ -20902,7 +21950,7 @@
       <w:lvlText w:val=""/>
       <w:lvlJc w:val="left"/>
       <w:pPr>
-        <w:ind w:left="1800" w:hanging="360"/>
+        <w:ind w:left="2160" w:hanging="360"/>
       </w:pPr>
       <w:rPr>
         <w:rFonts w:ascii="Wingdings" w:hAnsi="Wingdings" w:hint="default"/>
@@ -20914,7 +21962,7 @@
       <w:lvlText w:val=""/>
       <w:lvlJc w:val="left"/>
       <w:pPr>
-        <w:ind w:left="2520" w:hanging="360"/>
+        <w:ind w:left="2880" w:hanging="360"/>
       </w:pPr>
       <w:rPr>
         <w:rFonts w:ascii="Symbol" w:hAnsi="Symbol" w:hint="default"/>
@@ -20926,7 +21974,7 @@
       <w:lvlText w:val="o"/>
       <w:lvlJc w:val="left"/>
       <w:pPr>
-        <w:ind w:left="3240" w:hanging="360"/>
+        <w:ind w:left="3600" w:hanging="360"/>
       </w:pPr>
       <w:rPr>
         <w:rFonts w:ascii="Courier New" w:hAnsi="Courier New" w:cs="Courier New" w:hint="default"/>
@@ -20938,7 +21986,7 @@
       <w:lvlText w:val=""/>
       <w:lvlJc w:val="left"/>
       <w:pPr>
-        <w:ind w:left="3960" w:hanging="360"/>
+        <w:ind w:left="4320" w:hanging="360"/>
       </w:pPr>
       <w:rPr>
         <w:rFonts w:ascii="Wingdings" w:hAnsi="Wingdings" w:hint="default"/>
@@ -20950,7 +21998,7 @@
       <w:lvlText w:val=""/>
       <w:lvlJc w:val="left"/>
       <w:pPr>
-        <w:ind w:left="4680" w:hanging="360"/>
+        <w:ind w:left="5040" w:hanging="360"/>
       </w:pPr>
       <w:rPr>
         <w:rFonts w:ascii="Symbol" w:hAnsi="Symbol" w:hint="default"/>
@@ -20962,7 +22010,7 @@
       <w:lvlText w:val="o"/>
       <w:lvlJc w:val="left"/>
       <w:pPr>
-        <w:ind w:left="5400" w:hanging="360"/>
+        <w:ind w:left="5760" w:hanging="360"/>
       </w:pPr>
       <w:rPr>
         <w:rFonts w:ascii="Courier New" w:hAnsi="Courier New" w:cs="Courier New" w:hint="default"/>
@@ -20974,7 +22022,7 @@
       <w:lvlText w:val=""/>
       <w:lvlJc w:val="left"/>
       <w:pPr>
-        <w:ind w:left="6120" w:hanging="360"/>
+        <w:ind w:left="6480" w:hanging="360"/>
       </w:pPr>
       <w:rPr>
         <w:rFonts w:ascii="Wingdings" w:hAnsi="Wingdings" w:hint="default"/>
@@ -20982,6 +22030,232 @@
     </w:lvl>
   </w:abstractNum>
   <w:abstractNum w:abstractNumId="8" w15:restartNumberingAfterBreak="0">
+    <w:nsid w:val="39E83981"/>
+    <w:multiLevelType w:val="hybridMultilevel"/>
+    <w:tmpl w:val="AA561E1E"/>
+    <w:lvl w:ilvl="0" w:tplc="04090001">
+      <w:start w:val="1"/>
+      <w:numFmt w:val="bullet"/>
+      <w:lvlText w:val=""/>
+      <w:lvlJc w:val="left"/>
+      <w:pPr>
+        <w:ind w:left="360" w:hanging="360"/>
+      </w:pPr>
+      <w:rPr>
+        <w:rFonts w:ascii="Symbol" w:hAnsi="Symbol" w:hint="default"/>
+      </w:rPr>
+    </w:lvl>
+    <w:lvl w:ilvl="1" w:tplc="04090003" w:tentative="1">
+      <w:start w:val="1"/>
+      <w:numFmt w:val="bullet"/>
+      <w:lvlText w:val="o"/>
+      <w:lvlJc w:val="left"/>
+      <w:pPr>
+        <w:ind w:left="1080" w:hanging="360"/>
+      </w:pPr>
+      <w:rPr>
+        <w:rFonts w:ascii="Courier New" w:hAnsi="Courier New" w:cs="Courier New" w:hint="default"/>
+      </w:rPr>
+    </w:lvl>
+    <w:lvl w:ilvl="2" w:tplc="04090005" w:tentative="1">
+      <w:start w:val="1"/>
+      <w:numFmt w:val="bullet"/>
+      <w:lvlText w:val=""/>
+      <w:lvlJc w:val="left"/>
+      <w:pPr>
+        <w:ind w:left="1800" w:hanging="360"/>
+      </w:pPr>
+      <w:rPr>
+        <w:rFonts w:ascii="Wingdings" w:hAnsi="Wingdings" w:hint="default"/>
+      </w:rPr>
+    </w:lvl>
+    <w:lvl w:ilvl="3" w:tplc="04090001" w:tentative="1">
+      <w:start w:val="1"/>
+      <w:numFmt w:val="bullet"/>
+      <w:lvlText w:val=""/>
+      <w:lvlJc w:val="left"/>
+      <w:pPr>
+        <w:ind w:left="2520" w:hanging="360"/>
+      </w:pPr>
+      <w:rPr>
+        <w:rFonts w:ascii="Symbol" w:hAnsi="Symbol" w:hint="default"/>
+      </w:rPr>
+    </w:lvl>
+    <w:lvl w:ilvl="4" w:tplc="04090003" w:tentative="1">
+      <w:start w:val="1"/>
+      <w:numFmt w:val="bullet"/>
+      <w:lvlText w:val="o"/>
+      <w:lvlJc w:val="left"/>
+      <w:pPr>
+        <w:ind w:left="3240" w:hanging="360"/>
+      </w:pPr>
+      <w:rPr>
+        <w:rFonts w:ascii="Courier New" w:hAnsi="Courier New" w:cs="Courier New" w:hint="default"/>
+      </w:rPr>
+    </w:lvl>
+    <w:lvl w:ilvl="5" w:tplc="04090005" w:tentative="1">
+      <w:start w:val="1"/>
+      <w:numFmt w:val="bullet"/>
+      <w:lvlText w:val=""/>
+      <w:lvlJc w:val="left"/>
+      <w:pPr>
+        <w:ind w:left="3960" w:hanging="360"/>
+      </w:pPr>
+      <w:rPr>
+        <w:rFonts w:ascii="Wingdings" w:hAnsi="Wingdings" w:hint="default"/>
+      </w:rPr>
+    </w:lvl>
+    <w:lvl w:ilvl="6" w:tplc="04090001" w:tentative="1">
+      <w:start w:val="1"/>
+      <w:numFmt w:val="bullet"/>
+      <w:lvlText w:val=""/>
+      <w:lvlJc w:val="left"/>
+      <w:pPr>
+        <w:ind w:left="4680" w:hanging="360"/>
+      </w:pPr>
+      <w:rPr>
+        <w:rFonts w:ascii="Symbol" w:hAnsi="Symbol" w:hint="default"/>
+      </w:rPr>
+    </w:lvl>
+    <w:lvl w:ilvl="7" w:tplc="04090003" w:tentative="1">
+      <w:start w:val="1"/>
+      <w:numFmt w:val="bullet"/>
+      <w:lvlText w:val="o"/>
+      <w:lvlJc w:val="left"/>
+      <w:pPr>
+        <w:ind w:left="5400" w:hanging="360"/>
+      </w:pPr>
+      <w:rPr>
+        <w:rFonts w:ascii="Courier New" w:hAnsi="Courier New" w:cs="Courier New" w:hint="default"/>
+      </w:rPr>
+    </w:lvl>
+    <w:lvl w:ilvl="8" w:tplc="04090005" w:tentative="1">
+      <w:start w:val="1"/>
+      <w:numFmt w:val="bullet"/>
+      <w:lvlText w:val=""/>
+      <w:lvlJc w:val="left"/>
+      <w:pPr>
+        <w:ind w:left="6120" w:hanging="360"/>
+      </w:pPr>
+      <w:rPr>
+        <w:rFonts w:ascii="Wingdings" w:hAnsi="Wingdings" w:hint="default"/>
+      </w:rPr>
+    </w:lvl>
+  </w:abstractNum>
+  <w:abstractNum w:abstractNumId="9" w15:restartNumberingAfterBreak="0">
+    <w:nsid w:val="3B735977"/>
+    <w:multiLevelType w:val="hybridMultilevel"/>
+    <w:tmpl w:val="ED6CF60A"/>
+    <w:lvl w:ilvl="0" w:tplc="04090001">
+      <w:start w:val="1"/>
+      <w:numFmt w:val="bullet"/>
+      <w:lvlText w:val=""/>
+      <w:lvlJc w:val="left"/>
+      <w:pPr>
+        <w:ind w:left="1151" w:hanging="360"/>
+      </w:pPr>
+      <w:rPr>
+        <w:rFonts w:ascii="Symbol" w:hAnsi="Symbol" w:hint="default"/>
+      </w:rPr>
+    </w:lvl>
+    <w:lvl w:ilvl="1" w:tplc="04090003" w:tentative="1">
+      <w:start w:val="1"/>
+      <w:numFmt w:val="bullet"/>
+      <w:lvlText w:val="o"/>
+      <w:lvlJc w:val="left"/>
+      <w:pPr>
+        <w:ind w:left="1871" w:hanging="360"/>
+      </w:pPr>
+      <w:rPr>
+        <w:rFonts w:ascii="Courier New" w:hAnsi="Courier New" w:cs="Courier New" w:hint="default"/>
+      </w:rPr>
+    </w:lvl>
+    <w:lvl w:ilvl="2" w:tplc="04090005" w:tentative="1">
+      <w:start w:val="1"/>
+      <w:numFmt w:val="bullet"/>
+      <w:lvlText w:val=""/>
+      <w:lvlJc w:val="left"/>
+      <w:pPr>
+        <w:ind w:left="2591" w:hanging="360"/>
+      </w:pPr>
+      <w:rPr>
+        <w:rFonts w:ascii="Wingdings" w:hAnsi="Wingdings" w:hint="default"/>
+      </w:rPr>
+    </w:lvl>
+    <w:lvl w:ilvl="3" w:tplc="04090001" w:tentative="1">
+      <w:start w:val="1"/>
+      <w:numFmt w:val="bullet"/>
+      <w:lvlText w:val=""/>
+      <w:lvlJc w:val="left"/>
+      <w:pPr>
+        <w:ind w:left="3311" w:hanging="360"/>
+      </w:pPr>
+      <w:rPr>
+        <w:rFonts w:ascii="Symbol" w:hAnsi="Symbol" w:hint="default"/>
+      </w:rPr>
+    </w:lvl>
+    <w:lvl w:ilvl="4" w:tplc="04090003" w:tentative="1">
+      <w:start w:val="1"/>
+      <w:numFmt w:val="bullet"/>
+      <w:lvlText w:val="o"/>
+      <w:lvlJc w:val="left"/>
+      <w:pPr>
+        <w:ind w:left="4031" w:hanging="360"/>
+      </w:pPr>
+      <w:rPr>
+        <w:rFonts w:ascii="Courier New" w:hAnsi="Courier New" w:cs="Courier New" w:hint="default"/>
+      </w:rPr>
+    </w:lvl>
+    <w:lvl w:ilvl="5" w:tplc="04090005" w:tentative="1">
+      <w:start w:val="1"/>
+      <w:numFmt w:val="bullet"/>
+      <w:lvlText w:val=""/>
+      <w:lvlJc w:val="left"/>
+      <w:pPr>
+        <w:ind w:left="4751" w:hanging="360"/>
+      </w:pPr>
+      <w:rPr>
+        <w:rFonts w:ascii="Wingdings" w:hAnsi="Wingdings" w:hint="default"/>
+      </w:rPr>
+    </w:lvl>
+    <w:lvl w:ilvl="6" w:tplc="04090001" w:tentative="1">
+      <w:start w:val="1"/>
+      <w:numFmt w:val="bullet"/>
+      <w:lvlText w:val=""/>
+      <w:lvlJc w:val="left"/>
+      <w:pPr>
+        <w:ind w:left="5471" w:hanging="360"/>
+      </w:pPr>
+      <w:rPr>
+        <w:rFonts w:ascii="Symbol" w:hAnsi="Symbol" w:hint="default"/>
+      </w:rPr>
+    </w:lvl>
+    <w:lvl w:ilvl="7" w:tplc="04090003" w:tentative="1">
+      <w:start w:val="1"/>
+      <w:numFmt w:val="bullet"/>
+      <w:lvlText w:val="o"/>
+      <w:lvlJc w:val="left"/>
+      <w:pPr>
+        <w:ind w:left="6191" w:hanging="360"/>
+      </w:pPr>
+      <w:rPr>
+        <w:rFonts w:ascii="Courier New" w:hAnsi="Courier New" w:cs="Courier New" w:hint="default"/>
+      </w:rPr>
+    </w:lvl>
+    <w:lvl w:ilvl="8" w:tplc="04090005" w:tentative="1">
+      <w:start w:val="1"/>
+      <w:numFmt w:val="bullet"/>
+      <w:lvlText w:val=""/>
+      <w:lvlJc w:val="left"/>
+      <w:pPr>
+        <w:ind w:left="6911" w:hanging="360"/>
+      </w:pPr>
+      <w:rPr>
+        <w:rFonts w:ascii="Wingdings" w:hAnsi="Wingdings" w:hint="default"/>
+      </w:rPr>
+    </w:lvl>
+  </w:abstractNum>
+  <w:abstractNum w:abstractNumId="10" w15:restartNumberingAfterBreak="0">
     <w:nsid w:val="41AB00FD"/>
     <w:multiLevelType w:val="hybridMultilevel"/>
     <w:tmpl w:val="9D486C4A"/>
@@ -21094,7 +22368,7 @@
       </w:rPr>
     </w:lvl>
   </w:abstractNum>
-  <w:abstractNum w:abstractNumId="9" w15:restartNumberingAfterBreak="0">
+  <w:abstractNum w:abstractNumId="11" w15:restartNumberingAfterBreak="0">
     <w:nsid w:val="42A912DD"/>
     <w:multiLevelType w:val="singleLevel"/>
     <w:tmpl w:val="EEC80642"/>
@@ -21115,7 +22389,7 @@
       </w:rPr>
     </w:lvl>
   </w:abstractNum>
-  <w:abstractNum w:abstractNumId="10" w15:restartNumberingAfterBreak="0">
+  <w:abstractNum w:abstractNumId="12" w15:restartNumberingAfterBreak="0">
     <w:nsid w:val="45CC6A59"/>
     <w:multiLevelType w:val="hybridMultilevel"/>
     <w:tmpl w:val="F2E4DDBE"/>
@@ -21232,7 +22506,7 @@
       </w:pPr>
     </w:lvl>
   </w:abstractNum>
-  <w:abstractNum w:abstractNumId="11" w15:restartNumberingAfterBreak="0">
+  <w:abstractNum w:abstractNumId="13" w15:restartNumberingAfterBreak="0">
     <w:nsid w:val="48860160"/>
     <w:multiLevelType w:val="hybridMultilevel"/>
     <w:tmpl w:val="C1A8C454"/>
@@ -21345,17 +22619,17 @@
       </w:rPr>
     </w:lvl>
   </w:abstractNum>
-  <w:abstractNum w:abstractNumId="12" w15:restartNumberingAfterBreak="0">
-    <w:nsid w:val="4B431735"/>
+  <w:abstractNum w:abstractNumId="14" w15:restartNumberingAfterBreak="0">
+    <w:nsid w:val="4AD34E5D"/>
     <w:multiLevelType w:val="hybridMultilevel"/>
-    <w:tmpl w:val="F7E00126"/>
+    <w:tmpl w:val="F754EEFC"/>
     <w:lvl w:ilvl="0" w:tplc="04090001">
       <w:start w:val="1"/>
       <w:numFmt w:val="bullet"/>
       <w:lvlText w:val=""/>
       <w:lvlJc w:val="left"/>
       <w:pPr>
-        <w:ind w:left="360" w:hanging="360"/>
+        <w:ind w:left="720" w:hanging="360"/>
       </w:pPr>
       <w:rPr>
         <w:rFonts w:ascii="Symbol" w:hAnsi="Symbol" w:hint="default"/>
@@ -21367,7 +22641,7 @@
       <w:lvlText w:val="o"/>
       <w:lvlJc w:val="left"/>
       <w:pPr>
-        <w:ind w:left="1080" w:hanging="360"/>
+        <w:ind w:left="1440" w:hanging="360"/>
       </w:pPr>
       <w:rPr>
         <w:rFonts w:ascii="Courier New" w:hAnsi="Courier New" w:cs="Courier New" w:hint="default"/>
@@ -21379,7 +22653,7 @@
       <w:lvlText w:val=""/>
       <w:lvlJc w:val="left"/>
       <w:pPr>
-        <w:ind w:left="1800" w:hanging="360"/>
+        <w:ind w:left="2160" w:hanging="360"/>
       </w:pPr>
       <w:rPr>
         <w:rFonts w:ascii="Wingdings" w:hAnsi="Wingdings" w:hint="default"/>
@@ -21391,7 +22665,7 @@
       <w:lvlText w:val=""/>
       <w:lvlJc w:val="left"/>
       <w:pPr>
-        <w:ind w:left="2520" w:hanging="360"/>
+        <w:ind w:left="2880" w:hanging="360"/>
       </w:pPr>
       <w:rPr>
         <w:rFonts w:ascii="Symbol" w:hAnsi="Symbol" w:hint="default"/>
@@ -21403,7 +22677,7 @@
       <w:lvlText w:val="o"/>
       <w:lvlJc w:val="left"/>
       <w:pPr>
-        <w:ind w:left="3240" w:hanging="360"/>
+        <w:ind w:left="3600" w:hanging="360"/>
       </w:pPr>
       <w:rPr>
         <w:rFonts w:ascii="Courier New" w:hAnsi="Courier New" w:cs="Courier New" w:hint="default"/>
@@ -21415,7 +22689,7 @@
       <w:lvlText w:val=""/>
       <w:lvlJc w:val="left"/>
       <w:pPr>
-        <w:ind w:left="3960" w:hanging="360"/>
+        <w:ind w:left="4320" w:hanging="360"/>
       </w:pPr>
       <w:rPr>
         <w:rFonts w:ascii="Wingdings" w:hAnsi="Wingdings" w:hint="default"/>
@@ -21427,7 +22701,7 @@
       <w:lvlText w:val=""/>
       <w:lvlJc w:val="left"/>
       <w:pPr>
-        <w:ind w:left="4680" w:hanging="360"/>
+        <w:ind w:left="5040" w:hanging="360"/>
       </w:pPr>
       <w:rPr>
         <w:rFonts w:ascii="Symbol" w:hAnsi="Symbol" w:hint="default"/>
@@ -21439,7 +22713,7 @@
       <w:lvlText w:val="o"/>
       <w:lvlJc w:val="left"/>
       <w:pPr>
-        <w:ind w:left="5400" w:hanging="360"/>
+        <w:ind w:left="5760" w:hanging="360"/>
       </w:pPr>
       <w:rPr>
         <w:rFonts w:ascii="Courier New" w:hAnsi="Courier New" w:cs="Courier New" w:hint="default"/>
@@ -21451,24 +22725,24 @@
       <w:lvlText w:val=""/>
       <w:lvlJc w:val="left"/>
       <w:pPr>
-        <w:ind w:left="6120" w:hanging="360"/>
+        <w:ind w:left="6480" w:hanging="360"/>
       </w:pPr>
       <w:rPr>
         <w:rFonts w:ascii="Wingdings" w:hAnsi="Wingdings" w:hint="default"/>
       </w:rPr>
     </w:lvl>
   </w:abstractNum>
-  <w:abstractNum w:abstractNumId="13" w15:restartNumberingAfterBreak="0">
-    <w:nsid w:val="4BB227B9"/>
+  <w:abstractNum w:abstractNumId="15" w15:restartNumberingAfterBreak="0">
+    <w:nsid w:val="4B431735"/>
     <w:multiLevelType w:val="hybridMultilevel"/>
-    <w:tmpl w:val="22A437FE"/>
+    <w:tmpl w:val="F7E00126"/>
     <w:lvl w:ilvl="0" w:tplc="04090001">
       <w:start w:val="1"/>
       <w:numFmt w:val="bullet"/>
       <w:lvlText w:val=""/>
       <w:lvlJc w:val="left"/>
       <w:pPr>
-        <w:ind w:left="1440" w:hanging="360"/>
+        <w:ind w:left="360" w:hanging="360"/>
       </w:pPr>
       <w:rPr>
         <w:rFonts w:ascii="Symbol" w:hAnsi="Symbol" w:hint="default"/>
@@ -21480,7 +22754,7 @@
       <w:lvlText w:val="o"/>
       <w:lvlJc w:val="left"/>
       <w:pPr>
-        <w:ind w:left="2160" w:hanging="360"/>
+        <w:ind w:left="1080" w:hanging="360"/>
       </w:pPr>
       <w:rPr>
         <w:rFonts w:ascii="Courier New" w:hAnsi="Courier New" w:cs="Courier New" w:hint="default"/>
@@ -21492,7 +22766,7 @@
       <w:lvlText w:val=""/>
       <w:lvlJc w:val="left"/>
       <w:pPr>
-        <w:ind w:left="2880" w:hanging="360"/>
+        <w:ind w:left="1800" w:hanging="360"/>
       </w:pPr>
       <w:rPr>
         <w:rFonts w:ascii="Wingdings" w:hAnsi="Wingdings" w:hint="default"/>
@@ -21504,7 +22778,7 @@
       <w:lvlText w:val=""/>
       <w:lvlJc w:val="left"/>
       <w:pPr>
-        <w:ind w:left="3600" w:hanging="360"/>
+        <w:ind w:left="2520" w:hanging="360"/>
       </w:pPr>
       <w:rPr>
         <w:rFonts w:ascii="Symbol" w:hAnsi="Symbol" w:hint="default"/>
@@ -21516,7 +22790,7 @@
       <w:lvlText w:val="o"/>
       <w:lvlJc w:val="left"/>
       <w:pPr>
-        <w:ind w:left="4320" w:hanging="360"/>
+        <w:ind w:left="3240" w:hanging="360"/>
       </w:pPr>
       <w:rPr>
         <w:rFonts w:ascii="Courier New" w:hAnsi="Courier New" w:cs="Courier New" w:hint="default"/>
@@ -21528,7 +22802,7 @@
       <w:lvlText w:val=""/>
       <w:lvlJc w:val="left"/>
       <w:pPr>
-        <w:ind w:left="5040" w:hanging="360"/>
+        <w:ind w:left="3960" w:hanging="360"/>
       </w:pPr>
       <w:rPr>
         <w:rFonts w:ascii="Wingdings" w:hAnsi="Wingdings" w:hint="default"/>
@@ -21540,7 +22814,7 @@
       <w:lvlText w:val=""/>
       <w:lvlJc w:val="left"/>
       <w:pPr>
-        <w:ind w:left="5760" w:hanging="360"/>
+        <w:ind w:left="4680" w:hanging="360"/>
       </w:pPr>
       <w:rPr>
         <w:rFonts w:ascii="Symbol" w:hAnsi="Symbol" w:hint="default"/>
@@ -21552,7 +22826,7 @@
       <w:lvlText w:val="o"/>
       <w:lvlJc w:val="left"/>
       <w:pPr>
-        <w:ind w:left="6480" w:hanging="360"/>
+        <w:ind w:left="5400" w:hanging="360"/>
       </w:pPr>
       <w:rPr>
         <w:rFonts w:ascii="Courier New" w:hAnsi="Courier New" w:cs="Courier New" w:hint="default"/>
@@ -21564,24 +22838,24 @@
       <w:lvlText w:val=""/>
       <w:lvlJc w:val="left"/>
       <w:pPr>
-        <w:ind w:left="7200" w:hanging="360"/>
+        <w:ind w:left="6120" w:hanging="360"/>
       </w:pPr>
       <w:rPr>
         <w:rFonts w:ascii="Wingdings" w:hAnsi="Wingdings" w:hint="default"/>
       </w:rPr>
     </w:lvl>
   </w:abstractNum>
-  <w:abstractNum w:abstractNumId="14" w15:restartNumberingAfterBreak="0">
-    <w:nsid w:val="73D91E9C"/>
+  <w:abstractNum w:abstractNumId="16" w15:restartNumberingAfterBreak="0">
+    <w:nsid w:val="4BB227B9"/>
     <w:multiLevelType w:val="hybridMultilevel"/>
-    <w:tmpl w:val="0AA81EF6"/>
+    <w:tmpl w:val="22A437FE"/>
     <w:lvl w:ilvl="0" w:tplc="04090001">
       <w:start w:val="1"/>
       <w:numFmt w:val="bullet"/>
       <w:lvlText w:val=""/>
       <w:lvlJc w:val="left"/>
       <w:pPr>
-        <w:ind w:left="720" w:hanging="360"/>
+        <w:ind w:left="1440" w:hanging="360"/>
       </w:pPr>
       <w:rPr>
         <w:rFonts w:ascii="Symbol" w:hAnsi="Symbol" w:hint="default"/>
@@ -21593,7 +22867,7 @@
       <w:lvlText w:val="o"/>
       <w:lvlJc w:val="left"/>
       <w:pPr>
-        <w:ind w:left="1440" w:hanging="360"/>
+        <w:ind w:left="2160" w:hanging="360"/>
       </w:pPr>
       <w:rPr>
         <w:rFonts w:ascii="Courier New" w:hAnsi="Courier New" w:cs="Courier New" w:hint="default"/>
@@ -21605,7 +22879,7 @@
       <w:lvlText w:val=""/>
       <w:lvlJc w:val="left"/>
       <w:pPr>
-        <w:ind w:left="2160" w:hanging="360"/>
+        <w:ind w:left="2880" w:hanging="360"/>
       </w:pPr>
       <w:rPr>
         <w:rFonts w:ascii="Wingdings" w:hAnsi="Wingdings" w:hint="default"/>
@@ -21617,7 +22891,7 @@
       <w:lvlText w:val=""/>
       <w:lvlJc w:val="left"/>
       <w:pPr>
-        <w:ind w:left="2880" w:hanging="360"/>
+        <w:ind w:left="3600" w:hanging="360"/>
       </w:pPr>
       <w:rPr>
         <w:rFonts w:ascii="Symbol" w:hAnsi="Symbol" w:hint="default"/>
@@ -21629,7 +22903,7 @@
       <w:lvlText w:val="o"/>
       <w:lvlJc w:val="left"/>
       <w:pPr>
-        <w:ind w:left="3600" w:hanging="360"/>
+        <w:ind w:left="4320" w:hanging="360"/>
       </w:pPr>
       <w:rPr>
         <w:rFonts w:ascii="Courier New" w:hAnsi="Courier New" w:cs="Courier New" w:hint="default"/>
@@ -21641,7 +22915,7 @@
       <w:lvlText w:val=""/>
       <w:lvlJc w:val="left"/>
       <w:pPr>
-        <w:ind w:left="4320" w:hanging="360"/>
+        <w:ind w:left="5040" w:hanging="360"/>
       </w:pPr>
       <w:rPr>
         <w:rFonts w:ascii="Wingdings" w:hAnsi="Wingdings" w:hint="default"/>
@@ -21653,7 +22927,7 @@
       <w:lvlText w:val=""/>
       <w:lvlJc w:val="left"/>
       <w:pPr>
-        <w:ind w:left="5040" w:hanging="360"/>
+        <w:ind w:left="5760" w:hanging="360"/>
       </w:pPr>
       <w:rPr>
         <w:rFonts w:ascii="Symbol" w:hAnsi="Symbol" w:hint="default"/>
@@ -21665,7 +22939,7 @@
       <w:lvlText w:val="o"/>
       <w:lvlJc w:val="left"/>
       <w:pPr>
-        <w:ind w:left="5760" w:hanging="360"/>
+        <w:ind w:left="6480" w:hanging="360"/>
       </w:pPr>
       <w:rPr>
         <w:rFonts w:ascii="Courier New" w:hAnsi="Courier New" w:cs="Courier New" w:hint="default"/>
@@ -21677,24 +22951,24 @@
       <w:lvlText w:val=""/>
       <w:lvlJc w:val="left"/>
       <w:pPr>
-        <w:ind w:left="6480" w:hanging="360"/>
+        <w:ind w:left="7200" w:hanging="360"/>
       </w:pPr>
       <w:rPr>
         <w:rFonts w:ascii="Wingdings" w:hAnsi="Wingdings" w:hint="default"/>
       </w:rPr>
     </w:lvl>
   </w:abstractNum>
-  <w:abstractNum w:abstractNumId="15" w15:restartNumberingAfterBreak="0">
-    <w:nsid w:val="774616D8"/>
+  <w:abstractNum w:abstractNumId="17" w15:restartNumberingAfterBreak="0">
+    <w:nsid w:val="73D91E9C"/>
     <w:multiLevelType w:val="hybridMultilevel"/>
-    <w:tmpl w:val="41329282"/>
+    <w:tmpl w:val="0AA81EF6"/>
     <w:lvl w:ilvl="0" w:tplc="04090001">
       <w:start w:val="1"/>
       <w:numFmt w:val="bullet"/>
       <w:lvlText w:val=""/>
       <w:lvlJc w:val="left"/>
       <w:pPr>
-        <w:ind w:left="1440" w:hanging="360"/>
+        <w:ind w:left="720" w:hanging="360"/>
       </w:pPr>
       <w:rPr>
         <w:rFonts w:ascii="Symbol" w:hAnsi="Symbol" w:hint="default"/>
@@ -21706,7 +22980,7 @@
       <w:lvlText w:val="o"/>
       <w:lvlJc w:val="left"/>
       <w:pPr>
-        <w:ind w:left="2160" w:hanging="360"/>
+        <w:ind w:left="1440" w:hanging="360"/>
       </w:pPr>
       <w:rPr>
         <w:rFonts w:ascii="Courier New" w:hAnsi="Courier New" w:cs="Courier New" w:hint="default"/>
@@ -21718,7 +22992,7 @@
       <w:lvlText w:val=""/>
       <w:lvlJc w:val="left"/>
       <w:pPr>
-        <w:ind w:left="2880" w:hanging="360"/>
+        <w:ind w:left="2160" w:hanging="360"/>
       </w:pPr>
       <w:rPr>
         <w:rFonts w:ascii="Wingdings" w:hAnsi="Wingdings" w:hint="default"/>
@@ -21730,7 +23004,7 @@
       <w:lvlText w:val=""/>
       <w:lvlJc w:val="left"/>
       <w:pPr>
-        <w:ind w:left="3600" w:hanging="360"/>
+        <w:ind w:left="2880" w:hanging="360"/>
       </w:pPr>
       <w:rPr>
         <w:rFonts w:ascii="Symbol" w:hAnsi="Symbol" w:hint="default"/>
@@ -21742,7 +23016,7 @@
       <w:lvlText w:val="o"/>
       <w:lvlJc w:val="left"/>
       <w:pPr>
-        <w:ind w:left="4320" w:hanging="360"/>
+        <w:ind w:left="3600" w:hanging="360"/>
       </w:pPr>
       <w:rPr>
         <w:rFonts w:ascii="Courier New" w:hAnsi="Courier New" w:cs="Courier New" w:hint="default"/>
@@ -21754,7 +23028,7 @@
       <w:lvlText w:val=""/>
       <w:lvlJc w:val="left"/>
       <w:pPr>
-        <w:ind w:left="5040" w:hanging="360"/>
+        <w:ind w:left="4320" w:hanging="360"/>
       </w:pPr>
       <w:rPr>
         <w:rFonts w:ascii="Wingdings" w:hAnsi="Wingdings" w:hint="default"/>
@@ -21766,7 +23040,7 @@
       <w:lvlText w:val=""/>
       <w:lvlJc w:val="left"/>
       <w:pPr>
-        <w:ind w:left="5760" w:hanging="360"/>
+        <w:ind w:left="5040" w:hanging="360"/>
       </w:pPr>
       <w:rPr>
         <w:rFonts w:ascii="Symbol" w:hAnsi="Symbol" w:hint="default"/>
@@ -21778,7 +23052,7 @@
       <w:lvlText w:val="o"/>
       <w:lvlJc w:val="left"/>
       <w:pPr>
-        <w:ind w:left="6480" w:hanging="360"/>
+        <w:ind w:left="5760" w:hanging="360"/>
       </w:pPr>
       <w:rPr>
         <w:rFonts w:ascii="Courier New" w:hAnsi="Courier New" w:cs="Courier New" w:hint="default"/>
@@ -21790,14 +23064,127 @@
       <w:lvlText w:val=""/>
       <w:lvlJc w:val="left"/>
       <w:pPr>
-        <w:ind w:left="7200" w:hanging="360"/>
+        <w:ind w:left="6480" w:hanging="360"/>
       </w:pPr>
       <w:rPr>
         <w:rFonts w:ascii="Wingdings" w:hAnsi="Wingdings" w:hint="default"/>
       </w:rPr>
     </w:lvl>
   </w:abstractNum>
-  <w:abstractNum w:abstractNumId="16" w15:restartNumberingAfterBreak="0">
+  <w:abstractNum w:abstractNumId="18" w15:restartNumberingAfterBreak="0">
+    <w:nsid w:val="774616D8"/>
+    <w:multiLevelType w:val="hybridMultilevel"/>
+    <w:tmpl w:val="41329282"/>
+    <w:lvl w:ilvl="0" w:tplc="04090001">
+      <w:start w:val="1"/>
+      <w:numFmt w:val="bullet"/>
+      <w:lvlText w:val=""/>
+      <w:lvlJc w:val="left"/>
+      <w:pPr>
+        <w:ind w:left="1440" w:hanging="360"/>
+      </w:pPr>
+      <w:rPr>
+        <w:rFonts w:ascii="Symbol" w:hAnsi="Symbol" w:hint="default"/>
+      </w:rPr>
+    </w:lvl>
+    <w:lvl w:ilvl="1" w:tplc="04090003" w:tentative="1">
+      <w:start w:val="1"/>
+      <w:numFmt w:val="bullet"/>
+      <w:lvlText w:val="o"/>
+      <w:lvlJc w:val="left"/>
+      <w:pPr>
+        <w:ind w:left="2160" w:hanging="360"/>
+      </w:pPr>
+      <w:rPr>
+        <w:rFonts w:ascii="Courier New" w:hAnsi="Courier New" w:cs="Courier New" w:hint="default"/>
+      </w:rPr>
+    </w:lvl>
+    <w:lvl w:ilvl="2" w:tplc="04090005" w:tentative="1">
+      <w:start w:val="1"/>
+      <w:numFmt w:val="bullet"/>
+      <w:lvlText w:val=""/>
+      <w:lvlJc w:val="left"/>
+      <w:pPr>
+        <w:ind w:left="2880" w:hanging="360"/>
+      </w:pPr>
+      <w:rPr>
+        <w:rFonts w:ascii="Wingdings" w:hAnsi="Wingdings" w:hint="default"/>
+      </w:rPr>
+    </w:lvl>
+    <w:lvl w:ilvl="3" w:tplc="04090001" w:tentative="1">
+      <w:start w:val="1"/>
+      <w:numFmt w:val="bullet"/>
+      <w:lvlText w:val=""/>
+      <w:lvlJc w:val="left"/>
+      <w:pPr>
+        <w:ind w:left="3600" w:hanging="360"/>
+      </w:pPr>
+      <w:rPr>
+        <w:rFonts w:ascii="Symbol" w:hAnsi="Symbol" w:hint="default"/>
+      </w:rPr>
+    </w:lvl>
+    <w:lvl w:ilvl="4" w:tplc="04090003" w:tentative="1">
+      <w:start w:val="1"/>
+      <w:numFmt w:val="bullet"/>
+      <w:lvlText w:val="o"/>
+      <w:lvlJc w:val="left"/>
+      <w:pPr>
+        <w:ind w:left="4320" w:hanging="360"/>
+      </w:pPr>
+      <w:rPr>
+        <w:rFonts w:ascii="Courier New" w:hAnsi="Courier New" w:cs="Courier New" w:hint="default"/>
+      </w:rPr>
+    </w:lvl>
+    <w:lvl w:ilvl="5" w:tplc="04090005" w:tentative="1">
+      <w:start w:val="1"/>
+      <w:numFmt w:val="bullet"/>
+      <w:lvlText w:val=""/>
+      <w:lvlJc w:val="left"/>
+      <w:pPr>
+        <w:ind w:left="5040" w:hanging="360"/>
+      </w:pPr>
+      <w:rPr>
+        <w:rFonts w:ascii="Wingdings" w:hAnsi="Wingdings" w:hint="default"/>
+      </w:rPr>
+    </w:lvl>
+    <w:lvl w:ilvl="6" w:tplc="04090001" w:tentative="1">
+      <w:start w:val="1"/>
+      <w:numFmt w:val="bullet"/>
+      <w:lvlText w:val=""/>
+      <w:lvlJc w:val="left"/>
+      <w:pPr>
+        <w:ind w:left="5760" w:hanging="360"/>
+      </w:pPr>
+      <w:rPr>
+        <w:rFonts w:ascii="Symbol" w:hAnsi="Symbol" w:hint="default"/>
+      </w:rPr>
+    </w:lvl>
+    <w:lvl w:ilvl="7" w:tplc="04090003" w:tentative="1">
+      <w:start w:val="1"/>
+      <w:numFmt w:val="bullet"/>
+      <w:lvlText w:val="o"/>
+      <w:lvlJc w:val="left"/>
+      <w:pPr>
+        <w:ind w:left="6480" w:hanging="360"/>
+      </w:pPr>
+      <w:rPr>
+        <w:rFonts w:ascii="Courier New" w:hAnsi="Courier New" w:cs="Courier New" w:hint="default"/>
+      </w:rPr>
+    </w:lvl>
+    <w:lvl w:ilvl="8" w:tplc="04090005" w:tentative="1">
+      <w:start w:val="1"/>
+      <w:numFmt w:val="bullet"/>
+      <w:lvlText w:val=""/>
+      <w:lvlJc w:val="left"/>
+      <w:pPr>
+        <w:ind w:left="7200" w:hanging="360"/>
+      </w:pPr>
+      <w:rPr>
+        <w:rFonts w:ascii="Wingdings" w:hAnsi="Wingdings" w:hint="default"/>
+      </w:rPr>
+    </w:lvl>
+  </w:abstractNum>
+  <w:abstractNum w:abstractNumId="19" w15:restartNumberingAfterBreak="0">
     <w:nsid w:val="778E55A0"/>
     <w:multiLevelType w:val="hybridMultilevel"/>
     <w:tmpl w:val="C28C15B0"/>
@@ -21918,19 +23305,19 @@
     <w:abstractNumId w:val="6"/>
   </w:num>
   <w:num w:numId="3">
-    <w:abstractNumId w:val="10"/>
+    <w:abstractNumId w:val="12"/>
   </w:num>
   <w:num w:numId="4">
     <w:abstractNumId w:val="1"/>
   </w:num>
   <w:num w:numId="5">
-    <w:abstractNumId w:val="8"/>
+    <w:abstractNumId w:val="10"/>
   </w:num>
   <w:num w:numId="6">
     <w:abstractNumId w:val="3"/>
   </w:num>
   <w:num w:numId="7">
-    <w:abstractNumId w:val="11"/>
+    <w:abstractNumId w:val="13"/>
   </w:num>
   <w:num w:numId="8">
     <w:abstractNumId w:val="2"/>
@@ -21939,28 +23326,37 @@
     <w:abstractNumId w:val="0"/>
   </w:num>
   <w:num w:numId="10">
-    <w:abstractNumId w:val="9"/>
+    <w:abstractNumId w:val="11"/>
   </w:num>
   <w:num w:numId="11">
-    <w:abstractNumId w:val="16"/>
+    <w:abstractNumId w:val="19"/>
   </w:num>
   <w:num w:numId="12">
-    <w:abstractNumId w:val="12"/>
+    <w:abstractNumId w:val="15"/>
   </w:num>
   <w:num w:numId="13">
     <w:abstractNumId w:val="4"/>
   </w:num>
   <w:num w:numId="14">
+    <w:abstractNumId w:val="8"/>
+  </w:num>
+  <w:num w:numId="15">
+    <w:abstractNumId w:val="16"/>
+  </w:num>
+  <w:num w:numId="16">
+    <w:abstractNumId w:val="18"/>
+  </w:num>
+  <w:num w:numId="17">
+    <w:abstractNumId w:val="17"/>
+  </w:num>
+  <w:num w:numId="18">
     <w:abstractNumId w:val="7"/>
   </w:num>
-  <w:num w:numId="15">
-    <w:abstractNumId w:val="13"/>
+  <w:num w:numId="19">
+    <w:abstractNumId w:val="14"/>
   </w:num>
-  <w:num w:numId="16">
-    <w:abstractNumId w:val="15"/>
-  </w:num>
-  <w:num w:numId="17">
-    <w:abstractNumId w:val="14"/>
+  <w:num w:numId="20">
+    <w:abstractNumId w:val="9"/>
   </w:num>
 </w:numbering>
 </file>
@@ -23801,6 +25197,30 @@
       <w:lang w:val="en-US" w:eastAsia="en-US" w:bidi="ar-SA"/>
     </w:rPr>
   </w:style>
+  <w:style w:type="paragraph" w:styleId="ListParagraph">
+    <w:name w:val="List Paragraph"/>
+    <w:basedOn w:val="Normal"/>
+    <w:uiPriority w:val="34"/>
+    <w:qFormat/>
+    <w:rsid w:val="003E1F06"/>
+    <w:pPr>
+      <w:ind w:left="720"/>
+      <w:contextualSpacing/>
+    </w:pPr>
+  </w:style>
+  <w:style w:type="character" w:styleId="HTMLCode">
+    <w:name w:val="HTML Code"/>
+    <w:basedOn w:val="DefaultParagraphFont"/>
+    <w:uiPriority w:val="99"/>
+    <w:semiHidden/>
+    <w:unhideWhenUsed/>
+    <w:rsid w:val="00131C10"/>
+    <w:rPr>
+      <w:rFonts w:ascii="Courier New" w:eastAsia="Times New Roman" w:hAnsi="Courier New" w:cs="Courier New"/>
+      <w:sz w:val="20"/>
+      <w:szCs w:val="20"/>
+    </w:rPr>
+  </w:style>
 </w:styles>
 </file>
 
@@ -24104,7 +25524,7 @@
 </file>
 
 <file path=customXml/itemProps1.xml><?xml version="1.0" encoding="utf-8"?>
-<ds:datastoreItem xmlns:ds="http://schemas.openxmlformats.org/officeDocument/2006/customXml" ds:itemID="{6D6CFDFF-F133-4E66-A76D-1E113BE64E5D}">
+<ds:datastoreItem xmlns:ds="http://schemas.openxmlformats.org/officeDocument/2006/customXml" ds:itemID="{6867AD1E-1B49-4780-ADAF-B752B27A59AD}">
   <ds:schemaRefs>
     <ds:schemaRef ds:uri="http://schemas.openxmlformats.org/officeDocument/2006/bibliography"/>
   </ds:schemaRefs>

</xml_diff>

<commit_message>
working on ceylon sutff 2
</commit_message>
<xml_diff>
--- a/baka.docx
+++ b/baka.docx
@@ -4057,7 +4057,16 @@
         <w:t>1</w:t>
       </w:r>
       <w:r>
-        <w:t xml:space="preserve">.1. att. </w:t>
+        <w:t>.1.</w:t>
+      </w:r>
+      <w:r>
+        <w:rPr>
+          <w:lang w:val="ru-RU"/>
+        </w:rPr>
+        <w:t>1.</w:t>
+      </w:r>
+      <w:r>
+        <w:t xml:space="preserve"> att. </w:t>
       </w:r>
       <w:r>
         <w:rPr>
@@ -4585,14 +4594,12 @@
         </w:rPr>
         <w:t xml:space="preserve">, </w:t>
       </w:r>
-      <w:proofErr w:type="spellStart"/>
       <w:r>
         <w:rPr>
           <w:lang w:val="en-US" w:eastAsia="en-US"/>
         </w:rPr>
         <w:t>Kotlin</w:t>
       </w:r>
-      <w:proofErr w:type="spellEnd"/>
       <w:r>
         <w:rPr>
           <w:lang w:val="en-US" w:eastAsia="en-US"/>
@@ -4611,14 +4618,12 @@
         </w:rPr>
         <w:t xml:space="preserve">, </w:t>
       </w:r>
-      <w:proofErr w:type="spellStart"/>
       <w:r>
         <w:rPr>
           <w:lang w:val="en-US" w:eastAsia="en-US"/>
         </w:rPr>
         <w:t>Xtend</w:t>
       </w:r>
-      <w:proofErr w:type="spellEnd"/>
       <w:r>
         <w:rPr>
           <w:lang w:val="en-US" w:eastAsia="en-US"/>
@@ -4781,14 +4786,12 @@
         </w:rPr>
         <w:t>C</w:t>
       </w:r>
-      <w:proofErr w:type="spellStart"/>
       <w:r>
         <w:rPr>
           <w:lang w:val="en-US" w:eastAsia="en-US"/>
         </w:rPr>
         <w:t>eylon</w:t>
       </w:r>
-      <w:proofErr w:type="spellEnd"/>
       <w:r>
         <w:rPr>
           <w:lang w:val="ru-RU" w:eastAsia="en-US"/>
@@ -5601,14 +5604,12 @@
           <w:lang w:val="ru-RU"/>
         </w:rPr>
       </w:pPr>
-      <w:proofErr w:type="spellStart"/>
       <w:r>
         <w:rPr>
           <w:lang w:val="en-US"/>
         </w:rPr>
         <w:t>Kotlin</w:t>
       </w:r>
-      <w:proofErr w:type="spellEnd"/>
     </w:p>
     <w:p>
       <w:pPr>
@@ -5689,7 +5690,6 @@
         </w:rPr>
         <w:t xml:space="preserve"> </w:t>
       </w:r>
-      <w:proofErr w:type="spellStart"/>
       <w:r>
         <w:rPr>
           <w:shd w:val="clear" w:color="auto" w:fill="FFFFFF"/>
@@ -5697,7 +5697,6 @@
         </w:rPr>
         <w:t>Kotlin</w:t>
       </w:r>
-      <w:proofErr w:type="spellEnd"/>
       <w:r>
         <w:rPr>
           <w:shd w:val="clear" w:color="auto" w:fill="FFFFFF"/>
@@ -5712,7 +5711,6 @@
         </w:rPr>
         <w:t xml:space="preserve">лучше всех предидущих языков подходит для больших проектов. Уменьшенное время компиляции на ряду с системой отлова большей части исключений во время компиляции кода, позволит допускать меньше ошибок. Разработчиком </w:t>
       </w:r>
-      <w:proofErr w:type="spellStart"/>
       <w:r>
         <w:rPr>
           <w:shd w:val="clear" w:color="auto" w:fill="FFFFFF"/>
@@ -5720,7 +5718,6 @@
         </w:rPr>
         <w:t>Kotlin</w:t>
       </w:r>
-      <w:proofErr w:type="spellEnd"/>
       <w:r>
         <w:rPr>
           <w:shd w:val="clear" w:color="auto" w:fill="FFFFFF"/>
@@ -5742,7 +5739,6 @@
         </w:rPr>
         <w:t xml:space="preserve"> – </w:t>
       </w:r>
-      <w:proofErr w:type="spellStart"/>
       <w:r>
         <w:rPr>
           <w:shd w:val="clear" w:color="auto" w:fill="FFFFFF"/>
@@ -5750,7 +5746,6 @@
         </w:rPr>
         <w:t>Jetbrains</w:t>
       </w:r>
-      <w:proofErr w:type="spellEnd"/>
       <w:r>
         <w:rPr>
           <w:shd w:val="clear" w:color="auto" w:fill="FFFFFF"/>
@@ -5843,14 +5838,12 @@
           <w:lang w:val="en-US"/>
         </w:rPr>
       </w:pPr>
-      <w:proofErr w:type="spellStart"/>
       <w:r>
         <w:rPr>
           <w:lang w:val="en-US"/>
         </w:rPr>
         <w:t>Xtend</w:t>
       </w:r>
-      <w:proofErr w:type="spellEnd"/>
     </w:p>
     <w:p>
       <w:pPr>
@@ -6403,6 +6396,12 @@
                               <w:t>1</w:t>
                             </w:r>
                             <w:r>
+                              <w:rPr>
+                                <w:lang w:val="ru-RU"/>
+                              </w:rPr>
+                              <w:t>.</w:t>
+                            </w:r>
+                            <w:r>
                               <w:t xml:space="preserve"> att. </w:t>
                             </w:r>
                             <w:r>
@@ -6460,6 +6459,12 @@
                           <w:lang w:val="ru-RU"/>
                         </w:rPr>
                         <w:t>1</w:t>
+                      </w:r>
+                      <w:r>
+                        <w:rPr>
+                          <w:lang w:val="ru-RU"/>
+                        </w:rPr>
+                        <w:t>.</w:t>
                       </w:r>
                       <w:r>
                         <w:t xml:space="preserve"> att. </w:t>
@@ -6905,6 +6910,12 @@
                               <w:t>2</w:t>
                             </w:r>
                             <w:r>
+                              <w:rPr>
+                                <w:lang w:val="ru-RU"/>
+                              </w:rPr>
+                              <w:t>.</w:t>
+                            </w:r>
+                            <w:r>
                               <w:t xml:space="preserve"> att. </w:t>
                             </w:r>
                             <w:r>
@@ -6922,7 +6933,14 @@
                                 <w:b/>
                                 <w:lang w:val="en-US"/>
                               </w:rPr>
-                              <w:t xml:space="preserve">null </w:t>
+                              <w:t>null</w:t>
+                            </w:r>
+                            <w:r>
+                              <w:rPr>
+                                <w:b/>
+                                <w:lang w:val="ru-RU"/>
+                              </w:rPr>
+                              <w:t xml:space="preserve"> </w:t>
                             </w:r>
                             <w:r>
                               <w:rPr>
@@ -6974,6 +6992,12 @@
                         <w:t>2</w:t>
                       </w:r>
                       <w:r>
+                        <w:rPr>
+                          <w:lang w:val="ru-RU"/>
+                        </w:rPr>
+                        <w:t>.</w:t>
+                      </w:r>
+                      <w:r>
                         <w:t xml:space="preserve"> att. </w:t>
                       </w:r>
                       <w:r>
@@ -6991,7 +7015,14 @@
                           <w:b/>
                           <w:lang w:val="en-US"/>
                         </w:rPr>
-                        <w:t xml:space="preserve">null </w:t>
+                        <w:t>null</w:t>
+                      </w:r>
+                      <w:r>
+                        <w:rPr>
+                          <w:b/>
+                          <w:lang w:val="ru-RU"/>
+                        </w:rPr>
+                        <w:t xml:space="preserve"> </w:t>
                       </w:r>
                       <w:r>
                         <w:rPr>
@@ -7536,10 +7567,1153 @@
     </w:p>
     <w:p>
       <w:pPr>
-        <w:ind w:left="360"/>
+        <w:pStyle w:val="Heading3"/>
+        <w:rPr>
+          <w:lang w:val="ru-RU"/>
+        </w:rPr>
+      </w:pPr>
+      <w:r>
+        <w:rPr>
+          <w:lang w:val="ru-RU"/>
+        </w:rPr>
+        <w:t>Операторы</w:t>
+      </w:r>
+    </w:p>
+    <w:p>
+      <w:pPr>
+        <w:spacing w:line="240" w:lineRule="auto"/>
+        <w:rPr>
+          <w:lang w:val="ru-RU" w:eastAsia="en-US"/>
+        </w:rPr>
+      </w:pPr>
+      <w:r>
+        <w:rPr>
+          <w:lang w:val="ru-RU" w:eastAsia="en-US"/>
+        </w:rPr>
+        <w:t>Помимо стандартных операторов сложение вычитани</w:t>
+      </w:r>
+      <w:r>
+        <w:rPr>
+          <w:lang w:val="ru-RU" w:eastAsia="en-US"/>
+        </w:rPr>
+        <w:t>е и логических действий, есть новые или измененные операторы:</w:t>
+      </w:r>
+    </w:p>
+    <w:p>
+      <w:pPr>
+        <w:pStyle w:val="ListParagraph"/>
+        <w:numPr>
+          <w:ilvl w:val="0"/>
+          <w:numId w:val="22"/>
+        </w:numPr>
+        <w:rPr>
+          <w:lang w:val="ru-RU" w:eastAsia="en-US"/>
+        </w:rPr>
+      </w:pPr>
+      <w:r>
         <w:rPr>
           <w:lang w:val="en-US" w:eastAsia="en-US"/>
         </w:rPr>
+        <w:t>Entry</w:t>
+      </w:r>
+      <w:r>
+        <w:rPr>
+          <w:lang w:val="ru-RU" w:eastAsia="en-US"/>
+        </w:rPr>
+        <w:t xml:space="preserve"> – позволяет создать объект “</w:t>
+      </w:r>
+      <w:r>
+        <w:rPr>
+          <w:lang w:val="en-US" w:eastAsia="en-US"/>
+        </w:rPr>
+        <w:t>Entry</w:t>
+      </w:r>
+      <w:r>
+        <w:rPr>
+          <w:lang w:val="ru-RU" w:eastAsia="en-US"/>
+        </w:rPr>
+        <w:t>&lt;</w:t>
+      </w:r>
+      <w:r>
+        <w:rPr>
+          <w:lang w:val="en-US" w:eastAsia="en-US"/>
+        </w:rPr>
+        <w:t>KeyType</w:t>
+      </w:r>
+      <w:r>
+        <w:rPr>
+          <w:lang w:val="ru-RU" w:eastAsia="en-US"/>
+        </w:rPr>
+        <w:t>,</w:t>
+      </w:r>
+      <w:r>
+        <w:rPr>
+          <w:lang w:val="en-US" w:eastAsia="en-US"/>
+        </w:rPr>
+        <w:t>ValueType</w:t>
+      </w:r>
+      <w:r>
+        <w:rPr>
+          <w:lang w:val="ru-RU" w:eastAsia="en-US"/>
+        </w:rPr>
+        <w:t xml:space="preserve">&gt;”,которые использются например в </w:t>
+      </w:r>
+      <w:r>
+        <w:rPr>
+          <w:lang w:val="en-US" w:eastAsia="en-US"/>
+        </w:rPr>
+        <w:t>Java</w:t>
+      </w:r>
+      <w:r>
+        <w:rPr>
+          <w:lang w:val="ru-RU" w:eastAsia="en-US"/>
+        </w:rPr>
+        <w:t xml:space="preserve">, как элементы коллекции </w:t>
+      </w:r>
+      <w:r>
+        <w:rPr>
+          <w:lang w:val="en-US" w:eastAsia="en-US"/>
+        </w:rPr>
+        <w:t>Map</w:t>
+      </w:r>
+      <w:r>
+        <w:rPr>
+          <w:lang w:val="ru-RU" w:eastAsia="en-US"/>
+        </w:rPr>
+        <w:t>, используя краткую запись которую видно на картинке</w:t>
+      </w:r>
+      <w:r>
+        <w:rPr>
+          <w:lang w:val="ru-RU" w:eastAsia="en-US"/>
+        </w:rPr>
+        <w:t xml:space="preserve"> 3.1.3</w:t>
+      </w:r>
+      <w:r>
+        <w:rPr>
+          <w:lang w:val="ru-RU" w:eastAsia="en-US"/>
+        </w:rPr>
+        <w:t>.</w:t>
+      </w:r>
+    </w:p>
+    <w:p>
+      <w:pPr>
+        <w:rPr>
+          <w:lang w:val="ru-RU" w:eastAsia="en-US"/>
+        </w:rPr>
+      </w:pPr>
+      <w:r>
+        <w:rPr>
+          <w:noProof/>
+          <w:snapToGrid/>
+          <w:lang w:val="en-US" w:eastAsia="en-US" w:bidi="ar-SA"/>
+        </w:rPr>
+        <w:drawing>
+          <wp:anchor distT="0" distB="0" distL="114300" distR="114300" simplePos="0" relativeHeight="251666432" behindDoc="0" locked="0" layoutInCell="1" allowOverlap="1">
+            <wp:simplePos x="0" y="0"/>
+            <wp:positionH relativeFrom="margin">
+              <wp:align>center</wp:align>
+            </wp:positionH>
+            <wp:positionV relativeFrom="page">
+              <wp:posOffset>6670675</wp:posOffset>
+            </wp:positionV>
+            <wp:extent cx="2962275" cy="357505"/>
+            <wp:effectExtent l="0" t="0" r="9525" b="4445"/>
+            <wp:wrapSquare wrapText="bothSides"/>
+            <wp:docPr id="8" name="Picture 8"/>
+            <wp:cNvGraphicFramePr>
+              <a:graphicFrameLocks xmlns:a="http://schemas.openxmlformats.org/drawingml/2006/main" noChangeAspect="1"/>
+            </wp:cNvGraphicFramePr>
+            <a:graphic xmlns:a="http://schemas.openxmlformats.org/drawingml/2006/main">
+              <a:graphicData uri="http://schemas.openxmlformats.org/drawingml/2006/picture">
+                <pic:pic xmlns:pic="http://schemas.openxmlformats.org/drawingml/2006/picture">
+                  <pic:nvPicPr>
+                    <pic:cNvPr id="8" name="Entry.png"/>
+                    <pic:cNvPicPr/>
+                  </pic:nvPicPr>
+                  <pic:blipFill>
+                    <a:blip r:embed="rId21">
+                      <a:extLst>
+                        <a:ext uri="{28A0092B-C50C-407E-A947-70E740481C1C}">
+                          <a14:useLocalDpi xmlns:a14="http://schemas.microsoft.com/office/drawing/2010/main" val="0"/>
+                        </a:ext>
+                      </a:extLst>
+                    </a:blip>
+                    <a:stretch>
+                      <a:fillRect/>
+                    </a:stretch>
+                  </pic:blipFill>
+                  <pic:spPr>
+                    <a:xfrm>
+                      <a:off x="0" y="0"/>
+                      <a:ext cx="2962275" cy="357505"/>
+                    </a:xfrm>
+                    <a:prstGeom prst="rect">
+                      <a:avLst/>
+                    </a:prstGeom>
+                  </pic:spPr>
+                </pic:pic>
+              </a:graphicData>
+            </a:graphic>
+            <wp14:sizeRelV relativeFrom="margin">
+              <wp14:pctHeight>0</wp14:pctHeight>
+            </wp14:sizeRelV>
+          </wp:anchor>
+        </w:drawing>
+      </w:r>
+    </w:p>
+    <w:p>
+      <w:pPr>
+        <w:rPr>
+          <w:lang w:val="ru-RU" w:eastAsia="en-US"/>
+        </w:rPr>
+      </w:pPr>
+    </w:p>
+    <w:p>
+      <w:pPr>
+        <w:rPr>
+          <w:lang w:val="ru-RU" w:eastAsia="en-US"/>
+        </w:rPr>
+      </w:pPr>
+      <w:r>
+        <w:rPr>
+          <w:noProof/>
+        </w:rPr>
+        <mc:AlternateContent>
+          <mc:Choice Requires="wps">
+            <w:drawing>
+              <wp:anchor distT="0" distB="0" distL="114300" distR="114300" simplePos="0" relativeHeight="251668480" behindDoc="0" locked="0" layoutInCell="1" allowOverlap="1" wp14:anchorId="246CE3C5" wp14:editId="006AB524">
+                <wp:simplePos x="0" y="0"/>
+                <wp:positionH relativeFrom="margin">
+                  <wp:posOffset>1536424</wp:posOffset>
+                </wp:positionH>
+                <wp:positionV relativeFrom="paragraph">
+                  <wp:posOffset>10657</wp:posOffset>
+                </wp:positionV>
+                <wp:extent cx="2254250" cy="407035"/>
+                <wp:effectExtent l="0" t="0" r="0" b="0"/>
+                <wp:wrapSquare wrapText="bothSides"/>
+                <wp:docPr id="10" name="Text Box 10"/>
+                <wp:cNvGraphicFramePr/>
+                <a:graphic xmlns:a="http://schemas.openxmlformats.org/drawingml/2006/main">
+                  <a:graphicData uri="http://schemas.microsoft.com/office/word/2010/wordprocessingShape">
+                    <wps:wsp>
+                      <wps:cNvSpPr txBox="1"/>
+                      <wps:spPr>
+                        <a:xfrm>
+                          <a:off x="0" y="0"/>
+                          <a:ext cx="2254250" cy="407035"/>
+                        </a:xfrm>
+                        <a:prstGeom prst="rect">
+                          <a:avLst/>
+                        </a:prstGeom>
+                        <a:solidFill>
+                          <a:prstClr val="white"/>
+                        </a:solidFill>
+                        <a:ln>
+                          <a:noFill/>
+                        </a:ln>
+                      </wps:spPr>
+                      <wps:txbx>
+                        <w:txbxContent>
+                          <w:p>
+                            <w:pPr>
+                              <w:pStyle w:val="Caption"/>
+                              <w:rPr>
+                                <w:noProof/>
+                                <w:lang w:val="ru-RU"/>
+                              </w:rPr>
+                            </w:pPr>
+                            <w:r>
+                              <w:t>3.1.</w:t>
+                            </w:r>
+                            <w:r>
+                              <w:rPr>
+                                <w:lang w:val="ru-RU"/>
+                              </w:rPr>
+                              <w:t>3</w:t>
+                            </w:r>
+                            <w:r>
+                              <w:rPr>
+                                <w:lang w:val="ru-RU"/>
+                              </w:rPr>
+                              <w:t>.</w:t>
+                            </w:r>
+                            <w:r>
+                              <w:t xml:space="preserve"> att. </w:t>
+                            </w:r>
+                            <w:r>
+                              <w:rPr>
+                                <w:b/>
+                                <w:lang w:val="ru-RU"/>
+                              </w:rPr>
+                              <w:t xml:space="preserve">Краткое создание </w:t>
+                            </w:r>
+                            <w:r>
+                              <w:rPr>
+                                <w:b/>
+                                <w:lang w:val="en-US"/>
+                              </w:rPr>
+                              <w:t>Entry</w:t>
+                            </w:r>
+                          </w:p>
+                        </w:txbxContent>
+                      </wps:txbx>
+                      <wps:bodyPr rot="0" spcFirstLastPara="0" vertOverflow="overflow" horzOverflow="overflow" vert="horz" wrap="square" lIns="0" tIns="0" rIns="0" bIns="0" numCol="1" spcCol="0" rtlCol="0" fromWordArt="0" anchor="t" anchorCtr="0" forceAA="0" compatLnSpc="1">
+                        <a:prstTxWarp prst="textNoShape">
+                          <a:avLst/>
+                        </a:prstTxWarp>
+                        <a:noAutofit/>
+                      </wps:bodyPr>
+                    </wps:wsp>
+                  </a:graphicData>
+                </a:graphic>
+                <wp14:sizeRelH relativeFrom="margin">
+                  <wp14:pctWidth>0</wp14:pctWidth>
+                </wp14:sizeRelH>
+                <wp14:sizeRelV relativeFrom="margin">
+                  <wp14:pctHeight>0</wp14:pctHeight>
+                </wp14:sizeRelV>
+              </wp:anchor>
+            </w:drawing>
+          </mc:Choice>
+          <mc:Fallback>
+            <w:pict>
+              <v:shape w14:anchorId="246CE3C5" id="Text Box 10" o:spid="_x0000_s1028" type="#_x0000_t202" style="position:absolute;left:0;text-align:left;margin-left:121pt;margin-top:.85pt;width:177.5pt;height:32.05pt;z-index:251668480;visibility:visible;mso-wrap-style:square;mso-width-percent:0;mso-height-percent:0;mso-wrap-distance-left:9pt;mso-wrap-distance-top:0;mso-wrap-distance-right:9pt;mso-wrap-distance-bottom:0;mso-position-horizontal:absolute;mso-position-horizontal-relative:margin;mso-position-vertical:absolute;mso-position-vertical-relative:text;mso-width-percent:0;mso-height-percent:0;mso-width-relative:margin;mso-height-relative:margin;v-text-anchor:top" o:gfxdata="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" stroked="f">
+                <v:textbox inset="0,0,0,0">
+                  <w:txbxContent>
+                    <w:p>
+                      <w:pPr>
+                        <w:pStyle w:val="Caption"/>
+                        <w:rPr>
+                          <w:noProof/>
+                          <w:lang w:val="ru-RU"/>
+                        </w:rPr>
+                      </w:pPr>
+                      <w:r>
+                        <w:t>3.1.</w:t>
+                      </w:r>
+                      <w:r>
+                        <w:rPr>
+                          <w:lang w:val="ru-RU"/>
+                        </w:rPr>
+                        <w:t>3</w:t>
+                      </w:r>
+                      <w:r>
+                        <w:rPr>
+                          <w:lang w:val="ru-RU"/>
+                        </w:rPr>
+                        <w:t>.</w:t>
+                      </w:r>
+                      <w:r>
+                        <w:t xml:space="preserve"> att. </w:t>
+                      </w:r>
+                      <w:r>
+                        <w:rPr>
+                          <w:b/>
+                          <w:lang w:val="ru-RU"/>
+                        </w:rPr>
+                        <w:t xml:space="preserve">Краткое создание </w:t>
+                      </w:r>
+                      <w:r>
+                        <w:rPr>
+                          <w:b/>
+                          <w:lang w:val="en-US"/>
+                        </w:rPr>
+                        <w:t>Entry</w:t>
+                      </w:r>
+                    </w:p>
+                  </w:txbxContent>
+                </v:textbox>
+                <w10:wrap type="square" anchorx="margin"/>
+              </v:shape>
+            </w:pict>
+          </mc:Fallback>
+        </mc:AlternateContent>
+      </w:r>
+    </w:p>
+    <w:p>
+      <w:pPr>
+        <w:rPr>
+          <w:lang w:val="ru-RU" w:eastAsia="en-US"/>
+        </w:rPr>
+      </w:pPr>
+    </w:p>
+    <w:p>
+      <w:pPr>
+        <w:rPr>
+          <w:lang w:val="ru-RU" w:eastAsia="en-US"/>
+        </w:rPr>
+      </w:pPr>
+    </w:p>
+    <w:p>
+      <w:pPr>
+        <w:pStyle w:val="ListParagraph"/>
+        <w:numPr>
+          <w:ilvl w:val="0"/>
+          <w:numId w:val="22"/>
+        </w:numPr>
+        <w:rPr>
+          <w:lang w:val="ru-RU" w:eastAsia="en-US"/>
+        </w:rPr>
+      </w:pPr>
+      <w:r>
+        <w:rPr>
+          <w:lang w:val="en-US" w:eastAsia="en-US"/>
+        </w:rPr>
+        <w:t>Compare</w:t>
+      </w:r>
+      <w:r>
+        <w:rPr>
+          <w:lang w:val="ru-RU" w:eastAsia="en-US"/>
+        </w:rPr>
+        <w:t xml:space="preserve"> – сравнивает 2 объекта которые должны наследовать “</w:t>
+      </w:r>
+      <w:r>
+        <w:rPr>
+          <w:lang w:val="en-US" w:eastAsia="en-US"/>
+        </w:rPr>
+        <w:t>Comparable</w:t>
+      </w:r>
+      <w:r>
+        <w:rPr>
+          <w:lang w:val="ru-RU" w:eastAsia="en-US"/>
+        </w:rPr>
+        <w:t xml:space="preserve">” и возвращает </w:t>
+      </w:r>
+      <w:r>
+        <w:rPr>
+          <w:lang w:val="en-US" w:eastAsia="en-US"/>
+        </w:rPr>
+        <w:t>Comparison</w:t>
+      </w:r>
+      <w:r>
+        <w:rPr>
+          <w:lang w:val="ru-RU" w:eastAsia="en-US"/>
+        </w:rPr>
+        <w:t>, выглядит как – “&lt;=&gt;”.</w:t>
+      </w:r>
+    </w:p>
+    <w:p>
+      <w:pPr>
+        <w:pStyle w:val="ListParagraph"/>
+        <w:numPr>
+          <w:ilvl w:val="0"/>
+          <w:numId w:val="22"/>
+        </w:numPr>
+        <w:rPr>
+          <w:lang w:val="ru-RU" w:eastAsia="en-US"/>
+        </w:rPr>
+      </w:pPr>
+      <w:r>
+        <w:rPr>
+          <w:lang w:val="en-US" w:eastAsia="en-US"/>
+        </w:rPr>
+        <w:t>Null</w:t>
+      </w:r>
+      <w:r>
+        <w:rPr>
+          <w:lang w:val="ru-RU" w:eastAsia="en-US"/>
+        </w:rPr>
+        <w:t xml:space="preserve"> – бесопасный оператор, указывает, может ли переменная являться </w:t>
+      </w:r>
+      <w:r>
+        <w:rPr>
+          <w:lang w:val="en-US" w:eastAsia="en-US"/>
+        </w:rPr>
+        <w:t>null</w:t>
+      </w:r>
+      <w:r>
+        <w:rPr>
+          <w:lang w:val="ru-RU" w:eastAsia="en-US"/>
+        </w:rPr>
+        <w:t>, выглядит как знак вопроса возле типа.</w:t>
+      </w:r>
+    </w:p>
+    <w:p>
+      <w:pPr>
+        <w:pStyle w:val="ListParagraph"/>
+        <w:numPr>
+          <w:ilvl w:val="0"/>
+          <w:numId w:val="22"/>
+        </w:numPr>
+        <w:rPr>
+          <w:lang w:val="ru-RU" w:eastAsia="en-US"/>
+        </w:rPr>
+      </w:pPr>
+      <w:r>
+        <w:rPr>
+          <w:lang w:val="en-US" w:eastAsia="en-US"/>
+        </w:rPr>
+        <w:t>Span</w:t>
+      </w:r>
+      <w:r>
+        <w:rPr>
+          <w:lang w:val="ru-RU" w:eastAsia="en-US"/>
+        </w:rPr>
+        <w:t xml:space="preserve"> – </w:t>
+      </w:r>
+      <w:r>
+        <w:rPr>
+          <w:lang w:val="ru-RU" w:eastAsia="en-US"/>
+        </w:rPr>
+        <w:t xml:space="preserve">оператор позволяющий обращаться к нескольким элементам массива сразу, как видно на картинке 3.1.4, выглядит как </w:t>
+      </w:r>
+      <w:r>
+        <w:rPr>
+          <w:lang w:val="ru-RU" w:eastAsia="en-US"/>
+        </w:rPr>
+        <w:t>[</w:t>
+      </w:r>
+      <w:r>
+        <w:rPr>
+          <w:lang w:val="en-US" w:eastAsia="en-US"/>
+        </w:rPr>
+        <w:t>from</w:t>
+      </w:r>
+      <w:r>
+        <w:rPr>
+          <w:lang w:val="ru-RU" w:eastAsia="en-US"/>
+        </w:rPr>
+        <w:t xml:space="preserve"> ..</w:t>
+      </w:r>
+      <w:r>
+        <w:rPr>
+          <w:lang w:val="ru-RU" w:eastAsia="en-US"/>
+        </w:rPr>
+        <w:t xml:space="preserve"> </w:t>
+      </w:r>
+      <w:r>
+        <w:rPr>
+          <w:lang w:val="en-US" w:eastAsia="en-US"/>
+        </w:rPr>
+        <w:t>to</w:t>
+      </w:r>
+      <w:r>
+        <w:rPr>
+          <w:lang w:val="ru-RU" w:eastAsia="en-US"/>
+        </w:rPr>
+        <w:t>]</w:t>
+      </w:r>
+      <w:r>
+        <w:rPr>
+          <w:lang w:val="ru-RU" w:eastAsia="en-US"/>
+        </w:rPr>
+        <w:t>.</w:t>
+      </w:r>
+    </w:p>
+    <w:p>
+      <w:pPr>
+        <w:ind w:left="720"/>
+        <w:rPr>
+          <w:lang w:val="ru-RU" w:eastAsia="en-US"/>
+        </w:rPr>
+      </w:pPr>
+    </w:p>
+    <w:p>
+      <w:pPr>
+        <w:ind w:left="720"/>
+        <w:rPr>
+          <w:lang w:val="ru-RU" w:eastAsia="en-US"/>
+        </w:rPr>
+      </w:pPr>
+    </w:p>
+    <w:p>
+      <w:pPr>
+        <w:ind w:left="720"/>
+        <w:rPr>
+          <w:lang w:val="ru-RU" w:eastAsia="en-US"/>
+        </w:rPr>
+      </w:pPr>
+    </w:p>
+    <w:p>
+      <w:pPr>
+        <w:ind w:left="720"/>
+        <w:rPr>
+          <w:lang w:val="ru-RU" w:eastAsia="en-US"/>
+        </w:rPr>
+      </w:pPr>
+      <w:r>
+        <w:rPr>
+          <w:noProof/>
+        </w:rPr>
+        <mc:AlternateContent>
+          <mc:Choice Requires="wps">
+            <w:drawing>
+              <wp:anchor distT="0" distB="0" distL="114300" distR="114300" simplePos="0" relativeHeight="251671552" behindDoc="0" locked="0" layoutInCell="1" allowOverlap="1" wp14:anchorId="0B69ACF9" wp14:editId="701D7750">
+                <wp:simplePos x="0" y="0"/>
+                <wp:positionH relativeFrom="margin">
+                  <wp:posOffset>1482725</wp:posOffset>
+                </wp:positionH>
+                <wp:positionV relativeFrom="page">
+                  <wp:posOffset>1463040</wp:posOffset>
+                </wp:positionV>
+                <wp:extent cx="2282190" cy="415290"/>
+                <wp:effectExtent l="0" t="0" r="3810" b="3810"/>
+                <wp:wrapSquare wrapText="bothSides"/>
+                <wp:docPr id="12" name="Text Box 12"/>
+                <wp:cNvGraphicFramePr/>
+                <a:graphic xmlns:a="http://schemas.openxmlformats.org/drawingml/2006/main">
+                  <a:graphicData uri="http://schemas.microsoft.com/office/word/2010/wordprocessingShape">
+                    <wps:wsp>
+                      <wps:cNvSpPr txBox="1"/>
+                      <wps:spPr>
+                        <a:xfrm>
+                          <a:off x="0" y="0"/>
+                          <a:ext cx="2282190" cy="415290"/>
+                        </a:xfrm>
+                        <a:prstGeom prst="rect">
+                          <a:avLst/>
+                        </a:prstGeom>
+                        <a:solidFill>
+                          <a:prstClr val="white"/>
+                        </a:solidFill>
+                        <a:ln>
+                          <a:noFill/>
+                        </a:ln>
+                      </wps:spPr>
+                      <wps:txbx>
+                        <w:txbxContent>
+                          <w:p>
+                            <w:pPr>
+                              <w:pStyle w:val="Caption"/>
+                              <w:rPr>
+                                <w:noProof/>
+                                <w:lang w:val="ru-RU"/>
+                              </w:rPr>
+                            </w:pPr>
+                            <w:r>
+                              <w:t>3.1.4</w:t>
+                            </w:r>
+                            <w:r>
+                              <w:rPr>
+                                <w:lang w:val="ru-RU"/>
+                              </w:rPr>
+                              <w:t>.</w:t>
+                            </w:r>
+                            <w:r>
+                              <w:t xml:space="preserve"> att. </w:t>
+                            </w:r>
+                            <w:r>
+                              <w:rPr>
+                                <w:b/>
+                                <w:lang w:val="ru-RU"/>
+                              </w:rPr>
+                              <w:t>Пример оператора Span</w:t>
+                            </w:r>
+                          </w:p>
+                        </w:txbxContent>
+                      </wps:txbx>
+                      <wps:bodyPr rot="0" spcFirstLastPara="0" vertOverflow="overflow" horzOverflow="overflow" vert="horz" wrap="square" lIns="0" tIns="0" rIns="0" bIns="0" numCol="1" spcCol="0" rtlCol="0" fromWordArt="0" anchor="t" anchorCtr="0" forceAA="0" compatLnSpc="1">
+                        <a:prstTxWarp prst="textNoShape">
+                          <a:avLst/>
+                        </a:prstTxWarp>
+                        <a:spAutoFit/>
+                      </wps:bodyPr>
+                    </wps:wsp>
+                  </a:graphicData>
+                </a:graphic>
+                <wp14:sizeRelH relativeFrom="margin">
+                  <wp14:pctWidth>0</wp14:pctWidth>
+                </wp14:sizeRelH>
+              </wp:anchor>
+            </w:drawing>
+          </mc:Choice>
+          <mc:Fallback>
+            <w:pict>
+              <v:shape w14:anchorId="0B69ACF9" id="Text Box 12" o:spid="_x0000_s1029" type="#_x0000_t202" style="position:absolute;left:0;text-align:left;margin-left:116.75pt;margin-top:115.2pt;width:179.7pt;height:32.7pt;z-index:251671552;visibility:visible;mso-wrap-style:square;mso-width-percent:0;mso-wrap-distance-left:9pt;mso-wrap-distance-top:0;mso-wrap-distance-right:9pt;mso-wrap-distance-bottom:0;mso-position-horizontal:absolute;mso-position-horizontal-relative:margin;mso-position-vertical:absolute;mso-position-vertical-relative:page;mso-width-percent:0;mso-width-relative:margin;v-text-anchor:top" o:gfxdata="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" stroked="f">
+                <v:textbox style="mso-fit-shape-to-text:t" inset="0,0,0,0">
+                  <w:txbxContent>
+                    <w:p>
+                      <w:pPr>
+                        <w:pStyle w:val="Caption"/>
+                        <w:rPr>
+                          <w:noProof/>
+                          <w:lang w:val="ru-RU"/>
+                        </w:rPr>
+                      </w:pPr>
+                      <w:r>
+                        <w:t>3.1.4</w:t>
+                      </w:r>
+                      <w:r>
+                        <w:rPr>
+                          <w:lang w:val="ru-RU"/>
+                        </w:rPr>
+                        <w:t>.</w:t>
+                      </w:r>
+                      <w:r>
+                        <w:t xml:space="preserve"> att. </w:t>
+                      </w:r>
+                      <w:r>
+                        <w:rPr>
+                          <w:b/>
+                          <w:lang w:val="ru-RU"/>
+                        </w:rPr>
+                        <w:t>Пример оператора Span</w:t>
+                      </w:r>
+                    </w:p>
+                  </w:txbxContent>
+                </v:textbox>
+                <w10:wrap type="square" anchorx="margin" anchory="page"/>
+              </v:shape>
+            </w:pict>
+          </mc:Fallback>
+        </mc:AlternateContent>
+      </w:r>
+    </w:p>
+    <w:p>
+      <w:pPr>
+        <w:ind w:left="720"/>
+        <w:rPr>
+          <w:lang w:val="ru-RU" w:eastAsia="en-US"/>
+        </w:rPr>
+      </w:pPr>
+    </w:p>
+    <w:p>
+      <w:pPr>
+        <w:ind w:left="720"/>
+        <w:rPr>
+          <w:lang w:val="ru-RU" w:eastAsia="en-US"/>
+        </w:rPr>
+      </w:pPr>
+      <w:r>
+        <w:rPr>
+          <w:lang w:val="ru-RU" w:eastAsia="en-US"/>
+        </w:rPr>
+        <w:t>Так же есть вариант с указанием только верхнего или нижнего значение:</w:t>
+      </w:r>
+    </w:p>
+    <w:p>
+      <w:pPr>
+        <w:ind w:left="720"/>
+        <w:rPr>
+          <w:lang w:val="en-US" w:eastAsia="en-US"/>
+        </w:rPr>
+      </w:pPr>
+      <w:r>
+        <w:rPr>
+          <w:lang w:val="ru-RU" w:eastAsia="en-US"/>
+        </w:rPr>
+        <w:t>[</w:t>
+      </w:r>
+      <w:r>
+        <w:rPr>
+          <w:lang w:val="en-US" w:eastAsia="en-US"/>
+        </w:rPr>
+        <w:t>from</w:t>
+      </w:r>
+      <w:r>
+        <w:rPr>
+          <w:lang w:val="ru-RU" w:eastAsia="en-US"/>
+        </w:rPr>
+        <w:t xml:space="preserve"> ..</w:t>
+      </w:r>
+      <w:r>
+        <w:rPr>
+          <w:lang w:val="ru-RU" w:eastAsia="en-US"/>
+        </w:rPr>
+        <w:t xml:space="preserve">] </w:t>
+      </w:r>
+      <w:r>
+        <w:rPr>
+          <w:lang w:val="ru-RU" w:eastAsia="en-US"/>
+        </w:rPr>
+        <w:t xml:space="preserve">или </w:t>
+      </w:r>
+      <w:r>
+        <w:rPr>
+          <w:lang w:val="ru-RU" w:eastAsia="en-US"/>
+        </w:rPr>
+        <w:t xml:space="preserve">[.. </w:t>
+      </w:r>
+      <w:r>
+        <w:rPr>
+          <w:lang w:val="en-US" w:eastAsia="en-US"/>
+        </w:rPr>
+        <w:t>to</w:t>
+      </w:r>
+      <w:r>
+        <w:rPr>
+          <w:lang w:val="ru-RU" w:eastAsia="en-US"/>
+        </w:rPr>
+        <w:t>]</w:t>
+      </w:r>
+      <w:r>
+        <w:rPr>
+          <w:lang w:val="en-US" w:eastAsia="en-US"/>
+        </w:rPr>
+        <w:t>.</w:t>
+      </w:r>
+    </w:p>
+    <w:p>
+      <w:pPr>
+        <w:pStyle w:val="ListParagraph"/>
+        <w:numPr>
+          <w:ilvl w:val="0"/>
+          <w:numId w:val="22"/>
+        </w:numPr>
+        <w:rPr>
+          <w:lang w:val="ru-RU" w:eastAsia="en-US"/>
+        </w:rPr>
+      </w:pPr>
+      <w:r>
+        <w:rPr>
+          <w:lang w:val="en-US" w:eastAsia="en-US"/>
+        </w:rPr>
+        <w:t>Measure</w:t>
+      </w:r>
+      <w:r>
+        <w:rPr>
+          <w:lang w:val="ru-RU" w:eastAsia="en-US"/>
+        </w:rPr>
+        <w:t xml:space="preserve"> – </w:t>
+      </w:r>
+      <w:r>
+        <w:rPr>
+          <w:noProof/>
+          <w:snapToGrid/>
+          <w:lang w:val="en-US" w:eastAsia="en-US" w:bidi="ar-SA"/>
+        </w:rPr>
+        <w:drawing>
+          <wp:anchor distT="0" distB="0" distL="114300" distR="114300" simplePos="0" relativeHeight="251669504" behindDoc="0" locked="0" layoutInCell="1" allowOverlap="1">
+            <wp:simplePos x="0" y="0"/>
+            <wp:positionH relativeFrom="column">
+              <wp:posOffset>718958</wp:posOffset>
+            </wp:positionH>
+            <wp:positionV relativeFrom="margin">
+              <wp:align>top</wp:align>
+            </wp:positionV>
+            <wp:extent cx="3905250" cy="466725"/>
+            <wp:effectExtent l="0" t="0" r="0" b="9525"/>
+            <wp:wrapSquare wrapText="bothSides"/>
+            <wp:docPr id="11" name="Picture 11"/>
+            <wp:cNvGraphicFramePr>
+              <a:graphicFrameLocks xmlns:a="http://schemas.openxmlformats.org/drawingml/2006/main" noChangeAspect="1"/>
+            </wp:cNvGraphicFramePr>
+            <a:graphic xmlns:a="http://schemas.openxmlformats.org/drawingml/2006/main">
+              <a:graphicData uri="http://schemas.openxmlformats.org/drawingml/2006/picture">
+                <pic:pic xmlns:pic="http://schemas.openxmlformats.org/drawingml/2006/picture">
+                  <pic:nvPicPr>
+                    <pic:cNvPr id="11" name="span.png"/>
+                    <pic:cNvPicPr/>
+                  </pic:nvPicPr>
+                  <pic:blipFill>
+                    <a:blip r:embed="rId22">
+                      <a:extLst>
+                        <a:ext uri="{28A0092B-C50C-407E-A947-70E740481C1C}">
+                          <a14:useLocalDpi xmlns:a14="http://schemas.microsoft.com/office/drawing/2010/main" val="0"/>
+                        </a:ext>
+                      </a:extLst>
+                    </a:blip>
+                    <a:stretch>
+                      <a:fillRect/>
+                    </a:stretch>
+                  </pic:blipFill>
+                  <pic:spPr>
+                    <a:xfrm>
+                      <a:off x="0" y="0"/>
+                      <a:ext cx="3905250" cy="466725"/>
+                    </a:xfrm>
+                    <a:prstGeom prst="rect">
+                      <a:avLst/>
+                    </a:prstGeom>
+                  </pic:spPr>
+                </pic:pic>
+              </a:graphicData>
+            </a:graphic>
+          </wp:anchor>
+        </w:drawing>
+      </w:r>
+      <w:r>
+        <w:rPr>
+          <w:lang w:val="ru-RU" w:eastAsia="en-US"/>
+        </w:rPr>
+        <w:t xml:space="preserve">оператор похожий на спан, указывается с какого элемента и сколько элементов. </w:t>
+      </w:r>
+      <w:r>
+        <w:rPr>
+          <w:lang w:val="ru-RU" w:eastAsia="en-US"/>
+        </w:rPr>
+        <w:t>[</w:t>
+      </w:r>
+      <w:r>
+        <w:rPr>
+          <w:lang w:val="en-US" w:eastAsia="en-US"/>
+        </w:rPr>
+        <w:t>from</w:t>
+      </w:r>
+      <w:r>
+        <w:rPr>
+          <w:lang w:val="ru-RU" w:eastAsia="en-US"/>
+        </w:rPr>
+        <w:t>:</w:t>
+      </w:r>
+      <w:r>
+        <w:rPr>
+          <w:lang w:val="en-US" w:eastAsia="en-US"/>
+        </w:rPr>
+        <w:t>length</w:t>
+      </w:r>
+      <w:r>
+        <w:rPr>
+          <w:lang w:val="ru-RU" w:eastAsia="en-US"/>
+        </w:rPr>
+        <w:t>]</w:t>
+      </w:r>
+    </w:p>
+    <w:p>
+      <w:pPr>
+        <w:pStyle w:val="ListParagraph"/>
+        <w:numPr>
+          <w:ilvl w:val="0"/>
+          <w:numId w:val="22"/>
+        </w:numPr>
+        <w:rPr>
+          <w:lang w:val="ru-RU" w:eastAsia="en-US"/>
+        </w:rPr>
+      </w:pPr>
+      <w:r>
+        <w:rPr>
+          <w:lang w:val="en-US" w:eastAsia="en-US"/>
+        </w:rPr>
+        <w:t>In</w:t>
+      </w:r>
+      <w:r>
+        <w:rPr>
+          <w:lang w:val="ru-RU" w:eastAsia="en-US"/>
+        </w:rPr>
+        <w:t xml:space="preserve"> </w:t>
+      </w:r>
+      <w:r>
+        <w:rPr>
+          <w:lang w:val="ru-RU" w:eastAsia="en-US"/>
+        </w:rPr>
+        <w:t>оператор дает возможность проверить, находится ли в коллекции определенный элемент, пример на картинке 3.1.5</w:t>
+      </w:r>
+    </w:p>
+    <w:p>
+      <w:pPr>
+        <w:pStyle w:val="ListParagraph"/>
+        <w:keepNext/>
+      </w:pPr>
+      <w:r>
+        <w:rPr>
+          <w:noProof/>
+          <w:snapToGrid/>
+          <w:lang w:val="en-US" w:eastAsia="en-US" w:bidi="ar-SA"/>
+        </w:rPr>
+        <w:drawing>
+          <wp:anchor distT="0" distB="0" distL="114300" distR="114300" simplePos="0" relativeHeight="251672576" behindDoc="0" locked="0" layoutInCell="1" allowOverlap="1">
+            <wp:simplePos x="0" y="0"/>
+            <wp:positionH relativeFrom="margin">
+              <wp:align>center</wp:align>
+            </wp:positionH>
+            <wp:positionV relativeFrom="page">
+              <wp:posOffset>3593521</wp:posOffset>
+            </wp:positionV>
+            <wp:extent cx="3838575" cy="457200"/>
+            <wp:effectExtent l="0" t="0" r="9525" b="0"/>
+            <wp:wrapSquare wrapText="bothSides"/>
+            <wp:docPr id="13" name="Picture 13"/>
+            <wp:cNvGraphicFramePr>
+              <a:graphicFrameLocks xmlns:a="http://schemas.openxmlformats.org/drawingml/2006/main" noChangeAspect="1"/>
+            </wp:cNvGraphicFramePr>
+            <a:graphic xmlns:a="http://schemas.openxmlformats.org/drawingml/2006/main">
+              <a:graphicData uri="http://schemas.openxmlformats.org/drawingml/2006/picture">
+                <pic:pic xmlns:pic="http://schemas.openxmlformats.org/drawingml/2006/picture">
+                  <pic:nvPicPr>
+                    <pic:cNvPr id="13" name="in.png"/>
+                    <pic:cNvPicPr/>
+                  </pic:nvPicPr>
+                  <pic:blipFill>
+                    <a:blip r:embed="rId23">
+                      <a:extLst>
+                        <a:ext uri="{28A0092B-C50C-407E-A947-70E740481C1C}">
+                          <a14:useLocalDpi xmlns:a14="http://schemas.microsoft.com/office/drawing/2010/main" val="0"/>
+                        </a:ext>
+                      </a:extLst>
+                    </a:blip>
+                    <a:stretch>
+                      <a:fillRect/>
+                    </a:stretch>
+                  </pic:blipFill>
+                  <pic:spPr>
+                    <a:xfrm>
+                      <a:off x="0" y="0"/>
+                      <a:ext cx="3838575" cy="457200"/>
+                    </a:xfrm>
+                    <a:prstGeom prst="rect">
+                      <a:avLst/>
+                    </a:prstGeom>
+                  </pic:spPr>
+                </pic:pic>
+              </a:graphicData>
+            </a:graphic>
+          </wp:anchor>
+        </w:drawing>
+      </w:r>
+    </w:p>
+    <w:p>
+      <w:pPr>
+        <w:pStyle w:val="Caption"/>
+        <w:jc w:val="both"/>
+        <w:rPr>
+          <w:lang w:val="ru-RU" w:eastAsia="en-US"/>
+        </w:rPr>
+      </w:pPr>
+      <w:r>
+        <w:rPr>
+          <w:noProof/>
+        </w:rPr>
+        <mc:AlternateContent>
+          <mc:Choice Requires="wps">
+            <w:drawing>
+              <wp:anchor distT="0" distB="0" distL="114300" distR="114300" simplePos="0" relativeHeight="251674624" behindDoc="0" locked="0" layoutInCell="1" allowOverlap="1" wp14:anchorId="484BFB6C" wp14:editId="25F93B4C">
+                <wp:simplePos x="0" y="0"/>
+                <wp:positionH relativeFrom="margin">
+                  <wp:align>center</wp:align>
+                </wp:positionH>
+                <wp:positionV relativeFrom="paragraph">
+                  <wp:posOffset>282575</wp:posOffset>
+                </wp:positionV>
+                <wp:extent cx="2152015" cy="635"/>
+                <wp:effectExtent l="0" t="0" r="635" b="3810"/>
+                <wp:wrapSquare wrapText="bothSides"/>
+                <wp:docPr id="14" name="Text Box 14"/>
+                <wp:cNvGraphicFramePr/>
+                <a:graphic xmlns:a="http://schemas.openxmlformats.org/drawingml/2006/main">
+                  <a:graphicData uri="http://schemas.microsoft.com/office/word/2010/wordprocessingShape">
+                    <wps:wsp>
+                      <wps:cNvSpPr txBox="1"/>
+                      <wps:spPr>
+                        <a:xfrm>
+                          <a:off x="0" y="0"/>
+                          <a:ext cx="2152015" cy="635"/>
+                        </a:xfrm>
+                        <a:prstGeom prst="rect">
+                          <a:avLst/>
+                        </a:prstGeom>
+                        <a:solidFill>
+                          <a:prstClr val="white"/>
+                        </a:solidFill>
+                        <a:ln>
+                          <a:noFill/>
+                        </a:ln>
+                      </wps:spPr>
+                      <wps:txbx>
+                        <w:txbxContent>
+                          <w:p>
+                            <w:pPr>
+                              <w:pStyle w:val="Caption"/>
+                              <w:rPr>
+                                <w:noProof/>
+                                <w:lang w:val="en-US"/>
+                              </w:rPr>
+                            </w:pPr>
+                            <w:r>
+                              <w:t>3.1.</w:t>
+                            </w:r>
+                            <w:r>
+                              <w:rPr>
+                                <w:lang w:val="ru-RU"/>
+                              </w:rPr>
+                              <w:t>5.</w:t>
+                            </w:r>
+                            <w:r>
+                              <w:t xml:space="preserve"> att. </w:t>
+                            </w:r>
+                            <w:r>
+                              <w:rPr>
+                                <w:b/>
+                                <w:lang w:val="ru-RU"/>
+                              </w:rPr>
+                              <w:t xml:space="preserve">Пример оператора </w:t>
+                            </w:r>
+                            <w:r>
+                              <w:rPr>
+                                <w:b/>
+                                <w:lang w:val="en-US"/>
+                              </w:rPr>
+                              <w:t>in</w:t>
+                            </w:r>
+                          </w:p>
+                        </w:txbxContent>
+                      </wps:txbx>
+                      <wps:bodyPr rot="0" spcFirstLastPara="0" vertOverflow="overflow" horzOverflow="overflow" vert="horz" wrap="square" lIns="0" tIns="0" rIns="0" bIns="0" numCol="1" spcCol="0" rtlCol="0" fromWordArt="0" anchor="t" anchorCtr="0" forceAA="0" compatLnSpc="1">
+                        <a:prstTxWarp prst="textNoShape">
+                          <a:avLst/>
+                        </a:prstTxWarp>
+                        <a:spAutoFit/>
+                      </wps:bodyPr>
+                    </wps:wsp>
+                  </a:graphicData>
+                </a:graphic>
+                <wp14:sizeRelH relativeFrom="margin">
+                  <wp14:pctWidth>0</wp14:pctWidth>
+                </wp14:sizeRelH>
+              </wp:anchor>
+            </w:drawing>
+          </mc:Choice>
+          <mc:Fallback>
+            <w:pict>
+              <v:shape w14:anchorId="484BFB6C" id="Text Box 14" o:spid="_x0000_s1030" type="#_x0000_t202" style="position:absolute;left:0;text-align:left;margin-left:0;margin-top:22.25pt;width:169.45pt;height:.05pt;z-index:251674624;visibility:visible;mso-wrap-style:square;mso-width-percent:0;mso-wrap-distance-left:9pt;mso-wrap-distance-top:0;mso-wrap-distance-right:9pt;mso-wrap-distance-bottom:0;mso-position-horizontal:center;mso-position-horizontal-relative:margin;mso-position-vertical:absolute;mso-position-vertical-relative:text;mso-width-percent:0;mso-width-relative:margin;v-text-anchor:top" o:gfxdata="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" stroked="f">
+                <v:textbox style="mso-fit-shape-to-text:t" inset="0,0,0,0">
+                  <w:txbxContent>
+                    <w:p>
+                      <w:pPr>
+                        <w:pStyle w:val="Caption"/>
+                        <w:rPr>
+                          <w:noProof/>
+                          <w:lang w:val="en-US"/>
+                        </w:rPr>
+                      </w:pPr>
+                      <w:r>
+                        <w:t>3.1.</w:t>
+                      </w:r>
+                      <w:r>
+                        <w:rPr>
+                          <w:lang w:val="ru-RU"/>
+                        </w:rPr>
+                        <w:t>5.</w:t>
+                      </w:r>
+                      <w:r>
+                        <w:t xml:space="preserve"> att. </w:t>
+                      </w:r>
+                      <w:r>
+                        <w:rPr>
+                          <w:b/>
+                          <w:lang w:val="ru-RU"/>
+                        </w:rPr>
+                        <w:t xml:space="preserve">Пример оператора </w:t>
+                      </w:r>
+                      <w:r>
+                        <w:rPr>
+                          <w:b/>
+                          <w:lang w:val="en-US"/>
+                        </w:rPr>
+                        <w:t>in</w:t>
+                      </w:r>
+                    </w:p>
+                  </w:txbxContent>
+                </v:textbox>
+                <w10:wrap type="square" anchorx="margin"/>
+              </v:shape>
+            </w:pict>
+          </mc:Fallback>
+        </mc:AlternateContent>
+      </w:r>
+      <w:r>
+        <w:rPr>
+          <w:lang w:val="ru-RU" w:eastAsia="en-US"/>
+        </w:rPr>
+        <w:t xml:space="preserve"> </w:t>
+      </w:r>
+    </w:p>
+    <w:p>
+      <w:pPr>
+        <w:pStyle w:val="ListParagraph"/>
+        <w:rPr>
+          <w:lang w:val="ru-RU" w:eastAsia="en-US"/>
+        </w:rPr>
       </w:pPr>
     </w:p>
     <w:p>
@@ -7553,7 +8727,7 @@
         <w:rPr>
           <w:lang w:val="ru-RU"/>
         </w:rPr>
-        <w:t>Операторы</w:t>
+        <w:t>Выражения</w:t>
       </w:r>
     </w:p>
     <w:p>
@@ -7629,14 +8803,12 @@
         </w:rPr>
         <w:t xml:space="preserve">, </w:t>
       </w:r>
-      <w:proofErr w:type="spellStart"/>
       <w:r>
         <w:rPr>
           <w:lang w:val="en-US" w:eastAsia="en-US"/>
         </w:rPr>
         <w:t>foreach</w:t>
       </w:r>
-      <w:proofErr w:type="spellEnd"/>
       <w:r>
         <w:rPr>
           <w:lang w:val="ru-RU" w:eastAsia="en-US"/>
@@ -7979,33 +9151,1034 @@
           <w:lang w:val="ru-RU" w:eastAsia="en-US"/>
         </w:rPr>
       </w:pPr>
-      <w:bookmarkStart w:id="3" w:name="_GoBack"/>
-      <w:bookmarkEnd w:id="3"/>
-    </w:p>
-    <w:p>
-      <w:pPr>
-        <w:pStyle w:val="Heading4"/>
-        <w:numPr>
-          <w:ilvl w:val="0"/>
-          <w:numId w:val="0"/>
-        </w:numPr>
-        <w:ind w:left="360"/>
-        <w:jc w:val="center"/>
+      <w:r>
+        <w:rPr>
+          <w:lang w:val="en-US" w:eastAsia="en-US"/>
+        </w:rPr>
+        <w:t>Try</w:t>
+      </w:r>
+      <w:r>
+        <w:rPr>
+          <w:lang w:val="ru-RU" w:eastAsia="en-US"/>
+        </w:rPr>
+        <w:t>/</w:t>
+      </w:r>
+      <w:r>
+        <w:rPr>
+          <w:lang w:val="en-US" w:eastAsia="en-US"/>
+        </w:rPr>
+        <w:t>Catch</w:t>
+      </w:r>
+      <w:r>
+        <w:rPr>
+          <w:lang w:val="ru-RU" w:eastAsia="en-US"/>
+        </w:rPr>
+        <w:t>/</w:t>
+      </w:r>
+      <w:r>
+        <w:rPr>
+          <w:lang w:val="en-US" w:eastAsia="en-US"/>
+        </w:rPr>
+        <w:t>Finally</w:t>
+      </w:r>
+      <w:r>
+        <w:rPr>
+          <w:lang w:val="ru-RU" w:eastAsia="en-US"/>
+        </w:rPr>
+        <w:t xml:space="preserve"> – </w:t>
+      </w:r>
+      <w:r>
+        <w:rPr>
+          <w:lang w:val="ru-RU" w:eastAsia="en-US"/>
+        </w:rPr>
+        <w:t xml:space="preserve">так же не является новинкой, для людей использовавших или использующих по сей день </w:t>
+      </w:r>
+      <w:r>
+        <w:rPr>
+          <w:lang w:val="en-US" w:eastAsia="en-US"/>
+        </w:rPr>
+        <w:t>Java</w:t>
+      </w:r>
+      <w:r>
+        <w:rPr>
+          <w:lang w:val="ru-RU" w:eastAsia="en-US"/>
+        </w:rPr>
+        <w:t>/</w:t>
+      </w:r>
+      <w:r>
+        <w:rPr>
+          <w:lang w:val="en-US" w:eastAsia="en-US"/>
+        </w:rPr>
+        <w:t>C</w:t>
+      </w:r>
+      <w:r>
+        <w:rPr>
+          <w:lang w:val="ru-RU" w:eastAsia="en-US"/>
+        </w:rPr>
+        <w:t xml:space="preserve">. </w:t>
+      </w:r>
+      <w:r>
+        <w:rPr>
+          <w:lang w:val="en-US" w:eastAsia="en-US"/>
+        </w:rPr>
+        <w:t>Try</w:t>
+      </w:r>
+      <w:r>
+        <w:rPr>
+          <w:lang w:val="ru-RU" w:eastAsia="en-US"/>
+        </w:rPr>
+        <w:t xml:space="preserve"> </w:t>
+      </w:r>
+      <w:r>
+        <w:rPr>
+          <w:lang w:val="ru-RU" w:eastAsia="en-US"/>
+        </w:rPr>
+        <w:t>–</w:t>
+      </w:r>
+      <w:r>
+        <w:rPr>
+          <w:lang w:val="ru-RU" w:eastAsia="en-US"/>
+        </w:rPr>
+        <w:t xml:space="preserve"> </w:t>
+      </w:r>
+      <w:r>
+        <w:rPr>
+          <w:lang w:val="ru-RU" w:eastAsia="en-US"/>
+        </w:rPr>
+        <w:t xml:space="preserve">попытаться выполнить какое-то действие, </w:t>
+      </w:r>
+      <w:r>
+        <w:rPr>
+          <w:lang w:val="en-US" w:eastAsia="en-US"/>
+        </w:rPr>
+        <w:t>catch</w:t>
+      </w:r>
+      <w:r>
+        <w:rPr>
+          <w:lang w:val="ru-RU" w:eastAsia="en-US"/>
+        </w:rPr>
+        <w:t xml:space="preserve"> </w:t>
+      </w:r>
+      <w:r>
+        <w:rPr>
+          <w:lang w:val="ru-RU" w:eastAsia="en-US"/>
+        </w:rPr>
+        <w:t>–</w:t>
+      </w:r>
+      <w:r>
+        <w:rPr>
+          <w:lang w:val="ru-RU" w:eastAsia="en-US"/>
+        </w:rPr>
+        <w:t xml:space="preserve"> </w:t>
+      </w:r>
+      <w:r>
+        <w:rPr>
+          <w:lang w:val="ru-RU" w:eastAsia="en-US"/>
+        </w:rPr>
+        <w:t xml:space="preserve">поймать исключение которые было брошено в процессе блока </w:t>
+      </w:r>
+      <w:r>
+        <w:rPr>
+          <w:lang w:val="en-US" w:eastAsia="en-US"/>
+        </w:rPr>
+        <w:t>try</w:t>
+      </w:r>
+      <w:r>
+        <w:rPr>
+          <w:lang w:val="ru-RU" w:eastAsia="en-US"/>
+        </w:rPr>
+        <w:t xml:space="preserve">, </w:t>
+      </w:r>
+      <w:r>
+        <w:rPr>
+          <w:lang w:val="en-US" w:eastAsia="en-US"/>
+        </w:rPr>
+        <w:t>Finally</w:t>
+      </w:r>
+      <w:r>
+        <w:rPr>
+          <w:lang w:val="ru-RU" w:eastAsia="en-US"/>
+        </w:rPr>
+        <w:t xml:space="preserve"> </w:t>
+      </w:r>
+      <w:r>
+        <w:rPr>
+          <w:lang w:val="ru-RU" w:eastAsia="en-US"/>
+        </w:rPr>
+        <w:t>–</w:t>
+      </w:r>
+      <w:r>
+        <w:rPr>
+          <w:lang w:val="ru-RU" w:eastAsia="en-US"/>
+        </w:rPr>
+        <w:t xml:space="preserve"> </w:t>
+      </w:r>
+      <w:r>
+        <w:rPr>
+          <w:lang w:val="ru-RU" w:eastAsia="en-US"/>
+        </w:rPr>
+        <w:t xml:space="preserve">выполнить тело блока </w:t>
+      </w:r>
+      <w:r>
+        <w:rPr>
+          <w:lang w:val="en-US" w:eastAsia="en-US"/>
+        </w:rPr>
+        <w:t>finally</w:t>
+      </w:r>
+      <w:r>
+        <w:rPr>
+          <w:lang w:val="ru-RU" w:eastAsia="en-US"/>
+        </w:rPr>
+        <w:t xml:space="preserve"> </w:t>
+      </w:r>
+      <w:r>
+        <w:rPr>
+          <w:lang w:val="ru-RU" w:eastAsia="en-US"/>
+        </w:rPr>
+        <w:t xml:space="preserve">после удачного или не удачного </w:t>
+      </w:r>
+      <w:r>
+        <w:rPr>
+          <w:lang w:val="ru-RU" w:eastAsia="en-US"/>
+        </w:rPr>
+        <w:lastRenderedPageBreak/>
+        <w:t xml:space="preserve">выполнения блока </w:t>
+      </w:r>
+      <w:r>
+        <w:rPr>
+          <w:lang w:val="en-US" w:eastAsia="en-US"/>
+        </w:rPr>
+        <w:t>try</w:t>
+      </w:r>
+      <w:r>
+        <w:rPr>
+          <w:lang w:val="ru-RU" w:eastAsia="en-US"/>
+        </w:rPr>
+        <w:t>.</w:t>
+      </w:r>
+    </w:p>
+    <w:p>
+      <w:pPr>
+        <w:pStyle w:val="Heading2"/>
         <w:rPr>
           <w:lang w:val="ru-RU"/>
         </w:rPr>
       </w:pPr>
+      <w:r>
+        <w:rPr>
+          <w:lang w:val="ru-RU"/>
+        </w:rPr>
+        <w:t>ООП</w:t>
+      </w:r>
+    </w:p>
+    <w:p>
+      <w:pPr>
+        <w:pStyle w:val="NormalarTab"/>
+        <w:ind w:firstLine="0"/>
+        <w:rPr>
+          <w:lang w:val="ru-RU" w:eastAsia="en-US"/>
+        </w:rPr>
+      </w:pPr>
+      <w:r>
+        <w:rPr>
+          <w:lang w:val="ru-RU" w:eastAsia="en-US"/>
+        </w:rPr>
+        <w:t xml:space="preserve">В этом разедле я бы хотел поговорить об особенностях </w:t>
+      </w:r>
+      <w:r>
+        <w:rPr>
+          <w:lang w:val="ru-RU" w:eastAsia="en-US"/>
+        </w:rPr>
+        <w:t xml:space="preserve">ООП в </w:t>
+      </w:r>
+      <w:r>
+        <w:rPr>
+          <w:lang w:val="en-US" w:eastAsia="en-US"/>
+        </w:rPr>
+        <w:t>Ceylon</w:t>
+      </w:r>
+      <w:r>
+        <w:rPr>
+          <w:lang w:val="ru-RU" w:eastAsia="en-US"/>
+        </w:rPr>
+        <w:t xml:space="preserve">. </w:t>
+      </w:r>
+      <w:r>
+        <w:rPr>
+          <w:lang w:val="ru-RU" w:eastAsia="en-US"/>
+        </w:rPr>
+        <w:t xml:space="preserve">В </w:t>
+      </w:r>
+      <w:r>
+        <w:rPr>
+          <w:lang w:val="en-US" w:eastAsia="en-US"/>
+        </w:rPr>
+        <w:t>Ceylon</w:t>
+      </w:r>
+      <w:r>
+        <w:rPr>
+          <w:lang w:val="ru-RU" w:eastAsia="en-US"/>
+        </w:rPr>
+        <w:t xml:space="preserve"> </w:t>
+      </w:r>
+      <w:r>
+        <w:rPr>
+          <w:lang w:val="ru-RU" w:eastAsia="en-US"/>
+        </w:rPr>
+        <w:t xml:space="preserve">есть классы и объекты, интерфейсы. </w:t>
+      </w:r>
+      <w:r>
+        <w:rPr>
+          <w:lang w:val="en-US" w:eastAsia="en-US"/>
+        </w:rPr>
+        <w:t>Ceylon</w:t>
+      </w:r>
+      <w:r>
+        <w:rPr>
+          <w:lang w:val="ru-RU" w:eastAsia="en-US"/>
+        </w:rPr>
+        <w:t xml:space="preserve"> </w:t>
+      </w:r>
+      <w:r>
+        <w:rPr>
+          <w:lang w:val="ru-RU" w:eastAsia="en-US"/>
+        </w:rPr>
+        <w:t xml:space="preserve">поддерживает </w:t>
+      </w:r>
+      <w:r>
+        <w:rPr>
+          <w:lang w:val="ru-RU" w:eastAsia="en-US"/>
+        </w:rPr>
+        <w:t xml:space="preserve">множесвтенное наследование, но с определенными ограничениями, Red Hat называют его </w:t>
+      </w:r>
+      <w:r>
+        <w:rPr>
+          <w:lang w:val="ru-RU" w:eastAsia="en-US"/>
+        </w:rPr>
+        <w:t>“</w:t>
+      </w:r>
+      <w:r>
+        <w:rPr>
+          <w:lang w:val="en-US" w:eastAsia="en-US"/>
+        </w:rPr>
+        <w:t>mixin</w:t>
+      </w:r>
+      <w:r>
+        <w:rPr>
+          <w:lang w:val="ru-RU" w:eastAsia="en-US"/>
+        </w:rPr>
+        <w:t xml:space="preserve">” </w:t>
+      </w:r>
+      <w:r>
+        <w:rPr>
+          <w:lang w:val="ru-RU" w:eastAsia="en-US"/>
+        </w:rPr>
+        <w:t>наследование.</w:t>
+      </w:r>
+      <w:r>
+        <w:rPr>
+          <w:lang w:val="ru-RU" w:eastAsia="en-US"/>
+        </w:rPr>
+        <w:t xml:space="preserve"> В принципе, в </w:t>
+      </w:r>
+      <w:r>
+        <w:rPr>
+          <w:lang w:val="en-US" w:eastAsia="en-US"/>
+        </w:rPr>
+        <w:t>Ceylon</w:t>
+      </w:r>
+      <w:r>
+        <w:rPr>
+          <w:lang w:val="ru-RU" w:eastAsia="en-US"/>
+        </w:rPr>
+        <w:t xml:space="preserve"> </w:t>
+      </w:r>
+      <w:r>
+        <w:rPr>
+          <w:lang w:val="ru-RU" w:eastAsia="en-US"/>
+        </w:rPr>
+        <w:t xml:space="preserve">реализовано наследование как в </w:t>
+      </w:r>
+      <w:r>
+        <w:rPr>
+          <w:lang w:val="en-US" w:eastAsia="en-US"/>
+        </w:rPr>
+        <w:t>Java</w:t>
+      </w:r>
+      <w:r>
+        <w:rPr>
+          <w:lang w:val="ru-RU" w:eastAsia="en-US"/>
+        </w:rPr>
+        <w:t xml:space="preserve">. </w:t>
+      </w:r>
+      <w:r>
+        <w:rPr>
+          <w:lang w:val="ru-RU" w:eastAsia="en-US"/>
+        </w:rPr>
+        <w:t xml:space="preserve">Нельзя наследовать больше 1 класса, но можно наследовать, или как пишется в самом языке </w:t>
+      </w:r>
+      <w:r>
+        <w:rPr>
+          <w:lang w:val="ru-RU" w:eastAsia="en-US"/>
+        </w:rPr>
+        <w:t>“</w:t>
+      </w:r>
+      <w:r>
+        <w:rPr>
+          <w:lang w:val="ru-RU" w:eastAsia="en-US"/>
+        </w:rPr>
+        <w:t>удовлетворять</w:t>
+      </w:r>
+      <w:r>
+        <w:rPr>
+          <w:lang w:val="ru-RU" w:eastAsia="en-US"/>
+        </w:rPr>
+        <w:t xml:space="preserve">”, </w:t>
+      </w:r>
+      <w:r>
+        <w:rPr>
+          <w:lang w:val="ru-RU" w:eastAsia="en-US"/>
+        </w:rPr>
+        <w:t>несколько интерфейсов одновремменно.</w:t>
+      </w:r>
+      <w:r>
+        <w:rPr>
+          <w:lang w:val="ru-RU" w:eastAsia="en-US"/>
+        </w:rPr>
+        <w:t xml:space="preserve"> </w:t>
+      </w:r>
+      <w:r>
+        <w:rPr>
+          <w:lang w:val="ru-RU" w:eastAsia="en-US"/>
+        </w:rPr>
+        <w:t xml:space="preserve">Есть ещё одна интересная особенность в языке </w:t>
+      </w:r>
+      <w:r>
+        <w:rPr>
+          <w:lang w:val="en-US" w:eastAsia="en-US"/>
+        </w:rPr>
+        <w:t>Ceylon</w:t>
+      </w:r>
+      <w:r>
+        <w:rPr>
+          <w:lang w:val="ru-RU" w:eastAsia="en-US"/>
+        </w:rPr>
+        <w:t xml:space="preserve">. В отличии от </w:t>
+      </w:r>
+      <w:r>
+        <w:rPr>
+          <w:lang w:val="ru-RU" w:eastAsia="en-US"/>
+        </w:rPr>
+        <w:t xml:space="preserve">С и </w:t>
+      </w:r>
+      <w:r>
+        <w:rPr>
+          <w:lang w:val="en-US" w:eastAsia="en-US"/>
+        </w:rPr>
+        <w:t>Java</w:t>
+      </w:r>
+      <w:r>
+        <w:rPr>
+          <w:lang w:val="ru-RU" w:eastAsia="en-US"/>
+        </w:rPr>
+        <w:t xml:space="preserve">, </w:t>
+      </w:r>
+      <w:r>
+        <w:rPr>
+          <w:lang w:val="ru-RU" w:eastAsia="en-US"/>
+        </w:rPr>
+        <w:t xml:space="preserve">в </w:t>
+      </w:r>
+      <w:r>
+        <w:rPr>
+          <w:lang w:val="en-US" w:eastAsia="en-US"/>
+        </w:rPr>
+        <w:t>Ceylon</w:t>
+      </w:r>
+      <w:r>
+        <w:rPr>
+          <w:lang w:val="ru-RU" w:eastAsia="en-US"/>
+        </w:rPr>
+        <w:t xml:space="preserve"> </w:t>
+      </w:r>
+      <w:r>
+        <w:rPr>
+          <w:lang w:val="ru-RU" w:eastAsia="en-US"/>
+        </w:rPr>
+        <w:t>нет необходимости создавать класс, что бы писать код.</w:t>
+      </w:r>
+    </w:p>
+    <w:p>
+      <w:pPr>
+        <w:pStyle w:val="Heading3"/>
+        <w:rPr>
+          <w:lang w:val="ru-RU"/>
+        </w:rPr>
+      </w:pPr>
+      <w:r>
+        <w:rPr>
+          <w:lang w:val="ru-RU"/>
+        </w:rPr>
+        <w:t>Класс</w:t>
+      </w:r>
+    </w:p>
+    <w:p>
+      <w:pPr>
+        <w:rPr>
+          <w:lang w:val="ru-RU" w:eastAsia="en-US"/>
+        </w:rPr>
+      </w:pPr>
+      <w:r>
+        <w:rPr>
+          <w:noProof/>
+          <w:snapToGrid/>
+          <w:lang w:val="en-US" w:eastAsia="en-US" w:bidi="ar-SA"/>
+        </w:rPr>
+        <w:drawing>
+          <wp:anchor distT="0" distB="0" distL="114300" distR="114300" simplePos="0" relativeHeight="251675648" behindDoc="0" locked="0" layoutInCell="1" allowOverlap="1">
+            <wp:simplePos x="0" y="0"/>
+            <wp:positionH relativeFrom="margin">
+              <wp:align>left</wp:align>
+            </wp:positionH>
+            <wp:positionV relativeFrom="page">
+              <wp:posOffset>6528877</wp:posOffset>
+            </wp:positionV>
+            <wp:extent cx="5278755" cy="2501900"/>
+            <wp:effectExtent l="0" t="0" r="0" b="0"/>
+            <wp:wrapSquare wrapText="bothSides"/>
+            <wp:docPr id="15" name="Picture 15"/>
+            <wp:cNvGraphicFramePr>
+              <a:graphicFrameLocks xmlns:a="http://schemas.openxmlformats.org/drawingml/2006/main" noChangeAspect="1"/>
+            </wp:cNvGraphicFramePr>
+            <a:graphic xmlns:a="http://schemas.openxmlformats.org/drawingml/2006/main">
+              <a:graphicData uri="http://schemas.openxmlformats.org/drawingml/2006/picture">
+                <pic:pic xmlns:pic="http://schemas.openxmlformats.org/drawingml/2006/picture">
+                  <pic:nvPicPr>
+                    <pic:cNvPr id="15" name="class.png"/>
+                    <pic:cNvPicPr/>
+                  </pic:nvPicPr>
+                  <pic:blipFill>
+                    <a:blip r:embed="rId24">
+                      <a:extLst>
+                        <a:ext uri="{28A0092B-C50C-407E-A947-70E740481C1C}">
+                          <a14:useLocalDpi xmlns:a14="http://schemas.microsoft.com/office/drawing/2010/main" val="0"/>
+                        </a:ext>
+                      </a:extLst>
+                    </a:blip>
+                    <a:stretch>
+                      <a:fillRect/>
+                    </a:stretch>
+                  </pic:blipFill>
+                  <pic:spPr>
+                    <a:xfrm>
+                      <a:off x="0" y="0"/>
+                      <a:ext cx="5278755" cy="2501900"/>
+                    </a:xfrm>
+                    <a:prstGeom prst="rect">
+                      <a:avLst/>
+                    </a:prstGeom>
+                  </pic:spPr>
+                </pic:pic>
+              </a:graphicData>
+            </a:graphic>
+          </wp:anchor>
+        </w:drawing>
+      </w:r>
+      <w:r>
+        <w:rPr>
+          <w:lang w:val="ru-RU" w:eastAsia="en-US"/>
+        </w:rPr>
+        <w:t xml:space="preserve">В </w:t>
+      </w:r>
+      <w:r>
+        <w:rPr>
+          <w:lang w:val="en-US" w:eastAsia="en-US"/>
+        </w:rPr>
+        <w:t>Ceylon</w:t>
+      </w:r>
+      <w:r>
+        <w:rPr>
+          <w:lang w:val="ru-RU" w:eastAsia="en-US"/>
+        </w:rPr>
+        <w:t xml:space="preserve"> </w:t>
+      </w:r>
+      <w:r>
+        <w:rPr>
+          <w:lang w:val="ru-RU" w:eastAsia="en-US"/>
+        </w:rPr>
+        <w:t xml:space="preserve">класс представляет собой структуру, отражение реального предмета, механизма или понятия. Класс может наследовать другие классы, но только в одном экземпляре, стало быть, нельзя наследовать больше одного класса, но один класс может быть наследован бесконечное число раз. На наследование нет ограничения вглубь. Класс может иметь поля – переменные относящиеся непосредственно к классу, и методы – действия которые этот класс может выполнять. </w:t>
+      </w:r>
+      <w:r>
+        <w:rPr>
+          <w:lang w:val="ru-RU" w:eastAsia="en-US"/>
+        </w:rPr>
+        <w:t>Классы могут быть абстрактными, что значит, что объект этого класса не может быть создан</w:t>
+      </w:r>
+      <w:r>
+        <w:rPr>
+          <w:lang w:val="ru-RU" w:eastAsia="en-US"/>
+        </w:rPr>
+        <w:t>.</w:t>
+      </w:r>
+    </w:p>
+    <w:p>
+      <w:pPr>
+        <w:rPr>
+          <w:lang w:val="ru-RU" w:eastAsia="en-US"/>
+        </w:rPr>
+      </w:pPr>
+      <w:r>
+        <w:rPr>
+          <w:noProof/>
+        </w:rPr>
+        <mc:AlternateContent>
+          <mc:Choice Requires="wps">
+            <w:drawing>
+              <wp:anchor distT="0" distB="0" distL="114300" distR="114300" simplePos="0" relativeHeight="251677696" behindDoc="0" locked="0" layoutInCell="1" allowOverlap="1" wp14:anchorId="5B1918F1" wp14:editId="6CDEB322">
+                <wp:simplePos x="0" y="0"/>
+                <wp:positionH relativeFrom="margin">
+                  <wp:align>center</wp:align>
+                </wp:positionH>
+                <wp:positionV relativeFrom="margin">
+                  <wp:posOffset>8293072</wp:posOffset>
+                </wp:positionV>
+                <wp:extent cx="2782570" cy="367030"/>
+                <wp:effectExtent l="0" t="0" r="0" b="0"/>
+                <wp:wrapSquare wrapText="bothSides"/>
+                <wp:docPr id="16" name="Text Box 16"/>
+                <wp:cNvGraphicFramePr/>
+                <a:graphic xmlns:a="http://schemas.openxmlformats.org/drawingml/2006/main">
+                  <a:graphicData uri="http://schemas.microsoft.com/office/word/2010/wordprocessingShape">
+                    <wps:wsp>
+                      <wps:cNvSpPr txBox="1"/>
+                      <wps:spPr>
+                        <a:xfrm>
+                          <a:off x="0" y="0"/>
+                          <a:ext cx="2782570" cy="367030"/>
+                        </a:xfrm>
+                        <a:prstGeom prst="rect">
+                          <a:avLst/>
+                        </a:prstGeom>
+                        <a:solidFill>
+                          <a:prstClr val="white"/>
+                        </a:solidFill>
+                        <a:ln>
+                          <a:noFill/>
+                        </a:ln>
+                      </wps:spPr>
+                      <wps:txbx>
+                        <w:txbxContent>
+                          <w:p>
+                            <w:pPr>
+                              <w:pStyle w:val="Caption"/>
+                              <w:rPr>
+                                <w:noProof/>
+                                <w:lang w:val="ru-RU"/>
+                              </w:rPr>
+                            </w:pPr>
+                            <w:r>
+                              <w:t>3.1.</w:t>
+                            </w:r>
+                            <w:r>
+                              <w:rPr>
+                                <w:lang w:val="ru-RU"/>
+                              </w:rPr>
+                              <w:t>6</w:t>
+                            </w:r>
+                            <w:r>
+                              <w:t xml:space="preserve"> att. </w:t>
+                            </w:r>
+                            <w:r>
+                              <w:rPr>
+                                <w:b/>
+                                <w:lang w:val="ru-RU"/>
+                              </w:rPr>
+                              <w:t>Абстрактный и обычный класс</w:t>
+                            </w:r>
+                          </w:p>
+                        </w:txbxContent>
+                      </wps:txbx>
+                      <wps:bodyPr rot="0" spcFirstLastPara="0" vertOverflow="overflow" horzOverflow="overflow" vert="horz" wrap="square" lIns="0" tIns="0" rIns="0" bIns="0" numCol="1" spcCol="0" rtlCol="0" fromWordArt="0" anchor="t" anchorCtr="0" forceAA="0" compatLnSpc="1">
+                        <a:prstTxWarp prst="textNoShape">
+                          <a:avLst/>
+                        </a:prstTxWarp>
+                        <a:noAutofit/>
+                      </wps:bodyPr>
+                    </wps:wsp>
+                  </a:graphicData>
+                </a:graphic>
+                <wp14:sizeRelH relativeFrom="margin">
+                  <wp14:pctWidth>0</wp14:pctWidth>
+                </wp14:sizeRelH>
+                <wp14:sizeRelV relativeFrom="margin">
+                  <wp14:pctHeight>0</wp14:pctHeight>
+                </wp14:sizeRelV>
+              </wp:anchor>
+            </w:drawing>
+          </mc:Choice>
+          <mc:Fallback>
+            <w:pict>
+              <v:shape w14:anchorId="5B1918F1" id="Text Box 16" o:spid="_x0000_s1031" type="#_x0000_t202" style="position:absolute;left:0;text-align:left;margin-left:0;margin-top:653pt;width:219.1pt;height:28.9pt;z-index:251677696;visibility:visible;mso-wrap-style:square;mso-width-percent:0;mso-height-percent:0;mso-wrap-distance-left:9pt;mso-wrap-distance-top:0;mso-wrap-distance-right:9pt;mso-wrap-distance-bottom:0;mso-position-horizontal:center;mso-position-horizontal-relative:margin;mso-position-vertical:absolute;mso-position-vertical-relative:margin;mso-width-percent:0;mso-height-percent:0;mso-width-relative:margin;mso-height-relative:margin;v-text-anchor:top" o:gfxdata="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" stroked="f">
+                <v:textbox inset="0,0,0,0">
+                  <w:txbxContent>
+                    <w:p>
+                      <w:pPr>
+                        <w:pStyle w:val="Caption"/>
+                        <w:rPr>
+                          <w:noProof/>
+                          <w:lang w:val="ru-RU"/>
+                        </w:rPr>
+                      </w:pPr>
+                      <w:r>
+                        <w:t>3.1.</w:t>
+                      </w:r>
+                      <w:r>
+                        <w:rPr>
+                          <w:lang w:val="ru-RU"/>
+                        </w:rPr>
+                        <w:t>6</w:t>
+                      </w:r>
+                      <w:r>
+                        <w:t xml:space="preserve"> att. </w:t>
+                      </w:r>
+                      <w:r>
+                        <w:rPr>
+                          <w:b/>
+                          <w:lang w:val="ru-RU"/>
+                        </w:rPr>
+                        <w:t>Абстрактный и обычный класс</w:t>
+                      </w:r>
+                    </w:p>
+                  </w:txbxContent>
+                </v:textbox>
+                <w10:wrap type="square" anchorx="margin" anchory="margin"/>
+              </v:shape>
+            </w:pict>
+          </mc:Fallback>
+        </mc:AlternateContent>
+      </w:r>
+    </w:p>
+    <w:p>
+      <w:pPr>
+        <w:pStyle w:val="NormalarTab"/>
+        <w:rPr>
+          <w:lang w:val="ru-RU" w:eastAsia="en-US"/>
+        </w:rPr>
+      </w:pPr>
+    </w:p>
+    <w:p>
+      <w:pPr>
+        <w:pStyle w:val="ListParagraph"/>
+        <w:ind w:left="1151"/>
+        <w:rPr>
+          <w:lang w:val="ru-RU" w:eastAsia="en-US"/>
+        </w:rPr>
+      </w:pPr>
+    </w:p>
+    <w:p>
+      <w:pPr>
+        <w:rPr>
+          <w:lang w:val="ru-RU"/>
+        </w:rPr>
+      </w:pPr>
+      <w:bookmarkStart w:id="3" w:name="_Toc444598151"/>
+      <w:r>
+        <w:rPr>
+          <w:lang w:val="ru-RU"/>
+        </w:rPr>
+        <w:lastRenderedPageBreak/>
+        <w:t xml:space="preserve">На картинке 3.1.6 показан пример наследования. Класс </w:t>
+      </w:r>
+      <w:r>
+        <w:rPr>
+          <w:lang w:val="en-US"/>
+        </w:rPr>
+        <w:t>Circle</w:t>
+      </w:r>
+      <w:r>
+        <w:rPr>
+          <w:lang w:val="ru-RU"/>
+        </w:rPr>
+        <w:t xml:space="preserve">, </w:t>
+      </w:r>
+      <w:r>
+        <w:rPr>
+          <w:lang w:val="ru-RU"/>
+        </w:rPr>
+        <w:t xml:space="preserve">наследует абстрактный класс </w:t>
+      </w:r>
+      <w:r>
+        <w:rPr>
+          <w:lang w:val="en-US"/>
+        </w:rPr>
+        <w:t>Figure</w:t>
+      </w:r>
+      <w:r>
+        <w:rPr>
+          <w:lang w:val="ru-RU"/>
+        </w:rPr>
+        <w:t xml:space="preserve">, </w:t>
+      </w:r>
+      <w:r>
+        <w:rPr>
+          <w:lang w:val="ru-RU"/>
+        </w:rPr>
+        <w:t xml:space="preserve">передавая строку </w:t>
+      </w:r>
+      <w:r>
+        <w:rPr>
+          <w:lang w:val="ru-RU"/>
+        </w:rPr>
+        <w:t>“</w:t>
+      </w:r>
+      <w:r>
+        <w:rPr>
+          <w:lang w:val="en-US"/>
+        </w:rPr>
+        <w:t>Circle</w:t>
+      </w:r>
+      <w:r>
+        <w:rPr>
+          <w:lang w:val="ru-RU"/>
+        </w:rPr>
+        <w:t>”</w:t>
+      </w:r>
+      <w:r>
+        <w:rPr>
+          <w:lang w:val="ru-RU"/>
+        </w:rPr>
+        <w:t xml:space="preserve"> как параметр. И переопределяет метод </w:t>
+      </w:r>
+      <w:r>
+        <w:rPr>
+          <w:lang w:val="en-US"/>
+        </w:rPr>
+        <w:t>draw</w:t>
+      </w:r>
+      <w:r>
+        <w:rPr>
+          <w:lang w:val="ru-RU"/>
+        </w:rPr>
+        <w:t xml:space="preserve">. </w:t>
+      </w:r>
+      <w:r>
+        <w:rPr>
+          <w:lang w:val="ru-RU"/>
+        </w:rPr>
+        <w:t xml:space="preserve">Пример работы данного кода можно увидеть на картинке 3.1.7 </w:t>
+      </w:r>
+    </w:p>
+    <w:p>
+      <w:pPr>
+        <w:rPr>
+          <w:lang w:val="ru-RU"/>
+        </w:rPr>
+      </w:pPr>
+      <w:bookmarkStart w:id="4" w:name="_GoBack"/>
+      <w:bookmarkEnd w:id="4"/>
+      <w:r>
+        <w:rPr>
+          <w:noProof/>
+        </w:rPr>
+        <mc:AlternateContent>
+          <mc:Choice Requires="wps">
+            <w:drawing>
+              <wp:anchor distT="0" distB="0" distL="114300" distR="114300" simplePos="0" relativeHeight="251680768" behindDoc="0" locked="0" layoutInCell="1" allowOverlap="1" wp14:anchorId="60EE194C" wp14:editId="294D6170">
+                <wp:simplePos x="0" y="0"/>
+                <wp:positionH relativeFrom="margin">
+                  <wp:posOffset>743364</wp:posOffset>
+                </wp:positionH>
+                <wp:positionV relativeFrom="page">
+                  <wp:posOffset>3387256</wp:posOffset>
+                </wp:positionV>
+                <wp:extent cx="3793490" cy="415290"/>
+                <wp:effectExtent l="0" t="0" r="0" b="3810"/>
+                <wp:wrapSquare wrapText="bothSides"/>
+                <wp:docPr id="18" name="Text Box 18"/>
+                <wp:cNvGraphicFramePr/>
+                <a:graphic xmlns:a="http://schemas.openxmlformats.org/drawingml/2006/main">
+                  <a:graphicData uri="http://schemas.microsoft.com/office/word/2010/wordprocessingShape">
+                    <wps:wsp>
+                      <wps:cNvSpPr txBox="1"/>
+                      <wps:spPr>
+                        <a:xfrm>
+                          <a:off x="0" y="0"/>
+                          <a:ext cx="3793490" cy="415290"/>
+                        </a:xfrm>
+                        <a:prstGeom prst="rect">
+                          <a:avLst/>
+                        </a:prstGeom>
+                        <a:solidFill>
+                          <a:prstClr val="white"/>
+                        </a:solidFill>
+                        <a:ln>
+                          <a:noFill/>
+                        </a:ln>
+                      </wps:spPr>
+                      <wps:txbx>
+                        <w:txbxContent>
+                          <w:p>
+                            <w:pPr>
+                              <w:pStyle w:val="Caption"/>
+                              <w:rPr>
+                                <w:lang w:val="ru-RU"/>
+                              </w:rPr>
+                            </w:pPr>
+                            <w:r>
+                              <w:t>3.1.</w:t>
+                            </w:r>
+                            <w:r>
+                              <w:rPr>
+                                <w:lang w:val="ru-RU"/>
+                              </w:rPr>
+                              <w:t>7</w:t>
+                            </w:r>
+                            <w:r>
+                              <w:t xml:space="preserve"> att</w:t>
+                            </w:r>
+                            <w:r>
+                              <w:rPr>
+                                <w:b/>
+                              </w:rPr>
+                              <w:t xml:space="preserve">. </w:t>
+                            </w:r>
+                            <w:r>
+                              <w:rPr>
+                                <w:b/>
+                                <w:lang w:val="ru-RU"/>
+                              </w:rPr>
+                              <w:t>Абстрактный и обычный класс – Результат</w:t>
+                            </w:r>
+                          </w:p>
+                        </w:txbxContent>
+                      </wps:txbx>
+                      <wps:bodyPr rot="0" spcFirstLastPara="0" vertOverflow="overflow" horzOverflow="overflow" vert="horz" wrap="square" lIns="0" tIns="0" rIns="0" bIns="0" numCol="1" spcCol="0" rtlCol="0" fromWordArt="0" anchor="t" anchorCtr="0" forceAA="0" compatLnSpc="1">
+                        <a:prstTxWarp prst="textNoShape">
+                          <a:avLst/>
+                        </a:prstTxWarp>
+                        <a:spAutoFit/>
+                      </wps:bodyPr>
+                    </wps:wsp>
+                  </a:graphicData>
+                </a:graphic>
+                <wp14:sizeRelH relativeFrom="margin">
+                  <wp14:pctWidth>0</wp14:pctWidth>
+                </wp14:sizeRelH>
+              </wp:anchor>
+            </w:drawing>
+          </mc:Choice>
+          <mc:Fallback>
+            <w:pict>
+              <v:shape w14:anchorId="60EE194C" id="Text Box 18" o:spid="_x0000_s1032" type="#_x0000_t202" style="position:absolute;left:0;text-align:left;margin-left:58.55pt;margin-top:266.7pt;width:298.7pt;height:32.7pt;z-index:251680768;visibility:visible;mso-wrap-style:square;mso-width-percent:0;mso-wrap-distance-left:9pt;mso-wrap-distance-top:0;mso-wrap-distance-right:9pt;mso-wrap-distance-bottom:0;mso-position-horizontal:absolute;mso-position-horizontal-relative:margin;mso-position-vertical:absolute;mso-position-vertical-relative:page;mso-width-percent:0;mso-width-relative:margin;v-text-anchor:top" o:gfxdata="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" stroked="f">
+                <v:textbox style="mso-fit-shape-to-text:t" inset="0,0,0,0">
+                  <w:txbxContent>
+                    <w:p>
+                      <w:pPr>
+                        <w:pStyle w:val="Caption"/>
+                        <w:rPr>
+                          <w:lang w:val="ru-RU"/>
+                        </w:rPr>
+                      </w:pPr>
+                      <w:r>
+                        <w:t>3.1.</w:t>
+                      </w:r>
+                      <w:r>
+                        <w:rPr>
+                          <w:lang w:val="ru-RU"/>
+                        </w:rPr>
+                        <w:t>7</w:t>
+                      </w:r>
+                      <w:r>
+                        <w:t xml:space="preserve"> att</w:t>
+                      </w:r>
+                      <w:r>
+                        <w:rPr>
+                          <w:b/>
+                        </w:rPr>
+                        <w:t xml:space="preserve">. </w:t>
+                      </w:r>
+                      <w:r>
+                        <w:rPr>
+                          <w:b/>
+                          <w:lang w:val="ru-RU"/>
+                        </w:rPr>
+                        <w:t>Абстрактный и обычный класс – Результат</w:t>
+                      </w:r>
+                    </w:p>
+                  </w:txbxContent>
+                </v:textbox>
+                <w10:wrap type="square" anchorx="margin" anchory="page"/>
+              </v:shape>
+            </w:pict>
+          </mc:Fallback>
+        </mc:AlternateContent>
+      </w:r>
+      <w:r>
+        <w:rPr>
+          <w:noProof/>
+          <w:snapToGrid/>
+          <w:lang w:val="en-US" w:eastAsia="en-US" w:bidi="ar-SA"/>
+        </w:rPr>
+        <w:drawing>
+          <wp:anchor distT="0" distB="0" distL="114300" distR="114300" simplePos="0" relativeHeight="251678720" behindDoc="0" locked="0" layoutInCell="1" allowOverlap="1">
+            <wp:simplePos x="0" y="0"/>
+            <wp:positionH relativeFrom="margin">
+              <wp:align>center</wp:align>
+            </wp:positionH>
+            <wp:positionV relativeFrom="page">
+              <wp:posOffset>1971509</wp:posOffset>
+            </wp:positionV>
+            <wp:extent cx="2704465" cy="1342390"/>
+            <wp:effectExtent l="0" t="0" r="635" b="0"/>
+            <wp:wrapSquare wrapText="bothSides"/>
+            <wp:docPr id="17" name="Picture 17"/>
+            <wp:cNvGraphicFramePr>
+              <a:graphicFrameLocks xmlns:a="http://schemas.openxmlformats.org/drawingml/2006/main" noChangeAspect="1"/>
+            </wp:cNvGraphicFramePr>
+            <a:graphic xmlns:a="http://schemas.openxmlformats.org/drawingml/2006/main">
+              <a:graphicData uri="http://schemas.openxmlformats.org/drawingml/2006/picture">
+                <pic:pic xmlns:pic="http://schemas.openxmlformats.org/drawingml/2006/picture">
+                  <pic:nvPicPr>
+                    <pic:cNvPr id="17" name="circle-result.png"/>
+                    <pic:cNvPicPr/>
+                  </pic:nvPicPr>
+                  <pic:blipFill>
+                    <a:blip r:embed="rId25">
+                      <a:extLst>
+                        <a:ext uri="{28A0092B-C50C-407E-A947-70E740481C1C}">
+                          <a14:useLocalDpi xmlns:a14="http://schemas.microsoft.com/office/drawing/2010/main" val="0"/>
+                        </a:ext>
+                      </a:extLst>
+                    </a:blip>
+                    <a:stretch>
+                      <a:fillRect/>
+                    </a:stretch>
+                  </pic:blipFill>
+                  <pic:spPr>
+                    <a:xfrm>
+                      <a:off x="0" y="0"/>
+                      <a:ext cx="2704465" cy="1342390"/>
+                    </a:xfrm>
+                    <a:prstGeom prst="rect">
+                      <a:avLst/>
+                    </a:prstGeom>
+                  </pic:spPr>
+                </pic:pic>
+              </a:graphicData>
+            </a:graphic>
+          </wp:anchor>
+        </w:drawing>
+      </w:r>
     </w:p>
     <w:p>
       <w:pPr>
         <w:pStyle w:val="Heading1"/>
       </w:pPr>
-      <w:bookmarkStart w:id="4" w:name="_Toc444598151"/>
       <w:r>
         <w:lastRenderedPageBreak/>
         <w:t>OBJEKTU IEKļAUšANA TEKSTĀ</w:t>
       </w:r>
-      <w:bookmarkEnd w:id="4"/>
+      <w:bookmarkEnd w:id="3"/>
     </w:p>
     <w:p>
       <w:pPr>
@@ -8274,7 +10447,7 @@
                     </pic:cNvPicPr>
                   </pic:nvPicPr>
                   <pic:blipFill>
-                    <a:blip r:embed="rId21" cstate="print"/>
+                    <a:blip r:embed="rId26" cstate="print"/>
                     <a:srcRect/>
                     <a:stretch>
                       <a:fillRect/>
@@ -9449,9 +11622,9 @@
                   <o:lock v:ext="edit" aspectratio="t"/>
                 </v:shapetype>
                 <v:shape id="_x0000_i1025" type="#_x0000_t75" style="width:63.85pt;height:18.8pt" o:ole="" fillcolor="window">
-                  <v:imagedata r:id="rId22" o:title=""/>
+                  <v:imagedata r:id="rId27" o:title=""/>
                 </v:shape>
-                <o:OLEObject Type="Embed" ProgID="Equation.DSMT4" ShapeID="_x0000_i1025" DrawAspect="Content" ObjectID="_1555871253" r:id="rId23"/>
+                <o:OLEObject Type="Embed" ProgID="Equation.DSMT4" ShapeID="_x0000_i1025" DrawAspect="Content" ObjectID="_1555880178" r:id="rId28"/>
               </w:object>
             </w:r>
             <w:r>
@@ -9598,9 +11771,9 @@
               </w:rPr>
               <w:object w:dxaOrig="460" w:dyaOrig="380">
                 <v:shape id="_x0000_i1026" type="#_x0000_t75" style="width:23.15pt;height:18.8pt" o:ole="" fillcolor="window">
-                  <v:imagedata r:id="rId24" o:title=""/>
+                  <v:imagedata r:id="rId29" o:title=""/>
                 </v:shape>
-                <o:OLEObject Type="Embed" ProgID="Equation.3" ShapeID="_x0000_i1026" DrawAspect="Content" ObjectID="_1555871254" r:id="rId25"/>
+                <o:OLEObject Type="Embed" ProgID="Equation.3" ShapeID="_x0000_i1026" DrawAspect="Content" ObjectID="_1555880179" r:id="rId30"/>
               </w:object>
             </w:r>
           </w:p>
@@ -9715,9 +11888,9 @@
               </w:rPr>
               <w:object w:dxaOrig="279" w:dyaOrig="279">
                 <v:shape id="_x0000_i1027" type="#_x0000_t75" style="width:12.5pt;height:12.5pt" o:ole="" fillcolor="window">
-                  <v:imagedata r:id="rId26" o:title=""/>
+                  <v:imagedata r:id="rId31" o:title=""/>
                 </v:shape>
-                <o:OLEObject Type="Embed" ProgID="Equation.3" ShapeID="_x0000_i1027" DrawAspect="Content" ObjectID="_1555871255" r:id="rId27"/>
+                <o:OLEObject Type="Embed" ProgID="Equation.3" ShapeID="_x0000_i1027" DrawAspect="Content" ObjectID="_1555880180" r:id="rId32"/>
               </w:object>
             </w:r>
           </w:p>
@@ -9833,9 +12006,9 @@
               </w:rPr>
               <w:object w:dxaOrig="499" w:dyaOrig="400">
                 <v:shape id="_x0000_i1028" type="#_x0000_t75" style="width:23.8pt;height:19.4pt" o:ole="" fillcolor="window">
-                  <v:imagedata r:id="rId28" o:title=""/>
+                  <v:imagedata r:id="rId33" o:title=""/>
                 </v:shape>
-                <o:OLEObject Type="Embed" ProgID="Equation.3" ShapeID="_x0000_i1028" DrawAspect="Content" ObjectID="_1555871256" r:id="rId29"/>
+                <o:OLEObject Type="Embed" ProgID="Equation.3" ShapeID="_x0000_i1028" DrawAspect="Content" ObjectID="_1555880181" r:id="rId34"/>
               </w:object>
             </w:r>
           </w:p>
@@ -10175,7 +12348,6 @@
           <w:lang w:val="en-US" w:eastAsia="en-US" w:bidi="ar-SA"/>
         </w:rPr>
       </w:pPr>
-      <w:proofErr w:type="spellStart"/>
       <w:r>
         <w:rPr>
           <w:rFonts w:cs="Times New Roman"/>
@@ -10184,40 +12356,7 @@
           <w:shd w:val="clear" w:color="auto" w:fill="FFFFFF"/>
           <w:lang w:val="en-US" w:eastAsia="en-US" w:bidi="ar-SA"/>
         </w:rPr>
-        <w:t>Diakopoulos</w:t>
-      </w:r>
-      <w:proofErr w:type="spellEnd"/>
-      <w:r>
-        <w:rPr>
-          <w:rFonts w:cs="Times New Roman"/>
-          <w:snapToGrid/>
-          <w:color w:val="000000"/>
-          <w:shd w:val="clear" w:color="auto" w:fill="FFFFFF"/>
-          <w:lang w:val="en-US" w:eastAsia="en-US" w:bidi="ar-SA"/>
-        </w:rPr>
-        <w:t xml:space="preserve">, N., </w:t>
-      </w:r>
-      <w:proofErr w:type="spellStart"/>
-      <w:r>
-        <w:rPr>
-          <w:rFonts w:cs="Times New Roman"/>
-          <w:snapToGrid/>
-          <w:color w:val="000000"/>
-          <w:shd w:val="clear" w:color="auto" w:fill="FFFFFF"/>
-          <w:lang w:val="en-US" w:eastAsia="en-US" w:bidi="ar-SA"/>
-        </w:rPr>
-        <w:t>Cass,S</w:t>
-      </w:r>
-      <w:proofErr w:type="spellEnd"/>
-      <w:r>
-        <w:rPr>
-          <w:rFonts w:cs="Times New Roman"/>
-          <w:snapToGrid/>
-          <w:color w:val="000000"/>
-          <w:shd w:val="clear" w:color="auto" w:fill="FFFFFF"/>
-          <w:lang w:val="en-US" w:eastAsia="en-US" w:bidi="ar-SA"/>
-        </w:rPr>
-        <w:t xml:space="preserve">. Interactive: </w:t>
+        <w:t xml:space="preserve">Diakopoulos, N., Cass,S. Interactive: </w:t>
       </w:r>
       <w:r>
         <w:rPr>
@@ -11243,8 +13382,8 @@
           <w:lang w:eastAsia="en-US"/>
         </w:rPr>
         <w:sectPr>
-          <w:footerReference w:type="default" r:id="rId30"/>
-          <w:footerReference w:type="first" r:id="rId31"/>
+          <w:footerReference w:type="default" r:id="rId35"/>
+          <w:footerReference w:type="first" r:id="rId36"/>
           <w:pgSz w:w="11907" w:h="16840" w:code="9"/>
           <w:pgMar w:top="1440" w:right="1797" w:bottom="1440" w:left="1797" w:header="720" w:footer="720" w:gutter="0"/>
           <w:cols w:space="720"/>
@@ -11629,7 +13768,7 @@
                     </pic:cNvPicPr>
                   </pic:nvPicPr>
                   <pic:blipFill>
-                    <a:blip r:embed="rId32" cstate="print"/>
+                    <a:blip r:embed="rId37" cstate="print"/>
                     <a:srcRect/>
                     <a:stretch>
                       <a:fillRect/>
@@ -14947,52 +17086,20 @@
           <w:i/>
           <w:lang w:val="en-GB"/>
         </w:rPr>
-        <w:t xml:space="preserve"> 2001: Materials of the X–</w:t>
-      </w:r>
-      <w:proofErr w:type="spellStart"/>
+        <w:t xml:space="preserve"> 2001: Materials of the X–th International Baltic Conference</w:t>
+      </w:r>
+      <w:r>
+        <w:rPr>
+          <w:lang w:val="en-GB"/>
+        </w:rPr>
+        <w:t xml:space="preserve">, </w:t>
+      </w:r>
       <w:r>
         <w:rPr>
           <w:i/>
           <w:lang w:val="en-GB"/>
         </w:rPr>
-        <w:t>th</w:t>
-      </w:r>
-      <w:proofErr w:type="spellEnd"/>
-      <w:r>
-        <w:rPr>
-          <w:i/>
-          <w:lang w:val="en-GB"/>
-        </w:rPr>
-        <w:t xml:space="preserve"> International Baltic Conference</w:t>
-      </w:r>
-      <w:r>
-        <w:rPr>
-          <w:lang w:val="en-GB"/>
-        </w:rPr>
-        <w:t xml:space="preserve">, </w:t>
-      </w:r>
-      <w:r>
-        <w:rPr>
-          <w:i/>
-          <w:lang w:val="en-GB"/>
-        </w:rPr>
-        <w:t xml:space="preserve">Latvia, </w:t>
-      </w:r>
-      <w:proofErr w:type="spellStart"/>
-      <w:r>
-        <w:rPr>
-          <w:i/>
-          <w:lang w:val="en-GB"/>
-        </w:rPr>
-        <w:t>Jurmala</w:t>
-      </w:r>
-      <w:proofErr w:type="spellEnd"/>
-      <w:r>
-        <w:rPr>
-          <w:i/>
-          <w:lang w:val="en-GB"/>
-        </w:rPr>
-        <w:t>, 27</w:t>
+        <w:t>Latvia, Jurmala, 27</w:t>
       </w:r>
       <w:r>
         <w:rPr>
@@ -16685,21 +18792,7 @@
         <w:rPr>
           <w:lang w:val="en-GB"/>
         </w:rPr>
-        <w:t xml:space="preserve"> </w:t>
-      </w:r>
-      <w:proofErr w:type="spellStart"/>
-      <w:r>
-        <w:rPr>
-          <w:lang w:val="en-GB"/>
-        </w:rPr>
-        <w:t>doi</w:t>
-      </w:r>
-      <w:proofErr w:type="spellEnd"/>
-      <w:r>
-        <w:rPr>
-          <w:lang w:val="en-GB"/>
-        </w:rPr>
-        <w:t>:</w:t>
+        <w:t xml:space="preserve"> doi:</w:t>
       </w:r>
       <w:r>
         <w:t xml:space="preserve"> </w:t>
@@ -17068,17 +19161,8 @@
           <w:rFonts w:eastAsia="Calibri"/>
           <w:lang w:val="en-GB"/>
         </w:rPr>
-        <w:t xml:space="preserve"> </w:t>
-      </w:r>
-      <w:proofErr w:type="spellStart"/>
-      <w:r>
-        <w:rPr>
-          <w:rFonts w:eastAsia="Calibri"/>
-          <w:lang w:val="en-GB"/>
-        </w:rPr>
-        <w:t>doi</w:t>
-      </w:r>
-      <w:proofErr w:type="spellEnd"/>
+        <w:t xml:space="preserve"> doi</w:t>
+      </w:r>
       <w:r>
         <w:rPr>
           <w:rFonts w:eastAsia="Calibri"/>
@@ -18128,7 +20212,6 @@
         <w:spacing w:after="240"/>
         <w:ind w:left="425"/>
       </w:pPr>
-      <w:proofErr w:type="spellStart"/>
       <w:r>
         <w:rPr>
           <w:rFonts w:eastAsia="Calibri"/>
@@ -18136,7 +20219,6 @@
         </w:rPr>
         <w:t>Kirshners</w:t>
       </w:r>
-      <w:proofErr w:type="spellEnd"/>
       <w:r>
         <w:rPr>
           <w:rFonts w:eastAsia="Calibri" w:cs="Times New Roman"/>
@@ -18167,39 +20249,7 @@
           <w:rFonts w:eastAsia="Calibri"/>
           <w:lang w:val="en-GB"/>
         </w:rPr>
-        <w:t xml:space="preserve"> </w:t>
-      </w:r>
-      <w:proofErr w:type="spellStart"/>
-      <w:r>
-        <w:rPr>
-          <w:rFonts w:eastAsia="Calibri"/>
-          <w:lang w:val="en-GB"/>
-        </w:rPr>
-        <w:t>Polaka</w:t>
-      </w:r>
-      <w:proofErr w:type="spellEnd"/>
-      <w:r>
-        <w:rPr>
-          <w:rFonts w:eastAsia="Calibri"/>
-          <w:lang w:val="en-GB"/>
-        </w:rPr>
-        <w:t xml:space="preserve">, I., </w:t>
-      </w:r>
-      <w:proofErr w:type="spellStart"/>
-      <w:r>
-        <w:rPr>
-          <w:rFonts w:eastAsia="Calibri"/>
-          <w:lang w:val="en-GB"/>
-        </w:rPr>
-        <w:t>Aleksejeva</w:t>
-      </w:r>
-      <w:proofErr w:type="spellEnd"/>
-      <w:r>
-        <w:rPr>
-          <w:rFonts w:eastAsia="Calibri"/>
-          <w:lang w:val="en-GB"/>
-        </w:rPr>
-        <w:t xml:space="preserve">, L. Gastric Cancer Risk Analysis in Unhealthy Habits Data with Classification Algorithms. </w:t>
+        <w:t xml:space="preserve"> Polaka, I., Aleksejeva, L. Gastric Cancer Risk Analysis in Unhealthy Habits Data with Classification Algorithms. </w:t>
       </w:r>
       <w:r>
         <w:rPr>
@@ -19188,85 +21238,12 @@
         </w:rPr>
         <w:t xml:space="preserve">. Laimonis Bīdermanis, Linda Krāģe, Andris Cimmers, Lauma Lindiņa, Ingunda Šperberga, Laimons Timma (izgudrotāji). Int. Cl.: C04B33/00. </w:t>
       </w:r>
-      <w:proofErr w:type="spellStart"/>
       <w:r>
         <w:rPr>
           <w:rFonts w:eastAsia="Calibri"/>
           <w:lang w:val="en-US"/>
         </w:rPr>
-        <w:t>Iesniegšanas</w:t>
-      </w:r>
-      <w:proofErr w:type="spellEnd"/>
-      <w:r>
-        <w:rPr>
-          <w:rFonts w:eastAsia="Calibri"/>
-          <w:lang w:val="en-US"/>
-        </w:rPr>
-        <w:t xml:space="preserve"> </w:t>
-      </w:r>
-      <w:proofErr w:type="spellStart"/>
-      <w:r>
-        <w:rPr>
-          <w:rFonts w:eastAsia="Calibri"/>
-          <w:lang w:val="en-US"/>
-        </w:rPr>
-        <w:t>datējums</w:t>
-      </w:r>
-      <w:proofErr w:type="spellEnd"/>
-      <w:r>
-        <w:rPr>
-          <w:rFonts w:eastAsia="Calibri"/>
-          <w:lang w:val="en-US"/>
-        </w:rPr>
-        <w:t xml:space="preserve"> 2012-06-01. </w:t>
-      </w:r>
-      <w:proofErr w:type="spellStart"/>
-      <w:r>
-        <w:rPr>
-          <w:rFonts w:eastAsia="Calibri"/>
-          <w:lang w:val="en-US"/>
-        </w:rPr>
-        <w:t>Patenti</w:t>
-      </w:r>
-      <w:proofErr w:type="spellEnd"/>
-      <w:r>
-        <w:rPr>
-          <w:rFonts w:eastAsia="Calibri"/>
-          <w:lang w:val="en-US"/>
-        </w:rPr>
-        <w:t xml:space="preserve"> un </w:t>
-      </w:r>
-      <w:proofErr w:type="spellStart"/>
-      <w:r>
-        <w:rPr>
-          <w:rFonts w:eastAsia="Calibri"/>
-          <w:lang w:val="en-US"/>
-        </w:rPr>
-        <w:t>Preču</w:t>
-      </w:r>
-      <w:proofErr w:type="spellEnd"/>
-      <w:r>
-        <w:rPr>
-          <w:rFonts w:eastAsia="Calibri"/>
-          <w:lang w:val="en-US"/>
-        </w:rPr>
-        <w:t xml:space="preserve"> </w:t>
-      </w:r>
-      <w:proofErr w:type="spellStart"/>
-      <w:r>
-        <w:rPr>
-          <w:rFonts w:eastAsia="Calibri"/>
-          <w:lang w:val="en-US"/>
-        </w:rPr>
-        <w:t>Zīmes</w:t>
-      </w:r>
-      <w:proofErr w:type="spellEnd"/>
-      <w:r>
-        <w:rPr>
-          <w:rFonts w:eastAsia="Calibri"/>
-          <w:lang w:val="en-US"/>
-        </w:rPr>
-        <w:t>. LV14562B. 2013-01-20.</w:t>
+        <w:t>Iesniegšanas datējums 2012-06-01. Patenti un Preču Zīmes. LV14562B. 2013-01-20.</w:t>
       </w:r>
     </w:p>
     <w:p>
@@ -19469,7 +21446,7 @@
     </w:p>
     <w:p/>
     <w:sectPr>
-      <w:footerReference w:type="default" r:id="rId33"/>
+      <w:footerReference w:type="default" r:id="rId38"/>
       <w:pgSz w:w="11907" w:h="16840" w:code="9"/>
       <w:pgMar w:top="1440" w:right="1797" w:bottom="1440" w:left="1797" w:header="720" w:footer="720" w:gutter="0"/>
       <w:cols w:space="720"/>
@@ -19594,7 +21571,7 @@
           <w:rPr>
             <w:noProof/>
           </w:rPr>
-          <w:t>26</w:t>
+          <w:t>7</w:t>
         </w:r>
         <w:r>
           <w:rPr>
@@ -19653,7 +21630,7 @@
           <w:rPr>
             <w:noProof/>
           </w:rPr>
-          <w:t>36</w:t>
+          <w:t>38</w:t>
         </w:r>
         <w:r>
           <w:rPr>
@@ -20792,49 +22769,37 @@
         <w:rPr>
           <w:lang w:val="ru-RU"/>
         </w:rPr>
-        <w:t xml:space="preserve">суперкомпьютер оснащенный вопросно-ответной системой искусственного интеллекта. </w:t>
+        <w:t xml:space="preserve">суперкомпьютер оснащенный вопросно-ответной системой искусственного интеллекта. Основная задача </w:t>
+      </w:r>
+      <w:r>
+        <w:rPr>
+          <w:lang w:val="en-US"/>
+        </w:rPr>
+        <w:t>Watson</w:t>
       </w:r>
       <w:r>
         <w:rPr>
           <w:lang w:val="ru-RU"/>
         </w:rPr>
-        <w:t xml:space="preserve">Основная задача </w:t>
-      </w:r>
-      <w:r>
-        <w:rPr>
-          <w:lang w:val="en-US"/>
-        </w:rPr>
-        <w:t>Watson</w:t>
+        <w:t xml:space="preserve"> – </w:t>
       </w:r>
       <w:r>
         <w:rPr>
           <w:lang w:val="ru-RU"/>
         </w:rPr>
-        <w:t xml:space="preserve"> – </w:t>
+        <w:t>понимать</w:t>
       </w:r>
       <w:r>
         <w:rPr>
           <w:lang w:val="ru-RU"/>
         </w:rPr>
-        <w:t>понимать</w:t>
+        <w:t xml:space="preserve"> </w:t>
       </w:r>
       <w:r>
         <w:rPr>
           <w:lang w:val="ru-RU"/>
         </w:rPr>
-        <w:t xml:space="preserve"> </w:t>
-      </w:r>
-      <w:r>
-        <w:rPr>
-          <w:lang w:val="ru-RU"/>
-        </w:rPr>
-        <w:t xml:space="preserve">вопросы на людском языке, и находить на них </w:t>
-      </w:r>
-      <w:r>
-        <w:rPr>
-          <w:lang w:val="ru-RU"/>
-        </w:rPr>
-        <w:t>ответы в базе данных.</w:t>
+        <w:t>вопросы на людском языке, и находить на них ответы в базе данных.</w:t>
       </w:r>
     </w:p>
   </w:footnote>
@@ -21433,6 +23398,119 @@
     </w:lvl>
   </w:abstractNum>
   <w:abstractNum w:abstractNumId="3" w15:restartNumberingAfterBreak="0">
+    <w:nsid w:val="21421D6D"/>
+    <w:multiLevelType w:val="hybridMultilevel"/>
+    <w:tmpl w:val="2EC24CE0"/>
+    <w:lvl w:ilvl="0" w:tplc="04090001">
+      <w:start w:val="1"/>
+      <w:numFmt w:val="bullet"/>
+      <w:lvlText w:val=""/>
+      <w:lvlJc w:val="left"/>
+      <w:pPr>
+        <w:ind w:left="720" w:hanging="360"/>
+      </w:pPr>
+      <w:rPr>
+        <w:rFonts w:ascii="Symbol" w:hAnsi="Symbol" w:hint="default"/>
+      </w:rPr>
+    </w:lvl>
+    <w:lvl w:ilvl="1" w:tplc="04090003" w:tentative="1">
+      <w:start w:val="1"/>
+      <w:numFmt w:val="bullet"/>
+      <w:lvlText w:val="o"/>
+      <w:lvlJc w:val="left"/>
+      <w:pPr>
+        <w:ind w:left="1440" w:hanging="360"/>
+      </w:pPr>
+      <w:rPr>
+        <w:rFonts w:ascii="Courier New" w:hAnsi="Courier New" w:cs="Courier New" w:hint="default"/>
+      </w:rPr>
+    </w:lvl>
+    <w:lvl w:ilvl="2" w:tplc="04090005" w:tentative="1">
+      <w:start w:val="1"/>
+      <w:numFmt w:val="bullet"/>
+      <w:lvlText w:val=""/>
+      <w:lvlJc w:val="left"/>
+      <w:pPr>
+        <w:ind w:left="2160" w:hanging="360"/>
+      </w:pPr>
+      <w:rPr>
+        <w:rFonts w:ascii="Wingdings" w:hAnsi="Wingdings" w:hint="default"/>
+      </w:rPr>
+    </w:lvl>
+    <w:lvl w:ilvl="3" w:tplc="04090001" w:tentative="1">
+      <w:start w:val="1"/>
+      <w:numFmt w:val="bullet"/>
+      <w:lvlText w:val=""/>
+      <w:lvlJc w:val="left"/>
+      <w:pPr>
+        <w:ind w:left="2880" w:hanging="360"/>
+      </w:pPr>
+      <w:rPr>
+        <w:rFonts w:ascii="Symbol" w:hAnsi="Symbol" w:hint="default"/>
+      </w:rPr>
+    </w:lvl>
+    <w:lvl w:ilvl="4" w:tplc="04090003" w:tentative="1">
+      <w:start w:val="1"/>
+      <w:numFmt w:val="bullet"/>
+      <w:lvlText w:val="o"/>
+      <w:lvlJc w:val="left"/>
+      <w:pPr>
+        <w:ind w:left="3600" w:hanging="360"/>
+      </w:pPr>
+      <w:rPr>
+        <w:rFonts w:ascii="Courier New" w:hAnsi="Courier New" w:cs="Courier New" w:hint="default"/>
+      </w:rPr>
+    </w:lvl>
+    <w:lvl w:ilvl="5" w:tplc="04090005" w:tentative="1">
+      <w:start w:val="1"/>
+      <w:numFmt w:val="bullet"/>
+      <w:lvlText w:val=""/>
+      <w:lvlJc w:val="left"/>
+      <w:pPr>
+        <w:ind w:left="4320" w:hanging="360"/>
+      </w:pPr>
+      <w:rPr>
+        <w:rFonts w:ascii="Wingdings" w:hAnsi="Wingdings" w:hint="default"/>
+      </w:rPr>
+    </w:lvl>
+    <w:lvl w:ilvl="6" w:tplc="04090001" w:tentative="1">
+      <w:start w:val="1"/>
+      <w:numFmt w:val="bullet"/>
+      <w:lvlText w:val=""/>
+      <w:lvlJc w:val="left"/>
+      <w:pPr>
+        <w:ind w:left="5040" w:hanging="360"/>
+      </w:pPr>
+      <w:rPr>
+        <w:rFonts w:ascii="Symbol" w:hAnsi="Symbol" w:hint="default"/>
+      </w:rPr>
+    </w:lvl>
+    <w:lvl w:ilvl="7" w:tplc="04090003" w:tentative="1">
+      <w:start w:val="1"/>
+      <w:numFmt w:val="bullet"/>
+      <w:lvlText w:val="o"/>
+      <w:lvlJc w:val="left"/>
+      <w:pPr>
+        <w:ind w:left="5760" w:hanging="360"/>
+      </w:pPr>
+      <w:rPr>
+        <w:rFonts w:ascii="Courier New" w:hAnsi="Courier New" w:cs="Courier New" w:hint="default"/>
+      </w:rPr>
+    </w:lvl>
+    <w:lvl w:ilvl="8" w:tplc="04090005" w:tentative="1">
+      <w:start w:val="1"/>
+      <w:numFmt w:val="bullet"/>
+      <w:lvlText w:val=""/>
+      <w:lvlJc w:val="left"/>
+      <w:pPr>
+        <w:ind w:left="6480" w:hanging="360"/>
+      </w:pPr>
+      <w:rPr>
+        <w:rFonts w:ascii="Wingdings" w:hAnsi="Wingdings" w:hint="default"/>
+      </w:rPr>
+    </w:lvl>
+  </w:abstractNum>
+  <w:abstractNum w:abstractNumId="4" w15:restartNumberingAfterBreak="0">
     <w:nsid w:val="23B75F4D"/>
     <w:multiLevelType w:val="hybridMultilevel"/>
     <w:tmpl w:val="F27413A8"/>
@@ -21546,7 +23624,7 @@
       </w:rPr>
     </w:lvl>
   </w:abstractNum>
-  <w:abstractNum w:abstractNumId="4" w15:restartNumberingAfterBreak="0">
+  <w:abstractNum w:abstractNumId="5" w15:restartNumberingAfterBreak="0">
     <w:nsid w:val="2B830DD0"/>
     <w:multiLevelType w:val="hybridMultilevel"/>
     <w:tmpl w:val="25C0BE58"/>
@@ -21659,7 +23737,120 @@
       </w:rPr>
     </w:lvl>
   </w:abstractNum>
-  <w:abstractNum w:abstractNumId="5" w15:restartNumberingAfterBreak="0">
+  <w:abstractNum w:abstractNumId="6" w15:restartNumberingAfterBreak="0">
+    <w:nsid w:val="2F9F1176"/>
+    <w:multiLevelType w:val="hybridMultilevel"/>
+    <w:tmpl w:val="CC86A73E"/>
+    <w:lvl w:ilvl="0" w:tplc="04090001">
+      <w:start w:val="1"/>
+      <w:numFmt w:val="bullet"/>
+      <w:lvlText w:val=""/>
+      <w:lvlJc w:val="left"/>
+      <w:pPr>
+        <w:ind w:left="720" w:hanging="360"/>
+      </w:pPr>
+      <w:rPr>
+        <w:rFonts w:ascii="Symbol" w:hAnsi="Symbol" w:hint="default"/>
+      </w:rPr>
+    </w:lvl>
+    <w:lvl w:ilvl="1" w:tplc="04090003" w:tentative="1">
+      <w:start w:val="1"/>
+      <w:numFmt w:val="bullet"/>
+      <w:lvlText w:val="o"/>
+      <w:lvlJc w:val="left"/>
+      <w:pPr>
+        <w:ind w:left="1440" w:hanging="360"/>
+      </w:pPr>
+      <w:rPr>
+        <w:rFonts w:ascii="Courier New" w:hAnsi="Courier New" w:cs="Courier New" w:hint="default"/>
+      </w:rPr>
+    </w:lvl>
+    <w:lvl w:ilvl="2" w:tplc="04090005" w:tentative="1">
+      <w:start w:val="1"/>
+      <w:numFmt w:val="bullet"/>
+      <w:lvlText w:val=""/>
+      <w:lvlJc w:val="left"/>
+      <w:pPr>
+        <w:ind w:left="2160" w:hanging="360"/>
+      </w:pPr>
+      <w:rPr>
+        <w:rFonts w:ascii="Wingdings" w:hAnsi="Wingdings" w:hint="default"/>
+      </w:rPr>
+    </w:lvl>
+    <w:lvl w:ilvl="3" w:tplc="04090001" w:tentative="1">
+      <w:start w:val="1"/>
+      <w:numFmt w:val="bullet"/>
+      <w:lvlText w:val=""/>
+      <w:lvlJc w:val="left"/>
+      <w:pPr>
+        <w:ind w:left="2880" w:hanging="360"/>
+      </w:pPr>
+      <w:rPr>
+        <w:rFonts w:ascii="Symbol" w:hAnsi="Symbol" w:hint="default"/>
+      </w:rPr>
+    </w:lvl>
+    <w:lvl w:ilvl="4" w:tplc="04090003" w:tentative="1">
+      <w:start w:val="1"/>
+      <w:numFmt w:val="bullet"/>
+      <w:lvlText w:val="o"/>
+      <w:lvlJc w:val="left"/>
+      <w:pPr>
+        <w:ind w:left="3600" w:hanging="360"/>
+      </w:pPr>
+      <w:rPr>
+        <w:rFonts w:ascii="Courier New" w:hAnsi="Courier New" w:cs="Courier New" w:hint="default"/>
+      </w:rPr>
+    </w:lvl>
+    <w:lvl w:ilvl="5" w:tplc="04090005" w:tentative="1">
+      <w:start w:val="1"/>
+      <w:numFmt w:val="bullet"/>
+      <w:lvlText w:val=""/>
+      <w:lvlJc w:val="left"/>
+      <w:pPr>
+        <w:ind w:left="4320" w:hanging="360"/>
+      </w:pPr>
+      <w:rPr>
+        <w:rFonts w:ascii="Wingdings" w:hAnsi="Wingdings" w:hint="default"/>
+      </w:rPr>
+    </w:lvl>
+    <w:lvl w:ilvl="6" w:tplc="04090001" w:tentative="1">
+      <w:start w:val="1"/>
+      <w:numFmt w:val="bullet"/>
+      <w:lvlText w:val=""/>
+      <w:lvlJc w:val="left"/>
+      <w:pPr>
+        <w:ind w:left="5040" w:hanging="360"/>
+      </w:pPr>
+      <w:rPr>
+        <w:rFonts w:ascii="Symbol" w:hAnsi="Symbol" w:hint="default"/>
+      </w:rPr>
+    </w:lvl>
+    <w:lvl w:ilvl="7" w:tplc="04090003" w:tentative="1">
+      <w:start w:val="1"/>
+      <w:numFmt w:val="bullet"/>
+      <w:lvlText w:val="o"/>
+      <w:lvlJc w:val="left"/>
+      <w:pPr>
+        <w:ind w:left="5760" w:hanging="360"/>
+      </w:pPr>
+      <w:rPr>
+        <w:rFonts w:ascii="Courier New" w:hAnsi="Courier New" w:cs="Courier New" w:hint="default"/>
+      </w:rPr>
+    </w:lvl>
+    <w:lvl w:ilvl="8" w:tplc="04090005" w:tentative="1">
+      <w:start w:val="1"/>
+      <w:numFmt w:val="bullet"/>
+      <w:lvlText w:val=""/>
+      <w:lvlJc w:val="left"/>
+      <w:pPr>
+        <w:ind w:left="6480" w:hanging="360"/>
+      </w:pPr>
+      <w:rPr>
+        <w:rFonts w:ascii="Wingdings" w:hAnsi="Wingdings" w:hint="default"/>
+      </w:rPr>
+    </w:lvl>
+  </w:abstractNum>
+  <w:abstractNum w:abstractNumId="7" w15:restartNumberingAfterBreak="0">
     <w:nsid w:val="363A0E35"/>
     <w:multiLevelType w:val="multilevel"/>
     <w:tmpl w:val="00E47B08"/>
@@ -21803,7 +23994,7 @@
       </w:rPr>
     </w:lvl>
   </w:abstractNum>
-  <w:abstractNum w:abstractNumId="6" w15:restartNumberingAfterBreak="0">
+  <w:abstractNum w:abstractNumId="8" w15:restartNumberingAfterBreak="0">
     <w:nsid w:val="3762658C"/>
     <w:multiLevelType w:val="hybridMultilevel"/>
     <w:tmpl w:val="F73E9AB6"/>
@@ -21916,7 +24107,7 @@
       </w:pPr>
     </w:lvl>
   </w:abstractNum>
-  <w:abstractNum w:abstractNumId="7" w15:restartNumberingAfterBreak="0">
+  <w:abstractNum w:abstractNumId="9" w15:restartNumberingAfterBreak="0">
     <w:nsid w:val="37AC6D5C"/>
     <w:multiLevelType w:val="hybridMultilevel"/>
     <w:tmpl w:val="862CB528"/>
@@ -22029,7 +24220,7 @@
       </w:rPr>
     </w:lvl>
   </w:abstractNum>
-  <w:abstractNum w:abstractNumId="8" w15:restartNumberingAfterBreak="0">
+  <w:abstractNum w:abstractNumId="10" w15:restartNumberingAfterBreak="0">
     <w:nsid w:val="39E83981"/>
     <w:multiLevelType w:val="hybridMultilevel"/>
     <w:tmpl w:val="AA561E1E"/>
@@ -22142,7 +24333,7 @@
       </w:rPr>
     </w:lvl>
   </w:abstractNum>
-  <w:abstractNum w:abstractNumId="9" w15:restartNumberingAfterBreak="0">
+  <w:abstractNum w:abstractNumId="11" w15:restartNumberingAfterBreak="0">
     <w:nsid w:val="3B735977"/>
     <w:multiLevelType w:val="hybridMultilevel"/>
     <w:tmpl w:val="ED6CF60A"/>
@@ -22255,7 +24446,7 @@
       </w:rPr>
     </w:lvl>
   </w:abstractNum>
-  <w:abstractNum w:abstractNumId="10" w15:restartNumberingAfterBreak="0">
+  <w:abstractNum w:abstractNumId="12" w15:restartNumberingAfterBreak="0">
     <w:nsid w:val="41AB00FD"/>
     <w:multiLevelType w:val="hybridMultilevel"/>
     <w:tmpl w:val="9D486C4A"/>
@@ -22368,7 +24559,7 @@
       </w:rPr>
     </w:lvl>
   </w:abstractNum>
-  <w:abstractNum w:abstractNumId="11" w15:restartNumberingAfterBreak="0">
+  <w:abstractNum w:abstractNumId="13" w15:restartNumberingAfterBreak="0">
     <w:nsid w:val="42A912DD"/>
     <w:multiLevelType w:val="singleLevel"/>
     <w:tmpl w:val="EEC80642"/>
@@ -22389,7 +24580,7 @@
       </w:rPr>
     </w:lvl>
   </w:abstractNum>
-  <w:abstractNum w:abstractNumId="12" w15:restartNumberingAfterBreak="0">
+  <w:abstractNum w:abstractNumId="14" w15:restartNumberingAfterBreak="0">
     <w:nsid w:val="45CC6A59"/>
     <w:multiLevelType w:val="hybridMultilevel"/>
     <w:tmpl w:val="F2E4DDBE"/>
@@ -22506,7 +24697,7 @@
       </w:pPr>
     </w:lvl>
   </w:abstractNum>
-  <w:abstractNum w:abstractNumId="13" w15:restartNumberingAfterBreak="0">
+  <w:abstractNum w:abstractNumId="15" w15:restartNumberingAfterBreak="0">
     <w:nsid w:val="48860160"/>
     <w:multiLevelType w:val="hybridMultilevel"/>
     <w:tmpl w:val="C1A8C454"/>
@@ -22619,7 +24810,7 @@
       </w:rPr>
     </w:lvl>
   </w:abstractNum>
-  <w:abstractNum w:abstractNumId="14" w15:restartNumberingAfterBreak="0">
+  <w:abstractNum w:abstractNumId="16" w15:restartNumberingAfterBreak="0">
     <w:nsid w:val="4AD34E5D"/>
     <w:multiLevelType w:val="hybridMultilevel"/>
     <w:tmpl w:val="F754EEFC"/>
@@ -22732,7 +24923,7 @@
       </w:rPr>
     </w:lvl>
   </w:abstractNum>
-  <w:abstractNum w:abstractNumId="15" w15:restartNumberingAfterBreak="0">
+  <w:abstractNum w:abstractNumId="17" w15:restartNumberingAfterBreak="0">
     <w:nsid w:val="4B431735"/>
     <w:multiLevelType w:val="hybridMultilevel"/>
     <w:tmpl w:val="F7E00126"/>
@@ -22845,7 +25036,7 @@
       </w:rPr>
     </w:lvl>
   </w:abstractNum>
-  <w:abstractNum w:abstractNumId="16" w15:restartNumberingAfterBreak="0">
+  <w:abstractNum w:abstractNumId="18" w15:restartNumberingAfterBreak="0">
     <w:nsid w:val="4BB227B9"/>
     <w:multiLevelType w:val="hybridMultilevel"/>
     <w:tmpl w:val="22A437FE"/>
@@ -22958,7 +25149,7 @@
       </w:rPr>
     </w:lvl>
   </w:abstractNum>
-  <w:abstractNum w:abstractNumId="17" w15:restartNumberingAfterBreak="0">
+  <w:abstractNum w:abstractNumId="19" w15:restartNumberingAfterBreak="0">
     <w:nsid w:val="73D91E9C"/>
     <w:multiLevelType w:val="hybridMultilevel"/>
     <w:tmpl w:val="0AA81EF6"/>
@@ -23071,7 +25262,7 @@
       </w:rPr>
     </w:lvl>
   </w:abstractNum>
-  <w:abstractNum w:abstractNumId="18" w15:restartNumberingAfterBreak="0">
+  <w:abstractNum w:abstractNumId="20" w15:restartNumberingAfterBreak="0">
     <w:nsid w:val="774616D8"/>
     <w:multiLevelType w:val="hybridMultilevel"/>
     <w:tmpl w:val="41329282"/>
@@ -23184,7 +25375,7 @@
       </w:rPr>
     </w:lvl>
   </w:abstractNum>
-  <w:abstractNum w:abstractNumId="19" w15:restartNumberingAfterBreak="0">
+  <w:abstractNum w:abstractNumId="21" w15:restartNumberingAfterBreak="0">
     <w:nsid w:val="778E55A0"/>
     <w:multiLevelType w:val="hybridMultilevel"/>
     <w:tmpl w:val="C28C15B0"/>
@@ -23299,25 +25490,25 @@
     </w:lvl>
   </w:abstractNum>
   <w:num w:numId="1">
-    <w:abstractNumId w:val="5"/>
+    <w:abstractNumId w:val="7"/>
   </w:num>
   <w:num w:numId="2">
-    <w:abstractNumId w:val="6"/>
+    <w:abstractNumId w:val="8"/>
   </w:num>
   <w:num w:numId="3">
-    <w:abstractNumId w:val="12"/>
+    <w:abstractNumId w:val="14"/>
   </w:num>
   <w:num w:numId="4">
     <w:abstractNumId w:val="1"/>
   </w:num>
   <w:num w:numId="5">
-    <w:abstractNumId w:val="10"/>
+    <w:abstractNumId w:val="12"/>
   </w:num>
   <w:num w:numId="6">
-    <w:abstractNumId w:val="3"/>
+    <w:abstractNumId w:val="4"/>
   </w:num>
   <w:num w:numId="7">
-    <w:abstractNumId w:val="13"/>
+    <w:abstractNumId w:val="15"/>
   </w:num>
   <w:num w:numId="8">
     <w:abstractNumId w:val="2"/>
@@ -23326,37 +25517,43 @@
     <w:abstractNumId w:val="0"/>
   </w:num>
   <w:num w:numId="10">
+    <w:abstractNumId w:val="13"/>
+  </w:num>
+  <w:num w:numId="11">
+    <w:abstractNumId w:val="21"/>
+  </w:num>
+  <w:num w:numId="12">
+    <w:abstractNumId w:val="17"/>
+  </w:num>
+  <w:num w:numId="13">
+    <w:abstractNumId w:val="5"/>
+  </w:num>
+  <w:num w:numId="14">
+    <w:abstractNumId w:val="10"/>
+  </w:num>
+  <w:num w:numId="15">
+    <w:abstractNumId w:val="18"/>
+  </w:num>
+  <w:num w:numId="16">
+    <w:abstractNumId w:val="20"/>
+  </w:num>
+  <w:num w:numId="17">
+    <w:abstractNumId w:val="19"/>
+  </w:num>
+  <w:num w:numId="18">
+    <w:abstractNumId w:val="9"/>
+  </w:num>
+  <w:num w:numId="19">
+    <w:abstractNumId w:val="16"/>
+  </w:num>
+  <w:num w:numId="20">
     <w:abstractNumId w:val="11"/>
   </w:num>
-  <w:num w:numId="11">
-    <w:abstractNumId w:val="19"/>
+  <w:num w:numId="21">
+    <w:abstractNumId w:val="6"/>
   </w:num>
-  <w:num w:numId="12">
-    <w:abstractNumId w:val="15"/>
-  </w:num>
-  <w:num w:numId="13">
-    <w:abstractNumId w:val="4"/>
-  </w:num>
-  <w:num w:numId="14">
-    <w:abstractNumId w:val="8"/>
-  </w:num>
-  <w:num w:numId="15">
-    <w:abstractNumId w:val="16"/>
-  </w:num>
-  <w:num w:numId="16">
-    <w:abstractNumId w:val="18"/>
-  </w:num>
-  <w:num w:numId="17">
-    <w:abstractNumId w:val="17"/>
-  </w:num>
-  <w:num w:numId="18">
-    <w:abstractNumId w:val="7"/>
-  </w:num>
-  <w:num w:numId="19">
-    <w:abstractNumId w:val="14"/>
-  </w:num>
-  <w:num w:numId="20">
-    <w:abstractNumId w:val="9"/>
+  <w:num w:numId="22">
+    <w:abstractNumId w:val="3"/>
   </w:num>
 </w:numbering>
 </file>
@@ -25524,7 +27721,7 @@
 </file>
 
 <file path=customXml/itemProps1.xml><?xml version="1.0" encoding="utf-8"?>
-<ds:datastoreItem xmlns:ds="http://schemas.openxmlformats.org/officeDocument/2006/customXml" ds:itemID="{6867AD1E-1B49-4780-ADAF-B752B27A59AD}">
+<ds:datastoreItem xmlns:ds="http://schemas.openxmlformats.org/officeDocument/2006/customXml" ds:itemID="{96EE4E78-3CC4-4842-9AD2-E80202D324F2}">
   <ds:schemaRefs>
     <ds:schemaRef ds:uri="http://schemas.openxmlformats.org/officeDocument/2006/bibliography"/>
   </ds:schemaRefs>

</xml_diff>

<commit_message>
working on 4th chapter
</commit_message>
<xml_diff>
--- a/baka.docx
+++ b/baka.docx
@@ -9741,10 +9741,7 @@
                               </w:rPr>
                             </w:pPr>
                             <w:r>
-                              <w:t>3.2</w:t>
-                            </w:r>
-                            <w:r>
-                              <w:t>.</w:t>
+                              <w:t>3.2.</w:t>
                             </w:r>
                             <w:r>
                               <w:rPr>
@@ -9797,10 +9794,7 @@
                         </w:rPr>
                       </w:pPr>
                       <w:r>
-                        <w:t>3.2</w:t>
-                      </w:r>
-                      <w:r>
-                        <w:t>.</w:t>
+                        <w:t>3.2.</w:t>
                       </w:r>
                       <w:r>
                         <w:rPr>
@@ -10075,10 +10069,7 @@
                               </w:rPr>
                             </w:pPr>
                             <w:r>
-                              <w:t>3.2</w:t>
-                            </w:r>
-                            <w:r>
-                              <w:t>.</w:t>
+                              <w:t>3.2.</w:t>
                             </w:r>
                             <w:r>
                               <w:rPr>
@@ -10133,10 +10124,7 @@
                         </w:rPr>
                       </w:pPr>
                       <w:r>
-                        <w:t>3.2</w:t>
-                      </w:r>
-                      <w:r>
-                        <w:t>.</w:t>
+                        <w:t>3.2.</w:t>
                       </w:r>
                       <w:r>
                         <w:rPr>
@@ -10680,10 +10668,7 @@
                               </w:rPr>
                             </w:pPr>
                             <w:r>
-                              <w:t>3.2</w:t>
-                            </w:r>
-                            <w:r>
-                              <w:t>.</w:t>
+                              <w:t>3.2.</w:t>
                             </w:r>
                             <w:r>
                               <w:rPr>
@@ -10734,10 +10719,7 @@
                         </w:rPr>
                       </w:pPr>
                       <w:r>
-                        <w:t>3.2</w:t>
-                      </w:r>
-                      <w:r>
-                        <w:t>.</w:t>
+                        <w:t>3.2.</w:t>
                       </w:r>
                       <w:r>
                         <w:rPr>
@@ -11147,10 +11129,7 @@
                               </w:rPr>
                             </w:pPr>
                             <w:r>
-                              <w:t>3.3.1</w:t>
-                            </w:r>
-                            <w:r>
-                              <w:t xml:space="preserve"> att. </w:t>
+                              <w:t xml:space="preserve">3.3.1 att. </w:t>
                             </w:r>
                             <w:r>
                               <w:rPr>
@@ -11191,10 +11170,7 @@
                         </w:rPr>
                       </w:pPr>
                       <w:r>
-                        <w:t>3.3.1</w:t>
-                      </w:r>
-                      <w:r>
-                        <w:t xml:space="preserve"> att. </w:t>
+                        <w:t xml:space="preserve">3.3.1 att. </w:t>
                       </w:r>
                       <w:r>
                         <w:rPr>
@@ -12444,10 +12420,7 @@
                               </w:rPr>
                             </w:pPr>
                             <w:r>
-                              <w:t>3.3.3</w:t>
-                            </w:r>
-                            <w:r>
-                              <w:t xml:space="preserve"> att. </w:t>
+                              <w:t xml:space="preserve">3.3.3 att. </w:t>
                             </w:r>
                             <w:r>
                               <w:rPr>
@@ -12488,10 +12461,7 @@
                         </w:rPr>
                       </w:pPr>
                       <w:r>
-                        <w:t>3.3.3</w:t>
-                      </w:r>
-                      <w:r>
-                        <w:t xml:space="preserve"> att. </w:t>
+                        <w:t xml:space="preserve">3.3.3 att. </w:t>
                       </w:r>
                       <w:r>
                         <w:rPr>
@@ -12946,6 +12916,7 @@
       <w:r>
         <w:rPr>
           <w:noProof/>
+          <w:lang w:val="en-US" w:eastAsia="en-US" w:bidi="ar-SA"/>
         </w:rPr>
         <mc:AlternateContent>
           <mc:Choice Requires="wps">
@@ -13357,49 +13328,49 @@
     <w:p>
       <w:pPr>
         <w:rPr>
-          <w:lang w:val="en-US" w:eastAsia="en-US"/>
-        </w:rPr>
-      </w:pPr>
-    </w:p>
-    <w:p>
-      <w:pPr>
-        <w:rPr>
-          <w:lang w:val="en-US" w:eastAsia="en-US"/>
-        </w:rPr>
-      </w:pPr>
-    </w:p>
-    <w:p>
-      <w:pPr>
-        <w:rPr>
-          <w:lang w:val="en-US" w:eastAsia="en-US"/>
-        </w:rPr>
-      </w:pPr>
-    </w:p>
-    <w:p>
-      <w:pPr>
-        <w:rPr>
-          <w:lang w:val="en-US" w:eastAsia="en-US"/>
-        </w:rPr>
-      </w:pPr>
-    </w:p>
-    <w:p>
-      <w:pPr>
-        <w:rPr>
-          <w:lang w:val="en-US" w:eastAsia="en-US"/>
-        </w:rPr>
-      </w:pPr>
-    </w:p>
-    <w:p>
-      <w:pPr>
-        <w:rPr>
-          <w:lang w:val="en-US" w:eastAsia="en-US"/>
-        </w:rPr>
-      </w:pPr>
-    </w:p>
-    <w:p>
-      <w:pPr>
-        <w:rPr>
-          <w:lang w:val="en-US" w:eastAsia="en-US"/>
+          <w:lang w:val="ru-RU" w:eastAsia="en-US"/>
+        </w:rPr>
+      </w:pPr>
+    </w:p>
+    <w:p>
+      <w:pPr>
+        <w:rPr>
+          <w:lang w:val="ru-RU" w:eastAsia="en-US"/>
+        </w:rPr>
+      </w:pPr>
+    </w:p>
+    <w:p>
+      <w:pPr>
+        <w:rPr>
+          <w:lang w:val="ru-RU" w:eastAsia="en-US"/>
+        </w:rPr>
+      </w:pPr>
+    </w:p>
+    <w:p>
+      <w:pPr>
+        <w:rPr>
+          <w:lang w:val="ru-RU" w:eastAsia="en-US"/>
+        </w:rPr>
+      </w:pPr>
+    </w:p>
+    <w:p>
+      <w:pPr>
+        <w:rPr>
+          <w:lang w:val="ru-RU" w:eastAsia="en-US"/>
+        </w:rPr>
+      </w:pPr>
+    </w:p>
+    <w:p>
+      <w:pPr>
+        <w:rPr>
+          <w:lang w:val="ru-RU" w:eastAsia="en-US"/>
+        </w:rPr>
+      </w:pPr>
+    </w:p>
+    <w:p>
+      <w:pPr>
+        <w:rPr>
+          <w:lang w:val="ru-RU" w:eastAsia="en-US"/>
         </w:rPr>
       </w:pPr>
     </w:p>
@@ -13418,6 +13389,7 @@
       <w:r>
         <w:rPr>
           <w:noProof/>
+          <w:lang w:val="en-US" w:eastAsia="en-US" w:bidi="ar-SA"/>
         </w:rPr>
         <mc:AlternateContent>
           <mc:Choice Requires="wps">
@@ -13730,6 +13702,7 @@
       <w:r>
         <w:rPr>
           <w:noProof/>
+          <w:lang w:val="en-US" w:eastAsia="en-US" w:bidi="ar-SA"/>
         </w:rPr>
         <mc:AlternateContent>
           <mc:Choice Requires="wps">
@@ -13959,6 +13932,7 @@
       <w:r>
         <w:rPr>
           <w:noProof/>
+          <w:lang w:val="en-US" w:eastAsia="en-US" w:bidi="ar-SA"/>
         </w:rPr>
         <mc:AlternateContent>
           <mc:Choice Requires="wps">
@@ -14409,6 +14383,7 @@
       <w:r>
         <w:rPr>
           <w:noProof/>
+          <w:lang w:val="en-US" w:eastAsia="en-US" w:bidi="ar-SA"/>
         </w:rPr>
         <mc:AlternateContent>
           <mc:Choice Requires="wps">
@@ -14464,10 +14439,7 @@
                               <w:t>8</w:t>
                             </w:r>
                             <w:r>
-                              <w:t xml:space="preserve"> att</w:t>
-                            </w:r>
-                            <w:r>
-                              <w:t>.</w:t>
+                              <w:t xml:space="preserve"> att.</w:t>
                             </w:r>
                             <w:r>
                               <w:rPr>
@@ -14522,10 +14494,7 @@
                         <w:t>8</w:t>
                       </w:r>
                       <w:r>
-                        <w:t xml:space="preserve"> att</w:t>
-                      </w:r>
-                      <w:r>
-                        <w:t>.</w:t>
+                        <w:t xml:space="preserve"> att.</w:t>
                       </w:r>
                       <w:r>
                         <w:rPr>
@@ -14814,6 +14783,7 @@
       <w:r>
         <w:rPr>
           <w:noProof/>
+          <w:lang w:val="en-US" w:eastAsia="en-US" w:bidi="ar-SA"/>
         </w:rPr>
         <mc:AlternateContent>
           <mc:Choice Requires="wps">
@@ -14976,7 +14946,7 @@
     </w:p>
     <w:p>
       <w:pPr>
-        <w:pStyle w:val="Heading3"/>
+        <w:pStyle w:val="Heading2"/>
         <w:rPr>
           <w:lang w:val="ru-RU"/>
         </w:rPr>
@@ -14985,20 +14955,21 @@
         <w:rPr>
           <w:lang w:val="ru-RU"/>
         </w:rPr>
-        <w:t>Взаимодействие с базами данных</w:t>
-      </w:r>
-    </w:p>
-    <w:p>
-      <w:pPr>
-        <w:rPr>
-          <w:lang w:val="ru-RU" w:eastAsia="en-US"/>
-        </w:rPr>
-      </w:pPr>
-      <w:r>
-        <w:rPr>
-          <w:lang w:val="ru-RU" w:eastAsia="en-US"/>
-        </w:rPr>
-        <w:t xml:space="preserve">В </w:t>
+        <w:t>Серверная часть</w:t>
+      </w:r>
+    </w:p>
+    <w:p>
+      <w:pPr>
+        <w:pStyle w:val="NormalarTab"/>
+        <w:rPr>
+          <w:lang w:val="ru-RU" w:eastAsia="en-US"/>
+        </w:rPr>
+      </w:pPr>
+      <w:r>
+        <w:rPr>
+          <w:lang w:val="ru-RU" w:eastAsia="en-US"/>
+        </w:rPr>
+        <w:t xml:space="preserve">Для </w:t>
       </w:r>
       <w:r>
         <w:rPr>
@@ -15016,7 +14987,43 @@
         <w:rPr>
           <w:lang w:val="ru-RU" w:eastAsia="en-US"/>
         </w:rPr>
-        <w:t xml:space="preserve">нет специально разработонного способа работы с базами данных, но по скольку возглавляет проект </w:t>
+        <w:t>не существует специальных фреймворков для создания серверной части веб приложений. Базы данных являются ключевой частью любого маломальски серьезного приложения, а по скольку в</w:t>
+      </w:r>
+      <w:r>
+        <w:rPr>
+          <w:lang w:val="ru-RU" w:eastAsia="en-US"/>
+        </w:rPr>
+        <w:t xml:space="preserve"> </w:t>
+      </w:r>
+      <w:r>
+        <w:rPr>
+          <w:lang w:val="en-US" w:eastAsia="en-US"/>
+        </w:rPr>
+        <w:t>Ceylon</w:t>
+      </w:r>
+      <w:r>
+        <w:rPr>
+          <w:lang w:val="ru-RU" w:eastAsia="en-US"/>
+        </w:rPr>
+        <w:t xml:space="preserve"> </w:t>
+      </w:r>
+      <w:r>
+        <w:rPr>
+          <w:lang w:val="ru-RU" w:eastAsia="en-US"/>
+        </w:rPr>
+        <w:t xml:space="preserve">нет специально разработонного </w:t>
+      </w:r>
+      <w:r>
+        <w:rPr>
+          <w:lang w:val="ru-RU" w:eastAsia="en-US"/>
+        </w:rPr>
+        <w:t>способа работы с базами данных. Но это не проблема ведь</w:t>
+      </w:r>
+      <w:r>
+        <w:rPr>
+          <w:lang w:val="ru-RU" w:eastAsia="en-US"/>
+        </w:rPr>
+        <w:t xml:space="preserve"> возглавляет проект </w:t>
       </w:r>
       <w:r>
         <w:t>Гэвин</w:t>
@@ -15094,7 +15101,13 @@
         <w:t>библиотека предназначенная для решения задач о</w:t>
       </w:r>
       <w:r>
-        <w:t xml:space="preserve">бъектно-реляционного отображения. Но по скольку </w:t>
+        <w:t>бъ</w:t>
+      </w:r>
+      <w:r>
+        <w:t xml:space="preserve">ектно-реляционного отображения. </w:t>
+      </w:r>
+      <w:r>
+        <w:t xml:space="preserve">Но по скольку </w:t>
       </w:r>
       <w:r>
         <w:rPr>
@@ -15208,2165 +15221,450 @@
         <w:rPr>
           <w:lang w:val="ru-RU"/>
         </w:rPr>
-        <w:t>, а не полноценной экосистемой для создание серверной части веб приложе</w:t>
+        <w:t>, а не полноценной экосистемой для создани</w:t>
+      </w:r>
+      <w:r>
+        <w:rPr>
+          <w:lang w:val="ru-RU"/>
+        </w:rPr>
+        <w:t xml:space="preserve">е серверной части веб приложений таких как: </w:t>
+      </w:r>
+      <w:r>
+        <w:rPr>
+          <w:lang w:val="en-US"/>
+        </w:rPr>
+        <w:t>REST</w:t>
+      </w:r>
+      <w:r>
+        <w:rPr>
+          <w:rStyle w:val="FootnoteReference"/>
+          <w:lang w:val="ru-RU"/>
+        </w:rPr>
+        <w:footnoteReference w:id="20"/>
+      </w:r>
+      <w:r>
+        <w:rPr>
+          <w:lang w:val="ru-RU"/>
+        </w:rPr>
+        <w:t xml:space="preserve"> </w:t>
+      </w:r>
+      <w:r>
+        <w:rPr>
+          <w:lang w:val="ru-RU"/>
+        </w:rPr>
+        <w:t xml:space="preserve">или </w:t>
+      </w:r>
+      <w:r>
+        <w:rPr>
+          <w:lang w:val="en-US"/>
+        </w:rPr>
+        <w:t>SOAP</w:t>
+      </w:r>
+      <w:r>
+        <w:rPr>
+          <w:rStyle w:val="FootnoteReference"/>
+          <w:lang w:val="ru-RU"/>
+        </w:rPr>
+        <w:footnoteReference w:id="21"/>
+      </w:r>
+      <w:r>
+        <w:rPr>
+          <w:lang w:val="ru-RU"/>
+        </w:rPr>
+        <w:t xml:space="preserve"> </w:t>
+      </w:r>
+      <w:r>
+        <w:rPr>
+          <w:lang w:val="en-US"/>
+        </w:rPr>
+        <w:t>endpoints</w:t>
+      </w:r>
+      <w:r>
+        <w:rPr>
+          <w:lang w:val="ru-RU"/>
+        </w:rPr>
+        <w:t>, авторизация, работа с кеш паматью и так далее.</w:t>
+      </w:r>
+    </w:p>
+    <w:p>
+      <w:pPr>
+        <w:pStyle w:val="Heading1"/>
+      </w:pPr>
+      <w:r>
+        <w:lastRenderedPageBreak/>
+        <w:t>O</w:t>
+      </w:r>
+      <w:bookmarkEnd w:id="3"/>
+    </w:p>
+    <w:p>
+      <w:pPr>
+        <w:pStyle w:val="NormalarTab"/>
+      </w:pPr>
+    </w:p>
+    <w:p>
+      <w:pPr>
+        <w:pStyle w:val="Heading2"/>
+        <w:rPr>
+          <w:lang w:val="ru-RU"/>
+        </w:rPr>
+      </w:pPr>
+      <w:r>
+        <w:rPr>
+          <w:lang w:val="en-US"/>
+        </w:rPr>
+        <w:t xml:space="preserve">Ceylon, </w:t>
+      </w:r>
+      <w:r>
+        <w:rPr>
+          <w:lang w:val="ru-RU"/>
+        </w:rPr>
+        <w:t>плюсы</w:t>
       </w:r>
       <w:bookmarkStart w:id="4" w:name="_GoBack"/>
       <w:bookmarkEnd w:id="4"/>
-      <w:r>
-        <w:rPr>
-          <w:lang w:val="ru-RU"/>
-        </w:rPr>
-        <w:t>ний</w:t>
-      </w:r>
-      <w:r>
-        <w:rPr>
-          <w:lang w:val="ru-RU"/>
-        </w:rPr>
-        <w:t>.</w:t>
-      </w:r>
+    </w:p>
+    <w:p>
+      <w:pPr>
+        <w:pStyle w:val="Heading3"/>
+        <w:rPr>
+          <w:rFonts w:cs="Times New Roman"/>
+          <w:snapToGrid/>
+          <w:lang w:val="en-US" w:bidi="ar-SA"/>
+        </w:rPr>
+      </w:pPr>
+      <w:r>
+        <w:t>Seamless web development</w:t>
+      </w:r>
+    </w:p>
+    <w:p>
+      <w:pPr>
+        <w:pStyle w:val="NormalarLeft075cm"/>
+        <w:ind w:left="0" w:firstLine="720"/>
+      </w:pPr>
+      <w:r>
+        <w:t>Ceylon is evolving into a compelling platform for web development, allowing you to reuse code written for a Java server on the JavaScript client and vice-versa, while still interoperating cleanly with native code on both sides. With our new serialization facility, you’ll be able to transparently move objects between client and server. The Ceylon SDK comes with a HTTP server module based on Undertow, and a transactions module based on JBoss Transactions, but if you’re looking for something “heavier”, Ceylon modules can already be deployed on RedHat’s</w:t>
+      </w:r>
+      <w:r>
+        <w:rPr>
+          <w:rStyle w:val="apple-converted-space"/>
+        </w:rPr>
+        <w:t> </w:t>
+      </w:r>
+      <w:hyperlink r:id="rId37" w:history="1">
+        <w:r>
+          <w:rPr>
+            <w:rStyle w:val="Hyperlink"/>
+            <w:color w:val="auto"/>
+            <w:u w:val="none"/>
+          </w:rPr>
+          <w:t>OpenShift</w:t>
+        </w:r>
+      </w:hyperlink>
+      <w:r>
+        <w:rPr>
+          <w:rStyle w:val="apple-converted-space"/>
+        </w:rPr>
+        <w:t> </w:t>
+      </w:r>
+      <w:r>
+        <w:t>cloud platform, on WildFly, or on</w:t>
+      </w:r>
+      <w:r>
+        <w:rPr>
+          <w:rStyle w:val="apple-converted-space"/>
+        </w:rPr>
+        <w:t> </w:t>
+      </w:r>
+      <w:hyperlink r:id="rId38" w:history="1">
+        <w:r>
+          <w:rPr>
+            <w:rStyle w:val="Hyperlink"/>
+            <w:color w:val="auto"/>
+            <w:u w:val="none"/>
+          </w:rPr>
+          <w:t>Vert.x 2</w:t>
+        </w:r>
+      </w:hyperlink>
+      <w:r>
+        <w:rPr>
+          <w:rStyle w:val="apple-converted-space"/>
+        </w:rPr>
+        <w:t> </w:t>
+      </w:r>
+      <w:r>
+        <w:t>(with Vert.x 3 support coming soon). Alternatively you could use Ceylon in Node.js</w:t>
+      </w:r>
+    </w:p>
+    <w:p>
+      <w:pPr>
+        <w:pStyle w:val="Heading3"/>
+      </w:pPr>
+      <w:r>
+        <w:t>Truly disciplined static typing</w:t>
+      </w:r>
+    </w:p>
+    <w:p>
+      <w:r>
+        <w:t>Chances are you have some experience writing code in a language with static typing. In combination with the right tooling, static typing makes code more robust, more understandable, and much more maintainable. But most languages go out of their way to include features and APIs which undermine their own static type system. A handful of languages such as ML and Haskell eschew this, offering a truly a principled, disciplined approach to static typing. And programmers working with these languages report a curious thing: that their programs have a strange tendency to work first or second time they run them. Sure, it takes a little longer to produce a program that the compiler accepts, but once the compiler is satisfied, so many common bugs have already been eliminated, that the program is often already correct or at least</w:t>
+      </w:r>
+      <w:r>
+        <w:rPr>
+          <w:rStyle w:val="apple-converted-space"/>
+          <w:rFonts w:ascii="Tahoma" w:hAnsi="Tahoma" w:cs="Tahoma"/>
+          <w:color w:val="333333"/>
+          <w:sz w:val="23"/>
+          <w:szCs w:val="23"/>
+        </w:rPr>
+        <w:t> </w:t>
+      </w:r>
+      <w:r>
+        <w:rPr>
+          <w:rStyle w:val="Emphasis"/>
+          <w:rFonts w:ascii="Tahoma" w:hAnsi="Tahoma" w:cs="Tahoma"/>
+          <w:color w:val="333333"/>
+          <w:sz w:val="23"/>
+          <w:szCs w:val="23"/>
+          <w:bdr w:val="none" w:sz="0" w:space="0" w:color="auto" w:frame="1"/>
+        </w:rPr>
+        <w:t>almost</w:t>
+      </w:r>
+      <w:r>
+        <w:rPr>
+          <w:rStyle w:val="apple-converted-space"/>
+          <w:rFonts w:ascii="Tahoma" w:hAnsi="Tahoma" w:cs="Tahoma"/>
+          <w:color w:val="333333"/>
+          <w:sz w:val="23"/>
+          <w:szCs w:val="23"/>
+        </w:rPr>
+        <w:t> </w:t>
+      </w:r>
+      <w:r>
+        <w:t>correct.</w:t>
+      </w:r>
+    </w:p>
+    <w:p>
+      <w:r>
+        <w:t>Ceylon follows this same philosophy and, even though it’s a very different sort of language to ML, our experience is that our programs have the very same tendency to just work, almost immediately. You surely won’t believe this until you experience it yourself.</w:t>
+      </w:r>
+    </w:p>
+    <w:p>
+      <w:r>
+        <w:t xml:space="preserve">Ceylon’s type system itself is state-of-the-art, including generic types with both use-site and declaration-site covariance and contravariance, mixin (multiple) inheritance, </w:t>
+      </w:r>
+      <w:r>
+        <w:lastRenderedPageBreak/>
+        <w:t>principal instantiation inheritance, sum types, disjointness analysis, experimental support for higer-order and higher-rank generics, and, best of all, union and intersection types.</w:t>
+      </w:r>
+    </w:p>
+    <w:p>
+      <w:pPr>
+        <w:rPr>
+          <w:rFonts w:cs="Times New Roman"/>
+        </w:rPr>
+      </w:pPr>
+      <w:r>
+        <w:t>Union and intersection types</w:t>
+      </w:r>
+    </w:p>
+    <w:p>
+      <w:r>
+        <w:t>Ceylon was the first modern language to introduce a full implementation of union and intersection types, and the first language to realize that union and intersection types make flow-typing and type inference, especially generic type inference, very much simpler, more predictable, and more elegant. As of today, it’s still the language with the most sophisticated support for unions and intersections.</w:t>
+      </w:r>
+    </w:p>
+    <w:p>
+      <w:r>
+        <w:t>What’s most difficult to explain to folks who’ve never written any significant amount of code in Ceylon is just how powerful union and intersection types really are. Far from being an exotic construct that you encounter occasionally in tricky library code, they form an essential part of the everyday experience of writing code in Ceylon, and there is almost no significant Ceylon program which doesn’t use union types</w:t>
+      </w:r>
+      <w:r>
+        <w:rPr>
+          <w:rStyle w:val="apple-converted-space"/>
+        </w:rPr>
+        <w:t> </w:t>
+      </w:r>
+      <w:r>
+        <w:rPr>
+          <w:rStyle w:val="Emphasis"/>
+          <w:bdr w:val="none" w:sz="0" w:space="0" w:color="auto" w:frame="1"/>
+        </w:rPr>
+        <w:t>somewhere</w:t>
+      </w:r>
+      <w:r>
+        <w:t>. It’s no exaggeration to say they will totally change the way you think about types.</w:t>
+      </w:r>
+    </w:p>
+    <w:p>
+      <w:pPr>
+        <w:pStyle w:val="Heading3"/>
+      </w:pPr>
+      <w:r>
+        <w:t>Flow-sensitive typing</w:t>
+      </w:r>
+    </w:p>
+    <w:p>
+      <w:r>
+        <w:t>Ceylon was also the first modern language to embrace the notion of flow-sensitive typing, where the conditional logic in the body of a function affects the types inferred by the compiler. This approach eliminates a significant amount of verbosity and a significant number of runtime type casting errors. In combination with Ceylon’s powerful coverage and disjointness analysis, it also helps detect certain other kinds of logic errors.</w:t>
+      </w:r>
+    </w:p>
+    <w:p>
+      <w:pPr>
+        <w:pStyle w:val="Heading3"/>
+      </w:pPr>
+      <w:r>
+        <w:t>The cleanest solution to the problem of null</w:t>
+      </w:r>
+    </w:p>
+    <w:p>
+      <w:r>
+        <w:t>The</w:t>
+      </w:r>
+      <w:r>
+        <w:rPr>
+          <w:rStyle w:val="apple-converted-space"/>
+        </w:rPr>
+        <w:t> </w:t>
+      </w:r>
+      <w:r>
+        <w:t>null</w:t>
+      </w:r>
+      <w:r>
+        <w:rPr>
+          <w:rStyle w:val="apple-converted-space"/>
+        </w:rPr>
+        <w:t> </w:t>
+      </w:r>
+      <w:r>
+        <w:t>value has perplexed language designers for decades. For a long time the “best” solution to the problem was an ML- or Haskell-style</w:t>
+      </w:r>
+      <w:r>
+        <w:rPr>
+          <w:rStyle w:val="apple-converted-space"/>
+        </w:rPr>
+        <w:t> </w:t>
+      </w:r>
+      <w:r>
+        <w:t>Maybe </w:t>
+      </w:r>
+      <w:r>
+        <w:t xml:space="preserve">type, which offered type safety and eliminated the hated “null pointer” error. That solution works quite well for languages without subtyping, but it’s not the best approach for a language with subtyping and union types. Ceylon’s approach </w:t>
+      </w:r>
+      <w:r>
+        <w:t>to null</w:t>
+      </w:r>
+      <w:r>
+        <w:rPr>
+          <w:rStyle w:val="apple-converted-space"/>
+        </w:rPr>
+        <w:t> </w:t>
+      </w:r>
+      <w:r>
+        <w:t xml:space="preserve">is just as type safe, but, with flow-sensitive typing, is more user-friendly, and it doesn’t require the overhead of </w:t>
+      </w:r>
+      <w:r>
+        <w:t>separate Option-style</w:t>
+      </w:r>
+      <w:r>
+        <w:t xml:space="preserve"> wrapper objects. Unlike some other languages,</w:t>
+      </w:r>
+      <w:r>
+        <w:rPr>
+          <w:rStyle w:val="apple-converted-space"/>
+        </w:rPr>
+        <w:t> </w:t>
+      </w:r>
+      <w:r>
+        <w:t>Null</w:t>
+      </w:r>
+      <w:r>
+        <w:rPr>
+          <w:rStyle w:val="apple-converted-space"/>
+        </w:rPr>
+        <w:t> </w:t>
+      </w:r>
+      <w:r>
+        <w:t>isn’t a special case in Ceylon’s type system. Rather, it’s just one further example of the power of union types.</w:t>
+      </w:r>
+    </w:p>
+    <w:p>
+      <w:pPr>
+        <w:pStyle w:val="Heading3"/>
+      </w:pPr>
+      <w:r>
+        <w:lastRenderedPageBreak/>
+        <w:t>An elegant and powerful representation of tuple and function types</w:t>
+      </w:r>
+    </w:p>
+    <w:p>
+      <w:r>
+        <w:t>Like most other modern languages, Ceylon features tuples and function references. Unlike other languages Ceylon doesn’t represent these things as special cases in the type system, nor as an explosion of interface types, one for each tuple/function -arity. Instead, there is just one class</w:t>
+      </w:r>
+      <w:r>
+        <w:rPr>
+          <w:rStyle w:val="apple-converted-space"/>
+        </w:rPr>
+        <w:t> </w:t>
+      </w:r>
+      <w:r>
+        <w:t>Tuple</w:t>
+      </w:r>
+      <w:r>
+        <w:t>, and one interface</w:t>
+      </w:r>
+      <w:r>
+        <w:rPr>
+          <w:rStyle w:val="apple-converted-space"/>
+        </w:rPr>
+        <w:t> </w:t>
+      </w:r>
+      <w:r>
+        <w:t>Callable</w:t>
+      </w:r>
+      <w:r>
+        <w:rPr>
+          <w:rStyle w:val="apple-converted-space"/>
+        </w:rPr>
+        <w:t> </w:t>
+      </w:r>
+      <w:r>
+        <w:t>which expresses function types in terms of tuple types. This approach allows the language to abstract over tuple or function -arity, and write higher-order functions that simply can’t be expressed in many other modern languages.</w:t>
+      </w:r>
+    </w:p>
+    <w:p>
+      <w:pPr>
+        <w:pStyle w:val="Heading3"/>
+      </w:pPr>
+      <w:r>
+        <w:t>Reified generics</w:t>
+      </w:r>
+    </w:p>
+    <w:p>
+      <w:r>
+        <w:t>Along with Gosu, Ceylon is one of only two languages to offer reified generics on the JVM. And it’s the only language to offer reified generics on JavaScript virtual machines. You’ll sometimes run into attempts to “backsplain” the lack of reified generics in Java or other JVM languages: claims that reified generics perform badly, aren’t useful, or don’t work correctly with variance or with higher-order generics. Ceylon is an existence proof that none of these assertions is true.</w:t>
+      </w:r>
+    </w:p>
+    <w:p>
+      <w:pPr>
+        <w:pStyle w:val="NormalarLeft075cm"/>
+        <w:rPr>
+          <w:lang w:val="en-US"/>
+        </w:rPr>
+      </w:pPr>
+    </w:p>
+    <w:p>
+      <w:pPr>
+        <w:pStyle w:val="NormalarTab"/>
+        <w:rPr>
+          <w:lang w:val="en-US" w:eastAsia="en-US"/>
+        </w:rPr>
+      </w:pPr>
     </w:p>
     <w:p>
       <w:pPr>
         <w:pStyle w:val="Heading1"/>
-      </w:pPr>
-      <w:r>
-        <w:lastRenderedPageBreak/>
-        <w:t>OBJEKTU IEKļAUšANA TEKSTĀ</w:t>
-      </w:r>
-      <w:bookmarkEnd w:id="3"/>
-    </w:p>
-    <w:p>
-      <w:pPr>
-        <w:pStyle w:val="NormalarTab"/>
-      </w:pPr>
-      <w:r>
-        <w:t xml:space="preserve">Par iekļautiem noslēguma darbā objektiem var būt uzskatīti attēli, tabulas un matemātiskās izteiksmes. </w:t>
-      </w:r>
-    </w:p>
-    <w:p>
-      <w:pPr>
-        <w:pStyle w:val="NormalarTab"/>
-      </w:pPr>
-      <w:r>
-        <w:t xml:space="preserve">Pirmajā nodaļā tika aprakstīti sagatavošanās darbi </w:t>
-      </w:r>
-      <w:r>
-        <w:t>objektu</w:t>
-      </w:r>
-      <w:r>
-        <w:t xml:space="preserve"> izmantošanai</w:t>
-      </w:r>
-      <w:r>
-        <w:t xml:space="preserve"> un automātiskai numurēšanai, skat. </w:t>
-      </w:r>
-      <w:r>
-        <w:fldChar w:fldCharType="begin"/>
-      </w:r>
-      <w:r>
-        <w:instrText xml:space="preserve"> REF _Ref442950198 \n \h </w:instrText>
-      </w:r>
-      <w:r>
-        <w:fldChar w:fldCharType="separate"/>
-      </w:r>
-      <w:r>
-        <w:t>1.1.2</w:t>
-      </w:r>
-      <w:r>
-        <w:fldChar w:fldCharType="end"/>
-      </w:r>
-      <w:r>
-        <w:t>. punktu</w:t>
-      </w:r>
-      <w:r>
-        <w:t>. Ja tā netika izlasīta un attiecīgie pasākumi netika veikti, tad tas ir jāizdara tagad.</w:t>
-      </w:r>
-    </w:p>
-    <w:p>
-      <w:pPr>
-        <w:pStyle w:val="NormalarTab"/>
-      </w:pPr>
-      <w:r>
-        <w:t xml:space="preserve">Kā jau tika minēts, katru no objekta veidiem ieteicams noformēt ar eksistējošu </w:t>
-      </w:r>
-      <w:r>
-        <w:t xml:space="preserve">piemēru kopēšanas palīdzību, vēlāk nomainot attiecīgās objekta saturu un virsrakstu. Atsauces ievietojamas ar opcijas </w:t>
-      </w:r>
-      <w:r>
-        <w:rPr>
-          <w:i/>
-        </w:rPr>
-        <w:t>References→Cross-reference</w:t>
-      </w:r>
-      <w:r>
-        <w:t xml:space="preserve"> palīdzību, no objektu </w:t>
-      </w:r>
-      <w:r>
-        <w:t>sarakst</w:t>
-      </w:r>
-      <w:r>
-        <w:t>a izvēloties attiecīgo tipu (</w:t>
-      </w:r>
-      <w:r>
-        <w:rPr>
-          <w:i/>
-        </w:rPr>
-        <w:t>Reference</w:t>
-      </w:r>
-      <w:r>
-        <w:rPr>
-          <w:i/>
-        </w:rPr>
-        <w:t> </w:t>
-      </w:r>
-      <w:r>
-        <w:rPr>
-          <w:i/>
-        </w:rPr>
-        <w:t>Type</w:t>
-      </w:r>
-      <w:r>
-        <w:t xml:space="preserve">). Lai ievietotu tikai attiecīgā objekta numuru, tad jāizvēlas opcija </w:t>
-      </w:r>
-      <w:r>
-        <w:rPr>
-          <w:i/>
-        </w:rPr>
-        <w:t>Only</w:t>
-      </w:r>
-      <w:r>
-        <w:rPr>
-          <w:i/>
-        </w:rPr>
-        <w:t> </w:t>
-      </w:r>
-      <w:r>
-        <w:rPr>
-          <w:i/>
-        </w:rPr>
-        <w:t>label</w:t>
-      </w:r>
-      <w:r>
-        <w:rPr>
-          <w:i/>
-        </w:rPr>
-        <w:t> </w:t>
-      </w:r>
-      <w:r>
-        <w:rPr>
-          <w:i/>
-        </w:rPr>
-        <w:t>and</w:t>
-      </w:r>
-      <w:r>
-        <w:rPr>
-          <w:i/>
-        </w:rPr>
-        <w:t> </w:t>
-      </w:r>
-      <w:r>
-        <w:rPr>
-          <w:i/>
-        </w:rPr>
-        <w:t>number</w:t>
-      </w:r>
-      <w:r>
-        <w:t xml:space="preserve"> no </w:t>
-      </w:r>
-      <w:r>
-        <w:rPr>
-          <w:i/>
-        </w:rPr>
-        <w:t>Insert</w:t>
-      </w:r>
-      <w:r>
-        <w:rPr>
-          <w:i/>
-        </w:rPr>
-        <w:t> </w:t>
-      </w:r>
-      <w:r>
-        <w:rPr>
-          <w:i/>
-        </w:rPr>
-        <w:t>reference</w:t>
-      </w:r>
-      <w:r>
-        <w:rPr>
-          <w:i/>
-        </w:rPr>
-        <w:t> </w:t>
-      </w:r>
-      <w:r>
-        <w:rPr>
-          <w:i/>
-        </w:rPr>
-        <w:t>to</w:t>
-      </w:r>
-      <w:r>
-        <w:t xml:space="preserve"> </w:t>
-      </w:r>
-      <w:r>
-        <w:t>saraksta</w:t>
-      </w:r>
-      <w:r>
-        <w:t>.</w:t>
-      </w:r>
-    </w:p>
-    <w:p>
-      <w:pPr>
-        <w:pStyle w:val="Heading2"/>
-      </w:pPr>
-      <w:bookmarkStart w:id="5" w:name="_Toc444598152"/>
-      <w:r>
-        <w:t>Attēli</w:t>
-      </w:r>
-      <w:bookmarkEnd w:id="5"/>
-    </w:p>
-    <w:p>
-      <w:pPr>
-        <w:pStyle w:val="NormalarTab"/>
-      </w:pPr>
-      <w:r>
-        <w:t xml:space="preserve">Darbā ievietoto ilustrāciju </w:t>
-      </w:r>
-      <w:r>
-        <w:t>–</w:t>
-      </w:r>
-      <w:r>
-        <w:t xml:space="preserve"> fotogrāfiju, shēmu, grafiku, diagrammu un tml. </w:t>
-      </w:r>
-      <w:r>
-        <w:t>–</w:t>
-      </w:r>
-      <w:r>
-        <w:t xml:space="preserve"> apzīmēšanai izmanto vienu un to pašu terminu "attēls". Attēli tiek numurēti nodaļas ietvaros</w:t>
-      </w:r>
-      <w:r>
-        <w:t>,</w:t>
-      </w:r>
-      <w:r>
-        <w:t xml:space="preserve"> un katram no tiem ir jābūt savam nosaukumam. Attēla numuru un </w:t>
-      </w:r>
-      <w:r>
-        <w:t>nosaukumu raksta simetriski zem ilustrācijas. Nosaukumu raksta treknrakstā ar</w:t>
-      </w:r>
-      <w:r>
-        <w:t xml:space="preserve"> maziem burtiem un lielo sākuma burtu, bez punkta nosaukuma beigās. Zemāk redzams </w:t>
-      </w:r>
-      <w:r>
-        <w:fldChar w:fldCharType="begin"/>
-      </w:r>
-      <w:r>
-        <w:instrText xml:space="preserve"> REF _Ref125393819 \h  \* MERGEFORMAT </w:instrText>
-      </w:r>
-      <w:r>
-        <w:fldChar w:fldCharType="separate"/>
-      </w:r>
-      <w:r>
-        <w:rPr>
-          <w:noProof/>
-        </w:rPr>
-        <w:t>4.1</w:t>
-      </w:r>
-      <w:r>
-        <w:fldChar w:fldCharType="end"/>
-      </w:r>
-      <w:r>
-        <w:t>. attēla piemērs.</w:t>
-      </w:r>
-    </w:p>
-    <w:p>
-      <w:pPr>
-        <w:pStyle w:val="Picture"/>
-      </w:pPr>
-      <w:r>
-        <w:rPr>
-          <w:noProof/>
-          <w:lang w:val="en-US" w:eastAsia="en-US" w:bidi="ar-SA"/>
-        </w:rPr>
-        <w:drawing>
-          <wp:inline distT="0" distB="0" distL="0" distR="0" wp14:anchorId="10DEF239" wp14:editId="53FF32F9">
-            <wp:extent cx="3743325" cy="2619375"/>
-            <wp:effectExtent l="19050" t="0" r="0" b="0"/>
-            <wp:docPr id="4" name="Chart 1"/>
-            <wp:cNvGraphicFramePr>
-              <a:graphicFrameLocks xmlns:a="http://schemas.openxmlformats.org/drawingml/2006/main"/>
-            </wp:cNvGraphicFramePr>
-            <a:graphic xmlns:a="http://schemas.openxmlformats.org/drawingml/2006/main">
-              <a:graphicData uri="http://schemas.openxmlformats.org/drawingml/2006/picture">
-                <pic:pic xmlns:pic="http://schemas.openxmlformats.org/drawingml/2006/picture">
-                  <pic:nvPicPr>
-                    <pic:cNvPr id="0" name="Chart 1"/>
-                    <pic:cNvPicPr>
-                      <a:picLocks noChangeArrowheads="1"/>
-                    </pic:cNvPicPr>
-                  </pic:nvPicPr>
-                  <pic:blipFill>
-                    <a:blip r:embed="rId37" cstate="print"/>
-                    <a:srcRect/>
-                    <a:stretch>
-                      <a:fillRect/>
-                    </a:stretch>
-                  </pic:blipFill>
-                  <pic:spPr bwMode="auto">
-                    <a:xfrm>
-                      <a:off x="0" y="0"/>
-                      <a:ext cx="3755450" cy="2627860"/>
-                    </a:xfrm>
-                    <a:prstGeom prst="rect">
-                      <a:avLst/>
-                    </a:prstGeom>
-                    <a:noFill/>
-                    <a:ln w="9525">
-                      <a:noFill/>
-                      <a:miter lim="800000"/>
-                      <a:headEnd/>
-                      <a:tailEnd/>
-                    </a:ln>
-                  </pic:spPr>
-                </pic:pic>
-              </a:graphicData>
-            </a:graphic>
-          </wp:inline>
-        </w:drawing>
-      </w:r>
-    </w:p>
-    <w:bookmarkStart w:id="6" w:name="_Ref125393819"/>
-    <w:bookmarkStart w:id="7" w:name="_Ref122392974"/>
-    <w:p>
-      <w:pPr>
-        <w:pStyle w:val="Captioncentered"/>
-      </w:pPr>
-      <w:r>
-        <w:fldChar w:fldCharType="begin"/>
-      </w:r>
-      <w:r>
-        <w:instrText xml:space="preserve"> STYLEREF 1 \s </w:instrText>
-      </w:r>
-      <w:r>
-        <w:fldChar w:fldCharType="separate"/>
-      </w:r>
-      <w:r>
-        <w:rPr>
-          <w:noProof/>
-        </w:rPr>
-        <w:t>4</w:t>
-      </w:r>
-      <w:r>
-        <w:fldChar w:fldCharType="end"/>
-      </w:r>
-      <w:r>
-        <w:t>.</w:t>
-      </w:r>
-      <w:r>
-        <w:fldChar w:fldCharType="begin"/>
-      </w:r>
-      <w:r>
-        <w:instrText xml:space="preserve"> SEQ Figūra \* ARABIC \s 1 </w:instrText>
-      </w:r>
-      <w:r>
-        <w:fldChar w:fldCharType="separate"/>
-      </w:r>
-      <w:r>
-        <w:rPr>
-          <w:noProof/>
-        </w:rPr>
-        <w:t>1</w:t>
-      </w:r>
-      <w:r>
-        <w:rPr>
-          <w:noProof/>
-        </w:rPr>
-        <w:fldChar w:fldCharType="end"/>
-      </w:r>
-      <w:bookmarkEnd w:id="6"/>
-      <w:r>
-        <w:t xml:space="preserve">. att. </w:t>
-      </w:r>
-      <w:bookmarkEnd w:id="7"/>
-      <w:r>
-        <w:rPr>
-          <w:b/>
-        </w:rPr>
-        <w:t>Bakalaurantu</w:t>
-      </w:r>
-      <w:r>
-        <w:rPr>
-          <w:b/>
-        </w:rPr>
-        <w:t xml:space="preserve"> un maģistrantu stipendiju piešķīrumi pa nozarēm</w:t>
-      </w:r>
-    </w:p>
-    <w:p>
-      <w:pPr>
-        <w:pStyle w:val="NormalarTab"/>
-      </w:pPr>
-      <w:r>
-        <w:t>Ja attēlam nepieciešami paskaidrojumi, tos raksta zem nosaukuma centrā (paskaidrojumus var rakstīt, lietojot mazāka lieluma fontu)</w:t>
-      </w:r>
-      <w:r>
-        <w:t xml:space="preserve">, šajā </w:t>
-      </w:r>
-      <w:r>
-        <w:t xml:space="preserve">gadījumā aiz </w:t>
-      </w:r>
-      <w:r>
-        <w:lastRenderedPageBreak/>
-        <w:t xml:space="preserve">nosaukuma liek kolu. </w:t>
-      </w:r>
-    </w:p>
-    <w:p>
-      <w:pPr>
-        <w:pStyle w:val="ListBullet1"/>
-      </w:pPr>
-      <w:r>
-        <w:t xml:space="preserve">Tekstā, kura ilustrēšanai izmantots attēls, attiecīgajā vietā uz to jānorāda atsauce, piemēram: “... uzskatāmi ilustrē 4.1. attēlā sniegtais zīmējums...” vai "4.1. att. sniegtais...". Tas ir viegli izdarāms ar automātisko atsauču sistēmu, par kuru minēts </w:t>
-      </w:r>
-      <w:r>
-        <w:fldChar w:fldCharType="begin"/>
-      </w:r>
-      <w:r>
-        <w:instrText xml:space="preserve"> REF _Ref442996807 \r \h  \* MERGEFORMAT </w:instrText>
-      </w:r>
-      <w:r>
-        <w:fldChar w:fldCharType="separate"/>
-      </w:r>
-      <w:r>
-        <w:rPr>
-          <w:b/>
-          <w:bCs/>
-          <w:lang w:val="en-US"/>
-        </w:rPr>
-        <w:t>Error! Reference source not found.</w:t>
-      </w:r>
-      <w:r>
-        <w:fldChar w:fldCharType="end"/>
-      </w:r>
-      <w:r>
-        <w:t>. nodaļas sākumā.</w:t>
-      </w:r>
-    </w:p>
-    <w:p>
-      <w:pPr>
-        <w:pStyle w:val="ListBullet1"/>
-      </w:pPr>
-      <w:r>
-        <w:t xml:space="preserve">Atsaucei uz ilustrāciju tekstā pirmoreiz jāparādās </w:t>
-      </w:r>
-      <w:r>
-        <w:rPr>
-          <w:b/>
-        </w:rPr>
-        <w:t>pirms</w:t>
-      </w:r>
-      <w:r>
-        <w:t xml:space="preserve"> attēla.</w:t>
-      </w:r>
-    </w:p>
-    <w:p>
-      <w:pPr>
-        <w:pStyle w:val="ListBullet1"/>
-      </w:pPr>
-      <w:r>
-        <w:t xml:space="preserve">Ievietojot atsauci, attēla </w:t>
-      </w:r>
-      <w:r>
-        <w:rPr>
-          <w:b/>
-        </w:rPr>
-        <w:t>paskaidrojumam tekstā jāatšķiras no attēla virsraksta</w:t>
-      </w:r>
-      <w:r>
-        <w:t xml:space="preserve"> (tas pats attiecas arī uz tabulām!). </w:t>
-      </w:r>
-    </w:p>
-    <w:p>
-      <w:pPr>
-        <w:pStyle w:val="ListBullet1"/>
-      </w:pPr>
-      <w:r>
-        <w:t xml:space="preserve">Attēlus ieteicams izveidot un iekļaut tekstā kā veselus objektus, proti, caur izvēlni </w:t>
-      </w:r>
-      <w:r>
-        <w:rPr>
-          <w:i/>
-        </w:rPr>
-        <w:t>Insert→Object→Microsoft</w:t>
-      </w:r>
-      <w:r>
-        <w:rPr>
-          <w:i/>
-        </w:rPr>
-        <w:t> </w:t>
-      </w:r>
-      <w:r>
-        <w:rPr>
-          <w:i/>
-        </w:rPr>
-        <w:t>Visio</w:t>
-      </w:r>
-      <w:r>
-        <w:t xml:space="preserve"> vai arī iekļaut attēlu no citiem grafiskajiem redaktoriem, lietojot opciju </w:t>
-      </w:r>
-      <w:r>
-        <w:rPr>
-          <w:i/>
-        </w:rPr>
-        <w:t>Create from File</w:t>
-      </w:r>
-      <w:r>
-        <w:t>.</w:t>
-      </w:r>
-    </w:p>
-    <w:p>
-      <w:pPr>
-        <w:pStyle w:val="ListBullet1"/>
-      </w:pPr>
-      <w:r>
-        <w:t xml:space="preserve">Ja grafiskie objekti (attēli) tiek veidoti, lietojot opciju </w:t>
-      </w:r>
-      <w:r>
-        <w:rPr>
-          <w:i/>
-        </w:rPr>
-        <w:t>Insert→Shapes</w:t>
-      </w:r>
-      <w:r>
-        <w:t xml:space="preserve">, tad visiem attēla elementiem jābūt sagrupētiem, lai rezultātā attēls būtu kā viens </w:t>
-      </w:r>
-      <w:r>
-        <w:rPr>
-          <w:b/>
-        </w:rPr>
-        <w:t>vesels</w:t>
-      </w:r>
-      <w:r>
-        <w:t xml:space="preserve"> bloks.</w:t>
-      </w:r>
-    </w:p>
-    <w:p>
-      <w:pPr>
-        <w:pStyle w:val="ListBullet1"/>
-      </w:pPr>
-      <w:r>
-        <w:t>Šāds attēls kā vesels bloks tiek ievietots darbā atsevišķajā rindā, piemēram, lietojot stilu Picture.</w:t>
-      </w:r>
-    </w:p>
-    <w:p>
-      <w:pPr>
-        <w:pStyle w:val="ListBullet1"/>
-      </w:pPr>
-      <w:r>
-        <w:t xml:space="preserve">Ja attēls (vai tabula) ir ņemts no kāda avota, tad tas jāiekļauj bibliogrāfijas sarakstā un attiecīgajā vietā obligāti jānorāda </w:t>
-      </w:r>
-      <w:r>
-        <w:rPr>
-          <w:b/>
-        </w:rPr>
-        <w:t>atsauce uz oriģinālo</w:t>
-      </w:r>
-      <w:r>
-        <w:t xml:space="preserve"> bibliogrāfijas avotu (pie paša attēla vai tabulas nosaukuma).</w:t>
-      </w:r>
-    </w:p>
-    <w:p>
-      <w:pPr>
-        <w:pStyle w:val="Heading2"/>
-      </w:pPr>
-      <w:bookmarkStart w:id="8" w:name="_Toc121243850"/>
-      <w:bookmarkStart w:id="9" w:name="_Toc444598153"/>
-      <w:bookmarkStart w:id="10" w:name="_Toc121243849"/>
-      <w:r>
-        <w:t>Tabulas</w:t>
-      </w:r>
-      <w:bookmarkEnd w:id="8"/>
-      <w:bookmarkEnd w:id="9"/>
-    </w:p>
-    <w:p>
-      <w:pPr>
-        <w:pStyle w:val="NormalarTab"/>
-      </w:pPr>
-      <w:r>
-        <w:t xml:space="preserve">Katrai darbā ievietotajai tabulai jābūt numurētai un ar savu nosaukumu. Tabulas numurē </w:t>
-      </w:r>
-      <w:r>
-        <w:t xml:space="preserve">ar arābu cipariem </w:t>
-      </w:r>
-      <w:r>
-        <w:rPr>
-          <w:b/>
-        </w:rPr>
-        <w:t>tikai nodaļas</w:t>
-      </w:r>
-      <w:r>
-        <w:t xml:space="preserve"> ietvaros, piemēram: </w:t>
-      </w:r>
-      <w:r>
-        <w:t>1.1. </w:t>
-      </w:r>
-      <w:r>
-        <w:t>tabula, 2.3. tabu</w:t>
-      </w:r>
-      <w:r>
-        <w:t xml:space="preserve">la, utt. </w:t>
-      </w:r>
-    </w:p>
-    <w:p>
-      <w:pPr>
-        <w:pStyle w:val="NormalarTab"/>
-      </w:pPr>
-      <w:r>
-        <w:t>Tabulas n</w:t>
-      </w:r>
-      <w:r>
-        <w:t xml:space="preserve">umuru raksta labajā pusē virs tabulas nosaukuma. </w:t>
-      </w:r>
-      <w:r>
-        <w:t xml:space="preserve">Tabulas nosaukumu raksta simetriski virs tabulas ar izceltiem maziem burtiem un lielo </w:t>
-      </w:r>
-      <w:r>
-        <w:br/>
-      </w:r>
-      <w:r>
-        <w:t>sākuma burtu (</w:t>
-      </w:r>
-      <w:r>
-        <w:rPr>
-          <w:b/>
-        </w:rPr>
-        <w:t>Bold</w:t>
-      </w:r>
-      <w:r>
-        <w:t xml:space="preserve">, 12. lielums, novietojums </w:t>
-      </w:r>
-      <w:r>
-        <w:sym w:font="Symbol" w:char="F02D"/>
-      </w:r>
-      <w:r>
-        <w:t xml:space="preserve"> lapas </w:t>
-      </w:r>
-      <w:r>
-        <w:rPr>
-          <w:b/>
-        </w:rPr>
-        <w:t>vidū</w:t>
-      </w:r>
-      <w:r>
-        <w:t>)</w:t>
-      </w:r>
-      <w:r>
-        <w:t xml:space="preserve">, bez punkta nosaukuma beigās. </w:t>
-      </w:r>
-    </w:p>
-    <w:p>
-      <w:pPr>
-        <w:pStyle w:val="NormalarTab"/>
-      </w:pPr>
-      <w:r>
-        <w:t>Zemāk redzams tabulu noformēšanas paraugs ar bieži lietojamu saīsinājumu un to atšifrējumu aprakstu (</w:t>
-      </w:r>
-      <w:r>
-        <w:fldChar w:fldCharType="begin"/>
-      </w:r>
-      <w:r>
-        <w:instrText xml:space="preserve"> REF _Ref125394002 \h  \* MERGEFORMAT </w:instrText>
-      </w:r>
-      <w:r>
-        <w:fldChar w:fldCharType="separate"/>
-      </w:r>
-      <w:r>
-        <w:rPr>
-          <w:rFonts w:cs="Times New Roman"/>
-          <w:noProof/>
-        </w:rPr>
-        <w:t>4.1</w:t>
-      </w:r>
-      <w:r>
-        <w:fldChar w:fldCharType="end"/>
-      </w:r>
-      <w:r>
-        <w:rPr>
-          <w:rFonts w:cs="Times New Roman"/>
-        </w:rPr>
-        <w:t>.</w:t>
-      </w:r>
-      <w:r>
-        <w:t xml:space="preserve"> tab.).</w:t>
-      </w:r>
-    </w:p>
-    <w:bookmarkStart w:id="11" w:name="_Ref125394002"/>
-    <w:bookmarkStart w:id="12" w:name="_Ref121243202"/>
-    <w:p>
-      <w:pPr>
-        <w:pStyle w:val="Caption"/>
-        <w:rPr>
-          <w:lang w:eastAsia="en-US"/>
-        </w:rPr>
-      </w:pPr>
-      <w:r>
-        <w:rPr>
-          <w:lang w:eastAsia="en-US"/>
-        </w:rPr>
-        <w:fldChar w:fldCharType="begin"/>
-      </w:r>
-      <w:r>
-        <w:rPr>
-          <w:lang w:eastAsia="en-US"/>
-        </w:rPr>
-        <w:instrText xml:space="preserve"> STYLEREF 1 \s </w:instrText>
-      </w:r>
-      <w:r>
-        <w:rPr>
-          <w:lang w:eastAsia="en-US"/>
-        </w:rPr>
-        <w:fldChar w:fldCharType="separate"/>
-      </w:r>
-      <w:r>
-        <w:rPr>
-          <w:noProof/>
-          <w:lang w:eastAsia="en-US"/>
-        </w:rPr>
-        <w:t>4</w:t>
-      </w:r>
-      <w:r>
-        <w:rPr>
-          <w:lang w:eastAsia="en-US"/>
-        </w:rPr>
-        <w:fldChar w:fldCharType="end"/>
-      </w:r>
-      <w:r>
-        <w:rPr>
-          <w:lang w:eastAsia="en-US"/>
-        </w:rPr>
-        <w:t>.</w:t>
-      </w:r>
-      <w:r>
-        <w:rPr>
-          <w:lang w:eastAsia="en-US"/>
-        </w:rPr>
-        <w:fldChar w:fldCharType="begin"/>
-      </w:r>
-      <w:r>
-        <w:rPr>
-          <w:lang w:eastAsia="en-US"/>
-        </w:rPr>
-        <w:instrText xml:space="preserve"> SEQ Tabula \* ARABIC \s 1 </w:instrText>
-      </w:r>
-      <w:r>
-        <w:rPr>
-          <w:lang w:eastAsia="en-US"/>
-        </w:rPr>
-        <w:fldChar w:fldCharType="separate"/>
-      </w:r>
-      <w:r>
-        <w:rPr>
-          <w:noProof/>
-          <w:lang w:eastAsia="en-US"/>
-        </w:rPr>
-        <w:t>1</w:t>
-      </w:r>
-      <w:r>
-        <w:rPr>
-          <w:lang w:eastAsia="en-US"/>
-        </w:rPr>
-        <w:fldChar w:fldCharType="end"/>
-      </w:r>
-      <w:bookmarkEnd w:id="11"/>
-      <w:r>
-        <w:rPr>
-          <w:lang w:eastAsia="en-US"/>
-        </w:rPr>
-        <w:t>. tabula</w:t>
-      </w:r>
-      <w:bookmarkEnd w:id="12"/>
-    </w:p>
-    <w:p>
-      <w:pPr>
-        <w:pStyle w:val="TabulasNosaukums"/>
-      </w:pPr>
-      <w:r>
-        <w:t>Tradicionālie saīsinājumi, kurus noslēguma darbā nav nepieciešams atšifrēt</w:t>
-      </w:r>
-    </w:p>
-    <w:tbl>
-      <w:tblPr>
-        <w:tblW w:w="5580" w:type="dxa"/>
-        <w:jc w:val="center"/>
-        <w:tblBorders>
-          <w:top w:val="single" w:sz="4" w:space="0" w:color="auto"/>
-          <w:left w:val="single" w:sz="4" w:space="0" w:color="auto"/>
-          <w:bottom w:val="single" w:sz="4" w:space="0" w:color="auto"/>
-          <w:right w:val="single" w:sz="4" w:space="0" w:color="auto"/>
-          <w:insideH w:val="single" w:sz="4" w:space="0" w:color="auto"/>
-          <w:insideV w:val="single" w:sz="4" w:space="0" w:color="auto"/>
-        </w:tblBorders>
-        <w:tblLook w:val="01E0" w:firstRow="1" w:lastRow="1" w:firstColumn="1" w:lastColumn="1" w:noHBand="0" w:noVBand="0"/>
-      </w:tblPr>
-      <w:tblGrid>
-        <w:gridCol w:w="837"/>
-        <w:gridCol w:w="1851"/>
-        <w:gridCol w:w="2892"/>
-      </w:tblGrid>
-      <w:tr>
-        <w:trPr>
-          <w:tblHeader/>
-          <w:jc w:val="center"/>
-        </w:trPr>
-        <w:tc>
-          <w:tcPr>
-            <w:tcW w:w="837" w:type="dxa"/>
-          </w:tcPr>
-          <w:p>
-            <w:pPr>
-              <w:pStyle w:val="Tabulaskolonunosaukumi"/>
-            </w:pPr>
-            <w:r>
-              <w:t>N.p.k.</w:t>
-            </w:r>
-          </w:p>
-        </w:tc>
-        <w:tc>
-          <w:tcPr>
-            <w:tcW w:w="1851" w:type="dxa"/>
-          </w:tcPr>
-          <w:p>
-            <w:pPr>
-              <w:pStyle w:val="Tabulaskolonunosaukumi"/>
-            </w:pPr>
-            <w:r>
-              <w:t>Saīsinājums</w:t>
-            </w:r>
-          </w:p>
-        </w:tc>
-        <w:tc>
-          <w:tcPr>
-            <w:tcW w:w="2892" w:type="dxa"/>
-          </w:tcPr>
-          <w:p>
-            <w:pPr>
-              <w:pStyle w:val="Tabulaskolonunosaukumi"/>
-            </w:pPr>
-            <w:r>
-              <w:t>Atšifrējums</w:t>
-            </w:r>
-          </w:p>
-        </w:tc>
-      </w:tr>
-      <w:tr>
-        <w:trPr>
-          <w:jc w:val="center"/>
-        </w:trPr>
-        <w:tc>
-          <w:tcPr>
-            <w:tcW w:w="837" w:type="dxa"/>
-          </w:tcPr>
-          <w:p>
-            <w:pPr>
-              <w:pStyle w:val="Tabulasteksts"/>
-            </w:pPr>
-            <w:r>
-              <w:t>1.</w:t>
-            </w:r>
-          </w:p>
-        </w:tc>
-        <w:tc>
-          <w:tcPr>
-            <w:tcW w:w="1851" w:type="dxa"/>
-          </w:tcPr>
-          <w:p>
-            <w:pPr>
-              <w:pStyle w:val="Tabulasteksts"/>
-            </w:pPr>
-            <w:r>
-              <w:t>lpp.</w:t>
-            </w:r>
-          </w:p>
-        </w:tc>
-        <w:tc>
-          <w:tcPr>
-            <w:tcW w:w="2892" w:type="dxa"/>
-          </w:tcPr>
-          <w:p>
-            <w:pPr>
-              <w:pStyle w:val="Tabulasteksts"/>
-            </w:pPr>
-            <w:r>
-              <w:t>lappuse</w:t>
-            </w:r>
-          </w:p>
-        </w:tc>
-      </w:tr>
-      <w:tr>
-        <w:trPr>
-          <w:jc w:val="center"/>
-        </w:trPr>
-        <w:tc>
-          <w:tcPr>
-            <w:tcW w:w="837" w:type="dxa"/>
-          </w:tcPr>
-          <w:p>
-            <w:pPr>
-              <w:pStyle w:val="Tabulasteksts"/>
-            </w:pPr>
-            <w:r>
-              <w:lastRenderedPageBreak/>
-              <w:t>2.</w:t>
-            </w:r>
-          </w:p>
-        </w:tc>
-        <w:tc>
-          <w:tcPr>
-            <w:tcW w:w="1851" w:type="dxa"/>
-          </w:tcPr>
-          <w:p>
-            <w:pPr>
-              <w:pStyle w:val="Tabulasteksts"/>
-            </w:pPr>
-            <w:r>
-              <w:t>n.p.k.</w:t>
-            </w:r>
-          </w:p>
-        </w:tc>
-        <w:tc>
-          <w:tcPr>
-            <w:tcW w:w="2892" w:type="dxa"/>
-          </w:tcPr>
-          <w:p>
-            <w:pPr>
-              <w:pStyle w:val="Tabulasteksts"/>
-            </w:pPr>
-            <w:r>
-              <w:t>numurs pēc kārtas</w:t>
-            </w:r>
-          </w:p>
-        </w:tc>
-      </w:tr>
-      <w:tr>
-        <w:trPr>
-          <w:jc w:val="center"/>
-        </w:trPr>
-        <w:tc>
-          <w:tcPr>
-            <w:tcW w:w="837" w:type="dxa"/>
-          </w:tcPr>
-          <w:p>
-            <w:pPr>
-              <w:pStyle w:val="Tabulasteksts"/>
-            </w:pPr>
-            <w:r>
-              <w:t>3.</w:t>
-            </w:r>
-          </w:p>
-        </w:tc>
-        <w:tc>
-          <w:tcPr>
-            <w:tcW w:w="1851" w:type="dxa"/>
-          </w:tcPr>
-          <w:p>
-            <w:pPr>
-              <w:pStyle w:val="Tabulasteksts"/>
-            </w:pPr>
-            <w:r>
-              <w:t>sk. vai skat.</w:t>
-            </w:r>
-          </w:p>
-        </w:tc>
-        <w:tc>
-          <w:tcPr>
-            <w:tcW w:w="2892" w:type="dxa"/>
-          </w:tcPr>
-          <w:p>
-            <w:pPr>
-              <w:pStyle w:val="Tabulasteksts"/>
-            </w:pPr>
-            <w:r>
-              <w:t>skatīt</w:t>
-            </w:r>
-          </w:p>
-        </w:tc>
-      </w:tr>
-      <w:tr>
-        <w:trPr>
-          <w:jc w:val="center"/>
-        </w:trPr>
-        <w:tc>
-          <w:tcPr>
-            <w:tcW w:w="837" w:type="dxa"/>
-          </w:tcPr>
-          <w:p>
-            <w:pPr>
-              <w:pStyle w:val="Tabulasteksts"/>
-            </w:pPr>
-            <w:r>
-              <w:t>4.</w:t>
-            </w:r>
-          </w:p>
-        </w:tc>
-        <w:tc>
-          <w:tcPr>
-            <w:tcW w:w="1851" w:type="dxa"/>
-          </w:tcPr>
-          <w:p>
-            <w:pPr>
-              <w:pStyle w:val="Tabulasteksts"/>
-            </w:pPr>
-            <w:r>
-              <w:t>š.g.</w:t>
-            </w:r>
-          </w:p>
-        </w:tc>
-        <w:tc>
-          <w:tcPr>
-            <w:tcW w:w="2892" w:type="dxa"/>
-          </w:tcPr>
-          <w:p>
-            <w:pPr>
-              <w:pStyle w:val="Tabulasteksts"/>
-            </w:pPr>
-            <w:r>
-              <w:t>šā gada; šī gada</w:t>
-            </w:r>
-          </w:p>
-        </w:tc>
-      </w:tr>
-      <w:tr>
-        <w:trPr>
-          <w:jc w:val="center"/>
-        </w:trPr>
-        <w:tc>
-          <w:tcPr>
-            <w:tcW w:w="837" w:type="dxa"/>
-          </w:tcPr>
-          <w:p>
-            <w:pPr>
-              <w:pStyle w:val="Tabulasteksts"/>
-            </w:pPr>
-            <w:r>
-              <w:t>5.</w:t>
-            </w:r>
-          </w:p>
-        </w:tc>
-        <w:tc>
-          <w:tcPr>
-            <w:tcW w:w="1851" w:type="dxa"/>
-          </w:tcPr>
-          <w:p>
-            <w:pPr>
-              <w:pStyle w:val="Tabulasteksts"/>
-            </w:pPr>
-            <w:r>
-              <w:t>t.i.</w:t>
-            </w:r>
-          </w:p>
-        </w:tc>
-        <w:tc>
-          <w:tcPr>
-            <w:tcW w:w="2892" w:type="dxa"/>
-          </w:tcPr>
-          <w:p>
-            <w:pPr>
-              <w:pStyle w:val="Tabulasteksts"/>
-            </w:pPr>
-            <w:r>
-              <w:t>tas ir</w:t>
-            </w:r>
-          </w:p>
-        </w:tc>
-      </w:tr>
-      <w:tr>
-        <w:trPr>
-          <w:jc w:val="center"/>
-        </w:trPr>
-        <w:tc>
-          <w:tcPr>
-            <w:tcW w:w="837" w:type="dxa"/>
-          </w:tcPr>
-          <w:p>
-            <w:pPr>
-              <w:pStyle w:val="Tabulasteksts"/>
-            </w:pPr>
-            <w:r>
-              <w:t>6.</w:t>
-            </w:r>
-          </w:p>
-        </w:tc>
-        <w:tc>
-          <w:tcPr>
-            <w:tcW w:w="1851" w:type="dxa"/>
-          </w:tcPr>
-          <w:p>
-            <w:pPr>
-              <w:pStyle w:val="Tabulasteksts"/>
-            </w:pPr>
-            <w:r>
-              <w:t>u.c.</w:t>
-            </w:r>
-          </w:p>
-        </w:tc>
-        <w:tc>
-          <w:tcPr>
-            <w:tcW w:w="2892" w:type="dxa"/>
-          </w:tcPr>
-          <w:p>
-            <w:pPr>
-              <w:pStyle w:val="Tabulasteksts"/>
-            </w:pPr>
-            <w:r>
-              <w:t>un citi</w:t>
-            </w:r>
-          </w:p>
-        </w:tc>
-      </w:tr>
-      <w:tr>
-        <w:trPr>
-          <w:jc w:val="center"/>
-        </w:trPr>
-        <w:tc>
-          <w:tcPr>
-            <w:tcW w:w="837" w:type="dxa"/>
-          </w:tcPr>
-          <w:p>
-            <w:pPr>
-              <w:pStyle w:val="Tabulasteksts"/>
-            </w:pPr>
-            <w:r>
-              <w:t>7.</w:t>
-            </w:r>
-          </w:p>
-        </w:tc>
-        <w:tc>
-          <w:tcPr>
-            <w:tcW w:w="1851" w:type="dxa"/>
-          </w:tcPr>
-          <w:p>
-            <w:pPr>
-              <w:pStyle w:val="Tabulasteksts"/>
-            </w:pPr>
-            <w:r>
-              <w:t>u.tml.</w:t>
-            </w:r>
-          </w:p>
-        </w:tc>
-        <w:tc>
-          <w:tcPr>
-            <w:tcW w:w="2892" w:type="dxa"/>
-          </w:tcPr>
-          <w:p>
-            <w:pPr>
-              <w:pStyle w:val="Tabulasteksts"/>
-            </w:pPr>
-            <w:r>
-              <w:t>un tamlīdzīgi</w:t>
-            </w:r>
-          </w:p>
-        </w:tc>
-      </w:tr>
-      <w:tr>
-        <w:trPr>
-          <w:jc w:val="center"/>
-        </w:trPr>
-        <w:tc>
-          <w:tcPr>
-            <w:tcW w:w="837" w:type="dxa"/>
-          </w:tcPr>
-          <w:p>
-            <w:pPr>
-              <w:pStyle w:val="Tabulasteksts"/>
-            </w:pPr>
-            <w:r>
-              <w:t>8.</w:t>
-            </w:r>
-          </w:p>
-        </w:tc>
-        <w:tc>
-          <w:tcPr>
-            <w:tcW w:w="1851" w:type="dxa"/>
-          </w:tcPr>
-          <w:p>
-            <w:pPr>
-              <w:pStyle w:val="Tabulasteksts"/>
-            </w:pPr>
-            <w:r>
-              <w:t>utt.</w:t>
-            </w:r>
-          </w:p>
-        </w:tc>
-        <w:tc>
-          <w:tcPr>
-            <w:tcW w:w="2892" w:type="dxa"/>
-          </w:tcPr>
-          <w:p>
-            <w:pPr>
-              <w:pStyle w:val="Tabulasteksts"/>
-            </w:pPr>
-            <w:r>
-              <w:t>un tā tālāk</w:t>
-            </w:r>
-          </w:p>
-        </w:tc>
-      </w:tr>
-    </w:tbl>
-    <w:p>
-      <w:pPr>
-        <w:pStyle w:val="NormalpctabformarTab"/>
-      </w:pPr>
-      <w:r>
-        <w:t xml:space="preserve">Tekstā attiecīgā vietā jādod atsauce uz tabulu, piemēram: “… kā rāda </w:t>
-      </w:r>
-      <w:r>
-        <w:fldChar w:fldCharType="begin"/>
-      </w:r>
-      <w:r>
-        <w:instrText xml:space="preserve"> REF _Ref125394002 \h  \* MERGEFORMAT </w:instrText>
-      </w:r>
-      <w:r>
-        <w:fldChar w:fldCharType="separate"/>
-      </w:r>
-      <w:r>
-        <w:rPr>
-          <w:rFonts w:cs="Times New Roman"/>
-          <w:noProof/>
-          <w:lang w:eastAsia="ru-RU"/>
-        </w:rPr>
-        <w:t>4.1</w:t>
-      </w:r>
-      <w:r>
-        <w:fldChar w:fldCharType="end"/>
-      </w:r>
-      <w:r>
-        <w:rPr>
-          <w:rFonts w:cs="Times New Roman"/>
-        </w:rPr>
-        <w:t>.</w:t>
-      </w:r>
-      <w:r>
-        <w:t> tabulas dati...”</w:t>
-      </w:r>
-    </w:p>
-    <w:p>
-      <w:pPr>
-        <w:pStyle w:val="ListBullet1"/>
-      </w:pPr>
-      <w:r>
-        <w:t>A</w:t>
-      </w:r>
-      <w:r>
-        <w:t xml:space="preserve">tsaucei uz </w:t>
-      </w:r>
-      <w:r>
-        <w:t xml:space="preserve">tabulu tekstā </w:t>
-      </w:r>
-      <w:r>
-        <w:t xml:space="preserve">pirmoreiz jāparādās </w:t>
-      </w:r>
-      <w:r>
-        <w:rPr>
-          <w:b/>
-        </w:rPr>
-        <w:t>pirms</w:t>
-      </w:r>
-      <w:r>
-        <w:t xml:space="preserve"> </w:t>
-      </w:r>
-      <w:r>
-        <w:t>t</w:t>
-      </w:r>
-      <w:r>
-        <w:t>a</w:t>
-      </w:r>
-      <w:r>
-        <w:t>bulas</w:t>
-      </w:r>
-      <w:r>
-        <w:t>.</w:t>
-      </w:r>
-    </w:p>
-    <w:p>
-      <w:pPr>
-        <w:pStyle w:val="ListBullet1"/>
-      </w:pPr>
-      <w:r>
-        <w:t>Tabulas n</w:t>
-      </w:r>
-      <w:r>
-        <w:t xml:space="preserve">osaukumu </w:t>
-      </w:r>
-      <w:r>
-        <w:rPr>
-          <w:b/>
-        </w:rPr>
-        <w:t>nepasvītro</w:t>
-      </w:r>
-      <w:r>
-        <w:t xml:space="preserve">. </w:t>
-      </w:r>
-    </w:p>
-    <w:p>
-      <w:pPr>
-        <w:pStyle w:val="ListBullet1"/>
-      </w:pPr>
-      <w:r>
-        <w:t xml:space="preserve">Tabulas nosaukumā vēlams </w:t>
-      </w:r>
-      <w:r>
-        <w:rPr>
-          <w:b/>
-        </w:rPr>
-        <w:t>izvairīties no komatiem</w:t>
-      </w:r>
-      <w:r>
-        <w:t>.</w:t>
-      </w:r>
-      <w:r>
-        <w:t xml:space="preserve"> </w:t>
-      </w:r>
-    </w:p>
-    <w:p>
-      <w:pPr>
-        <w:pStyle w:val="ListBullet1"/>
-      </w:pPr>
-      <w:r>
-        <w:t xml:space="preserve">Tabulas </w:t>
-      </w:r>
-      <w:r>
-        <w:rPr>
-          <w:b/>
-        </w:rPr>
-        <w:t>galvenei</w:t>
-      </w:r>
-      <w:r>
-        <w:t xml:space="preserve"> jābūt iezīmētai kā </w:t>
-      </w:r>
-      <w:r>
-        <w:rPr>
-          <w:i/>
-        </w:rPr>
-        <w:t>Header Row</w:t>
-      </w:r>
-      <w:r>
-        <w:t xml:space="preserve">. Ja tabula aizņem vairākas lapaspuses, galveni atkārto. </w:t>
-      </w:r>
-    </w:p>
-    <w:p>
-      <w:pPr>
-        <w:pStyle w:val="ListBullet1"/>
-      </w:pPr>
-      <w:r>
-        <w:t xml:space="preserve">Tukšā tabulas rindā (ailē, šūniņā) ievelk svītriņu vai </w:t>
-      </w:r>
-      <w:r>
-        <w:t xml:space="preserve">liek </w:t>
-      </w:r>
-      <w:r>
-        <w:t>daudzpunkt</w:t>
-      </w:r>
-      <w:r>
-        <w:t>us</w:t>
-      </w:r>
-      <w:r>
-        <w:t xml:space="preserve">. </w:t>
-      </w:r>
-    </w:p>
-    <w:p>
-      <w:pPr>
-        <w:pStyle w:val="ListBullet1"/>
-        <w:rPr>
-          <w:lang w:eastAsia="en-US"/>
-        </w:rPr>
-      </w:pPr>
-      <w:r>
-        <w:rPr>
-          <w:lang w:eastAsia="en-US"/>
-        </w:rPr>
-        <w:t xml:space="preserve">Nākamai pēc tabulas rindkopai jālieto stils „Normal pēc tab/form” vai „Normal pēc tab/form ar Tab”,, kas nodrošina attālumu pirms rindkopas sākuma. </w:t>
-      </w:r>
-    </w:p>
-    <w:p>
-      <w:pPr>
-        <w:pStyle w:val="Heading2"/>
-      </w:pPr>
-      <w:bookmarkStart w:id="13" w:name="_Toc444598154"/>
-      <w:r>
-        <w:t>Formulas</w:t>
-      </w:r>
-      <w:bookmarkEnd w:id="10"/>
-      <w:bookmarkEnd w:id="13"/>
-    </w:p>
-    <w:p>
-      <w:pPr>
-        <w:pStyle w:val="NormalarTab"/>
-      </w:pPr>
-      <w:r>
-        <w:t>Darbā ievietotās matemātiskās formulas iekļauj tekstā, taču katru no tām raksta savā atsevišķā rindiņā. Formulas numurē nodaļas ietvaros ar arābu cipariem, kurus raksta aiz formulas rindiņas labajā pusē</w:t>
-      </w:r>
-      <w:r>
-        <w:t>,</w:t>
-      </w:r>
-      <w:r>
-        <w:t xml:space="preserve"> piemē</w:t>
-      </w:r>
-      <w:r>
-        <w:t xml:space="preserve">ram (1.1), (2.3) utt. </w:t>
-      </w:r>
-    </w:p>
-    <w:p>
-      <w:pPr>
-        <w:pStyle w:val="NormalarTab"/>
-      </w:pPr>
-      <w:r>
-        <w:t xml:space="preserve">Numuru </w:t>
-      </w:r>
-      <w:r>
-        <w:t xml:space="preserve">ieslēdz parastajās (apaļās) iekavās </w:t>
-      </w:r>
-      <w:r>
-        <w:t>un raksta vienā rin</w:t>
-      </w:r>
-      <w:r>
-        <w:t>dā ar formulu lapas labajā malā. Aiz formulas kārtas numura punktu neliek, piemēram:</w:t>
-      </w:r>
-    </w:p>
-    <w:tbl>
-      <w:tblPr>
-        <w:tblW w:w="0" w:type="auto"/>
-        <w:tblInd w:w="665" w:type="dxa"/>
-        <w:tblLook w:val="04A0" w:firstRow="1" w:lastRow="0" w:firstColumn="1" w:lastColumn="0" w:noHBand="0" w:noVBand="1"/>
-      </w:tblPr>
-      <w:tblGrid>
-        <w:gridCol w:w="6276"/>
-        <w:gridCol w:w="1372"/>
-      </w:tblGrid>
-      <w:tr>
-        <w:trPr>
-          <w:trHeight w:val="1105"/>
-        </w:trPr>
-        <w:tc>
-          <w:tcPr>
-            <w:tcW w:w="6415" w:type="dxa"/>
-            <w:vAlign w:val="center"/>
-          </w:tcPr>
-          <w:p>
-            <w:pPr>
-              <w:pStyle w:val="NormalarTab"/>
-              <w:spacing w:before="120"/>
-              <w:ind w:firstLine="0"/>
-              <w:jc w:val="center"/>
-            </w:pPr>
-            <w:r>
-              <w:rPr>
-                <w:position w:val="-14"/>
-              </w:rPr>
-              <w:object w:dxaOrig="1260" w:dyaOrig="380">
-                <v:shapetype id="_x0000_t75" coordsize="21600,21600" o:spt="75" o:preferrelative="t" path="m@4@5l@4@11@9@11@9@5xe" filled="f" stroked="f">
-                  <v:stroke joinstyle="miter"/>
-                  <v:formulas>
-                    <v:f eqn="if lineDrawn pixelLineWidth 0"/>
-                    <v:f eqn="sum @0 1 0"/>
-                    <v:f eqn="sum 0 0 @1"/>
-                    <v:f eqn="prod @2 1 2"/>
-                    <v:f eqn="prod @3 21600 pixelWidth"/>
-                    <v:f eqn="prod @3 21600 pixelHeight"/>
-                    <v:f eqn="sum @0 0 1"/>
-                    <v:f eqn="prod @6 1 2"/>
-                    <v:f eqn="prod @7 21600 pixelWidth"/>
-                    <v:f eqn="sum @8 21600 0"/>
-                    <v:f eqn="prod @7 21600 pixelHeight"/>
-                    <v:f eqn="sum @10 21600 0"/>
-                  </v:formulas>
-                  <v:path o:extrusionok="f" gradientshapeok="t" o:connecttype="rect"/>
-                  <o:lock v:ext="edit" aspectratio="t"/>
-                </v:shapetype>
-                <v:shape id="_x0000_i1025" type="#_x0000_t75" style="width:63.85pt;height:18.8pt" o:ole="" fillcolor="window">
-                  <v:imagedata r:id="rId38" o:title=""/>
-                </v:shape>
-                <o:OLEObject Type="Embed" ProgID="Equation.DSMT4" ShapeID="_x0000_i1025" DrawAspect="Content" ObjectID="_1556220596" r:id="rId39"/>
-              </w:object>
-            </w:r>
-            <w:r>
-              <w:t>,</w:t>
-            </w:r>
-          </w:p>
-        </w:tc>
-        <w:tc>
-          <w:tcPr>
-            <w:tcW w:w="1392" w:type="dxa"/>
-            <w:vAlign w:val="center"/>
-          </w:tcPr>
-          <w:p>
-            <w:pPr>
-              <w:pStyle w:val="Caption"/>
-            </w:pPr>
-            <w:bookmarkStart w:id="14" w:name="_Ref443922749"/>
-            <w:r>
-              <w:t>(</w:t>
-            </w:r>
-            <w:r>
-              <w:fldChar w:fldCharType="begin"/>
-            </w:r>
-            <w:r>
-              <w:instrText xml:space="preserve"> STYLEREF 1 \s </w:instrText>
-            </w:r>
-            <w:r>
-              <w:fldChar w:fldCharType="separate"/>
-            </w:r>
-            <w:r>
-              <w:rPr>
-                <w:noProof/>
-              </w:rPr>
-              <w:t>4</w:t>
-            </w:r>
-            <w:r>
-              <w:rPr>
-                <w:noProof/>
-              </w:rPr>
-              <w:fldChar w:fldCharType="end"/>
-            </w:r>
-            <w:r>
-              <w:t>.</w:t>
-            </w:r>
-            <w:r>
-              <w:fldChar w:fldCharType="begin"/>
-            </w:r>
-            <w:r>
-              <w:instrText xml:space="preserve"> SEQ ( \* ARABIC \s 1 </w:instrText>
-            </w:r>
-            <w:r>
-              <w:fldChar w:fldCharType="separate"/>
-            </w:r>
-            <w:r>
-              <w:rPr>
-                <w:noProof/>
-              </w:rPr>
-              <w:t>1</w:t>
-            </w:r>
-            <w:r>
-              <w:rPr>
-                <w:noProof/>
-              </w:rPr>
-              <w:fldChar w:fldCharType="end"/>
-            </w:r>
-            <w:r>
-              <w:t>)</w:t>
-            </w:r>
-            <w:bookmarkEnd w:id="14"/>
-          </w:p>
-        </w:tc>
-      </w:tr>
-    </w:tbl>
-    <w:tbl>
-      <w:tblPr>
-        <w:tblStyle w:val="TableGrid"/>
-        <w:tblW w:w="0" w:type="auto"/>
-        <w:tblLayout w:type="fixed"/>
-        <w:tblLook w:val="04A0" w:firstRow="1" w:lastRow="0" w:firstColumn="1" w:lastColumn="0" w:noHBand="0" w:noVBand="1"/>
-      </w:tblPr>
-      <w:tblGrid>
-        <w:gridCol w:w="675"/>
-        <w:gridCol w:w="851"/>
-        <w:gridCol w:w="283"/>
-        <w:gridCol w:w="6663"/>
-      </w:tblGrid>
-      <w:tr>
-        <w:trPr>
-          <w:trHeight w:val="440"/>
-        </w:trPr>
-        <w:tc>
-          <w:tcPr>
-            <w:tcW w:w="675" w:type="dxa"/>
-            <w:tcBorders>
-              <w:top w:val="nil"/>
-              <w:left w:val="nil"/>
-              <w:bottom w:val="nil"/>
-              <w:right w:val="nil"/>
-            </w:tcBorders>
-            <w:vAlign w:val="center"/>
-          </w:tcPr>
-          <w:p>
-            <w:pPr>
-              <w:spacing w:before="0"/>
-              <w:ind w:right="57"/>
-              <w:jc w:val="left"/>
-              <w:rPr>
-                <w:color w:val="000000"/>
-              </w:rPr>
-            </w:pPr>
-            <w:r>
-              <w:rPr>
-                <w:color w:val="000000"/>
-              </w:rPr>
-              <w:t>kur</w:t>
-            </w:r>
-          </w:p>
-        </w:tc>
-        <w:tc>
-          <w:tcPr>
-            <w:tcW w:w="851" w:type="dxa"/>
-            <w:tcBorders>
-              <w:top w:val="nil"/>
-              <w:left w:val="nil"/>
-              <w:bottom w:val="nil"/>
-              <w:right w:val="nil"/>
-            </w:tcBorders>
-            <w:vAlign w:val="center"/>
-          </w:tcPr>
-          <w:p>
-            <w:pPr>
-              <w:spacing w:before="0"/>
-              <w:ind w:right="57"/>
-              <w:jc w:val="left"/>
-              <w:rPr>
-                <w:color w:val="000000"/>
-              </w:rPr>
-            </w:pPr>
-            <w:r>
-              <w:rPr>
-                <w:color w:val="000000"/>
-                <w:spacing w:val="12"/>
-                <w:position w:val="-14"/>
-              </w:rPr>
-              <w:object w:dxaOrig="460" w:dyaOrig="380">
-                <v:shape id="_x0000_i1026" type="#_x0000_t75" style="width:23.15pt;height:18.8pt" o:ole="" fillcolor="window">
-                  <v:imagedata r:id="rId40" o:title=""/>
-                </v:shape>
-                <o:OLEObject Type="Embed" ProgID="Equation.3" ShapeID="_x0000_i1026" DrawAspect="Content" ObjectID="_1556220597" r:id="rId41"/>
-              </w:object>
-            </w:r>
-          </w:p>
-        </w:tc>
-        <w:tc>
-          <w:tcPr>
-            <w:tcW w:w="283" w:type="dxa"/>
-            <w:tcBorders>
-              <w:top w:val="nil"/>
-              <w:left w:val="nil"/>
-              <w:bottom w:val="nil"/>
-              <w:right w:val="nil"/>
-            </w:tcBorders>
-            <w:vAlign w:val="center"/>
-          </w:tcPr>
-          <w:p>
-            <w:pPr>
-              <w:spacing w:before="0"/>
-              <w:ind w:right="57"/>
-              <w:jc w:val="left"/>
-              <w:rPr>
-                <w:color w:val="000000"/>
-              </w:rPr>
-            </w:pPr>
-            <w:r>
-              <w:rPr>
-                <w:rFonts w:cs="Times New Roman"/>
-                <w:color w:val="000000"/>
-                <w:spacing w:val="12"/>
-              </w:rPr>
-              <w:t>–</w:t>
-            </w:r>
-          </w:p>
-        </w:tc>
-        <w:tc>
-          <w:tcPr>
-            <w:tcW w:w="6663" w:type="dxa"/>
-            <w:tcBorders>
-              <w:top w:val="nil"/>
-              <w:left w:val="nil"/>
-              <w:bottom w:val="nil"/>
-              <w:right w:val="nil"/>
-            </w:tcBorders>
-            <w:vAlign w:val="center"/>
-          </w:tcPr>
-          <w:p>
-            <w:pPr>
-              <w:spacing w:before="0"/>
-              <w:ind w:right="57"/>
-              <w:jc w:val="left"/>
-              <w:rPr>
-                <w:color w:val="000000"/>
-              </w:rPr>
-            </w:pPr>
-            <w:r>
-              <w:rPr>
-                <w:color w:val="000000"/>
-              </w:rPr>
-              <w:t>nepieciešamais materiāla daudzums gadā, kg;</w:t>
-            </w:r>
-          </w:p>
-        </w:tc>
-      </w:tr>
-      <w:tr>
-        <w:tc>
-          <w:tcPr>
-            <w:tcW w:w="675" w:type="dxa"/>
-            <w:tcBorders>
-              <w:top w:val="nil"/>
-              <w:left w:val="nil"/>
-              <w:bottom w:val="nil"/>
-              <w:right w:val="nil"/>
-            </w:tcBorders>
-            <w:vAlign w:val="center"/>
-          </w:tcPr>
-          <w:p>
-            <w:pPr>
-              <w:spacing w:before="0"/>
-              <w:ind w:right="57"/>
-              <w:jc w:val="left"/>
-              <w:rPr>
-                <w:color w:val="000000"/>
-              </w:rPr>
-            </w:pPr>
-          </w:p>
-        </w:tc>
-        <w:tc>
-          <w:tcPr>
-            <w:tcW w:w="851" w:type="dxa"/>
-            <w:tcBorders>
-              <w:top w:val="nil"/>
-              <w:left w:val="nil"/>
-              <w:bottom w:val="nil"/>
-              <w:right w:val="nil"/>
-            </w:tcBorders>
-            <w:vAlign w:val="center"/>
-          </w:tcPr>
-          <w:p>
-            <w:pPr>
-              <w:spacing w:before="0"/>
-              <w:ind w:right="57"/>
-              <w:jc w:val="left"/>
-              <w:rPr>
-                <w:color w:val="000000"/>
-              </w:rPr>
-            </w:pPr>
-            <w:r>
-              <w:rPr>
-                <w:color w:val="000000"/>
-                <w:spacing w:val="12"/>
-                <w:position w:val="-12"/>
-              </w:rPr>
-              <w:object w:dxaOrig="279" w:dyaOrig="279">
-                <v:shape id="_x0000_i1027" type="#_x0000_t75" style="width:12.5pt;height:12.5pt" o:ole="" fillcolor="window">
-                  <v:imagedata r:id="rId42" o:title=""/>
-                </v:shape>
-                <o:OLEObject Type="Embed" ProgID="Equation.3" ShapeID="_x0000_i1027" DrawAspect="Content" ObjectID="_1556220598" r:id="rId43"/>
-              </w:object>
-            </w:r>
-          </w:p>
-        </w:tc>
-        <w:tc>
-          <w:tcPr>
-            <w:tcW w:w="283" w:type="dxa"/>
-            <w:tcBorders>
-              <w:top w:val="nil"/>
-              <w:left w:val="nil"/>
-              <w:bottom w:val="nil"/>
-              <w:right w:val="nil"/>
-            </w:tcBorders>
-            <w:vAlign w:val="center"/>
-          </w:tcPr>
-          <w:p>
-            <w:pPr>
-              <w:spacing w:before="0"/>
-              <w:ind w:right="57"/>
-              <w:jc w:val="left"/>
-              <w:rPr>
-                <w:color w:val="000000"/>
-              </w:rPr>
-            </w:pPr>
-            <w:r>
-              <w:rPr>
-                <w:rFonts w:cs="Times New Roman"/>
-                <w:color w:val="000000"/>
-                <w:spacing w:val="2"/>
-              </w:rPr>
-              <w:t>–</w:t>
-            </w:r>
-          </w:p>
-        </w:tc>
-        <w:tc>
-          <w:tcPr>
-            <w:tcW w:w="6663" w:type="dxa"/>
-            <w:tcBorders>
-              <w:top w:val="nil"/>
-              <w:left w:val="nil"/>
-              <w:bottom w:val="nil"/>
-              <w:right w:val="nil"/>
-            </w:tcBorders>
-            <w:vAlign w:val="center"/>
-          </w:tcPr>
-          <w:p>
-            <w:pPr>
-              <w:spacing w:before="0"/>
-              <w:ind w:right="57"/>
-              <w:jc w:val="left"/>
-              <w:rPr>
-                <w:color w:val="000000"/>
-              </w:rPr>
-            </w:pPr>
-            <w:r>
-              <w:rPr>
-                <w:color w:val="000000"/>
-                <w:spacing w:val="2"/>
-              </w:rPr>
-              <w:t>materiāla patēriņa norma, kg/gab.;</w:t>
-            </w:r>
-          </w:p>
-        </w:tc>
-      </w:tr>
-      <w:tr>
-        <w:tc>
-          <w:tcPr>
-            <w:tcW w:w="675" w:type="dxa"/>
-            <w:tcBorders>
-              <w:top w:val="nil"/>
-              <w:left w:val="nil"/>
-              <w:bottom w:val="nil"/>
-              <w:right w:val="nil"/>
-            </w:tcBorders>
-            <w:vAlign w:val="center"/>
-          </w:tcPr>
-          <w:p>
-            <w:pPr>
-              <w:spacing w:before="0"/>
-              <w:ind w:right="57"/>
-              <w:jc w:val="left"/>
-              <w:rPr>
-                <w:color w:val="000000"/>
-              </w:rPr>
-            </w:pPr>
-          </w:p>
-        </w:tc>
-        <w:tc>
-          <w:tcPr>
-            <w:tcW w:w="851" w:type="dxa"/>
-            <w:tcBorders>
-              <w:top w:val="nil"/>
-              <w:left w:val="nil"/>
-              <w:bottom w:val="nil"/>
-              <w:right w:val="nil"/>
-            </w:tcBorders>
-            <w:vAlign w:val="center"/>
-          </w:tcPr>
-          <w:p>
-            <w:pPr>
-              <w:spacing w:before="0"/>
-              <w:ind w:right="57"/>
-              <w:jc w:val="left"/>
-              <w:rPr>
-                <w:color w:val="000000"/>
-              </w:rPr>
-            </w:pPr>
-            <w:r>
-              <w:rPr>
-                <w:color w:val="000000"/>
-                <w:spacing w:val="12"/>
-                <w:position w:val="-16"/>
-              </w:rPr>
-              <w:object w:dxaOrig="499" w:dyaOrig="400">
-                <v:shape id="_x0000_i1028" type="#_x0000_t75" style="width:23.8pt;height:19.4pt" o:ole="" fillcolor="window">
-                  <v:imagedata r:id="rId44" o:title=""/>
-                </v:shape>
-                <o:OLEObject Type="Embed" ProgID="Equation.3" ShapeID="_x0000_i1028" DrawAspect="Content" ObjectID="_1556220599" r:id="rId45"/>
-              </w:object>
-            </w:r>
-          </w:p>
-        </w:tc>
-        <w:tc>
-          <w:tcPr>
-            <w:tcW w:w="283" w:type="dxa"/>
-            <w:tcBorders>
-              <w:top w:val="nil"/>
-              <w:left w:val="nil"/>
-              <w:bottom w:val="nil"/>
-              <w:right w:val="nil"/>
-            </w:tcBorders>
-            <w:vAlign w:val="center"/>
-          </w:tcPr>
-          <w:p>
-            <w:pPr>
-              <w:spacing w:before="0"/>
-              <w:ind w:right="57"/>
-              <w:jc w:val="left"/>
-              <w:rPr>
-                <w:color w:val="000000"/>
-              </w:rPr>
-            </w:pPr>
-            <w:r>
-              <w:rPr>
-                <w:rFonts w:cs="Times New Roman"/>
-                <w:color w:val="000000"/>
-                <w:spacing w:val="12"/>
-              </w:rPr>
-              <w:t>–</w:t>
-            </w:r>
-          </w:p>
-        </w:tc>
-        <w:tc>
-          <w:tcPr>
-            <w:tcW w:w="6663" w:type="dxa"/>
-            <w:tcBorders>
-              <w:top w:val="nil"/>
-              <w:left w:val="nil"/>
-              <w:bottom w:val="nil"/>
-              <w:right w:val="nil"/>
-            </w:tcBorders>
-            <w:vAlign w:val="center"/>
-          </w:tcPr>
-          <w:p>
-            <w:pPr>
-              <w:spacing w:before="0"/>
-              <w:ind w:right="57"/>
-              <w:jc w:val="left"/>
-              <w:rPr>
-                <w:color w:val="000000"/>
-              </w:rPr>
-            </w:pPr>
-            <w:r>
-              <w:rPr>
-                <w:color w:val="000000"/>
-                <w:spacing w:val="1"/>
-              </w:rPr>
-              <w:t>gada ražošanas apjoms, gab.</w:t>
-            </w:r>
-          </w:p>
-        </w:tc>
-      </w:tr>
-    </w:tbl>
-    <w:p>
-      <w:pPr>
-        <w:pStyle w:val="ListBullet1"/>
-        <w:spacing w:before="120"/>
-        <w:ind w:left="357" w:hanging="357"/>
-      </w:pPr>
-      <w:r>
-        <w:t xml:space="preserve">Formulu labākam noformējumam ieteicams lietot </w:t>
-      </w:r>
-      <w:r>
-        <w:rPr>
-          <w:b/>
-        </w:rPr>
-        <w:t>neredzamas tabulas</w:t>
-      </w:r>
-      <w:r>
-        <w:t>: pašai formulai – viena rinda ar divām kolonnām; eksplikācijai – tabula ar 4 kolonnām.</w:t>
-      </w:r>
-    </w:p>
-    <w:p>
-      <w:pPr>
-        <w:pStyle w:val="NormalarTab"/>
-        <w:numPr>
-          <w:ilvl w:val="0"/>
-          <w:numId w:val="12"/>
-        </w:numPr>
-      </w:pPr>
-      <w:r>
-        <w:t xml:space="preserve">Tekstā, atsaucoties uz kādu no formulām, tās numuru raksta tāpat kā aiz formulas </w:t>
-      </w:r>
-      <w:r>
-        <w:rPr>
-          <w:rFonts w:cs="Times New Roman"/>
-          <w:color w:val="000000"/>
-          <w:spacing w:val="12"/>
-        </w:rPr>
-        <w:t>–</w:t>
-      </w:r>
-      <w:r>
-        <w:t xml:space="preserve"> </w:t>
-      </w:r>
-      <w:r>
-        <w:lastRenderedPageBreak/>
-        <w:t xml:space="preserve">apaļajās iekavās, piemēram: "Izmantojot formulu </w:t>
-      </w:r>
-      <w:r>
-        <w:fldChar w:fldCharType="begin"/>
-      </w:r>
-      <w:r>
-        <w:instrText xml:space="preserve"> REF _Ref443922749 \h </w:instrText>
-      </w:r>
-      <w:r>
-        <w:fldChar w:fldCharType="separate"/>
-      </w:r>
-      <w:r>
-        <w:t>(</w:t>
-      </w:r>
-      <w:r>
-        <w:rPr>
-          <w:noProof/>
-        </w:rPr>
-        <w:t>4</w:t>
-      </w:r>
-      <w:r>
-        <w:t>.</w:t>
-      </w:r>
-      <w:r>
-        <w:rPr>
-          <w:noProof/>
-        </w:rPr>
-        <w:t>1</w:t>
-      </w:r>
-      <w:r>
-        <w:t>)</w:t>
-      </w:r>
-      <w:r>
-        <w:fldChar w:fldCharType="end"/>
-      </w:r>
-      <w:r>
-        <w:t xml:space="preserve"> …". </w:t>
-      </w:r>
-    </w:p>
-    <w:p>
-      <w:pPr>
-        <w:pStyle w:val="NormalarTab"/>
-        <w:numPr>
-          <w:ilvl w:val="0"/>
-          <w:numId w:val="12"/>
-        </w:numPr>
-      </w:pPr>
-      <w:r>
-        <w:t>A</w:t>
-      </w:r>
-      <w:r>
-        <w:t xml:space="preserve">tsaucei uz </w:t>
-      </w:r>
-      <w:r>
-        <w:t xml:space="preserve">formulu </w:t>
-      </w:r>
-      <w:r>
-        <w:t xml:space="preserve">pirmoreiz jāparādās </w:t>
-      </w:r>
-      <w:r>
-        <w:rPr>
-          <w:b/>
-        </w:rPr>
-        <w:t>pirms</w:t>
-      </w:r>
-      <w:r>
-        <w:t xml:space="preserve"> </w:t>
-      </w:r>
-      <w:r>
-        <w:t>formulas</w:t>
-      </w:r>
-      <w:r>
-        <w:t>.</w:t>
-      </w:r>
-    </w:p>
-    <w:p>
-      <w:pPr>
-        <w:pStyle w:val="ListBullet1"/>
-      </w:pPr>
-      <w:r>
-        <w:t>Ja formula aizņem vairākas rindiņas, numuru raksta pēdējās rindiņas labajā pusē.</w:t>
-      </w:r>
-    </w:p>
-    <w:p>
-      <w:pPr>
-        <w:pStyle w:val="NormalarTab"/>
-        <w:numPr>
-          <w:ilvl w:val="0"/>
-          <w:numId w:val="12"/>
-        </w:numPr>
-        <w:ind w:left="357" w:hanging="357"/>
-      </w:pPr>
-      <w:r>
-        <w:t xml:space="preserve">Formula parasti ir teikuma neatņemama daļa, un tajā teikumā korekti jālieto pieturzīmes. </w:t>
-      </w:r>
-    </w:p>
-    <w:p>
-      <w:pPr>
-        <w:pStyle w:val="NormalarTab"/>
-        <w:numPr>
-          <w:ilvl w:val="0"/>
-          <w:numId w:val="12"/>
-        </w:numPr>
-      </w:pPr>
-      <w:r>
-        <w:t xml:space="preserve">Formulā izmantotajiem simboliem </w:t>
-      </w:r>
-      <w:r>
-        <w:t xml:space="preserve">jābūt atšifrētiem eksplikācijā, kuru raksta tūlīt aiz formulas, pirmo rindiņu sākot ar vārdu "kur". To </w:t>
-      </w:r>
-      <w:r>
-        <w:t xml:space="preserve">raksta lapas kreisajā malā, kolu aiz tā neliek. </w:t>
-      </w:r>
-    </w:p>
-    <w:p>
-      <w:pPr>
-        <w:pStyle w:val="ListBullet1"/>
-      </w:pPr>
-      <w:r>
-        <w:t xml:space="preserve">Simboliem / atšifrējumiem tekstā / eksplikācijā </w:t>
-      </w:r>
-      <w:r>
-        <w:rPr>
-          <w:b/>
-        </w:rPr>
-        <w:t>jāizskatās tāpat</w:t>
-      </w:r>
-      <w:r>
-        <w:t xml:space="preserve"> kā pašā vienādojumā.</w:t>
-      </w:r>
-    </w:p>
-    <w:p>
-      <w:pPr>
-        <w:pStyle w:val="ListBullet1"/>
-      </w:pPr>
-      <w:r>
-        <w:t>Ja formulā izmantotiem elementiem ir zināmas mērvienības, tām jābūt iekļautām eksplikācijā.</w:t>
-      </w:r>
-      <w:r>
-        <w:t xml:space="preserve"> </w:t>
-      </w:r>
-    </w:p>
-    <w:p>
-      <w:pPr>
-        <w:pStyle w:val="ListBullet1"/>
-      </w:pPr>
-      <w:r>
-        <w:t xml:space="preserve">Formulu un vienādojumu rakstīšanai obligāti jāizmanto formulu </w:t>
-      </w:r>
-      <w:r>
-        <w:rPr>
-          <w:b/>
-        </w:rPr>
-        <w:t>redaktors</w:t>
-      </w:r>
-      <w:r>
-        <w:t xml:space="preserve">, piemēram, </w:t>
-      </w:r>
-      <w:r>
-        <w:rPr>
-          <w:i/>
-          <w:lang w:val="en-GB"/>
-        </w:rPr>
-        <w:t xml:space="preserve">Microsoft Equation </w:t>
-      </w:r>
-      <w:r>
-        <w:t>vai</w:t>
-      </w:r>
-      <w:r>
-        <w:rPr>
-          <w:i/>
-          <w:lang w:val="en-GB"/>
-        </w:rPr>
-        <w:t xml:space="preserve"> Math Type Equation</w:t>
-      </w:r>
-      <w:r>
-        <w:rPr>
-          <w:lang w:val="en-GB"/>
-        </w:rPr>
-        <w:t>.</w:t>
-      </w:r>
-    </w:p>
-    <w:p>
-      <w:pPr>
-        <w:pStyle w:val="NormalarTab"/>
-      </w:pPr>
-    </w:p>
-    <w:p>
-      <w:pPr>
-        <w:pStyle w:val="Heading1"/>
-        <w:rPr>
-          <w:lang w:eastAsia="en-US"/>
-        </w:rPr>
-      </w:pPr>
-      <w:bookmarkStart w:id="15" w:name="_Toc444598155"/>
+        <w:rPr>
+          <w:lang w:eastAsia="en-US"/>
+        </w:rPr>
+      </w:pPr>
+      <w:bookmarkStart w:id="5" w:name="_Toc444598155"/>
       <w:r>
         <w:rPr>
           <w:lang w:eastAsia="en-US"/>
@@ -17374,7 +15672,7 @@
         <w:lastRenderedPageBreak/>
         <w:t>izmantotās literatūras SARAKSTA sakārtoŠANA un atsauces</w:t>
       </w:r>
-      <w:bookmarkEnd w:id="15"/>
+      <w:bookmarkEnd w:id="5"/>
     </w:p>
     <w:p>
       <w:pPr>
@@ -17694,7 +15992,7 @@
         <w:rPr>
           <w:rStyle w:val="FootnoteReference"/>
         </w:rPr>
-        <w:footnoteReference w:id="20"/>
+        <w:footnoteReference w:id="22"/>
       </w:r>
       <w:r>
         <w:t xml:space="preserve">. </w:t>
@@ -18036,7 +16334,7 @@
         <w:rPr>
           <w:rStyle w:val="FootnoteReference"/>
         </w:rPr>
-        <w:footnoteReference w:id="21"/>
+        <w:footnoteReference w:id="23"/>
       </w:r>
       <w:r>
         <w:rPr>
@@ -18145,7 +16443,7 @@
           <w:lang w:eastAsia="en-US"/>
         </w:rPr>
       </w:pPr>
-      <w:bookmarkStart w:id="16" w:name="_Toc444598156"/>
+      <w:bookmarkStart w:id="6" w:name="_Toc444598156"/>
       <w:r>
         <w:rPr>
           <w:lang w:eastAsia="en-US"/>
@@ -18153,7 +16451,7 @@
         <w:lastRenderedPageBreak/>
         <w:t>PIELIKUMI</w:t>
       </w:r>
-      <w:bookmarkEnd w:id="16"/>
+      <w:bookmarkEnd w:id="6"/>
     </w:p>
     <w:p>
       <w:pPr>
@@ -18307,12 +16605,12 @@
       <w:pPr>
         <w:pStyle w:val="Heading1bezNumbering"/>
       </w:pPr>
-      <w:bookmarkStart w:id="17" w:name="_Toc444598157"/>
+      <w:bookmarkStart w:id="7" w:name="_Toc444598157"/>
       <w:r>
         <w:lastRenderedPageBreak/>
         <w:t>rezultāti un SECINĀJUMI</w:t>
       </w:r>
-      <w:bookmarkEnd w:id="17"/>
+      <w:bookmarkEnd w:id="7"/>
     </w:p>
     <w:p>
       <w:pPr>
@@ -18331,7 +16629,7 @@
           <w:lang w:eastAsia="en-US"/>
         </w:rPr>
       </w:pPr>
-      <w:bookmarkStart w:id="18" w:name="_Toc444598158"/>
+      <w:bookmarkStart w:id="8" w:name="_Toc444598158"/>
       <w:r>
         <w:rPr>
           <w:bCs w:val="0"/>
@@ -18340,7 +16638,7 @@
         <w:lastRenderedPageBreak/>
         <w:t>Izmantotās literatūras saraksts</w:t>
       </w:r>
-      <w:bookmarkEnd w:id="18"/>
+      <w:bookmarkEnd w:id="8"/>
     </w:p>
     <w:p>
       <w:pPr>
@@ -18357,14 +16655,14 @@
           <w:lang w:eastAsia="en-US"/>
         </w:rPr>
       </w:pPr>
-      <w:bookmarkStart w:id="19" w:name="_Ref128159988"/>
+      <w:bookmarkStart w:id="9" w:name="_Ref128159988"/>
       <w:r>
         <w:rPr>
           <w:lang w:eastAsia="en-US"/>
         </w:rPr>
         <w:t>Literatūras avots A</w:t>
       </w:r>
-      <w:bookmarkEnd w:id="19"/>
+      <w:bookmarkEnd w:id="9"/>
     </w:p>
     <w:p>
       <w:pPr>
@@ -18403,22 +16701,22 @@
           <w:lang w:eastAsia="en-US"/>
         </w:rPr>
       </w:pPr>
-      <w:bookmarkStart w:id="20" w:name="_Ref125394208"/>
-      <w:bookmarkStart w:id="21" w:name="_Ref128160037"/>
+      <w:bookmarkStart w:id="10" w:name="_Ref125394208"/>
+      <w:bookmarkStart w:id="11" w:name="_Ref128160037"/>
       <w:r>
         <w:rPr>
           <w:lang w:eastAsia="en-US"/>
         </w:rPr>
         <w:t>Žurnāls</w:t>
       </w:r>
-      <w:bookmarkEnd w:id="20"/>
+      <w:bookmarkEnd w:id="10"/>
       <w:r>
         <w:rPr>
           <w:lang w:eastAsia="en-US"/>
         </w:rPr>
         <w:t xml:space="preserve"> C</w:t>
       </w:r>
-      <w:bookmarkEnd w:id="21"/>
+      <w:bookmarkEnd w:id="11"/>
     </w:p>
     <w:p>
       <w:pPr>
@@ -18437,8 +16735,8 @@
           <w:lang w:eastAsia="en-US"/>
         </w:rPr>
         <w:sectPr>
-          <w:footerReference w:type="default" r:id="rId46"/>
-          <w:footerReference w:type="first" r:id="rId47"/>
+          <w:footerReference w:type="default" r:id="rId39"/>
+          <w:footerReference w:type="first" r:id="rId40"/>
           <w:pgSz w:w="11907" w:h="16840" w:code="9"/>
           <w:pgMar w:top="1440" w:right="1797" w:bottom="1440" w:left="1797" w:header="720" w:footer="720" w:gutter="0"/>
           <w:cols w:space="720"/>
@@ -18450,12 +16748,12 @@
       <w:pPr>
         <w:pStyle w:val="Pielikumi"/>
       </w:pPr>
-      <w:bookmarkStart w:id="22" w:name="_Toc444598159"/>
+      <w:bookmarkStart w:id="12" w:name="_Toc444598159"/>
       <w:r>
         <w:lastRenderedPageBreak/>
         <w:t>pielikumi</w:t>
       </w:r>
-      <w:bookmarkEnd w:id="22"/>
+      <w:bookmarkEnd w:id="12"/>
     </w:p>
     <w:p>
       <w:pPr>
@@ -18478,15 +16776,15 @@
       <w:r>
         <w:fldChar w:fldCharType="separate"/>
       </w:r>
-      <w:bookmarkStart w:id="23" w:name="_Ref443917518"/>
-      <w:bookmarkStart w:id="24" w:name="_Toc444598160"/>
+      <w:bookmarkStart w:id="13" w:name="_Ref443917518"/>
+      <w:bookmarkStart w:id="14" w:name="_Toc444598160"/>
       <w:r>
         <w:rPr>
           <w:noProof/>
         </w:rPr>
         <w:t>1</w:t>
       </w:r>
-      <w:bookmarkEnd w:id="23"/>
+      <w:bookmarkEnd w:id="13"/>
       <w:r>
         <w:rPr>
           <w:noProof/>
@@ -18508,7 +16806,7 @@
       <w:r>
         <w:t xml:space="preserve"> Noslēguma darba vāks</w:t>
       </w:r>
-      <w:bookmarkEnd w:id="24"/>
+      <w:bookmarkEnd w:id="14"/>
     </w:p>
     <w:tbl>
       <w:tblPr>
@@ -18675,15 +16973,15 @@
       <w:r>
         <w:fldChar w:fldCharType="separate"/>
       </w:r>
-      <w:bookmarkStart w:id="25" w:name="_Ref442908353"/>
-      <w:bookmarkStart w:id="26" w:name="_Toc444598161"/>
+      <w:bookmarkStart w:id="15" w:name="_Ref442908353"/>
+      <w:bookmarkStart w:id="16" w:name="_Toc444598161"/>
       <w:r>
         <w:rPr>
           <w:noProof/>
         </w:rPr>
         <w:t>2</w:t>
       </w:r>
-      <w:bookmarkEnd w:id="25"/>
+      <w:bookmarkEnd w:id="15"/>
       <w:r>
         <w:rPr>
           <w:noProof/>
@@ -18720,7 +17018,7 @@
       <w:r>
         <w:t xml:space="preserve"> noformēšanas paraugi</w:t>
       </w:r>
-      <w:bookmarkEnd w:id="26"/>
+      <w:bookmarkEnd w:id="16"/>
     </w:p>
     <w:p>
       <w:pPr>
@@ -18747,16 +17045,16 @@
         </w:rPr>
         <w:t xml:space="preserve">noformējums atšķiras no pamatsaturā ievietojamajiem tikai ar „P” burtu, kas liekams attiecīgā </w:t>
       </w:r>
-      <w:bookmarkStart w:id="27" w:name="OLE_LINK3"/>
-      <w:bookmarkStart w:id="28" w:name="OLE_LINK4"/>
+      <w:bookmarkStart w:id="17" w:name="OLE_LINK3"/>
+      <w:bookmarkStart w:id="18" w:name="OLE_LINK4"/>
       <w:r>
         <w:rPr>
           <w:lang w:eastAsia="en-US"/>
         </w:rPr>
         <w:t xml:space="preserve">objekta </w:t>
       </w:r>
-      <w:bookmarkEnd w:id="27"/>
-      <w:bookmarkEnd w:id="28"/>
+      <w:bookmarkEnd w:id="17"/>
+      <w:bookmarkEnd w:id="18"/>
       <w:r>
         <w:rPr>
           <w:lang w:eastAsia="en-US"/>
@@ -18823,7 +17121,7 @@
                     </pic:cNvPicPr>
                   </pic:nvPicPr>
                   <pic:blipFill>
-                    <a:blip r:embed="rId48" cstate="print"/>
+                    <a:blip r:embed="rId41" cstate="print"/>
                     <a:srcRect/>
                     <a:stretch>
                       <a:fillRect/>
@@ -18859,8 +17157,8 @@
           <w:rStyle w:val="CaptionattlamChar"/>
         </w:rPr>
       </w:pPr>
-      <w:bookmarkStart w:id="29" w:name="_Ref128550102"/>
-      <w:bookmarkStart w:id="30" w:name="_Ref128550101"/>
+      <w:bookmarkStart w:id="19" w:name="_Ref128550102"/>
+      <w:bookmarkStart w:id="20" w:name="_Ref128550101"/>
       <w:r>
         <w:t>P</w:t>
       </w:r>
@@ -18906,7 +17204,7 @@
         </w:rPr>
         <w:fldChar w:fldCharType="end"/>
       </w:r>
-      <w:bookmarkEnd w:id="29"/>
+      <w:bookmarkEnd w:id="19"/>
       <w:r>
         <w:t xml:space="preserve">. att. </w:t>
       </w:r>
@@ -18916,7 +17214,7 @@
         </w:rPr>
         <w:t>Attēla nosaukums</w:t>
       </w:r>
-      <w:bookmarkEnd w:id="30"/>
+      <w:bookmarkEnd w:id="20"/>
     </w:p>
     <w:p>
       <w:pPr>
@@ -18948,8 +17246,8 @@
           <w:lang w:eastAsia="en-US"/>
         </w:rPr>
       </w:pPr>
-      <w:bookmarkStart w:id="31" w:name="_Ref128005340"/>
-      <w:bookmarkStart w:id="32" w:name="_Ref129465979"/>
+      <w:bookmarkStart w:id="21" w:name="_Ref128005340"/>
+      <w:bookmarkStart w:id="22" w:name="_Ref129465979"/>
       <w:r>
         <w:rPr>
           <w:lang w:eastAsia="en-US"/>
@@ -19011,14 +17309,14 @@
         </w:rPr>
         <w:fldChar w:fldCharType="end"/>
       </w:r>
-      <w:bookmarkEnd w:id="31"/>
+      <w:bookmarkEnd w:id="21"/>
       <w:r>
         <w:rPr>
           <w:lang w:eastAsia="en-US"/>
         </w:rPr>
         <w:t>. tabula</w:t>
       </w:r>
-      <w:bookmarkEnd w:id="32"/>
+      <w:bookmarkEnd w:id="22"/>
     </w:p>
     <w:p>
       <w:pPr>
@@ -19308,15 +17606,15 @@
       <w:r>
         <w:fldChar w:fldCharType="separate"/>
       </w:r>
-      <w:bookmarkStart w:id="33" w:name="_Ref443932957"/>
-      <w:bookmarkStart w:id="34" w:name="_Toc444598162"/>
+      <w:bookmarkStart w:id="23" w:name="_Ref443932957"/>
+      <w:bookmarkStart w:id="24" w:name="_Toc444598162"/>
       <w:r>
         <w:rPr>
           <w:noProof/>
         </w:rPr>
         <w:t>3</w:t>
       </w:r>
-      <w:bookmarkEnd w:id="33"/>
+      <w:bookmarkEnd w:id="23"/>
       <w:r>
         <w:rPr>
           <w:noProof/>
@@ -19344,7 +17642,7 @@
         </w:rPr>
         <w:t>tsauču noformēšana</w:t>
       </w:r>
-      <w:bookmarkEnd w:id="34"/>
+      <w:bookmarkEnd w:id="24"/>
       <w:r>
         <w:rPr>
           <w:bCs w:val="0"/>
@@ -19666,7 +17964,7 @@
           <w:rStyle w:val="FootnoteReference"/>
           <w:rFonts w:eastAsia="Calibri"/>
         </w:rPr>
-        <w:footnoteReference w:id="22"/>
+        <w:footnoteReference w:id="24"/>
       </w:r>
     </w:p>
     <w:p>
@@ -19732,7 +18030,7 @@
           <w:i/>
           <w:lang w:eastAsia="en-US"/>
         </w:rPr>
-        <w:footnoteReference w:id="23"/>
+        <w:footnoteReference w:id="25"/>
       </w:r>
       <w:r>
         <w:rPr>
@@ -26323,18 +24621,18 @@
       <w:pPr>
         <w:pStyle w:val="VertLapa"/>
       </w:pPr>
-      <w:bookmarkStart w:id="35" w:name="_Ref93472154"/>
-      <w:bookmarkStart w:id="36" w:name="_Toc95713120"/>
-      <w:bookmarkStart w:id="37" w:name="_Ref304204554"/>
-      <w:bookmarkStart w:id="38" w:name="_Toc304216253"/>
+      <w:bookmarkStart w:id="25" w:name="_Ref93472154"/>
+      <w:bookmarkStart w:id="26" w:name="_Toc95713120"/>
+      <w:bookmarkStart w:id="27" w:name="_Ref304204554"/>
+      <w:bookmarkStart w:id="28" w:name="_Toc304216253"/>
       <w:r>
         <w:lastRenderedPageBreak/>
         <w:t>Darba izpildes un novērtējuma lapa</w:t>
       </w:r>
-      <w:bookmarkEnd w:id="35"/>
-      <w:bookmarkEnd w:id="36"/>
-      <w:bookmarkEnd w:id="37"/>
-      <w:bookmarkEnd w:id="38"/>
+      <w:bookmarkEnd w:id="25"/>
+      <w:bookmarkEnd w:id="26"/>
+      <w:bookmarkEnd w:id="27"/>
+      <w:bookmarkEnd w:id="28"/>
     </w:p>
     <w:p>
       <w:r>
@@ -26501,7 +24799,7 @@
     </w:p>
     <w:p/>
     <w:sectPr>
-      <w:footerReference w:type="default" r:id="rId49"/>
+      <w:footerReference w:type="default" r:id="rId42"/>
       <w:pgSz w:w="11907" w:h="16840" w:code="9"/>
       <w:pgMar w:top="1440" w:right="1797" w:bottom="1440" w:left="1797" w:header="720" w:footer="720" w:gutter="0"/>
       <w:cols w:space="720"/>
@@ -26626,7 +24924,7 @@
           <w:rPr>
             <w:noProof/>
           </w:rPr>
-          <w:t>35</w:t>
+          <w:t>27</w:t>
         </w:r>
         <w:r>
           <w:rPr>
@@ -26685,7 +24983,7 @@
           <w:rPr>
             <w:noProof/>
           </w:rPr>
-          <w:t>45</w:t>
+          <w:t>36</w:t>
         </w:r>
         <w:r>
           <w:rPr>
@@ -27907,6 +26205,206 @@
   <w:footnote w:id="20">
     <w:p>
       <w:pPr>
+        <w:pStyle w:val="FootnoteText"/>
+        <w:rPr>
+          <w:lang w:val="ru-RU"/>
+        </w:rPr>
+      </w:pPr>
+      <w:r>
+        <w:rPr>
+          <w:rStyle w:val="FootnoteReference"/>
+        </w:rPr>
+        <w:footnoteRef/>
+      </w:r>
+      <w:r>
+        <w:t xml:space="preserve"> </w:t>
+      </w:r>
+      <w:r>
+        <w:rPr>
+          <w:lang w:val="en-US"/>
+        </w:rPr>
+        <w:t>REST</w:t>
+      </w:r>
+      <w:r>
+        <w:rPr>
+          <w:lang w:val="ru-RU"/>
+        </w:rPr>
+        <w:t xml:space="preserve"> - </w:t>
+      </w:r>
+      <w:r>
+        <w:t>Representational</w:t>
+      </w:r>
+      <w:r>
+        <w:rPr>
+          <w:lang w:val="ru-RU"/>
+        </w:rPr>
+        <w:t xml:space="preserve"> </w:t>
+      </w:r>
+      <w:r>
+        <w:t>State</w:t>
+      </w:r>
+      <w:r>
+        <w:rPr>
+          <w:lang w:val="ru-RU"/>
+        </w:rPr>
+        <w:t xml:space="preserve"> </w:t>
+      </w:r>
+      <w:r>
+        <w:t>Transfer</w:t>
+      </w:r>
+      <w:r>
+        <w:rPr>
+          <w:lang w:val="ru-RU"/>
+        </w:rPr>
+        <w:t xml:space="preserve"> </w:t>
+      </w:r>
+      <w:hyperlink r:id="rId28" w:tooltip="Архитектура программного обеспечения" w:history="1">
+        <w:r>
+          <w:t>архитектурный стиль</w:t>
+        </w:r>
+      </w:hyperlink>
+      <w:r>
+        <w:t> взаимодействия компонентов распределённого приложения в </w:t>
+      </w:r>
+      <w:hyperlink r:id="rId29" w:tooltip="Вычислительная сеть" w:history="1">
+        <w:r>
+          <w:t>сети</w:t>
+        </w:r>
+      </w:hyperlink>
+      <w:r>
+        <w:t xml:space="preserve">. </w:t>
+      </w:r>
+      <w:r>
+        <w:t>REST представляет собой согласованный набор ограничений, учитываемых при проектировании распределённой </w:t>
+      </w:r>
+      <w:hyperlink r:id="rId30" w:tooltip="Гипермедиа" w:history="1">
+        <w:r>
+          <w:t>гипермедиа</w:t>
+        </w:r>
+      </w:hyperlink>
+      <w:r>
+        <w:t>-с</w:t>
+      </w:r>
+      <w:r>
+        <w:t>истемы. В определённых случаях,</w:t>
+      </w:r>
+      <w:hyperlink r:id="rId31" w:tooltip="Интернет-магазин" w:history="1">
+        <w:r>
+          <w:t>интернет-магазины</w:t>
+        </w:r>
+      </w:hyperlink>
+      <w:r>
+        <w:t>, </w:t>
+      </w:r>
+      <w:hyperlink r:id="rId32" w:tooltip="Поисковая система" w:history="1">
+        <w:r>
+          <w:t>поисковые системы</w:t>
+        </w:r>
+      </w:hyperlink>
+      <w:r>
+        <w:t>, прочие</w:t>
+      </w:r>
+      <w:r>
+        <w:t xml:space="preserve"> системы, основанные на данных, </w:t>
+      </w:r>
+      <w:r>
+        <w:t>это приводит к повышению производительности и упрощению архитектуры</w:t>
+      </w:r>
+    </w:p>
+  </w:footnote>
+  <w:footnote w:id="21">
+    <w:p>
+      <w:pPr>
+        <w:pStyle w:val="FootnoteText"/>
+      </w:pPr>
+      <w:r>
+        <w:rPr>
+          <w:rStyle w:val="FootnoteReference"/>
+        </w:rPr>
+        <w:footnoteRef/>
+      </w:r>
+      <w:r>
+        <w:t xml:space="preserve"> </w:t>
+      </w:r>
+      <w:r>
+        <w:t xml:space="preserve">SOAP - </w:t>
+      </w:r>
+      <w:r>
+        <w:t>Simple</w:t>
+      </w:r>
+      <w:r>
+        <w:rPr>
+          <w:lang w:val="ru-RU"/>
+        </w:rPr>
+        <w:t xml:space="preserve"> </w:t>
+      </w:r>
+      <w:r>
+        <w:t>Object</w:t>
+      </w:r>
+      <w:r>
+        <w:rPr>
+          <w:lang w:val="ru-RU"/>
+        </w:rPr>
+        <w:t xml:space="preserve"> </w:t>
+      </w:r>
+      <w:r>
+        <w:t>Access</w:t>
+      </w:r>
+      <w:r>
+        <w:rPr>
+          <w:lang w:val="ru-RU"/>
+        </w:rPr>
+        <w:t xml:space="preserve"> </w:t>
+      </w:r>
+      <w:r>
+        <w:t>Protocol</w:t>
+      </w:r>
+      <w:r>
+        <w:t> </w:t>
+      </w:r>
+      <w:hyperlink r:id="rId33" w:tooltip="Сетевой протокол" w:history="1">
+        <w:r>
+          <w:t>протокол</w:t>
+        </w:r>
+      </w:hyperlink>
+      <w:r>
+        <w:t> обмена структурированными сообщениями в распределённой вычислительной среде. Первоначально SOAP предназначался в основном для реализа</w:t>
+      </w:r>
+      <w:r>
+        <w:t xml:space="preserve">ции удалённого вызова процедур </w:t>
+      </w:r>
+      <w:hyperlink r:id="rId34" w:tooltip="Remote Procedure Call" w:history="1">
+        <w:r>
+          <w:t>RPC</w:t>
+        </w:r>
+      </w:hyperlink>
+      <w:r>
+        <w:t>. Сейчас протокол используется для обмена произвольными сообщениями в формате </w:t>
+      </w:r>
+      <w:hyperlink r:id="rId35" w:tooltip="XML" w:history="1">
+        <w:r>
+          <w:t>XML</w:t>
+        </w:r>
+      </w:hyperlink>
+      <w:r>
+        <w:t>, а не только для вызова процедур.</w:t>
+      </w:r>
+      <w:r>
+        <w:rPr>
+          <w:rStyle w:val="apple-converted-space"/>
+          <w:rFonts w:ascii="Arial" w:hAnsi="Arial" w:cs="Arial"/>
+          <w:color w:val="222222"/>
+          <w:sz w:val="21"/>
+          <w:szCs w:val="21"/>
+          <w:shd w:val="clear" w:color="auto" w:fill="FFFFFF"/>
+        </w:rPr>
+        <w:t> </w:t>
+      </w:r>
+    </w:p>
+  </w:footnote>
+  <w:footnote w:id="22">
+    <w:p>
+      <w:pPr>
         <w:shd w:val="clear" w:color="auto" w:fill="FFFFFF"/>
         <w:spacing w:line="240" w:lineRule="auto"/>
         <w:ind w:left="284" w:hanging="284"/>
@@ -28015,7 +26513,7 @@
       </w:r>
     </w:p>
   </w:footnote>
-  <w:footnote w:id="21">
+  <w:footnote w:id="23">
     <w:p>
       <w:pPr>
         <w:shd w:val="clear" w:color="auto" w:fill="FFFFFF"/>
@@ -28074,7 +26572,7 @@
       </w:r>
     </w:p>
   </w:footnote>
-  <w:footnote w:id="22">
+  <w:footnote w:id="24">
     <w:p>
       <w:pPr>
         <w:pStyle w:val="FootnoteText"/>
@@ -28116,7 +26614,7 @@
       </w:r>
     </w:p>
   </w:footnote>
-  <w:footnote w:id="23">
+  <w:footnote w:id="25">
     <w:p>
       <w:pPr>
         <w:pStyle w:val="FootnoteText"/>
@@ -32827,7 +31325,7 @@
 </file>
 
 <file path=customXml/itemProps1.xml><?xml version="1.0" encoding="utf-8"?>
-<ds:datastoreItem xmlns:ds="http://schemas.openxmlformats.org/officeDocument/2006/customXml" ds:itemID="{D70CA249-8517-4A72-9544-1A6D02BF30D4}">
+<ds:datastoreItem xmlns:ds="http://schemas.openxmlformats.org/officeDocument/2006/customXml" ds:itemID="{FD4C3E7A-F8C4-4A47-A34A-4104A308EA83}">
   <ds:schemaRefs>
     <ds:schemaRef ds:uri="http://schemas.openxmlformats.org/officeDocument/2006/bibliography"/>
   </ds:schemaRefs>

</xml_diff>

<commit_message>
practice part is on go
</commit_message>
<xml_diff>
--- a/baka.docx
+++ b/baka.docx
@@ -4828,12 +4828,14 @@
         </w:rPr>
         <w:t xml:space="preserve">, </w:t>
       </w:r>
+      <w:proofErr w:type="spellStart"/>
       <w:r>
         <w:rPr>
           <w:lang w:val="en-US" w:eastAsia="en-US"/>
         </w:rPr>
         <w:t>Kotlin</w:t>
       </w:r>
+      <w:proofErr w:type="spellEnd"/>
       <w:r>
         <w:rPr>
           <w:lang w:val="en-US" w:eastAsia="en-US"/>
@@ -4852,12 +4854,14 @@
         </w:rPr>
         <w:t xml:space="preserve">, </w:t>
       </w:r>
+      <w:proofErr w:type="spellStart"/>
       <w:r>
         <w:rPr>
           <w:lang w:val="en-US" w:eastAsia="en-US"/>
         </w:rPr>
         <w:t>Xtend</w:t>
       </w:r>
+      <w:proofErr w:type="spellEnd"/>
       <w:r>
         <w:rPr>
           <w:lang w:val="en-US" w:eastAsia="en-US"/>
@@ -5020,12 +5024,14 @@
         </w:rPr>
         <w:t>C</w:t>
       </w:r>
+      <w:proofErr w:type="spellStart"/>
       <w:r>
         <w:rPr>
           <w:lang w:val="en-US" w:eastAsia="en-US"/>
         </w:rPr>
         <w:t>eylon</w:t>
       </w:r>
+      <w:proofErr w:type="spellEnd"/>
       <w:r>
         <w:rPr>
           <w:lang w:val="ru-RU" w:eastAsia="en-US"/>
@@ -5838,12 +5844,14 @@
           <w:lang w:val="ru-RU"/>
         </w:rPr>
       </w:pPr>
+      <w:proofErr w:type="spellStart"/>
       <w:r>
         <w:rPr>
           <w:lang w:val="en-US"/>
         </w:rPr>
         <w:t>Kotlin</w:t>
       </w:r>
+      <w:proofErr w:type="spellEnd"/>
     </w:p>
     <w:p>
       <w:pPr>
@@ -5924,6 +5932,7 @@
         </w:rPr>
         <w:t xml:space="preserve"> </w:t>
       </w:r>
+      <w:proofErr w:type="spellStart"/>
       <w:r>
         <w:rPr>
           <w:shd w:val="clear" w:color="auto" w:fill="FFFFFF"/>
@@ -5931,6 +5940,7 @@
         </w:rPr>
         <w:t>Kotlin</w:t>
       </w:r>
+      <w:proofErr w:type="spellEnd"/>
       <w:r>
         <w:rPr>
           <w:shd w:val="clear" w:color="auto" w:fill="FFFFFF"/>
@@ -5945,6 +5955,7 @@
         </w:rPr>
         <w:t xml:space="preserve">лучше всех предидущих языков подходит для больших проектов. Уменьшенное время компиляции на ряду с системой отлова большей части исключений во время компиляции кода, позволит допускать меньше ошибок. Разработчиком </w:t>
       </w:r>
+      <w:proofErr w:type="spellStart"/>
       <w:r>
         <w:rPr>
           <w:shd w:val="clear" w:color="auto" w:fill="FFFFFF"/>
@@ -5952,6 +5963,7 @@
         </w:rPr>
         <w:t>Kotlin</w:t>
       </w:r>
+      <w:proofErr w:type="spellEnd"/>
       <w:r>
         <w:rPr>
           <w:shd w:val="clear" w:color="auto" w:fill="FFFFFF"/>
@@ -5973,6 +5985,7 @@
         </w:rPr>
         <w:t xml:space="preserve"> – </w:t>
       </w:r>
+      <w:proofErr w:type="spellStart"/>
       <w:r>
         <w:rPr>
           <w:shd w:val="clear" w:color="auto" w:fill="FFFFFF"/>
@@ -5980,6 +5993,7 @@
         </w:rPr>
         <w:t>Jetbrains</w:t>
       </w:r>
+      <w:proofErr w:type="spellEnd"/>
       <w:r>
         <w:rPr>
           <w:shd w:val="clear" w:color="auto" w:fill="FFFFFF"/>
@@ -6072,12 +6086,14 @@
           <w:lang w:val="en-US"/>
         </w:rPr>
       </w:pPr>
+      <w:proofErr w:type="spellStart"/>
       <w:r>
         <w:rPr>
           <w:lang w:val="en-US"/>
         </w:rPr>
         <w:t>Xtend</w:t>
       </w:r>
+      <w:proofErr w:type="spellEnd"/>
     </w:p>
     <w:p>
       <w:pPr>
@@ -7689,15 +7705,25 @@
       <w:r>
         <w:t>is an enumerated type with subtypes </w:t>
       </w:r>
+      <w:r>
+        <w:fldChar w:fldCharType="begin"/>
+      </w:r>
+      <w:r>
+        <w:instrText xml:space="preserve"> HYPERLINK "https://modules.ceylon-lang.org/repo/1/ceylon/language/1.2.2/module-doc/Sequence.type.html" </w:instrText>
+      </w:r>
+      <w:r>
+        <w:fldChar w:fldCharType="separate"/>
+      </w:r>
+      <w:r>
+        <w:t>Sequence</w:t>
+      </w:r>
+      <w:r>
+        <w:fldChar w:fldCharType="end"/>
+      </w:r>
+      <w:r>
+        <w:t> and </w:t>
+      </w:r>
       <w:hyperlink r:id="rId18" w:history="1">
-        <w:r>
-          <w:t>Sequence</w:t>
-        </w:r>
-      </w:hyperlink>
-      <w:r>
-        <w:t> and </w:t>
-      </w:r>
-      <w:hyperlink r:id="rId19" w:history="1">
         <w:r>
           <w:t>Empty</w:t>
         </w:r>
@@ -7738,11 +7764,21 @@
       <w:r>
         <w:t>is the type of a </w:t>
       </w:r>
-      <w:hyperlink r:id="rId20" w:history="1">
-        <w:r>
-          <w:t>Sequential</w:t>
-        </w:r>
-      </w:hyperlink>
+      <w:r>
+        <w:fldChar w:fldCharType="begin"/>
+      </w:r>
+      <w:r>
+        <w:instrText xml:space="preserve"> HYPERLINK "https://modules.ceylon-lang.org/repo/1/ceylon/language/1.2.2/module-doc/Sequential.type.html" </w:instrText>
+      </w:r>
+      <w:r>
+        <w:fldChar w:fldCharType="separate"/>
+      </w:r>
+      <w:r>
+        <w:t>Sequential</w:t>
+      </w:r>
+      <w:r>
+        <w:fldChar w:fldCharType="end"/>
+      </w:r>
       <w:r>
         <w:t> which contains no elements.</w:t>
       </w:r>
@@ -7840,24 +7876,28 @@
         </w:rPr>
         <w:t>&lt;</w:t>
       </w:r>
+      <w:proofErr w:type="spellStart"/>
       <w:r>
         <w:rPr>
           <w:lang w:val="en-US" w:eastAsia="en-US"/>
         </w:rPr>
         <w:t>KeyType</w:t>
       </w:r>
+      <w:proofErr w:type="spellEnd"/>
       <w:r>
         <w:rPr>
           <w:lang w:val="ru-RU" w:eastAsia="en-US"/>
         </w:rPr>
         <w:t>,</w:t>
       </w:r>
+      <w:proofErr w:type="spellStart"/>
       <w:r>
         <w:rPr>
           <w:lang w:val="en-US" w:eastAsia="en-US"/>
         </w:rPr>
         <w:t>ValueType</w:t>
       </w:r>
+      <w:proofErr w:type="spellEnd"/>
       <w:r>
         <w:rPr>
           <w:lang w:val="ru-RU" w:eastAsia="en-US"/>
@@ -7937,7 +7977,7 @@
                     <pic:cNvPicPr/>
                   </pic:nvPicPr>
                   <pic:blipFill>
-                    <a:blip r:embed="rId21">
+                    <a:blip r:embed="rId19">
                       <a:extLst>
                         <a:ext uri="{28A0092B-C50C-407E-A947-70E740481C1C}">
                           <a14:useLocalDpi xmlns:a14="http://schemas.microsoft.com/office/drawing/2010/main" val="0"/>
@@ -8593,7 +8633,7 @@
                     <pic:cNvPicPr/>
                   </pic:nvPicPr>
                   <pic:blipFill>
-                    <a:blip r:embed="rId22">
+                    <a:blip r:embed="rId20">
                       <a:extLst>
                         <a:ext uri="{28A0092B-C50C-407E-A947-70E740481C1C}">
                           <a14:useLocalDpi xmlns:a14="http://schemas.microsoft.com/office/drawing/2010/main" val="0"/>
@@ -8721,7 +8761,7 @@
                     <pic:cNvPicPr/>
                   </pic:nvPicPr>
                   <pic:blipFill>
-                    <a:blip r:embed="rId23">
+                    <a:blip r:embed="rId21">
                       <a:extLst>
                         <a:ext uri="{28A0092B-C50C-407E-A947-70E740481C1C}">
                           <a14:useLocalDpi xmlns:a14="http://schemas.microsoft.com/office/drawing/2010/main" val="0"/>
@@ -9000,12 +9040,14 @@
         </w:rPr>
         <w:t xml:space="preserve">, </w:t>
       </w:r>
+      <w:proofErr w:type="spellStart"/>
       <w:r>
         <w:rPr>
           <w:lang w:val="en-US" w:eastAsia="en-US"/>
         </w:rPr>
         <w:t>foreach</w:t>
       </w:r>
+      <w:proofErr w:type="spellEnd"/>
       <w:r>
         <w:rPr>
           <w:lang w:val="ru-RU" w:eastAsia="en-US"/>
@@ -9654,12 +9696,14 @@
         </w:rPr>
         <w:t>“</w:t>
       </w:r>
+      <w:proofErr w:type="spellStart"/>
       <w:r>
         <w:rPr>
           <w:lang w:val="en-US" w:eastAsia="en-US"/>
         </w:rPr>
         <w:t>mixin</w:t>
       </w:r>
+      <w:proofErr w:type="spellEnd"/>
       <w:r>
         <w:rPr>
           <w:lang w:val="ru-RU" w:eastAsia="en-US"/>
@@ -9855,7 +9899,7 @@
                     <pic:cNvPicPr/>
                   </pic:nvPicPr>
                   <pic:blipFill>
-                    <a:blip r:embed="rId24">
+                    <a:blip r:embed="rId22">
                       <a:extLst>
                         <a:ext uri="{28A0092B-C50C-407E-A947-70E740481C1C}">
                           <a14:useLocalDpi xmlns:a14="http://schemas.microsoft.com/office/drawing/2010/main" val="0"/>
@@ -10421,7 +10465,7 @@
                     <pic:cNvPicPr/>
                   </pic:nvPicPr>
                   <pic:blipFill>
-                    <a:blip r:embed="rId25">
+                    <a:blip r:embed="rId23">
                       <a:extLst>
                         <a:ext uri="{28A0092B-C50C-407E-A947-70E740481C1C}">
                           <a14:useLocalDpi xmlns:a14="http://schemas.microsoft.com/office/drawing/2010/main" val="0"/>
@@ -10689,7 +10733,7 @@
                     <pic:cNvPicPr/>
                   </pic:nvPicPr>
                   <pic:blipFill>
-                    <a:blip r:embed="rId26">
+                    <a:blip r:embed="rId24">
                       <a:extLst>
                         <a:ext uri="{28A0092B-C50C-407E-A947-70E740481C1C}">
                           <a14:useLocalDpi xmlns:a14="http://schemas.microsoft.com/office/drawing/2010/main" val="0"/>
@@ -10721,12 +10765,14 @@
         </w:rPr>
         <w:t xml:space="preserve"> 3.1.8 интерфейс </w:t>
       </w:r>
+      <w:proofErr w:type="spellStart"/>
       <w:r>
         <w:rPr>
           <w:lang w:val="en-US" w:eastAsia="en-US"/>
         </w:rPr>
         <w:t>TwoDimensional</w:t>
       </w:r>
+      <w:proofErr w:type="spellEnd"/>
       <w:r>
         <w:rPr>
           <w:lang w:val="ru-RU" w:eastAsia="en-US"/>
@@ -11010,7 +11056,7 @@
                     <pic:cNvPicPr/>
                   </pic:nvPicPr>
                   <pic:blipFill>
-                    <a:blip r:embed="rId27">
+                    <a:blip r:embed="rId25">
                       <a:extLst>
                         <a:ext uri="{28A0092B-C50C-407E-A947-70E740481C1C}">
                           <a14:useLocalDpi xmlns:a14="http://schemas.microsoft.com/office/drawing/2010/main" val="0"/>
@@ -11452,7 +11498,7 @@
                     <pic:cNvPicPr/>
                   </pic:nvPicPr>
                   <pic:blipFill>
-                    <a:blip r:embed="rId28">
+                    <a:blip r:embed="rId26">
                       <a:extLst>
                         <a:ext uri="{28A0092B-C50C-407E-A947-70E740481C1C}">
                           <a14:useLocalDpi xmlns:a14="http://schemas.microsoft.com/office/drawing/2010/main" val="0"/>
@@ -11574,12 +11620,14 @@
         </w:rPr>
         <w:t xml:space="preserve"> </w:t>
       </w:r>
+      <w:proofErr w:type="spellStart"/>
       <w:r>
         <w:rPr>
           <w:lang w:val="en-US" w:eastAsia="en-US"/>
         </w:rPr>
         <w:t>Num</w:t>
       </w:r>
+      <w:proofErr w:type="spellEnd"/>
       <w:r>
         <w:rPr>
           <w:lang w:val="ru-RU" w:eastAsia="en-US"/>
@@ -11640,12 +11688,14 @@
         </w:rPr>
         <w:t xml:space="preserve"> </w:t>
       </w:r>
+      <w:proofErr w:type="spellStart"/>
       <w:r>
         <w:rPr>
           <w:lang w:val="en-US" w:eastAsia="en-US"/>
         </w:rPr>
         <w:t>PeopleMap</w:t>
       </w:r>
+      <w:proofErr w:type="spellEnd"/>
       <w:r>
         <w:rPr>
           <w:lang w:val="ru-RU" w:eastAsia="en-US"/>
@@ -12075,7 +12125,7 @@
                     <pic:cNvPicPr/>
                   </pic:nvPicPr>
                   <pic:blipFill>
-                    <a:blip r:embed="rId29">
+                    <a:blip r:embed="rId27">
                       <a:extLst>
                         <a:ext uri="{28A0092B-C50C-407E-A947-70E740481C1C}">
                           <a14:useLocalDpi xmlns:a14="http://schemas.microsoft.com/office/drawing/2010/main" val="0"/>
@@ -12107,12 +12157,14 @@
         </w:rPr>
         <w:t xml:space="preserve">метод </w:t>
       </w:r>
+      <w:proofErr w:type="spellStart"/>
       <w:r>
         <w:rPr>
           <w:lang w:val="en-US" w:eastAsia="en-US"/>
         </w:rPr>
         <w:t>printType</w:t>
       </w:r>
+      <w:proofErr w:type="spellEnd"/>
       <w:r>
         <w:rPr>
           <w:lang w:val="ru-RU" w:eastAsia="en-US"/>
@@ -12125,12 +12177,14 @@
         </w:rPr>
         <w:t xml:space="preserve">принимает значение </w:t>
       </w:r>
+      <w:proofErr w:type="spellStart"/>
       <w:r>
         <w:rPr>
           <w:lang w:val="en-US" w:eastAsia="en-US"/>
         </w:rPr>
         <w:t>val</w:t>
       </w:r>
+      <w:proofErr w:type="spellEnd"/>
       <w:r>
         <w:rPr>
           <w:lang w:val="ru-RU" w:eastAsia="en-US"/>
@@ -12357,12 +12411,14 @@
         </w:rPr>
         <w:t xml:space="preserve">, а так же не позволяет классу наследовать 2 интерфейса из одной группы. К примеру, если есть интерфейс </w:t>
       </w:r>
+      <w:proofErr w:type="spellStart"/>
       <w:r>
         <w:rPr>
           <w:lang w:val="en-US" w:eastAsia="en-US"/>
         </w:rPr>
         <w:t>CarPart</w:t>
       </w:r>
+      <w:proofErr w:type="spellEnd"/>
       <w:r>
         <w:rPr>
           <w:lang w:val="ru-RU" w:eastAsia="en-US"/>
@@ -12375,24 +12431,28 @@
         </w:rPr>
         <w:t xml:space="preserve">у него есть 3 наследника-интерфейса: </w:t>
       </w:r>
+      <w:proofErr w:type="spellStart"/>
       <w:r>
         <w:rPr>
           <w:lang w:val="en-US" w:eastAsia="en-US"/>
         </w:rPr>
         <w:t>AudiCarPart</w:t>
       </w:r>
+      <w:proofErr w:type="spellEnd"/>
       <w:r>
         <w:rPr>
           <w:lang w:val="ru-RU" w:eastAsia="en-US"/>
         </w:rPr>
         <w:t xml:space="preserve">, </w:t>
       </w:r>
+      <w:proofErr w:type="spellStart"/>
       <w:r>
         <w:rPr>
           <w:lang w:val="en-US" w:eastAsia="en-US"/>
         </w:rPr>
         <w:t>BmwCarPart</w:t>
       </w:r>
+      <w:proofErr w:type="spellEnd"/>
       <w:r>
         <w:rPr>
           <w:lang w:val="ru-RU" w:eastAsia="en-US"/>
@@ -12405,12 +12465,14 @@
         </w:rPr>
         <w:t xml:space="preserve">и </w:t>
       </w:r>
+      <w:proofErr w:type="spellStart"/>
       <w:r>
         <w:rPr>
           <w:lang w:val="en-US" w:eastAsia="en-US"/>
         </w:rPr>
         <w:t>MercedesCarPart</w:t>
       </w:r>
+      <w:proofErr w:type="spellEnd"/>
       <w:r>
         <w:rPr>
           <w:lang w:val="ru-RU" w:eastAsia="en-US"/>
@@ -12423,12 +12485,14 @@
         </w:rPr>
         <w:t xml:space="preserve">то допустим класс </w:t>
       </w:r>
+      <w:proofErr w:type="spellStart"/>
       <w:r>
         <w:rPr>
           <w:lang w:val="en-US" w:eastAsia="en-US"/>
         </w:rPr>
         <w:t>BrakeSystem</w:t>
       </w:r>
+      <w:proofErr w:type="spellEnd"/>
       <w:r>
         <w:rPr>
           <w:lang w:val="ru-RU" w:eastAsia="en-US"/>
@@ -12479,7 +12543,7 @@
                     <pic:cNvPicPr/>
                   </pic:nvPicPr>
                   <pic:blipFill>
-                    <a:blip r:embed="rId30">
+                    <a:blip r:embed="rId28">
                       <a:extLst>
                         <a:ext uri="{28A0092B-C50C-407E-A947-70E740481C1C}">
                           <a14:useLocalDpi xmlns:a14="http://schemas.microsoft.com/office/drawing/2010/main" val="0"/>
@@ -13072,7 +13136,7 @@
                     <pic:cNvPicPr/>
                   </pic:nvPicPr>
                   <pic:blipFill>
-                    <a:blip r:embed="rId31">
+                    <a:blip r:embed="rId29">
                       <a:extLst>
                         <a:ext uri="{28A0092B-C50C-407E-A947-70E740481C1C}">
                           <a14:useLocalDpi xmlns:a14="http://schemas.microsoft.com/office/drawing/2010/main" val="0"/>
@@ -13331,12 +13395,14 @@
         </w:rPr>
         <w:t xml:space="preserve">для названия импортируемого класса, как в случае с </w:t>
       </w:r>
+      <w:proofErr w:type="spellStart"/>
       <w:r>
         <w:rPr>
           <w:lang w:val="en-US"/>
         </w:rPr>
         <w:t>HashMap</w:t>
       </w:r>
+      <w:proofErr w:type="spellEnd"/>
       <w:r>
         <w:rPr>
           <w:lang w:val="ru-RU"/>
@@ -13379,12 +13445,14 @@
         </w:rPr>
         <w:t>.</w:t>
       </w:r>
+      <w:proofErr w:type="spellStart"/>
       <w:r>
         <w:rPr>
           <w:lang w:val="en-US"/>
         </w:rPr>
         <w:t>util</w:t>
       </w:r>
+      <w:proofErr w:type="spellEnd"/>
       <w:r>
         <w:rPr>
           <w:lang w:val="ru-RU"/>
@@ -13415,24 +13483,28 @@
         </w:rPr>
         <w:t xml:space="preserve">является </w:t>
       </w:r>
+      <w:proofErr w:type="spellStart"/>
       <w:r>
         <w:rPr>
           <w:lang w:val="en-US"/>
         </w:rPr>
         <w:t>JMap</w:t>
       </w:r>
+      <w:proofErr w:type="spellEnd"/>
       <w:r>
         <w:rPr>
           <w:lang w:val="ru-RU"/>
         </w:rPr>
         <w:t xml:space="preserve"> и </w:t>
       </w:r>
+      <w:proofErr w:type="spellStart"/>
       <w:r>
         <w:rPr>
           <w:lang w:val="en-US"/>
         </w:rPr>
         <w:t>JHashMap</w:t>
       </w:r>
+      <w:proofErr w:type="spellEnd"/>
       <w:r>
         <w:rPr>
           <w:lang w:val="ru-RU"/>
@@ -13451,12 +13523,14 @@
         </w:rPr>
         <w:t xml:space="preserve"> </w:t>
       </w:r>
+      <w:proofErr w:type="spellStart"/>
       <w:r>
         <w:rPr>
           <w:lang w:val="en-US"/>
         </w:rPr>
         <w:t>HashMap</w:t>
       </w:r>
+      <w:proofErr w:type="spellEnd"/>
       <w:r>
         <w:rPr>
           <w:lang w:val="ru-RU"/>
@@ -13762,7 +13836,7 @@
                     <pic:cNvPicPr/>
                   </pic:nvPicPr>
                   <pic:blipFill>
-                    <a:blip r:embed="rId32">
+                    <a:blip r:embed="rId30">
                       <a:extLst>
                         <a:ext uri="{28A0092B-C50C-407E-A947-70E740481C1C}">
                           <a14:useLocalDpi xmlns:a14="http://schemas.microsoft.com/office/drawing/2010/main" val="0"/>
@@ -14073,7 +14147,7 @@
                     <pic:cNvPicPr/>
                   </pic:nvPicPr>
                   <pic:blipFill>
-                    <a:blip r:embed="rId33">
+                    <a:blip r:embed="rId31">
                       <a:extLst>
                         <a:ext uri="{28A0092B-C50C-407E-A947-70E740481C1C}">
                           <a14:useLocalDpi xmlns:a14="http://schemas.microsoft.com/office/drawing/2010/main" val="0"/>
@@ -14339,7 +14413,7 @@
                     <pic:cNvPicPr/>
                   </pic:nvPicPr>
                   <pic:blipFill>
-                    <a:blip r:embed="rId34">
+                    <a:blip r:embed="rId32">
                       <a:extLst>
                         <a:ext uri="{28A0092B-C50C-407E-A947-70E740481C1C}">
                           <a14:useLocalDpi xmlns:a14="http://schemas.microsoft.com/office/drawing/2010/main" val="0"/>
@@ -14416,12 +14490,14 @@
         </w:rPr>
         <w:t xml:space="preserve">Как видно на картинке 3.3.7 параметры метода </w:t>
       </w:r>
+      <w:proofErr w:type="spellStart"/>
       <w:r>
         <w:rPr>
           <w:lang w:val="en-US" w:eastAsia="en-US"/>
         </w:rPr>
         <w:t>someMethod</w:t>
       </w:r>
+      <w:proofErr w:type="spellEnd"/>
       <w:r>
         <w:rPr>
           <w:lang w:val="ru-RU" w:eastAsia="en-US"/>
@@ -14543,7 +14619,7 @@
                     <pic:cNvPicPr/>
                   </pic:nvPicPr>
                   <pic:blipFill>
-                    <a:blip r:embed="rId35">
+                    <a:blip r:embed="rId33">
                       <a:extLst>
                         <a:ext uri="{28A0092B-C50C-407E-A947-70E740481C1C}">
                           <a14:useLocalDpi xmlns:a14="http://schemas.microsoft.com/office/drawing/2010/main" val="0"/>
@@ -14890,7 +14966,7 @@
                     <pic:cNvPicPr/>
                   </pic:nvPicPr>
                   <pic:blipFill>
-                    <a:blip r:embed="rId36">
+                    <a:blip r:embed="rId34">
                       <a:extLst>
                         <a:ext uri="{28A0092B-C50C-407E-A947-70E740481C1C}">
                           <a14:useLocalDpi xmlns:a14="http://schemas.microsoft.com/office/drawing/2010/main" val="0"/>
@@ -15539,6 +15615,7 @@
     <w:p>
       <w:pPr>
         <w:pStyle w:val="NormalarTab"/>
+        <w:ind w:firstLine="0"/>
       </w:pPr>
     </w:p>
     <w:p>
@@ -15588,7 +15665,7 @@
         </w:rPr>
         <w:t> </w:t>
       </w:r>
-      <w:hyperlink r:id="rId37" w:history="1">
+      <w:hyperlink r:id="rId35" w:history="1">
         <w:r>
           <w:rPr>
             <w:rStyle w:val="Hyperlink"/>
@@ -15613,7 +15690,7 @@
         </w:rPr>
         <w:t> </w:t>
       </w:r>
-      <w:hyperlink r:id="rId38" w:history="1">
+      <w:hyperlink r:id="rId36" w:history="1">
         <w:r>
           <w:rPr>
             <w:rStyle w:val="Hyperlink"/>
@@ -16011,12 +16088,14 @@
         </w:rPr>
         <w:t xml:space="preserve">, </w:t>
       </w:r>
+      <w:proofErr w:type="spellStart"/>
       <w:r>
         <w:rPr>
           <w:lang w:val="en-US" w:eastAsia="en-US"/>
         </w:rPr>
         <w:t>Kotlin</w:t>
       </w:r>
+      <w:proofErr w:type="spellEnd"/>
       <w:r>
         <w:rPr>
           <w:lang w:val="ru-RU" w:eastAsia="en-US"/>
@@ -16035,12 +16114,14 @@
         </w:rPr>
         <w:t xml:space="preserve">, используется либо </w:t>
       </w:r>
+      <w:proofErr w:type="spellStart"/>
       <w:r>
         <w:rPr>
           <w:lang w:val="en-US" w:eastAsia="en-US"/>
         </w:rPr>
         <w:t>Intelij</w:t>
       </w:r>
+      <w:proofErr w:type="spellEnd"/>
       <w:r>
         <w:rPr>
           <w:lang w:val="ru-RU" w:eastAsia="en-US"/>
@@ -16077,12 +16158,14 @@
         </w:rPr>
         <w:t xml:space="preserve">. </w:t>
       </w:r>
+      <w:proofErr w:type="spellStart"/>
       <w:r>
         <w:rPr>
           <w:lang w:val="en-US" w:eastAsia="en-US"/>
         </w:rPr>
         <w:t>Intelij</w:t>
       </w:r>
+      <w:proofErr w:type="spellEnd"/>
       <w:r>
         <w:rPr>
           <w:lang w:val="ru-RU" w:eastAsia="en-US"/>
@@ -16131,12 +16214,14 @@
         </w:rPr>
         <w:t xml:space="preserve">разработанная компанией </w:t>
       </w:r>
+      <w:proofErr w:type="spellStart"/>
       <w:r>
         <w:rPr>
           <w:lang w:val="en-US" w:eastAsia="en-US"/>
         </w:rPr>
         <w:t>JetBrains</w:t>
       </w:r>
+      <w:proofErr w:type="spellEnd"/>
       <w:r>
         <w:rPr>
           <w:lang w:val="ru-RU" w:eastAsia="en-US"/>
@@ -16149,12 +16234,14 @@
         </w:rPr>
         <w:t xml:space="preserve">создателями языка </w:t>
       </w:r>
+      <w:proofErr w:type="spellStart"/>
       <w:r>
         <w:rPr>
           <w:lang w:val="en-US" w:eastAsia="en-US"/>
         </w:rPr>
         <w:t>Kotlin</w:t>
       </w:r>
+      <w:proofErr w:type="spellEnd"/>
       <w:r>
         <w:rPr>
           <w:lang w:val="ru-RU" w:eastAsia="en-US"/>
@@ -16287,12 +16374,14 @@
         </w:rPr>
         <w:t xml:space="preserve">и </w:t>
       </w:r>
+      <w:proofErr w:type="spellStart"/>
       <w:r>
         <w:rPr>
           <w:lang w:val="en-US" w:eastAsia="en-US"/>
         </w:rPr>
         <w:t>Intelij</w:t>
       </w:r>
+      <w:proofErr w:type="spellEnd"/>
       <w:r>
         <w:rPr>
           <w:lang w:val="ru-RU" w:eastAsia="en-US"/>
@@ -16501,12 +16590,14 @@
         </w:rPr>
         <w:t xml:space="preserve">большой проект на своей языке, как это сделали </w:t>
       </w:r>
+      <w:proofErr w:type="spellStart"/>
       <w:r>
         <w:rPr>
           <w:lang w:val="en-US" w:eastAsia="en-US"/>
         </w:rPr>
         <w:t>JetBrains</w:t>
       </w:r>
+      <w:proofErr w:type="spellEnd"/>
       <w:r>
         <w:rPr>
           <w:lang w:val="ru-RU" w:eastAsia="en-US"/>
@@ -16519,12 +16610,14 @@
         </w:rPr>
         <w:t xml:space="preserve">ведь они используют свой язык – </w:t>
       </w:r>
+      <w:proofErr w:type="spellStart"/>
       <w:r>
         <w:rPr>
           <w:lang w:val="en-US" w:eastAsia="en-US"/>
         </w:rPr>
         <w:t>Kotlin</w:t>
       </w:r>
+      <w:proofErr w:type="spellEnd"/>
       <w:r>
         <w:rPr>
           <w:lang w:val="ru-RU" w:eastAsia="en-US"/>
@@ -16543,12 +16636,14 @@
         </w:rPr>
         <w:t xml:space="preserve"> </w:t>
       </w:r>
+      <w:proofErr w:type="spellStart"/>
       <w:r>
         <w:rPr>
           <w:lang w:val="en-US" w:eastAsia="en-US"/>
         </w:rPr>
         <w:t>Kotlin</w:t>
       </w:r>
+      <w:proofErr w:type="spellEnd"/>
       <w:r>
         <w:rPr>
           <w:lang w:val="ru-RU" w:eastAsia="en-US"/>
@@ -16579,12 +16674,14 @@
         </w:rPr>
         <w:t xml:space="preserve">но из-за правильного маршрута развития, </w:t>
       </w:r>
+      <w:proofErr w:type="spellStart"/>
       <w:r>
         <w:rPr>
           <w:lang w:val="en-US" w:eastAsia="en-US"/>
         </w:rPr>
         <w:t>Kotlin</w:t>
       </w:r>
+      <w:proofErr w:type="spellEnd"/>
       <w:r>
         <w:rPr>
           <w:lang w:val="ru-RU" w:eastAsia="en-US"/>
@@ -16615,12 +16712,14 @@
         </w:rPr>
         <w:t xml:space="preserve">объявили о том, что </w:t>
       </w:r>
+      <w:proofErr w:type="spellStart"/>
       <w:r>
         <w:rPr>
           <w:lang w:val="en-US" w:eastAsia="en-US"/>
         </w:rPr>
         <w:t>Kotlin</w:t>
       </w:r>
+      <w:proofErr w:type="spellEnd"/>
       <w:r>
         <w:rPr>
           <w:lang w:val="ru-RU" w:eastAsia="en-US"/>
@@ -16953,12 +17052,14 @@
         </w:rPr>
         <w:t xml:space="preserve">обречен остаться не популярным и используемым очень редко, ведь он технически похож на </w:t>
       </w:r>
+      <w:proofErr w:type="spellStart"/>
       <w:r>
         <w:rPr>
           <w:lang w:val="en-US" w:eastAsia="en-US"/>
         </w:rPr>
         <w:t>Kotlin</w:t>
       </w:r>
+      <w:proofErr w:type="spellEnd"/>
       <w:r>
         <w:rPr>
           <w:lang w:val="ru-RU" w:eastAsia="en-US"/>
@@ -17037,7 +17138,7 @@
       </w:r>
       <w:r>
         <w:rPr>
-          <w:lang w:val="en-US" w:eastAsia="en-US"/>
+          <w:lang w:val="ru-RU" w:eastAsia="en-US"/>
         </w:rPr>
         <w:t xml:space="preserve"> </w:t>
       </w:r>
@@ -17049,7 +17150,7 @@
       </w:r>
       <w:r>
         <w:rPr>
-          <w:lang w:val="en-US" w:eastAsia="en-US"/>
+          <w:lang w:val="ru-RU" w:eastAsia="en-US"/>
         </w:rPr>
         <w:t xml:space="preserve"> </w:t>
       </w:r>
@@ -17061,7 +17162,7 @@
       </w:r>
       <w:r>
         <w:rPr>
-          <w:lang w:val="en-US" w:eastAsia="en-US"/>
+          <w:lang w:val="ru-RU" w:eastAsia="en-US"/>
         </w:rPr>
         <w:t xml:space="preserve"> </w:t>
       </w:r>
@@ -17073,7 +17174,7 @@
       </w:r>
       <w:r>
         <w:rPr>
-          <w:lang w:val="en-US" w:eastAsia="en-US"/>
+          <w:lang w:val="ru-RU" w:eastAsia="en-US"/>
         </w:rPr>
         <w:t xml:space="preserve"> </w:t>
       </w:r>
@@ -17085,7 +17186,7 @@
       </w:r>
       <w:r>
         <w:rPr>
-          <w:lang w:val="en-US" w:eastAsia="en-US"/>
+          <w:lang w:val="ru-RU" w:eastAsia="en-US"/>
         </w:rPr>
         <w:t xml:space="preserve"> </w:t>
       </w:r>
@@ -17097,7 +17198,7 @@
       </w:r>
       <w:r>
         <w:rPr>
-          <w:lang w:val="en-US" w:eastAsia="en-US"/>
+          <w:lang w:val="ru-RU" w:eastAsia="en-US"/>
         </w:rPr>
         <w:t xml:space="preserve"> </w:t>
       </w:r>
@@ -17109,7 +17210,7 @@
       </w:r>
       <w:r>
         <w:rPr>
-          <w:lang w:val="en-US" w:eastAsia="en-US"/>
+          <w:lang w:val="ru-RU" w:eastAsia="en-US"/>
         </w:rPr>
         <w:t xml:space="preserve">, </w:t>
       </w:r>
@@ -17121,7 +17222,7 @@
       </w:r>
       <w:r>
         <w:rPr>
-          <w:lang w:val="en-US" w:eastAsia="en-US"/>
+          <w:lang w:val="ru-RU" w:eastAsia="en-US"/>
         </w:rPr>
         <w:t xml:space="preserve"> </w:t>
       </w:r>
@@ -17133,7 +17234,7 @@
       </w:r>
       <w:r>
         <w:rPr>
-          <w:lang w:val="en-US" w:eastAsia="en-US"/>
+          <w:lang w:val="ru-RU" w:eastAsia="en-US"/>
         </w:rPr>
         <w:t xml:space="preserve"> </w:t>
       </w:r>
@@ -17145,7 +17246,7 @@
       </w:r>
       <w:r>
         <w:rPr>
-          <w:lang w:val="en-US" w:eastAsia="en-US"/>
+          <w:lang w:val="ru-RU" w:eastAsia="en-US"/>
         </w:rPr>
         <w:t xml:space="preserve"> </w:t>
       </w:r>
@@ -17157,7 +17258,7 @@
       </w:r>
       <w:r>
         <w:rPr>
-          <w:lang w:val="en-US" w:eastAsia="en-US"/>
+          <w:lang w:val="ru-RU" w:eastAsia="en-US"/>
         </w:rPr>
         <w:t xml:space="preserve"> </w:t>
       </w:r>
@@ -17169,7 +17270,7 @@
       </w:r>
       <w:r>
         <w:rPr>
-          <w:lang w:val="en-US" w:eastAsia="en-US"/>
+          <w:lang w:val="ru-RU" w:eastAsia="en-US"/>
         </w:rPr>
         <w:t xml:space="preserve"> </w:t>
       </w:r>
@@ -17181,7 +17282,7 @@
       </w:r>
       <w:r>
         <w:rPr>
-          <w:lang w:val="en-US" w:eastAsia="en-US"/>
+          <w:lang w:val="ru-RU" w:eastAsia="en-US"/>
         </w:rPr>
         <w:t xml:space="preserve"> </w:t>
       </w:r>
@@ -17193,7 +17294,7 @@
       </w:r>
       <w:r>
         <w:rPr>
-          <w:lang w:val="en-US" w:eastAsia="en-US"/>
+          <w:lang w:val="ru-RU" w:eastAsia="en-US"/>
         </w:rPr>
         <w:t xml:space="preserve"> </w:t>
       </w:r>
@@ -17205,7 +17306,7 @@
       </w:r>
       <w:r>
         <w:rPr>
-          <w:lang w:val="en-US" w:eastAsia="en-US"/>
+          <w:lang w:val="ru-RU" w:eastAsia="en-US"/>
         </w:rPr>
         <w:t xml:space="preserve">. </w:t>
       </w:r>
@@ -17299,24 +17400,28 @@
         </w:rPr>
         <w:t xml:space="preserve">прогирал гонку за популярностью и использоваемостью языку </w:t>
       </w:r>
+      <w:proofErr w:type="spellStart"/>
       <w:r>
         <w:rPr>
           <w:lang w:val="en-US" w:eastAsia="en-US"/>
         </w:rPr>
         <w:t>Kotlin</w:t>
       </w:r>
+      <w:proofErr w:type="spellEnd"/>
       <w:r>
         <w:rPr>
           <w:lang w:val="ru-RU" w:eastAsia="en-US"/>
         </w:rPr>
         <w:t xml:space="preserve">, ведь они ровестники, но </w:t>
       </w:r>
+      <w:proofErr w:type="spellStart"/>
       <w:r>
         <w:rPr>
           <w:lang w:val="en-US" w:eastAsia="en-US"/>
         </w:rPr>
         <w:t>Kotlin</w:t>
       </w:r>
+      <w:proofErr w:type="spellEnd"/>
       <w:r>
         <w:rPr>
           <w:lang w:val="ru-RU" w:eastAsia="en-US"/>
@@ -17341,12 +17446,14 @@
         </w:rPr>
         <w:t xml:space="preserve">, </w:t>
       </w:r>
+      <w:proofErr w:type="spellStart"/>
       <w:r>
         <w:rPr>
           <w:lang w:val="en-US" w:eastAsia="en-US"/>
         </w:rPr>
         <w:t>Kotlin</w:t>
       </w:r>
+      <w:proofErr w:type="spellEnd"/>
       <w:r>
         <w:rPr>
           <w:lang w:val="ru-RU" w:eastAsia="en-US"/>
@@ -17443,12 +17550,14 @@
         </w:rPr>
         <w:t xml:space="preserve">обещают полноценную поддержку </w:t>
       </w:r>
+      <w:proofErr w:type="spellStart"/>
       <w:r>
         <w:rPr>
           <w:lang w:val="en-US" w:eastAsia="en-US"/>
         </w:rPr>
         <w:t>Kotlin</w:t>
       </w:r>
+      <w:proofErr w:type="spellEnd"/>
       <w:r>
         <w:rPr>
           <w:lang w:val="ru-RU" w:eastAsia="en-US"/>
@@ -17476,443 +17585,1961 @@
     </w:p>
     <w:p>
       <w:pPr>
-        <w:pStyle w:val="Heading1bezNumbering"/>
-      </w:pPr>
-      <w:r>
-        <w:t>SECINĀJUMI</w:t>
+        <w:pStyle w:val="Heading2"/>
+        <w:rPr>
+          <w:lang w:val="ru-RU"/>
+        </w:rPr>
+      </w:pPr>
+      <w:r>
+        <w:rPr>
+          <w:lang w:val="ru-RU"/>
+        </w:rPr>
+        <w:t>Практический пример</w:t>
       </w:r>
     </w:p>
     <w:p>
       <w:pPr>
         <w:pStyle w:val="NormalarTab"/>
-      </w:pPr>
-    </w:p>
-    <w:p>
-      <w:pPr>
-        <w:pStyle w:val="NormalarTab"/>
-        <w:rPr>
-          <w:lang w:val="en-US" w:eastAsia="en-US"/>
-        </w:rPr>
-      </w:pPr>
-      <w:bookmarkStart w:id="4" w:name="_GoBack"/>
-      <w:bookmarkEnd w:id="4"/>
-    </w:p>
-    <w:p>
-      <w:pPr>
-        <w:pStyle w:val="Heading1"/>
+        <w:rPr>
+          <w:lang w:val="ru-RU" w:eastAsia="en-US"/>
+        </w:rPr>
+      </w:pPr>
+      <w:r>
+        <w:rPr>
+          <w:lang w:val="ru-RU" w:eastAsia="en-US"/>
+        </w:rPr>
+        <w:t xml:space="preserve">В этом разеделе я бы хотел продемонстрировать </w:t>
+      </w:r>
+      <w:r>
+        <w:rPr>
+          <w:lang w:val="ru-RU" w:eastAsia="en-US"/>
+        </w:rPr>
+        <w:t>использование С</w:t>
+      </w:r>
+      <w:proofErr w:type="spellStart"/>
+      <w:r>
+        <w:rPr>
+          <w:lang w:val="en-US" w:eastAsia="en-US"/>
+        </w:rPr>
+        <w:t>eylon</w:t>
+      </w:r>
+      <w:proofErr w:type="spellEnd"/>
+      <w:r>
+        <w:rPr>
+          <w:lang w:val="ru-RU" w:eastAsia="en-US"/>
+        </w:rPr>
+        <w:t xml:space="preserve"> </w:t>
+      </w:r>
+      <w:r>
+        <w:rPr>
+          <w:lang w:val="ru-RU" w:eastAsia="en-US"/>
+        </w:rPr>
+        <w:t xml:space="preserve">в паре со </w:t>
+      </w:r>
+      <w:r>
+        <w:rPr>
+          <w:lang w:val="en-US" w:eastAsia="en-US"/>
+        </w:rPr>
+        <w:t>Spring</w:t>
+      </w:r>
+      <w:r>
+        <w:rPr>
+          <w:lang w:val="ru-RU" w:eastAsia="en-US"/>
+        </w:rPr>
+        <w:t xml:space="preserve"> </w:t>
+      </w:r>
+      <w:r>
+        <w:rPr>
+          <w:lang w:val="ru-RU" w:eastAsia="en-US"/>
+        </w:rPr>
+        <w:t>для создания серверной части веб приложения.</w:t>
+      </w:r>
+      <w:r>
+        <w:rPr>
+          <w:lang w:val="ru-RU" w:eastAsia="en-US"/>
+        </w:rPr>
+        <w:t xml:space="preserve"> </w:t>
+      </w:r>
+      <w:r>
+        <w:rPr>
+          <w:lang w:val="ru-RU" w:eastAsia="en-US"/>
+        </w:rPr>
+        <w:t xml:space="preserve">Это маленькая аппликация которая позволяет </w:t>
+      </w:r>
+      <w:r>
+        <w:rPr>
+          <w:lang w:val="ru-RU" w:eastAsia="en-US"/>
+        </w:rPr>
+        <w:t xml:space="preserve">записывать и считывать данные из базы данных </w:t>
+      </w:r>
+      <w:r>
+        <w:rPr>
+          <w:lang w:val="ru-RU" w:eastAsia="en-US"/>
+        </w:rPr>
+        <w:t xml:space="preserve">по средствам </w:t>
+      </w:r>
+      <w:r>
+        <w:rPr>
+          <w:lang w:val="en-US" w:eastAsia="en-US"/>
+        </w:rPr>
+        <w:t>REST</w:t>
+      </w:r>
+      <w:r>
+        <w:rPr>
+          <w:lang w:val="ru-RU" w:eastAsia="en-US"/>
+        </w:rPr>
+        <w:t xml:space="preserve"> </w:t>
+      </w:r>
+      <w:r>
+        <w:rPr>
+          <w:lang w:val="ru-RU" w:eastAsia="en-US"/>
+        </w:rPr>
+        <w:t>спецификации.</w:t>
+      </w:r>
+    </w:p>
+    <w:p>
+      <w:pPr>
+        <w:pStyle w:val="Heading3"/>
+        <w:rPr>
+          <w:lang w:val="ru-RU"/>
+        </w:rPr>
+      </w:pPr>
+      <w:r>
+        <w:rPr>
+          <w:lang w:val="ru-RU"/>
+        </w:rPr>
+        <w:lastRenderedPageBreak/>
+        <w:t>Структура проекта</w:t>
+      </w:r>
+    </w:p>
+    <w:p>
+      <w:pPr>
+        <w:rPr>
+          <w:lang w:val="ru-RU" w:eastAsia="en-US"/>
+        </w:rPr>
+      </w:pPr>
+      <w:r>
+        <w:rPr>
+          <w:lang w:val="ru-RU" w:eastAsia="en-US"/>
+        </w:rPr>
+        <w:t xml:space="preserve">Хотелось бы показать структуру проекта, замечу, что в </w:t>
+      </w:r>
+      <w:r>
+        <w:rPr>
+          <w:lang w:val="en-US" w:eastAsia="en-US"/>
+        </w:rPr>
+        <w:t>Ceylon</w:t>
+      </w:r>
+      <w:r>
+        <w:rPr>
+          <w:lang w:val="ru-RU" w:eastAsia="en-US"/>
+        </w:rPr>
+        <w:t xml:space="preserve"> </w:t>
+      </w:r>
+      <w:r>
+        <w:rPr>
+          <w:lang w:val="ru-RU" w:eastAsia="en-US"/>
+        </w:rPr>
+        <w:t xml:space="preserve">структура проекта не сильно отличается от </w:t>
+      </w:r>
+      <w:r>
+        <w:rPr>
+          <w:lang w:val="en-US" w:eastAsia="en-US"/>
+        </w:rPr>
+        <w:t>Java</w:t>
+      </w:r>
+      <w:r>
+        <w:rPr>
+          <w:lang w:val="ru-RU" w:eastAsia="en-US"/>
+        </w:rPr>
+        <w:t xml:space="preserve">, оно и понятно, </w:t>
+      </w:r>
+      <w:r>
+        <w:rPr>
+          <w:lang w:val="en-US" w:eastAsia="en-US"/>
+        </w:rPr>
+        <w:t>Ceylon</w:t>
+      </w:r>
+      <w:r>
+        <w:rPr>
+          <w:lang w:val="ru-RU" w:eastAsia="en-US"/>
+        </w:rPr>
+        <w:t xml:space="preserve"> </w:t>
+      </w:r>
+      <w:r>
+        <w:rPr>
+          <w:lang w:val="ru-RU" w:eastAsia="en-US"/>
+        </w:rPr>
+        <w:t xml:space="preserve">ведь своего рода наследник. Проект собирался сборщиком проектов – </w:t>
+      </w:r>
+      <w:proofErr w:type="spellStart"/>
+      <w:r>
+        <w:rPr>
+          <w:lang w:val="en-US" w:eastAsia="en-US"/>
+        </w:rPr>
+        <w:t>Gradle</w:t>
+      </w:r>
+      <w:proofErr w:type="spellEnd"/>
+      <w:r>
+        <w:rPr>
+          <w:lang w:val="ru-RU" w:eastAsia="en-US"/>
+        </w:rPr>
+        <w:t xml:space="preserve">, </w:t>
+      </w:r>
+      <w:r>
+        <w:rPr>
+          <w:lang w:val="en-US" w:eastAsia="en-US"/>
+        </w:rPr>
+        <w:t>IDE</w:t>
+      </w:r>
+      <w:r>
+        <w:rPr>
+          <w:lang w:val="ru-RU" w:eastAsia="en-US"/>
+        </w:rPr>
+        <w:t xml:space="preserve"> </w:t>
+      </w:r>
+      <w:r>
+        <w:rPr>
+          <w:lang w:val="ru-RU" w:eastAsia="en-US"/>
+        </w:rPr>
+        <w:t xml:space="preserve">для работы – </w:t>
+      </w:r>
+      <w:proofErr w:type="spellStart"/>
+      <w:r>
+        <w:rPr>
+          <w:lang w:val="en-US" w:eastAsia="en-US"/>
+        </w:rPr>
+        <w:t>Intelij</w:t>
+      </w:r>
+      <w:proofErr w:type="spellEnd"/>
+      <w:r>
+        <w:rPr>
+          <w:lang w:val="ru-RU" w:eastAsia="en-US"/>
+        </w:rPr>
+        <w:t xml:space="preserve"> </w:t>
+      </w:r>
+      <w:r>
+        <w:rPr>
+          <w:lang w:val="en-US" w:eastAsia="en-US"/>
+        </w:rPr>
+        <w:t>Idea</w:t>
+      </w:r>
+      <w:r>
+        <w:rPr>
+          <w:lang w:val="ru-RU" w:eastAsia="en-US"/>
+        </w:rPr>
+        <w:t>.</w:t>
+      </w:r>
+    </w:p>
+    <w:p>
+      <w:pPr>
+        <w:rPr>
+          <w:lang w:val="ru-RU" w:eastAsia="en-US"/>
+        </w:rPr>
+      </w:pPr>
+      <w:r>
+        <w:rPr>
+          <w:noProof/>
+          <w:snapToGrid/>
+          <w:lang w:val="en-US" w:eastAsia="en-US" w:bidi="ar-SA"/>
+        </w:rPr>
+        <w:drawing>
+          <wp:anchor distT="0" distB="0" distL="114300" distR="114300" simplePos="0" relativeHeight="251715584" behindDoc="0" locked="0" layoutInCell="1" allowOverlap="1">
+            <wp:simplePos x="0" y="0"/>
+            <wp:positionH relativeFrom="margin">
+              <wp:align>center</wp:align>
+            </wp:positionH>
+            <wp:positionV relativeFrom="page">
+              <wp:posOffset>2011376</wp:posOffset>
+            </wp:positionV>
+            <wp:extent cx="3811270" cy="6249670"/>
+            <wp:effectExtent l="0" t="0" r="0" b="0"/>
+            <wp:wrapSquare wrapText="bothSides"/>
+            <wp:docPr id="37" name="Picture 37"/>
+            <wp:cNvGraphicFramePr>
+              <a:graphicFrameLocks xmlns:a="http://schemas.openxmlformats.org/drawingml/2006/main" noChangeAspect="1"/>
+            </wp:cNvGraphicFramePr>
+            <a:graphic xmlns:a="http://schemas.openxmlformats.org/drawingml/2006/main">
+              <a:graphicData uri="http://schemas.openxmlformats.org/drawingml/2006/picture">
+                <pic:pic xmlns:pic="http://schemas.openxmlformats.org/drawingml/2006/picture">
+                  <pic:nvPicPr>
+                    <pic:cNvPr id="37" name="project structure.png"/>
+                    <pic:cNvPicPr/>
+                  </pic:nvPicPr>
+                  <pic:blipFill>
+                    <a:blip r:embed="rId37">
+                      <a:extLst>
+                        <a:ext uri="{28A0092B-C50C-407E-A947-70E740481C1C}">
+                          <a14:useLocalDpi xmlns:a14="http://schemas.microsoft.com/office/drawing/2010/main" val="0"/>
+                        </a:ext>
+                      </a:extLst>
+                    </a:blip>
+                    <a:stretch>
+                      <a:fillRect/>
+                    </a:stretch>
+                  </pic:blipFill>
+                  <pic:spPr>
+                    <a:xfrm>
+                      <a:off x="0" y="0"/>
+                      <a:ext cx="3811270" cy="6249670"/>
+                    </a:xfrm>
+                    <a:prstGeom prst="rect">
+                      <a:avLst/>
+                    </a:prstGeom>
+                  </pic:spPr>
+                </pic:pic>
+              </a:graphicData>
+            </a:graphic>
+          </wp:anchor>
+        </w:drawing>
+      </w:r>
+    </w:p>
+    <w:p>
+      <w:pPr>
+        <w:pStyle w:val="Heading3"/>
         <w:numPr>
           <w:ilvl w:val="0"/>
           <w:numId w:val="0"/>
         </w:numPr>
-        <w:ind w:left="431" w:firstLine="289"/>
+        <w:ind w:left="454"/>
         <w:rPr>
           <w:lang w:val="ru-RU"/>
         </w:rPr>
       </w:pPr>
+    </w:p>
+    <w:p>
+      <w:pPr>
+        <w:pStyle w:val="Heading3"/>
+        <w:numPr>
+          <w:ilvl w:val="0"/>
+          <w:numId w:val="0"/>
+        </w:numPr>
+        <w:rPr>
+          <w:lang w:val="en-US"/>
+        </w:rPr>
+      </w:pPr>
+    </w:p>
+    <w:p>
+      <w:pPr>
+        <w:pStyle w:val="Heading3"/>
+        <w:numPr>
+          <w:ilvl w:val="0"/>
+          <w:numId w:val="0"/>
+        </w:numPr>
+        <w:rPr>
+          <w:lang w:val="en-US"/>
+        </w:rPr>
+      </w:pPr>
+    </w:p>
+    <w:p>
+      <w:pPr>
+        <w:pStyle w:val="Heading3"/>
+        <w:numPr>
+          <w:ilvl w:val="0"/>
+          <w:numId w:val="0"/>
+        </w:numPr>
+        <w:rPr>
+          <w:lang w:val="en-US"/>
+        </w:rPr>
+      </w:pPr>
+    </w:p>
+    <w:p>
+      <w:pPr>
+        <w:pStyle w:val="Heading3"/>
+        <w:numPr>
+          <w:ilvl w:val="0"/>
+          <w:numId w:val="0"/>
+        </w:numPr>
+        <w:rPr>
+          <w:lang w:val="en-US"/>
+        </w:rPr>
+      </w:pPr>
+    </w:p>
+    <w:p>
+      <w:pPr>
+        <w:pStyle w:val="Heading3"/>
+        <w:numPr>
+          <w:ilvl w:val="0"/>
+          <w:numId w:val="0"/>
+        </w:numPr>
+        <w:rPr>
+          <w:lang w:val="en-US"/>
+        </w:rPr>
+      </w:pPr>
+    </w:p>
+    <w:p>
+      <w:pPr>
+        <w:pStyle w:val="Heading3"/>
+        <w:numPr>
+          <w:ilvl w:val="0"/>
+          <w:numId w:val="0"/>
+        </w:numPr>
+        <w:rPr>
+          <w:lang w:val="en-US"/>
+        </w:rPr>
+      </w:pPr>
+    </w:p>
+    <w:p>
+      <w:pPr>
+        <w:rPr>
+          <w:lang w:val="ru-RU" w:eastAsia="en-US"/>
+        </w:rPr>
+      </w:pPr>
+    </w:p>
+    <w:p>
+      <w:pPr>
+        <w:rPr>
+          <w:lang w:val="ru-RU" w:eastAsia="en-US"/>
+        </w:rPr>
+      </w:pPr>
+    </w:p>
+    <w:p>
+      <w:pPr>
+        <w:rPr>
+          <w:lang w:val="ru-RU" w:eastAsia="en-US"/>
+        </w:rPr>
+      </w:pPr>
+    </w:p>
+    <w:p>
+      <w:pPr>
+        <w:rPr>
+          <w:lang w:val="ru-RU" w:eastAsia="en-US"/>
+        </w:rPr>
+      </w:pPr>
+    </w:p>
+    <w:p>
+      <w:pPr>
+        <w:rPr>
+          <w:lang w:val="ru-RU" w:eastAsia="en-US"/>
+        </w:rPr>
+      </w:pPr>
+    </w:p>
+    <w:p>
+      <w:pPr>
+        <w:rPr>
+          <w:lang w:val="ru-RU" w:eastAsia="en-US"/>
+        </w:rPr>
+      </w:pPr>
+    </w:p>
+    <w:p>
+      <w:pPr>
+        <w:rPr>
+          <w:lang w:val="ru-RU" w:eastAsia="en-US"/>
+        </w:rPr>
+      </w:pPr>
+    </w:p>
+    <w:p>
+      <w:pPr>
+        <w:rPr>
+          <w:lang w:val="ru-RU" w:eastAsia="en-US"/>
+        </w:rPr>
+      </w:pPr>
+    </w:p>
+    <w:p>
+      <w:pPr>
+        <w:rPr>
+          <w:lang w:val="ru-RU" w:eastAsia="en-US"/>
+        </w:rPr>
+      </w:pPr>
+    </w:p>
+    <w:p>
+      <w:pPr>
+        <w:rPr>
+          <w:lang w:val="ru-RU" w:eastAsia="en-US"/>
+        </w:rPr>
+      </w:pPr>
+    </w:p>
+    <w:p>
+      <w:pPr>
+        <w:rPr>
+          <w:lang w:val="ru-RU" w:eastAsia="en-US"/>
+        </w:rPr>
+      </w:pPr>
+    </w:p>
+    <w:p>
+      <w:pPr>
+        <w:rPr>
+          <w:lang w:val="ru-RU" w:eastAsia="en-US"/>
+        </w:rPr>
+      </w:pPr>
+    </w:p>
+    <w:p>
+      <w:pPr>
+        <w:rPr>
+          <w:lang w:val="ru-RU" w:eastAsia="en-US"/>
+        </w:rPr>
+      </w:pPr>
+      <w:r>
+        <w:rPr>
+          <w:noProof/>
+        </w:rPr>
+        <mc:AlternateContent>
+          <mc:Choice Requires="wps">
+            <w:drawing>
+              <wp:anchor distT="0" distB="0" distL="114300" distR="114300" simplePos="0" relativeHeight="251717632" behindDoc="0" locked="0" layoutInCell="1" allowOverlap="1" wp14:anchorId="10AADC8B" wp14:editId="05DB82A9">
+                <wp:simplePos x="0" y="0"/>
+                <wp:positionH relativeFrom="margin">
+                  <wp:posOffset>1633910</wp:posOffset>
+                </wp:positionH>
+                <wp:positionV relativeFrom="page">
+                  <wp:posOffset>8348870</wp:posOffset>
+                </wp:positionV>
+                <wp:extent cx="2005965" cy="415290"/>
+                <wp:effectExtent l="0" t="0" r="0" b="3810"/>
+                <wp:wrapSquare wrapText="bothSides"/>
+                <wp:docPr id="38" name="Text Box 38"/>
+                <wp:cNvGraphicFramePr/>
+                <a:graphic xmlns:a="http://schemas.openxmlformats.org/drawingml/2006/main">
+                  <a:graphicData uri="http://schemas.microsoft.com/office/word/2010/wordprocessingShape">
+                    <wps:wsp>
+                      <wps:cNvSpPr txBox="1"/>
+                      <wps:spPr>
+                        <a:xfrm>
+                          <a:off x="0" y="0"/>
+                          <a:ext cx="2005965" cy="415290"/>
+                        </a:xfrm>
+                        <a:prstGeom prst="rect">
+                          <a:avLst/>
+                        </a:prstGeom>
+                        <a:solidFill>
+                          <a:prstClr val="white"/>
+                        </a:solidFill>
+                        <a:ln>
+                          <a:noFill/>
+                        </a:ln>
+                      </wps:spPr>
+                      <wps:txbx>
+                        <w:txbxContent>
+                          <w:p>
+                            <w:pPr>
+                              <w:pStyle w:val="Caption"/>
+                              <w:rPr>
+                                <w:noProof/>
+                                <w:lang w:val="ru-RU"/>
+                              </w:rPr>
+                            </w:pPr>
+                            <w:r>
+                              <w:t>4</w:t>
+                            </w:r>
+                            <w:r>
+                              <w:t>.4</w:t>
+                            </w:r>
+                            <w:r>
+                              <w:t>.</w:t>
+                            </w:r>
+                            <w:r>
+                              <w:t>1</w:t>
+                            </w:r>
+                            <w:r>
+                              <w:t xml:space="preserve"> att. </w:t>
+                            </w:r>
+                            <w:r>
+                              <w:rPr>
+                                <w:b/>
+                                <w:lang w:val="ru-RU"/>
+                              </w:rPr>
+                              <w:t>Структура проекта</w:t>
+                            </w:r>
+                          </w:p>
+                        </w:txbxContent>
+                      </wps:txbx>
+                      <wps:bodyPr rot="0" spcFirstLastPara="0" vertOverflow="overflow" horzOverflow="overflow" vert="horz" wrap="square" lIns="0" tIns="0" rIns="0" bIns="0" numCol="1" spcCol="0" rtlCol="0" fromWordArt="0" anchor="t" anchorCtr="0" forceAA="0" compatLnSpc="1">
+                        <a:prstTxWarp prst="textNoShape">
+                          <a:avLst/>
+                        </a:prstTxWarp>
+                        <a:spAutoFit/>
+                      </wps:bodyPr>
+                    </wps:wsp>
+                  </a:graphicData>
+                </a:graphic>
+                <wp14:sizeRelH relativeFrom="margin">
+                  <wp14:pctWidth>0</wp14:pctWidth>
+                </wp14:sizeRelH>
+              </wp:anchor>
+            </w:drawing>
+          </mc:Choice>
+          <mc:Fallback>
+            <w:pict>
+              <v:shape w14:anchorId="10AADC8B" id="Text Box 38" o:spid="_x0000_s1044" type="#_x0000_t202" style="position:absolute;left:0;text-align:left;margin-left:128.65pt;margin-top:657.4pt;width:157.95pt;height:32.7pt;z-index:251717632;visibility:visible;mso-wrap-style:square;mso-width-percent:0;mso-wrap-distance-left:9pt;mso-wrap-distance-top:0;mso-wrap-distance-right:9pt;mso-wrap-distance-bottom:0;mso-position-horizontal:absolute;mso-position-horizontal-relative:margin;mso-position-vertical:absolute;mso-position-vertical-relative:page;mso-width-percent:0;mso-width-relative:margin;v-text-anchor:top" o:gfxdata="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" stroked="f">
+                <v:textbox style="mso-fit-shape-to-text:t" inset="0,0,0,0">
+                  <w:txbxContent>
+                    <w:p>
+                      <w:pPr>
+                        <w:pStyle w:val="Caption"/>
+                        <w:rPr>
+                          <w:noProof/>
+                          <w:lang w:val="ru-RU"/>
+                        </w:rPr>
+                      </w:pPr>
+                      <w:r>
+                        <w:t>4</w:t>
+                      </w:r>
+                      <w:r>
+                        <w:t>.4</w:t>
+                      </w:r>
+                      <w:r>
+                        <w:t>.</w:t>
+                      </w:r>
+                      <w:r>
+                        <w:t>1</w:t>
+                      </w:r>
+                      <w:r>
+                        <w:t xml:space="preserve"> att. </w:t>
+                      </w:r>
+                      <w:r>
+                        <w:rPr>
+                          <w:b/>
+                          <w:lang w:val="ru-RU"/>
+                        </w:rPr>
+                        <w:t>Структура проекта</w:t>
+                      </w:r>
+                    </w:p>
+                  </w:txbxContent>
+                </v:textbox>
+                <w10:wrap type="square" anchorx="margin" anchory="page"/>
+              </v:shape>
+            </w:pict>
+          </mc:Fallback>
+        </mc:AlternateContent>
+      </w:r>
+    </w:p>
+    <w:p>
+      <w:pPr>
+        <w:rPr>
+          <w:lang w:val="ru-RU" w:eastAsia="en-US"/>
+        </w:rPr>
+      </w:pPr>
+    </w:p>
+    <w:p>
+      <w:pPr>
+        <w:rPr>
+          <w:lang w:val="ru-RU" w:eastAsia="en-US"/>
+        </w:rPr>
+      </w:pPr>
+    </w:p>
+    <w:p>
+      <w:pPr>
+        <w:rPr>
+          <w:lang w:val="ru-RU" w:eastAsia="en-US"/>
+        </w:rPr>
+      </w:pPr>
+      <w:r>
+        <w:rPr>
+          <w:lang w:val="ru-RU" w:eastAsia="en-US"/>
+        </w:rPr>
+        <w:t>Первые 3 папки являются индивидуальными для каждого устройства</w:t>
+      </w:r>
+      <w:r>
+        <w:rPr>
+          <w:lang w:val="ru-RU" w:eastAsia="en-US"/>
+        </w:rPr>
+        <w:t xml:space="preserve"> и имеют впереди в названии точку.</w:t>
+      </w:r>
+      <w:r>
+        <w:rPr>
+          <w:lang w:val="ru-RU" w:eastAsia="en-US"/>
+        </w:rPr>
+        <w:t xml:space="preserve"> </w:t>
+      </w:r>
+      <w:r>
+        <w:rPr>
+          <w:lang w:val="ru-RU" w:eastAsia="en-US"/>
+        </w:rPr>
+        <w:t>Эти папки создают автоматически для кажого устройства на</w:t>
+      </w:r>
+      <w:r>
+        <w:rPr>
+          <w:lang w:val="ru-RU" w:eastAsia="en-US"/>
+        </w:rPr>
+        <w:t xml:space="preserve"> котором будет запущен данный проект, обычно их не добавляют с </w:t>
+      </w:r>
+      <w:r>
+        <w:rPr>
+          <w:lang w:val="ru-RU" w:eastAsia="en-US"/>
+        </w:rPr>
+        <w:lastRenderedPageBreak/>
+        <w:t>исходным кодом проекта в системы контроля версий.</w:t>
+      </w:r>
+      <w:r>
+        <w:rPr>
+          <w:lang w:val="ru-RU" w:eastAsia="en-US"/>
+        </w:rPr>
+        <w:t xml:space="preserve"> </w:t>
+      </w:r>
+      <w:r>
+        <w:rPr>
+          <w:lang w:val="ru-RU" w:eastAsia="en-US"/>
+        </w:rPr>
+        <w:t>Далее по порядку:</w:t>
+      </w:r>
+    </w:p>
+    <w:p>
+      <w:pPr>
+        <w:pStyle w:val="ListParagraph"/>
+        <w:numPr>
+          <w:ilvl w:val="0"/>
+          <w:numId w:val="24"/>
+        </w:numPr>
+        <w:rPr>
+          <w:lang w:val="ru-RU" w:eastAsia="en-US"/>
+        </w:rPr>
+      </w:pPr>
+      <w:r>
+        <w:rPr>
+          <w:lang w:val="en-US" w:eastAsia="en-US"/>
+        </w:rPr>
+        <w:t>Build</w:t>
+      </w:r>
+      <w:r>
+        <w:rPr>
+          <w:lang w:val="ru-RU" w:eastAsia="en-US"/>
+        </w:rPr>
+        <w:t xml:space="preserve"> – </w:t>
+      </w:r>
+      <w:r>
+        <w:rPr>
+          <w:lang w:val="ru-RU" w:eastAsia="en-US"/>
+        </w:rPr>
+        <w:t xml:space="preserve">как понятно из названия </w:t>
+      </w:r>
+      <w:r>
+        <w:rPr>
+          <w:lang w:val="ru-RU" w:eastAsia="en-US"/>
+        </w:rPr>
+        <w:t xml:space="preserve">в этой папке </w:t>
+      </w:r>
+      <w:r>
+        <w:rPr>
+          <w:lang w:val="ru-RU" w:eastAsia="en-US"/>
+        </w:rPr>
+        <w:t>находятся скомпилированные файлы, со всеми зависимостями, обычно эта папка так же не вносится в системы контроля версий ибо содержимое пересоберается при каждой сборке проекта.</w:t>
+      </w:r>
+    </w:p>
+    <w:p>
+      <w:pPr>
+        <w:pStyle w:val="ListParagraph"/>
+        <w:numPr>
+          <w:ilvl w:val="0"/>
+          <w:numId w:val="24"/>
+        </w:numPr>
+        <w:rPr>
+          <w:lang w:val="ru-RU" w:eastAsia="en-US"/>
+        </w:rPr>
+      </w:pPr>
+      <w:proofErr w:type="spellStart"/>
+      <w:r>
+        <w:rPr>
+          <w:lang w:val="en-US" w:eastAsia="en-US"/>
+        </w:rPr>
+        <w:t>Gradle</w:t>
+      </w:r>
+      <w:proofErr w:type="spellEnd"/>
+      <w:r>
+        <w:rPr>
+          <w:lang w:val="ru-RU" w:eastAsia="en-US"/>
+        </w:rPr>
+        <w:t xml:space="preserve"> – </w:t>
+      </w:r>
+      <w:r>
+        <w:rPr>
+          <w:lang w:val="ru-RU" w:eastAsia="en-US"/>
+        </w:rPr>
+        <w:t xml:space="preserve">в этой папке лежит </w:t>
+      </w:r>
+      <w:r>
+        <w:rPr>
+          <w:lang w:val="en-US" w:eastAsia="en-US"/>
+        </w:rPr>
+        <w:t>Java</w:t>
+      </w:r>
+      <w:r>
+        <w:rPr>
+          <w:lang w:val="ru-RU" w:eastAsia="en-US"/>
+        </w:rPr>
+        <w:t xml:space="preserve"> </w:t>
+      </w:r>
+      <w:r>
+        <w:rPr>
+          <w:lang w:val="ru-RU" w:eastAsia="en-US"/>
+        </w:rPr>
+        <w:t xml:space="preserve">архив – </w:t>
+      </w:r>
+      <w:r>
+        <w:rPr>
+          <w:lang w:val="en-US" w:eastAsia="en-US"/>
+        </w:rPr>
+        <w:t>Jar</w:t>
+      </w:r>
+      <w:r>
+        <w:rPr>
+          <w:lang w:val="ru-RU" w:eastAsia="en-US"/>
+        </w:rPr>
+        <w:t xml:space="preserve">, </w:t>
+      </w:r>
+      <w:r>
+        <w:rPr>
+          <w:lang w:val="en-US" w:eastAsia="en-US"/>
+        </w:rPr>
+        <w:t>c</w:t>
+      </w:r>
+      <w:r>
+        <w:rPr>
+          <w:lang w:val="ru-RU" w:eastAsia="en-US"/>
+        </w:rPr>
+        <w:t>о сборщиком проекта</w:t>
+      </w:r>
+      <w:r>
+        <w:rPr>
+          <w:lang w:val="ru-RU" w:eastAsia="en-US"/>
+        </w:rPr>
+        <w:t xml:space="preserve"> и конфигурационным файлом для него. Это делается для того, чтобы можно было собрать проект не устанавливая сам сборщик, а используя этот </w:t>
+      </w:r>
+      <w:r>
+        <w:rPr>
+          <w:lang w:val="en-US" w:eastAsia="en-US"/>
+        </w:rPr>
+        <w:t>Jar</w:t>
+      </w:r>
+      <w:r>
+        <w:rPr>
+          <w:lang w:val="ru-RU" w:eastAsia="en-US"/>
+        </w:rPr>
+        <w:t xml:space="preserve">, </w:t>
+      </w:r>
+      <w:r>
+        <w:rPr>
+          <w:lang w:val="ru-RU" w:eastAsia="en-US"/>
+        </w:rPr>
+        <w:t xml:space="preserve">так называемый </w:t>
+      </w:r>
+      <w:r>
+        <w:rPr>
+          <w:lang w:val="en-US" w:eastAsia="en-US"/>
+        </w:rPr>
+        <w:t>wrapper</w:t>
+      </w:r>
+      <w:r>
+        <w:rPr>
+          <w:lang w:val="ru-RU" w:eastAsia="en-US"/>
+        </w:rPr>
+        <w:t>.</w:t>
+      </w:r>
+    </w:p>
+    <w:p>
+      <w:pPr>
+        <w:pStyle w:val="ListParagraph"/>
+        <w:numPr>
+          <w:ilvl w:val="0"/>
+          <w:numId w:val="24"/>
+        </w:numPr>
+        <w:rPr>
+          <w:lang w:val="ru-RU" w:eastAsia="en-US"/>
+        </w:rPr>
+      </w:pPr>
+      <w:r>
+        <w:rPr>
+          <w:lang w:val="en-US" w:eastAsia="en-US"/>
+        </w:rPr>
+        <w:t>Modules</w:t>
+      </w:r>
+      <w:r>
+        <w:rPr>
+          <w:lang w:val="ru-RU" w:eastAsia="en-US"/>
+        </w:rPr>
+        <w:t xml:space="preserve"> – </w:t>
+      </w:r>
+      <w:r>
+        <w:rPr>
+          <w:lang w:val="ru-RU" w:eastAsia="en-US"/>
+        </w:rPr>
+        <w:t xml:space="preserve">это папка уникальная для </w:t>
+      </w:r>
+      <w:r>
+        <w:rPr>
+          <w:lang w:val="en-US" w:eastAsia="en-US"/>
+        </w:rPr>
+        <w:t>Ceylon</w:t>
+      </w:r>
+      <w:r>
+        <w:rPr>
+          <w:lang w:val="ru-RU" w:eastAsia="en-US"/>
+        </w:rPr>
+        <w:t xml:space="preserve">, в ней находяться 2 архива и 2 хеш ключа, что бы проверить валидность архивов. В первом архиве лежат скомпилированные в байт код </w:t>
+      </w:r>
+      <w:r>
+        <w:rPr>
+          <w:lang w:val="ru-RU" w:eastAsia="en-US"/>
+        </w:rPr>
+        <w:t>.</w:t>
+      </w:r>
+      <w:r>
+        <w:rPr>
+          <w:lang w:val="en-US" w:eastAsia="en-US"/>
+        </w:rPr>
+        <w:t>class</w:t>
+      </w:r>
+      <w:r>
+        <w:rPr>
+          <w:lang w:val="ru-RU" w:eastAsia="en-US"/>
+        </w:rPr>
+        <w:t xml:space="preserve"> </w:t>
+      </w:r>
+      <w:r>
+        <w:rPr>
+          <w:lang w:val="ru-RU" w:eastAsia="en-US"/>
+        </w:rPr>
+        <w:t>файлы с исходным кодом и папка с мета-данными. Во втором архиве лежат не скомпилированные исходные файлы с кодом.</w:t>
+      </w:r>
+    </w:p>
+    <w:p>
+      <w:pPr>
+        <w:pStyle w:val="ListParagraph"/>
+        <w:numPr>
+          <w:ilvl w:val="0"/>
+          <w:numId w:val="24"/>
+        </w:numPr>
+        <w:rPr>
+          <w:lang w:val="ru-RU" w:eastAsia="en-US"/>
+        </w:rPr>
+      </w:pPr>
+      <w:r>
+        <w:rPr>
+          <w:lang w:val="en-US" w:eastAsia="en-US"/>
+        </w:rPr>
+        <w:t>Resource</w:t>
+      </w:r>
+      <w:r>
+        <w:rPr>
+          <w:lang w:val="ru-RU" w:eastAsia="en-US"/>
+        </w:rPr>
+        <w:t xml:space="preserve"> – </w:t>
+      </w:r>
+      <w:r>
+        <w:rPr>
+          <w:lang w:val="ru-RU" w:eastAsia="en-US"/>
+        </w:rPr>
+        <w:t xml:space="preserve">это папка в которой лежат ресурсы или конфигурационные файлы проекта, например конфигурационный файл используемый фреймворком </w:t>
+      </w:r>
+      <w:r>
+        <w:rPr>
+          <w:lang w:val="en-US" w:eastAsia="en-US"/>
+        </w:rPr>
+        <w:t>Spring</w:t>
+      </w:r>
+      <w:r>
+        <w:rPr>
+          <w:lang w:val="ru-RU" w:eastAsia="en-US"/>
+        </w:rPr>
+        <w:t xml:space="preserve"> </w:t>
+      </w:r>
+      <w:r>
+        <w:rPr>
+          <w:lang w:val="ru-RU" w:eastAsia="en-US"/>
+        </w:rPr>
+        <w:t>–</w:t>
+      </w:r>
+      <w:r>
+        <w:rPr>
+          <w:lang w:val="ru-RU" w:eastAsia="en-US"/>
+        </w:rPr>
+        <w:t xml:space="preserve"> </w:t>
+      </w:r>
+      <w:r>
+        <w:rPr>
+          <w:lang w:val="en-US" w:eastAsia="en-US"/>
+        </w:rPr>
+        <w:t>application</w:t>
+      </w:r>
+      <w:r>
+        <w:rPr>
+          <w:lang w:val="ru-RU" w:eastAsia="en-US"/>
+        </w:rPr>
+        <w:t>.</w:t>
+      </w:r>
+      <w:r>
+        <w:rPr>
+          <w:lang w:val="en-US" w:eastAsia="en-US"/>
+        </w:rPr>
+        <w:t>properties</w:t>
+      </w:r>
+    </w:p>
+    <w:p>
+      <w:pPr>
+        <w:pStyle w:val="ListParagraph"/>
+        <w:numPr>
+          <w:ilvl w:val="0"/>
+          <w:numId w:val="24"/>
+        </w:numPr>
+        <w:rPr>
+          <w:lang w:val="ru-RU" w:eastAsia="en-US"/>
+        </w:rPr>
+      </w:pPr>
+      <w:r>
+        <w:rPr>
+          <w:lang w:val="en-US" w:eastAsia="en-US"/>
+        </w:rPr>
+        <w:t>Source</w:t>
+      </w:r>
+      <w:r>
+        <w:rPr>
+          <w:lang w:val="ru-RU" w:eastAsia="en-US"/>
+        </w:rPr>
+        <w:t xml:space="preserve"> – </w:t>
+      </w:r>
+      <w:r>
+        <w:rPr>
+          <w:lang w:val="ru-RU" w:eastAsia="en-US"/>
+        </w:rPr>
+        <w:t>как можно понять из названия в этой папке лежит исходный код, с которым и идет работа, разделенный по модулям.</w:t>
+      </w:r>
+    </w:p>
+    <w:p>
+      <w:pPr>
+        <w:pStyle w:val="ListParagraph"/>
+        <w:numPr>
+          <w:ilvl w:val="0"/>
+          <w:numId w:val="24"/>
+        </w:numPr>
+        <w:rPr>
+          <w:lang w:val="ru-RU" w:eastAsia="en-US"/>
+        </w:rPr>
+      </w:pPr>
+      <w:r>
+        <w:rPr>
+          <w:lang w:val="ru-RU" w:eastAsia="en-US"/>
+        </w:rPr>
+        <w:t>.</w:t>
+      </w:r>
+      <w:proofErr w:type="spellStart"/>
+      <w:r>
+        <w:rPr>
+          <w:lang w:val="en-US" w:eastAsia="en-US"/>
+        </w:rPr>
+        <w:t>classpath</w:t>
+      </w:r>
+      <w:proofErr w:type="spellEnd"/>
+      <w:r>
+        <w:rPr>
+          <w:lang w:val="ru-RU" w:eastAsia="en-US"/>
+        </w:rPr>
+        <w:t>/.</w:t>
+      </w:r>
+      <w:r>
+        <w:rPr>
+          <w:lang w:val="en-US" w:eastAsia="en-US"/>
+        </w:rPr>
+        <w:t>project</w:t>
+      </w:r>
+      <w:r>
+        <w:rPr>
+          <w:lang w:val="ru-RU" w:eastAsia="en-US"/>
+        </w:rPr>
+        <w:t xml:space="preserve"> – </w:t>
+      </w:r>
+      <w:r>
+        <w:rPr>
+          <w:lang w:val="ru-RU" w:eastAsia="en-US"/>
+        </w:rPr>
+        <w:t xml:space="preserve">это конфигурационные файлы для </w:t>
+      </w:r>
+      <w:r>
+        <w:rPr>
+          <w:lang w:val="en-US" w:eastAsia="en-US"/>
+        </w:rPr>
+        <w:t>IDE</w:t>
+      </w:r>
+      <w:r>
+        <w:rPr>
+          <w:lang w:val="ru-RU" w:eastAsia="en-US"/>
+        </w:rPr>
+        <w:t xml:space="preserve"> </w:t>
+      </w:r>
+      <w:r>
+        <w:rPr>
+          <w:lang w:val="en-US" w:eastAsia="en-US"/>
+        </w:rPr>
+        <w:t>Eclipse</w:t>
+      </w:r>
+      <w:r>
+        <w:rPr>
+          <w:lang w:val="ru-RU" w:eastAsia="en-US"/>
+        </w:rPr>
+        <w:t xml:space="preserve">, </w:t>
+      </w:r>
+      <w:r>
+        <w:rPr>
+          <w:lang w:val="ru-RU" w:eastAsia="en-US"/>
+        </w:rPr>
+        <w:t xml:space="preserve">без них этот проект не возможно будет запустить в данной </w:t>
+      </w:r>
+      <w:r>
+        <w:rPr>
+          <w:lang w:val="en-US" w:eastAsia="en-US"/>
+        </w:rPr>
+        <w:t>IDE</w:t>
+      </w:r>
+      <w:r>
+        <w:rPr>
+          <w:lang w:val="ru-RU" w:eastAsia="en-US"/>
+        </w:rPr>
+        <w:t>.</w:t>
+      </w:r>
+    </w:p>
+    <w:p>
+      <w:pPr>
+        <w:pStyle w:val="ListParagraph"/>
+        <w:numPr>
+          <w:ilvl w:val="0"/>
+          <w:numId w:val="24"/>
+        </w:numPr>
+        <w:rPr>
+          <w:lang w:val="ru-RU" w:eastAsia="en-US"/>
+        </w:rPr>
+      </w:pPr>
+      <w:r>
+        <w:rPr>
+          <w:lang w:val="en-US" w:eastAsia="en-US"/>
+        </w:rPr>
+        <w:t>Build</w:t>
+      </w:r>
+      <w:r>
+        <w:rPr>
+          <w:lang w:val="ru-RU" w:eastAsia="en-US"/>
+        </w:rPr>
+        <w:t>.</w:t>
+      </w:r>
+      <w:proofErr w:type="spellStart"/>
+      <w:r>
+        <w:rPr>
+          <w:lang w:val="en-US" w:eastAsia="en-US"/>
+        </w:rPr>
+        <w:t>gradle</w:t>
+      </w:r>
+      <w:proofErr w:type="spellEnd"/>
+      <w:r>
+        <w:rPr>
+          <w:lang w:val="ru-RU" w:eastAsia="en-US"/>
+        </w:rPr>
+        <w:t xml:space="preserve"> – </w:t>
+      </w:r>
+      <w:r>
+        <w:rPr>
+          <w:lang w:val="ru-RU" w:eastAsia="en-US"/>
+        </w:rPr>
+        <w:t>это конфигурация сборщика проекта, внутри находится конфигурация непосредственно самой сборки, определение зависмостей проекта, подключение плагинов и т.д</w:t>
+      </w:r>
+    </w:p>
+    <w:p>
+      <w:pPr>
+        <w:pStyle w:val="ListParagraph"/>
+        <w:numPr>
+          <w:ilvl w:val="0"/>
+          <w:numId w:val="24"/>
+        </w:numPr>
+        <w:rPr>
+          <w:lang w:val="ru-RU" w:eastAsia="en-US"/>
+        </w:rPr>
+      </w:pPr>
+      <w:proofErr w:type="spellStart"/>
+      <w:r>
+        <w:rPr>
+          <w:lang w:val="en-US" w:eastAsia="en-US"/>
+        </w:rPr>
+        <w:t>Gradlew</w:t>
+      </w:r>
+      <w:proofErr w:type="spellEnd"/>
+      <w:r>
+        <w:rPr>
+          <w:lang w:val="ru-RU" w:eastAsia="en-US"/>
+        </w:rPr>
+        <w:t>/</w:t>
+      </w:r>
+      <w:proofErr w:type="spellStart"/>
+      <w:r>
+        <w:rPr>
+          <w:lang w:val="en-US" w:eastAsia="en-US"/>
+        </w:rPr>
+        <w:t>gradlew</w:t>
+      </w:r>
+      <w:proofErr w:type="spellEnd"/>
+      <w:r>
+        <w:rPr>
+          <w:lang w:val="ru-RU" w:eastAsia="en-US"/>
+        </w:rPr>
+        <w:t>.</w:t>
+      </w:r>
+      <w:r>
+        <w:rPr>
+          <w:lang w:val="en-US" w:eastAsia="en-US"/>
+        </w:rPr>
+        <w:t>bat</w:t>
+      </w:r>
+      <w:r>
+        <w:rPr>
+          <w:lang w:val="ru-RU" w:eastAsia="en-US"/>
+        </w:rPr>
+        <w:t xml:space="preserve"> –</w:t>
+      </w:r>
+      <w:r>
+        <w:rPr>
+          <w:lang w:val="ru-RU" w:eastAsia="en-US"/>
+        </w:rPr>
+        <w:t xml:space="preserve"> это файлы того самого </w:t>
+      </w:r>
+      <w:r>
+        <w:rPr>
+          <w:lang w:val="en-US" w:eastAsia="en-US"/>
+        </w:rPr>
+        <w:t>wrapper</w:t>
+      </w:r>
+      <w:r>
+        <w:rPr>
+          <w:lang w:val="ru-RU" w:eastAsia="en-US"/>
+        </w:rPr>
+        <w:t xml:space="preserve"> </w:t>
+      </w:r>
+      <w:r>
+        <w:rPr>
+          <w:lang w:val="ru-RU" w:eastAsia="en-US"/>
+        </w:rPr>
+        <w:t xml:space="preserve">для сборщика проекта, который лежит в папке </w:t>
+      </w:r>
+      <w:proofErr w:type="spellStart"/>
+      <w:r>
+        <w:rPr>
+          <w:lang w:val="en-US" w:eastAsia="en-US"/>
+        </w:rPr>
+        <w:t>Gradle</w:t>
+      </w:r>
+      <w:proofErr w:type="spellEnd"/>
+      <w:r>
+        <w:rPr>
+          <w:lang w:val="ru-RU" w:eastAsia="en-US"/>
+        </w:rPr>
+        <w:t>.</w:t>
+      </w:r>
+    </w:p>
+    <w:p>
+      <w:pPr>
+        <w:pStyle w:val="NormalarLeft075cm"/>
+        <w:numPr>
+          <w:ilvl w:val="0"/>
+          <w:numId w:val="24"/>
+        </w:numPr>
+      </w:pPr>
+      <w:r>
+        <w:rPr>
+          <w:lang w:val="en-US"/>
+        </w:rPr>
+        <w:t>Overrides</w:t>
+      </w:r>
+      <w:r>
+        <w:rPr>
+          <w:lang w:val="en-US"/>
+        </w:rPr>
+        <w:t>.</w:t>
+      </w:r>
+      <w:r>
+        <w:rPr>
+          <w:lang w:val="en-US"/>
+        </w:rPr>
+        <w:t>xml</w:t>
+      </w:r>
+      <w:r>
+        <w:rPr>
+          <w:lang w:val="en-US"/>
+        </w:rPr>
+        <w:t xml:space="preserve"> – </w:t>
+      </w:r>
+      <w:r>
+        <w:t>Maven</w:t>
+      </w:r>
+      <w:r>
+        <w:rPr>
+          <w:rStyle w:val="FootnoteReference"/>
+        </w:rPr>
+        <w:footnoteReference w:id="22"/>
+      </w:r>
+      <w:r>
+        <w:t xml:space="preserve"> module descriptors are notoriously unchecked, and many Maven module descriptors are missing information about direct dependencies. These modules just happen to compile and run by accident when using Maven, with its flat classpath containing all transitive module dependencies. By contrast, Ceylon has ClassLoader isolation, and therefore </w:t>
+      </w:r>
+      <w:r>
+        <w:lastRenderedPageBreak/>
+        <w:t>requires correct and complete dependency information.</w:t>
+      </w:r>
+      <w:r>
+        <w:rPr>
+          <w:lang w:bidi="ar-SA"/>
+        </w:rPr>
+        <w:t>Furthermore, Maven does not support the notion of sharing module imports, so if a module A makes types from its imported module B visible to the users of A, the import of B must be made shared. Sadly, Maven modules frequently bundle things that should not be made visible, such as other modules or tests, that you surely want to exclude, so making transitive dependencies shared by default would be inappropriate.Finally, Maven supports module version conflict resolution by design, luck, or overrides, while Ceylon uses strict module version imports.</w:t>
+      </w:r>
+    </w:p>
+    <w:p>
+      <w:pPr>
+        <w:pStyle w:val="Heading3"/>
+        <w:rPr>
+          <w:lang w:val="en-US"/>
+        </w:rPr>
+      </w:pPr>
+      <w:proofErr w:type="spellStart"/>
+      <w:r>
+        <w:rPr>
+          <w:lang w:val="en-US"/>
+        </w:rPr>
+        <w:t>Module.ceylon</w:t>
+      </w:r>
+      <w:proofErr w:type="spellEnd"/>
+    </w:p>
+    <w:p>
+      <w:pPr>
+        <w:rPr>
+          <w:lang w:val="ru-RU" w:eastAsia="en-US"/>
+        </w:rPr>
+      </w:pPr>
+      <w:r>
+        <w:rPr>
+          <w:noProof/>
+          <w:snapToGrid/>
+          <w:lang w:val="en-US" w:eastAsia="en-US" w:bidi="ar-SA"/>
+        </w:rPr>
+        <w:drawing>
+          <wp:anchor distT="0" distB="0" distL="114300" distR="114300" simplePos="0" relativeHeight="251718656" behindDoc="0" locked="0" layoutInCell="1" allowOverlap="1">
+            <wp:simplePos x="0" y="0"/>
+            <wp:positionH relativeFrom="margin">
+              <wp:posOffset>3893</wp:posOffset>
+            </wp:positionH>
+            <wp:positionV relativeFrom="page">
+              <wp:posOffset>4301656</wp:posOffset>
+            </wp:positionV>
+            <wp:extent cx="5278755" cy="2079625"/>
+            <wp:effectExtent l="0" t="0" r="0" b="0"/>
+            <wp:wrapSquare wrapText="bothSides"/>
+            <wp:docPr id="39" name="Picture 39"/>
+            <wp:cNvGraphicFramePr>
+              <a:graphicFrameLocks xmlns:a="http://schemas.openxmlformats.org/drawingml/2006/main" noChangeAspect="1"/>
+            </wp:cNvGraphicFramePr>
+            <a:graphic xmlns:a="http://schemas.openxmlformats.org/drawingml/2006/main">
+              <a:graphicData uri="http://schemas.openxmlformats.org/drawingml/2006/picture">
+                <pic:pic xmlns:pic="http://schemas.openxmlformats.org/drawingml/2006/picture">
+                  <pic:nvPicPr>
+                    <pic:cNvPr id="39" name="ceylon module.png"/>
+                    <pic:cNvPicPr/>
+                  </pic:nvPicPr>
+                  <pic:blipFill>
+                    <a:blip r:embed="rId38">
+                      <a:extLst>
+                        <a:ext uri="{28A0092B-C50C-407E-A947-70E740481C1C}">
+                          <a14:useLocalDpi xmlns:a14="http://schemas.microsoft.com/office/drawing/2010/main" val="0"/>
+                        </a:ext>
+                      </a:extLst>
+                    </a:blip>
+                    <a:stretch>
+                      <a:fillRect/>
+                    </a:stretch>
+                  </pic:blipFill>
+                  <pic:spPr>
+                    <a:xfrm>
+                      <a:off x="0" y="0"/>
+                      <a:ext cx="5278755" cy="2079625"/>
+                    </a:xfrm>
+                    <a:prstGeom prst="rect">
+                      <a:avLst/>
+                    </a:prstGeom>
+                  </pic:spPr>
+                </pic:pic>
+              </a:graphicData>
+            </a:graphic>
+          </wp:anchor>
+        </w:drawing>
+      </w:r>
+      <w:r>
+        <w:rPr>
+          <w:lang w:val="ru-RU" w:eastAsia="en-US"/>
+        </w:rPr>
+        <w:t>Это</w:t>
+      </w:r>
+      <w:r>
+        <w:rPr>
+          <w:lang w:val="ru-RU" w:eastAsia="en-US"/>
+        </w:rPr>
+        <w:t xml:space="preserve"> </w:t>
+      </w:r>
+      <w:r>
+        <w:rPr>
+          <w:lang w:val="ru-RU" w:eastAsia="en-US"/>
+        </w:rPr>
+        <w:t>обязательный</w:t>
+      </w:r>
+      <w:r>
+        <w:rPr>
+          <w:lang w:val="ru-RU" w:eastAsia="en-US"/>
+        </w:rPr>
+        <w:t xml:space="preserve"> </w:t>
+      </w:r>
+      <w:r>
+        <w:rPr>
+          <w:lang w:val="ru-RU" w:eastAsia="en-US"/>
+        </w:rPr>
+        <w:t>файл</w:t>
+      </w:r>
+      <w:r>
+        <w:rPr>
+          <w:lang w:val="ru-RU" w:eastAsia="en-US"/>
+        </w:rPr>
+        <w:t xml:space="preserve"> </w:t>
+      </w:r>
+      <w:r>
+        <w:rPr>
+          <w:lang w:val="ru-RU" w:eastAsia="en-US"/>
+        </w:rPr>
+        <w:t>в</w:t>
+      </w:r>
+      <w:r>
+        <w:rPr>
+          <w:lang w:val="ru-RU" w:eastAsia="en-US"/>
+        </w:rPr>
+        <w:t xml:space="preserve"> </w:t>
+      </w:r>
+      <w:r>
+        <w:rPr>
+          <w:lang w:val="ru-RU" w:eastAsia="en-US"/>
+        </w:rPr>
+        <w:t>каждом</w:t>
+      </w:r>
+      <w:r>
+        <w:rPr>
+          <w:lang w:val="ru-RU" w:eastAsia="en-US"/>
+        </w:rPr>
+        <w:t xml:space="preserve"> </w:t>
+      </w:r>
+      <w:r>
+        <w:rPr>
+          <w:lang w:val="ru-RU" w:eastAsia="en-US"/>
+        </w:rPr>
+        <w:t>модуле</w:t>
+      </w:r>
+      <w:r>
+        <w:rPr>
+          <w:lang w:val="ru-RU" w:eastAsia="en-US"/>
+        </w:rPr>
+        <w:t xml:space="preserve"> </w:t>
+      </w:r>
+      <w:r>
+        <w:rPr>
+          <w:lang w:val="ru-RU" w:eastAsia="en-US"/>
+        </w:rPr>
+        <w:t>написанном</w:t>
+      </w:r>
+      <w:r>
+        <w:rPr>
+          <w:lang w:val="ru-RU" w:eastAsia="en-US"/>
+        </w:rPr>
+        <w:t xml:space="preserve"> </w:t>
+      </w:r>
+      <w:r>
+        <w:rPr>
+          <w:lang w:val="ru-RU" w:eastAsia="en-US"/>
+        </w:rPr>
+        <w:t>на</w:t>
+      </w:r>
+      <w:r>
+        <w:rPr>
+          <w:lang w:val="ru-RU" w:eastAsia="en-US"/>
+        </w:rPr>
+        <w:t xml:space="preserve"> </w:t>
+      </w:r>
+      <w:r>
+        <w:rPr>
+          <w:lang w:val="en-US" w:eastAsia="en-US"/>
+        </w:rPr>
+        <w:t>Ceylon</w:t>
+      </w:r>
+      <w:r>
+        <w:rPr>
+          <w:lang w:val="ru-RU" w:eastAsia="en-US"/>
+        </w:rPr>
+        <w:t xml:space="preserve">. </w:t>
+      </w:r>
+      <w:r>
+        <w:rPr>
+          <w:lang w:val="ru-RU" w:eastAsia="en-US"/>
+        </w:rPr>
+        <w:t>Этот файл описывает какие библиотеки и зависимости необходимы соответсующему модулю.</w:t>
+      </w:r>
+    </w:p>
+    <w:p>
+      <w:pPr>
+        <w:keepNext/>
+      </w:pPr>
+      <w:r>
+        <w:rPr>
+          <w:noProof/>
+        </w:rPr>
+        <mc:AlternateContent>
+          <mc:Choice Requires="wps">
+            <w:drawing>
+              <wp:anchor distT="0" distB="0" distL="114300" distR="114300" simplePos="0" relativeHeight="251720704" behindDoc="0" locked="0" layoutInCell="1" allowOverlap="1" wp14:anchorId="16245981" wp14:editId="0B8A664C">
+                <wp:simplePos x="0" y="0"/>
+                <wp:positionH relativeFrom="margin">
+                  <wp:posOffset>1848595</wp:posOffset>
+                </wp:positionH>
+                <wp:positionV relativeFrom="page">
+                  <wp:posOffset>6424654</wp:posOffset>
+                </wp:positionV>
+                <wp:extent cx="1580515" cy="415290"/>
+                <wp:effectExtent l="0" t="0" r="635" b="3810"/>
+                <wp:wrapSquare wrapText="bothSides"/>
+                <wp:docPr id="44" name="Text Box 44"/>
+                <wp:cNvGraphicFramePr/>
+                <a:graphic xmlns:a="http://schemas.openxmlformats.org/drawingml/2006/main">
+                  <a:graphicData uri="http://schemas.microsoft.com/office/word/2010/wordprocessingShape">
+                    <wps:wsp>
+                      <wps:cNvSpPr txBox="1"/>
+                      <wps:spPr>
+                        <a:xfrm>
+                          <a:off x="0" y="0"/>
+                          <a:ext cx="1580515" cy="415290"/>
+                        </a:xfrm>
+                        <a:prstGeom prst="rect">
+                          <a:avLst/>
+                        </a:prstGeom>
+                        <a:solidFill>
+                          <a:prstClr val="white"/>
+                        </a:solidFill>
+                        <a:ln>
+                          <a:noFill/>
+                        </a:ln>
+                      </wps:spPr>
+                      <wps:txbx>
+                        <w:txbxContent>
+                          <w:p>
+                            <w:pPr>
+                              <w:pStyle w:val="Caption"/>
+                              <w:rPr>
+                                <w:noProof/>
+                              </w:rPr>
+                            </w:pPr>
+                            <w:r>
+                              <w:t xml:space="preserve">4.4.2 att. </w:t>
+                            </w:r>
+                            <w:r>
+                              <w:rPr>
+                                <w:b/>
+                              </w:rPr>
+                              <w:t>Module.ceylon</w:t>
+                            </w:r>
+                          </w:p>
+                        </w:txbxContent>
+                      </wps:txbx>
+                      <wps:bodyPr rot="0" spcFirstLastPara="0" vertOverflow="overflow" horzOverflow="overflow" vert="horz" wrap="square" lIns="0" tIns="0" rIns="0" bIns="0" numCol="1" spcCol="0" rtlCol="0" fromWordArt="0" anchor="t" anchorCtr="0" forceAA="0" compatLnSpc="1">
+                        <a:prstTxWarp prst="textNoShape">
+                          <a:avLst/>
+                        </a:prstTxWarp>
+                        <a:spAutoFit/>
+                      </wps:bodyPr>
+                    </wps:wsp>
+                  </a:graphicData>
+                </a:graphic>
+                <wp14:sizeRelH relativeFrom="margin">
+                  <wp14:pctWidth>0</wp14:pctWidth>
+                </wp14:sizeRelH>
+              </wp:anchor>
+            </w:drawing>
+          </mc:Choice>
+          <mc:Fallback>
+            <w:pict>
+              <v:shape w14:anchorId="16245981" id="Text Box 44" o:spid="_x0000_s1045" type="#_x0000_t202" style="position:absolute;left:0;text-align:left;margin-left:145.55pt;margin-top:505.9pt;width:124.45pt;height:32.7pt;z-index:251720704;visibility:visible;mso-wrap-style:square;mso-width-percent:0;mso-wrap-distance-left:9pt;mso-wrap-distance-top:0;mso-wrap-distance-right:9pt;mso-wrap-distance-bottom:0;mso-position-horizontal:absolute;mso-position-horizontal-relative:margin;mso-position-vertical:absolute;mso-position-vertical-relative:page;mso-width-percent:0;mso-width-relative:margin;v-text-anchor:top" o:gfxdata="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" stroked="f">
+                <v:textbox style="mso-fit-shape-to-text:t" inset="0,0,0,0">
+                  <w:txbxContent>
+                    <w:p>
+                      <w:pPr>
+                        <w:pStyle w:val="Caption"/>
+                        <w:rPr>
+                          <w:noProof/>
+                        </w:rPr>
+                      </w:pPr>
+                      <w:r>
+                        <w:t xml:space="preserve">4.4.2 att. </w:t>
+                      </w:r>
+                      <w:r>
+                        <w:rPr>
+                          <w:b/>
+                        </w:rPr>
+                        <w:t>Module.ceylon</w:t>
+                      </w:r>
+                    </w:p>
+                  </w:txbxContent>
+                </v:textbox>
+                <w10:wrap type="square" anchorx="margin" anchory="page"/>
+              </v:shape>
+            </w:pict>
+          </mc:Fallback>
+        </mc:AlternateContent>
+      </w:r>
+    </w:p>
+    <w:p>
+      <w:pPr>
+        <w:rPr>
+          <w:lang w:val="ru-RU" w:eastAsia="en-US"/>
+        </w:rPr>
+      </w:pPr>
+    </w:p>
+    <w:p>
+      <w:pPr>
+        <w:rPr>
+          <w:lang w:val="ru-RU" w:eastAsia="en-US"/>
+        </w:rPr>
+      </w:pPr>
+      <w:r>
+        <w:rPr>
+          <w:lang w:val="ru-RU" w:eastAsia="en-US"/>
+        </w:rPr>
+        <w:t xml:space="preserve">На картинке </w:t>
+      </w:r>
+      <w:r>
+        <w:rPr>
+          <w:lang w:val="ru-RU" w:eastAsia="en-US"/>
+        </w:rPr>
+        <w:t>4.</w:t>
+      </w:r>
+      <w:r>
+        <w:rPr>
+          <w:lang w:val="ru-RU" w:eastAsia="en-US"/>
+        </w:rPr>
+        <w:t>4</w:t>
+      </w:r>
+      <w:r>
+        <w:rPr>
+          <w:lang w:val="ru-RU" w:eastAsia="en-US"/>
+        </w:rPr>
+        <w:t>.</w:t>
+      </w:r>
+      <w:r>
+        <w:rPr>
+          <w:lang w:val="ru-RU" w:eastAsia="en-US"/>
+        </w:rPr>
+        <w:t>2</w:t>
+      </w:r>
+      <w:r>
+        <w:rPr>
+          <w:lang w:val="ru-RU" w:eastAsia="en-US"/>
+        </w:rPr>
+        <w:t xml:space="preserve"> виден пример данного файла. По скольку </w:t>
+      </w:r>
+      <w:r>
+        <w:rPr>
+          <w:lang w:val="en-US" w:eastAsia="en-US"/>
+        </w:rPr>
+        <w:t>Ceylon</w:t>
+      </w:r>
+      <w:r>
+        <w:rPr>
+          <w:lang w:val="ru-RU" w:eastAsia="en-US"/>
+        </w:rPr>
+        <w:t xml:space="preserve"> </w:t>
+      </w:r>
+      <w:r>
+        <w:rPr>
+          <w:lang w:val="ru-RU" w:eastAsia="en-US"/>
+        </w:rPr>
+        <w:t xml:space="preserve">может быть скомпилированном не только в байт код для </w:t>
+      </w:r>
+      <w:r>
+        <w:rPr>
+          <w:lang w:val="en-US" w:eastAsia="en-US"/>
+        </w:rPr>
+        <w:t>JVM</w:t>
+      </w:r>
+      <w:r>
+        <w:rPr>
+          <w:lang w:val="ru-RU" w:eastAsia="en-US"/>
+        </w:rPr>
+        <w:t>,</w:t>
+      </w:r>
+      <w:r>
+        <w:rPr>
+          <w:lang w:val="ru-RU" w:eastAsia="en-US"/>
+        </w:rPr>
+        <w:t xml:space="preserve"> но так же и в </w:t>
+      </w:r>
+      <w:r>
+        <w:rPr>
+          <w:lang w:val="en-US" w:eastAsia="en-US"/>
+        </w:rPr>
+        <w:t>JavaScript</w:t>
+      </w:r>
+      <w:r>
+        <w:rPr>
+          <w:lang w:val="ru-RU" w:eastAsia="en-US"/>
+        </w:rPr>
+        <w:t>,</w:t>
+      </w:r>
+      <w:r>
+        <w:rPr>
+          <w:lang w:val="ru-RU" w:eastAsia="en-US"/>
+        </w:rPr>
+        <w:t xml:space="preserve"> то первое что указывается в этом файле конфигурации это то, в какой язык это будет транслированно. Как видно из примера данный модуль будет скомпилирован в </w:t>
+      </w:r>
+      <w:r>
+        <w:rPr>
+          <w:lang w:val="en-US" w:eastAsia="en-US"/>
+        </w:rPr>
+        <w:t>JVM</w:t>
+      </w:r>
+      <w:r>
+        <w:rPr>
+          <w:lang w:val="ru-RU" w:eastAsia="en-US"/>
+        </w:rPr>
+        <w:t xml:space="preserve"> </w:t>
+      </w:r>
+      <w:r>
+        <w:rPr>
+          <w:lang w:val="ru-RU" w:eastAsia="en-US"/>
+        </w:rPr>
+        <w:t>байт код. Д</w:t>
+      </w:r>
+      <w:r>
+        <w:rPr>
+          <w:lang w:val="ru-RU" w:eastAsia="en-US"/>
+        </w:rPr>
+        <w:t xml:space="preserve">альше указывается название </w:t>
+      </w:r>
+      <w:r>
+        <w:rPr>
+          <w:lang w:val="ru-RU" w:eastAsia="en-US"/>
+        </w:rPr>
+        <w:t xml:space="preserve">включая полный путь и </w:t>
+      </w:r>
+      <w:r>
+        <w:rPr>
+          <w:lang w:val="ru-RU" w:eastAsia="en-US"/>
+        </w:rPr>
+        <w:t>версия</w:t>
+      </w:r>
+      <w:r>
+        <w:rPr>
+          <w:lang w:val="ru-RU" w:eastAsia="en-US"/>
+        </w:rPr>
+        <w:t xml:space="preserve"> модуля.</w:t>
+      </w:r>
+      <w:r>
+        <w:rPr>
+          <w:lang w:val="ru-RU" w:eastAsia="en-US"/>
+        </w:rPr>
+        <w:t xml:space="preserve"> После указываются зависимости, серым цветом выделеные комментарии, обычно все зависимости делят на категории, что бы знать где искать определенную библиотеку и просто для лучшей структурипованности, ведь в больших проектах использованных библиотек на много больше чем в моем скромном примере.</w:t>
+      </w:r>
+    </w:p>
+    <w:p>
+      <w:pPr>
+        <w:pStyle w:val="Heading3"/>
+        <w:rPr>
+          <w:lang w:val="en-US"/>
+        </w:rPr>
+      </w:pPr>
+      <w:proofErr w:type="spellStart"/>
+      <w:r>
+        <w:rPr>
+          <w:lang w:val="en-US"/>
+        </w:rPr>
+        <w:lastRenderedPageBreak/>
+        <w:t>App.ceylon</w:t>
+      </w:r>
+      <w:proofErr w:type="spellEnd"/>
+    </w:p>
+    <w:p>
+      <w:pPr>
+        <w:rPr>
+          <w:lang w:val="ru-RU" w:eastAsia="en-US"/>
+        </w:rPr>
+      </w:pPr>
+      <w:r>
+        <w:rPr>
+          <w:noProof/>
+          <w:snapToGrid/>
+          <w:lang w:val="en-US" w:eastAsia="en-US" w:bidi="ar-SA"/>
+        </w:rPr>
+        <w:drawing>
+          <wp:anchor distT="0" distB="0" distL="114300" distR="114300" simplePos="0" relativeHeight="251721728" behindDoc="0" locked="0" layoutInCell="1" allowOverlap="1">
+            <wp:simplePos x="0" y="0"/>
+            <wp:positionH relativeFrom="margin">
+              <wp:align>right</wp:align>
+            </wp:positionH>
+            <wp:positionV relativeFrom="paragraph">
+              <wp:posOffset>276888</wp:posOffset>
+            </wp:positionV>
+            <wp:extent cx="5278755" cy="2988310"/>
+            <wp:effectExtent l="0" t="0" r="0" b="2540"/>
+            <wp:wrapSquare wrapText="bothSides"/>
+            <wp:docPr id="45" name="Picture 45"/>
+            <wp:cNvGraphicFramePr>
+              <a:graphicFrameLocks xmlns:a="http://schemas.openxmlformats.org/drawingml/2006/main" noChangeAspect="1"/>
+            </wp:cNvGraphicFramePr>
+            <a:graphic xmlns:a="http://schemas.openxmlformats.org/drawingml/2006/main">
+              <a:graphicData uri="http://schemas.openxmlformats.org/drawingml/2006/picture">
+                <pic:pic xmlns:pic="http://schemas.openxmlformats.org/drawingml/2006/picture">
+                  <pic:nvPicPr>
+                    <pic:cNvPr id="45" name="app.png"/>
+                    <pic:cNvPicPr/>
+                  </pic:nvPicPr>
+                  <pic:blipFill>
+                    <a:blip r:embed="rId39">
+                      <a:extLst>
+                        <a:ext uri="{28A0092B-C50C-407E-A947-70E740481C1C}">
+                          <a14:useLocalDpi xmlns:a14="http://schemas.microsoft.com/office/drawing/2010/main" val="0"/>
+                        </a:ext>
+                      </a:extLst>
+                    </a:blip>
+                    <a:stretch>
+                      <a:fillRect/>
+                    </a:stretch>
+                  </pic:blipFill>
+                  <pic:spPr>
+                    <a:xfrm>
+                      <a:off x="0" y="0"/>
+                      <a:ext cx="5278755" cy="2988310"/>
+                    </a:xfrm>
+                    <a:prstGeom prst="rect">
+                      <a:avLst/>
+                    </a:prstGeom>
+                  </pic:spPr>
+                </pic:pic>
+              </a:graphicData>
+            </a:graphic>
+          </wp:anchor>
+        </w:drawing>
+      </w:r>
+      <w:r>
+        <w:rPr>
+          <w:lang w:val="ru-RU" w:eastAsia="en-US"/>
+        </w:rPr>
+        <w:t>Это</w:t>
+      </w:r>
+      <w:r>
+        <w:rPr>
+          <w:lang w:val="ru-RU" w:eastAsia="en-US"/>
+        </w:rPr>
+        <w:t xml:space="preserve"> </w:t>
+      </w:r>
+      <w:r>
+        <w:rPr>
+          <w:lang w:val="ru-RU" w:eastAsia="en-US"/>
+        </w:rPr>
+        <w:t>стандартный</w:t>
+      </w:r>
+      <w:r>
+        <w:rPr>
+          <w:lang w:val="ru-RU" w:eastAsia="en-US"/>
+        </w:rPr>
+        <w:t xml:space="preserve"> </w:t>
+      </w:r>
+      <w:r>
+        <w:rPr>
+          <w:lang w:val="ru-RU" w:eastAsia="en-US"/>
+        </w:rPr>
+        <w:t>класс</w:t>
+      </w:r>
+      <w:r>
+        <w:rPr>
+          <w:lang w:val="ru-RU" w:eastAsia="en-US"/>
+        </w:rPr>
+        <w:t xml:space="preserve"> </w:t>
+      </w:r>
+      <w:r>
+        <w:rPr>
+          <w:lang w:val="ru-RU" w:eastAsia="en-US"/>
+        </w:rPr>
+        <w:t>для</w:t>
+      </w:r>
+      <w:r>
+        <w:rPr>
+          <w:lang w:val="ru-RU" w:eastAsia="en-US"/>
+        </w:rPr>
+        <w:t xml:space="preserve"> </w:t>
+      </w:r>
+      <w:r>
+        <w:rPr>
+          <w:lang w:val="ru-RU" w:eastAsia="en-US"/>
+        </w:rPr>
+        <w:t>фреймворка</w:t>
+      </w:r>
+      <w:r>
+        <w:rPr>
+          <w:lang w:val="ru-RU" w:eastAsia="en-US"/>
+        </w:rPr>
+        <w:t xml:space="preserve"> </w:t>
+      </w:r>
+      <w:r>
+        <w:rPr>
+          <w:lang w:val="en-US" w:eastAsia="en-US"/>
+        </w:rPr>
+        <w:t>Spring</w:t>
+      </w:r>
+      <w:r>
+        <w:rPr>
+          <w:lang w:val="ru-RU" w:eastAsia="en-US"/>
+        </w:rPr>
+        <w:t xml:space="preserve"> </w:t>
+      </w:r>
+      <w:r>
+        <w:rPr>
+          <w:lang w:val="en-US" w:eastAsia="en-US"/>
+        </w:rPr>
+        <w:t>Boot</w:t>
+      </w:r>
+      <w:r>
+        <w:rPr>
+          <w:lang w:val="ru-RU" w:eastAsia="en-US"/>
+        </w:rPr>
+        <w:t>,</w:t>
+      </w:r>
+      <w:r>
+        <w:rPr>
+          <w:lang w:val="ru-RU" w:eastAsia="en-US"/>
+        </w:rPr>
+        <w:t xml:space="preserve"> класс входа в аппликацию.</w:t>
+      </w:r>
+    </w:p>
+    <w:p>
+      <w:pPr>
+        <w:rPr>
+          <w:lang w:val="ru-RU" w:eastAsia="en-US"/>
+        </w:rPr>
+      </w:pPr>
+      <w:bookmarkStart w:id="4" w:name="_GoBack"/>
+      <w:bookmarkEnd w:id="4"/>
+    </w:p>
+    <w:p>
+      <w:pPr>
+        <w:pStyle w:val="Heading1bezNumbering"/>
+      </w:pPr>
+      <w:r>
+        <w:lastRenderedPageBreak/>
+        <w:t>SECINĀJUMI</w:t>
+      </w:r>
+    </w:p>
+    <w:p>
+      <w:pPr>
+        <w:pStyle w:val="NormalarTab"/>
+      </w:pPr>
+    </w:p>
+    <w:p>
+      <w:pPr>
+        <w:pStyle w:val="NormalarTab"/>
+        <w:rPr>
+          <w:lang w:val="en-US" w:eastAsia="en-US"/>
+        </w:rPr>
+      </w:pPr>
+    </w:p>
+    <w:p>
+      <w:pPr>
+        <w:pStyle w:val="NormalarTab"/>
+        <w:rPr>
+          <w:lang w:val="en-US"/>
+        </w:rPr>
+      </w:pPr>
       <w:bookmarkStart w:id="5" w:name="_Toc444598157"/>
-      <w:r>
-        <w:rPr>
-          <w:lang w:val="ru-RU"/>
-        </w:rPr>
-        <w:lastRenderedPageBreak/>
-        <w:t>Практическая часть</w:t>
-      </w:r>
-    </w:p>
-    <w:p>
-      <w:pPr>
-        <w:pStyle w:val="NormalarTab"/>
-        <w:rPr>
-          <w:lang w:val="en-US"/>
-        </w:rPr>
-      </w:pPr>
-    </w:p>
-    <w:p>
-      <w:pPr>
-        <w:pStyle w:val="Heading1bezNumbering"/>
-      </w:pPr>
-      <w:r>
-        <w:t>rezultāti un SECINĀJUMI</w:t>
-      </w:r>
-      <w:bookmarkEnd w:id="5"/>
-    </w:p>
-    <w:p>
-      <w:pPr>
-        <w:pStyle w:val="Normalpctabform"/>
-        <w:rPr>
-          <w:rFonts w:cs="Times New Roman"/>
-          <w:snapToGrid/>
-          <w:color w:val="000000"/>
-          <w:shd w:val="clear" w:color="auto" w:fill="FFFFFF"/>
-          <w:lang w:eastAsia="en-US" w:bidi="ar-SA"/>
-        </w:rPr>
-      </w:pPr>
-    </w:p>
-    <w:p>
-      <w:pPr>
-        <w:pStyle w:val="Normalpctabform"/>
-        <w:spacing w:before="0" w:after="240" w:line="276" w:lineRule="auto"/>
-        <w:ind w:left="432"/>
-        <w:contextualSpacing/>
-        <w:rPr>
-          <w:rFonts w:cs="Times New Roman"/>
-          <w:i/>
-          <w:snapToGrid/>
-          <w:color w:val="000000"/>
-          <w:shd w:val="clear" w:color="auto" w:fill="FFFFFF"/>
-          <w:lang w:val="en-US" w:eastAsia="en-US" w:bidi="ar-SA"/>
-        </w:rPr>
-      </w:pPr>
-      <w:r>
-        <w:rPr>
-          <w:rFonts w:cs="Times New Roman"/>
-          <w:snapToGrid/>
-          <w:color w:val="000000"/>
-          <w:shd w:val="clear" w:color="auto" w:fill="FFFFFF"/>
-          <w:lang w:val="en-US" w:eastAsia="en-US" w:bidi="ar-SA"/>
-        </w:rPr>
-        <w:t>Diakopoulos</w:t>
-      </w:r>
-      <w:r>
-        <w:rPr>
-          <w:rFonts w:cs="Times New Roman"/>
-          <w:snapToGrid/>
-          <w:color w:val="000000"/>
-          <w:shd w:val="clear" w:color="auto" w:fill="FFFFFF"/>
-          <w:lang w:val="en-US" w:eastAsia="en-US" w:bidi="ar-SA"/>
-        </w:rPr>
-        <w:t xml:space="preserve">, </w:t>
-      </w:r>
-      <w:r>
-        <w:rPr>
-          <w:rFonts w:cs="Times New Roman"/>
-          <w:snapToGrid/>
-          <w:color w:val="000000"/>
-          <w:shd w:val="clear" w:color="auto" w:fill="FFFFFF"/>
-          <w:lang w:val="en-US" w:eastAsia="en-US" w:bidi="ar-SA"/>
-        </w:rPr>
-        <w:t>N</w:t>
-      </w:r>
-      <w:r>
-        <w:rPr>
-          <w:rFonts w:cs="Times New Roman"/>
-          <w:snapToGrid/>
-          <w:color w:val="000000"/>
-          <w:shd w:val="clear" w:color="auto" w:fill="FFFFFF"/>
-          <w:lang w:val="en-US" w:eastAsia="en-US" w:bidi="ar-SA"/>
-        </w:rPr>
-        <w:t xml:space="preserve">., </w:t>
-      </w:r>
-      <w:r>
-        <w:rPr>
-          <w:rFonts w:cs="Times New Roman"/>
-          <w:snapToGrid/>
-          <w:color w:val="000000"/>
-          <w:shd w:val="clear" w:color="auto" w:fill="FFFFFF"/>
-          <w:lang w:val="en-US" w:eastAsia="en-US" w:bidi="ar-SA"/>
-        </w:rPr>
-        <w:t>Cass</w:t>
-      </w:r>
-      <w:r>
-        <w:rPr>
-          <w:rFonts w:cs="Times New Roman"/>
-          <w:snapToGrid/>
-          <w:color w:val="000000"/>
-          <w:shd w:val="clear" w:color="auto" w:fill="FFFFFF"/>
-          <w:lang w:val="en-US" w:eastAsia="en-US" w:bidi="ar-SA"/>
-        </w:rPr>
-        <w:t>,</w:t>
-      </w:r>
-      <w:r>
-        <w:rPr>
-          <w:rFonts w:cs="Times New Roman"/>
-          <w:snapToGrid/>
-          <w:color w:val="000000"/>
-          <w:shd w:val="clear" w:color="auto" w:fill="FFFFFF"/>
-          <w:lang w:val="en-US" w:eastAsia="en-US" w:bidi="ar-SA"/>
-        </w:rPr>
-        <w:t>S</w:t>
-      </w:r>
-      <w:r>
-        <w:rPr>
-          <w:rFonts w:cs="Times New Roman"/>
-          <w:snapToGrid/>
-          <w:color w:val="000000"/>
-          <w:shd w:val="clear" w:color="auto" w:fill="FFFFFF"/>
-          <w:lang w:val="en-US" w:eastAsia="en-US" w:bidi="ar-SA"/>
-        </w:rPr>
-        <w:t xml:space="preserve">. </w:t>
-      </w:r>
-      <w:r>
-        <w:rPr>
-          <w:rFonts w:cs="Times New Roman"/>
-          <w:snapToGrid/>
-          <w:color w:val="000000"/>
-          <w:shd w:val="clear" w:color="auto" w:fill="FFFFFF"/>
-          <w:lang w:val="en-US" w:eastAsia="en-US" w:bidi="ar-SA"/>
-        </w:rPr>
-        <w:t>Interactive</w:t>
-      </w:r>
-      <w:r>
-        <w:rPr>
-          <w:rFonts w:cs="Times New Roman"/>
-          <w:snapToGrid/>
-          <w:color w:val="000000"/>
-          <w:shd w:val="clear" w:color="auto" w:fill="FFFFFF"/>
-          <w:lang w:val="en-US" w:eastAsia="en-US" w:bidi="ar-SA"/>
-        </w:rPr>
-        <w:t xml:space="preserve">: </w:t>
-      </w:r>
-      <w:r>
-        <w:rPr>
-          <w:rFonts w:cs="Times New Roman"/>
-          <w:i/>
-          <w:snapToGrid/>
-          <w:color w:val="000000"/>
-          <w:shd w:val="clear" w:color="auto" w:fill="FFFFFF"/>
-          <w:lang w:val="en-US" w:eastAsia="en-US" w:bidi="ar-SA"/>
-        </w:rPr>
-        <w:t>The</w:t>
-      </w:r>
-      <w:r>
-        <w:rPr>
-          <w:rFonts w:cs="Times New Roman"/>
-          <w:i/>
-          <w:snapToGrid/>
-          <w:color w:val="000000"/>
-          <w:shd w:val="clear" w:color="auto" w:fill="FFFFFF"/>
-          <w:lang w:val="en-US" w:eastAsia="en-US" w:bidi="ar-SA"/>
-        </w:rPr>
-        <w:t xml:space="preserve"> </w:t>
-      </w:r>
-      <w:r>
-        <w:rPr>
-          <w:rFonts w:cs="Times New Roman"/>
-          <w:i/>
-          <w:snapToGrid/>
-          <w:color w:val="000000"/>
-          <w:shd w:val="clear" w:color="auto" w:fill="FFFFFF"/>
-          <w:lang w:val="en-US" w:eastAsia="en-US" w:bidi="ar-SA"/>
-        </w:rPr>
-        <w:t>Top</w:t>
-      </w:r>
-      <w:r>
-        <w:rPr>
-          <w:rFonts w:cs="Times New Roman"/>
-          <w:i/>
-          <w:snapToGrid/>
-          <w:color w:val="000000"/>
-          <w:shd w:val="clear" w:color="auto" w:fill="FFFFFF"/>
-          <w:lang w:val="en-US" w:eastAsia="en-US" w:bidi="ar-SA"/>
-        </w:rPr>
-        <w:t xml:space="preserve"> </w:t>
-      </w:r>
-      <w:r>
-        <w:rPr>
-          <w:rFonts w:cs="Times New Roman"/>
-          <w:i/>
-          <w:snapToGrid/>
-          <w:color w:val="000000"/>
-          <w:shd w:val="clear" w:color="auto" w:fill="FFFFFF"/>
-          <w:lang w:val="en-US" w:eastAsia="en-US" w:bidi="ar-SA"/>
-        </w:rPr>
-        <w:t>Programming Languages 2016</w:t>
-      </w:r>
-      <w:r>
-        <w:rPr>
-          <w:rFonts w:cs="Times New Roman"/>
-          <w:i/>
-          <w:snapToGrid/>
-          <w:color w:val="000000"/>
-          <w:shd w:val="clear" w:color="auto" w:fill="FFFFFF"/>
-          <w:lang w:val="en-US" w:eastAsia="en-US" w:bidi="ar-SA"/>
-        </w:rPr>
-        <w:t xml:space="preserve"> </w:t>
-      </w:r>
-      <w:r>
-        <w:rPr>
-          <w:rFonts w:cs="Times New Roman"/>
-          <w:snapToGrid/>
-          <w:color w:val="000000"/>
-          <w:shd w:val="clear" w:color="auto" w:fill="FFFFFF"/>
-          <w:lang w:val="en-US" w:eastAsia="en-US" w:bidi="ar-SA"/>
-        </w:rPr>
-        <w:t>[online].</w:t>
-      </w:r>
-    </w:p>
-    <w:p>
-      <w:pPr>
-        <w:pStyle w:val="Normalpctabform"/>
-        <w:spacing w:before="0" w:after="240" w:line="276" w:lineRule="auto"/>
-        <w:ind w:left="432"/>
-        <w:contextualSpacing/>
-      </w:pPr>
-      <w:r>
-        <w:rPr>
-          <w:rFonts w:cs="Times New Roman"/>
-          <w:snapToGrid/>
-          <w:color w:val="000000"/>
-          <w:shd w:val="clear" w:color="auto" w:fill="FFFFFF"/>
-          <w:lang w:val="en-US" w:eastAsia="en-US" w:bidi="ar-SA"/>
-        </w:rPr>
-        <w:t>IEEE SPECTRUM, 2016 [</w:t>
-      </w:r>
-      <w:r>
-        <w:t>skatīts 2017. g. 3. majs.]</w:t>
-      </w:r>
-      <w:r>
-        <w:t>. Available from:</w:t>
-      </w:r>
-      <w:r>
-        <w:t xml:space="preserve"> </w:t>
-      </w:r>
-      <w:r>
-        <w:t>http://spectrum.ieee.org/static/interactive-the-top-programming-languages-2016</w:t>
-      </w:r>
-    </w:p>
-    <w:p>
-      <w:pPr>
-        <w:pStyle w:val="Normalpctabform"/>
-        <w:spacing w:before="0" w:after="240" w:line="276" w:lineRule="auto"/>
-        <w:contextualSpacing/>
-        <w:rPr>
-          <w:rFonts w:cs="Times New Roman"/>
-          <w:snapToGrid/>
-          <w:color w:val="000000"/>
-          <w:shd w:val="clear" w:color="auto" w:fill="FFFFFF"/>
-          <w:lang w:eastAsia="en-US" w:bidi="ar-SA"/>
-        </w:rPr>
-      </w:pPr>
-    </w:p>
-    <w:p>
-      <w:pPr>
-        <w:pStyle w:val="Normalpctabform"/>
-        <w:spacing w:before="0" w:after="240" w:line="276" w:lineRule="auto"/>
-        <w:ind w:left="432"/>
-        <w:contextualSpacing/>
-        <w:rPr>
-          <w:rFonts w:cs="Times New Roman"/>
-          <w:snapToGrid/>
-          <w:color w:val="000000"/>
-          <w:shd w:val="clear" w:color="auto" w:fill="FFFFFF"/>
-          <w:lang w:eastAsia="en-US" w:bidi="ar-SA"/>
-        </w:rPr>
-      </w:pPr>
-      <w:r>
-        <w:rPr>
-          <w:rFonts w:cs="Times New Roman"/>
-          <w:snapToGrid/>
-          <w:color w:val="000000"/>
-          <w:shd w:val="clear" w:color="auto" w:fill="FFFFFF"/>
-          <w:lang w:eastAsia="en-US" w:bidi="ar-SA"/>
-        </w:rPr>
-        <w:t>Finnegan, M. 10 up-and-coming programming languages developers should get to know [online].</w:t>
-      </w:r>
-    </w:p>
-    <w:p>
-      <w:pPr>
-        <w:pStyle w:val="Normalpctabform"/>
-        <w:spacing w:before="0" w:after="240" w:line="276" w:lineRule="auto"/>
-        <w:ind w:left="432"/>
-        <w:contextualSpacing/>
-        <w:rPr>
-          <w:rFonts w:cs="Times New Roman"/>
-          <w:snapToGrid/>
-          <w:color w:val="000000"/>
-          <w:shd w:val="clear" w:color="auto" w:fill="FFFFFF"/>
-          <w:lang w:val="en-US" w:eastAsia="en-US" w:bidi="ar-SA"/>
-        </w:rPr>
-      </w:pPr>
-      <w:r>
-        <w:rPr>
-          <w:rFonts w:cs="Times New Roman"/>
-          <w:snapToGrid/>
-          <w:color w:val="000000"/>
-          <w:shd w:val="clear" w:color="auto" w:fill="FFFFFF"/>
-          <w:lang w:eastAsia="en-US" w:bidi="ar-SA"/>
-        </w:rPr>
-        <w:t>Tech World,  2017 [</w:t>
-      </w:r>
-      <w:r>
-        <w:t>skatīts 2017. g. 4</w:t>
-      </w:r>
-      <w:r>
-        <w:t>. majs.]</w:t>
-      </w:r>
-      <w:r>
-        <w:t>. Available from:</w:t>
-      </w:r>
-    </w:p>
-    <w:p>
-      <w:pPr>
-        <w:pStyle w:val="Normalpctabform"/>
-        <w:spacing w:before="0" w:after="240" w:line="276" w:lineRule="auto"/>
-        <w:ind w:left="432"/>
-        <w:contextualSpacing/>
-      </w:pPr>
-      <w:r>
-        <w:t>http://www.techworld.com/picture-gallery/apps/10-up-coming-programming-languages-for-developers-get-grips-with-3621455/</w:t>
-      </w:r>
-    </w:p>
-    <w:p>
-      <w:pPr>
-        <w:pStyle w:val="Normalpctabform"/>
-        <w:spacing w:before="0" w:after="240" w:line="276" w:lineRule="auto"/>
-        <w:ind w:left="432"/>
-        <w:contextualSpacing/>
-      </w:pPr>
-    </w:p>
-    <w:p>
-      <w:pPr>
-        <w:pStyle w:val="Normalpctabform"/>
-        <w:spacing w:before="0" w:after="240" w:line="276" w:lineRule="auto"/>
-        <w:ind w:left="432"/>
-        <w:contextualSpacing/>
-      </w:pPr>
-      <w:r>
-        <w:t>Raoul-Gabriel, U. Alternative Languages for the JVM [online].</w:t>
-      </w:r>
-    </w:p>
-    <w:p>
-      <w:pPr>
-        <w:pStyle w:val="Normalpctabform"/>
-        <w:spacing w:before="0" w:after="240" w:line="276" w:lineRule="auto"/>
-        <w:ind w:left="432"/>
-        <w:contextualSpacing/>
-      </w:pPr>
-      <w:r>
-        <w:t xml:space="preserve">Java Magazine 2014 </w:t>
-      </w:r>
-      <w:r>
-        <w:rPr>
-          <w:rFonts w:cs="Times New Roman"/>
-          <w:snapToGrid/>
-          <w:color w:val="000000"/>
-          <w:shd w:val="clear" w:color="auto" w:fill="FFFFFF"/>
-          <w:lang w:val="en-US" w:eastAsia="en-US" w:bidi="ar-SA"/>
-        </w:rPr>
-        <w:t>[</w:t>
-      </w:r>
-      <w:r>
-        <w:t>skatīts 2017. g. 5</w:t>
-      </w:r>
-      <w:r>
-        <w:t>. majs.]</w:t>
-      </w:r>
-      <w:r>
-        <w:t>. Available from:</w:t>
-      </w:r>
-    </w:p>
-    <w:p>
-      <w:pPr>
-        <w:pStyle w:val="Normalpctabform"/>
-        <w:spacing w:before="0" w:after="240" w:line="276" w:lineRule="auto"/>
-        <w:ind w:left="432"/>
-        <w:contextualSpacing/>
-      </w:pPr>
-      <w:r>
-        <w:t>http://www.oracle.com/technetwork/articles/java/architect-languages-2266279.html</w:t>
-      </w:r>
-    </w:p>
+    </w:p>
+    <w:bookmarkEnd w:id="5"/>
     <w:p>
       <w:pPr>
         <w:pStyle w:val="NormalarTab"/>
@@ -18028,6 +19655,365 @@
     </w:p>
     <w:p>
       <w:pPr>
+        <w:pStyle w:val="Normalpctabform"/>
+        <w:spacing w:before="0" w:after="240" w:line="276" w:lineRule="auto"/>
+        <w:ind w:left="432"/>
+        <w:contextualSpacing/>
+        <w:rPr>
+          <w:rFonts w:cs="Times New Roman"/>
+          <w:i/>
+          <w:snapToGrid/>
+          <w:color w:val="000000"/>
+          <w:shd w:val="clear" w:color="auto" w:fill="FFFFFF"/>
+          <w:lang w:val="en-US" w:eastAsia="en-US" w:bidi="ar-SA"/>
+        </w:rPr>
+      </w:pPr>
+      <w:proofErr w:type="spellStart"/>
+      <w:r>
+        <w:rPr>
+          <w:rFonts w:cs="Times New Roman"/>
+          <w:snapToGrid/>
+          <w:color w:val="000000"/>
+          <w:shd w:val="clear" w:color="auto" w:fill="FFFFFF"/>
+          <w:lang w:val="en-US" w:eastAsia="en-US" w:bidi="ar-SA"/>
+        </w:rPr>
+        <w:t>Diakopoulos</w:t>
+      </w:r>
+      <w:proofErr w:type="spellEnd"/>
+      <w:r>
+        <w:rPr>
+          <w:rFonts w:cs="Times New Roman"/>
+          <w:snapToGrid/>
+          <w:color w:val="000000"/>
+          <w:shd w:val="clear" w:color="auto" w:fill="FFFFFF"/>
+          <w:lang w:val="en-US" w:eastAsia="en-US" w:bidi="ar-SA"/>
+        </w:rPr>
+        <w:t xml:space="preserve">, </w:t>
+      </w:r>
+      <w:r>
+        <w:rPr>
+          <w:rFonts w:cs="Times New Roman"/>
+          <w:snapToGrid/>
+          <w:color w:val="000000"/>
+          <w:shd w:val="clear" w:color="auto" w:fill="FFFFFF"/>
+          <w:lang w:val="en-US" w:eastAsia="en-US" w:bidi="ar-SA"/>
+        </w:rPr>
+        <w:t>N</w:t>
+      </w:r>
+      <w:r>
+        <w:rPr>
+          <w:rFonts w:cs="Times New Roman"/>
+          <w:snapToGrid/>
+          <w:color w:val="000000"/>
+          <w:shd w:val="clear" w:color="auto" w:fill="FFFFFF"/>
+          <w:lang w:val="en-US" w:eastAsia="en-US" w:bidi="ar-SA"/>
+        </w:rPr>
+        <w:t xml:space="preserve">., </w:t>
+      </w:r>
+      <w:proofErr w:type="spellStart"/>
+      <w:r>
+        <w:rPr>
+          <w:rFonts w:cs="Times New Roman"/>
+          <w:snapToGrid/>
+          <w:color w:val="000000"/>
+          <w:shd w:val="clear" w:color="auto" w:fill="FFFFFF"/>
+          <w:lang w:val="en-US" w:eastAsia="en-US" w:bidi="ar-SA"/>
+        </w:rPr>
+        <w:t>Cass</w:t>
+      </w:r>
+      <w:r>
+        <w:rPr>
+          <w:rFonts w:cs="Times New Roman"/>
+          <w:snapToGrid/>
+          <w:color w:val="000000"/>
+          <w:shd w:val="clear" w:color="auto" w:fill="FFFFFF"/>
+          <w:lang w:val="en-US" w:eastAsia="en-US" w:bidi="ar-SA"/>
+        </w:rPr>
+        <w:t>,</w:t>
+      </w:r>
+      <w:r>
+        <w:rPr>
+          <w:rFonts w:cs="Times New Roman"/>
+          <w:snapToGrid/>
+          <w:color w:val="000000"/>
+          <w:shd w:val="clear" w:color="auto" w:fill="FFFFFF"/>
+          <w:lang w:val="en-US" w:eastAsia="en-US" w:bidi="ar-SA"/>
+        </w:rPr>
+        <w:t>S</w:t>
+      </w:r>
+      <w:proofErr w:type="spellEnd"/>
+      <w:r>
+        <w:rPr>
+          <w:rFonts w:cs="Times New Roman"/>
+          <w:snapToGrid/>
+          <w:color w:val="000000"/>
+          <w:shd w:val="clear" w:color="auto" w:fill="FFFFFF"/>
+          <w:lang w:val="en-US" w:eastAsia="en-US" w:bidi="ar-SA"/>
+        </w:rPr>
+        <w:t xml:space="preserve">. </w:t>
+      </w:r>
+      <w:r>
+        <w:rPr>
+          <w:rFonts w:cs="Times New Roman"/>
+          <w:snapToGrid/>
+          <w:color w:val="000000"/>
+          <w:shd w:val="clear" w:color="auto" w:fill="FFFFFF"/>
+          <w:lang w:val="en-US" w:eastAsia="en-US" w:bidi="ar-SA"/>
+        </w:rPr>
+        <w:t>Interactive</w:t>
+      </w:r>
+      <w:r>
+        <w:rPr>
+          <w:rFonts w:cs="Times New Roman"/>
+          <w:snapToGrid/>
+          <w:color w:val="000000"/>
+          <w:shd w:val="clear" w:color="auto" w:fill="FFFFFF"/>
+          <w:lang w:val="en-US" w:eastAsia="en-US" w:bidi="ar-SA"/>
+        </w:rPr>
+        <w:t xml:space="preserve">: </w:t>
+      </w:r>
+      <w:r>
+        <w:rPr>
+          <w:rFonts w:cs="Times New Roman"/>
+          <w:i/>
+          <w:snapToGrid/>
+          <w:color w:val="000000"/>
+          <w:shd w:val="clear" w:color="auto" w:fill="FFFFFF"/>
+          <w:lang w:val="en-US" w:eastAsia="en-US" w:bidi="ar-SA"/>
+        </w:rPr>
+        <w:t>The</w:t>
+      </w:r>
+      <w:r>
+        <w:rPr>
+          <w:rFonts w:cs="Times New Roman"/>
+          <w:i/>
+          <w:snapToGrid/>
+          <w:color w:val="000000"/>
+          <w:shd w:val="clear" w:color="auto" w:fill="FFFFFF"/>
+          <w:lang w:val="en-US" w:eastAsia="en-US" w:bidi="ar-SA"/>
+        </w:rPr>
+        <w:t xml:space="preserve"> </w:t>
+      </w:r>
+      <w:r>
+        <w:rPr>
+          <w:rFonts w:cs="Times New Roman"/>
+          <w:i/>
+          <w:snapToGrid/>
+          <w:color w:val="000000"/>
+          <w:shd w:val="clear" w:color="auto" w:fill="FFFFFF"/>
+          <w:lang w:val="en-US" w:eastAsia="en-US" w:bidi="ar-SA"/>
+        </w:rPr>
+        <w:t>Top</w:t>
+      </w:r>
+      <w:r>
+        <w:rPr>
+          <w:rFonts w:cs="Times New Roman"/>
+          <w:i/>
+          <w:snapToGrid/>
+          <w:color w:val="000000"/>
+          <w:shd w:val="clear" w:color="auto" w:fill="FFFFFF"/>
+          <w:lang w:val="en-US" w:eastAsia="en-US" w:bidi="ar-SA"/>
+        </w:rPr>
+        <w:t xml:space="preserve"> </w:t>
+      </w:r>
+      <w:r>
+        <w:rPr>
+          <w:rFonts w:cs="Times New Roman"/>
+          <w:i/>
+          <w:snapToGrid/>
+          <w:color w:val="000000"/>
+          <w:shd w:val="clear" w:color="auto" w:fill="FFFFFF"/>
+          <w:lang w:val="en-US" w:eastAsia="en-US" w:bidi="ar-SA"/>
+        </w:rPr>
+        <w:t>Programming Languages 2016</w:t>
+      </w:r>
+      <w:r>
+        <w:rPr>
+          <w:rFonts w:cs="Times New Roman"/>
+          <w:i/>
+          <w:snapToGrid/>
+          <w:color w:val="000000"/>
+          <w:shd w:val="clear" w:color="auto" w:fill="FFFFFF"/>
+          <w:lang w:val="en-US" w:eastAsia="en-US" w:bidi="ar-SA"/>
+        </w:rPr>
+        <w:t xml:space="preserve"> </w:t>
+      </w:r>
+      <w:r>
+        <w:rPr>
+          <w:rFonts w:cs="Times New Roman"/>
+          <w:snapToGrid/>
+          <w:color w:val="000000"/>
+          <w:shd w:val="clear" w:color="auto" w:fill="FFFFFF"/>
+          <w:lang w:val="en-US" w:eastAsia="en-US" w:bidi="ar-SA"/>
+        </w:rPr>
+        <w:t>[online].</w:t>
+      </w:r>
+    </w:p>
+    <w:p>
+      <w:pPr>
+        <w:pStyle w:val="Normalpctabform"/>
+        <w:spacing w:before="0" w:after="240" w:line="276" w:lineRule="auto"/>
+        <w:ind w:left="432"/>
+        <w:contextualSpacing/>
+      </w:pPr>
+      <w:r>
+        <w:rPr>
+          <w:rFonts w:cs="Times New Roman"/>
+          <w:snapToGrid/>
+          <w:color w:val="000000"/>
+          <w:shd w:val="clear" w:color="auto" w:fill="FFFFFF"/>
+          <w:lang w:val="en-US" w:eastAsia="en-US" w:bidi="ar-SA"/>
+        </w:rPr>
+        <w:t>IEEE SPECTRUM, 2016 [</w:t>
+      </w:r>
+      <w:r>
+        <w:t>skatīts 2017. g. 3. majs.]</w:t>
+      </w:r>
+      <w:r>
+        <w:t>. Available from:</w:t>
+      </w:r>
+      <w:r>
+        <w:t xml:space="preserve"> </w:t>
+      </w:r>
+      <w:r>
+        <w:t>http://spectrum.ieee.org/static/interactive-the-top-programming-languages-2016</w:t>
+      </w:r>
+    </w:p>
+    <w:p>
+      <w:pPr>
+        <w:pStyle w:val="Normalpctabform"/>
+        <w:spacing w:before="0" w:after="240" w:line="276" w:lineRule="auto"/>
+        <w:contextualSpacing/>
+        <w:rPr>
+          <w:rFonts w:cs="Times New Roman"/>
+          <w:snapToGrid/>
+          <w:color w:val="000000"/>
+          <w:shd w:val="clear" w:color="auto" w:fill="FFFFFF"/>
+          <w:lang w:eastAsia="en-US" w:bidi="ar-SA"/>
+        </w:rPr>
+      </w:pPr>
+    </w:p>
+    <w:p>
+      <w:pPr>
+        <w:pStyle w:val="Normalpctabform"/>
+        <w:spacing w:before="0" w:after="240" w:line="276" w:lineRule="auto"/>
+        <w:ind w:left="432"/>
+        <w:contextualSpacing/>
+        <w:rPr>
+          <w:rFonts w:cs="Times New Roman"/>
+          <w:snapToGrid/>
+          <w:color w:val="000000"/>
+          <w:shd w:val="clear" w:color="auto" w:fill="FFFFFF"/>
+          <w:lang w:eastAsia="en-US" w:bidi="ar-SA"/>
+        </w:rPr>
+      </w:pPr>
+      <w:r>
+        <w:rPr>
+          <w:rFonts w:cs="Times New Roman"/>
+          <w:snapToGrid/>
+          <w:color w:val="000000"/>
+          <w:shd w:val="clear" w:color="auto" w:fill="FFFFFF"/>
+          <w:lang w:eastAsia="en-US" w:bidi="ar-SA"/>
+        </w:rPr>
+        <w:t>Finnegan, M. 10 up-and-coming programming languages developers should get to know [online].</w:t>
+      </w:r>
+    </w:p>
+    <w:p>
+      <w:pPr>
+        <w:pStyle w:val="Normalpctabform"/>
+        <w:spacing w:before="0" w:after="240" w:line="276" w:lineRule="auto"/>
+        <w:ind w:left="432"/>
+        <w:contextualSpacing/>
+        <w:rPr>
+          <w:rFonts w:cs="Times New Roman"/>
+          <w:snapToGrid/>
+          <w:color w:val="000000"/>
+          <w:shd w:val="clear" w:color="auto" w:fill="FFFFFF"/>
+          <w:lang w:val="en-US" w:eastAsia="en-US" w:bidi="ar-SA"/>
+        </w:rPr>
+      </w:pPr>
+      <w:r>
+        <w:rPr>
+          <w:rFonts w:cs="Times New Roman"/>
+          <w:snapToGrid/>
+          <w:color w:val="000000"/>
+          <w:shd w:val="clear" w:color="auto" w:fill="FFFFFF"/>
+          <w:lang w:eastAsia="en-US" w:bidi="ar-SA"/>
+        </w:rPr>
+        <w:t>Tech World,  2017 [</w:t>
+      </w:r>
+      <w:r>
+        <w:t>skatīts 2017. g. 4</w:t>
+      </w:r>
+      <w:r>
+        <w:t>. majs.]</w:t>
+      </w:r>
+      <w:r>
+        <w:t>. Available from:</w:t>
+      </w:r>
+    </w:p>
+    <w:p>
+      <w:pPr>
+        <w:pStyle w:val="Normalpctabform"/>
+        <w:spacing w:before="0" w:after="240" w:line="276" w:lineRule="auto"/>
+        <w:ind w:left="432"/>
+        <w:contextualSpacing/>
+      </w:pPr>
+      <w:r>
+        <w:t>http://www.techworld.com/picture-gallery/apps/10-up-coming-programming-languages-for-developers-get-grips-with-3621455/</w:t>
+      </w:r>
+    </w:p>
+    <w:p>
+      <w:pPr>
+        <w:pStyle w:val="Normalpctabform"/>
+        <w:spacing w:before="0" w:after="240" w:line="276" w:lineRule="auto"/>
+        <w:ind w:left="432"/>
+        <w:contextualSpacing/>
+      </w:pPr>
+    </w:p>
+    <w:p>
+      <w:pPr>
+        <w:pStyle w:val="Normalpctabform"/>
+        <w:spacing w:before="0" w:after="240" w:line="276" w:lineRule="auto"/>
+        <w:ind w:left="432"/>
+        <w:contextualSpacing/>
+      </w:pPr>
+      <w:r>
+        <w:t>Raoul-Gabriel, U. Alternative Languages for the JVM [online].</w:t>
+      </w:r>
+    </w:p>
+    <w:p>
+      <w:pPr>
+        <w:pStyle w:val="Normalpctabform"/>
+        <w:spacing w:before="0" w:after="240" w:line="276" w:lineRule="auto"/>
+        <w:ind w:left="432"/>
+        <w:contextualSpacing/>
+      </w:pPr>
+      <w:r>
+        <w:t xml:space="preserve">Java Magazine 2014 </w:t>
+      </w:r>
+      <w:r>
+        <w:rPr>
+          <w:rFonts w:cs="Times New Roman"/>
+          <w:snapToGrid/>
+          <w:color w:val="000000"/>
+          <w:shd w:val="clear" w:color="auto" w:fill="FFFFFF"/>
+          <w:lang w:val="en-US" w:eastAsia="en-US" w:bidi="ar-SA"/>
+        </w:rPr>
+        <w:t>[</w:t>
+      </w:r>
+      <w:r>
+        <w:t>skatīts 2017. g. 5</w:t>
+      </w:r>
+      <w:r>
+        <w:t>. majs.]</w:t>
+      </w:r>
+      <w:r>
+        <w:t>. Available from:</w:t>
+      </w:r>
+    </w:p>
+    <w:p>
+      <w:pPr>
         <w:tabs>
           <w:tab w:val="num" w:pos="567"/>
         </w:tabs>
@@ -18036,14 +20022,17 @@
           <w:lang w:eastAsia="en-US"/>
         </w:rPr>
         <w:sectPr>
-          <w:footerReference w:type="default" r:id="rId39"/>
-          <w:footerReference w:type="first" r:id="rId40"/>
+          <w:footerReference w:type="default" r:id="rId40"/>
+          <w:footerReference w:type="first" r:id="rId41"/>
           <w:pgSz w:w="11907" w:h="16840" w:code="9"/>
           <w:pgMar w:top="1440" w:right="1797" w:bottom="1440" w:left="1797" w:header="720" w:footer="720" w:gutter="0"/>
           <w:cols w:space="720"/>
           <w:docGrid w:linePitch="326"/>
         </w:sectPr>
       </w:pPr>
+      <w:r>
+        <w:t>http://www.oracle.com/</w:t>
+      </w:r>
     </w:p>
     <w:p>
       <w:pPr>
@@ -18051,7 +20040,7 @@
       </w:pPr>
     </w:p>
     <w:sectPr>
-      <w:footerReference w:type="default" r:id="rId41"/>
+      <w:footerReference w:type="default" r:id="rId42"/>
       <w:pgSz w:w="11907" w:h="16840" w:code="9"/>
       <w:pgMar w:top="1440" w:right="1797" w:bottom="1440" w:left="1797" w:header="720" w:footer="720" w:gutter="0"/>
       <w:cols w:space="720"/>
@@ -19621,6 +21610,37 @@
       </w:r>
     </w:p>
   </w:footnote>
+  <w:footnote w:id="22">
+    <w:p>
+      <w:pPr>
+        <w:pStyle w:val="FootnoteText"/>
+        <w:rPr>
+          <w:lang w:val="en-US"/>
+        </w:rPr>
+      </w:pPr>
+      <w:r>
+        <w:rPr>
+          <w:rStyle w:val="FootnoteReference"/>
+        </w:rPr>
+        <w:footnoteRef/>
+      </w:r>
+      <w:r>
+        <w:t xml:space="preserve"> </w:t>
+      </w:r>
+      <w:r>
+        <w:rPr>
+          <w:lang w:val="en-US"/>
+        </w:rPr>
+        <w:t xml:space="preserve">Maven - </w:t>
+      </w:r>
+      <w:r>
+        <w:t xml:space="preserve">Apache Maven is a software project management and comprehension tool. </w:t>
+      </w:r>
+      <w:r>
+        <w:t>Based on the concept of a project object model (POM), Maven can manage a project's build, reporting and documentation from a central piece of information.</w:t>
+      </w:r>
+    </w:p>
+  </w:footnote>
 </w:footnotes>
 </file>
 
@@ -21718,9 +23738,9 @@
     </w:lvl>
   </w:abstractNum>
   <w:abstractNum w:abstractNumId="19" w15:restartNumberingAfterBreak="0">
-    <w:nsid w:val="73D91E9C"/>
+    <w:nsid w:val="62BD331F"/>
     <w:multiLevelType w:val="hybridMultilevel"/>
-    <w:tmpl w:val="0AA81EF6"/>
+    <w:tmpl w:val="E2F6A892"/>
     <w:lvl w:ilvl="0" w:tplc="04090001">
       <w:start w:val="1"/>
       <w:numFmt w:val="bullet"/>
@@ -21831,16 +23851,16 @@
     </w:lvl>
   </w:abstractNum>
   <w:abstractNum w:abstractNumId="20" w15:restartNumberingAfterBreak="0">
-    <w:nsid w:val="774616D8"/>
+    <w:nsid w:val="697335FE"/>
     <w:multiLevelType w:val="hybridMultilevel"/>
-    <w:tmpl w:val="41329282"/>
+    <w:tmpl w:val="1B003EA4"/>
     <w:lvl w:ilvl="0" w:tplc="04090001">
       <w:start w:val="1"/>
       <w:numFmt w:val="bullet"/>
       <w:lvlText w:val=""/>
       <w:lvlJc w:val="left"/>
       <w:pPr>
-        <w:ind w:left="1440" w:hanging="360"/>
+        <w:ind w:left="720" w:hanging="360"/>
       </w:pPr>
       <w:rPr>
         <w:rFonts w:ascii="Symbol" w:hAnsi="Symbol" w:hint="default"/>
@@ -21852,7 +23872,7 @@
       <w:lvlText w:val="o"/>
       <w:lvlJc w:val="left"/>
       <w:pPr>
-        <w:ind w:left="2160" w:hanging="360"/>
+        <w:ind w:left="1440" w:hanging="360"/>
       </w:pPr>
       <w:rPr>
         <w:rFonts w:ascii="Courier New" w:hAnsi="Courier New" w:cs="Courier New" w:hint="default"/>
@@ -21864,7 +23884,7 @@
       <w:lvlText w:val=""/>
       <w:lvlJc w:val="left"/>
       <w:pPr>
-        <w:ind w:left="2880" w:hanging="360"/>
+        <w:ind w:left="2160" w:hanging="360"/>
       </w:pPr>
       <w:rPr>
         <w:rFonts w:ascii="Wingdings" w:hAnsi="Wingdings" w:hint="default"/>
@@ -21876,7 +23896,7 @@
       <w:lvlText w:val=""/>
       <w:lvlJc w:val="left"/>
       <w:pPr>
-        <w:ind w:left="3600" w:hanging="360"/>
+        <w:ind w:left="2880" w:hanging="360"/>
       </w:pPr>
       <w:rPr>
         <w:rFonts w:ascii="Symbol" w:hAnsi="Symbol" w:hint="default"/>
@@ -21888,7 +23908,7 @@
       <w:lvlText w:val="o"/>
       <w:lvlJc w:val="left"/>
       <w:pPr>
-        <w:ind w:left="4320" w:hanging="360"/>
+        <w:ind w:left="3600" w:hanging="360"/>
       </w:pPr>
       <w:rPr>
         <w:rFonts w:ascii="Courier New" w:hAnsi="Courier New" w:cs="Courier New" w:hint="default"/>
@@ -21900,7 +23920,7 @@
       <w:lvlText w:val=""/>
       <w:lvlJc w:val="left"/>
       <w:pPr>
-        <w:ind w:left="5040" w:hanging="360"/>
+        <w:ind w:left="4320" w:hanging="360"/>
       </w:pPr>
       <w:rPr>
         <w:rFonts w:ascii="Wingdings" w:hAnsi="Wingdings" w:hint="default"/>
@@ -21912,7 +23932,7 @@
       <w:lvlText w:val=""/>
       <w:lvlJc w:val="left"/>
       <w:pPr>
-        <w:ind w:left="5760" w:hanging="360"/>
+        <w:ind w:left="5040" w:hanging="360"/>
       </w:pPr>
       <w:rPr>
         <w:rFonts w:ascii="Symbol" w:hAnsi="Symbol" w:hint="default"/>
@@ -21924,7 +23944,7 @@
       <w:lvlText w:val="o"/>
       <w:lvlJc w:val="left"/>
       <w:pPr>
-        <w:ind w:left="6480" w:hanging="360"/>
+        <w:ind w:left="5760" w:hanging="360"/>
       </w:pPr>
       <w:rPr>
         <w:rFonts w:ascii="Courier New" w:hAnsi="Courier New" w:cs="Courier New" w:hint="default"/>
@@ -21936,7 +23956,7 @@
       <w:lvlText w:val=""/>
       <w:lvlJc w:val="left"/>
       <w:pPr>
-        <w:ind w:left="7200" w:hanging="360"/>
+        <w:ind w:left="6480" w:hanging="360"/>
       </w:pPr>
       <w:rPr>
         <w:rFonts w:ascii="Wingdings" w:hAnsi="Wingdings" w:hint="default"/>
@@ -21944,6 +23964,232 @@
     </w:lvl>
   </w:abstractNum>
   <w:abstractNum w:abstractNumId="21" w15:restartNumberingAfterBreak="0">
+    <w:nsid w:val="73D91E9C"/>
+    <w:multiLevelType w:val="hybridMultilevel"/>
+    <w:tmpl w:val="0AA81EF6"/>
+    <w:lvl w:ilvl="0" w:tplc="04090001">
+      <w:start w:val="1"/>
+      <w:numFmt w:val="bullet"/>
+      <w:lvlText w:val=""/>
+      <w:lvlJc w:val="left"/>
+      <w:pPr>
+        <w:ind w:left="720" w:hanging="360"/>
+      </w:pPr>
+      <w:rPr>
+        <w:rFonts w:ascii="Symbol" w:hAnsi="Symbol" w:hint="default"/>
+      </w:rPr>
+    </w:lvl>
+    <w:lvl w:ilvl="1" w:tplc="04090003" w:tentative="1">
+      <w:start w:val="1"/>
+      <w:numFmt w:val="bullet"/>
+      <w:lvlText w:val="o"/>
+      <w:lvlJc w:val="left"/>
+      <w:pPr>
+        <w:ind w:left="1440" w:hanging="360"/>
+      </w:pPr>
+      <w:rPr>
+        <w:rFonts w:ascii="Courier New" w:hAnsi="Courier New" w:cs="Courier New" w:hint="default"/>
+      </w:rPr>
+    </w:lvl>
+    <w:lvl w:ilvl="2" w:tplc="04090005" w:tentative="1">
+      <w:start w:val="1"/>
+      <w:numFmt w:val="bullet"/>
+      <w:lvlText w:val=""/>
+      <w:lvlJc w:val="left"/>
+      <w:pPr>
+        <w:ind w:left="2160" w:hanging="360"/>
+      </w:pPr>
+      <w:rPr>
+        <w:rFonts w:ascii="Wingdings" w:hAnsi="Wingdings" w:hint="default"/>
+      </w:rPr>
+    </w:lvl>
+    <w:lvl w:ilvl="3" w:tplc="04090001" w:tentative="1">
+      <w:start w:val="1"/>
+      <w:numFmt w:val="bullet"/>
+      <w:lvlText w:val=""/>
+      <w:lvlJc w:val="left"/>
+      <w:pPr>
+        <w:ind w:left="2880" w:hanging="360"/>
+      </w:pPr>
+      <w:rPr>
+        <w:rFonts w:ascii="Symbol" w:hAnsi="Symbol" w:hint="default"/>
+      </w:rPr>
+    </w:lvl>
+    <w:lvl w:ilvl="4" w:tplc="04090003" w:tentative="1">
+      <w:start w:val="1"/>
+      <w:numFmt w:val="bullet"/>
+      <w:lvlText w:val="o"/>
+      <w:lvlJc w:val="left"/>
+      <w:pPr>
+        <w:ind w:left="3600" w:hanging="360"/>
+      </w:pPr>
+      <w:rPr>
+        <w:rFonts w:ascii="Courier New" w:hAnsi="Courier New" w:cs="Courier New" w:hint="default"/>
+      </w:rPr>
+    </w:lvl>
+    <w:lvl w:ilvl="5" w:tplc="04090005" w:tentative="1">
+      <w:start w:val="1"/>
+      <w:numFmt w:val="bullet"/>
+      <w:lvlText w:val=""/>
+      <w:lvlJc w:val="left"/>
+      <w:pPr>
+        <w:ind w:left="4320" w:hanging="360"/>
+      </w:pPr>
+      <w:rPr>
+        <w:rFonts w:ascii="Wingdings" w:hAnsi="Wingdings" w:hint="default"/>
+      </w:rPr>
+    </w:lvl>
+    <w:lvl w:ilvl="6" w:tplc="04090001" w:tentative="1">
+      <w:start w:val="1"/>
+      <w:numFmt w:val="bullet"/>
+      <w:lvlText w:val=""/>
+      <w:lvlJc w:val="left"/>
+      <w:pPr>
+        <w:ind w:left="5040" w:hanging="360"/>
+      </w:pPr>
+      <w:rPr>
+        <w:rFonts w:ascii="Symbol" w:hAnsi="Symbol" w:hint="default"/>
+      </w:rPr>
+    </w:lvl>
+    <w:lvl w:ilvl="7" w:tplc="04090003" w:tentative="1">
+      <w:start w:val="1"/>
+      <w:numFmt w:val="bullet"/>
+      <w:lvlText w:val="o"/>
+      <w:lvlJc w:val="left"/>
+      <w:pPr>
+        <w:ind w:left="5760" w:hanging="360"/>
+      </w:pPr>
+      <w:rPr>
+        <w:rFonts w:ascii="Courier New" w:hAnsi="Courier New" w:cs="Courier New" w:hint="default"/>
+      </w:rPr>
+    </w:lvl>
+    <w:lvl w:ilvl="8" w:tplc="04090005" w:tentative="1">
+      <w:start w:val="1"/>
+      <w:numFmt w:val="bullet"/>
+      <w:lvlText w:val=""/>
+      <w:lvlJc w:val="left"/>
+      <w:pPr>
+        <w:ind w:left="6480" w:hanging="360"/>
+      </w:pPr>
+      <w:rPr>
+        <w:rFonts w:ascii="Wingdings" w:hAnsi="Wingdings" w:hint="default"/>
+      </w:rPr>
+    </w:lvl>
+  </w:abstractNum>
+  <w:abstractNum w:abstractNumId="22" w15:restartNumberingAfterBreak="0">
+    <w:nsid w:val="774616D8"/>
+    <w:multiLevelType w:val="hybridMultilevel"/>
+    <w:tmpl w:val="41329282"/>
+    <w:lvl w:ilvl="0" w:tplc="04090001">
+      <w:start w:val="1"/>
+      <w:numFmt w:val="bullet"/>
+      <w:lvlText w:val=""/>
+      <w:lvlJc w:val="left"/>
+      <w:pPr>
+        <w:ind w:left="1440" w:hanging="360"/>
+      </w:pPr>
+      <w:rPr>
+        <w:rFonts w:ascii="Symbol" w:hAnsi="Symbol" w:hint="default"/>
+      </w:rPr>
+    </w:lvl>
+    <w:lvl w:ilvl="1" w:tplc="04090003" w:tentative="1">
+      <w:start w:val="1"/>
+      <w:numFmt w:val="bullet"/>
+      <w:lvlText w:val="o"/>
+      <w:lvlJc w:val="left"/>
+      <w:pPr>
+        <w:ind w:left="2160" w:hanging="360"/>
+      </w:pPr>
+      <w:rPr>
+        <w:rFonts w:ascii="Courier New" w:hAnsi="Courier New" w:cs="Courier New" w:hint="default"/>
+      </w:rPr>
+    </w:lvl>
+    <w:lvl w:ilvl="2" w:tplc="04090005" w:tentative="1">
+      <w:start w:val="1"/>
+      <w:numFmt w:val="bullet"/>
+      <w:lvlText w:val=""/>
+      <w:lvlJc w:val="left"/>
+      <w:pPr>
+        <w:ind w:left="2880" w:hanging="360"/>
+      </w:pPr>
+      <w:rPr>
+        <w:rFonts w:ascii="Wingdings" w:hAnsi="Wingdings" w:hint="default"/>
+      </w:rPr>
+    </w:lvl>
+    <w:lvl w:ilvl="3" w:tplc="04090001" w:tentative="1">
+      <w:start w:val="1"/>
+      <w:numFmt w:val="bullet"/>
+      <w:lvlText w:val=""/>
+      <w:lvlJc w:val="left"/>
+      <w:pPr>
+        <w:ind w:left="3600" w:hanging="360"/>
+      </w:pPr>
+      <w:rPr>
+        <w:rFonts w:ascii="Symbol" w:hAnsi="Symbol" w:hint="default"/>
+      </w:rPr>
+    </w:lvl>
+    <w:lvl w:ilvl="4" w:tplc="04090003" w:tentative="1">
+      <w:start w:val="1"/>
+      <w:numFmt w:val="bullet"/>
+      <w:lvlText w:val="o"/>
+      <w:lvlJc w:val="left"/>
+      <w:pPr>
+        <w:ind w:left="4320" w:hanging="360"/>
+      </w:pPr>
+      <w:rPr>
+        <w:rFonts w:ascii="Courier New" w:hAnsi="Courier New" w:cs="Courier New" w:hint="default"/>
+      </w:rPr>
+    </w:lvl>
+    <w:lvl w:ilvl="5" w:tplc="04090005" w:tentative="1">
+      <w:start w:val="1"/>
+      <w:numFmt w:val="bullet"/>
+      <w:lvlText w:val=""/>
+      <w:lvlJc w:val="left"/>
+      <w:pPr>
+        <w:ind w:left="5040" w:hanging="360"/>
+      </w:pPr>
+      <w:rPr>
+        <w:rFonts w:ascii="Wingdings" w:hAnsi="Wingdings" w:hint="default"/>
+      </w:rPr>
+    </w:lvl>
+    <w:lvl w:ilvl="6" w:tplc="04090001" w:tentative="1">
+      <w:start w:val="1"/>
+      <w:numFmt w:val="bullet"/>
+      <w:lvlText w:val=""/>
+      <w:lvlJc w:val="left"/>
+      <w:pPr>
+        <w:ind w:left="5760" w:hanging="360"/>
+      </w:pPr>
+      <w:rPr>
+        <w:rFonts w:ascii="Symbol" w:hAnsi="Symbol" w:hint="default"/>
+      </w:rPr>
+    </w:lvl>
+    <w:lvl w:ilvl="7" w:tplc="04090003" w:tentative="1">
+      <w:start w:val="1"/>
+      <w:numFmt w:val="bullet"/>
+      <w:lvlText w:val="o"/>
+      <w:lvlJc w:val="left"/>
+      <w:pPr>
+        <w:ind w:left="6480" w:hanging="360"/>
+      </w:pPr>
+      <w:rPr>
+        <w:rFonts w:ascii="Courier New" w:hAnsi="Courier New" w:cs="Courier New" w:hint="default"/>
+      </w:rPr>
+    </w:lvl>
+    <w:lvl w:ilvl="8" w:tplc="04090005" w:tentative="1">
+      <w:start w:val="1"/>
+      <w:numFmt w:val="bullet"/>
+      <w:lvlText w:val=""/>
+      <w:lvlJc w:val="left"/>
+      <w:pPr>
+        <w:ind w:left="7200" w:hanging="360"/>
+      </w:pPr>
+      <w:rPr>
+        <w:rFonts w:ascii="Wingdings" w:hAnsi="Wingdings" w:hint="default"/>
+      </w:rPr>
+    </w:lvl>
+  </w:abstractNum>
+  <w:abstractNum w:abstractNumId="23" w15:restartNumberingAfterBreak="0">
     <w:nsid w:val="778E55A0"/>
     <w:multiLevelType w:val="hybridMultilevel"/>
     <w:tmpl w:val="C28C15B0"/>
@@ -22088,7 +24334,7 @@
     <w:abstractNumId w:val="13"/>
   </w:num>
   <w:num w:numId="11">
-    <w:abstractNumId w:val="21"/>
+    <w:abstractNumId w:val="23"/>
   </w:num>
   <w:num w:numId="12">
     <w:abstractNumId w:val="17"/>
@@ -22103,10 +24349,10 @@
     <w:abstractNumId w:val="18"/>
   </w:num>
   <w:num w:numId="16">
-    <w:abstractNumId w:val="20"/>
+    <w:abstractNumId w:val="22"/>
   </w:num>
   <w:num w:numId="17">
-    <w:abstractNumId w:val="19"/>
+    <w:abstractNumId w:val="21"/>
   </w:num>
   <w:num w:numId="18">
     <w:abstractNumId w:val="9"/>
@@ -22122,6 +24368,12 @@
   </w:num>
   <w:num w:numId="22">
     <w:abstractNumId w:val="3"/>
+  </w:num>
+  <w:num w:numId="23">
+    <w:abstractNumId w:val="19"/>
+  </w:num>
+  <w:num w:numId="24">
+    <w:abstractNumId w:val="20"/>
   </w:num>
 </w:numbering>
 </file>
@@ -22677,7 +24929,6 @@
   <w:style w:type="character" w:default="1" w:styleId="DefaultParagraphFont">
     <w:name w:val="Default Paragraph Font"/>
     <w:uiPriority w:val="1"/>
-    <w:semiHidden/>
     <w:unhideWhenUsed/>
   </w:style>
   <w:style w:type="table" w:default="1" w:styleId="TableNormal">
@@ -24290,7 +26541,7 @@
 </file>
 
 <file path=customXml/itemProps1.xml><?xml version="1.0" encoding="utf-8"?>
-<ds:datastoreItem xmlns:ds="http://schemas.openxmlformats.org/officeDocument/2006/customXml" ds:itemID="{E526F455-6510-4ECC-9BDF-6AB39B265BB8}">
+<ds:datastoreItem xmlns:ds="http://schemas.openxmlformats.org/officeDocument/2006/customXml" ds:itemID="{C0E95AA4-97D9-454F-9461-9C00CB846555}">
   <ds:schemaRefs>
     <ds:schemaRef ds:uri="http://schemas.openxmlformats.org/officeDocument/2006/bibliography"/>
   </ds:schemaRefs>

</xml_diff>

<commit_message>
need to finish practice part
</commit_message>
<xml_diff>
--- a/baka.docx
+++ b/baka.docx
@@ -17915,7 +17915,7 @@
           <w:numId w:val="0"/>
         </w:numPr>
         <w:rPr>
-          <w:lang w:val="en-US"/>
+          <w:lang w:val="ru-RU"/>
         </w:rPr>
       </w:pPr>
     </w:p>
@@ -17927,7 +17927,7 @@
           <w:numId w:val="0"/>
         </w:numPr>
         <w:rPr>
-          <w:lang w:val="en-US"/>
+          <w:lang w:val="ru-RU"/>
         </w:rPr>
       </w:pPr>
     </w:p>
@@ -17939,7 +17939,7 @@
           <w:numId w:val="0"/>
         </w:numPr>
         <w:rPr>
-          <w:lang w:val="en-US"/>
+          <w:lang w:val="ru-RU"/>
         </w:rPr>
       </w:pPr>
     </w:p>
@@ -17951,7 +17951,7 @@
           <w:numId w:val="0"/>
         </w:numPr>
         <w:rPr>
-          <w:lang w:val="en-US"/>
+          <w:lang w:val="ru-RU"/>
         </w:rPr>
       </w:pPr>
     </w:p>
@@ -17963,7 +17963,7 @@
           <w:numId w:val="0"/>
         </w:numPr>
         <w:rPr>
-          <w:lang w:val="en-US"/>
+          <w:lang w:val="ru-RU"/>
         </w:rPr>
       </w:pPr>
     </w:p>
@@ -17975,7 +17975,7 @@
           <w:numId w:val="0"/>
         </w:numPr>
         <w:rPr>
-          <w:lang w:val="en-US"/>
+          <w:lang w:val="ru-RU"/>
         </w:rPr>
       </w:pPr>
     </w:p>
@@ -18072,6 +18072,7 @@
       <w:r>
         <w:rPr>
           <w:noProof/>
+          <w:lang w:val="en-US" w:eastAsia="en-US" w:bidi="ar-SA"/>
         </w:rPr>
         <mc:AlternateContent>
           <mc:Choice Requires="wps">
@@ -18119,19 +18120,7 @@
                               </w:rPr>
                             </w:pPr>
                             <w:r>
-                              <w:t>4</w:t>
-                            </w:r>
-                            <w:r>
-                              <w:t>.4</w:t>
-                            </w:r>
-                            <w:r>
-                              <w:t>.</w:t>
-                            </w:r>
-                            <w:r>
-                              <w:t>1</w:t>
-                            </w:r>
-                            <w:r>
-                              <w:t xml:space="preserve"> att. </w:t>
+                              <w:t xml:space="preserve">4.4.1 att. </w:t>
                             </w:r>
                             <w:r>
                               <w:rPr>
@@ -18172,19 +18161,7 @@
                         </w:rPr>
                       </w:pPr>
                       <w:r>
-                        <w:t>4</w:t>
-                      </w:r>
-                      <w:r>
-                        <w:t>.4</w:t>
-                      </w:r>
-                      <w:r>
-                        <w:t>.</w:t>
-                      </w:r>
-                      <w:r>
-                        <w:t>1</w:t>
-                      </w:r>
-                      <w:r>
-                        <w:t xml:space="preserve"> att. </w:t>
+                        <w:t xml:space="preserve">4.4.1 att. </w:t>
                       </w:r>
                       <w:r>
                         <w:rPr>
@@ -19074,6 +19051,7 @@
       <w:r>
         <w:rPr>
           <w:noProof/>
+          <w:lang w:val="en-US" w:eastAsia="en-US" w:bidi="ar-SA"/>
         </w:rPr>
         <mc:AlternateContent>
           <mc:Choice Requires="wps">
@@ -19362,10 +19340,10 @@
           <wp:anchor distT="0" distB="0" distL="114300" distR="114300" simplePos="0" relativeHeight="251721728" behindDoc="0" locked="0" layoutInCell="1" allowOverlap="1">
             <wp:simplePos x="0" y="0"/>
             <wp:positionH relativeFrom="margin">
-              <wp:align>right</wp:align>
+              <wp:posOffset>3893</wp:posOffset>
             </wp:positionH>
-            <wp:positionV relativeFrom="paragraph">
-              <wp:posOffset>276888</wp:posOffset>
+            <wp:positionV relativeFrom="page">
+              <wp:posOffset>1494845</wp:posOffset>
             </wp:positionV>
             <wp:extent cx="5278755" cy="2988310"/>
             <wp:effectExtent l="0" t="0" r="0" b="2540"/>
@@ -19505,11 +19483,558 @@
           <w:lang w:val="ru-RU" w:eastAsia="en-US"/>
         </w:rPr>
       </w:pPr>
+    </w:p>
+    <w:p>
+      <w:pPr>
+        <w:rPr>
+          <w:lang w:val="ru-RU" w:eastAsia="en-US"/>
+        </w:rPr>
+      </w:pPr>
+    </w:p>
+    <w:p>
+      <w:pPr>
+        <w:rPr>
+          <w:lang w:val="ru-RU" w:eastAsia="en-US"/>
+        </w:rPr>
+      </w:pPr>
+      <w:r>
+        <w:rPr>
+          <w:noProof/>
+          <w:lang w:val="en-US" w:eastAsia="en-US" w:bidi="ar-SA"/>
+        </w:rPr>
+        <mc:AlternateContent>
+          <mc:Choice Requires="wps">
+            <w:drawing>
+              <wp:anchor distT="0" distB="0" distL="114300" distR="114300" simplePos="0" relativeHeight="251723776" behindDoc="0" locked="0" layoutInCell="1" allowOverlap="1" wp14:anchorId="00E5410A" wp14:editId="75FCCDDC">
+                <wp:simplePos x="0" y="0"/>
+                <wp:positionH relativeFrom="margin">
+                  <wp:posOffset>2142794</wp:posOffset>
+                </wp:positionH>
+                <wp:positionV relativeFrom="page">
+                  <wp:posOffset>4556097</wp:posOffset>
+                </wp:positionV>
+                <wp:extent cx="992505" cy="415290"/>
+                <wp:effectExtent l="0" t="0" r="0" b="3810"/>
+                <wp:wrapSquare wrapText="bothSides"/>
+                <wp:docPr id="4" name="Text Box 4"/>
+                <wp:cNvGraphicFramePr/>
+                <a:graphic xmlns:a="http://schemas.openxmlformats.org/drawingml/2006/main">
+                  <a:graphicData uri="http://schemas.microsoft.com/office/word/2010/wordprocessingShape">
+                    <wps:wsp>
+                      <wps:cNvSpPr txBox="1"/>
+                      <wps:spPr>
+                        <a:xfrm>
+                          <a:off x="0" y="0"/>
+                          <a:ext cx="992505" cy="415290"/>
+                        </a:xfrm>
+                        <a:prstGeom prst="rect">
+                          <a:avLst/>
+                        </a:prstGeom>
+                        <a:solidFill>
+                          <a:prstClr val="white"/>
+                        </a:solidFill>
+                        <a:ln>
+                          <a:noFill/>
+                        </a:ln>
+                      </wps:spPr>
+                      <wps:txbx>
+                        <w:txbxContent>
+                          <w:p>
+                            <w:pPr>
+                              <w:pStyle w:val="Caption"/>
+                              <w:rPr>
+                                <w:noProof/>
+                              </w:rPr>
+                            </w:pPr>
+                            <w:r>
+                              <w:t xml:space="preserve">4.4.3 att. </w:t>
+                            </w:r>
+                            <w:r>
+                              <w:rPr>
+                                <w:b/>
+                              </w:rPr>
+                              <w:t>App</w:t>
+                            </w:r>
+                          </w:p>
+                        </w:txbxContent>
+                      </wps:txbx>
+                      <wps:bodyPr rot="0" spcFirstLastPara="0" vertOverflow="overflow" horzOverflow="overflow" vert="horz" wrap="square" lIns="0" tIns="0" rIns="0" bIns="0" numCol="1" spcCol="0" rtlCol="0" fromWordArt="0" anchor="t" anchorCtr="0" forceAA="0" compatLnSpc="1">
+                        <a:prstTxWarp prst="textNoShape">
+                          <a:avLst/>
+                        </a:prstTxWarp>
+                        <a:spAutoFit/>
+                      </wps:bodyPr>
+                    </wps:wsp>
+                  </a:graphicData>
+                </a:graphic>
+                <wp14:sizeRelH relativeFrom="margin">
+                  <wp14:pctWidth>0</wp14:pctWidth>
+                </wp14:sizeRelH>
+              </wp:anchor>
+            </w:drawing>
+          </mc:Choice>
+          <mc:Fallback>
+            <w:pict>
+              <v:shape w14:anchorId="00E5410A" id="Text Box 4" o:spid="_x0000_s1046" type="#_x0000_t202" style="position:absolute;left:0;text-align:left;margin-left:168.7pt;margin-top:358.75pt;width:78.15pt;height:32.7pt;z-index:251723776;visibility:visible;mso-wrap-style:square;mso-width-percent:0;mso-wrap-distance-left:9pt;mso-wrap-distance-top:0;mso-wrap-distance-right:9pt;mso-wrap-distance-bottom:0;mso-position-horizontal:absolute;mso-position-horizontal-relative:margin;mso-position-vertical:absolute;mso-position-vertical-relative:page;mso-width-percent:0;mso-width-relative:margin;v-text-anchor:top" o:gfxdata="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" stroked="f">
+                <v:textbox style="mso-fit-shape-to-text:t" inset="0,0,0,0">
+                  <w:txbxContent>
+                    <w:p>
+                      <w:pPr>
+                        <w:pStyle w:val="Caption"/>
+                        <w:rPr>
+                          <w:noProof/>
+                        </w:rPr>
+                      </w:pPr>
+                      <w:r>
+                        <w:t xml:space="preserve">4.4.3 att. </w:t>
+                      </w:r>
+                      <w:r>
+                        <w:rPr>
+                          <w:b/>
+                        </w:rPr>
+                        <w:t>App</w:t>
+                      </w:r>
+                    </w:p>
+                  </w:txbxContent>
+                </v:textbox>
+                <w10:wrap type="square" anchorx="margin" anchory="page"/>
+              </v:shape>
+            </w:pict>
+          </mc:Fallback>
+        </mc:AlternateContent>
+      </w:r>
+      <w:r>
+        <w:rPr>
+          <w:lang w:val="ru-RU" w:eastAsia="en-US"/>
+        </w:rPr>
+        <w:t xml:space="preserve">На картинке 4.4.3 показан </w:t>
+      </w:r>
+      <w:r>
+        <w:rPr>
+          <w:lang w:val="ru-RU" w:eastAsia="en-US"/>
+        </w:rPr>
+        <w:t xml:space="preserve">класс который называется </w:t>
+      </w:r>
+      <w:r>
+        <w:rPr>
+          <w:lang w:val="en-US" w:eastAsia="en-US"/>
+        </w:rPr>
+        <w:t>App</w:t>
+      </w:r>
+      <w:r>
+        <w:rPr>
+          <w:lang w:val="ru-RU" w:eastAsia="en-US"/>
+        </w:rPr>
+        <w:t xml:space="preserve">, </w:t>
+      </w:r>
+      <w:r>
+        <w:rPr>
+          <w:lang w:val="ru-RU" w:eastAsia="en-US"/>
+        </w:rPr>
+        <w:t xml:space="preserve">над которым указана аннотация </w:t>
+      </w:r>
+      <w:r>
+        <w:rPr>
+          <w:lang w:val="ru-RU" w:eastAsia="en-US"/>
+        </w:rPr>
+        <w:t>“</w:t>
+      </w:r>
+      <w:proofErr w:type="spellStart"/>
+      <w:r>
+        <w:rPr>
+          <w:lang w:val="en-US" w:eastAsia="en-US"/>
+        </w:rPr>
+        <w:t>springBootApplication</w:t>
+      </w:r>
+      <w:proofErr w:type="spellEnd"/>
+      <w:r>
+        <w:rPr>
+          <w:lang w:val="ru-RU" w:eastAsia="en-US"/>
+        </w:rPr>
+        <w:t xml:space="preserve">” </w:t>
+      </w:r>
+      <w:r>
+        <w:rPr>
+          <w:lang w:val="ru-RU" w:eastAsia="en-US"/>
+        </w:rPr>
+        <w:t xml:space="preserve">которая указывает фреймворку, какой класс является входом в аппликацию. Далее происходит создание и запись в базу данных, 5 объектов класса </w:t>
+      </w:r>
+      <w:r>
+        <w:rPr>
+          <w:lang w:val="en-US" w:eastAsia="en-US"/>
+        </w:rPr>
+        <w:t>Customer</w:t>
+      </w:r>
+      <w:r>
+        <w:rPr>
+          <w:lang w:val="ru-RU" w:eastAsia="en-US"/>
+        </w:rPr>
+        <w:t xml:space="preserve">, </w:t>
+      </w:r>
+      <w:r>
+        <w:rPr>
+          <w:lang w:val="ru-RU" w:eastAsia="en-US"/>
+        </w:rPr>
+        <w:t xml:space="preserve">используя небольшую магию </w:t>
+      </w:r>
+      <w:r>
+        <w:rPr>
+          <w:lang w:val="en-US" w:eastAsia="en-US"/>
+        </w:rPr>
+        <w:t>Spring</w:t>
+      </w:r>
+      <w:r>
+        <w:rPr>
+          <w:lang w:val="ru-RU" w:eastAsia="en-US"/>
+        </w:rPr>
+        <w:t xml:space="preserve">. </w:t>
+      </w:r>
+      <w:r>
+        <w:rPr>
+          <w:lang w:val="ru-RU" w:eastAsia="en-US"/>
+        </w:rPr>
+        <w:t xml:space="preserve">А именно, </w:t>
+      </w:r>
+      <w:r>
+        <w:rPr>
+          <w:lang w:val="ru-RU" w:eastAsia="en-US"/>
+        </w:rPr>
+        <w:t xml:space="preserve">создается метод, в который как параметр передается интерфейс </w:t>
+      </w:r>
+      <w:proofErr w:type="spellStart"/>
+      <w:r>
+        <w:rPr>
+          <w:lang w:val="en-US" w:eastAsia="en-US"/>
+        </w:rPr>
+        <w:t>CustomerRepository</w:t>
+      </w:r>
+      <w:proofErr w:type="spellEnd"/>
+      <w:r>
+        <w:rPr>
+          <w:lang w:val="ru-RU" w:eastAsia="en-US"/>
+        </w:rPr>
+        <w:t xml:space="preserve">, который выполнится при запуске аппликации, который создает объект реализации интерфейса </w:t>
+      </w:r>
+      <w:proofErr w:type="spellStart"/>
+      <w:r>
+        <w:rPr>
+          <w:lang w:val="en-US" w:eastAsia="en-US"/>
+        </w:rPr>
+        <w:t>ApplicationRunner</w:t>
+      </w:r>
+      <w:proofErr w:type="spellEnd"/>
+      <w:r>
+        <w:rPr>
+          <w:lang w:val="ru-RU" w:eastAsia="en-US"/>
+        </w:rPr>
+        <w:t xml:space="preserve"> </w:t>
+      </w:r>
+      <w:r>
+        <w:rPr>
+          <w:lang w:val="ru-RU" w:eastAsia="en-US"/>
+        </w:rPr>
+        <w:t xml:space="preserve">и вызывает у него метод </w:t>
+      </w:r>
+      <w:r>
+        <w:rPr>
+          <w:lang w:val="en-US" w:eastAsia="en-US"/>
+        </w:rPr>
+        <w:t>run</w:t>
+      </w:r>
+      <w:r>
+        <w:rPr>
+          <w:lang w:val="ru-RU" w:eastAsia="en-US"/>
+        </w:rPr>
+        <w:t xml:space="preserve">, в теле метода вы можете видеть ту самую запись объектов в базу данных, вызывая метод </w:t>
+      </w:r>
+      <w:r>
+        <w:rPr>
+          <w:lang w:val="en-US" w:eastAsia="en-US"/>
+        </w:rPr>
+        <w:t>save</w:t>
+      </w:r>
+      <w:r>
+        <w:rPr>
+          <w:lang w:val="ru-RU" w:eastAsia="en-US"/>
+        </w:rPr>
+        <w:t xml:space="preserve"> </w:t>
+      </w:r>
+      <w:r>
+        <w:rPr>
+          <w:lang w:val="ru-RU" w:eastAsia="en-US"/>
+        </w:rPr>
+        <w:t xml:space="preserve">у </w:t>
+      </w:r>
+      <w:proofErr w:type="spellStart"/>
+      <w:r>
+        <w:rPr>
+          <w:lang w:val="en-US" w:eastAsia="en-US"/>
+        </w:rPr>
+        <w:t>CustomerRepository</w:t>
+      </w:r>
+      <w:proofErr w:type="spellEnd"/>
+      <w:r>
+        <w:rPr>
+          <w:lang w:val="ru-RU" w:eastAsia="en-US"/>
+        </w:rPr>
+        <w:t xml:space="preserve">, </w:t>
+      </w:r>
+      <w:r>
+        <w:rPr>
+          <w:lang w:val="ru-RU" w:eastAsia="en-US"/>
+        </w:rPr>
+        <w:t xml:space="preserve">передавая объекты класса </w:t>
+      </w:r>
+      <w:r>
+        <w:rPr>
+          <w:lang w:val="en-US" w:eastAsia="en-US"/>
+        </w:rPr>
+        <w:t>Customer</w:t>
+      </w:r>
+      <w:r>
+        <w:rPr>
+          <w:lang w:val="ru-RU" w:eastAsia="en-US"/>
+        </w:rPr>
+        <w:t xml:space="preserve"> </w:t>
+      </w:r>
+      <w:r>
+        <w:rPr>
+          <w:lang w:val="ru-RU" w:eastAsia="en-US"/>
+        </w:rPr>
+        <w:t>как параметры.</w:t>
+      </w:r>
+      <w:r>
+        <w:rPr>
+          <w:lang w:val="ru-RU" w:eastAsia="en-US"/>
+        </w:rPr>
+        <w:t xml:space="preserve"> </w:t>
+      </w:r>
+      <w:r>
+        <w:rPr>
+          <w:lang w:val="ru-RU" w:eastAsia="en-US"/>
+        </w:rPr>
+        <w:t xml:space="preserve">Ну и дальше находится стандартный для </w:t>
+      </w:r>
+      <w:r>
+        <w:rPr>
+          <w:lang w:val="en-US" w:eastAsia="en-US"/>
+        </w:rPr>
+        <w:t>Ceylon</w:t>
+      </w:r>
+      <w:r>
+        <w:rPr>
+          <w:lang w:val="ru-RU" w:eastAsia="en-US"/>
+        </w:rPr>
+        <w:t xml:space="preserve"> </w:t>
+      </w:r>
+      <w:r>
+        <w:rPr>
+          <w:lang w:val="ru-RU" w:eastAsia="en-US"/>
+        </w:rPr>
+        <w:t xml:space="preserve">метод </w:t>
+      </w:r>
+      <w:r>
+        <w:rPr>
+          <w:lang w:val="en-US" w:eastAsia="en-US"/>
+        </w:rPr>
+        <w:t>run</w:t>
+      </w:r>
+      <w:r>
+        <w:rPr>
+          <w:lang w:val="ru-RU" w:eastAsia="en-US"/>
+        </w:rPr>
+        <w:t xml:space="preserve">, </w:t>
+      </w:r>
+      <w:r>
+        <w:rPr>
+          <w:lang w:val="ru-RU" w:eastAsia="en-US"/>
+        </w:rPr>
+        <w:t xml:space="preserve">который должен присутсвовать в любой аппликации. В случае с </w:t>
+      </w:r>
+      <w:r>
+        <w:rPr>
+          <w:lang w:val="en-US" w:eastAsia="en-US"/>
+        </w:rPr>
+        <w:t>Ceylon</w:t>
+      </w:r>
+      <w:r>
+        <w:rPr>
+          <w:lang w:val="ru-RU" w:eastAsia="en-US"/>
+        </w:rPr>
+        <w:t xml:space="preserve">, </w:t>
+      </w:r>
+      <w:r>
+        <w:rPr>
+          <w:lang w:val="ru-RU" w:eastAsia="en-US"/>
+        </w:rPr>
+        <w:t xml:space="preserve">эту аппликацию можно запустить только вызвав у сборшика проекта </w:t>
+      </w:r>
+      <w:proofErr w:type="spellStart"/>
+      <w:r>
+        <w:rPr>
+          <w:lang w:val="en-US" w:eastAsia="en-US"/>
+        </w:rPr>
+        <w:t>Gradle</w:t>
+      </w:r>
+      <w:proofErr w:type="spellEnd"/>
+      <w:r>
+        <w:rPr>
+          <w:lang w:val="ru-RU" w:eastAsia="en-US"/>
+        </w:rPr>
+        <w:t xml:space="preserve"> </w:t>
+      </w:r>
+      <w:r>
+        <w:rPr>
+          <w:lang w:val="ru-RU" w:eastAsia="en-US"/>
+        </w:rPr>
+        <w:t xml:space="preserve">задание </w:t>
+      </w:r>
+      <w:proofErr w:type="spellStart"/>
+      <w:r>
+        <w:rPr>
+          <w:lang w:val="en-US" w:eastAsia="en-US"/>
+        </w:rPr>
+        <w:t>runCeylon</w:t>
+      </w:r>
+      <w:proofErr w:type="spellEnd"/>
+      <w:r>
+        <w:rPr>
+          <w:lang w:val="ru-RU" w:eastAsia="en-US"/>
+        </w:rPr>
+        <w:t xml:space="preserve"> </w:t>
+      </w:r>
+      <w:r>
+        <w:rPr>
+          <w:lang w:val="ru-RU" w:eastAsia="en-US"/>
+        </w:rPr>
+        <w:t xml:space="preserve">из </w:t>
+      </w:r>
+      <w:r>
+        <w:rPr>
+          <w:lang w:val="en-US" w:eastAsia="en-US"/>
+        </w:rPr>
+        <w:t>IDE</w:t>
+      </w:r>
+      <w:r>
+        <w:rPr>
+          <w:lang w:val="ru-RU" w:eastAsia="en-US"/>
+        </w:rPr>
+        <w:t xml:space="preserve"> </w:t>
+      </w:r>
+      <w:r>
+        <w:rPr>
+          <w:lang w:val="ru-RU" w:eastAsia="en-US"/>
+        </w:rPr>
+        <w:t xml:space="preserve">или консоли, в варианте с </w:t>
+      </w:r>
+      <w:r>
+        <w:rPr>
+          <w:lang w:val="en-US" w:eastAsia="en-US"/>
+        </w:rPr>
+        <w:t>Java</w:t>
+      </w:r>
+      <w:r>
+        <w:rPr>
+          <w:lang w:val="ru-RU" w:eastAsia="en-US"/>
+        </w:rPr>
+        <w:t xml:space="preserve">, можно запустить метод </w:t>
+      </w:r>
+      <w:r>
+        <w:rPr>
+          <w:lang w:val="en-US" w:eastAsia="en-US"/>
+        </w:rPr>
+        <w:t>main</w:t>
+      </w:r>
+      <w:r>
+        <w:rPr>
+          <w:lang w:val="ru-RU" w:eastAsia="en-US"/>
+        </w:rPr>
+        <w:t>.</w:t>
+      </w:r>
+    </w:p>
+    <w:p>
+      <w:pPr>
+        <w:rPr>
+          <w:lang w:val="ru-RU" w:eastAsia="en-US"/>
+        </w:rPr>
+      </w:pPr>
+    </w:p>
+    <w:p>
+      <w:pPr>
+        <w:pStyle w:val="Heading3"/>
+        <w:rPr>
+          <w:lang w:val="en-US"/>
+        </w:rPr>
+      </w:pPr>
+      <w:r>
+        <w:rPr>
+          <w:lang w:val="ru-RU"/>
+        </w:rPr>
+        <w:t>С</w:t>
+      </w:r>
+      <w:proofErr w:type="spellStart"/>
+      <w:r>
+        <w:rPr>
+          <w:lang w:val="en-US"/>
+        </w:rPr>
+        <w:t>ustomer.Ceylon</w:t>
+      </w:r>
+      <w:proofErr w:type="spellEnd"/>
+    </w:p>
+    <w:p>
+      <w:pPr>
+        <w:rPr>
+          <w:lang w:val="ru-RU" w:eastAsia="en-US"/>
+        </w:rPr>
+      </w:pPr>
+      <w:r>
+        <w:rPr>
+          <w:lang w:val="ru-RU" w:eastAsia="en-US"/>
+        </w:rPr>
+        <w:t>//</w:t>
+      </w:r>
+      <w:r>
+        <w:rPr>
+          <w:lang w:val="en-US" w:eastAsia="en-US"/>
+        </w:rPr>
+        <w:t>TODO</w:t>
+      </w:r>
+      <w:r>
+        <w:rPr>
+          <w:lang w:val="ru-RU" w:eastAsia="en-US"/>
+        </w:rPr>
+        <w:t xml:space="preserve"> </w:t>
+      </w:r>
+      <w:r>
+        <w:rPr>
+          <w:lang w:val="ru-RU" w:eastAsia="en-US"/>
+        </w:rPr>
+        <w:t>добавить сравнение по всем пунктам.</w:t>
+      </w:r>
       <w:bookmarkStart w:id="4" w:name="_GoBack"/>
       <w:bookmarkEnd w:id="4"/>
     </w:p>
     <w:p>
       <w:pPr>
+        <w:rPr>
+          <w:lang w:val="ru-RU" w:eastAsia="en-US"/>
+        </w:rPr>
+      </w:pPr>
+    </w:p>
+    <w:p>
+      <w:pPr>
+        <w:rPr>
+          <w:lang w:val="ru-RU"/>
+          <w:rPrChange w:id="5" w:author="Edwin" w:date="2017-05-22T22:53:00Z">
+            <w:rPr>
+              <w:lang w:val="en-US" w:eastAsia="en-US"/>
+            </w:rPr>
+          </w:rPrChange>
+        </w:rPr>
+      </w:pPr>
+    </w:p>
+    <w:p>
+      <w:pPr>
         <w:pStyle w:val="Heading1bezNumbering"/>
       </w:pPr>
       <w:r>
@@ -19526,7 +20051,7 @@
       <w:pPr>
         <w:pStyle w:val="NormalarTab"/>
         <w:rPr>
-          <w:lang w:val="en-US" w:eastAsia="en-US"/>
+          <w:lang w:val="ru-RU" w:eastAsia="en-US"/>
         </w:rPr>
       </w:pPr>
     </w:p>
@@ -19534,12 +20059,12 @@
       <w:pPr>
         <w:pStyle w:val="NormalarTab"/>
         <w:rPr>
-          <w:lang w:val="en-US"/>
-        </w:rPr>
-      </w:pPr>
-      <w:bookmarkStart w:id="5" w:name="_Toc444598157"/>
-    </w:p>
-    <w:bookmarkEnd w:id="5"/>
+          <w:lang w:val="ru-RU"/>
+        </w:rPr>
+      </w:pPr>
+      <w:bookmarkStart w:id="6" w:name="_Toc444598157"/>
+    </w:p>
+    <w:bookmarkEnd w:id="6"/>
     <w:p>
       <w:pPr>
         <w:pStyle w:val="NormalarTab"/>
@@ -19557,7 +20082,7 @@
           <w:lang w:eastAsia="en-US"/>
         </w:rPr>
       </w:pPr>
-      <w:bookmarkStart w:id="6" w:name="_Toc444598158"/>
+      <w:bookmarkStart w:id="7" w:name="_Toc444598158"/>
       <w:r>
         <w:rPr>
           <w:bCs w:val="0"/>
@@ -19566,7 +20091,7 @@
         <w:lastRenderedPageBreak/>
         <w:t>Izmantotās literatūras saraksts</w:t>
       </w:r>
-      <w:bookmarkEnd w:id="6"/>
+      <w:bookmarkEnd w:id="7"/>
     </w:p>
     <w:p>
       <w:pPr>
@@ -19583,14 +20108,14 @@
           <w:lang w:eastAsia="en-US"/>
         </w:rPr>
       </w:pPr>
-      <w:bookmarkStart w:id="7" w:name="_Ref128159988"/>
+      <w:bookmarkStart w:id="8" w:name="_Ref128159988"/>
       <w:r>
         <w:rPr>
           <w:lang w:eastAsia="en-US"/>
         </w:rPr>
         <w:t>Literatūras avots A</w:t>
       </w:r>
-      <w:bookmarkEnd w:id="7"/>
+      <w:bookmarkEnd w:id="8"/>
     </w:p>
     <w:p>
       <w:pPr>
@@ -19629,22 +20154,22 @@
           <w:lang w:eastAsia="en-US"/>
         </w:rPr>
       </w:pPr>
-      <w:bookmarkStart w:id="8" w:name="_Ref125394208"/>
-      <w:bookmarkStart w:id="9" w:name="_Ref128160037"/>
+      <w:bookmarkStart w:id="9" w:name="_Ref125394208"/>
+      <w:bookmarkStart w:id="10" w:name="_Ref128160037"/>
       <w:r>
         <w:rPr>
           <w:lang w:eastAsia="en-US"/>
         </w:rPr>
         <w:t>Žurnāls</w:t>
       </w:r>
-      <w:bookmarkEnd w:id="8"/>
+      <w:bookmarkEnd w:id="9"/>
       <w:r>
         <w:rPr>
           <w:lang w:eastAsia="en-US"/>
         </w:rPr>
         <w:t xml:space="preserve"> C</w:t>
       </w:r>
-      <w:bookmarkEnd w:id="9"/>
+      <w:bookmarkEnd w:id="10"/>
     </w:p>
     <w:p>
       <w:pPr>
@@ -20165,7 +20690,7 @@
           <w:rPr>
             <w:noProof/>
           </w:rPr>
-          <w:t>36</w:t>
+          <w:t>37</w:t>
         </w:r>
         <w:r>
           <w:rPr>
@@ -21634,10 +22159,7 @@
         <w:t xml:space="preserve">Maven - </w:t>
       </w:r>
       <w:r>
-        <w:t xml:space="preserve">Apache Maven is a software project management and comprehension tool. </w:t>
-      </w:r>
-      <w:r>
-        <w:t>Based on the concept of a project object model (POM), Maven can manage a project's build, reporting and documentation from a central piece of information.</w:t>
+        <w:t>Apache Maven is a software project management and comprehension tool. Based on the concept of a project object model (POM), Maven can manage a project's build, reporting and documentation from a central piece of information.</w:t>
       </w:r>
     </w:p>
   </w:footnote>
@@ -24376,6 +24898,14 @@
     <w:abstractNumId w:val="20"/>
   </w:num>
 </w:numbering>
+</file>
+
+<file path=word/people.xml><?xml version="1.0" encoding="utf-8"?>
+<w15:people xmlns:wpc="http://schemas.microsoft.com/office/word/2010/wordprocessingCanvas" xmlns:cx="http://schemas.microsoft.com/office/drawing/2014/chartex" xmlns:cx1="http://schemas.microsoft.com/office/drawing/2015/9/8/chartex" xmlns:cx2="http://schemas.microsoft.com/office/drawing/2015/10/21/chartex" xmlns:cx3="http://schemas.microsoft.com/office/drawing/2016/5/9/chartex" xmlns:cx4="http://schemas.microsoft.com/office/drawing/2016/5/10/chartex" xmlns:cx5="http://schemas.microsoft.com/office/drawing/2016/5/11/chartex" xmlns:mc="http://schemas.openxmlformats.org/markup-compatibility/2006" xmlns:o="urn:schemas-microsoft-com:office:office" xmlns:r="http://schemas.openxmlformats.org/officeDocument/2006/relationships" xmlns:m="http://schemas.openxmlformats.org/officeDocument/2006/math" xmlns:v="urn:schemas-microsoft-com:vml" xmlns:wp14="http://schemas.microsoft.com/office/word/2010/wordprocessingDrawing" xmlns:wp="http://schemas.openxmlformats.org/drawingml/2006/wordprocessingDrawing" xmlns:w10="urn:schemas-microsoft-com:office:word" xmlns:w="http://schemas.openxmlformats.org/wordprocessingml/2006/main" xmlns:w14="http://schemas.microsoft.com/office/word/2010/wordml" xmlns:w15="http://schemas.microsoft.com/office/word/2012/wordml" xmlns:w16se="http://schemas.microsoft.com/office/word/2015/wordml/symex" xmlns:wpg="http://schemas.microsoft.com/office/word/2010/wordprocessingGroup" xmlns:wpi="http://schemas.microsoft.com/office/word/2010/wordprocessingInk" xmlns:wne="http://schemas.microsoft.com/office/word/2006/wordml" xmlns:wps="http://schemas.microsoft.com/office/word/2010/wordprocessingShape" mc:Ignorable="w14 w15 w16se wp14">
+  <w15:person w15:author="Edwin">
+    <w15:presenceInfo w15:providerId="None" w15:userId="Edwin"/>
+  </w15:person>
+</w15:people>
 </file>
 
 <file path=word/styles.xml><?xml version="1.0" encoding="utf-8"?>
@@ -26238,6 +26768,23 @@
       <w:szCs w:val="20"/>
     </w:rPr>
   </w:style>
+  <w:style w:type="paragraph" w:styleId="Revision">
+    <w:name w:val="Revision"/>
+    <w:hidden/>
+    <w:uiPriority w:val="99"/>
+    <w:semiHidden/>
+    <w:rsid w:val="001F382B"/>
+    <w:pPr>
+      <w:spacing w:after="0" w:line="240" w:lineRule="auto"/>
+    </w:pPr>
+    <w:rPr>
+      <w:rFonts w:ascii="Times New Roman" w:eastAsia="Times New Roman" w:hAnsi="Times New Roman" w:cs="Arial Unicode MS"/>
+      <w:snapToGrid w:val="0"/>
+      <w:sz w:val="24"/>
+      <w:szCs w:val="24"/>
+      <w:lang w:val="lv-LV" w:eastAsia="ru-RU" w:bidi="lo-LA"/>
+    </w:rPr>
+  </w:style>
 </w:styles>
 </file>
 
@@ -26541,7 +27088,7 @@
 </file>
 
 <file path=customXml/itemProps1.xml><?xml version="1.0" encoding="utf-8"?>
-<ds:datastoreItem xmlns:ds="http://schemas.openxmlformats.org/officeDocument/2006/customXml" ds:itemID="{C0E95AA4-97D9-454F-9461-9C00CB846555}">
+<ds:datastoreItem xmlns:ds="http://schemas.openxmlformats.org/officeDocument/2006/customXml" ds:itemID="{5B32EA03-4145-4D0B-A040-B1A05E01F34D}">
   <ds:schemaRefs>
     <ds:schemaRef ds:uri="http://schemas.openxmlformats.org/officeDocument/2006/bibliography"/>
   </ds:schemaRefs>

</xml_diff>

<commit_message>
working on practice part
</commit_message>
<xml_diff>
--- a/baka.docx
+++ b/baka.docx
@@ -18853,19 +18853,98 @@
     </w:p>
     <w:p>
       <w:pPr>
+        <w:pStyle w:val="NormalarLeft075cm"/>
+        <w:ind w:left="360"/>
+        <w:rPr>
+          <w:lang w:val="ru-RU"/>
+        </w:rPr>
+      </w:pPr>
+      <w:r>
+        <w:rPr>
+          <w:lang w:val="ru-RU" w:bidi="ar-SA"/>
+        </w:rPr>
+        <w:t xml:space="preserve">Единственное отилчие от </w:t>
+      </w:r>
+      <w:r>
+        <w:rPr>
+          <w:lang w:val="ru-RU" w:bidi="ar-SA"/>
+        </w:rPr>
+        <w:t xml:space="preserve">такого же проекта на </w:t>
+      </w:r>
+      <w:r>
+        <w:rPr>
+          <w:lang w:val="en-US" w:bidi="ar-SA"/>
+        </w:rPr>
+        <w:t>Java</w:t>
+      </w:r>
+      <w:r>
+        <w:rPr>
+          <w:lang w:val="ru-RU" w:bidi="ar-SA"/>
+        </w:rPr>
+        <w:t xml:space="preserve"> </w:t>
+      </w:r>
+      <w:r>
+        <w:rPr>
+          <w:lang w:val="ru-RU" w:bidi="ar-SA"/>
+        </w:rPr>
+        <w:t xml:space="preserve">это папка </w:t>
+      </w:r>
+      <w:r>
+        <w:rPr>
+          <w:lang w:val="en-US" w:bidi="ar-SA"/>
+        </w:rPr>
+        <w:t>module</w:t>
+      </w:r>
+      <w:r>
+        <w:rPr>
+          <w:lang w:val="ru-RU" w:bidi="ar-SA"/>
+        </w:rPr>
+        <w:t xml:space="preserve">, </w:t>
+      </w:r>
+      <w:r>
+        <w:rPr>
+          <w:lang w:val="ru-RU" w:bidi="ar-SA"/>
+        </w:rPr>
+        <w:t xml:space="preserve">весь </w:t>
+      </w:r>
+      <w:r>
+        <w:rPr>
+          <w:lang w:val="en-US" w:bidi="ar-SA"/>
+        </w:rPr>
+        <w:t>Java</w:t>
+      </w:r>
+      <w:r>
+        <w:rPr>
+          <w:lang w:val="ru-RU" w:bidi="ar-SA"/>
+        </w:rPr>
+        <w:t xml:space="preserve"> </w:t>
+      </w:r>
+      <w:r>
+        <w:rPr>
+          <w:lang w:val="ru-RU" w:bidi="ar-SA"/>
+        </w:rPr>
+        <w:t xml:space="preserve">скомпилированный проект будет лежать в папке </w:t>
+      </w:r>
+      <w:r>
+        <w:rPr>
+          <w:lang w:val="en-US" w:bidi="ar-SA"/>
+        </w:rPr>
+        <w:t>build</w:t>
+      </w:r>
+    </w:p>
+    <w:p>
+      <w:pPr>
         <w:pStyle w:val="Heading3"/>
         <w:rPr>
           <w:lang w:val="en-US"/>
         </w:rPr>
       </w:pPr>
-      <w:proofErr w:type="spellStart"/>
       <w:r>
         <w:rPr>
           <w:lang w:val="en-US"/>
         </w:rPr>
-        <w:t>Module.ceylon</w:t>
-      </w:r>
-      <w:proofErr w:type="spellEnd"/>
+        <w:t>Module</w:t>
+      </w:r>
     </w:p>
     <w:p>
       <w:pPr>
@@ -18886,7 +18965,7 @@
               <wp:posOffset>3893</wp:posOffset>
             </wp:positionH>
             <wp:positionV relativeFrom="page">
-              <wp:posOffset>4301656</wp:posOffset>
+              <wp:posOffset>4874150</wp:posOffset>
             </wp:positionV>
             <wp:extent cx="5278755" cy="2079625"/>
             <wp:effectExtent l="0" t="0" r="0" b="0"/>
@@ -19062,7 +19141,7 @@
                   <wp:posOffset>1848595</wp:posOffset>
                 </wp:positionH>
                 <wp:positionV relativeFrom="page">
-                  <wp:posOffset>6424654</wp:posOffset>
+                  <wp:posOffset>7068710</wp:posOffset>
                 </wp:positionV>
                 <wp:extent cx="1580515" cy="415290"/>
                 <wp:effectExtent l="0" t="0" r="635" b="3810"/>
@@ -19126,7 +19205,7 @@
           </mc:Choice>
           <mc:Fallback>
             <w:pict>
-              <v:shape w14:anchorId="16245981" id="Text Box 44" o:spid="_x0000_s1045" type="#_x0000_t202" style="position:absolute;left:0;text-align:left;margin-left:145.55pt;margin-top:505.9pt;width:124.45pt;height:32.7pt;z-index:251720704;visibility:visible;mso-wrap-style:square;mso-width-percent:0;mso-wrap-distance-left:9pt;mso-wrap-distance-top:0;mso-wrap-distance-right:9pt;mso-wrap-distance-bottom:0;mso-position-horizontal:absolute;mso-position-horizontal-relative:margin;mso-position-vertical:absolute;mso-position-vertical-relative:page;mso-width-percent:0;mso-width-relative:margin;v-text-anchor:top" o:gfxdata="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" stroked="f">
+              <v:shape w14:anchorId="16245981" id="Text Box 44" o:spid="_x0000_s1045" type="#_x0000_t202" style="position:absolute;left:0;text-align:left;margin-left:145.55pt;margin-top:556.6pt;width:124.45pt;height:32.7pt;z-index:251720704;visibility:visible;mso-wrap-style:square;mso-width-percent:0;mso-wrap-distance-left:9pt;mso-wrap-distance-top:0;mso-wrap-distance-right:9pt;mso-wrap-distance-bottom:0;mso-position-horizontal:absolute;mso-position-horizontal-relative:margin;mso-position-vertical:absolute;mso-position-vertical-relative:page;mso-width-percent:0;mso-width-relative:margin;v-text-anchor:top" o:gfxdata="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" stroked="f">
                 <v:textbox style="mso-fit-shape-to-text:t" inset="0,0,0,0">
                   <w:txbxContent>
                     <w:p>
@@ -19168,6 +19247,13 @@
           <w:lang w:val="ru-RU" w:eastAsia="en-US"/>
         </w:rPr>
       </w:pPr>
+    </w:p>
+    <w:p>
+      <w:pPr>
+        <w:rPr>
+          <w:lang w:val="ru-RU" w:eastAsia="en-US"/>
+        </w:rPr>
+      </w:pPr>
       <w:r>
         <w:rPr>
           <w:lang w:val="ru-RU" w:eastAsia="en-US"/>
@@ -19304,7 +19390,14 @@
         <w:rPr>
           <w:lang w:val="ru-RU" w:eastAsia="en-US"/>
         </w:rPr>
-        <w:t xml:space="preserve"> После указываются зависимости, серым цветом выделеные комментарии, обычно все зависимости делят на категории, что бы знать где искать определенную библиотеку и просто для лучшей структурипованности, ведь в больших проектах использованных библиотек на много больше чем в моем скромном примере.</w:t>
+        <w:t xml:space="preserve"> После указываются зависимости, серым цветом выделеные комментарии, обычно все зависимости делят на категории, что бы знать где искать определенную библиотеку и просто для лучшей структурипованности, </w:t>
+      </w:r>
+      <w:r>
+        <w:rPr>
+          <w:lang w:val="ru-RU" w:eastAsia="en-US"/>
+        </w:rPr>
+        <w:lastRenderedPageBreak/>
+        <w:t>ведь в больших проектах использованных библиотек на много больше чем в моем скромном примере.</w:t>
       </w:r>
     </w:p>
     <w:p>
@@ -19314,15 +19407,18 @@
           <w:lang w:val="en-US"/>
         </w:rPr>
       </w:pPr>
-      <w:proofErr w:type="spellStart"/>
       <w:r>
         <w:rPr>
           <w:lang w:val="en-US"/>
         </w:rPr>
-        <w:lastRenderedPageBreak/>
-        <w:t>App.ceylon</w:t>
-      </w:r>
-      <w:proofErr w:type="spellEnd"/>
+        <w:t>App</w:t>
+      </w:r>
+      <w:r>
+        <w:rPr>
+          <w:lang w:val="en-US"/>
+        </w:rPr>
+        <w:t>lication</w:t>
+      </w:r>
     </w:p>
     <w:p>
       <w:pPr>
@@ -19343,7 +19439,7 @@
               <wp:posOffset>3893</wp:posOffset>
             </wp:positionH>
             <wp:positionV relativeFrom="page">
-              <wp:posOffset>1494845</wp:posOffset>
+              <wp:posOffset>2107096</wp:posOffset>
             </wp:positionV>
             <wp:extent cx="5278755" cy="2988310"/>
             <wp:effectExtent l="0" t="0" r="0" b="2540"/>
@@ -19483,20 +19579,6 @@
           <w:lang w:val="ru-RU" w:eastAsia="en-US"/>
         </w:rPr>
       </w:pPr>
-    </w:p>
-    <w:p>
-      <w:pPr>
-        <w:rPr>
-          <w:lang w:val="ru-RU" w:eastAsia="en-US"/>
-        </w:rPr>
-      </w:pPr>
-    </w:p>
-    <w:p>
-      <w:pPr>
-        <w:rPr>
-          <w:lang w:val="ru-RU" w:eastAsia="en-US"/>
-        </w:rPr>
-      </w:pPr>
       <w:r>
         <w:rPr>
           <w:noProof/>
@@ -19508,13 +19590,13 @@
               <wp:anchor distT="0" distB="0" distL="114300" distR="114300" simplePos="0" relativeHeight="251723776" behindDoc="0" locked="0" layoutInCell="1" allowOverlap="1" wp14:anchorId="00E5410A" wp14:editId="75FCCDDC">
                 <wp:simplePos x="0" y="0"/>
                 <wp:positionH relativeFrom="margin">
-                  <wp:posOffset>2142794</wp:posOffset>
+                  <wp:align>center</wp:align>
                 </wp:positionH>
                 <wp:positionV relativeFrom="page">
-                  <wp:posOffset>4556097</wp:posOffset>
+                  <wp:posOffset>5184167</wp:posOffset>
                 </wp:positionV>
-                <wp:extent cx="992505" cy="415290"/>
-                <wp:effectExtent l="0" t="0" r="0" b="3810"/>
+                <wp:extent cx="1421130" cy="415290"/>
+                <wp:effectExtent l="0" t="0" r="7620" b="3810"/>
                 <wp:wrapSquare wrapText="bothSides"/>
                 <wp:docPr id="4" name="Text Box 4"/>
                 <wp:cNvGraphicFramePr/>
@@ -19525,7 +19607,255 @@
                       <wps:spPr>
                         <a:xfrm>
                           <a:off x="0" y="0"/>
-                          <a:ext cx="992505" cy="415290"/>
+                          <a:ext cx="1421130" cy="415290"/>
+                        </a:xfrm>
+                        <a:prstGeom prst="rect">
+                          <a:avLst/>
+                        </a:prstGeom>
+                        <a:solidFill>
+                          <a:prstClr val="white"/>
+                        </a:solidFill>
+                        <a:ln>
+                          <a:noFill/>
+                        </a:ln>
+                      </wps:spPr>
+                      <wps:txbx>
+                        <w:txbxContent>
+                          <w:p>
+                            <w:pPr>
+                              <w:pStyle w:val="Caption"/>
+                              <w:rPr>
+                                <w:noProof/>
+                                <w:lang w:val="en-US"/>
+                              </w:rPr>
+                            </w:pPr>
+                            <w:r>
+                              <w:t xml:space="preserve">4.4.3 att. </w:t>
+                            </w:r>
+                            <w:r>
+                              <w:rPr>
+                                <w:b/>
+                              </w:rPr>
+                              <w:t>App</w:t>
+                            </w:r>
+                            <w:r>
+                              <w:rPr>
+                                <w:b/>
+                                <w:lang w:val="ru-RU"/>
+                              </w:rPr>
+                              <w:t xml:space="preserve"> </w:t>
+                            </w:r>
+                            <w:r>
+                              <w:rPr>
+                                <w:b/>
+                                <w:lang w:val="en-US"/>
+                              </w:rPr>
+                              <w:t>Ceylon</w:t>
+                            </w:r>
+                          </w:p>
+                        </w:txbxContent>
+                      </wps:txbx>
+                      <wps:bodyPr rot="0" spcFirstLastPara="0" vertOverflow="overflow" horzOverflow="overflow" vert="horz" wrap="square" lIns="0" tIns="0" rIns="0" bIns="0" numCol="1" spcCol="0" rtlCol="0" fromWordArt="0" anchor="t" anchorCtr="0" forceAA="0" compatLnSpc="1">
+                        <a:prstTxWarp prst="textNoShape">
+                          <a:avLst/>
+                        </a:prstTxWarp>
+                        <a:spAutoFit/>
+                      </wps:bodyPr>
+                    </wps:wsp>
+                  </a:graphicData>
+                </a:graphic>
+                <wp14:sizeRelH relativeFrom="margin">
+                  <wp14:pctWidth>0</wp14:pctWidth>
+                </wp14:sizeRelH>
+              </wp:anchor>
+            </w:drawing>
+          </mc:Choice>
+          <mc:Fallback>
+            <w:pict>
+              <v:shape w14:anchorId="00E5410A" id="Text Box 4" o:spid="_x0000_s1046" type="#_x0000_t202" style="position:absolute;left:0;text-align:left;margin-left:0;margin-top:408.2pt;width:111.9pt;height:32.7pt;z-index:251723776;visibility:visible;mso-wrap-style:square;mso-width-percent:0;mso-wrap-distance-left:9pt;mso-wrap-distance-top:0;mso-wrap-distance-right:9pt;mso-wrap-distance-bottom:0;mso-position-horizontal:center;mso-position-horizontal-relative:margin;mso-position-vertical:absolute;mso-position-vertical-relative:page;mso-width-percent:0;mso-width-relative:margin;v-text-anchor:top" o:gfxdata="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" stroked="f">
+                <v:textbox style="mso-fit-shape-to-text:t" inset="0,0,0,0">
+                  <w:txbxContent>
+                    <w:p>
+                      <w:pPr>
+                        <w:pStyle w:val="Caption"/>
+                        <w:rPr>
+                          <w:noProof/>
+                          <w:lang w:val="en-US"/>
+                        </w:rPr>
+                      </w:pPr>
+                      <w:r>
+                        <w:t xml:space="preserve">4.4.3 att. </w:t>
+                      </w:r>
+                      <w:r>
+                        <w:rPr>
+                          <w:b/>
+                        </w:rPr>
+                        <w:t>App</w:t>
+                      </w:r>
+                      <w:r>
+                        <w:rPr>
+                          <w:b/>
+                          <w:lang w:val="ru-RU"/>
+                        </w:rPr>
+                        <w:t xml:space="preserve"> </w:t>
+                      </w:r>
+                      <w:r>
+                        <w:rPr>
+                          <w:b/>
+                          <w:lang w:val="en-US"/>
+                        </w:rPr>
+                        <w:t>Ceylon</w:t>
+                      </w:r>
+                    </w:p>
+                  </w:txbxContent>
+                </v:textbox>
+                <w10:wrap type="square" anchorx="margin" anchory="page"/>
+              </v:shape>
+            </w:pict>
+          </mc:Fallback>
+        </mc:AlternateContent>
+      </w:r>
+    </w:p>
+    <w:p>
+      <w:pPr>
+        <w:rPr>
+          <w:lang w:val="ru-RU" w:eastAsia="en-US"/>
+        </w:rPr>
+      </w:pPr>
+    </w:p>
+    <w:p>
+      <w:pPr>
+        <w:rPr>
+          <w:lang w:val="en-US" w:eastAsia="en-US"/>
+        </w:rPr>
+      </w:pPr>
+      <w:r>
+        <w:rPr>
+          <w:lang w:val="ru-RU" w:eastAsia="en-US"/>
+        </w:rPr>
+        <w:t xml:space="preserve">На картинке 4.4.3 показан </w:t>
+      </w:r>
+      <w:r>
+        <w:rPr>
+          <w:lang w:val="ru-RU" w:eastAsia="en-US"/>
+        </w:rPr>
+        <w:t xml:space="preserve">класс который называется </w:t>
+      </w:r>
+      <w:r>
+        <w:rPr>
+          <w:lang w:val="en-US" w:eastAsia="en-US"/>
+        </w:rPr>
+        <w:t>App</w:t>
+      </w:r>
+      <w:r>
+        <w:rPr>
+          <w:lang w:val="ru-RU" w:eastAsia="en-US"/>
+        </w:rPr>
+        <w:t xml:space="preserve">, </w:t>
+      </w:r>
+      <w:r>
+        <w:rPr>
+          <w:lang w:val="ru-RU" w:eastAsia="en-US"/>
+        </w:rPr>
+        <w:t xml:space="preserve">над которым указана аннотация </w:t>
+      </w:r>
+      <w:r>
+        <w:rPr>
+          <w:lang w:val="ru-RU" w:eastAsia="en-US"/>
+        </w:rPr>
+        <w:t>“</w:t>
+      </w:r>
+      <w:proofErr w:type="spellStart"/>
+      <w:r>
+        <w:rPr>
+          <w:lang w:val="en-US" w:eastAsia="en-US"/>
+        </w:rPr>
+        <w:t>springBootApplication</w:t>
+      </w:r>
+      <w:proofErr w:type="spellEnd"/>
+      <w:r>
+        <w:rPr>
+          <w:lang w:val="ru-RU" w:eastAsia="en-US"/>
+        </w:rPr>
+        <w:t xml:space="preserve">” </w:t>
+      </w:r>
+      <w:r>
+        <w:rPr>
+          <w:lang w:val="ru-RU" w:eastAsia="en-US"/>
+        </w:rPr>
+        <w:t xml:space="preserve">которая указывает фреймворку, какой класс является входом в аппликацию. Далее происходит создание и запись в базу данных, 5 объектов класса </w:t>
+      </w:r>
+      <w:r>
+        <w:rPr>
+          <w:lang w:val="en-US" w:eastAsia="en-US"/>
+        </w:rPr>
+        <w:t>Customer</w:t>
+      </w:r>
+      <w:r>
+        <w:rPr>
+          <w:lang w:val="ru-RU" w:eastAsia="en-US"/>
+        </w:rPr>
+        <w:t xml:space="preserve">, </w:t>
+      </w:r>
+      <w:r>
+        <w:rPr>
+          <w:lang w:val="ru-RU" w:eastAsia="en-US"/>
+        </w:rPr>
+        <w:t xml:space="preserve">используя небольшую магию </w:t>
+      </w:r>
+      <w:r>
+        <w:rPr>
+          <w:lang w:val="en-US" w:eastAsia="en-US"/>
+        </w:rPr>
+        <w:t>Spring</w:t>
+      </w:r>
+      <w:r>
+        <w:rPr>
+          <w:lang w:val="ru-RU" w:eastAsia="en-US"/>
+        </w:rPr>
+        <w:t xml:space="preserve">. </w:t>
+      </w:r>
+      <w:r>
+        <w:rPr>
+          <w:lang w:val="en-US" w:eastAsia="en-US"/>
+        </w:rPr>
+        <w:t xml:space="preserve"> </w:t>
+      </w:r>
+    </w:p>
+    <w:p>
+      <w:pPr>
+        <w:rPr>
+          <w:lang w:val="ru-RU" w:eastAsia="en-US"/>
+        </w:rPr>
+      </w:pPr>
+      <w:r>
+        <w:rPr>
+          <w:noProof/>
+        </w:rPr>
+        <mc:AlternateContent>
+          <mc:Choice Requires="wps">
+            <w:drawing>
+              <wp:anchor distT="0" distB="0" distL="114300" distR="114300" simplePos="0" relativeHeight="251726848" behindDoc="0" locked="0" layoutInCell="1" allowOverlap="1" wp14:anchorId="4F182009" wp14:editId="6B91EBC2">
+                <wp:simplePos x="0" y="0"/>
+                <wp:positionH relativeFrom="margin">
+                  <wp:align>center</wp:align>
+                </wp:positionH>
+                <wp:positionV relativeFrom="paragraph">
+                  <wp:posOffset>2508167</wp:posOffset>
+                </wp:positionV>
+                <wp:extent cx="1353820" cy="635"/>
+                <wp:effectExtent l="0" t="0" r="0" b="3810"/>
+                <wp:wrapSquare wrapText="bothSides"/>
+                <wp:docPr id="31" name="Text Box 31"/>
+                <wp:cNvGraphicFramePr/>
+                <a:graphic xmlns:a="http://schemas.openxmlformats.org/drawingml/2006/main">
+                  <a:graphicData uri="http://schemas.microsoft.com/office/word/2010/wordprocessingShape">
+                    <wps:wsp>
+                      <wps:cNvSpPr txBox="1"/>
+                      <wps:spPr>
+                        <a:xfrm>
+                          <a:off x="0" y="0"/>
+                          <a:ext cx="1353820" cy="635"/>
                         </a:xfrm>
                         <a:prstGeom prst="rect">
                           <a:avLst/>
@@ -19547,13 +19877,32 @@
                               </w:rPr>
                             </w:pPr>
                             <w:r>
-                              <w:t xml:space="preserve">4.4.3 att. </w:t>
+                              <w:t>4.4.</w:t>
+                            </w:r>
+                            <w:r>
+                              <w:rPr>
+                                <w:lang w:val="ru-RU"/>
+                              </w:rPr>
+                              <w:t>4</w:t>
+                            </w:r>
+                            <w:r>
+                              <w:t xml:space="preserve"> att.</w:t>
+                            </w:r>
+                            <w:r>
+                              <w:rPr>
+                                <w:lang w:val="ru-RU"/>
+                              </w:rPr>
+                              <w:t xml:space="preserve"> </w:t>
                             </w:r>
                             <w:r>
                               <w:rPr>
                                 <w:b/>
+                                <w:lang w:val="en-US"/>
                               </w:rPr>
-                              <w:t>App</w:t>
+                              <w:t>App Java</w:t>
+                            </w:r>
+                            <w:r>
+                              <w:t xml:space="preserve"> </w:t>
                             </w:r>
                           </w:p>
                         </w:txbxContent>
@@ -19575,7 +19924,7 @@
           </mc:Choice>
           <mc:Fallback>
             <w:pict>
-              <v:shape w14:anchorId="00E5410A" id="Text Box 4" o:spid="_x0000_s1046" type="#_x0000_t202" style="position:absolute;left:0;text-align:left;margin-left:168.7pt;margin-top:358.75pt;width:78.15pt;height:32.7pt;z-index:251723776;visibility:visible;mso-wrap-style:square;mso-width-percent:0;mso-wrap-distance-left:9pt;mso-wrap-distance-top:0;mso-wrap-distance-right:9pt;mso-wrap-distance-bottom:0;mso-position-horizontal:absolute;mso-position-horizontal-relative:margin;mso-position-vertical:absolute;mso-position-vertical-relative:page;mso-width-percent:0;mso-width-relative:margin;v-text-anchor:top" o:gfxdata="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" stroked="f">
+              <v:shape w14:anchorId="4F182009" id="Text Box 31" o:spid="_x0000_s1047" type="#_x0000_t202" style="position:absolute;left:0;text-align:left;margin-left:0;margin-top:197.5pt;width:106.6pt;height:.05pt;z-index:251726848;visibility:visible;mso-wrap-style:square;mso-width-percent:0;mso-wrap-distance-left:9pt;mso-wrap-distance-top:0;mso-wrap-distance-right:9pt;mso-wrap-distance-bottom:0;mso-position-horizontal:center;mso-position-horizontal-relative:margin;mso-position-vertical:absolute;mso-position-vertical-relative:text;mso-width-percent:0;mso-width-relative:margin;v-text-anchor:top" o:gfxdata="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" stroked="f">
                 <v:textbox style="mso-fit-shape-to-text:t" inset="0,0,0,0">
                   <w:txbxContent>
                     <w:p>
@@ -19586,13 +19935,585 @@
                         </w:rPr>
                       </w:pPr>
                       <w:r>
-                        <w:t xml:space="preserve">4.4.3 att. </w:t>
+                        <w:t>4.4.</w:t>
+                      </w:r>
+                      <w:r>
+                        <w:rPr>
+                          <w:lang w:val="ru-RU"/>
+                        </w:rPr>
+                        <w:t>4</w:t>
+                      </w:r>
+                      <w:r>
+                        <w:t xml:space="preserve"> att.</w:t>
+                      </w:r>
+                      <w:r>
+                        <w:rPr>
+                          <w:lang w:val="ru-RU"/>
+                        </w:rPr>
+                        <w:t xml:space="preserve"> </w:t>
                       </w:r>
                       <w:r>
                         <w:rPr>
                           <w:b/>
+                          <w:lang w:val="en-US"/>
                         </w:rPr>
-                        <w:t>App</w:t>
+                        <w:t>App Java</w:t>
+                      </w:r>
+                      <w:r>
+                        <w:t xml:space="preserve"> </w:t>
+                      </w:r>
+                    </w:p>
+                  </w:txbxContent>
+                </v:textbox>
+                <w10:wrap type="square" anchorx="margin"/>
+              </v:shape>
+            </w:pict>
+          </mc:Fallback>
+        </mc:AlternateContent>
+      </w:r>
+      <w:r>
+        <w:rPr>
+          <w:noProof/>
+          <w:snapToGrid/>
+          <w:lang w:val="en-US" w:eastAsia="en-US" w:bidi="ar-SA"/>
+        </w:rPr>
+        <w:drawing>
+          <wp:anchor distT="0" distB="0" distL="114300" distR="114300" simplePos="0" relativeHeight="251724800" behindDoc="0" locked="0" layoutInCell="1" allowOverlap="1">
+            <wp:simplePos x="0" y="0"/>
+            <wp:positionH relativeFrom="column">
+              <wp:posOffset>3893</wp:posOffset>
+            </wp:positionH>
+            <wp:positionV relativeFrom="page">
+              <wp:posOffset>6671144</wp:posOffset>
+            </wp:positionV>
+            <wp:extent cx="5227320" cy="2432685"/>
+            <wp:effectExtent l="0" t="0" r="0" b="5715"/>
+            <wp:wrapSquare wrapText="bothSides"/>
+            <wp:docPr id="9" name="Picture 9"/>
+            <wp:cNvGraphicFramePr>
+              <a:graphicFrameLocks xmlns:a="http://schemas.openxmlformats.org/drawingml/2006/main" noChangeAspect="1"/>
+            </wp:cNvGraphicFramePr>
+            <a:graphic xmlns:a="http://schemas.openxmlformats.org/drawingml/2006/main">
+              <a:graphicData uri="http://schemas.openxmlformats.org/drawingml/2006/picture">
+                <pic:pic xmlns:pic="http://schemas.openxmlformats.org/drawingml/2006/picture">
+                  <pic:nvPicPr>
+                    <pic:cNvPr id="9" name="App java.png"/>
+                    <pic:cNvPicPr/>
+                  </pic:nvPicPr>
+                  <pic:blipFill>
+                    <a:blip r:embed="rId40">
+                      <a:extLst>
+                        <a:ext uri="{28A0092B-C50C-407E-A947-70E740481C1C}">
+                          <a14:useLocalDpi xmlns:a14="http://schemas.microsoft.com/office/drawing/2010/main" val="0"/>
+                        </a:ext>
+                      </a:extLst>
+                    </a:blip>
+                    <a:stretch>
+                      <a:fillRect/>
+                    </a:stretch>
+                  </pic:blipFill>
+                  <pic:spPr>
+                    <a:xfrm>
+                      <a:off x="0" y="0"/>
+                      <a:ext cx="5227320" cy="2432685"/>
+                    </a:xfrm>
+                    <a:prstGeom prst="rect">
+                      <a:avLst/>
+                    </a:prstGeom>
+                  </pic:spPr>
+                </pic:pic>
+              </a:graphicData>
+            </a:graphic>
+          </wp:anchor>
+        </w:drawing>
+      </w:r>
+    </w:p>
+    <w:p>
+      <w:pPr>
+        <w:rPr>
+          <w:lang w:val="ru-RU" w:eastAsia="en-US"/>
+        </w:rPr>
+      </w:pPr>
+    </w:p>
+    <w:p>
+      <w:pPr>
+        <w:rPr>
+          <w:lang w:val="en-US" w:eastAsia="en-US"/>
+        </w:rPr>
+      </w:pPr>
+      <w:r>
+        <w:rPr>
+          <w:lang w:val="ru-RU" w:eastAsia="en-US"/>
+        </w:rPr>
+        <w:lastRenderedPageBreak/>
+        <w:t xml:space="preserve">Как видно на картинке 4.4.4. тот же класс в </w:t>
+      </w:r>
+      <w:r>
+        <w:rPr>
+          <w:lang w:val="en-US" w:eastAsia="en-US"/>
+        </w:rPr>
+        <w:t>Java</w:t>
+      </w:r>
+      <w:r>
+        <w:rPr>
+          <w:lang w:val="ru-RU" w:eastAsia="en-US"/>
+        </w:rPr>
+        <w:t xml:space="preserve"> </w:t>
+      </w:r>
+      <w:r>
+        <w:rPr>
+          <w:lang w:val="ru-RU" w:eastAsia="en-US"/>
+        </w:rPr>
+        <w:t xml:space="preserve">выглядит очень похожим, но например аннотация </w:t>
+      </w:r>
+      <w:r>
+        <w:rPr>
+          <w:lang w:val="ru-RU" w:eastAsia="en-US"/>
+        </w:rPr>
+        <w:t>“@</w:t>
+      </w:r>
+      <w:proofErr w:type="spellStart"/>
+      <w:r>
+        <w:rPr>
+          <w:lang w:val="en-US" w:eastAsia="en-US"/>
+        </w:rPr>
+        <w:t>SpringBootApplication</w:t>
+      </w:r>
+      <w:proofErr w:type="spellEnd"/>
+      <w:r>
+        <w:rPr>
+          <w:lang w:val="ru-RU" w:eastAsia="en-US"/>
+        </w:rPr>
+        <w:t>”</w:t>
+      </w:r>
+      <w:r>
+        <w:rPr>
+          <w:lang w:val="ru-RU" w:eastAsia="en-US"/>
+        </w:rPr>
+        <w:t xml:space="preserve"> выглядит броско и читаемо. Так же как и метод </w:t>
+      </w:r>
+      <w:r>
+        <w:rPr>
+          <w:lang w:val="en-US" w:eastAsia="en-US"/>
+        </w:rPr>
+        <w:t>run</w:t>
+      </w:r>
+      <w:r>
+        <w:rPr>
+          <w:lang w:val="ru-RU" w:eastAsia="en-US"/>
+        </w:rPr>
+        <w:t xml:space="preserve">, </w:t>
+      </w:r>
+      <w:r>
+        <w:rPr>
+          <w:lang w:val="ru-RU" w:eastAsia="en-US"/>
+        </w:rPr>
+        <w:t xml:space="preserve">который производит запись объектов в базу данных. Поддержка </w:t>
+      </w:r>
+      <w:r>
+        <w:rPr>
+          <w:lang w:val="ru-RU" w:eastAsia="en-US"/>
+        </w:rPr>
+        <w:t xml:space="preserve">в </w:t>
+      </w:r>
+      <w:r>
+        <w:rPr>
+          <w:lang w:val="en-US" w:eastAsia="en-US"/>
+        </w:rPr>
+        <w:t>IDE</w:t>
+      </w:r>
+      <w:r>
+        <w:rPr>
+          <w:lang w:val="ru-RU" w:eastAsia="en-US"/>
+        </w:rPr>
+        <w:t xml:space="preserve"> </w:t>
+      </w:r>
+      <w:r>
+        <w:rPr>
+          <w:lang w:val="ru-RU" w:eastAsia="en-US"/>
+        </w:rPr>
+        <w:t xml:space="preserve">это минус </w:t>
+      </w:r>
+      <w:r>
+        <w:rPr>
+          <w:lang w:val="en-US" w:eastAsia="en-US"/>
+        </w:rPr>
+        <w:t>Ceylon</w:t>
+      </w:r>
+      <w:r>
+        <w:rPr>
+          <w:lang w:val="ru-RU" w:eastAsia="en-US"/>
+        </w:rPr>
+        <w:t xml:space="preserve">, </w:t>
+      </w:r>
+      <w:r>
+        <w:rPr>
+          <w:lang w:val="ru-RU" w:eastAsia="en-US"/>
+        </w:rPr>
+        <w:t>из-за которого его код выглядит менее читаемым, как например в данном случае.</w:t>
+      </w:r>
+    </w:p>
+    <w:p>
+      <w:pPr>
+        <w:pStyle w:val="Heading3"/>
+        <w:rPr>
+          <w:lang w:val="en-US"/>
+        </w:rPr>
+      </w:pPr>
+      <w:r>
+        <w:rPr>
+          <w:lang w:val="ru-RU"/>
+        </w:rPr>
+        <w:t>С</w:t>
+      </w:r>
+      <w:proofErr w:type="spellStart"/>
+      <w:r>
+        <w:rPr>
+          <w:lang w:val="en-US"/>
+        </w:rPr>
+        <w:t>ustomer</w:t>
+      </w:r>
+      <w:proofErr w:type="spellEnd"/>
+    </w:p>
+    <w:p>
+      <w:pPr>
+        <w:rPr>
+          <w:lang w:val="ru-RU" w:eastAsia="en-US"/>
+        </w:rPr>
+      </w:pPr>
+      <w:r>
+        <w:rPr>
+          <w:lang w:val="ru-RU" w:eastAsia="en-US"/>
+        </w:rPr>
+        <w:t>Этот</w:t>
+      </w:r>
+      <w:r>
+        <w:rPr>
+          <w:lang w:val="ru-RU" w:eastAsia="en-US"/>
+        </w:rPr>
+        <w:t xml:space="preserve"> </w:t>
+      </w:r>
+      <w:r>
+        <w:rPr>
+          <w:lang w:val="ru-RU" w:eastAsia="en-US"/>
+        </w:rPr>
+        <w:t>класс</w:t>
+      </w:r>
+      <w:r>
+        <w:rPr>
+          <w:lang w:val="ru-RU" w:eastAsia="en-US"/>
+        </w:rPr>
+        <w:t xml:space="preserve"> </w:t>
+      </w:r>
+      <w:r>
+        <w:rPr>
+          <w:lang w:val="ru-RU" w:eastAsia="en-US"/>
+        </w:rPr>
+        <w:t>является</w:t>
+      </w:r>
+      <w:r>
+        <w:rPr>
+          <w:lang w:val="ru-RU" w:eastAsia="en-US"/>
+        </w:rPr>
+        <w:t xml:space="preserve"> “</w:t>
+      </w:r>
+      <w:r>
+        <w:rPr>
+          <w:lang w:val="ru-RU" w:eastAsia="en-US"/>
+        </w:rPr>
+        <w:t>сущностью</w:t>
+      </w:r>
+      <w:r>
+        <w:rPr>
+          <w:lang w:val="ru-RU" w:eastAsia="en-US"/>
+        </w:rPr>
+        <w:t xml:space="preserve">”. </w:t>
+      </w:r>
+      <w:r>
+        <w:rPr>
+          <w:lang w:val="ru-RU" w:eastAsia="en-US"/>
+        </w:rPr>
+        <w:t xml:space="preserve">Так в мире </w:t>
+      </w:r>
+      <w:r>
+        <w:rPr>
+          <w:lang w:val="en-US" w:eastAsia="en-US"/>
+        </w:rPr>
+        <w:t>web</w:t>
+      </w:r>
+      <w:r>
+        <w:rPr>
+          <w:lang w:val="ru-RU" w:eastAsia="en-US"/>
+        </w:rPr>
+        <w:t xml:space="preserve"> </w:t>
+      </w:r>
+      <w:r>
+        <w:rPr>
+          <w:lang w:val="ru-RU" w:eastAsia="en-US"/>
+        </w:rPr>
+        <w:t xml:space="preserve">разработки принято называть </w:t>
+      </w:r>
+      <w:r>
+        <w:rPr>
+          <w:lang w:val="ru-RU" w:eastAsia="en-US"/>
+        </w:rPr>
+        <w:t>классы которые служат моделью для записи и чтения из базы данных.</w:t>
+      </w:r>
+    </w:p>
+    <w:p>
+      <w:pPr>
+        <w:rPr>
+          <w:lang w:val="ru-RU" w:eastAsia="en-US"/>
+        </w:rPr>
+      </w:pPr>
+      <w:r>
+        <w:rPr>
+          <w:noProof/>
+          <w:snapToGrid/>
+          <w:lang w:val="en-US" w:eastAsia="en-US" w:bidi="ar-SA"/>
+        </w:rPr>
+        <w:drawing>
+          <wp:anchor distT="0" distB="0" distL="114300" distR="114300" simplePos="0" relativeHeight="251727872" behindDoc="0" locked="0" layoutInCell="1" allowOverlap="1">
+            <wp:simplePos x="0" y="0"/>
+            <wp:positionH relativeFrom="margin">
+              <wp:align>center</wp:align>
+            </wp:positionH>
+            <wp:positionV relativeFrom="page">
+              <wp:posOffset>3211830</wp:posOffset>
+            </wp:positionV>
+            <wp:extent cx="4476750" cy="1581150"/>
+            <wp:effectExtent l="0" t="0" r="0" b="0"/>
+            <wp:wrapSquare wrapText="bothSides"/>
+            <wp:docPr id="46" name="Picture 46"/>
+            <wp:cNvGraphicFramePr>
+              <a:graphicFrameLocks xmlns:a="http://schemas.openxmlformats.org/drawingml/2006/main" noChangeAspect="1"/>
+            </wp:cNvGraphicFramePr>
+            <a:graphic xmlns:a="http://schemas.openxmlformats.org/drawingml/2006/main">
+              <a:graphicData uri="http://schemas.openxmlformats.org/drawingml/2006/picture">
+                <pic:pic xmlns:pic="http://schemas.openxmlformats.org/drawingml/2006/picture">
+                  <pic:nvPicPr>
+                    <pic:cNvPr id="46" name="customerCeylon.png"/>
+                    <pic:cNvPicPr/>
+                  </pic:nvPicPr>
+                  <pic:blipFill>
+                    <a:blip r:embed="rId41">
+                      <a:extLst>
+                        <a:ext uri="{28A0092B-C50C-407E-A947-70E740481C1C}">
+                          <a14:useLocalDpi xmlns:a14="http://schemas.microsoft.com/office/drawing/2010/main" val="0"/>
+                        </a:ext>
+                      </a:extLst>
+                    </a:blip>
+                    <a:stretch>
+                      <a:fillRect/>
+                    </a:stretch>
+                  </pic:blipFill>
+                  <pic:spPr>
+                    <a:xfrm>
+                      <a:off x="0" y="0"/>
+                      <a:ext cx="4476750" cy="1581150"/>
+                    </a:xfrm>
+                    <a:prstGeom prst="rect">
+                      <a:avLst/>
+                    </a:prstGeom>
+                  </pic:spPr>
+                </pic:pic>
+              </a:graphicData>
+            </a:graphic>
+          </wp:anchor>
+        </w:drawing>
+      </w:r>
+    </w:p>
+    <w:p>
+      <w:pPr>
+        <w:rPr>
+          <w:lang w:val="ru-RU"/>
+        </w:rPr>
+      </w:pPr>
+    </w:p>
+    <w:p>
+      <w:pPr>
+        <w:rPr>
+          <w:lang w:val="ru-RU"/>
+        </w:rPr>
+      </w:pPr>
+    </w:p>
+    <w:p>
+      <w:pPr>
+        <w:rPr>
+          <w:lang w:val="ru-RU"/>
+        </w:rPr>
+      </w:pPr>
+    </w:p>
+    <w:p>
+      <w:pPr>
+        <w:rPr>
+          <w:lang w:val="ru-RU"/>
+        </w:rPr>
+      </w:pPr>
+    </w:p>
+    <w:p>
+      <w:pPr>
+        <w:rPr>
+          <w:lang w:val="ru-RU"/>
+        </w:rPr>
+      </w:pPr>
+    </w:p>
+    <w:p>
+      <w:pPr>
+        <w:rPr>
+          <w:lang w:val="ru-RU"/>
+        </w:rPr>
+      </w:pPr>
+    </w:p>
+    <w:p>
+      <w:pPr>
+        <w:rPr>
+          <w:lang w:val="ru-RU"/>
+        </w:rPr>
+      </w:pPr>
+    </w:p>
+    <w:p>
+      <w:pPr>
+        <w:rPr>
+          <w:lang w:val="ru-RU"/>
+          <w:rPrChange w:id="4" w:author="Edwin" w:date="2017-05-22T22:53:00Z">
+            <w:rPr>
+              <w:lang w:val="en-US" w:eastAsia="en-US"/>
+            </w:rPr>
+          </w:rPrChange>
+        </w:rPr>
+      </w:pPr>
+      <w:r>
+        <w:rPr>
+          <w:noProof/>
+        </w:rPr>
+        <mc:AlternateContent>
+          <mc:Choice Requires="wps">
+            <w:drawing>
+              <wp:anchor distT="0" distB="0" distL="114300" distR="114300" simplePos="0" relativeHeight="251729920" behindDoc="0" locked="0" layoutInCell="1" allowOverlap="1" wp14:anchorId="1B983544" wp14:editId="39402362">
+                <wp:simplePos x="0" y="0"/>
+                <wp:positionH relativeFrom="margin">
+                  <wp:posOffset>1745228</wp:posOffset>
+                </wp:positionH>
+                <wp:positionV relativeFrom="page">
+                  <wp:posOffset>4866198</wp:posOffset>
+                </wp:positionV>
+                <wp:extent cx="1781175" cy="415290"/>
+                <wp:effectExtent l="0" t="0" r="9525" b="3810"/>
+                <wp:wrapSquare wrapText="bothSides"/>
+                <wp:docPr id="47" name="Text Box 47"/>
+                <wp:cNvGraphicFramePr/>
+                <a:graphic xmlns:a="http://schemas.openxmlformats.org/drawingml/2006/main">
+                  <a:graphicData uri="http://schemas.microsoft.com/office/word/2010/wordprocessingShape">
+                    <wps:wsp>
+                      <wps:cNvSpPr txBox="1"/>
+                      <wps:spPr>
+                        <a:xfrm>
+                          <a:off x="0" y="0"/>
+                          <a:ext cx="1781175" cy="415290"/>
+                        </a:xfrm>
+                        <a:prstGeom prst="rect">
+                          <a:avLst/>
+                        </a:prstGeom>
+                        <a:solidFill>
+                          <a:prstClr val="white"/>
+                        </a:solidFill>
+                        <a:ln>
+                          <a:noFill/>
+                        </a:ln>
+                      </wps:spPr>
+                      <wps:txbx>
+                        <w:txbxContent>
+                          <w:p>
+                            <w:pPr>
+                              <w:pStyle w:val="Caption"/>
+                              <w:rPr>
+                                <w:noProof/>
+                                <w:lang w:val="en-US"/>
+                              </w:rPr>
+                            </w:pPr>
+                            <w:r>
+                              <w:t xml:space="preserve">4.4.5 att. </w:t>
+                            </w:r>
+                            <w:r>
+                              <w:rPr>
+                                <w:b/>
+                                <w:lang w:val="ru-RU"/>
+                              </w:rPr>
+                              <w:t>С</w:t>
+                            </w:r>
+                            <w:proofErr w:type="spellStart"/>
+                            <w:r>
+                              <w:rPr>
+                                <w:b/>
+                                <w:lang w:val="en-US"/>
+                              </w:rPr>
+                              <w:t>ustomer</w:t>
+                            </w:r>
+                            <w:proofErr w:type="spellEnd"/>
+                            <w:r>
+                              <w:rPr>
+                                <w:b/>
+                                <w:lang w:val="en-US"/>
+                              </w:rPr>
+                              <w:t xml:space="preserve"> Ceylon</w:t>
+                            </w:r>
+                          </w:p>
+                        </w:txbxContent>
+                      </wps:txbx>
+                      <wps:bodyPr rot="0" spcFirstLastPara="0" vertOverflow="overflow" horzOverflow="overflow" vert="horz" wrap="square" lIns="0" tIns="0" rIns="0" bIns="0" numCol="1" spcCol="0" rtlCol="0" fromWordArt="0" anchor="t" anchorCtr="0" forceAA="0" compatLnSpc="1">
+                        <a:prstTxWarp prst="textNoShape">
+                          <a:avLst/>
+                        </a:prstTxWarp>
+                        <a:spAutoFit/>
+                      </wps:bodyPr>
+                    </wps:wsp>
+                  </a:graphicData>
+                </a:graphic>
+                <wp14:sizeRelH relativeFrom="margin">
+                  <wp14:pctWidth>0</wp14:pctWidth>
+                </wp14:sizeRelH>
+              </wp:anchor>
+            </w:drawing>
+          </mc:Choice>
+          <mc:Fallback>
+            <w:pict>
+              <v:shape w14:anchorId="1B983544" id="Text Box 47" o:spid="_x0000_s1048" type="#_x0000_t202" style="position:absolute;left:0;text-align:left;margin-left:137.4pt;margin-top:383.15pt;width:140.25pt;height:32.7pt;z-index:251729920;visibility:visible;mso-wrap-style:square;mso-width-percent:0;mso-wrap-distance-left:9pt;mso-wrap-distance-top:0;mso-wrap-distance-right:9pt;mso-wrap-distance-bottom:0;mso-position-horizontal:absolute;mso-position-horizontal-relative:margin;mso-position-vertical:absolute;mso-position-vertical-relative:page;mso-width-percent:0;mso-width-relative:margin;v-text-anchor:top" o:gfxdata="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" stroked="f">
+                <v:textbox style="mso-fit-shape-to-text:t" inset="0,0,0,0">
+                  <w:txbxContent>
+                    <w:p>
+                      <w:pPr>
+                        <w:pStyle w:val="Caption"/>
+                        <w:rPr>
+                          <w:noProof/>
+                          <w:lang w:val="en-US"/>
+                        </w:rPr>
+                      </w:pPr>
+                      <w:r>
+                        <w:t xml:space="preserve">4.4.5 att. </w:t>
+                      </w:r>
+                      <w:r>
+                        <w:rPr>
+                          <w:b/>
+                          <w:lang w:val="ru-RU"/>
+                        </w:rPr>
+                        <w:t>С</w:t>
+                      </w:r>
+                      <w:proofErr w:type="spellStart"/>
+                      <w:r>
+                        <w:rPr>
+                          <w:b/>
+                          <w:lang w:val="en-US"/>
+                        </w:rPr>
+                        <w:t>ustomer</w:t>
+                      </w:r>
+                      <w:proofErr w:type="spellEnd"/>
+                      <w:r>
+                        <w:rPr>
+                          <w:b/>
+                          <w:lang w:val="en-US"/>
+                        </w:rPr>
+                        <w:t xml:space="preserve"> Ceylon</w:t>
                       </w:r>
                     </w:p>
                   </w:txbxContent>
@@ -19605,473 +20526,755 @@
       </w:r>
       <w:r>
         <w:rPr>
-          <w:lang w:val="ru-RU" w:eastAsia="en-US"/>
-        </w:rPr>
-        <w:t xml:space="preserve">На картинке 4.4.3 показан </w:t>
-      </w:r>
-      <w:r>
-        <w:rPr>
-          <w:lang w:val="ru-RU" w:eastAsia="en-US"/>
-        </w:rPr>
-        <w:t xml:space="preserve">класс который называется </w:t>
-      </w:r>
-      <w:r>
-        <w:rPr>
-          <w:lang w:val="en-US" w:eastAsia="en-US"/>
-        </w:rPr>
-        <w:t>App</w:t>
-      </w:r>
-      <w:r>
-        <w:rPr>
-          <w:lang w:val="ru-RU" w:eastAsia="en-US"/>
+          <w:lang w:val="ru-RU"/>
+        </w:rPr>
+        <w:t xml:space="preserve">Как видно на картинке это простой класс – модель для базы данных у которого есть 3 поля: имя, фамилия, и </w:t>
+      </w:r>
+      <w:r>
+        <w:rPr>
+          <w:lang w:val="en-US"/>
+        </w:rPr>
+        <w:t>id</w:t>
+      </w:r>
+      <w:r>
+        <w:rPr>
+          <w:lang w:val="ru-RU"/>
+        </w:rPr>
+        <w:t xml:space="preserve"> </w:t>
+      </w:r>
+      <w:r>
+        <w:rPr>
+          <w:lang w:val="ru-RU"/>
+        </w:rPr>
+        <w:t>номер по которому его можно найти и он является уникальным.</w:t>
+      </w:r>
+      <w:r>
+        <w:rPr>
+          <w:noProof/>
+          <w:snapToGrid/>
+          <w:lang w:val="ru-RU" w:eastAsia="en-US" w:bidi="ar-SA"/>
+        </w:rPr>
+        <w:t xml:space="preserve"> </w:t>
+      </w:r>
+      <w:r>
+        <w:rPr>
+          <w:lang w:val="ru-RU"/>
+        </w:rPr>
+        <w:t xml:space="preserve">Как видно на картинке 4.4.6 </w:t>
+      </w:r>
+      <w:r>
+        <w:rPr>
+          <w:lang w:val="en-US"/>
+        </w:rPr>
+        <w:t>Java</w:t>
+      </w:r>
+      <w:r>
+        <w:rPr>
+          <w:lang w:val="ru-RU"/>
+        </w:rPr>
+        <w:t xml:space="preserve"> </w:t>
+      </w:r>
+      <w:r>
+        <w:rPr>
+          <w:lang w:val="ru-RU"/>
+        </w:rPr>
+        <w:t xml:space="preserve">вариант выглядит на много более крупным, чем его альтернатива на </w:t>
+      </w:r>
+      <w:r>
+        <w:rPr>
+          <w:lang w:val="en-US"/>
+        </w:rPr>
+        <w:t>Ceylon</w:t>
+      </w:r>
+      <w:r>
+        <w:rPr>
+          <w:lang w:val="ru-RU"/>
+        </w:rPr>
+        <w:t xml:space="preserve"> из-за двух причин. Первая причина это конструкторы, которые необходимы в отличие от </w:t>
+      </w:r>
+      <w:r>
+        <w:rPr>
+          <w:lang w:val="en-US"/>
+        </w:rPr>
+        <w:t>Ceylon</w:t>
+      </w:r>
+      <w:r>
+        <w:rPr>
+          <w:lang w:val="ru-RU"/>
+        </w:rPr>
+        <w:t xml:space="preserve">. </w:t>
+      </w:r>
+      <w:r>
+        <w:rPr>
+          <w:lang w:val="ru-RU"/>
+        </w:rPr>
+        <w:t xml:space="preserve">Вторая причина это большое количество шаблонного кода как </w:t>
+      </w:r>
+      <w:r>
+        <w:rPr>
+          <w:lang w:val="en-US"/>
+        </w:rPr>
+        <w:t>getters</w:t>
+      </w:r>
+      <w:r>
+        <w:rPr>
+          <w:rStyle w:val="FootnoteReference"/>
+          <w:lang w:val="ru-RU"/>
+        </w:rPr>
+        <w:footnoteReference w:id="23"/>
+      </w:r>
+      <w:r>
+        <w:rPr>
+          <w:lang w:val="ru-RU"/>
+        </w:rPr>
+        <w:t xml:space="preserve"> </w:t>
+      </w:r>
+      <w:r>
+        <w:rPr>
+          <w:lang w:val="ru-RU"/>
+        </w:rPr>
+        <w:t xml:space="preserve">и </w:t>
+      </w:r>
+      <w:r>
+        <w:rPr>
+          <w:lang w:val="en-US"/>
+        </w:rPr>
+        <w:t>setters</w:t>
+      </w:r>
+      <w:r>
+        <w:rPr>
+          <w:lang w:val="ru-RU"/>
+        </w:rPr>
+        <w:t xml:space="preserve"> </w:t>
+      </w:r>
+      <w:r>
+        <w:rPr>
+          <w:rStyle w:val="FootnoteReference"/>
+          <w:lang w:val="ru-RU"/>
+        </w:rPr>
+        <w:footnoteReference w:id="24"/>
+      </w:r>
+      <w:r>
+        <w:rPr>
+          <w:lang w:val="ru-RU"/>
+        </w:rPr>
+        <w:t xml:space="preserve">для полей класса, обусловленно это, на мой взгляд, достаточно устаревшими внегласными правилами ООП, которые подразумевают отсутствие полей у классов с модификатором видимости </w:t>
+      </w:r>
+      <w:r>
+        <w:rPr>
+          <w:lang w:val="en-US"/>
+        </w:rPr>
+        <w:t>public</w:t>
+      </w:r>
+      <w:r>
+        <w:rPr>
+          <w:lang w:val="ru-RU"/>
+        </w:rPr>
+        <w:t xml:space="preserve">. </w:t>
+      </w:r>
+      <w:r>
+        <w:rPr>
+          <w:lang w:val="ru-RU"/>
+        </w:rPr>
+        <w:t xml:space="preserve">Отсутствие шаблонного кода в </w:t>
+      </w:r>
+      <w:r>
+        <w:rPr>
+          <w:lang w:val="en-US"/>
+        </w:rPr>
+        <w:t>Ceylon</w:t>
+      </w:r>
+      <w:r>
+        <w:rPr>
+          <w:lang w:val="ru-RU"/>
         </w:rPr>
         <w:t xml:space="preserve">, </w:t>
       </w:r>
       <w:r>
         <w:rPr>
-          <w:lang w:val="ru-RU" w:eastAsia="en-US"/>
-        </w:rPr>
-        <w:t xml:space="preserve">над которым указана аннотация </w:t>
-      </w:r>
-      <w:r>
-        <w:rPr>
-          <w:lang w:val="ru-RU" w:eastAsia="en-US"/>
-        </w:rPr>
-        <w:t>“</w:t>
-      </w:r>
-      <w:proofErr w:type="spellStart"/>
-      <w:r>
-        <w:rPr>
-          <w:lang w:val="en-US" w:eastAsia="en-US"/>
-        </w:rPr>
-        <w:t>springBootApplication</w:t>
-      </w:r>
-      <w:proofErr w:type="spellEnd"/>
-      <w:r>
-        <w:rPr>
-          <w:lang w:val="ru-RU" w:eastAsia="en-US"/>
-        </w:rPr>
-        <w:t xml:space="preserve">” </w:t>
-      </w:r>
-      <w:r>
-        <w:rPr>
-          <w:lang w:val="ru-RU" w:eastAsia="en-US"/>
-        </w:rPr>
-        <w:t xml:space="preserve">которая указывает фреймворку, какой класс является входом в аппликацию. Далее происходит создание и запись в базу данных, 5 объектов класса </w:t>
-      </w:r>
-      <w:r>
-        <w:rPr>
-          <w:lang w:val="en-US" w:eastAsia="en-US"/>
-        </w:rPr>
-        <w:t>Customer</w:t>
-      </w:r>
-      <w:r>
-        <w:rPr>
-          <w:lang w:val="ru-RU" w:eastAsia="en-US"/>
-        </w:rPr>
-        <w:t xml:space="preserve">, </w:t>
-      </w:r>
-      <w:r>
-        <w:rPr>
-          <w:lang w:val="ru-RU" w:eastAsia="en-US"/>
-        </w:rPr>
-        <w:t xml:space="preserve">используя небольшую магию </w:t>
-      </w:r>
-      <w:r>
-        <w:rPr>
-          <w:lang w:val="en-US" w:eastAsia="en-US"/>
+          <w:lang w:val="ru-RU"/>
+        </w:rPr>
+        <w:t xml:space="preserve">показывает его в выгодном свете, особенно в среде корпоративной </w:t>
+      </w:r>
+      <w:r>
+        <w:rPr>
+          <w:lang w:val="en-US"/>
+        </w:rPr>
+        <w:t>web</w:t>
+      </w:r>
+      <w:r>
+        <w:rPr>
+          <w:lang w:val="ru-RU"/>
+        </w:rPr>
+        <w:t xml:space="preserve"> </w:t>
+      </w:r>
+      <w:r>
+        <w:rPr>
+          <w:lang w:val="ru-RU"/>
+        </w:rPr>
+        <w:t xml:space="preserve">разработки, для чего он и был разработан, как заявляют авторы языка. Конечно для </w:t>
+      </w:r>
+      <w:r>
+        <w:rPr>
+          <w:lang w:val="en-US"/>
+        </w:rPr>
+        <w:t>Java</w:t>
+      </w:r>
+      <w:r>
+        <w:rPr>
+          <w:lang w:val="ru-RU"/>
+        </w:rPr>
+        <w:t xml:space="preserve"> </w:t>
+      </w:r>
+      <w:r>
+        <w:rPr>
+          <w:lang w:val="ru-RU"/>
+        </w:rPr>
+        <w:t>есть определенные библиотеки помогающие бороться с шаблонными строками кода, но гораздо приятнее когда такую возможность предоставляет сам язык.</w:t>
+      </w:r>
+    </w:p>
+    <w:p>
+      <w:pPr>
+        <w:pStyle w:val="Heading1bezNumbering"/>
+      </w:pPr>
+      <w:r>
+        <w:rPr>
+          <w:noProof/>
+        </w:rPr>
+        <w:lastRenderedPageBreak/>
+        <mc:AlternateContent>
+          <mc:Choice Requires="wps">
+            <w:drawing>
+              <wp:anchor distT="0" distB="0" distL="114300" distR="114300" simplePos="0" relativeHeight="251732992" behindDoc="0" locked="0" layoutInCell="1" allowOverlap="1" wp14:anchorId="5C8EF7EB" wp14:editId="73C9DCEB">
+                <wp:simplePos x="0" y="0"/>
+                <wp:positionH relativeFrom="margin">
+                  <wp:align>center</wp:align>
+                </wp:positionH>
+                <wp:positionV relativeFrom="paragraph">
+                  <wp:posOffset>3418536</wp:posOffset>
+                </wp:positionV>
+                <wp:extent cx="1605915" cy="635"/>
+                <wp:effectExtent l="0" t="0" r="0" b="3810"/>
+                <wp:wrapSquare wrapText="bothSides"/>
+                <wp:docPr id="49" name="Text Box 49"/>
+                <wp:cNvGraphicFramePr/>
+                <a:graphic xmlns:a="http://schemas.openxmlformats.org/drawingml/2006/main">
+                  <a:graphicData uri="http://schemas.microsoft.com/office/word/2010/wordprocessingShape">
+                    <wps:wsp>
+                      <wps:cNvSpPr txBox="1"/>
+                      <wps:spPr>
+                        <a:xfrm>
+                          <a:off x="0" y="0"/>
+                          <a:ext cx="1605915" cy="635"/>
+                        </a:xfrm>
+                        <a:prstGeom prst="rect">
+                          <a:avLst/>
+                        </a:prstGeom>
+                        <a:solidFill>
+                          <a:prstClr val="white"/>
+                        </a:solidFill>
+                        <a:ln>
+                          <a:noFill/>
+                        </a:ln>
+                      </wps:spPr>
+                      <wps:txbx>
+                        <w:txbxContent>
+                          <w:p>
+                            <w:pPr>
+                              <w:pStyle w:val="Caption"/>
+                              <w:rPr>
+                                <w:rFonts w:cs="Arial"/>
+                                <w:b/>
+                                <w:bCs/>
+                                <w:caps/>
+                                <w:noProof/>
+                                <w:kern w:val="32"/>
+                                <w:sz w:val="28"/>
+                                <w:szCs w:val="32"/>
+                                <w:lang w:val="en-US"/>
+                              </w:rPr>
+                            </w:pPr>
+                            <w:r>
+                              <w:t xml:space="preserve">4.4.6 att. </w:t>
+                            </w:r>
+                            <w:r>
+                              <w:rPr>
+                                <w:b/>
+                              </w:rPr>
+                              <w:t>Customer Java</w:t>
+                            </w:r>
+                          </w:p>
+                        </w:txbxContent>
+                      </wps:txbx>
+                      <wps:bodyPr rot="0" spcFirstLastPara="0" vertOverflow="overflow" horzOverflow="overflow" vert="horz" wrap="square" lIns="0" tIns="0" rIns="0" bIns="0" numCol="1" spcCol="0" rtlCol="0" fromWordArt="0" anchor="t" anchorCtr="0" forceAA="0" compatLnSpc="1">
+                        <a:prstTxWarp prst="textNoShape">
+                          <a:avLst/>
+                        </a:prstTxWarp>
+                        <a:spAutoFit/>
+                      </wps:bodyPr>
+                    </wps:wsp>
+                  </a:graphicData>
+                </a:graphic>
+                <wp14:sizeRelH relativeFrom="margin">
+                  <wp14:pctWidth>0</wp14:pctWidth>
+                </wp14:sizeRelH>
+              </wp:anchor>
+            </w:drawing>
+          </mc:Choice>
+          <mc:Fallback>
+            <w:pict>
+              <v:shape w14:anchorId="5C8EF7EB" id="Text Box 49" o:spid="_x0000_s1049" type="#_x0000_t202" style="position:absolute;left:0;text-align:left;margin-left:0;margin-top:269.2pt;width:126.45pt;height:.05pt;z-index:251732992;visibility:visible;mso-wrap-style:square;mso-width-percent:0;mso-wrap-distance-left:9pt;mso-wrap-distance-top:0;mso-wrap-distance-right:9pt;mso-wrap-distance-bottom:0;mso-position-horizontal:center;mso-position-horizontal-relative:margin;mso-position-vertical:absolute;mso-position-vertical-relative:text;mso-width-percent:0;mso-width-relative:margin;v-text-anchor:top" o:gfxdata="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" stroked="f">
+                <v:textbox style="mso-fit-shape-to-text:t" inset="0,0,0,0">
+                  <w:txbxContent>
+                    <w:p>
+                      <w:pPr>
+                        <w:pStyle w:val="Caption"/>
+                        <w:rPr>
+                          <w:rFonts w:cs="Arial"/>
+                          <w:b/>
+                          <w:bCs/>
+                          <w:caps/>
+                          <w:noProof/>
+                          <w:kern w:val="32"/>
+                          <w:sz w:val="28"/>
+                          <w:szCs w:val="32"/>
+                          <w:lang w:val="en-US"/>
+                        </w:rPr>
+                      </w:pPr>
+                      <w:r>
+                        <w:t xml:space="preserve">4.4.6 att. </w:t>
+                      </w:r>
+                      <w:r>
+                        <w:rPr>
+                          <w:b/>
+                        </w:rPr>
+                        <w:t>Customer Java</w:t>
+                      </w:r>
+                    </w:p>
+                  </w:txbxContent>
+                </v:textbox>
+                <w10:wrap type="square" anchorx="margin"/>
+              </v:shape>
+            </w:pict>
+          </mc:Fallback>
+        </mc:AlternateContent>
+      </w:r>
+      <w:r>
+        <w:rPr>
+          <w:noProof/>
+          <w:lang w:val="en-US" w:eastAsia="en-US" w:bidi="ar-SA"/>
+        </w:rPr>
+        <w:drawing>
+          <wp:anchor distT="0" distB="0" distL="114300" distR="114300" simplePos="0" relativeHeight="251730944" behindDoc="0" locked="0" layoutInCell="1" allowOverlap="1">
+            <wp:simplePos x="0" y="0"/>
+            <wp:positionH relativeFrom="margin">
+              <wp:align>center</wp:align>
+            </wp:positionH>
+            <wp:positionV relativeFrom="page">
+              <wp:posOffset>397510</wp:posOffset>
+            </wp:positionV>
+            <wp:extent cx="4691380" cy="3867150"/>
+            <wp:effectExtent l="0" t="0" r="0" b="0"/>
+            <wp:wrapSquare wrapText="bothSides"/>
+            <wp:docPr id="48" name="Picture 48"/>
+            <wp:cNvGraphicFramePr>
+              <a:graphicFrameLocks xmlns:a="http://schemas.openxmlformats.org/drawingml/2006/main" noChangeAspect="1"/>
+            </wp:cNvGraphicFramePr>
+            <a:graphic xmlns:a="http://schemas.openxmlformats.org/drawingml/2006/main">
+              <a:graphicData uri="http://schemas.openxmlformats.org/drawingml/2006/picture">
+                <pic:pic xmlns:pic="http://schemas.openxmlformats.org/drawingml/2006/picture">
+                  <pic:nvPicPr>
+                    <pic:cNvPr id="48" name="customerJava.png"/>
+                    <pic:cNvPicPr/>
+                  </pic:nvPicPr>
+                  <pic:blipFill>
+                    <a:blip r:embed="rId42">
+                      <a:extLst>
+                        <a:ext uri="{28A0092B-C50C-407E-A947-70E740481C1C}">
+                          <a14:useLocalDpi xmlns:a14="http://schemas.microsoft.com/office/drawing/2010/main" val="0"/>
+                        </a:ext>
+                      </a:extLst>
+                    </a:blip>
+                    <a:stretch>
+                      <a:fillRect/>
+                    </a:stretch>
+                  </pic:blipFill>
+                  <pic:spPr>
+                    <a:xfrm>
+                      <a:off x="0" y="0"/>
+                      <a:ext cx="4691380" cy="3867150"/>
+                    </a:xfrm>
+                    <a:prstGeom prst="rect">
+                      <a:avLst/>
+                    </a:prstGeom>
+                  </pic:spPr>
+                </pic:pic>
+              </a:graphicData>
+            </a:graphic>
+            <wp14:sizeRelH relativeFrom="margin">
+              <wp14:pctWidth>0</wp14:pctWidth>
+            </wp14:sizeRelH>
+            <wp14:sizeRelV relativeFrom="margin">
+              <wp14:pctHeight>0</wp14:pctHeight>
+            </wp14:sizeRelV>
+          </wp:anchor>
+        </w:drawing>
+      </w:r>
+    </w:p>
+    <w:p>
+      <w:pPr>
+        <w:pStyle w:val="NormalarTab"/>
+      </w:pPr>
+    </w:p>
+    <w:p>
+      <w:pPr>
+        <w:pStyle w:val="Heading3"/>
+        <w:rPr>
+          <w:lang w:bidi="ar-SA"/>
+        </w:rPr>
+      </w:pPr>
+      <w:r>
+        <w:rPr>
+          <w:lang w:bidi="ar-SA"/>
+        </w:rPr>
+        <w:t>Repository</w:t>
+      </w:r>
+    </w:p>
+    <w:p>
+      <w:pPr>
+        <w:rPr>
+          <w:lang w:val="ru-RU" w:eastAsia="en-US" w:bidi="ar-SA"/>
+        </w:rPr>
+      </w:pPr>
+      <w:r>
+        <w:rPr>
+          <w:noProof/>
+          <w:snapToGrid/>
+          <w:lang w:val="en-US" w:eastAsia="en-US" w:bidi="ar-SA"/>
+        </w:rPr>
+        <w:drawing>
+          <wp:anchor distT="0" distB="0" distL="114300" distR="114300" simplePos="0" relativeHeight="251734016" behindDoc="0" locked="0" layoutInCell="1" allowOverlap="1">
+            <wp:simplePos x="0" y="0"/>
+            <wp:positionH relativeFrom="margin">
+              <wp:posOffset>3893</wp:posOffset>
+            </wp:positionH>
+            <wp:positionV relativeFrom="page">
+              <wp:posOffset>6130456</wp:posOffset>
+            </wp:positionV>
+            <wp:extent cx="5278755" cy="724535"/>
+            <wp:effectExtent l="0" t="0" r="0" b="0"/>
+            <wp:wrapSquare wrapText="bothSides"/>
+            <wp:docPr id="50" name="Picture 50"/>
+            <wp:cNvGraphicFramePr>
+              <a:graphicFrameLocks xmlns:a="http://schemas.openxmlformats.org/drawingml/2006/main" noChangeAspect="1"/>
+            </wp:cNvGraphicFramePr>
+            <a:graphic xmlns:a="http://schemas.openxmlformats.org/drawingml/2006/main">
+              <a:graphicData uri="http://schemas.openxmlformats.org/drawingml/2006/picture">
+                <pic:pic xmlns:pic="http://schemas.openxmlformats.org/drawingml/2006/picture">
+                  <pic:nvPicPr>
+                    <pic:cNvPr id="50" name="repository.png"/>
+                    <pic:cNvPicPr/>
+                  </pic:nvPicPr>
+                  <pic:blipFill>
+                    <a:blip r:embed="rId43">
+                      <a:extLst>
+                        <a:ext uri="{28A0092B-C50C-407E-A947-70E740481C1C}">
+                          <a14:useLocalDpi xmlns:a14="http://schemas.microsoft.com/office/drawing/2010/main" val="0"/>
+                        </a:ext>
+                      </a:extLst>
+                    </a:blip>
+                    <a:stretch>
+                      <a:fillRect/>
+                    </a:stretch>
+                  </pic:blipFill>
+                  <pic:spPr>
+                    <a:xfrm>
+                      <a:off x="0" y="0"/>
+                      <a:ext cx="5278755" cy="724535"/>
+                    </a:xfrm>
+                    <a:prstGeom prst="rect">
+                      <a:avLst/>
+                    </a:prstGeom>
+                  </pic:spPr>
+                </pic:pic>
+              </a:graphicData>
+            </a:graphic>
+          </wp:anchor>
+        </w:drawing>
+      </w:r>
+      <w:r>
+        <w:rPr>
+          <w:lang w:val="ru-RU" w:eastAsia="en-US" w:bidi="ar-SA"/>
+        </w:rPr>
+        <w:t xml:space="preserve">Хранилище – это  название для классов которые занимаются работой с базой данных, так принято. Благодаря </w:t>
+      </w:r>
+      <w:r>
+        <w:rPr>
+          <w:lang w:val="en-US" w:eastAsia="en-US" w:bidi="ar-SA"/>
         </w:rPr>
         <w:t>Spring</w:t>
       </w:r>
       <w:r>
         <w:rPr>
-          <w:lang w:val="ru-RU" w:eastAsia="en-US"/>
+          <w:lang w:val="ru-RU" w:eastAsia="en-US" w:bidi="ar-SA"/>
+        </w:rPr>
+        <w:t xml:space="preserve"> </w:t>
+      </w:r>
+      <w:r>
+        <w:rPr>
+          <w:lang w:val="ru-RU" w:eastAsia="en-US" w:bidi="ar-SA"/>
+        </w:rPr>
+        <w:t>он выглядит очень просто.</w:t>
+      </w:r>
+    </w:p>
+    <w:p>
+      <w:pPr>
+        <w:rPr>
+          <w:lang w:val="ru-RU" w:eastAsia="en-US" w:bidi="ar-SA"/>
+        </w:rPr>
+      </w:pPr>
+    </w:p>
+    <w:p>
+      <w:pPr>
+        <w:rPr>
+          <w:lang w:val="ru-RU" w:eastAsia="en-US" w:bidi="ar-SA"/>
+        </w:rPr>
+      </w:pPr>
+    </w:p>
+    <w:p>
+      <w:pPr>
+        <w:rPr>
+          <w:lang w:val="ru-RU" w:eastAsia="en-US" w:bidi="ar-SA"/>
+        </w:rPr>
+      </w:pPr>
+      <w:r>
+        <w:rPr>
+          <w:lang w:val="ru-RU" w:eastAsia="en-US" w:bidi="ar-SA"/>
+        </w:rPr>
+        <w:t xml:space="preserve">Как видно на картинке 4.4.7 это интерфейс, который наследует интерфейс из фреймворка </w:t>
+      </w:r>
+      <w:r>
+        <w:rPr>
+          <w:lang w:val="en-US" w:eastAsia="en-US" w:bidi="ar-SA"/>
+        </w:rPr>
+        <w:t>Spring</w:t>
+      </w:r>
+      <w:r>
+        <w:rPr>
+          <w:lang w:val="ru-RU" w:eastAsia="en-US" w:bidi="ar-SA"/>
+        </w:rPr>
+        <w:t xml:space="preserve">, который очень сильно упрощает работу с базой данных в современных </w:t>
+      </w:r>
+      <w:r>
+        <w:rPr>
+          <w:lang w:val="en-US" w:eastAsia="en-US" w:bidi="ar-SA"/>
+        </w:rPr>
+        <w:t>web</w:t>
+      </w:r>
+      <w:r>
+        <w:rPr>
+          <w:lang w:val="ru-RU" w:eastAsia="en-US" w:bidi="ar-SA"/>
+        </w:rPr>
+        <w:t xml:space="preserve"> </w:t>
+      </w:r>
+      <w:r>
+        <w:rPr>
+          <w:lang w:val="ru-RU" w:eastAsia="en-US" w:bidi="ar-SA"/>
+        </w:rPr>
+        <w:t>приложениях</w:t>
+      </w:r>
+      <w:r>
+        <w:rPr>
+          <w:lang w:val="ru-RU" w:eastAsia="en-US" w:bidi="ar-SA"/>
         </w:rPr>
         <w:t xml:space="preserve">. </w:t>
       </w:r>
       <w:r>
         <w:rPr>
-          <w:lang w:val="ru-RU" w:eastAsia="en-US"/>
-        </w:rPr>
-        <w:t xml:space="preserve">А именно, </w:t>
-      </w:r>
-      <w:r>
-        <w:rPr>
-          <w:lang w:val="ru-RU" w:eastAsia="en-US"/>
-        </w:rPr>
-        <w:t xml:space="preserve">создается метод, в который как параметр передается интерфейс </w:t>
-      </w:r>
-      <w:proofErr w:type="spellStart"/>
-      <w:r>
-        <w:rPr>
-          <w:lang w:val="en-US" w:eastAsia="en-US"/>
-        </w:rPr>
-        <w:t>CustomerRepository</w:t>
-      </w:r>
-      <w:proofErr w:type="spellEnd"/>
-      <w:r>
-        <w:rPr>
-          <w:lang w:val="ru-RU" w:eastAsia="en-US"/>
-        </w:rPr>
-        <w:t xml:space="preserve">, который выполнится при запуске аппликации, который создает объект реализации интерфейса </w:t>
-      </w:r>
-      <w:proofErr w:type="spellStart"/>
-      <w:r>
-        <w:rPr>
-          <w:lang w:val="en-US" w:eastAsia="en-US"/>
-        </w:rPr>
-        <w:t>ApplicationRunner</w:t>
-      </w:r>
-      <w:proofErr w:type="spellEnd"/>
-      <w:r>
-        <w:rPr>
-          <w:lang w:val="ru-RU" w:eastAsia="en-US"/>
-        </w:rPr>
-        <w:t xml:space="preserve"> </w:t>
-      </w:r>
-      <w:r>
-        <w:rPr>
-          <w:lang w:val="ru-RU" w:eastAsia="en-US"/>
-        </w:rPr>
-        <w:t xml:space="preserve">и вызывает у него метод </w:t>
-      </w:r>
-      <w:r>
-        <w:rPr>
-          <w:lang w:val="en-US" w:eastAsia="en-US"/>
-        </w:rPr>
-        <w:t>run</w:t>
-      </w:r>
-      <w:r>
-        <w:rPr>
-          <w:lang w:val="ru-RU" w:eastAsia="en-US"/>
-        </w:rPr>
-        <w:t xml:space="preserve">, в теле метода вы можете видеть ту самую запись объектов в базу данных, вызывая метод </w:t>
-      </w:r>
-      <w:r>
-        <w:rPr>
-          <w:lang w:val="en-US" w:eastAsia="en-US"/>
-        </w:rPr>
-        <w:t>save</w:t>
-      </w:r>
-      <w:r>
-        <w:rPr>
-          <w:lang w:val="ru-RU" w:eastAsia="en-US"/>
-        </w:rPr>
-        <w:t xml:space="preserve"> </w:t>
-      </w:r>
-      <w:r>
-        <w:rPr>
-          <w:lang w:val="ru-RU" w:eastAsia="en-US"/>
-        </w:rPr>
-        <w:t xml:space="preserve">у </w:t>
-      </w:r>
-      <w:proofErr w:type="spellStart"/>
-      <w:r>
-        <w:rPr>
-          <w:lang w:val="en-US" w:eastAsia="en-US"/>
-        </w:rPr>
-        <w:t>CustomerRepository</w:t>
-      </w:r>
-      <w:proofErr w:type="spellEnd"/>
-      <w:r>
-        <w:rPr>
-          <w:lang w:val="ru-RU" w:eastAsia="en-US"/>
-        </w:rPr>
-        <w:t xml:space="preserve">, </w:t>
-      </w:r>
-      <w:r>
-        <w:rPr>
-          <w:lang w:val="ru-RU" w:eastAsia="en-US"/>
-        </w:rPr>
-        <w:t xml:space="preserve">передавая объекты класса </w:t>
-      </w:r>
-      <w:r>
-        <w:rPr>
-          <w:lang w:val="en-US" w:eastAsia="en-US"/>
-        </w:rPr>
-        <w:t>Customer</w:t>
-      </w:r>
-      <w:r>
-        <w:rPr>
-          <w:lang w:val="ru-RU" w:eastAsia="en-US"/>
-        </w:rPr>
-        <w:t xml:space="preserve"> </w:t>
-      </w:r>
-      <w:r>
-        <w:rPr>
-          <w:lang w:val="ru-RU" w:eastAsia="en-US"/>
-        </w:rPr>
-        <w:t>как параметры.</w:t>
-      </w:r>
-      <w:r>
-        <w:rPr>
-          <w:lang w:val="ru-RU" w:eastAsia="en-US"/>
-        </w:rPr>
-        <w:t xml:space="preserve"> </w:t>
-      </w:r>
-      <w:r>
-        <w:rPr>
-          <w:lang w:val="ru-RU" w:eastAsia="en-US"/>
-        </w:rPr>
-        <w:t xml:space="preserve">Ну и дальше находится стандартный для </w:t>
-      </w:r>
-      <w:r>
-        <w:rPr>
-          <w:lang w:val="en-US" w:eastAsia="en-US"/>
-        </w:rPr>
-        <w:t>Ceylon</w:t>
-      </w:r>
-      <w:r>
-        <w:rPr>
-          <w:lang w:val="ru-RU" w:eastAsia="en-US"/>
-        </w:rPr>
-        <w:t xml:space="preserve"> </w:t>
-      </w:r>
-      <w:r>
-        <w:rPr>
-          <w:lang w:val="ru-RU" w:eastAsia="en-US"/>
-        </w:rPr>
-        <w:t xml:space="preserve">метод </w:t>
-      </w:r>
-      <w:r>
-        <w:rPr>
-          <w:lang w:val="en-US" w:eastAsia="en-US"/>
-        </w:rPr>
-        <w:t>run</w:t>
-      </w:r>
-      <w:r>
-        <w:rPr>
-          <w:lang w:val="ru-RU" w:eastAsia="en-US"/>
-        </w:rPr>
-        <w:t xml:space="preserve">, </w:t>
-      </w:r>
-      <w:r>
-        <w:rPr>
-          <w:lang w:val="ru-RU" w:eastAsia="en-US"/>
-        </w:rPr>
-        <w:t xml:space="preserve">который должен присутсвовать в любой аппликации. В случае с </w:t>
-      </w:r>
-      <w:r>
-        <w:rPr>
-          <w:lang w:val="en-US" w:eastAsia="en-US"/>
-        </w:rPr>
-        <w:t>Ceylon</w:t>
-      </w:r>
-      <w:r>
-        <w:rPr>
-          <w:lang w:val="ru-RU" w:eastAsia="en-US"/>
-        </w:rPr>
-        <w:t xml:space="preserve">, </w:t>
-      </w:r>
-      <w:r>
-        <w:rPr>
-          <w:lang w:val="ru-RU" w:eastAsia="en-US"/>
-        </w:rPr>
-        <w:t xml:space="preserve">эту аппликацию можно запустить только вызвав у сборшика проекта </w:t>
-      </w:r>
-      <w:proofErr w:type="spellStart"/>
-      <w:r>
-        <w:rPr>
-          <w:lang w:val="en-US" w:eastAsia="en-US"/>
-        </w:rPr>
-        <w:t>Gradle</w:t>
-      </w:r>
-      <w:proofErr w:type="spellEnd"/>
-      <w:r>
-        <w:rPr>
-          <w:lang w:val="ru-RU" w:eastAsia="en-US"/>
-        </w:rPr>
-        <w:t xml:space="preserve"> </w:t>
-      </w:r>
-      <w:r>
-        <w:rPr>
-          <w:lang w:val="ru-RU" w:eastAsia="en-US"/>
-        </w:rPr>
-        <w:t xml:space="preserve">задание </w:t>
-      </w:r>
-      <w:proofErr w:type="spellStart"/>
-      <w:r>
-        <w:rPr>
-          <w:lang w:val="en-US" w:eastAsia="en-US"/>
-        </w:rPr>
-        <w:t>runCeylon</w:t>
-      </w:r>
-      <w:proofErr w:type="spellEnd"/>
-      <w:r>
-        <w:rPr>
-          <w:lang w:val="ru-RU" w:eastAsia="en-US"/>
-        </w:rPr>
-        <w:t xml:space="preserve"> </w:t>
-      </w:r>
-      <w:r>
-        <w:rPr>
-          <w:lang w:val="ru-RU" w:eastAsia="en-US"/>
-        </w:rPr>
-        <w:t xml:space="preserve">из </w:t>
-      </w:r>
-      <w:r>
-        <w:rPr>
-          <w:lang w:val="en-US" w:eastAsia="en-US"/>
-        </w:rPr>
-        <w:t>IDE</w:t>
-      </w:r>
-      <w:r>
-        <w:rPr>
-          <w:lang w:val="ru-RU" w:eastAsia="en-US"/>
-        </w:rPr>
-        <w:t xml:space="preserve"> </w:t>
-      </w:r>
-      <w:r>
-        <w:rPr>
-          <w:lang w:val="ru-RU" w:eastAsia="en-US"/>
-        </w:rPr>
-        <w:t xml:space="preserve">или консоли, в варианте с </w:t>
-      </w:r>
-      <w:r>
-        <w:rPr>
-          <w:lang w:val="en-US" w:eastAsia="en-US"/>
+          <w:lang w:val="ru-RU" w:eastAsia="en-US" w:bidi="ar-SA"/>
+        </w:rPr>
+        <w:t xml:space="preserve">В </w:t>
+      </w:r>
+      <w:r>
+        <w:rPr>
+          <w:lang w:val="en-US" w:eastAsia="en-US" w:bidi="ar-SA"/>
         </w:rPr>
         <w:t>Java</w:t>
       </w:r>
       <w:r>
         <w:rPr>
-          <w:lang w:val="ru-RU" w:eastAsia="en-US"/>
-        </w:rPr>
-        <w:t xml:space="preserve">, можно запустить метод </w:t>
-      </w:r>
-      <w:r>
-        <w:rPr>
-          <w:lang w:val="en-US" w:eastAsia="en-US"/>
-        </w:rPr>
-        <w:t>main</w:t>
-      </w:r>
-      <w:r>
-        <w:rPr>
-          <w:lang w:val="ru-RU" w:eastAsia="en-US"/>
+          <w:lang w:val="ru-RU" w:eastAsia="en-US" w:bidi="ar-SA"/>
+        </w:rPr>
+        <w:t xml:space="preserve"> </w:t>
+      </w:r>
+      <w:r>
+        <w:rPr>
+          <w:lang w:val="ru-RU" w:eastAsia="en-US" w:bidi="ar-SA"/>
+        </w:rPr>
+        <w:t>данный класс выглядит так же</w:t>
+      </w:r>
+      <w:r>
+        <w:rPr>
+          <w:lang w:val="ru-RU" w:eastAsia="en-US" w:bidi="ar-SA"/>
         </w:rPr>
         <w:t>.</w:t>
       </w:r>
-    </w:p>
-    <w:p>
-      <w:pPr>
-        <w:rPr>
-          <w:lang w:val="ru-RU" w:eastAsia="en-US"/>
-        </w:rPr>
-      </w:pPr>
-    </w:p>
-    <w:p>
-      <w:pPr>
-        <w:pStyle w:val="Heading3"/>
-        <w:rPr>
-          <w:lang w:val="en-US"/>
-        </w:rPr>
-      </w:pPr>
-      <w:r>
-        <w:rPr>
-          <w:lang w:val="ru-RU"/>
-        </w:rPr>
-        <w:t>С</w:t>
-      </w:r>
-      <w:proofErr w:type="spellStart"/>
-      <w:r>
-        <w:rPr>
-          <w:lang w:val="en-US"/>
-        </w:rPr>
-        <w:t>ustomer.Ceylon</w:t>
-      </w:r>
-      <w:proofErr w:type="spellEnd"/>
-    </w:p>
-    <w:p>
-      <w:pPr>
-        <w:rPr>
-          <w:lang w:val="ru-RU" w:eastAsia="en-US"/>
-        </w:rPr>
-      </w:pPr>
-      <w:r>
-        <w:rPr>
-          <w:lang w:val="ru-RU" w:eastAsia="en-US"/>
-        </w:rPr>
-        <w:t>//</w:t>
-      </w:r>
-      <w:r>
-        <w:rPr>
-          <w:lang w:val="en-US" w:eastAsia="en-US"/>
-        </w:rPr>
-        <w:t>TODO</w:t>
-      </w:r>
-      <w:r>
-        <w:rPr>
-          <w:lang w:val="ru-RU" w:eastAsia="en-US"/>
-        </w:rPr>
-        <w:t xml:space="preserve"> </w:t>
-      </w:r>
-      <w:r>
-        <w:rPr>
-          <w:lang w:val="ru-RU" w:eastAsia="en-US"/>
-        </w:rPr>
-        <w:t>добавить сравнение по всем пунктам.</w:t>
-      </w:r>
-      <w:bookmarkStart w:id="4" w:name="_GoBack"/>
-      <w:bookmarkEnd w:id="4"/>
-    </w:p>
-    <w:p>
-      <w:pPr>
-        <w:rPr>
-          <w:lang w:val="ru-RU" w:eastAsia="en-US"/>
-        </w:rPr>
-      </w:pPr>
-    </w:p>
-    <w:p>
-      <w:pPr>
-        <w:rPr>
-          <w:lang w:val="ru-RU"/>
-          <w:rPrChange w:id="5" w:author="Edwin" w:date="2017-05-22T22:53:00Z">
-            <w:rPr>
-              <w:lang w:val="en-US" w:eastAsia="en-US"/>
-            </w:rPr>
-          </w:rPrChange>
-        </w:rPr>
-      </w:pPr>
-    </w:p>
-    <w:p>
-      <w:pPr>
-        <w:pStyle w:val="Heading1bezNumbering"/>
-      </w:pPr>
-      <w:r>
-        <w:lastRenderedPageBreak/>
-        <w:t>SECINĀJUMI</w:t>
-      </w:r>
-    </w:p>
-    <w:p>
-      <w:pPr>
-        <w:pStyle w:val="NormalarTab"/>
-      </w:pPr>
-    </w:p>
-    <w:p>
-      <w:pPr>
-        <w:pStyle w:val="NormalarTab"/>
-        <w:rPr>
-          <w:lang w:val="ru-RU" w:eastAsia="en-US"/>
-        </w:rPr>
-      </w:pPr>
-    </w:p>
-    <w:p>
-      <w:pPr>
-        <w:pStyle w:val="NormalarTab"/>
-        <w:rPr>
-          <w:lang w:val="ru-RU"/>
-        </w:rPr>
-      </w:pPr>
-      <w:bookmarkStart w:id="6" w:name="_Toc444598157"/>
-    </w:p>
-    <w:bookmarkEnd w:id="6"/>
-    <w:p>
-      <w:pPr>
-        <w:pStyle w:val="NormalarTab"/>
-        <w:rPr>
-          <w:lang w:eastAsia="en-US" w:bidi="ar-SA"/>
-        </w:rPr>
-      </w:pPr>
+      <w:r>
+        <w:rPr>
+          <w:lang w:val="ru-RU" w:eastAsia="en-US" w:bidi="ar-SA"/>
+        </w:rPr>
+        <w:t xml:space="preserve"> </w:t>
+      </w:r>
+      <w:bookmarkStart w:id="5" w:name="_GoBack"/>
+      <w:bookmarkEnd w:id="5"/>
+    </w:p>
+    <w:p>
+      <w:pPr>
+        <w:rPr>
+          <w:lang w:val="ru-RU" w:eastAsia="en-US" w:bidi="ar-SA"/>
+        </w:rPr>
+      </w:pPr>
+    </w:p>
+    <w:p>
+      <w:pPr>
+        <w:rPr>
+          <w:lang w:val="ru-RU" w:eastAsia="en-US" w:bidi="ar-SA"/>
+        </w:rPr>
+      </w:pPr>
+    </w:p>
+    <w:p>
+      <w:pPr>
+        <w:rPr>
+          <w:lang w:val="ru-RU" w:eastAsia="en-US" w:bidi="ar-SA"/>
+        </w:rPr>
+      </w:pPr>
+      <w:r>
+        <w:rPr>
+          <w:noProof/>
+        </w:rPr>
+        <mc:AlternateContent>
+          <mc:Choice Requires="wps">
+            <w:drawing>
+              <wp:anchor distT="0" distB="0" distL="114300" distR="114300" simplePos="0" relativeHeight="251736064" behindDoc="0" locked="0" layoutInCell="1" allowOverlap="1" wp14:anchorId="7EFD07A7" wp14:editId="4C1B953E">
+                <wp:simplePos x="0" y="0"/>
+                <wp:positionH relativeFrom="margin">
+                  <wp:posOffset>1896303</wp:posOffset>
+                </wp:positionH>
+                <wp:positionV relativeFrom="page">
+                  <wp:posOffset>6925586</wp:posOffset>
+                </wp:positionV>
+                <wp:extent cx="1485900" cy="415290"/>
+                <wp:effectExtent l="0" t="0" r="0" b="3810"/>
+                <wp:wrapSquare wrapText="bothSides"/>
+                <wp:docPr id="51" name="Text Box 51"/>
+                <wp:cNvGraphicFramePr/>
+                <a:graphic xmlns:a="http://schemas.openxmlformats.org/drawingml/2006/main">
+                  <a:graphicData uri="http://schemas.microsoft.com/office/word/2010/wordprocessingShape">
+                    <wps:wsp>
+                      <wps:cNvSpPr txBox="1"/>
+                      <wps:spPr>
+                        <a:xfrm>
+                          <a:off x="0" y="0"/>
+                          <a:ext cx="1485900" cy="415290"/>
+                        </a:xfrm>
+                        <a:prstGeom prst="rect">
+                          <a:avLst/>
+                        </a:prstGeom>
+                        <a:solidFill>
+                          <a:prstClr val="white"/>
+                        </a:solidFill>
+                        <a:ln>
+                          <a:noFill/>
+                        </a:ln>
+                      </wps:spPr>
+                      <wps:txbx>
+                        <w:txbxContent>
+                          <w:p>
+                            <w:pPr>
+                              <w:pStyle w:val="Caption"/>
+                              <w:rPr>
+                                <w:noProof/>
+                                <w:lang w:val="en-US"/>
+                              </w:rPr>
+                            </w:pPr>
+                            <w:r>
+                              <w:t>4.4.</w:t>
+                            </w:r>
+                            <w:r>
+                              <w:rPr>
+                                <w:lang w:val="ru-RU"/>
+                              </w:rPr>
+                              <w:t>7</w:t>
+                            </w:r>
+                            <w:r>
+                              <w:t xml:space="preserve"> att. </w:t>
+                            </w:r>
+                            <w:r>
+                              <w:rPr>
+                                <w:b/>
+                                <w:lang w:val="ru-RU"/>
+                              </w:rPr>
+                              <w:t>Хранилище</w:t>
+                            </w:r>
+                          </w:p>
+                        </w:txbxContent>
+                      </wps:txbx>
+                      <wps:bodyPr rot="0" spcFirstLastPara="0" vertOverflow="overflow" horzOverflow="overflow" vert="horz" wrap="square" lIns="0" tIns="0" rIns="0" bIns="0" numCol="1" spcCol="0" rtlCol="0" fromWordArt="0" anchor="t" anchorCtr="0" forceAA="0" compatLnSpc="1">
+                        <a:prstTxWarp prst="textNoShape">
+                          <a:avLst/>
+                        </a:prstTxWarp>
+                        <a:spAutoFit/>
+                      </wps:bodyPr>
+                    </wps:wsp>
+                  </a:graphicData>
+                </a:graphic>
+                <wp14:sizeRelH relativeFrom="margin">
+                  <wp14:pctWidth>0</wp14:pctWidth>
+                </wp14:sizeRelH>
+              </wp:anchor>
+            </w:drawing>
+          </mc:Choice>
+          <mc:Fallback>
+            <w:pict>
+              <v:shape w14:anchorId="7EFD07A7" id="Text Box 51" o:spid="_x0000_s1050" type="#_x0000_t202" style="position:absolute;left:0;text-align:left;margin-left:149.3pt;margin-top:545.3pt;width:117pt;height:32.7pt;z-index:251736064;visibility:visible;mso-wrap-style:square;mso-width-percent:0;mso-wrap-distance-left:9pt;mso-wrap-distance-top:0;mso-wrap-distance-right:9pt;mso-wrap-distance-bottom:0;mso-position-horizontal:absolute;mso-position-horizontal-relative:margin;mso-position-vertical:absolute;mso-position-vertical-relative:page;mso-width-percent:0;mso-width-relative:margin;v-text-anchor:top" o:gfxdata="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" stroked="f">
+                <v:textbox style="mso-fit-shape-to-text:t" inset="0,0,0,0">
+                  <w:txbxContent>
+                    <w:p>
+                      <w:pPr>
+                        <w:pStyle w:val="Caption"/>
+                        <w:rPr>
+                          <w:noProof/>
+                          <w:lang w:val="en-US"/>
+                        </w:rPr>
+                      </w:pPr>
+                      <w:r>
+                        <w:t>4.4.</w:t>
+                      </w:r>
+                      <w:r>
+                        <w:rPr>
+                          <w:lang w:val="ru-RU"/>
+                        </w:rPr>
+                        <w:t>7</w:t>
+                      </w:r>
+                      <w:r>
+                        <w:t xml:space="preserve"> att. </w:t>
+                      </w:r>
+                      <w:r>
+                        <w:rPr>
+                          <w:b/>
+                          <w:lang w:val="ru-RU"/>
+                        </w:rPr>
+                        <w:t>Хранилище</w:t>
+                      </w:r>
+                    </w:p>
+                  </w:txbxContent>
+                </v:textbox>
+                <w10:wrap type="square" anchorx="margin" anchory="page"/>
+              </v:shape>
+            </w:pict>
+          </mc:Fallback>
+        </mc:AlternateContent>
+      </w:r>
     </w:p>
     <w:p>
       <w:pPr>
@@ -20082,7 +21285,7 @@
           <w:lang w:eastAsia="en-US"/>
         </w:rPr>
       </w:pPr>
-      <w:bookmarkStart w:id="7" w:name="_Toc444598158"/>
+      <w:bookmarkStart w:id="6" w:name="_Toc444598158"/>
       <w:r>
         <w:rPr>
           <w:bCs w:val="0"/>
@@ -20091,7 +21294,7 @@
         <w:lastRenderedPageBreak/>
         <w:t>Izmantotās literatūras saraksts</w:t>
       </w:r>
-      <w:bookmarkEnd w:id="7"/>
+      <w:bookmarkEnd w:id="6"/>
     </w:p>
     <w:p>
       <w:pPr>
@@ -20108,14 +21311,14 @@
           <w:lang w:eastAsia="en-US"/>
         </w:rPr>
       </w:pPr>
-      <w:bookmarkStart w:id="8" w:name="_Ref128159988"/>
+      <w:bookmarkStart w:id="7" w:name="_Ref128159988"/>
       <w:r>
         <w:rPr>
           <w:lang w:eastAsia="en-US"/>
         </w:rPr>
         <w:t>Literatūras avots A</w:t>
       </w:r>
-      <w:bookmarkEnd w:id="8"/>
+      <w:bookmarkEnd w:id="7"/>
     </w:p>
     <w:p>
       <w:pPr>
@@ -20154,22 +21357,22 @@
           <w:lang w:eastAsia="en-US"/>
         </w:rPr>
       </w:pPr>
-      <w:bookmarkStart w:id="9" w:name="_Ref125394208"/>
-      <w:bookmarkStart w:id="10" w:name="_Ref128160037"/>
+      <w:bookmarkStart w:id="8" w:name="_Ref125394208"/>
+      <w:bookmarkStart w:id="9" w:name="_Ref128160037"/>
       <w:r>
         <w:rPr>
           <w:lang w:eastAsia="en-US"/>
         </w:rPr>
         <w:t>Žurnāls</w:t>
       </w:r>
+      <w:bookmarkEnd w:id="8"/>
+      <w:r>
+        <w:rPr>
+          <w:lang w:eastAsia="en-US"/>
+        </w:rPr>
+        <w:t xml:space="preserve"> C</w:t>
+      </w:r>
       <w:bookmarkEnd w:id="9"/>
-      <w:r>
-        <w:rPr>
-          <w:lang w:eastAsia="en-US"/>
-        </w:rPr>
-        <w:t xml:space="preserve"> C</w:t>
-      </w:r>
-      <w:bookmarkEnd w:id="10"/>
     </w:p>
     <w:p>
       <w:pPr>
@@ -20211,7 +21414,7 @@
           <w:snapToGrid/>
           <w:color w:val="000000"/>
           <w:shd w:val="clear" w:color="auto" w:fill="FFFFFF"/>
-          <w:lang w:val="en-US" w:eastAsia="en-US" w:bidi="ar-SA"/>
+          <w:lang w:val="ru-RU" w:eastAsia="en-US" w:bidi="ar-SA"/>
         </w:rPr>
         <w:t xml:space="preserve">, </w:t>
       </w:r>
@@ -20231,11 +21434,10 @@
           <w:snapToGrid/>
           <w:color w:val="000000"/>
           <w:shd w:val="clear" w:color="auto" w:fill="FFFFFF"/>
-          <w:lang w:val="en-US" w:eastAsia="en-US" w:bidi="ar-SA"/>
+          <w:lang w:val="ru-RU" w:eastAsia="en-US" w:bidi="ar-SA"/>
         </w:rPr>
         <w:t xml:space="preserve">., </w:t>
       </w:r>
-      <w:proofErr w:type="spellStart"/>
       <w:r>
         <w:rPr>
           <w:rFonts w:cs="Times New Roman"/>
@@ -20252,7 +21454,7 @@
           <w:snapToGrid/>
           <w:color w:val="000000"/>
           <w:shd w:val="clear" w:color="auto" w:fill="FFFFFF"/>
-          <w:lang w:val="en-US" w:eastAsia="en-US" w:bidi="ar-SA"/>
+          <w:lang w:val="ru-RU" w:eastAsia="en-US" w:bidi="ar-SA"/>
         </w:rPr>
         <w:t>,</w:t>
       </w:r>
@@ -20266,7 +21468,16 @@
         </w:rPr>
         <w:t>S</w:t>
       </w:r>
-      <w:proofErr w:type="spellEnd"/>
+      <w:r>
+        <w:rPr>
+          <w:rFonts w:cs="Times New Roman"/>
+          <w:snapToGrid/>
+          <w:color w:val="000000"/>
+          <w:shd w:val="clear" w:color="auto" w:fill="FFFFFF"/>
+          <w:lang w:val="ru-RU" w:eastAsia="en-US" w:bidi="ar-SA"/>
+        </w:rPr>
+        <w:t xml:space="preserve">. </w:t>
+      </w:r>
       <w:r>
         <w:rPr>
           <w:rFonts w:cs="Times New Roman"/>
@@ -20275,7 +21486,7 @@
           <w:shd w:val="clear" w:color="auto" w:fill="FFFFFF"/>
           <w:lang w:val="en-US" w:eastAsia="en-US" w:bidi="ar-SA"/>
         </w:rPr>
-        <w:t xml:space="preserve">. </w:t>
+        <w:t>Interactive</w:t>
       </w:r>
       <w:r>
         <w:rPr>
@@ -20283,17 +21494,7 @@
           <w:snapToGrid/>
           <w:color w:val="000000"/>
           <w:shd w:val="clear" w:color="auto" w:fill="FFFFFF"/>
-          <w:lang w:val="en-US" w:eastAsia="en-US" w:bidi="ar-SA"/>
-        </w:rPr>
-        <w:t>Interactive</w:t>
-      </w:r>
-      <w:r>
-        <w:rPr>
-          <w:rFonts w:cs="Times New Roman"/>
-          <w:snapToGrid/>
-          <w:color w:val="000000"/>
-          <w:shd w:val="clear" w:color="auto" w:fill="FFFFFF"/>
-          <w:lang w:val="en-US" w:eastAsia="en-US" w:bidi="ar-SA"/>
+          <w:lang w:val="ru-RU" w:eastAsia="en-US" w:bidi="ar-SA"/>
         </w:rPr>
         <w:t xml:space="preserve">: </w:t>
       </w:r>
@@ -20315,7 +21516,7 @@
           <w:snapToGrid/>
           <w:color w:val="000000"/>
           <w:shd w:val="clear" w:color="auto" w:fill="FFFFFF"/>
-          <w:lang w:val="en-US" w:eastAsia="en-US" w:bidi="ar-SA"/>
+          <w:lang w:val="ru-RU" w:eastAsia="en-US" w:bidi="ar-SA"/>
         </w:rPr>
         <w:t xml:space="preserve"> </w:t>
       </w:r>
@@ -20337,7 +21538,7 @@
           <w:snapToGrid/>
           <w:color w:val="000000"/>
           <w:shd w:val="clear" w:color="auto" w:fill="FFFFFF"/>
-          <w:lang w:val="en-US" w:eastAsia="en-US" w:bidi="ar-SA"/>
+          <w:lang w:val="ru-RU" w:eastAsia="en-US" w:bidi="ar-SA"/>
         </w:rPr>
         <w:t xml:space="preserve"> </w:t>
       </w:r>
@@ -20547,8 +21748,8 @@
           <w:lang w:eastAsia="en-US"/>
         </w:rPr>
         <w:sectPr>
-          <w:footerReference w:type="default" r:id="rId40"/>
-          <w:footerReference w:type="first" r:id="rId41"/>
+          <w:footerReference w:type="default" r:id="rId44"/>
+          <w:footerReference w:type="first" r:id="rId45"/>
           <w:pgSz w:w="11907" w:h="16840" w:code="9"/>
           <w:pgMar w:top="1440" w:right="1797" w:bottom="1440" w:left="1797" w:header="720" w:footer="720" w:gutter="0"/>
           <w:cols w:space="720"/>
@@ -20565,7 +21766,7 @@
       </w:pPr>
     </w:p>
     <w:sectPr>
-      <w:footerReference w:type="default" r:id="rId42"/>
+      <w:footerReference w:type="default" r:id="rId46"/>
       <w:pgSz w:w="11907" w:h="16840" w:code="9"/>
       <w:pgMar w:top="1440" w:right="1797" w:bottom="1440" w:left="1797" w:header="720" w:footer="720" w:gutter="0"/>
       <w:cols w:space="720"/>
@@ -20690,7 +21891,7 @@
           <w:rPr>
             <w:noProof/>
           </w:rPr>
-          <w:t>37</w:t>
+          <w:t>39</w:t>
         </w:r>
         <w:r>
           <w:rPr>
@@ -22160,6 +23361,104 @@
       </w:r>
       <w:r>
         <w:t>Apache Maven is a software project management and comprehension tool. Based on the concept of a project object model (POM), Maven can manage a project's build, reporting and documentation from a central piece of information.</w:t>
+      </w:r>
+    </w:p>
+  </w:footnote>
+  <w:footnote w:id="23">
+    <w:p>
+      <w:pPr>
+        <w:pStyle w:val="FootnoteText"/>
+        <w:rPr>
+          <w:lang w:val="ru-RU"/>
+        </w:rPr>
+      </w:pPr>
+      <w:r>
+        <w:rPr>
+          <w:rStyle w:val="FootnoteReference"/>
+        </w:rPr>
+        <w:footnoteRef/>
+      </w:r>
+      <w:r>
+        <w:t xml:space="preserve"> </w:t>
+      </w:r>
+      <w:r>
+        <w:rPr>
+          <w:lang w:val="en-US"/>
+        </w:rPr>
+        <w:t>Getter</w:t>
+      </w:r>
+      <w:r>
+        <w:rPr>
+          <w:lang w:val="ru-RU"/>
+        </w:rPr>
+        <w:t xml:space="preserve"> </w:t>
+      </w:r>
+      <w:r>
+        <w:rPr>
+          <w:lang w:val="ru-RU"/>
+        </w:rPr>
+        <w:t xml:space="preserve">– </w:t>
+      </w:r>
+      <w:r>
+        <w:rPr>
+          <w:lang w:val="ru-RU"/>
+        </w:rPr>
+        <w:t xml:space="preserve">метод позволяющий получить значение поля имеющего модификатор видимости не </w:t>
+      </w:r>
+      <w:r>
+        <w:rPr>
+          <w:lang w:val="en-US"/>
+        </w:rPr>
+        <w:t>public</w:t>
+      </w:r>
+    </w:p>
+  </w:footnote>
+  <w:footnote w:id="24">
+    <w:p>
+      <w:pPr>
+        <w:pStyle w:val="FootnoteText"/>
+        <w:rPr>
+          <w:lang w:val="ru-RU"/>
+        </w:rPr>
+      </w:pPr>
+      <w:r>
+        <w:rPr>
+          <w:rStyle w:val="FootnoteReference"/>
+        </w:rPr>
+        <w:footnoteRef/>
+      </w:r>
+      <w:r>
+        <w:t xml:space="preserve"> </w:t>
+      </w:r>
+      <w:r>
+        <w:rPr>
+          <w:lang w:val="en-US"/>
+        </w:rPr>
+        <w:t>Setter</w:t>
+      </w:r>
+      <w:r>
+        <w:rPr>
+          <w:lang w:val="ru-RU"/>
+        </w:rPr>
+        <w:t xml:space="preserve"> </w:t>
+      </w:r>
+      <w:r>
+        <w:rPr>
+          <w:lang w:val="ru-RU"/>
+        </w:rPr>
+        <w:t xml:space="preserve">– </w:t>
+      </w:r>
+      <w:r>
+        <w:rPr>
+          <w:lang w:val="ru-RU"/>
+        </w:rPr>
+        <w:t xml:space="preserve">метод позволяющий установить значение поля имеющего модификатор виидмости не </w:t>
+      </w:r>
+      <w:r>
+        <w:rPr>
+          <w:lang w:val="en-US"/>
+        </w:rPr>
+        <w:t>public</w:t>
       </w:r>
     </w:p>
   </w:footnote>
@@ -27088,7 +28387,7 @@
 </file>
 
 <file path=customXml/itemProps1.xml><?xml version="1.0" encoding="utf-8"?>
-<ds:datastoreItem xmlns:ds="http://schemas.openxmlformats.org/officeDocument/2006/customXml" ds:itemID="{5B32EA03-4145-4D0B-A040-B1A05E01F34D}">
+<ds:datastoreItem xmlns:ds="http://schemas.openxmlformats.org/officeDocument/2006/customXml" ds:itemID="{0DC35CDB-A89A-4CF6-961E-4CB55A453556}">
   <ds:schemaRefs>
     <ds:schemaRef ds:uri="http://schemas.openxmlformats.org/officeDocument/2006/bibliography"/>
   </ds:schemaRefs>

</xml_diff>

<commit_message>
done with 4th chapter and conclusion
</commit_message>
<xml_diff>
--- a/baka.docx
+++ b/baka.docx
@@ -433,6 +433,8 @@
       <w:r>
         <w:br w:type="page"/>
       </w:r>
+      <w:bookmarkStart w:id="0" w:name="_GoBack"/>
+      <w:bookmarkEnd w:id="0"/>
     </w:p>
     <w:tbl>
       <w:tblPr>
@@ -671,230 +673,6 @@
         <w:br w:type="page"/>
       </w:r>
     </w:p>
-    <w:tbl>
-      <w:tblPr>
-        <w:tblW w:w="8312" w:type="dxa"/>
-        <w:tblLayout w:type="fixed"/>
-        <w:tblLook w:val="0000" w:firstRow="0" w:lastRow="0" w:firstColumn="0" w:lastColumn="0" w:noHBand="0" w:noVBand="0"/>
-      </w:tblPr>
-      <w:tblGrid>
-        <w:gridCol w:w="8312"/>
-      </w:tblGrid>
-      <w:tr>
-        <w:tc>
-          <w:tcPr>
-            <w:tcW w:w="8472" w:type="dxa"/>
-          </w:tcPr>
-          <w:p>
-            <w:pPr>
-              <w:pStyle w:val="Anotcija-RTUDITF"/>
-              <w:rPr>
-                <w:lang w:val="en-GB"/>
-              </w:rPr>
-            </w:pPr>
-            <w:smartTag w:uri="urn:schemas-microsoft-com:office:smarttags" w:element="place">
-              <w:smartTag w:uri="urn:schemas-microsoft-com:office:smarttags" w:element="PlaceName">
-                <w:r>
-                  <w:rPr>
-                    <w:lang w:val="en-GB"/>
-                  </w:rPr>
-                  <w:lastRenderedPageBreak/>
-                  <w:t>RIGA</w:t>
-                </w:r>
-              </w:smartTag>
-              <w:r>
-                <w:rPr>
-                  <w:lang w:val="en-GB"/>
-                </w:rPr>
-                <w:t xml:space="preserve"> </w:t>
-              </w:r>
-              <w:smartTag w:uri="urn:schemas-microsoft-com:office:smarttags" w:element="PlaceName">
-                <w:r>
-                  <w:rPr>
-                    <w:lang w:val="en-GB"/>
-                  </w:rPr>
-                  <w:t>TECHNICAL</w:t>
-                </w:r>
-              </w:smartTag>
-              <w:r>
-                <w:rPr>
-                  <w:lang w:val="en-GB"/>
-                </w:rPr>
-                <w:t xml:space="preserve"> </w:t>
-              </w:r>
-              <w:smartTag w:uri="urn:schemas-microsoft-com:office:smarttags" w:element="PlaceType">
-                <w:r>
-                  <w:rPr>
-                    <w:lang w:val="en-GB"/>
-                  </w:rPr>
-                  <w:t>UNIVERSITY</w:t>
-                </w:r>
-              </w:smartTag>
-            </w:smartTag>
-          </w:p>
-        </w:tc>
-      </w:tr>
-      <w:tr>
-        <w:tc>
-          <w:tcPr>
-            <w:tcW w:w="8472" w:type="dxa"/>
-          </w:tcPr>
-          <w:p>
-            <w:pPr>
-              <w:pStyle w:val="Anotcija-RTUDITF"/>
-              <w:rPr>
-                <w:lang w:val="en-GB"/>
-              </w:rPr>
-            </w:pPr>
-            <w:r>
-              <w:rPr>
-                <w:lang w:val="en-GB"/>
-              </w:rPr>
-              <w:t>FACULTY OF COMPUTER SCIENCE AND INFORMATION TECHNOLOGY</w:t>
-            </w:r>
-          </w:p>
-        </w:tc>
-      </w:tr>
-      <w:tr>
-        <w:tc>
-          <w:tcPr>
-            <w:tcW w:w="8472" w:type="dxa"/>
-          </w:tcPr>
-          <w:p>
-            <w:pPr>
-              <w:pStyle w:val="Anotcija-ITI"/>
-              <w:rPr>
-                <w:lang w:val="en-GB"/>
-              </w:rPr>
-            </w:pPr>
-            <w:r>
-              <w:rPr>
-                <w:lang w:val="en-GB"/>
-              </w:rPr>
-              <w:t>Institute of information technology</w:t>
-            </w:r>
-          </w:p>
-        </w:tc>
-      </w:tr>
-      <w:tr>
-        <w:tc>
-          <w:tcPr>
-            <w:tcW w:w="8472" w:type="dxa"/>
-          </w:tcPr>
-          <w:p>
-            <w:pPr>
-              <w:pStyle w:val="Anotcija-temats"/>
-              <w:rPr>
-                <w:lang w:val="en-GB"/>
-              </w:rPr>
-            </w:pPr>
-            <w:r>
-              <w:rPr>
-                <w:lang w:val="en-GB"/>
-              </w:rPr>
-              <w:t>DEVELOPMENT OF INFORMATION TECHNOLOGY IN ELECTRONIC COMMERCE</w:t>
-            </w:r>
-          </w:p>
-        </w:tc>
-      </w:tr>
-      <w:tr>
-        <w:tc>
-          <w:tcPr>
-            <w:tcW w:w="8472" w:type="dxa"/>
-          </w:tcPr>
-          <w:p>
-            <w:pPr>
-              <w:pStyle w:val="Anotcija-VrdsUzv"/>
-              <w:rPr>
-                <w:lang w:val="en-GB"/>
-              </w:rPr>
-            </w:pPr>
-            <w:r>
-              <w:t>Edvīns Mališevskis</w:t>
-            </w:r>
-          </w:p>
-        </w:tc>
-      </w:tr>
-      <w:tr>
-        <w:tc>
-          <w:tcPr>
-            <w:tcW w:w="8472" w:type="dxa"/>
-          </w:tcPr>
-          <w:p>
-            <w:pPr>
-              <w:pStyle w:val="Anotcija"/>
-              <w:rPr>
-                <w:lang w:val="ru-RU"/>
-              </w:rPr>
-            </w:pPr>
-            <w:r>
-              <w:rPr>
-                <w:lang w:val="ru-RU"/>
-              </w:rPr>
-              <w:t>Аннотация</w:t>
-            </w:r>
-          </w:p>
-        </w:tc>
-      </w:tr>
-    </w:tbl>
-    <w:p>
-      <w:pPr>
-        <w:pStyle w:val="Anotcija-VrdsUzv"/>
-        <w:rPr>
-          <w:lang w:val="en-GB"/>
-        </w:rPr>
-      </w:pPr>
-    </w:p>
-    <w:p>
-      <w:pPr>
-        <w:pStyle w:val="NormalarTab"/>
-        <w:rPr>
-          <w:lang w:val="en-GB"/>
-        </w:rPr>
-      </w:pPr>
-      <w:r>
-        <w:rPr>
-          <w:lang w:val="en-GB"/>
-        </w:rPr>
-        <w:t>Goal</w:t>
-      </w:r>
-      <w:r>
-        <w:rPr>
-          <w:lang w:val="en-GB"/>
-        </w:rPr>
-        <w:t>s of the work, results and their estimations.</w:t>
-      </w:r>
-    </w:p>
-    <w:p>
-      <w:pPr>
-        <w:rPr>
-          <w:lang w:val="en-GB"/>
-        </w:rPr>
-      </w:pPr>
-    </w:p>
-    <w:p>
-      <w:pPr>
-        <w:rPr>
-          <w:lang w:val="en-GB"/>
-        </w:rPr>
-      </w:pPr>
-      <w:r>
-        <w:rPr>
-          <w:lang w:val="en-GB"/>
-        </w:rPr>
-        <w:t>The work contains ___ p., ___ tables, ____ figures and ___ appendixes.</w:t>
-      </w:r>
-    </w:p>
-    <w:p>
-      <w:pPr>
-        <w:widowControl/>
-        <w:spacing w:after="160" w:line="259" w:lineRule="auto"/>
-        <w:jc w:val="left"/>
-        <w:rPr>
-          <w:lang w:val="en-GB"/>
-        </w:rPr>
-      </w:pPr>
-    </w:p>
     <w:p>
       <w:pPr>
         <w:pStyle w:val="AnotcijaSaturs"/>
@@ -3044,11 +2822,11 @@
         <w:lastRenderedPageBreak/>
         <w:fldChar w:fldCharType="end"/>
       </w:r>
-      <w:bookmarkStart w:id="0" w:name="_Toc444598137"/>
+      <w:bookmarkStart w:id="1" w:name="_Toc444598137"/>
       <w:r>
         <w:t>Ievads</w:t>
       </w:r>
-      <w:bookmarkEnd w:id="0"/>
+      <w:bookmarkEnd w:id="1"/>
     </w:p>
     <w:p>
       <w:pPr>
@@ -3144,7 +2922,7 @@
       <w:pPr>
         <w:pStyle w:val="Heading1"/>
       </w:pPr>
-      <w:bookmarkStart w:id="1" w:name="_Toc121243842"/>
+      <w:bookmarkStart w:id="2" w:name="_Toc121243842"/>
       <w:r>
         <w:rPr>
           <w:lang w:val="ru-RU"/>
@@ -4640,7 +4418,7 @@
         <w:t>.</w:t>
       </w:r>
     </w:p>
-    <w:bookmarkEnd w:id="1"/>
+    <w:bookmarkEnd w:id="2"/>
     <w:p>
       <w:pPr>
         <w:pStyle w:val="Heading1"/>
@@ -6473,7 +6251,7 @@
           <w:lang w:val="ru-RU"/>
         </w:rPr>
       </w:pPr>
-      <w:bookmarkStart w:id="2" w:name="_Toc444598144"/>
+      <w:bookmarkStart w:id="3" w:name="_Toc444598144"/>
       <w:r>
         <w:rPr>
           <w:lang w:val="ru-RU"/>
@@ -6481,7 +6259,7 @@
         <w:lastRenderedPageBreak/>
         <w:t>Технические аспекты</w:t>
       </w:r>
-      <w:bookmarkEnd w:id="2"/>
+      <w:bookmarkEnd w:id="3"/>
     </w:p>
     <w:p>
       <w:pPr>
@@ -10123,7 +9901,7 @@
           <w:lang w:val="ru-RU"/>
         </w:rPr>
       </w:pPr>
-      <w:bookmarkStart w:id="3" w:name="_Toc444598151"/>
+      <w:bookmarkStart w:id="4" w:name="_Toc444598151"/>
       <w:r>
         <w:rPr>
           <w:lang w:val="ru-RU"/>
@@ -15604,7 +15382,7 @@
         <w:lastRenderedPageBreak/>
         <w:t>O</w:t>
       </w:r>
-      <w:bookmarkEnd w:id="3"/>
+      <w:bookmarkEnd w:id="4"/>
       <w:r>
         <w:rPr>
           <w:lang w:val="ru-RU"/>
@@ -19726,7 +19504,7 @@
     <w:p>
       <w:pPr>
         <w:rPr>
-          <w:lang w:val="en-US" w:eastAsia="en-US"/>
+          <w:lang w:val="ru-RU" w:eastAsia="en-US"/>
         </w:rPr>
       </w:pPr>
       <w:r>
@@ -19817,7 +19595,7 @@
       </w:r>
       <w:r>
         <w:rPr>
-          <w:lang w:val="en-US" w:eastAsia="en-US"/>
+          <w:lang w:val="ru-RU" w:eastAsia="en-US"/>
         </w:rPr>
         <w:t xml:space="preserve"> </w:t>
       </w:r>
@@ -19831,6 +19609,7 @@
       <w:r>
         <w:rPr>
           <w:noProof/>
+          <w:lang w:val="en-US" w:eastAsia="en-US" w:bidi="ar-SA"/>
         </w:rPr>
         <mc:AlternateContent>
           <mc:Choice Requires="wps">
@@ -20038,7 +19817,7 @@
     <w:p>
       <w:pPr>
         <w:rPr>
-          <w:lang w:val="en-US" w:eastAsia="en-US"/>
+          <w:lang w:val="ru-RU" w:eastAsia="en-US"/>
         </w:rPr>
       </w:pPr>
       <w:r>
@@ -20376,7 +20155,7 @@
       <w:pPr>
         <w:rPr>
           <w:lang w:val="ru-RU"/>
-          <w:rPrChange w:id="4" w:author="Edwin" w:date="2017-05-22T22:53:00Z">
+          <w:rPrChange w:id="5" w:author="Edwin" w:date="2017-05-22T22:53:00Z">
             <w:rPr>
               <w:lang w:val="en-US" w:eastAsia="en-US"/>
             </w:rPr>
@@ -20386,6 +20165,7 @@
       <w:r>
         <w:rPr>
           <w:noProof/>
+          <w:lang w:val="en-US" w:eastAsia="en-US" w:bidi="ar-SA"/>
         </w:rPr>
         <mc:AlternateContent>
           <mc:Choice Requires="wps">
@@ -20740,6 +20520,7 @@
       <w:r>
         <w:rPr>
           <w:noProof/>
+          <w:lang w:val="en-US" w:eastAsia="en-US" w:bidi="ar-SA"/>
         </w:rPr>
         <w:lastRenderedPageBreak/>
         <mc:AlternateContent>
@@ -21033,124 +20814,10 @@
           <w:lang w:val="ru-RU" w:eastAsia="en-US" w:bidi="ar-SA"/>
         </w:rPr>
       </w:pPr>
-    </w:p>
-    <w:p>
-      <w:pPr>
-        <w:rPr>
-          <w:lang w:val="ru-RU" w:eastAsia="en-US" w:bidi="ar-SA"/>
-        </w:rPr>
-      </w:pPr>
-    </w:p>
-    <w:p>
-      <w:pPr>
-        <w:rPr>
-          <w:lang w:val="ru-RU" w:eastAsia="en-US" w:bidi="ar-SA"/>
-        </w:rPr>
-      </w:pPr>
-      <w:r>
-        <w:rPr>
-          <w:lang w:val="ru-RU" w:eastAsia="en-US" w:bidi="ar-SA"/>
-        </w:rPr>
-        <w:t xml:space="preserve">Как видно на картинке 4.4.7 это интерфейс, который наследует интерфейс из фреймворка </w:t>
-      </w:r>
-      <w:r>
-        <w:rPr>
+      <w:r>
+        <w:rPr>
+          <w:noProof/>
           <w:lang w:val="en-US" w:eastAsia="en-US" w:bidi="ar-SA"/>
-        </w:rPr>
-        <w:t>Spring</w:t>
-      </w:r>
-      <w:r>
-        <w:rPr>
-          <w:lang w:val="ru-RU" w:eastAsia="en-US" w:bidi="ar-SA"/>
-        </w:rPr>
-        <w:t xml:space="preserve">, который очень сильно упрощает работу с базой данных в современных </w:t>
-      </w:r>
-      <w:r>
-        <w:rPr>
-          <w:lang w:val="en-US" w:eastAsia="en-US" w:bidi="ar-SA"/>
-        </w:rPr>
-        <w:t>web</w:t>
-      </w:r>
-      <w:r>
-        <w:rPr>
-          <w:lang w:val="ru-RU" w:eastAsia="en-US" w:bidi="ar-SA"/>
-        </w:rPr>
-        <w:t xml:space="preserve"> </w:t>
-      </w:r>
-      <w:r>
-        <w:rPr>
-          <w:lang w:val="ru-RU" w:eastAsia="en-US" w:bidi="ar-SA"/>
-        </w:rPr>
-        <w:t>приложениях</w:t>
-      </w:r>
-      <w:r>
-        <w:rPr>
-          <w:lang w:val="ru-RU" w:eastAsia="en-US" w:bidi="ar-SA"/>
-        </w:rPr>
-        <w:t xml:space="preserve">. </w:t>
-      </w:r>
-      <w:r>
-        <w:rPr>
-          <w:lang w:val="ru-RU" w:eastAsia="en-US" w:bidi="ar-SA"/>
-        </w:rPr>
-        <w:t xml:space="preserve">В </w:t>
-      </w:r>
-      <w:r>
-        <w:rPr>
-          <w:lang w:val="en-US" w:eastAsia="en-US" w:bidi="ar-SA"/>
-        </w:rPr>
-        <w:t>Java</w:t>
-      </w:r>
-      <w:r>
-        <w:rPr>
-          <w:lang w:val="ru-RU" w:eastAsia="en-US" w:bidi="ar-SA"/>
-        </w:rPr>
-        <w:t xml:space="preserve"> </w:t>
-      </w:r>
-      <w:r>
-        <w:rPr>
-          <w:lang w:val="ru-RU" w:eastAsia="en-US" w:bidi="ar-SA"/>
-        </w:rPr>
-        <w:t>данный класс выглядит так же</w:t>
-      </w:r>
-      <w:r>
-        <w:rPr>
-          <w:lang w:val="ru-RU" w:eastAsia="en-US" w:bidi="ar-SA"/>
-        </w:rPr>
-        <w:t>.</w:t>
-      </w:r>
-      <w:r>
-        <w:rPr>
-          <w:lang w:val="ru-RU" w:eastAsia="en-US" w:bidi="ar-SA"/>
-        </w:rPr>
-        <w:t xml:space="preserve"> </w:t>
-      </w:r>
-      <w:bookmarkStart w:id="5" w:name="_GoBack"/>
-      <w:bookmarkEnd w:id="5"/>
-    </w:p>
-    <w:p>
-      <w:pPr>
-        <w:rPr>
-          <w:lang w:val="ru-RU" w:eastAsia="en-US" w:bidi="ar-SA"/>
-        </w:rPr>
-      </w:pPr>
-    </w:p>
-    <w:p>
-      <w:pPr>
-        <w:rPr>
-          <w:lang w:val="ru-RU" w:eastAsia="en-US" w:bidi="ar-SA"/>
-        </w:rPr>
-      </w:pPr>
-    </w:p>
-    <w:p>
-      <w:pPr>
-        <w:rPr>
-          <w:lang w:val="ru-RU" w:eastAsia="en-US" w:bidi="ar-SA"/>
-        </w:rPr>
-      </w:pPr>
-      <w:r>
-        <w:rPr>
-          <w:noProof/>
         </w:rPr>
         <mc:AlternateContent>
           <mc:Choice Requires="wps">
@@ -21158,10 +20825,10 @@
               <wp:anchor distT="0" distB="0" distL="114300" distR="114300" simplePos="0" relativeHeight="251736064" behindDoc="0" locked="0" layoutInCell="1" allowOverlap="1" wp14:anchorId="7EFD07A7" wp14:editId="4C1B953E">
                 <wp:simplePos x="0" y="0"/>
                 <wp:positionH relativeFrom="margin">
-                  <wp:posOffset>1896303</wp:posOffset>
+                  <wp:align>center</wp:align>
                 </wp:positionH>
                 <wp:positionV relativeFrom="page">
-                  <wp:posOffset>6925586</wp:posOffset>
+                  <wp:posOffset>6932820</wp:posOffset>
                 </wp:positionV>
                 <wp:extent cx="1485900" cy="415290"/>
                 <wp:effectExtent l="0" t="0" r="0" b="3810"/>
@@ -21236,7 +20903,7 @@
           </mc:Choice>
           <mc:Fallback>
             <w:pict>
-              <v:shape w14:anchorId="7EFD07A7" id="Text Box 51" o:spid="_x0000_s1050" type="#_x0000_t202" style="position:absolute;left:0;text-align:left;margin-left:149.3pt;margin-top:545.3pt;width:117pt;height:32.7pt;z-index:251736064;visibility:visible;mso-wrap-style:square;mso-width-percent:0;mso-wrap-distance-left:9pt;mso-wrap-distance-top:0;mso-wrap-distance-right:9pt;mso-wrap-distance-bottom:0;mso-position-horizontal:absolute;mso-position-horizontal-relative:margin;mso-position-vertical:absolute;mso-position-vertical-relative:page;mso-width-percent:0;mso-width-relative:margin;v-text-anchor:top" o:gfxdata="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" stroked="f">
+              <v:shape w14:anchorId="7EFD07A7" id="Text Box 51" o:spid="_x0000_s1050" type="#_x0000_t202" style="position:absolute;left:0;text-align:left;margin-left:0;margin-top:545.9pt;width:117pt;height:32.7pt;z-index:251736064;visibility:visible;mso-wrap-style:square;mso-width-percent:0;mso-wrap-distance-left:9pt;mso-wrap-distance-top:0;mso-wrap-distance-right:9pt;mso-wrap-distance-bottom:0;mso-position-horizontal:center;mso-position-horizontal-relative:margin;mso-position-vertical:absolute;mso-position-vertical-relative:page;mso-width-percent:0;mso-width-relative:margin;v-text-anchor:top" o:gfxdata="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" stroked="f">
                 <v:textbox style="mso-fit-shape-to-text:t" inset="0,0,0,0">
                   <w:txbxContent>
                     <w:p>
@@ -21278,6 +20945,2066 @@
     </w:p>
     <w:p>
       <w:pPr>
+        <w:rPr>
+          <w:lang w:val="ru-RU" w:eastAsia="en-US" w:bidi="ar-SA"/>
+        </w:rPr>
+      </w:pPr>
+    </w:p>
+    <w:p>
+      <w:pPr>
+        <w:rPr>
+          <w:lang w:val="ru-RU" w:eastAsia="en-US" w:bidi="ar-SA"/>
+        </w:rPr>
+      </w:pPr>
+      <w:r>
+        <w:rPr>
+          <w:lang w:val="ru-RU" w:eastAsia="en-US" w:bidi="ar-SA"/>
+        </w:rPr>
+        <w:t xml:space="preserve">Как видно на картинке 4.4.7 это интерфейс, который наследует интерфейс из фреймворка </w:t>
+      </w:r>
+      <w:r>
+        <w:rPr>
+          <w:lang w:val="en-US" w:eastAsia="en-US" w:bidi="ar-SA"/>
+        </w:rPr>
+        <w:t>Spring</w:t>
+      </w:r>
+      <w:r>
+        <w:rPr>
+          <w:lang w:val="ru-RU" w:eastAsia="en-US" w:bidi="ar-SA"/>
+        </w:rPr>
+        <w:t xml:space="preserve">, который очень сильно упрощает работу с базой данных в современных </w:t>
+      </w:r>
+      <w:r>
+        <w:rPr>
+          <w:lang w:val="en-US" w:eastAsia="en-US" w:bidi="ar-SA"/>
+        </w:rPr>
+        <w:t>web</w:t>
+      </w:r>
+      <w:r>
+        <w:rPr>
+          <w:lang w:val="ru-RU" w:eastAsia="en-US" w:bidi="ar-SA"/>
+        </w:rPr>
+        <w:t xml:space="preserve"> </w:t>
+      </w:r>
+      <w:r>
+        <w:rPr>
+          <w:lang w:val="ru-RU" w:eastAsia="en-US" w:bidi="ar-SA"/>
+        </w:rPr>
+        <w:t>приложениях</w:t>
+      </w:r>
+      <w:r>
+        <w:rPr>
+          <w:lang w:val="ru-RU" w:eastAsia="en-US" w:bidi="ar-SA"/>
+        </w:rPr>
+        <w:t xml:space="preserve">. </w:t>
+      </w:r>
+      <w:r>
+        <w:rPr>
+          <w:lang w:val="ru-RU" w:eastAsia="en-US" w:bidi="ar-SA"/>
+        </w:rPr>
+        <w:t xml:space="preserve">В </w:t>
+      </w:r>
+      <w:r>
+        <w:rPr>
+          <w:lang w:val="en-US" w:eastAsia="en-US" w:bidi="ar-SA"/>
+        </w:rPr>
+        <w:t>Java</w:t>
+      </w:r>
+      <w:r>
+        <w:rPr>
+          <w:lang w:val="ru-RU" w:eastAsia="en-US" w:bidi="ar-SA"/>
+        </w:rPr>
+        <w:t xml:space="preserve"> </w:t>
+      </w:r>
+      <w:r>
+        <w:rPr>
+          <w:lang w:val="ru-RU" w:eastAsia="en-US" w:bidi="ar-SA"/>
+        </w:rPr>
+        <w:t>данный класс выглядит так же</w:t>
+      </w:r>
+      <w:r>
+        <w:rPr>
+          <w:lang w:val="ru-RU" w:eastAsia="en-US" w:bidi="ar-SA"/>
+        </w:rPr>
+        <w:t>.</w:t>
+      </w:r>
+      <w:r>
+        <w:rPr>
+          <w:lang w:val="ru-RU" w:eastAsia="en-US" w:bidi="ar-SA"/>
+        </w:rPr>
+        <w:t xml:space="preserve"> </w:t>
+      </w:r>
+    </w:p>
+    <w:p>
+      <w:pPr>
+        <w:pStyle w:val="Heading3"/>
+        <w:rPr>
+          <w:lang w:val="en-US" w:bidi="ar-SA"/>
+        </w:rPr>
+      </w:pPr>
+      <w:r>
+        <w:rPr>
+          <w:lang w:val="en-US" w:bidi="ar-SA"/>
+        </w:rPr>
+        <w:t>Controller</w:t>
+      </w:r>
+    </w:p>
+    <w:p>
+      <w:pPr>
+        <w:rPr>
+          <w:lang w:val="ru-RU" w:eastAsia="en-US" w:bidi="ar-SA"/>
+        </w:rPr>
+      </w:pPr>
+      <w:r>
+        <w:rPr>
+          <w:lang w:val="en-US" w:eastAsia="en-US" w:bidi="ar-SA"/>
+        </w:rPr>
+        <w:t>Controller</w:t>
+      </w:r>
+      <w:r>
+        <w:rPr>
+          <w:lang w:val="ru-RU" w:eastAsia="en-US" w:bidi="ar-SA"/>
+        </w:rPr>
+        <w:t xml:space="preserve"> – </w:t>
+      </w:r>
+      <w:r>
+        <w:rPr>
+          <w:lang w:val="ru-RU" w:eastAsia="en-US" w:bidi="ar-SA"/>
+        </w:rPr>
+        <w:t>это</w:t>
+      </w:r>
+      <w:r>
+        <w:rPr>
+          <w:lang w:val="ru-RU" w:eastAsia="en-US" w:bidi="ar-SA"/>
+        </w:rPr>
+        <w:t xml:space="preserve"> </w:t>
+      </w:r>
+      <w:r>
+        <w:rPr>
+          <w:lang w:val="ru-RU" w:eastAsia="en-US" w:bidi="ar-SA"/>
+        </w:rPr>
+        <w:t>класс</w:t>
+      </w:r>
+      <w:r>
+        <w:rPr>
+          <w:lang w:val="ru-RU" w:eastAsia="en-US" w:bidi="ar-SA"/>
+        </w:rPr>
+        <w:t xml:space="preserve"> </w:t>
+      </w:r>
+      <w:r>
+        <w:rPr>
+          <w:lang w:val="ru-RU" w:eastAsia="en-US" w:bidi="ar-SA"/>
+        </w:rPr>
+        <w:t>который</w:t>
+      </w:r>
+      <w:r>
+        <w:rPr>
+          <w:lang w:val="ru-RU" w:eastAsia="en-US" w:bidi="ar-SA"/>
+        </w:rPr>
+        <w:t xml:space="preserve"> </w:t>
+      </w:r>
+      <w:r>
+        <w:rPr>
+          <w:lang w:val="ru-RU" w:eastAsia="en-US" w:bidi="ar-SA"/>
+        </w:rPr>
+        <w:t>обуславливает</w:t>
+      </w:r>
+      <w:r>
+        <w:rPr>
+          <w:lang w:val="ru-RU" w:eastAsia="en-US" w:bidi="ar-SA"/>
+        </w:rPr>
+        <w:t xml:space="preserve"> </w:t>
+      </w:r>
+      <w:r>
+        <w:rPr>
+          <w:lang w:val="ru-RU" w:eastAsia="en-US" w:bidi="ar-SA"/>
+        </w:rPr>
+        <w:t>прием</w:t>
+      </w:r>
+      <w:r>
+        <w:rPr>
+          <w:lang w:val="ru-RU" w:eastAsia="en-US" w:bidi="ar-SA"/>
+        </w:rPr>
+        <w:t xml:space="preserve"> </w:t>
+      </w:r>
+      <w:r>
+        <w:rPr>
+          <w:lang w:val="ru-RU" w:eastAsia="en-US" w:bidi="ar-SA"/>
+        </w:rPr>
+        <w:t>и</w:t>
+      </w:r>
+      <w:r>
+        <w:rPr>
+          <w:lang w:val="ru-RU" w:eastAsia="en-US" w:bidi="ar-SA"/>
+        </w:rPr>
+        <w:t xml:space="preserve"> </w:t>
+      </w:r>
+      <w:r>
+        <w:rPr>
+          <w:lang w:val="ru-RU" w:eastAsia="en-US" w:bidi="ar-SA"/>
+        </w:rPr>
+        <w:t>передачу</w:t>
+      </w:r>
+      <w:r>
+        <w:rPr>
+          <w:lang w:val="ru-RU" w:eastAsia="en-US" w:bidi="ar-SA"/>
+        </w:rPr>
+        <w:t xml:space="preserve"> </w:t>
+      </w:r>
+      <w:r>
+        <w:rPr>
+          <w:lang w:val="ru-RU" w:eastAsia="en-US" w:bidi="ar-SA"/>
+        </w:rPr>
+        <w:t>данных</w:t>
+      </w:r>
+      <w:r>
+        <w:rPr>
+          <w:lang w:val="ru-RU" w:eastAsia="en-US" w:bidi="ar-SA"/>
+        </w:rPr>
+        <w:t xml:space="preserve"> </w:t>
+      </w:r>
+      <w:r>
+        <w:rPr>
+          <w:lang w:val="ru-RU" w:eastAsia="en-US" w:bidi="ar-SA"/>
+        </w:rPr>
+        <w:t>из</w:t>
+      </w:r>
+      <w:r>
+        <w:rPr>
+          <w:lang w:val="ru-RU" w:eastAsia="en-US" w:bidi="ar-SA"/>
+        </w:rPr>
+        <w:t xml:space="preserve"> </w:t>
+      </w:r>
+      <w:r>
+        <w:rPr>
+          <w:lang w:val="ru-RU" w:eastAsia="en-US" w:bidi="ar-SA"/>
+        </w:rPr>
+        <w:t>аппликации</w:t>
+      </w:r>
+      <w:r>
+        <w:rPr>
+          <w:lang w:val="ru-RU" w:eastAsia="en-US" w:bidi="ar-SA"/>
+        </w:rPr>
+        <w:t xml:space="preserve"> </w:t>
+      </w:r>
+      <w:r>
+        <w:rPr>
+          <w:lang w:val="ru-RU" w:eastAsia="en-US" w:bidi="ar-SA"/>
+        </w:rPr>
+        <w:t>во</w:t>
+      </w:r>
+      <w:r>
+        <w:rPr>
+          <w:lang w:val="ru-RU" w:eastAsia="en-US" w:bidi="ar-SA"/>
+        </w:rPr>
+        <w:t xml:space="preserve"> </w:t>
+      </w:r>
+      <w:r>
+        <w:rPr>
+          <w:lang w:val="ru-RU" w:eastAsia="en-US" w:bidi="ar-SA"/>
+        </w:rPr>
+        <w:t>внешний</w:t>
+      </w:r>
+      <w:r>
+        <w:rPr>
+          <w:lang w:val="ru-RU" w:eastAsia="en-US" w:bidi="ar-SA"/>
+        </w:rPr>
+        <w:t xml:space="preserve"> </w:t>
+      </w:r>
+      <w:r>
+        <w:rPr>
+          <w:lang w:val="ru-RU" w:eastAsia="en-US" w:bidi="ar-SA"/>
+        </w:rPr>
+        <w:t>мир</w:t>
+      </w:r>
+      <w:r>
+        <w:rPr>
+          <w:lang w:val="ru-RU" w:eastAsia="en-US" w:bidi="ar-SA"/>
+        </w:rPr>
+        <w:t xml:space="preserve"> </w:t>
+      </w:r>
+      <w:r>
+        <w:rPr>
+          <w:lang w:val="ru-RU" w:eastAsia="en-US" w:bidi="ar-SA"/>
+        </w:rPr>
+        <w:t>по</w:t>
+      </w:r>
+      <w:r>
+        <w:rPr>
+          <w:lang w:val="ru-RU" w:eastAsia="en-US" w:bidi="ar-SA"/>
+        </w:rPr>
+        <w:t xml:space="preserve"> </w:t>
+      </w:r>
+      <w:r>
+        <w:rPr>
+          <w:lang w:val="ru-RU" w:eastAsia="en-US" w:bidi="ar-SA"/>
+        </w:rPr>
+        <w:t>средствам</w:t>
+      </w:r>
+      <w:r>
+        <w:rPr>
+          <w:lang w:val="ru-RU" w:eastAsia="en-US" w:bidi="ar-SA"/>
+        </w:rPr>
+        <w:t xml:space="preserve"> </w:t>
+      </w:r>
+      <w:r>
+        <w:rPr>
+          <w:lang w:val="en-US" w:eastAsia="en-US" w:bidi="ar-SA"/>
+        </w:rPr>
+        <w:t>HTTP</w:t>
+      </w:r>
+      <w:r>
+        <w:rPr>
+          <w:rStyle w:val="FootnoteReference"/>
+          <w:lang w:val="ru-RU" w:eastAsia="en-US" w:bidi="ar-SA"/>
+        </w:rPr>
+        <w:footnoteReference w:id="25"/>
+      </w:r>
+      <w:r>
+        <w:rPr>
+          <w:lang w:val="ru-RU" w:eastAsia="en-US" w:bidi="ar-SA"/>
+        </w:rPr>
+        <w:t xml:space="preserve">. </w:t>
+      </w:r>
+      <w:r>
+        <w:rPr>
+          <w:lang w:val="ru-RU" w:eastAsia="en-US" w:bidi="ar-SA"/>
+        </w:rPr>
+        <w:t xml:space="preserve">В нашем случае он использует </w:t>
+      </w:r>
+      <w:r>
+        <w:rPr>
+          <w:noProof/>
+          <w:snapToGrid/>
+          <w:lang w:val="en-US" w:eastAsia="en-US" w:bidi="ar-SA"/>
+        </w:rPr>
+        <w:lastRenderedPageBreak/>
+        <w:drawing>
+          <wp:anchor distT="0" distB="0" distL="114300" distR="114300" simplePos="0" relativeHeight="251737088" behindDoc="0" locked="0" layoutInCell="1" allowOverlap="1">
+            <wp:simplePos x="0" y="0"/>
+            <wp:positionH relativeFrom="margin">
+              <wp:posOffset>3893</wp:posOffset>
+            </wp:positionH>
+            <wp:positionV relativeFrom="page">
+              <wp:posOffset>1160890</wp:posOffset>
+            </wp:positionV>
+            <wp:extent cx="5278755" cy="1811655"/>
+            <wp:effectExtent l="0" t="0" r="0" b="0"/>
+            <wp:wrapSquare wrapText="bothSides"/>
+            <wp:docPr id="52" name="Picture 52"/>
+            <wp:cNvGraphicFramePr>
+              <a:graphicFrameLocks xmlns:a="http://schemas.openxmlformats.org/drawingml/2006/main" noChangeAspect="1"/>
+            </wp:cNvGraphicFramePr>
+            <a:graphic xmlns:a="http://schemas.openxmlformats.org/drawingml/2006/main">
+              <a:graphicData uri="http://schemas.openxmlformats.org/drawingml/2006/picture">
+                <pic:pic xmlns:pic="http://schemas.openxmlformats.org/drawingml/2006/picture">
+                  <pic:nvPicPr>
+                    <pic:cNvPr id="52" name="controller.png"/>
+                    <pic:cNvPicPr/>
+                  </pic:nvPicPr>
+                  <pic:blipFill>
+                    <a:blip r:embed="rId44">
+                      <a:extLst>
+                        <a:ext uri="{28A0092B-C50C-407E-A947-70E740481C1C}">
+                          <a14:useLocalDpi xmlns:a14="http://schemas.microsoft.com/office/drawing/2010/main" val="0"/>
+                        </a:ext>
+                      </a:extLst>
+                    </a:blip>
+                    <a:stretch>
+                      <a:fillRect/>
+                    </a:stretch>
+                  </pic:blipFill>
+                  <pic:spPr>
+                    <a:xfrm>
+                      <a:off x="0" y="0"/>
+                      <a:ext cx="5278755" cy="1811655"/>
+                    </a:xfrm>
+                    <a:prstGeom prst="rect">
+                      <a:avLst/>
+                    </a:prstGeom>
+                  </pic:spPr>
+                </pic:pic>
+              </a:graphicData>
+            </a:graphic>
+          </wp:anchor>
+        </w:drawing>
+      </w:r>
+      <w:r>
+        <w:rPr>
+          <w:lang w:val="en-US" w:eastAsia="en-US" w:bidi="ar-SA"/>
+        </w:rPr>
+        <w:t>REST</w:t>
+      </w:r>
+      <w:r>
+        <w:rPr>
+          <w:lang w:val="ru-RU" w:eastAsia="en-US" w:bidi="ar-SA"/>
+        </w:rPr>
+        <w:t xml:space="preserve"> </w:t>
+      </w:r>
+      <w:r>
+        <w:rPr>
+          <w:lang w:val="ru-RU" w:eastAsia="en-US" w:bidi="ar-SA"/>
+        </w:rPr>
+        <w:t xml:space="preserve">спецификацию которая передает и принимает данные в формате </w:t>
+      </w:r>
+      <w:r>
+        <w:rPr>
+          <w:lang w:val="en-US" w:eastAsia="en-US" w:bidi="ar-SA"/>
+        </w:rPr>
+        <w:t>JSON</w:t>
+      </w:r>
+      <w:r>
+        <w:rPr>
+          <w:rStyle w:val="FootnoteReference"/>
+          <w:lang w:val="ru-RU" w:eastAsia="en-US" w:bidi="ar-SA"/>
+        </w:rPr>
+        <w:footnoteReference w:id="26"/>
+      </w:r>
+      <w:r>
+        <w:rPr>
+          <w:lang w:val="ru-RU" w:eastAsia="en-US" w:bidi="ar-SA"/>
+        </w:rPr>
+        <w:t>.</w:t>
+      </w:r>
+    </w:p>
+    <w:p>
+      <w:pPr>
+        <w:rPr>
+          <w:lang w:val="ru-RU" w:eastAsia="en-US" w:bidi="ar-SA"/>
+        </w:rPr>
+      </w:pPr>
+      <w:r>
+        <w:rPr>
+          <w:noProof/>
+        </w:rPr>
+        <mc:AlternateContent>
+          <mc:Choice Requires="wps">
+            <w:drawing>
+              <wp:anchor distT="0" distB="0" distL="114300" distR="114300" simplePos="0" relativeHeight="251739136" behindDoc="0" locked="0" layoutInCell="1" allowOverlap="1" wp14:anchorId="65DE9285" wp14:editId="26A7D814">
+                <wp:simplePos x="0" y="0"/>
+                <wp:positionH relativeFrom="margin">
+                  <wp:posOffset>1673667</wp:posOffset>
+                </wp:positionH>
+                <wp:positionV relativeFrom="page">
+                  <wp:posOffset>3037398</wp:posOffset>
+                </wp:positionV>
+                <wp:extent cx="1922780" cy="415290"/>
+                <wp:effectExtent l="0" t="0" r="1270" b="3810"/>
+                <wp:wrapSquare wrapText="bothSides"/>
+                <wp:docPr id="53" name="Text Box 53"/>
+                <wp:cNvGraphicFramePr/>
+                <a:graphic xmlns:a="http://schemas.openxmlformats.org/drawingml/2006/main">
+                  <a:graphicData uri="http://schemas.microsoft.com/office/word/2010/wordprocessingShape">
+                    <wps:wsp>
+                      <wps:cNvSpPr txBox="1"/>
+                      <wps:spPr>
+                        <a:xfrm>
+                          <a:off x="0" y="0"/>
+                          <a:ext cx="1922780" cy="415290"/>
+                        </a:xfrm>
+                        <a:prstGeom prst="rect">
+                          <a:avLst/>
+                        </a:prstGeom>
+                        <a:solidFill>
+                          <a:prstClr val="white"/>
+                        </a:solidFill>
+                        <a:ln>
+                          <a:noFill/>
+                        </a:ln>
+                      </wps:spPr>
+                      <wps:txbx>
+                        <w:txbxContent>
+                          <w:p>
+                            <w:pPr>
+                              <w:pStyle w:val="Caption"/>
+                              <w:rPr>
+                                <w:lang w:val="en-US"/>
+                              </w:rPr>
+                            </w:pPr>
+                            <w:r>
+                              <w:t>4.4.</w:t>
+                            </w:r>
+                            <w:r>
+                              <w:rPr>
+                                <w:lang w:val="ru-RU"/>
+                              </w:rPr>
+                              <w:t>8</w:t>
+                            </w:r>
+                            <w:r>
+                              <w:t xml:space="preserve"> att. </w:t>
+                            </w:r>
+                            <w:r>
+                              <w:rPr>
+                                <w:b/>
+                                <w:lang w:val="en-US"/>
+                              </w:rPr>
+                              <w:t>Controller Ceylon</w:t>
+                            </w:r>
+                          </w:p>
+                        </w:txbxContent>
+                      </wps:txbx>
+                      <wps:bodyPr rot="0" spcFirstLastPara="0" vertOverflow="overflow" horzOverflow="overflow" vert="horz" wrap="square" lIns="0" tIns="0" rIns="0" bIns="0" numCol="1" spcCol="0" rtlCol="0" fromWordArt="0" anchor="t" anchorCtr="0" forceAA="0" compatLnSpc="1">
+                        <a:prstTxWarp prst="textNoShape">
+                          <a:avLst/>
+                        </a:prstTxWarp>
+                        <a:spAutoFit/>
+                      </wps:bodyPr>
+                    </wps:wsp>
+                  </a:graphicData>
+                </a:graphic>
+                <wp14:sizeRelH relativeFrom="margin">
+                  <wp14:pctWidth>0</wp14:pctWidth>
+                </wp14:sizeRelH>
+              </wp:anchor>
+            </w:drawing>
+          </mc:Choice>
+          <mc:Fallback>
+            <w:pict>
+              <v:shape w14:anchorId="65DE9285" id="Text Box 53" o:spid="_x0000_s1051" type="#_x0000_t202" style="position:absolute;left:0;text-align:left;margin-left:131.8pt;margin-top:239.15pt;width:151.4pt;height:32.7pt;z-index:251739136;visibility:visible;mso-wrap-style:square;mso-width-percent:0;mso-wrap-distance-left:9pt;mso-wrap-distance-top:0;mso-wrap-distance-right:9pt;mso-wrap-distance-bottom:0;mso-position-horizontal:absolute;mso-position-horizontal-relative:margin;mso-position-vertical:absolute;mso-position-vertical-relative:page;mso-width-percent:0;mso-width-relative:margin;v-text-anchor:top" o:gfxdata="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" stroked="f">
+                <v:textbox style="mso-fit-shape-to-text:t" inset="0,0,0,0">
+                  <w:txbxContent>
+                    <w:p>
+                      <w:pPr>
+                        <w:pStyle w:val="Caption"/>
+                        <w:rPr>
+                          <w:lang w:val="en-US"/>
+                        </w:rPr>
+                      </w:pPr>
+                      <w:r>
+                        <w:t>4.4.</w:t>
+                      </w:r>
+                      <w:r>
+                        <w:rPr>
+                          <w:lang w:val="ru-RU"/>
+                        </w:rPr>
+                        <w:t>8</w:t>
+                      </w:r>
+                      <w:r>
+                        <w:t xml:space="preserve"> att. </w:t>
+                      </w:r>
+                      <w:r>
+                        <w:rPr>
+                          <w:b/>
+                          <w:lang w:val="en-US"/>
+                        </w:rPr>
+                        <w:t>Controller Ceylon</w:t>
+                      </w:r>
+                    </w:p>
+                  </w:txbxContent>
+                </v:textbox>
+                <w10:wrap type="square" anchorx="margin" anchory="page"/>
+              </v:shape>
+            </w:pict>
+          </mc:Fallback>
+        </mc:AlternateContent>
+      </w:r>
+    </w:p>
+    <w:p>
+      <w:pPr>
+        <w:rPr>
+          <w:lang w:val="ru-RU" w:eastAsia="en-US" w:bidi="ar-SA"/>
+        </w:rPr>
+      </w:pPr>
+    </w:p>
+    <w:p>
+      <w:pPr>
+        <w:rPr>
+          <w:lang w:val="en-US" w:eastAsia="en-US" w:bidi="ar-SA"/>
+        </w:rPr>
+      </w:pPr>
+      <w:r>
+        <w:rPr>
+          <w:lang w:val="ru-RU" w:eastAsia="en-US" w:bidi="ar-SA"/>
+        </w:rPr>
+        <w:t xml:space="preserve">Как видно на картинке 4.4.8 </w:t>
+      </w:r>
+      <w:r>
+        <w:rPr>
+          <w:lang w:val="ru-RU" w:eastAsia="en-US" w:bidi="ar-SA"/>
+        </w:rPr>
+        <w:t>всю работу здесь опять же выполняет фреймворк, который подключается при помощи модификаторов:</w:t>
+      </w:r>
+      <w:r>
+        <w:rPr>
+          <w:lang w:val="ru-RU" w:eastAsia="en-US" w:bidi="ar-SA"/>
+        </w:rPr>
+        <w:t xml:space="preserve"> “</w:t>
+      </w:r>
+      <w:proofErr w:type="spellStart"/>
+      <w:r>
+        <w:rPr>
+          <w:lang w:val="en-US" w:eastAsia="en-US" w:bidi="ar-SA"/>
+        </w:rPr>
+        <w:t>requestMapping</w:t>
+      </w:r>
+      <w:proofErr w:type="spellEnd"/>
+      <w:r>
+        <w:rPr>
+          <w:lang w:val="ru-RU" w:eastAsia="en-US" w:bidi="ar-SA"/>
+        </w:rPr>
+        <w:t>”,”</w:t>
+      </w:r>
+      <w:proofErr w:type="spellStart"/>
+      <w:r>
+        <w:rPr>
+          <w:lang w:val="en-US" w:eastAsia="en-US" w:bidi="ar-SA"/>
+        </w:rPr>
+        <w:t>autowired</w:t>
+      </w:r>
+      <w:proofErr w:type="spellEnd"/>
+      <w:r>
+        <w:rPr>
+          <w:lang w:val="ru-RU" w:eastAsia="en-US" w:bidi="ar-SA"/>
+        </w:rPr>
+        <w:t xml:space="preserve">” </w:t>
+      </w:r>
+      <w:r>
+        <w:rPr>
+          <w:lang w:val="ru-RU" w:eastAsia="en-US" w:bidi="ar-SA"/>
+        </w:rPr>
+        <w:t xml:space="preserve">и </w:t>
+      </w:r>
+      <w:r>
+        <w:rPr>
+          <w:lang w:val="ru-RU" w:eastAsia="en-US" w:bidi="ar-SA"/>
+        </w:rPr>
+        <w:t>“</w:t>
+      </w:r>
+      <w:proofErr w:type="spellStart"/>
+      <w:r>
+        <w:rPr>
+          <w:lang w:val="en-US" w:eastAsia="en-US" w:bidi="ar-SA"/>
+        </w:rPr>
+        <w:t>restController</w:t>
+      </w:r>
+      <w:proofErr w:type="spellEnd"/>
+      <w:r>
+        <w:rPr>
+          <w:lang w:val="ru-RU" w:eastAsia="en-US" w:bidi="ar-SA"/>
+        </w:rPr>
+        <w:t>”</w:t>
+      </w:r>
+      <w:r>
+        <w:rPr>
+          <w:lang w:val="ru-RU" w:eastAsia="en-US" w:bidi="ar-SA"/>
+        </w:rPr>
+        <w:t xml:space="preserve">. В случае с </w:t>
+      </w:r>
+      <w:r>
+        <w:rPr>
+          <w:lang w:val="en-US" w:eastAsia="en-US" w:bidi="ar-SA"/>
+        </w:rPr>
+        <w:t>Java</w:t>
+      </w:r>
+      <w:r>
+        <w:rPr>
+          <w:lang w:val="ru-RU" w:eastAsia="en-US" w:bidi="ar-SA"/>
+        </w:rPr>
+        <w:t xml:space="preserve"> это не модификаторы, а аннотации, но </w:t>
+      </w:r>
+      <w:r>
+        <w:rPr>
+          <w:lang w:val="ru-RU" w:eastAsia="en-US" w:bidi="ar-SA"/>
+        </w:rPr>
+        <w:t xml:space="preserve">в </w:t>
+      </w:r>
+      <w:r>
+        <w:rPr>
+          <w:lang w:val="en-US" w:eastAsia="en-US" w:bidi="ar-SA"/>
+        </w:rPr>
+        <w:t>Ceylon</w:t>
+      </w:r>
+      <w:r>
+        <w:rPr>
+          <w:lang w:val="ru-RU" w:eastAsia="en-US" w:bidi="ar-SA"/>
+        </w:rPr>
+        <w:t xml:space="preserve"> нет аннотаций как таковых, поэтому транслированны они как модификаторы.</w:t>
+      </w:r>
+    </w:p>
+    <w:p>
+      <w:pPr>
+        <w:rPr>
+          <w:lang w:val="en-US" w:eastAsia="en-US" w:bidi="ar-SA"/>
+        </w:rPr>
+      </w:pPr>
+      <w:r>
+        <w:rPr>
+          <w:noProof/>
+        </w:rPr>
+        <mc:AlternateContent>
+          <mc:Choice Requires="wps">
+            <w:drawing>
+              <wp:anchor distT="0" distB="0" distL="114300" distR="114300" simplePos="0" relativeHeight="251742208" behindDoc="0" locked="0" layoutInCell="1" allowOverlap="1" wp14:anchorId="4F9BF641" wp14:editId="2D42F3CE">
+                <wp:simplePos x="0" y="0"/>
+                <wp:positionH relativeFrom="margin">
+                  <wp:posOffset>1705472</wp:posOffset>
+                </wp:positionH>
+                <wp:positionV relativeFrom="page">
+                  <wp:posOffset>6846073</wp:posOffset>
+                </wp:positionV>
+                <wp:extent cx="1859280" cy="415290"/>
+                <wp:effectExtent l="0" t="0" r="7620" b="3810"/>
+                <wp:wrapSquare wrapText="bothSides"/>
+                <wp:docPr id="55" name="Text Box 55"/>
+                <wp:cNvGraphicFramePr/>
+                <a:graphic xmlns:a="http://schemas.openxmlformats.org/drawingml/2006/main">
+                  <a:graphicData uri="http://schemas.microsoft.com/office/word/2010/wordprocessingShape">
+                    <wps:wsp>
+                      <wps:cNvSpPr txBox="1"/>
+                      <wps:spPr>
+                        <a:xfrm>
+                          <a:off x="0" y="0"/>
+                          <a:ext cx="1859280" cy="415290"/>
+                        </a:xfrm>
+                        <a:prstGeom prst="rect">
+                          <a:avLst/>
+                        </a:prstGeom>
+                        <a:solidFill>
+                          <a:prstClr val="white"/>
+                        </a:solidFill>
+                        <a:ln>
+                          <a:noFill/>
+                        </a:ln>
+                      </wps:spPr>
+                      <wps:txbx>
+                        <w:txbxContent>
+                          <w:p>
+                            <w:pPr>
+                              <w:pStyle w:val="Caption"/>
+                              <w:rPr>
+                                <w:noProof/>
+                                <w:lang w:val="en-US"/>
+                              </w:rPr>
+                            </w:pPr>
+                            <w:r>
+                              <w:t xml:space="preserve">4.4.9 att. </w:t>
+                            </w:r>
+                            <w:r>
+                              <w:rPr>
+                                <w:b/>
+                                <w:lang w:val="ru-RU"/>
+                              </w:rPr>
+                              <w:t>Controller Java</w:t>
+                            </w:r>
+                          </w:p>
+                        </w:txbxContent>
+                      </wps:txbx>
+                      <wps:bodyPr rot="0" spcFirstLastPara="0" vertOverflow="overflow" horzOverflow="overflow" vert="horz" wrap="square" lIns="0" tIns="0" rIns="0" bIns="0" numCol="1" spcCol="0" rtlCol="0" fromWordArt="0" anchor="t" anchorCtr="0" forceAA="0" compatLnSpc="1">
+                        <a:prstTxWarp prst="textNoShape">
+                          <a:avLst/>
+                        </a:prstTxWarp>
+                        <a:spAutoFit/>
+                      </wps:bodyPr>
+                    </wps:wsp>
+                  </a:graphicData>
+                </a:graphic>
+                <wp14:sizeRelH relativeFrom="margin">
+                  <wp14:pctWidth>0</wp14:pctWidth>
+                </wp14:sizeRelH>
+              </wp:anchor>
+            </w:drawing>
+          </mc:Choice>
+          <mc:Fallback>
+            <w:pict>
+              <v:shape w14:anchorId="4F9BF641" id="Text Box 55" o:spid="_x0000_s1052" type="#_x0000_t202" style="position:absolute;left:0;text-align:left;margin-left:134.3pt;margin-top:539.05pt;width:146.4pt;height:32.7pt;z-index:251742208;visibility:visible;mso-wrap-style:square;mso-width-percent:0;mso-wrap-distance-left:9pt;mso-wrap-distance-top:0;mso-wrap-distance-right:9pt;mso-wrap-distance-bottom:0;mso-position-horizontal:absolute;mso-position-horizontal-relative:margin;mso-position-vertical:absolute;mso-position-vertical-relative:page;mso-width-percent:0;mso-width-relative:margin;v-text-anchor:top" o:gfxdata="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" stroked="f">
+                <v:textbox style="mso-fit-shape-to-text:t" inset="0,0,0,0">
+                  <w:txbxContent>
+                    <w:p>
+                      <w:pPr>
+                        <w:pStyle w:val="Caption"/>
+                        <w:rPr>
+                          <w:noProof/>
+                          <w:lang w:val="en-US"/>
+                        </w:rPr>
+                      </w:pPr>
+                      <w:r>
+                        <w:t xml:space="preserve">4.4.9 att. </w:t>
+                      </w:r>
+                      <w:r>
+                        <w:rPr>
+                          <w:b/>
+                          <w:lang w:val="ru-RU"/>
+                        </w:rPr>
+                        <w:t>Controller Java</w:t>
+                      </w:r>
+                    </w:p>
+                  </w:txbxContent>
+                </v:textbox>
+                <w10:wrap type="square" anchorx="margin" anchory="page"/>
+              </v:shape>
+            </w:pict>
+          </mc:Fallback>
+        </mc:AlternateContent>
+      </w:r>
+      <w:r>
+        <w:rPr>
+          <w:noProof/>
+          <w:snapToGrid/>
+          <w:lang w:val="en-US" w:eastAsia="en-US" w:bidi="ar-SA"/>
+        </w:rPr>
+        <w:drawing>
+          <wp:anchor distT="0" distB="0" distL="114300" distR="114300" simplePos="0" relativeHeight="251740160" behindDoc="0" locked="0" layoutInCell="1" allowOverlap="1">
+            <wp:simplePos x="0" y="0"/>
+            <wp:positionH relativeFrom="column">
+              <wp:posOffset>3893</wp:posOffset>
+            </wp:positionH>
+            <wp:positionV relativeFrom="page">
+              <wp:posOffset>4810539</wp:posOffset>
+            </wp:positionV>
+            <wp:extent cx="5278755" cy="1972310"/>
+            <wp:effectExtent l="0" t="0" r="0" b="8890"/>
+            <wp:wrapSquare wrapText="bothSides"/>
+            <wp:docPr id="54" name="Picture 54"/>
+            <wp:cNvGraphicFramePr>
+              <a:graphicFrameLocks xmlns:a="http://schemas.openxmlformats.org/drawingml/2006/main" noChangeAspect="1"/>
+            </wp:cNvGraphicFramePr>
+            <a:graphic xmlns:a="http://schemas.openxmlformats.org/drawingml/2006/main">
+              <a:graphicData uri="http://schemas.openxmlformats.org/drawingml/2006/picture">
+                <pic:pic xmlns:pic="http://schemas.openxmlformats.org/drawingml/2006/picture">
+                  <pic:nvPicPr>
+                    <pic:cNvPr id="54" name="controllerJava.png"/>
+                    <pic:cNvPicPr/>
+                  </pic:nvPicPr>
+                  <pic:blipFill>
+                    <a:blip r:embed="rId45">
+                      <a:extLst>
+                        <a:ext uri="{28A0092B-C50C-407E-A947-70E740481C1C}">
+                          <a14:useLocalDpi xmlns:a14="http://schemas.microsoft.com/office/drawing/2010/main" val="0"/>
+                        </a:ext>
+                      </a:extLst>
+                    </a:blip>
+                    <a:stretch>
+                      <a:fillRect/>
+                    </a:stretch>
+                  </pic:blipFill>
+                  <pic:spPr>
+                    <a:xfrm>
+                      <a:off x="0" y="0"/>
+                      <a:ext cx="5278755" cy="1972310"/>
+                    </a:xfrm>
+                    <a:prstGeom prst="rect">
+                      <a:avLst/>
+                    </a:prstGeom>
+                  </pic:spPr>
+                </pic:pic>
+              </a:graphicData>
+            </a:graphic>
+          </wp:anchor>
+        </w:drawing>
+      </w:r>
+    </w:p>
+    <w:p>
+      <w:pPr>
+        <w:rPr>
+          <w:lang w:val="ru-RU" w:eastAsia="en-US" w:bidi="ar-SA"/>
+        </w:rPr>
+      </w:pPr>
+    </w:p>
+    <w:p>
+      <w:pPr>
+        <w:rPr>
+          <w:lang w:val="ru-RU" w:eastAsia="en-US" w:bidi="ar-SA"/>
+        </w:rPr>
+      </w:pPr>
+      <w:r>
+        <w:rPr>
+          <w:lang w:val="ru-RU" w:eastAsia="en-US" w:bidi="ar-SA"/>
+        </w:rPr>
+        <w:t xml:space="preserve">Если сравнить Ceylon вариант с </w:t>
+      </w:r>
+      <w:r>
+        <w:rPr>
+          <w:lang w:val="en-US" w:eastAsia="en-US" w:bidi="ar-SA"/>
+        </w:rPr>
+        <w:t>Java</w:t>
+      </w:r>
+      <w:r>
+        <w:rPr>
+          <w:lang w:val="ru-RU" w:eastAsia="en-US" w:bidi="ar-SA"/>
+        </w:rPr>
+        <w:t xml:space="preserve"> </w:t>
+      </w:r>
+      <w:r>
+        <w:rPr>
+          <w:lang w:val="ru-RU" w:eastAsia="en-US" w:bidi="ar-SA"/>
+        </w:rPr>
+        <w:t xml:space="preserve">вариантом, то первый конечно лаконичнее как и в случае с сущностью </w:t>
+      </w:r>
+      <w:r>
+        <w:rPr>
+          <w:lang w:val="en-US" w:eastAsia="en-US" w:bidi="ar-SA"/>
+        </w:rPr>
+        <w:t>Customer</w:t>
+      </w:r>
+      <w:r>
+        <w:rPr>
+          <w:lang w:val="ru-RU" w:eastAsia="en-US" w:bidi="ar-SA"/>
+        </w:rPr>
+        <w:t xml:space="preserve">. </w:t>
+      </w:r>
+      <w:r>
+        <w:rPr>
+          <w:lang w:val="ru-RU" w:eastAsia="en-US" w:bidi="ar-SA"/>
+        </w:rPr>
+        <w:t xml:space="preserve">Но на мой взгляд, он выглядит менее читабельным. И вот тут </w:t>
+      </w:r>
+      <w:r>
+        <w:rPr>
+          <w:lang w:val="ru-RU" w:eastAsia="en-US" w:bidi="ar-SA"/>
+        </w:rPr>
+        <w:t xml:space="preserve">встречаются два самых важных нюанса для корпоративной </w:t>
+      </w:r>
+      <w:r>
+        <w:rPr>
+          <w:lang w:val="en-US" w:eastAsia="en-US" w:bidi="ar-SA"/>
+        </w:rPr>
+        <w:t>web</w:t>
+      </w:r>
+      <w:r>
+        <w:rPr>
+          <w:lang w:val="ru-RU" w:eastAsia="en-US" w:bidi="ar-SA"/>
+        </w:rPr>
+        <w:t xml:space="preserve"> </w:t>
+      </w:r>
+      <w:r>
+        <w:rPr>
+          <w:lang w:val="ru-RU" w:eastAsia="en-US" w:bidi="ar-SA"/>
+        </w:rPr>
+        <w:t xml:space="preserve">разработки. Читабельность и лаконичность. Очень важно найти баланс в этих вещах. Ввиду поддержки </w:t>
+      </w:r>
+      <w:r>
+        <w:rPr>
+          <w:lang w:val="en-US" w:eastAsia="en-US" w:bidi="ar-SA"/>
+        </w:rPr>
+        <w:t>IDE</w:t>
+      </w:r>
+      <w:r>
+        <w:rPr>
+          <w:lang w:val="ru-RU" w:eastAsia="en-US" w:bidi="ar-SA"/>
+        </w:rPr>
+        <w:t xml:space="preserve"> </w:t>
+      </w:r>
+      <w:r>
+        <w:rPr>
+          <w:lang w:val="ru-RU" w:eastAsia="en-US" w:bidi="ar-SA"/>
+        </w:rPr>
+        <w:t xml:space="preserve">код написанный на </w:t>
+      </w:r>
+      <w:r>
+        <w:rPr>
+          <w:lang w:val="en-US" w:eastAsia="en-US" w:bidi="ar-SA"/>
+        </w:rPr>
+        <w:t>Java</w:t>
+      </w:r>
+      <w:r>
+        <w:rPr>
+          <w:lang w:val="ru-RU" w:eastAsia="en-US" w:bidi="ar-SA"/>
+        </w:rPr>
+        <w:t xml:space="preserve"> </w:t>
+      </w:r>
+      <w:r>
+        <w:rPr>
+          <w:lang w:val="ru-RU" w:eastAsia="en-US" w:bidi="ar-SA"/>
+        </w:rPr>
+        <w:t>выглядит более читабельным.</w:t>
+      </w:r>
+    </w:p>
+    <w:p>
+      <w:pPr>
+        <w:rPr>
+          <w:lang w:val="ru-RU" w:eastAsia="en-US" w:bidi="ar-SA"/>
+        </w:rPr>
+      </w:pPr>
+    </w:p>
+    <w:p>
+      <w:pPr>
+        <w:pStyle w:val="Heading1"/>
+        <w:numPr>
+          <w:ilvl w:val="0"/>
+          <w:numId w:val="0"/>
+        </w:numPr>
+        <w:ind w:left="431" w:firstLine="289"/>
+        <w:rPr>
+          <w:bCs w:val="0"/>
+          <w:iCs/>
+          <w:lang w:val="en-US"/>
+        </w:rPr>
+      </w:pPr>
+      <w:r>
+        <w:rPr>
+          <w:bCs w:val="0"/>
+          <w:iCs/>
+          <w:lang w:val="en-US"/>
+        </w:rPr>
+        <w:lastRenderedPageBreak/>
+        <w:t>Secinajumi</w:t>
+      </w:r>
+    </w:p>
+    <w:p>
+      <w:pPr>
+        <w:pStyle w:val="NormalarTab"/>
+        <w:rPr>
+          <w:lang w:val="ru-RU"/>
+        </w:rPr>
+      </w:pPr>
+      <w:r>
+        <w:rPr>
+          <w:lang w:val="ru-RU"/>
+        </w:rPr>
+        <w:t>Язык</w:t>
+      </w:r>
+      <w:r>
+        <w:rPr>
+          <w:lang w:val="en-US"/>
+        </w:rPr>
+        <w:t xml:space="preserve"> </w:t>
+      </w:r>
+      <w:r>
+        <w:rPr>
+          <w:lang w:val="en-US"/>
+        </w:rPr>
+        <w:t xml:space="preserve">Ceylon </w:t>
+      </w:r>
+      <w:r>
+        <w:rPr>
+          <w:lang w:val="ru-RU"/>
+        </w:rPr>
+        <w:t>безусловно</w:t>
+      </w:r>
+      <w:r>
+        <w:rPr>
+          <w:lang w:val="en-US"/>
+        </w:rPr>
+        <w:t xml:space="preserve"> </w:t>
+      </w:r>
+      <w:r>
+        <w:rPr>
+          <w:lang w:val="ru-RU"/>
+        </w:rPr>
+        <w:t>заслуживает</w:t>
+      </w:r>
+      <w:r>
+        <w:rPr>
+          <w:lang w:val="en-US"/>
+        </w:rPr>
+        <w:t xml:space="preserve"> </w:t>
+      </w:r>
+      <w:r>
+        <w:rPr>
+          <w:lang w:val="ru-RU"/>
+        </w:rPr>
+        <w:t>внимания</w:t>
+      </w:r>
+      <w:r>
+        <w:rPr>
+          <w:lang w:val="en-US"/>
+        </w:rPr>
+        <w:t xml:space="preserve">. </w:t>
+      </w:r>
+      <w:r>
+        <w:rPr>
+          <w:lang w:val="ru-RU"/>
+        </w:rPr>
+        <w:t xml:space="preserve">Но я считаю, что пока что он не может составить конкуренцию </w:t>
+      </w:r>
+      <w:r>
+        <w:rPr>
+          <w:lang w:val="en-US"/>
+        </w:rPr>
+        <w:t>Java</w:t>
+      </w:r>
+      <w:r>
+        <w:rPr>
+          <w:lang w:val="ru-RU"/>
+        </w:rPr>
+        <w:t xml:space="preserve">. </w:t>
+      </w:r>
+      <w:r>
+        <w:rPr>
+          <w:lang w:val="ru-RU"/>
+        </w:rPr>
+        <w:t>Этому следует целый список факторов.</w:t>
+      </w:r>
+      <w:r>
+        <w:rPr>
+          <w:lang w:val="ru-RU"/>
+        </w:rPr>
+        <w:t xml:space="preserve"> Начнем с технических, их достаточно много, но практически все из либо имеют альтернативы в </w:t>
+      </w:r>
+      <w:r>
+        <w:rPr>
+          <w:lang w:val="en-US"/>
+        </w:rPr>
+        <w:t>Java</w:t>
+      </w:r>
+      <w:r>
+        <w:rPr>
+          <w:lang w:val="ru-RU"/>
+        </w:rPr>
+        <w:t xml:space="preserve">, </w:t>
+      </w:r>
+      <w:r>
+        <w:rPr>
+          <w:lang w:val="ru-RU"/>
+        </w:rPr>
+        <w:t xml:space="preserve">пусть и более бедные, либо не являются решающими. Конечно такие особенности как </w:t>
+      </w:r>
+      <w:r>
+        <w:rPr>
+          <w:lang w:val="en-US"/>
+        </w:rPr>
+        <w:t>null</w:t>
+      </w:r>
+      <w:r>
+        <w:rPr>
+          <w:lang w:val="ru-RU"/>
+        </w:rPr>
+        <w:t>-</w:t>
+      </w:r>
+      <w:r>
+        <w:rPr>
+          <w:lang w:val="en-US"/>
+        </w:rPr>
+        <w:t>safe</w:t>
+      </w:r>
+      <w:r>
+        <w:rPr>
+          <w:lang w:val="ru-RU"/>
+        </w:rPr>
+        <w:t xml:space="preserve">, </w:t>
+      </w:r>
+      <w:r>
+        <w:rPr>
+          <w:lang w:val="en-US"/>
+        </w:rPr>
+        <w:t>alias</w:t>
+      </w:r>
+      <w:r>
+        <w:rPr>
+          <w:lang w:val="ru-RU"/>
+        </w:rPr>
+        <w:t xml:space="preserve"> или перечисленные типы, очень сильно помогли бы в </w:t>
+      </w:r>
+      <w:r>
+        <w:rPr>
+          <w:lang w:val="en-US"/>
+        </w:rPr>
+        <w:t>Java</w:t>
+      </w:r>
+      <w:r>
+        <w:rPr>
+          <w:lang w:val="ru-RU"/>
+        </w:rPr>
+        <w:t xml:space="preserve">, но ввиду обратной совместимости </w:t>
+      </w:r>
+      <w:r>
+        <w:rPr>
+          <w:lang w:val="en-US"/>
+        </w:rPr>
+        <w:t>Java</w:t>
+      </w:r>
+      <w:r>
+        <w:rPr>
+          <w:lang w:val="ru-RU"/>
+        </w:rPr>
+        <w:t xml:space="preserve"> </w:t>
+      </w:r>
+      <w:r>
+        <w:rPr>
+          <w:lang w:val="ru-RU"/>
+        </w:rPr>
+        <w:t xml:space="preserve">попросту не может поменять архитектуру и добавить какие-либо из них. Некоторые из особенностей </w:t>
+      </w:r>
+      <w:r>
+        <w:rPr>
+          <w:lang w:val="en-US"/>
+        </w:rPr>
+        <w:t>Ceylon</w:t>
+      </w:r>
+      <w:r>
+        <w:rPr>
+          <w:lang w:val="ru-RU"/>
+        </w:rPr>
+        <w:t xml:space="preserve"> </w:t>
+      </w:r>
+      <w:r>
+        <w:rPr>
+          <w:lang w:val="ru-RU"/>
+        </w:rPr>
+        <w:t xml:space="preserve">можно использовать в </w:t>
+      </w:r>
+      <w:r>
+        <w:rPr>
+          <w:lang w:val="en-US"/>
+        </w:rPr>
+        <w:t>Java</w:t>
+      </w:r>
+      <w:r>
+        <w:rPr>
+          <w:lang w:val="ru-RU"/>
+        </w:rPr>
+        <w:t xml:space="preserve"> </w:t>
+      </w:r>
+      <w:r>
+        <w:rPr>
+          <w:lang w:val="ru-RU"/>
+        </w:rPr>
+        <w:t>в виде каких-либо библиотек или фреймворков, но многие нет.</w:t>
+      </w:r>
+      <w:r>
+        <w:rPr>
+          <w:lang w:val="ru-RU"/>
+        </w:rPr>
+        <w:t xml:space="preserve"> Технические возможности </w:t>
+      </w:r>
+      <w:r>
+        <w:rPr>
+          <w:lang w:val="en-US"/>
+        </w:rPr>
+        <w:t>Ceylon</w:t>
+      </w:r>
+      <w:r>
+        <w:rPr>
+          <w:lang w:val="ru-RU"/>
+        </w:rPr>
+        <w:t xml:space="preserve"> </w:t>
+      </w:r>
+      <w:r>
+        <w:rPr>
+          <w:lang w:val="ru-RU"/>
+        </w:rPr>
+        <w:t xml:space="preserve">способствуют подтверждению заялвения его создателей, о том, что </w:t>
+      </w:r>
+      <w:r>
+        <w:rPr>
+          <w:lang w:val="en-US"/>
+        </w:rPr>
+        <w:t>Ceylon</w:t>
+      </w:r>
+      <w:r>
+        <w:rPr>
+          <w:lang w:val="ru-RU"/>
+        </w:rPr>
+        <w:t xml:space="preserve"> </w:t>
+      </w:r>
+      <w:r>
+        <w:rPr>
+          <w:lang w:val="ru-RU"/>
+        </w:rPr>
+        <w:t>создан как язык для большим проектов и команд. Не технические особенности тоже влияют на востребованность языка на рынке и заинтересованность в нем. Самая важная из них это отсутвие каких-либо больших и серьезных про</w:t>
+      </w:r>
+      <w:r>
+        <w:rPr>
+          <w:lang w:val="ru-RU"/>
+        </w:rPr>
+        <w:t xml:space="preserve">ектов написанных на этом языке. Вторая – это отсутсвие фреймворков написанных на </w:t>
+      </w:r>
+      <w:r>
+        <w:rPr>
+          <w:lang w:val="en-US"/>
+        </w:rPr>
+        <w:t>Ceylon</w:t>
+      </w:r>
+      <w:r>
+        <w:rPr>
+          <w:lang w:val="ru-RU"/>
+        </w:rPr>
+        <w:t xml:space="preserve">, </w:t>
+      </w:r>
+      <w:r>
+        <w:rPr>
+          <w:lang w:val="ru-RU"/>
+        </w:rPr>
+        <w:t xml:space="preserve">да, переводчик для </w:t>
+      </w:r>
+      <w:r>
+        <w:rPr>
+          <w:lang w:val="en-US"/>
+        </w:rPr>
+        <w:t>Spring</w:t>
+      </w:r>
+      <w:r>
+        <w:rPr>
+          <w:lang w:val="ru-RU"/>
+        </w:rPr>
+        <w:t xml:space="preserve"> </w:t>
+      </w:r>
+      <w:r>
+        <w:rPr>
+          <w:lang w:val="ru-RU"/>
+        </w:rPr>
+        <w:t xml:space="preserve">это конечно хорошо, но этого не достаточно для уверенности в этом языке. Поддержка </w:t>
+      </w:r>
+      <w:r>
+        <w:rPr>
+          <w:lang w:val="en-US"/>
+        </w:rPr>
+        <w:t>IDE</w:t>
+      </w:r>
+      <w:r>
+        <w:rPr>
+          <w:lang w:val="ru-RU"/>
+        </w:rPr>
+        <w:t xml:space="preserve"> </w:t>
+      </w:r>
+      <w:r>
+        <w:rPr>
+          <w:lang w:val="ru-RU"/>
+        </w:rPr>
+        <w:t xml:space="preserve">в </w:t>
+      </w:r>
+      <w:proofErr w:type="spellStart"/>
+      <w:r>
+        <w:rPr>
+          <w:lang w:val="en-US"/>
+        </w:rPr>
+        <w:t>Intelij</w:t>
+      </w:r>
+      <w:proofErr w:type="spellEnd"/>
+      <w:r>
+        <w:rPr>
+          <w:lang w:val="ru-RU"/>
+        </w:rPr>
+        <w:t xml:space="preserve"> </w:t>
+      </w:r>
+      <w:r>
+        <w:rPr>
+          <w:lang w:val="en-US"/>
+        </w:rPr>
+        <w:t>Idea</w:t>
+      </w:r>
+      <w:r>
+        <w:rPr>
+          <w:lang w:val="ru-RU"/>
+        </w:rPr>
+        <w:t>, самой популяр</w:t>
+      </w:r>
+      <w:r>
+        <w:rPr>
+          <w:lang w:val="ru-RU"/>
+        </w:rPr>
+        <w:t xml:space="preserve">ной </w:t>
+      </w:r>
+      <w:r>
+        <w:rPr>
+          <w:lang w:val="en-US"/>
+        </w:rPr>
+        <w:t>IDE</w:t>
+      </w:r>
+      <w:r>
+        <w:rPr>
+          <w:lang w:val="ru-RU"/>
+        </w:rPr>
+        <w:t xml:space="preserve"> </w:t>
+      </w:r>
+      <w:r>
+        <w:rPr>
+          <w:lang w:val="ru-RU"/>
+        </w:rPr>
+        <w:t xml:space="preserve">для </w:t>
+      </w:r>
+      <w:r>
+        <w:rPr>
+          <w:lang w:val="en-US"/>
+        </w:rPr>
+        <w:t>Java</w:t>
+      </w:r>
+      <w:r>
+        <w:rPr>
+          <w:lang w:val="ru-RU"/>
+        </w:rPr>
+        <w:t>, требует серьезной доработки</w:t>
+      </w:r>
+      <w:r>
+        <w:rPr>
+          <w:lang w:val="ru-RU"/>
+        </w:rPr>
+        <w:t xml:space="preserve">, а это создает дополнительные трудности для  работы с </w:t>
+      </w:r>
+      <w:r>
+        <w:rPr>
+          <w:lang w:val="en-US"/>
+        </w:rPr>
+        <w:t>Ceylon</w:t>
+      </w:r>
+      <w:r>
+        <w:rPr>
+          <w:lang w:val="ru-RU"/>
+        </w:rPr>
+        <w:t xml:space="preserve">. </w:t>
+      </w:r>
+      <w:r>
+        <w:rPr>
+          <w:lang w:val="ru-RU"/>
+        </w:rPr>
+        <w:t xml:space="preserve">Если сравнивать </w:t>
+      </w:r>
+      <w:r>
+        <w:rPr>
+          <w:lang w:val="en-US"/>
+        </w:rPr>
+        <w:t>Ceylon</w:t>
+      </w:r>
+      <w:r>
+        <w:rPr>
+          <w:lang w:val="ru-RU"/>
+        </w:rPr>
+        <w:t xml:space="preserve"> </w:t>
+      </w:r>
+      <w:r>
+        <w:rPr>
+          <w:lang w:val="ru-RU"/>
+        </w:rPr>
+        <w:t xml:space="preserve">с более молодыми языками </w:t>
+      </w:r>
+      <w:r>
+        <w:rPr>
+          <w:lang w:val="en-US"/>
+        </w:rPr>
+        <w:t>JVM</w:t>
+      </w:r>
+      <w:r>
+        <w:rPr>
+          <w:lang w:val="ru-RU"/>
+        </w:rPr>
+        <w:t xml:space="preserve">, например </w:t>
+      </w:r>
+      <w:proofErr w:type="spellStart"/>
+      <w:r>
+        <w:rPr>
+          <w:lang w:val="en-US"/>
+        </w:rPr>
+        <w:t>Kotlin</w:t>
+      </w:r>
+      <w:proofErr w:type="spellEnd"/>
+      <w:r>
+        <w:rPr>
+          <w:lang w:val="ru-RU"/>
+        </w:rPr>
+        <w:t xml:space="preserve"> </w:t>
+      </w:r>
+      <w:r>
+        <w:rPr>
+          <w:lang w:val="ru-RU"/>
+        </w:rPr>
+        <w:t xml:space="preserve">или </w:t>
+      </w:r>
+      <w:r>
+        <w:rPr>
+          <w:lang w:val="en-US"/>
+        </w:rPr>
+        <w:t>Scala</w:t>
+      </w:r>
+      <w:r>
+        <w:rPr>
+          <w:lang w:val="ru-RU"/>
+        </w:rPr>
+        <w:t xml:space="preserve">. </w:t>
+      </w:r>
+      <w:r>
+        <w:rPr>
+          <w:lang w:val="ru-RU"/>
+        </w:rPr>
+        <w:t xml:space="preserve">Ведь из-за обратной совместимости </w:t>
+      </w:r>
+      <w:r>
+        <w:rPr>
+          <w:lang w:val="en-US"/>
+        </w:rPr>
+        <w:t>Java</w:t>
+      </w:r>
+      <w:r>
+        <w:rPr>
+          <w:lang w:val="ru-RU"/>
+        </w:rPr>
+        <w:t xml:space="preserve"> </w:t>
+      </w:r>
+      <w:r>
+        <w:rPr>
+          <w:lang w:val="ru-RU"/>
+        </w:rPr>
+        <w:t xml:space="preserve">тянет за собой все архитектурные решение принятые с 1995го года. </w:t>
+      </w:r>
+      <w:r>
+        <w:rPr>
+          <w:lang w:val="en-US"/>
+        </w:rPr>
+        <w:t>Scala</w:t>
+      </w:r>
+      <w:r>
+        <w:rPr>
+          <w:lang w:val="ru-RU"/>
+        </w:rPr>
+        <w:t xml:space="preserve"> </w:t>
+      </w:r>
+      <w:r>
+        <w:rPr>
+          <w:lang w:val="ru-RU"/>
+        </w:rPr>
+        <w:t xml:space="preserve">функциональный язык на </w:t>
+      </w:r>
+      <w:r>
+        <w:rPr>
+          <w:lang w:val="en-US"/>
+        </w:rPr>
+        <w:t>JVM</w:t>
+      </w:r>
+      <w:r>
+        <w:rPr>
+          <w:lang w:val="ru-RU"/>
+        </w:rPr>
+        <w:t xml:space="preserve"> а это значит, что вряд ли </w:t>
+      </w:r>
+      <w:r>
+        <w:rPr>
+          <w:lang w:val="en-US"/>
+        </w:rPr>
+        <w:t>Ceylon</w:t>
+      </w:r>
+      <w:r>
+        <w:rPr>
+          <w:lang w:val="ru-RU"/>
+        </w:rPr>
+        <w:t xml:space="preserve"> </w:t>
+      </w:r>
+      <w:r>
+        <w:rPr>
+          <w:lang w:val="ru-RU"/>
+        </w:rPr>
+        <w:t xml:space="preserve">сможет похвастаться техническими особенностями которых нет в </w:t>
+      </w:r>
+      <w:r>
+        <w:rPr>
+          <w:lang w:val="en-US"/>
+        </w:rPr>
+        <w:t>Scala</w:t>
+      </w:r>
+      <w:r>
+        <w:rPr>
+          <w:lang w:val="ru-RU"/>
+        </w:rPr>
+        <w:t xml:space="preserve">. </w:t>
+      </w:r>
+      <w:r>
+        <w:rPr>
+          <w:lang w:val="en-US"/>
+        </w:rPr>
+        <w:t>Scala</w:t>
+      </w:r>
+      <w:r>
+        <w:rPr>
+          <w:lang w:val="ru-RU"/>
+        </w:rPr>
+        <w:t xml:space="preserve"> уже обрел популярность в своих кругах. Имеет серьезные фреймворки такие как: </w:t>
+      </w:r>
+      <w:r>
+        <w:rPr>
+          <w:lang w:val="en-US"/>
+        </w:rPr>
+        <w:t>Apache</w:t>
+      </w:r>
+      <w:r>
+        <w:rPr>
+          <w:lang w:val="ru-RU"/>
+        </w:rPr>
+        <w:t xml:space="preserve"> </w:t>
+      </w:r>
+      <w:r>
+        <w:rPr>
+          <w:lang w:val="en-US"/>
+        </w:rPr>
+        <w:t>Spark</w:t>
+      </w:r>
+      <w:r>
+        <w:rPr>
+          <w:lang w:val="ru-RU"/>
+        </w:rPr>
+        <w:t xml:space="preserve">, </w:t>
+      </w:r>
+      <w:r>
+        <w:rPr>
+          <w:lang w:val="en-US"/>
+        </w:rPr>
+        <w:t>Play</w:t>
+      </w:r>
+      <w:r>
+        <w:rPr>
+          <w:lang w:val="ru-RU"/>
+        </w:rPr>
+        <w:t xml:space="preserve"> </w:t>
+      </w:r>
+      <w:r>
+        <w:rPr>
+          <w:lang w:val="en-US"/>
+        </w:rPr>
+        <w:t>Framework</w:t>
+      </w:r>
+      <w:r>
+        <w:rPr>
+          <w:lang w:val="ru-RU"/>
+        </w:rPr>
+        <w:t xml:space="preserve"> 2.0. </w:t>
+      </w:r>
+      <w:r>
+        <w:rPr>
+          <w:lang w:val="en-US"/>
+        </w:rPr>
+        <w:t>Twitter</w:t>
+      </w:r>
+      <w:r>
+        <w:rPr>
+          <w:lang w:val="ru-RU"/>
+        </w:rPr>
+        <w:t xml:space="preserve"> </w:t>
+      </w:r>
+      <w:r>
+        <w:rPr>
+          <w:lang w:val="ru-RU"/>
+        </w:rPr>
+        <w:t xml:space="preserve">использует </w:t>
+      </w:r>
+      <w:r>
+        <w:rPr>
+          <w:lang w:val="en-US"/>
+        </w:rPr>
+        <w:t>Scala</w:t>
+      </w:r>
+      <w:r>
+        <w:rPr>
+          <w:lang w:val="ru-RU"/>
+        </w:rPr>
+        <w:t xml:space="preserve">, </w:t>
+      </w:r>
+      <w:r>
+        <w:rPr>
+          <w:lang w:val="ru-RU"/>
+        </w:rPr>
+        <w:t xml:space="preserve">а онлайн казино </w:t>
+      </w:r>
+      <w:r>
+        <w:rPr>
+          <w:lang w:val="en-US"/>
+        </w:rPr>
+        <w:t>Evolution</w:t>
+      </w:r>
+      <w:r>
+        <w:rPr>
+          <w:lang w:val="ru-RU"/>
+        </w:rPr>
+        <w:t xml:space="preserve"> </w:t>
+      </w:r>
+      <w:r>
+        <w:rPr>
+          <w:lang w:val="en-US"/>
+        </w:rPr>
+        <w:t>Gaming</w:t>
+      </w:r>
+      <w:r>
+        <w:rPr>
+          <w:lang w:val="ru-RU"/>
+        </w:rPr>
+        <w:t xml:space="preserve">, </w:t>
+      </w:r>
+      <w:r>
+        <w:rPr>
+          <w:lang w:val="ru-RU"/>
+        </w:rPr>
+        <w:t xml:space="preserve">перевели всю свою кодовую базу на этот язык программирования, ведь будучи функциональным, он проще масштабируется, что необходимо системам с большим количеством пользователей каждый день. </w:t>
+      </w:r>
+      <w:proofErr w:type="spellStart"/>
+      <w:r>
+        <w:rPr>
+          <w:lang w:val="en-US"/>
+        </w:rPr>
+        <w:t>Kotlin</w:t>
+      </w:r>
+      <w:proofErr w:type="spellEnd"/>
+      <w:r>
+        <w:rPr>
+          <w:lang w:val="ru-RU"/>
+        </w:rPr>
+        <w:t xml:space="preserve"> </w:t>
+      </w:r>
+      <w:r>
+        <w:rPr>
+          <w:lang w:val="ru-RU"/>
+        </w:rPr>
+        <w:t xml:space="preserve">можно считать родной брат </w:t>
+      </w:r>
+      <w:r>
+        <w:rPr>
+          <w:lang w:val="en-US"/>
+        </w:rPr>
+        <w:t>Ceylon</w:t>
+      </w:r>
+      <w:r>
+        <w:rPr>
+          <w:lang w:val="ru-RU"/>
+        </w:rPr>
+        <w:t>,</w:t>
+      </w:r>
+      <w:r>
+        <w:rPr>
+          <w:lang w:val="ru-RU"/>
+        </w:rPr>
+        <w:t xml:space="preserve"> создан в том же 2011 году, имеет ровно такие же технические особенности как и </w:t>
+      </w:r>
+      <w:r>
+        <w:rPr>
+          <w:lang w:val="en-US"/>
+        </w:rPr>
+        <w:t>Ceylon</w:t>
+      </w:r>
+      <w:r>
+        <w:rPr>
+          <w:lang w:val="ru-RU"/>
+        </w:rPr>
+        <w:t xml:space="preserve">, </w:t>
+      </w:r>
+      <w:r>
+        <w:rPr>
+          <w:lang w:val="ru-RU"/>
+        </w:rPr>
+        <w:t xml:space="preserve">но вот с точки зрения популярности давно впереди. </w:t>
+      </w:r>
+      <w:proofErr w:type="spellStart"/>
+      <w:r>
+        <w:rPr>
+          <w:lang w:val="en-US"/>
+        </w:rPr>
+        <w:t>Kotlin</w:t>
+      </w:r>
+      <w:proofErr w:type="spellEnd"/>
+      <w:r>
+        <w:rPr>
+          <w:lang w:val="ru-RU"/>
+        </w:rPr>
+        <w:t xml:space="preserve"> </w:t>
+      </w:r>
+      <w:r>
+        <w:rPr>
+          <w:lang w:val="ru-RU"/>
+        </w:rPr>
+        <w:t xml:space="preserve">имеет лучшую поддержку </w:t>
+      </w:r>
+      <w:r>
+        <w:rPr>
+          <w:lang w:val="en-US"/>
+        </w:rPr>
+        <w:t>IDE</w:t>
+      </w:r>
+      <w:r>
+        <w:rPr>
+          <w:lang w:val="ru-RU"/>
+        </w:rPr>
+        <w:t xml:space="preserve">, </w:t>
+      </w:r>
+      <w:r>
+        <w:rPr>
+          <w:lang w:val="ru-RU"/>
+        </w:rPr>
+        <w:t xml:space="preserve">и реальные </w:t>
+      </w:r>
+      <w:r>
+        <w:rPr>
+          <w:lang w:val="ru-RU"/>
+        </w:rPr>
+        <w:t xml:space="preserve">проекты использующие этот язык, и конечно же решение </w:t>
+      </w:r>
+      <w:r>
+        <w:rPr>
+          <w:lang w:val="en-US"/>
+        </w:rPr>
+        <w:t>Google</w:t>
+      </w:r>
+      <w:r>
+        <w:rPr>
+          <w:lang w:val="ru-RU"/>
+        </w:rPr>
+        <w:t xml:space="preserve">, </w:t>
+      </w:r>
+      <w:r>
+        <w:rPr>
+          <w:lang w:val="ru-RU"/>
+        </w:rPr>
+        <w:t xml:space="preserve">сделать </w:t>
+      </w:r>
+      <w:proofErr w:type="spellStart"/>
+      <w:r>
+        <w:rPr>
+          <w:lang w:val="en-US"/>
+        </w:rPr>
+        <w:t>Kotlin</w:t>
+      </w:r>
+      <w:proofErr w:type="spellEnd"/>
+      <w:r>
+        <w:rPr>
+          <w:lang w:val="ru-RU"/>
+        </w:rPr>
+        <w:t xml:space="preserve"> </w:t>
+      </w:r>
+      <w:r>
+        <w:rPr>
+          <w:lang w:val="ru-RU"/>
+        </w:rPr>
+        <w:t xml:space="preserve">языком первого класса для </w:t>
+      </w:r>
+      <w:r>
+        <w:rPr>
+          <w:lang w:val="en-US"/>
+        </w:rPr>
+        <w:t>Android</w:t>
+      </w:r>
+      <w:r>
+        <w:rPr>
+          <w:lang w:val="ru-RU"/>
+        </w:rPr>
+        <w:t xml:space="preserve">. </w:t>
+      </w:r>
+      <w:r>
+        <w:rPr>
+          <w:lang w:val="ru-RU"/>
+        </w:rPr>
+        <w:t xml:space="preserve">Из этого можно сделать вывод, что </w:t>
+      </w:r>
+      <w:r>
+        <w:rPr>
+          <w:lang w:val="en-US"/>
+        </w:rPr>
+        <w:t>Ceylon</w:t>
+      </w:r>
+      <w:r>
+        <w:rPr>
+          <w:lang w:val="ru-RU"/>
+        </w:rPr>
+        <w:t xml:space="preserve"> </w:t>
+      </w:r>
+      <w:r>
+        <w:rPr>
+          <w:lang w:val="ru-RU"/>
+        </w:rPr>
+        <w:t xml:space="preserve">не плохой язык, но в нем </w:t>
+      </w:r>
+      <w:r>
+        <w:rPr>
+          <w:lang w:val="ru-RU"/>
+        </w:rPr>
+        <w:lastRenderedPageBreak/>
+        <w:t xml:space="preserve">просто нет необходимости сейчас. Ведь по мимо </w:t>
+      </w:r>
+      <w:r>
+        <w:rPr>
+          <w:lang w:val="en-US"/>
+        </w:rPr>
+        <w:t>JVM</w:t>
+      </w:r>
+      <w:r>
+        <w:rPr>
+          <w:lang w:val="ru-RU"/>
+        </w:rPr>
+        <w:t xml:space="preserve"> </w:t>
+      </w:r>
+      <w:r>
+        <w:rPr>
+          <w:lang w:val="ru-RU"/>
+        </w:rPr>
+        <w:t xml:space="preserve">есть ещё много новых и не очень языков, которые уже завоевали свою нишу, или только набирают популярность. </w:t>
+      </w:r>
+      <w:r>
+        <w:rPr>
+          <w:lang w:val="ru-RU"/>
+        </w:rPr>
+        <w:t>Д</w:t>
+      </w:r>
+      <w:r>
+        <w:rPr>
+          <w:lang w:val="ru-RU"/>
+        </w:rPr>
+        <w:t xml:space="preserve">ля написания </w:t>
+      </w:r>
+      <w:r>
+        <w:rPr>
+          <w:lang w:val="en-US"/>
+        </w:rPr>
+        <w:t>web</w:t>
+      </w:r>
+      <w:r>
+        <w:rPr>
+          <w:lang w:val="ru-RU"/>
+        </w:rPr>
+        <w:t xml:space="preserve"> </w:t>
+      </w:r>
+      <w:r>
+        <w:rPr>
+          <w:lang w:val="ru-RU"/>
+        </w:rPr>
+        <w:t xml:space="preserve">приложений можно использовать </w:t>
+      </w:r>
+      <w:r>
+        <w:rPr>
+          <w:lang w:val="en-US"/>
+        </w:rPr>
+        <w:t>Google</w:t>
+      </w:r>
+      <w:r>
+        <w:rPr>
+          <w:lang w:val="ru-RU"/>
+        </w:rPr>
+        <w:t xml:space="preserve"> </w:t>
+      </w:r>
+      <w:r>
+        <w:rPr>
+          <w:lang w:val="en-US"/>
+        </w:rPr>
+        <w:t>Go</w:t>
+      </w:r>
+      <w:r>
+        <w:rPr>
+          <w:lang w:val="ru-RU"/>
+        </w:rPr>
+        <w:t xml:space="preserve"> – </w:t>
+      </w:r>
+      <w:r>
+        <w:rPr>
+          <w:lang w:val="ru-RU"/>
+        </w:rPr>
+        <w:t xml:space="preserve">новый язык от гугла, </w:t>
+      </w:r>
+      <w:r>
+        <w:rPr>
+          <w:lang w:val="en-US"/>
+        </w:rPr>
+        <w:t>PHP</w:t>
+      </w:r>
+      <w:r>
+        <w:rPr>
+          <w:lang w:val="ru-RU"/>
+        </w:rPr>
+        <w:t xml:space="preserve">, </w:t>
+      </w:r>
+      <w:r>
+        <w:rPr>
+          <w:lang w:val="en-US"/>
+        </w:rPr>
+        <w:t>JavaScript</w:t>
+      </w:r>
+      <w:r>
+        <w:rPr>
+          <w:lang w:val="ru-RU"/>
+        </w:rPr>
+        <w:t>, C</w:t>
+      </w:r>
+      <w:r>
+        <w:rPr>
+          <w:lang w:val="ru-RU"/>
+        </w:rPr>
+        <w:t xml:space="preserve"># </w:t>
+      </w:r>
+      <w:r>
+        <w:rPr>
+          <w:lang w:val="ru-RU"/>
+        </w:rPr>
+        <w:t xml:space="preserve">с платформой </w:t>
+      </w:r>
+      <w:r>
+        <w:rPr>
+          <w:lang w:val="ru-RU"/>
+        </w:rPr>
+        <w:t>.</w:t>
+      </w:r>
+      <w:r>
+        <w:rPr>
+          <w:lang w:val="en-US"/>
+        </w:rPr>
+        <w:t>NET</w:t>
+      </w:r>
+      <w:r>
+        <w:rPr>
+          <w:lang w:val="ru-RU"/>
+        </w:rPr>
+        <w:t xml:space="preserve"> </w:t>
+      </w:r>
+      <w:r>
+        <w:rPr>
+          <w:lang w:val="ru-RU"/>
+        </w:rPr>
+        <w:t xml:space="preserve">от </w:t>
+      </w:r>
+      <w:proofErr w:type="spellStart"/>
+      <w:r>
+        <w:rPr>
+          <w:lang w:val="en-US"/>
+        </w:rPr>
+        <w:t>Miscrosoft</w:t>
+      </w:r>
+      <w:proofErr w:type="spellEnd"/>
+      <w:r>
+        <w:rPr>
+          <w:lang w:val="ru-RU"/>
+        </w:rPr>
+        <w:t>.</w:t>
+      </w:r>
+      <w:r>
+        <w:rPr>
+          <w:lang w:val="ru-RU"/>
+        </w:rPr>
+        <w:t xml:space="preserve"> </w:t>
+      </w:r>
+      <w:r>
+        <w:rPr>
+          <w:lang w:val="ru-RU"/>
+        </w:rPr>
+        <w:t xml:space="preserve">Возможно когда-нибудь </w:t>
+      </w:r>
+      <w:r>
+        <w:rPr>
+          <w:lang w:val="en-US"/>
+        </w:rPr>
+        <w:t>Ceylon</w:t>
+      </w:r>
+      <w:r>
+        <w:rPr>
+          <w:lang w:val="ru-RU"/>
+        </w:rPr>
+        <w:t xml:space="preserve"> </w:t>
+      </w:r>
+      <w:r>
+        <w:rPr>
+          <w:lang w:val="ru-RU"/>
+        </w:rPr>
+        <w:t xml:space="preserve">найдет свою нишу и своих пользователей. Но сейчас в Языке </w:t>
+      </w:r>
+      <w:r>
+        <w:rPr>
+          <w:lang w:val="en-US"/>
+        </w:rPr>
+        <w:t xml:space="preserve">Ceylon </w:t>
+      </w:r>
+      <w:r>
+        <w:rPr>
+          <w:lang w:val="ru-RU"/>
+        </w:rPr>
+        <w:t>просто нет необходимости.</w:t>
+      </w:r>
+    </w:p>
+    <w:p>
+      <w:pPr>
+        <w:pStyle w:val="NormalarTab"/>
+        <w:rPr>
+          <w:lang w:val="ru-RU"/>
+        </w:rPr>
+      </w:pPr>
+    </w:p>
+    <w:p>
+      <w:pPr>
+        <w:pStyle w:val="NormalarTab"/>
+        <w:rPr>
+          <w:lang w:val="ru-RU"/>
+        </w:rPr>
+      </w:pPr>
+    </w:p>
+    <w:p>
+      <w:pPr>
         <w:pStyle w:val="Heading1bezNumbering"/>
         <w:rPr>
           <w:bCs w:val="0"/>
@@ -21748,8 +23475,8 @@
           <w:lang w:eastAsia="en-US"/>
         </w:rPr>
         <w:sectPr>
-          <w:footerReference w:type="default" r:id="rId44"/>
-          <w:footerReference w:type="first" r:id="rId45"/>
+          <w:footerReference w:type="default" r:id="rId46"/>
+          <w:footerReference w:type="first" r:id="rId47"/>
           <w:pgSz w:w="11907" w:h="16840" w:code="9"/>
           <w:pgMar w:top="1440" w:right="1797" w:bottom="1440" w:left="1797" w:header="720" w:footer="720" w:gutter="0"/>
           <w:cols w:space="720"/>
@@ -21766,7 +23493,7 @@
       </w:pPr>
     </w:p>
     <w:sectPr>
-      <w:footerReference w:type="default" r:id="rId46"/>
+      <w:footerReference w:type="default" r:id="rId48"/>
       <w:pgSz w:w="11907" w:h="16840" w:code="9"/>
       <w:pgMar w:top="1440" w:right="1797" w:bottom="1440" w:left="1797" w:header="720" w:footer="720" w:gutter="0"/>
       <w:cols w:space="720"/>
@@ -21891,7 +23618,7 @@
           <w:rPr>
             <w:noProof/>
           </w:rPr>
-          <w:t>39</w:t>
+          <w:t>21</w:t>
         </w:r>
         <w:r>
           <w:rPr>
@@ -23391,13 +25118,7 @@
         <w:rPr>
           <w:lang w:val="ru-RU"/>
         </w:rPr>
-        <w:t xml:space="preserve"> </w:t>
-      </w:r>
-      <w:r>
-        <w:rPr>
-          <w:lang w:val="ru-RU"/>
-        </w:rPr>
-        <w:t xml:space="preserve">– </w:t>
+        <w:t xml:space="preserve"> – </w:t>
       </w:r>
       <w:r>
         <w:rPr>
@@ -23440,6 +25161,95 @@
         <w:rPr>
           <w:lang w:val="ru-RU"/>
         </w:rPr>
+        <w:t xml:space="preserve"> – </w:t>
+      </w:r>
+      <w:r>
+        <w:rPr>
+          <w:lang w:val="ru-RU"/>
+        </w:rPr>
+        <w:t xml:space="preserve">метод позволяющий установить значение поля имеющего модификатор виидмости не </w:t>
+      </w:r>
+      <w:r>
+        <w:rPr>
+          <w:lang w:val="en-US"/>
+        </w:rPr>
+        <w:t>public</w:t>
+      </w:r>
+    </w:p>
+  </w:footnote>
+  <w:footnote w:id="25">
+    <w:p>
+      <w:pPr>
+        <w:pStyle w:val="FootnoteText"/>
+        <w:rPr>
+          <w:lang w:val="ru-RU"/>
+        </w:rPr>
+      </w:pPr>
+      <w:r>
+        <w:rPr>
+          <w:rStyle w:val="FootnoteReference"/>
+        </w:rPr>
+        <w:footnoteRef/>
+      </w:r>
+      <w:r>
+        <w:t xml:space="preserve"> </w:t>
+      </w:r>
+      <w:r>
+        <w:t xml:space="preserve">HTTP – HyperText Transfer Protocol – </w:t>
+      </w:r>
+      <w:r>
+        <w:rPr>
+          <w:lang w:val="ru-RU"/>
+        </w:rPr>
+        <w:t xml:space="preserve">протокол прикладного уровня передачи данных, изначально в виде </w:t>
+      </w:r>
+      <w:r>
+        <w:rPr>
+          <w:lang w:val="en-US"/>
+        </w:rPr>
+        <w:t>HTML</w:t>
+      </w:r>
+      <w:r>
+        <w:rPr>
+          <w:lang w:val="ru-RU"/>
+        </w:rPr>
+        <w:t xml:space="preserve">, </w:t>
+      </w:r>
+      <w:r>
+        <w:rPr>
+          <w:lang w:val="ru-RU"/>
+        </w:rPr>
+        <w:t>теперь же для любого вида данных.</w:t>
+      </w:r>
+    </w:p>
+  </w:footnote>
+  <w:footnote w:id="26">
+    <w:p>
+      <w:pPr>
+        <w:pStyle w:val="FootnoteText"/>
+        <w:rPr>
+          <w:lang w:val="ru-RU"/>
+        </w:rPr>
+      </w:pPr>
+      <w:r>
+        <w:rPr>
+          <w:rStyle w:val="FootnoteReference"/>
+        </w:rPr>
+        <w:footnoteRef/>
+      </w:r>
+      <w:r>
+        <w:t xml:space="preserve"> </w:t>
+      </w:r>
+      <w:r>
+        <w:rPr>
+          <w:lang w:val="en-US"/>
+        </w:rPr>
+        <w:t>JSON</w:t>
+      </w:r>
+      <w:r>
+        <w:rPr>
+          <w:lang w:val="ru-RU"/>
+        </w:rPr>
         <w:t xml:space="preserve"> </w:t>
       </w:r>
       <w:r>
@@ -23450,15 +25260,57 @@
       </w:r>
       <w:r>
         <w:rPr>
-          <w:lang w:val="ru-RU"/>
-        </w:rPr>
-        <w:t xml:space="preserve">метод позволяющий установить значение поля имеющего модификатор виидмости не </w:t>
-      </w:r>
-      <w:r>
-        <w:rPr>
           <w:lang w:val="en-US"/>
         </w:rPr>
-        <w:t>public</w:t>
+        <w:t>JavaScript</w:t>
+      </w:r>
+      <w:r>
+        <w:rPr>
+          <w:lang w:val="ru-RU"/>
+        </w:rPr>
+        <w:t xml:space="preserve"> </w:t>
+      </w:r>
+      <w:r>
+        <w:rPr>
+          <w:lang w:val="en-US"/>
+        </w:rPr>
+        <w:t>Object</w:t>
+      </w:r>
+      <w:r>
+        <w:rPr>
+          <w:lang w:val="ru-RU"/>
+        </w:rPr>
+        <w:t xml:space="preserve"> </w:t>
+      </w:r>
+      <w:r>
+        <w:rPr>
+          <w:lang w:val="en-US"/>
+        </w:rPr>
+        <w:t>Notation</w:t>
+      </w:r>
+      <w:r>
+        <w:rPr>
+          <w:lang w:val="ru-RU"/>
+        </w:rPr>
+        <w:t xml:space="preserve"> – </w:t>
+      </w:r>
+      <w:r>
+        <w:rPr>
+          <w:lang w:val="ru-RU"/>
+        </w:rPr>
+        <w:t xml:space="preserve">текстовый формат обмена данными, основанный на </w:t>
+      </w:r>
+      <w:r>
+        <w:rPr>
+          <w:lang w:val="en-US"/>
+        </w:rPr>
+        <w:t>JavaScript</w:t>
+      </w:r>
+      <w:r>
+        <w:rPr>
+          <w:lang w:val="ru-RU"/>
+        </w:rPr>
+        <w:t>.</w:t>
       </w:r>
     </w:p>
   </w:footnote>
@@ -26758,6 +28610,7 @@
   <w:style w:type="character" w:default="1" w:styleId="DefaultParagraphFont">
     <w:name w:val="Default Paragraph Font"/>
     <w:uiPriority w:val="1"/>
+    <w:semiHidden/>
     <w:unhideWhenUsed/>
   </w:style>
   <w:style w:type="table" w:default="1" w:styleId="TableNormal">
@@ -28387,7 +30240,7 @@
 </file>
 
 <file path=customXml/itemProps1.xml><?xml version="1.0" encoding="utf-8"?>
-<ds:datastoreItem xmlns:ds="http://schemas.openxmlformats.org/officeDocument/2006/customXml" ds:itemID="{0DC35CDB-A89A-4CF6-961E-4CB55A453556}">
+<ds:datastoreItem xmlns:ds="http://schemas.openxmlformats.org/officeDocument/2006/customXml" ds:itemID="{80D83C0B-A7FA-4774-9663-2CF97E71CA43}">
   <ds:schemaRefs>
     <ds:schemaRef ds:uri="http://schemas.openxmlformats.org/officeDocument/2006/bibliography"/>
   </ds:schemaRefs>

</xml_diff>